<commit_message>
Fix pagination for refereed publication #62
</commit_message>
<xml_diff>
--- a/CV - Joel Barnes.docx
+++ b/CV - Joel Barnes.docx
@@ -1076,17 +1076,7 @@
           <w:sz w:val="24"/>
           <w:szCs w:val="24"/>
         </w:rPr>
-        <w:t>VOLUNTEER</w:t>
-      </w:r>
-      <w:r>
-        <w:rPr>
-          <w:rFonts w:ascii="Arial" w:hAnsi="Arial" w:cs="Arial"/>
-          <w:b/>
-          <w:bCs/>
-          <w:sz w:val="24"/>
-          <w:szCs w:val="24"/>
-        </w:rPr>
-        <w:t xml:space="preserve"> EXPERIENCE</w:t>
+        <w:t>VOLUNTEER EXPERIENCE</w:t>
       </w:r>
     </w:p>
     <w:p>
@@ -1147,38 +1137,7 @@
           <w:szCs w:val="21"/>
         </w:rPr>
         <w:tab/>
-      </w:r>
-      <w:r>
-        <w:rPr>
-          <w:rFonts w:ascii="Arial" w:hAnsi="Arial" w:cs="Arial"/>
-          <w:sz w:val="21"/>
-          <w:szCs w:val="21"/>
-        </w:rPr>
-        <w:t>May</w:t>
-      </w:r>
-      <w:r>
-        <w:rPr>
-          <w:rFonts w:ascii="Arial" w:hAnsi="Arial" w:cs="Arial"/>
-          <w:sz w:val="21"/>
-          <w:szCs w:val="21"/>
-        </w:rPr>
-        <w:t xml:space="preserve"> 20</w:t>
-      </w:r>
-      <w:r>
-        <w:rPr>
-          <w:rFonts w:ascii="Arial" w:hAnsi="Arial" w:cs="Arial"/>
-          <w:sz w:val="21"/>
-          <w:szCs w:val="21"/>
-        </w:rPr>
-        <w:t>18</w:t>
-      </w:r>
-      <w:r>
-        <w:rPr>
-          <w:rFonts w:ascii="Arial" w:hAnsi="Arial" w:cs="Arial"/>
-          <w:sz w:val="21"/>
-          <w:szCs w:val="21"/>
-        </w:rPr>
-        <w:t xml:space="preserve"> - current</w:t>
+        <w:t>May 2018 - current</w:t>
       </w:r>
     </w:p>
     <w:p>
@@ -1201,16 +1160,7 @@
           <w:sz w:val="21"/>
           <w:szCs w:val="21"/>
         </w:rPr>
-        <w:t>Active Healthy Kids Global Alliance</w:t>
-      </w:r>
-      <w:r>
-        <w:rPr>
-          <w:rFonts w:ascii="Arial" w:hAnsi="Arial" w:cs="Arial"/>
-          <w:color w:val="666666"/>
-          <w:sz w:val="21"/>
-          <w:szCs w:val="21"/>
-        </w:rPr>
-        <w:t xml:space="preserve"> • Ottawa, Ontario</w:t>
+        <w:t>Active Healthy Kids Global Alliance • Ottawa, Ontario</w:t>
       </w:r>
       <w:r>
         <w:rPr>
@@ -6646,7 +6596,23 @@
           <w:sz w:val="21"/>
           <w:szCs w:val="21"/>
         </w:rPr>
-        <w:t>. Appl Physiol Nutr Metab. 2012;37(3):540-2.</w:t>
+        <w:t>. Appl Physiol Nutr Metab. 2012;37(3):540-</w:t>
+      </w:r>
+      <w:r>
+        <w:rPr>
+          <w:rFonts w:ascii="Arial" w:eastAsia="Times New Roman" w:hAnsi="Arial" w:cs="Arial"/>
+          <w:sz w:val="21"/>
+          <w:szCs w:val="21"/>
+        </w:rPr>
+        <w:t>54</w:t>
+      </w:r>
+      <w:r>
+        <w:rPr>
+          <w:rFonts w:ascii="Arial" w:eastAsia="Times New Roman" w:hAnsi="Arial" w:cs="Arial"/>
+          <w:sz w:val="21"/>
+          <w:szCs w:val="21"/>
+        </w:rPr>
+        <w:t>2.</w:t>
       </w:r>
     </w:p>
     <w:p>
@@ -7301,7 +7267,16 @@
           <w:sz w:val="21"/>
           <w:szCs w:val="21"/>
         </w:rPr>
-        <w:t>. Toronto: Active Healthy Kids Canada. 2012.</w:t>
+        <w:t xml:space="preserve">. Toronto: Active Healthy Kids </w:t>
+      </w:r>
+      <w:r>
+        <w:rPr>
+          <w:rFonts w:ascii="Arial" w:hAnsi="Arial" w:cs="Arial"/>
+          <w:sz w:val="21"/>
+          <w:szCs w:val="21"/>
+        </w:rPr>
+        <w:lastRenderedPageBreak/>
+        <w:t>Canada. 2012.</w:t>
       </w:r>
     </w:p>
     <w:p>
@@ -7328,7 +7303,6 @@
           <w:sz w:val="21"/>
           <w:szCs w:val="21"/>
         </w:rPr>
-        <w:lastRenderedPageBreak/>
         <w:t xml:space="preserve">Active Healthy Kids Canada. </w:t>
       </w:r>
       <w:r>

</xml_diff>

<commit_message>
Add new in press publication
</commit_message>
<xml_diff>
--- a/CV - Joel Barnes.docx
+++ b/CV - Joel Barnes.docx
@@ -2470,7 +2470,7 @@
           <w:sz w:val="21"/>
           <w:szCs w:val="21"/>
         </w:rPr>
-        <w:t xml:space="preserve">Brazo-Sayavera J, Aubert S, </w:t>
+        <w:t xml:space="preserve">Abdessemed M, Mougharbel F, Hafizi K, Cameron JD, Heidinger B, </w:t>
       </w:r>
       <w:r>
         <w:rPr>
@@ -2480,31 +2480,15 @@
           <w:sz w:val="21"/>
           <w:szCs w:val="21"/>
         </w:rPr>
-        <w:t>Barnes JD</w:t>
-      </w:r>
-      <w:r>
-        <w:rPr>
-          <w:rFonts w:ascii="Arial" w:eastAsia="Times New Roman" w:hAnsi="Arial" w:cs="Arial"/>
-          <w:sz w:val="21"/>
-          <w:szCs w:val="21"/>
-        </w:rPr>
-        <w:t xml:space="preserve">, González SA, Tremblay MS. Gender differences in physical activity and sedentary behavior: results from over 200,000 Latin-American children and adolescents. </w:t>
-      </w:r>
-      <w:r>
-        <w:rPr>
-          <w:rFonts w:ascii="Arial" w:eastAsia="Times New Roman" w:hAnsi="Arial" w:cs="Arial"/>
-          <w:sz w:val="21"/>
-          <w:szCs w:val="21"/>
-        </w:rPr>
-        <w:t>PLoS ONE. 2021;16(8):e0255353</w:t>
-      </w:r>
-      <w:r>
-        <w:rPr>
-          <w:rFonts w:ascii="Arial" w:eastAsia="Times New Roman" w:hAnsi="Arial" w:cs="Arial"/>
-          <w:sz w:val="21"/>
-          <w:szCs w:val="21"/>
-        </w:rPr>
-        <w:t>.</w:t>
+        <w:t>Barnes J</w:t>
+      </w:r>
+      <w:r>
+        <w:rPr>
+          <w:rFonts w:ascii="Arial" w:eastAsia="Times New Roman" w:hAnsi="Arial" w:cs="Arial"/>
+          <w:sz w:val="21"/>
+          <w:szCs w:val="21"/>
+        </w:rPr>
+        <w:t>, D’Angiulli A, Adamo KB, Carson V, Okely AD, Lang JJ, Timmons BW, Longmuir PE, Tremblay MS, Tucker P, Goldfield GS. Associations between physical activity, sedentary time and social-emotional functioning in young children. Ment Health Phys Act. In press.</w:t>
       </w:r>
     </w:p>
     <w:p>
@@ -2525,6 +2509,14 @@
       <w:r>
         <w:rPr>
           <w:rFonts w:ascii="Arial" w:eastAsia="Times New Roman" w:hAnsi="Arial" w:cs="Arial"/>
+          <w:sz w:val="21"/>
+          <w:szCs w:val="21"/>
+        </w:rPr>
+        <w:t xml:space="preserve">Brazo-Sayavera J, Aubert S, </w:t>
+      </w:r>
+      <w:r>
+        <w:rPr>
+          <w:rFonts w:ascii="Arial" w:eastAsia="Times New Roman" w:hAnsi="Arial" w:cs="Arial"/>
           <w:b/>
           <w:bCs/>
           <w:sz w:val="21"/>
@@ -2538,42 +2530,15 @@
           <w:sz w:val="21"/>
           <w:szCs w:val="21"/>
         </w:rPr>
-        <w:t xml:space="preserve">, Guerrero MD. </w:t>
-      </w:r>
-      <w:hyperlink r:id="rId18" w:history="1">
-        <w:r>
-          <w:rPr>
-            <w:rStyle w:val="Hyperlink"/>
-            <w:rFonts w:ascii="Arial" w:eastAsia="Times New Roman" w:hAnsi="Arial" w:cs="Arial"/>
-            <w:sz w:val="21"/>
-            <w:szCs w:val="21"/>
-          </w:rPr>
-          <w:t>An R package for computing Canadian Assessment of Physical Literacy (CAPL) scores and interpretations from raw data</w:t>
-        </w:r>
-      </w:hyperlink>
-      <w:r>
-        <w:rPr>
-          <w:rFonts w:ascii="Arial" w:eastAsia="Times New Roman" w:hAnsi="Arial" w:cs="Arial"/>
-          <w:sz w:val="21"/>
-          <w:szCs w:val="21"/>
-        </w:rPr>
-        <w:t>. PLoS ONE. 202</w:t>
-      </w:r>
-      <w:r>
-        <w:rPr>
-          <w:rFonts w:ascii="Arial" w:eastAsia="Times New Roman" w:hAnsi="Arial" w:cs="Arial"/>
-          <w:sz w:val="21"/>
-          <w:szCs w:val="21"/>
-        </w:rPr>
-        <w:t>1</w:t>
-      </w:r>
-      <w:r>
-        <w:rPr>
-          <w:rFonts w:ascii="Arial" w:eastAsia="Times New Roman" w:hAnsi="Arial" w:cs="Arial"/>
-          <w:sz w:val="21"/>
-          <w:szCs w:val="21"/>
-        </w:rPr>
-        <w:t>;16(2): e0243841</w:t>
+        <w:t xml:space="preserve">, González SA, Tremblay MS. Gender differences in physical activity and sedentary behavior: results from over 200,000 Latin-American children and adolescents. </w:t>
+      </w:r>
+      <w:r>
+        <w:rPr>
+          <w:rFonts w:ascii="Arial" w:eastAsia="Times New Roman" w:hAnsi="Arial" w:cs="Arial"/>
+          <w:sz w:val="21"/>
+          <w:szCs w:val="21"/>
+        </w:rPr>
+        <w:t>PLoS ONE. 2021;16(8):e0255353</w:t>
       </w:r>
       <w:r>
         <w:rPr>
@@ -2602,14 +2567,6 @@
       <w:r>
         <w:rPr>
           <w:rFonts w:ascii="Arial" w:eastAsia="Times New Roman" w:hAnsi="Arial" w:cs="Arial"/>
-          <w:sz w:val="21"/>
-          <w:szCs w:val="21"/>
-        </w:rPr>
-        <w:t xml:space="preserve">Hoffmann MD, McEwan D, Baumeister RF, </w:t>
-      </w:r>
-      <w:r>
-        <w:rPr>
-          <w:rFonts w:ascii="Arial" w:eastAsia="Times New Roman" w:hAnsi="Arial" w:cs="Arial"/>
           <w:b/>
           <w:bCs/>
           <w:sz w:val="21"/>
@@ -2625,7 +2582,7 @@
         </w:rPr>
         <w:t xml:space="preserve">, Guerrero MD. </w:t>
       </w:r>
-      <w:hyperlink r:id="rId19" w:history="1">
+      <w:hyperlink r:id="rId18" w:history="1">
         <w:r>
           <w:rPr>
             <w:rStyle w:val="Hyperlink"/>
@@ -2633,7 +2590,7 @@
             <w:sz w:val="21"/>
             <w:szCs w:val="21"/>
           </w:rPr>
-          <w:t>Home team (dis)advantage patterns in the National Hockey League: Changes through increased emphasis on individual performance with the 3-on-3 overtime rule</w:t>
+          <w:t>An R package for computing Canadian Assessment of Physical Literacy (CAPL) scores and interpretations from raw data</w:t>
         </w:r>
       </w:hyperlink>
       <w:r>
@@ -2642,15 +2599,23 @@
           <w:sz w:val="21"/>
           <w:szCs w:val="21"/>
         </w:rPr>
-        <w:t xml:space="preserve">. Percept Mot Skills. </w:t>
-      </w:r>
-      <w:r>
-        <w:rPr>
-          <w:rFonts w:ascii="Arial" w:eastAsia="Times New Roman" w:hAnsi="Arial" w:cs="Arial"/>
-          <w:sz w:val="21"/>
-          <w:szCs w:val="21"/>
-        </w:rPr>
-        <w:t>2021;128(1):424-438</w:t>
+        <w:t>. PLoS ONE. 202</w:t>
+      </w:r>
+      <w:r>
+        <w:rPr>
+          <w:rFonts w:ascii="Arial" w:eastAsia="Times New Roman" w:hAnsi="Arial" w:cs="Arial"/>
+          <w:sz w:val="21"/>
+          <w:szCs w:val="21"/>
+        </w:rPr>
+        <w:t>1</w:t>
+      </w:r>
+      <w:r>
+        <w:rPr>
+          <w:rFonts w:ascii="Arial" w:eastAsia="Times New Roman" w:hAnsi="Arial" w:cs="Arial"/>
+          <w:sz w:val="21"/>
+          <w:szCs w:val="21"/>
+        </w:rPr>
+        <w:t>;16(2): e0243841</w:t>
       </w:r>
       <w:r>
         <w:rPr>
@@ -2682,7 +2647,7 @@
           <w:sz w:val="21"/>
           <w:szCs w:val="21"/>
         </w:rPr>
-        <w:t xml:space="preserve">Guerrero MD, </w:t>
+        <w:t xml:space="preserve">Hoffmann MD, McEwan D, Baumeister RF, </w:t>
       </w:r>
       <w:r>
         <w:rPr>
@@ -2700,9 +2665,9 @@
           <w:sz w:val="21"/>
           <w:szCs w:val="21"/>
         </w:rPr>
-        <w:t xml:space="preserve">, Tremblay MS, Pulkki-Råback L. </w:t>
-      </w:r>
-      <w:hyperlink r:id="rId20" w:history="1">
+        <w:t xml:space="preserve">, Guerrero MD. </w:t>
+      </w:r>
+      <w:hyperlink r:id="rId19" w:history="1">
         <w:r>
           <w:rPr>
             <w:rStyle w:val="Hyperlink"/>
@@ -2710,7 +2675,7 @@
             <w:sz w:val="21"/>
             <w:szCs w:val="21"/>
           </w:rPr>
-          <w:t>Typologies of family functioning and 24-hour movement behaviors</w:t>
+          <w:t>Home team (dis)advantage patterns in the National Hockey League: Changes through increased emphasis on individual performance with the 3-on-3 overtime rule</w:t>
         </w:r>
       </w:hyperlink>
       <w:r>
@@ -2719,7 +2684,23 @@
           <w:sz w:val="21"/>
           <w:szCs w:val="21"/>
         </w:rPr>
-        <w:t>. Int J Environ Res Public Health. 2021;18(2):699.</w:t>
+        <w:t xml:space="preserve">. Percept Mot Skills. </w:t>
+      </w:r>
+      <w:r>
+        <w:rPr>
+          <w:rFonts w:ascii="Arial" w:eastAsia="Times New Roman" w:hAnsi="Arial" w:cs="Arial"/>
+          <w:sz w:val="21"/>
+          <w:szCs w:val="21"/>
+        </w:rPr>
+        <w:t>2021;128(1):424-438</w:t>
+      </w:r>
+      <w:r>
+        <w:rPr>
+          <w:rFonts w:ascii="Arial" w:eastAsia="Times New Roman" w:hAnsi="Arial" w:cs="Arial"/>
+          <w:sz w:val="21"/>
+          <w:szCs w:val="21"/>
+        </w:rPr>
+        <w:t>.</w:t>
       </w:r>
     </w:p>
     <w:p>
@@ -2743,7 +2724,7 @@
           <w:sz w:val="21"/>
           <w:szCs w:val="21"/>
         </w:rPr>
-        <w:t xml:space="preserve">Larouche R, </w:t>
+        <w:t xml:space="preserve">Guerrero MD, </w:t>
       </w:r>
       <w:r>
         <w:rPr>
@@ -2761,9 +2742,9 @@
           <w:sz w:val="21"/>
           <w:szCs w:val="21"/>
         </w:rPr>
-        <w:t xml:space="preserve">, Blanchette S, Faulkner G, Riazi NA, Trudeau F, Tremblay MS. </w:t>
-      </w:r>
-      <w:hyperlink r:id="rId21" w:history="1">
+        <w:t xml:space="preserve">, Tremblay MS, Pulkki-Råback L. </w:t>
+      </w:r>
+      <w:hyperlink r:id="rId20" w:history="1">
         <w:r>
           <w:rPr>
             <w:rStyle w:val="Hyperlink"/>
@@ -2771,7 +2752,7 @@
             <w:sz w:val="21"/>
             <w:szCs w:val="21"/>
           </w:rPr>
-          <w:t>Relationships among children’s independent mobility, active transportation, and physical activity: a multisite cross-sectional study</w:t>
+          <w:t>Typologies of family functioning and 24-hour movement behaviors</w:t>
         </w:r>
       </w:hyperlink>
       <w:r>
@@ -2780,23 +2761,7 @@
           <w:sz w:val="21"/>
           <w:szCs w:val="21"/>
         </w:rPr>
-        <w:t xml:space="preserve">. Pediatr Exerc Sci. </w:t>
-      </w:r>
-      <w:r>
-        <w:rPr>
-          <w:rFonts w:ascii="Arial" w:eastAsia="Times New Roman" w:hAnsi="Arial" w:cs="Arial"/>
-          <w:sz w:val="21"/>
-          <w:szCs w:val="21"/>
-        </w:rPr>
-        <w:t>2020;32(4):189-196</w:t>
-      </w:r>
-      <w:r>
-        <w:rPr>
-          <w:rFonts w:ascii="Arial" w:eastAsia="Times New Roman" w:hAnsi="Arial" w:cs="Arial"/>
-          <w:sz w:val="21"/>
-          <w:szCs w:val="21"/>
-        </w:rPr>
-        <w:t>.</w:t>
+        <w:t>. Int J Environ Res Public Health. 2021;18(2):699.</w:t>
       </w:r>
     </w:p>
     <w:p>
@@ -2820,7 +2785,7 @@
           <w:sz w:val="21"/>
           <w:szCs w:val="21"/>
         </w:rPr>
-        <w:t xml:space="preserve">Ludwig A, Berthiaume P, Orpana H, Nadeau C, Diasparra M, </w:t>
+        <w:t xml:space="preserve">Larouche R, </w:t>
       </w:r>
       <w:r>
         <w:rPr>
@@ -2830,17 +2795,17 @@
           <w:sz w:val="21"/>
           <w:szCs w:val="21"/>
         </w:rPr>
-        <w:t>Barnes J</w:t>
-      </w:r>
-      <w:r>
-        <w:rPr>
-          <w:rFonts w:ascii="Arial" w:eastAsia="Times New Roman" w:hAnsi="Arial" w:cs="Arial"/>
-          <w:sz w:val="21"/>
-          <w:szCs w:val="21"/>
-        </w:rPr>
-        <w:t xml:space="preserve">, Hennessy D, Otten A, Ogden N. </w:t>
-      </w:r>
-      <w:hyperlink r:id="rId22" w:history="1">
+        <w:t>Barnes JD</w:t>
+      </w:r>
+      <w:r>
+        <w:rPr>
+          <w:rFonts w:ascii="Arial" w:eastAsia="Times New Roman" w:hAnsi="Arial" w:cs="Arial"/>
+          <w:sz w:val="21"/>
+          <w:szCs w:val="21"/>
+        </w:rPr>
+        <w:t xml:space="preserve">, Blanchette S, Faulkner G, Riazi NA, Trudeau F, Tremblay MS. </w:t>
+      </w:r>
+      <w:hyperlink r:id="rId21" w:history="1">
         <w:r>
           <w:rPr>
             <w:rStyle w:val="Hyperlink"/>
@@ -2848,7 +2813,7 @@
             <w:sz w:val="21"/>
             <w:szCs w:val="21"/>
           </w:rPr>
-          <w:t>Assessing the impact of varying levels of case detection and contact tracing on COVID-19 transmission in Canada during lifting of restrictive closures using a dynamic compartmental model</w:t>
+          <w:t>Relationships among children’s independent mobility, active transportation, and physical activity: a multisite cross-sectional study</w:t>
         </w:r>
       </w:hyperlink>
       <w:r>
@@ -2857,7 +2822,23 @@
           <w:sz w:val="21"/>
           <w:szCs w:val="21"/>
         </w:rPr>
-        <w:t>. Can Commun Dis Rep. 2020;46(11/12):409-421.</w:t>
+        <w:t xml:space="preserve">. Pediatr Exerc Sci. </w:t>
+      </w:r>
+      <w:r>
+        <w:rPr>
+          <w:rFonts w:ascii="Arial" w:eastAsia="Times New Roman" w:hAnsi="Arial" w:cs="Arial"/>
+          <w:sz w:val="21"/>
+          <w:szCs w:val="21"/>
+        </w:rPr>
+        <w:t>2020;32(4):189-196</w:t>
+      </w:r>
+      <w:r>
+        <w:rPr>
+          <w:rFonts w:ascii="Arial" w:eastAsia="Times New Roman" w:hAnsi="Arial" w:cs="Arial"/>
+          <w:sz w:val="21"/>
+          <w:szCs w:val="21"/>
+        </w:rPr>
+        <w:t>.</w:t>
       </w:r>
     </w:p>
     <w:p>
@@ -2882,7 +2863,7 @@
           <w:szCs w:val="21"/>
         </w:rPr>
         <w:lastRenderedPageBreak/>
-        <w:t xml:space="preserve">Sampasa-Kanyinga H, Colman I, Goldfield GS, Janssen I, Wang J, Tremblay MS, </w:t>
+        <w:t xml:space="preserve">Ludwig A, Berthiaume P, Orpana H, Nadeau C, Diasparra M, </w:t>
       </w:r>
       <w:r>
         <w:rPr>
@@ -2892,17 +2873,17 @@
           <w:sz w:val="21"/>
           <w:szCs w:val="21"/>
         </w:rPr>
-        <w:t>Barnes JD</w:t>
-      </w:r>
-      <w:r>
-        <w:rPr>
-          <w:rFonts w:ascii="Arial" w:eastAsia="Times New Roman" w:hAnsi="Arial" w:cs="Arial"/>
-          <w:sz w:val="21"/>
-          <w:szCs w:val="21"/>
-        </w:rPr>
-        <w:t xml:space="preserve">, Walsh JJ, Chaput JP. </w:t>
-      </w:r>
-      <w:hyperlink r:id="rId23" w:history="1">
+        <w:t>Barnes J</w:t>
+      </w:r>
+      <w:r>
+        <w:rPr>
+          <w:rFonts w:ascii="Arial" w:eastAsia="Times New Roman" w:hAnsi="Arial" w:cs="Arial"/>
+          <w:sz w:val="21"/>
+          <w:szCs w:val="21"/>
+        </w:rPr>
+        <w:t xml:space="preserve">, Hennessy D, Otten A, Ogden N. </w:t>
+      </w:r>
+      <w:hyperlink r:id="rId22" w:history="1">
         <w:r>
           <w:rPr>
             <w:rStyle w:val="Hyperlink"/>
@@ -2910,7 +2891,7 @@
             <w:sz w:val="21"/>
             <w:szCs w:val="21"/>
           </w:rPr>
-          <w:t>24-hour movement behaviours and internalizing and externalizing behaviours among youth</w:t>
+          <w:t>Assessing the impact of varying levels of case detection and contact tracing on COVID-19 transmission in Canada during lifting of restrictive closures using a dynamic compartmental model</w:t>
         </w:r>
       </w:hyperlink>
       <w:r>
@@ -2919,23 +2900,7 @@
           <w:sz w:val="21"/>
           <w:szCs w:val="21"/>
         </w:rPr>
-        <w:t xml:space="preserve">. J Adolesc Health. </w:t>
-      </w:r>
-      <w:r>
-        <w:rPr>
-          <w:rFonts w:ascii="Arial" w:eastAsia="Times New Roman" w:hAnsi="Arial" w:cs="Arial"/>
-          <w:sz w:val="21"/>
-          <w:szCs w:val="21"/>
-        </w:rPr>
-        <w:t>2020;S1054-139X(20)30524-3</w:t>
-      </w:r>
-      <w:r>
-        <w:rPr>
-          <w:rFonts w:ascii="Arial" w:eastAsia="Times New Roman" w:hAnsi="Arial" w:cs="Arial"/>
-          <w:sz w:val="21"/>
-          <w:szCs w:val="21"/>
-        </w:rPr>
-        <w:t>.</w:t>
+        <w:t>. Can Commun Dis Rep. 2020;46(11/12):409-421.</w:t>
       </w:r>
     </w:p>
     <w:p>
@@ -2959,7 +2924,7 @@
           <w:sz w:val="21"/>
           <w:szCs w:val="21"/>
         </w:rPr>
-        <w:t xml:space="preserve">Gonzalez SA, Aubert S, </w:t>
+        <w:t xml:space="preserve">Sampasa-Kanyinga H, Colman I, Goldfield GS, Janssen I, Wang J, Tremblay MS, </w:t>
       </w:r>
       <w:r>
         <w:rPr>
@@ -2977,9 +2942,9 @@
           <w:sz w:val="21"/>
           <w:szCs w:val="21"/>
         </w:rPr>
-        <w:t xml:space="preserve">, Larouche R, Tremblay MS. </w:t>
-      </w:r>
-      <w:hyperlink r:id="rId24" w:history="1">
+        <w:t xml:space="preserve">, Walsh JJ, Chaput JP. </w:t>
+      </w:r>
+      <w:hyperlink r:id="rId23" w:history="1">
         <w:r>
           <w:rPr>
             <w:rStyle w:val="Hyperlink"/>
@@ -2987,7 +2952,7 @@
             <w:sz w:val="21"/>
             <w:szCs w:val="21"/>
           </w:rPr>
-          <w:t>Profiles of active transportation among children and adolescents in the Global Matrix 3.0 initiative: a 49- country comparison</w:t>
+          <w:t>24-hour movement behaviours and internalizing and externalizing behaviours among youth</w:t>
         </w:r>
       </w:hyperlink>
       <w:r>
@@ -2996,7 +2961,23 @@
           <w:sz w:val="21"/>
           <w:szCs w:val="21"/>
         </w:rPr>
-        <w:t>. Int J Environ Res Public Health. 2020;17:5997.</w:t>
+        <w:t xml:space="preserve">. J Adolesc Health. </w:t>
+      </w:r>
+      <w:r>
+        <w:rPr>
+          <w:rFonts w:ascii="Arial" w:eastAsia="Times New Roman" w:hAnsi="Arial" w:cs="Arial"/>
+          <w:sz w:val="21"/>
+          <w:szCs w:val="21"/>
+        </w:rPr>
+        <w:t>2020;S1054-139X(20)30524-3</w:t>
+      </w:r>
+      <w:r>
+        <w:rPr>
+          <w:rFonts w:ascii="Arial" w:eastAsia="Times New Roman" w:hAnsi="Arial" w:cs="Arial"/>
+          <w:sz w:val="21"/>
+          <w:szCs w:val="21"/>
+        </w:rPr>
+        <w:t>.</w:t>
       </w:r>
     </w:p>
     <w:p>
@@ -3020,7 +3001,7 @@
           <w:sz w:val="21"/>
           <w:szCs w:val="21"/>
         </w:rPr>
-        <w:t xml:space="preserve">Aubert S, </w:t>
+        <w:t xml:space="preserve">Gonzalez SA, Aubert S, </w:t>
       </w:r>
       <w:r>
         <w:rPr>
@@ -3038,9 +3019,9 @@
           <w:sz w:val="21"/>
           <w:szCs w:val="21"/>
         </w:rPr>
-        <w:t xml:space="preserve">, Tremblay MS. </w:t>
-      </w:r>
-      <w:hyperlink r:id="rId25" w:history="1">
+        <w:t xml:space="preserve">, Larouche R, Tremblay MS. </w:t>
+      </w:r>
+      <w:hyperlink r:id="rId24" w:history="1">
         <w:r>
           <w:rPr>
             <w:rStyle w:val="Hyperlink"/>
@@ -3048,7 +3029,7 @@
             <w:sz w:val="21"/>
             <w:szCs w:val="21"/>
           </w:rPr>
-          <w:t>Evaluation of the process and outcomes of the Global Matrix 3.0 of physical activity grades for children and youth</w:t>
+          <w:t>Profiles of active transportation among children and adolescents in the Global Matrix 3.0 initiative: a 49- country comparison</w:t>
         </w:r>
       </w:hyperlink>
       <w:r>
@@ -3057,7 +3038,7 @@
           <w:sz w:val="21"/>
           <w:szCs w:val="21"/>
         </w:rPr>
-        <w:t>. J Exerc Sci Fit. 2020;18(2):80-88.</w:t>
+        <w:t>. Int J Environ Res Public Health. 2020;17:5997.</w:t>
       </w:r>
     </w:p>
     <w:p>
@@ -3081,7 +3062,7 @@
           <w:sz w:val="21"/>
           <w:szCs w:val="21"/>
         </w:rPr>
-        <w:t xml:space="preserve">Lee EY, </w:t>
+        <w:t xml:space="preserve">Aubert S, </w:t>
       </w:r>
       <w:r>
         <w:rPr>
@@ -3091,17 +3072,17 @@
           <w:sz w:val="21"/>
           <w:szCs w:val="21"/>
         </w:rPr>
-        <w:t>Barnes J</w:t>
-      </w:r>
-      <w:r>
-        <w:rPr>
-          <w:rFonts w:ascii="Arial" w:eastAsia="Times New Roman" w:hAnsi="Arial" w:cs="Arial"/>
-          <w:sz w:val="21"/>
-          <w:szCs w:val="21"/>
-        </w:rPr>
-        <w:t xml:space="preserve">, Lang J, Silva D, Tomkinson G, Tremblay M. </w:t>
-      </w:r>
-      <w:hyperlink r:id="rId26" w:history="1">
+        <w:t>Barnes JD</w:t>
+      </w:r>
+      <w:r>
+        <w:rPr>
+          <w:rFonts w:ascii="Arial" w:eastAsia="Times New Roman" w:hAnsi="Arial" w:cs="Arial"/>
+          <w:sz w:val="21"/>
+          <w:szCs w:val="21"/>
+        </w:rPr>
+        <w:t xml:space="preserve">, Tremblay MS. </w:t>
+      </w:r>
+      <w:hyperlink r:id="rId25" w:history="1">
         <w:r>
           <w:rPr>
             <w:rStyle w:val="Hyperlink"/>
@@ -3109,7 +3090,7 @@
             <w:sz w:val="21"/>
             <w:szCs w:val="21"/>
           </w:rPr>
-          <w:t>Testing validity of FitnessGram in two samples of US adolescents (12-15 years)</w:t>
+          <w:t>Evaluation of the process and outcomes of the Global Matrix 3.0 of physical activity grades for children and youth</w:t>
         </w:r>
       </w:hyperlink>
       <w:r>
@@ -3118,23 +3099,7 @@
           <w:sz w:val="21"/>
           <w:szCs w:val="21"/>
         </w:rPr>
-        <w:t xml:space="preserve">. </w:t>
-      </w:r>
-      <w:r>
-        <w:rPr>
-          <w:rFonts w:ascii="Arial" w:eastAsia="Times New Roman" w:hAnsi="Arial" w:cs="Arial"/>
-          <w:sz w:val="21"/>
-          <w:szCs w:val="21"/>
-        </w:rPr>
-        <w:t>J Exerc Sci Fit. 2020;18(3):129-135</w:t>
-      </w:r>
-      <w:r>
-        <w:rPr>
-          <w:rFonts w:ascii="Arial" w:eastAsia="Times New Roman" w:hAnsi="Arial" w:cs="Arial"/>
-          <w:sz w:val="21"/>
-          <w:szCs w:val="21"/>
-        </w:rPr>
-        <w:t>.</w:t>
+        <w:t>. J Exerc Sci Fit. 2020;18(2):80-88.</w:t>
       </w:r>
     </w:p>
     <w:p>
@@ -3158,7 +3123,7 @@
           <w:sz w:val="21"/>
           <w:szCs w:val="21"/>
         </w:rPr>
-        <w:t xml:space="preserve">Walsh JJ, </w:t>
+        <w:t xml:space="preserve">Lee EY, </w:t>
       </w:r>
       <w:r>
         <w:rPr>
@@ -3168,17 +3133,17 @@
           <w:sz w:val="21"/>
           <w:szCs w:val="21"/>
         </w:rPr>
-        <w:t>Barnes JD</w:t>
-      </w:r>
-      <w:r>
-        <w:rPr>
-          <w:rFonts w:ascii="Arial" w:eastAsia="Times New Roman" w:hAnsi="Arial" w:cs="Arial"/>
-          <w:sz w:val="21"/>
-          <w:szCs w:val="21"/>
-        </w:rPr>
-        <w:t xml:space="preserve">, Chaput JP, Tremblay MS. </w:t>
-      </w:r>
-      <w:hyperlink r:id="rId27" w:history="1">
+        <w:t>Barnes J</w:t>
+      </w:r>
+      <w:r>
+        <w:rPr>
+          <w:rFonts w:ascii="Arial" w:eastAsia="Times New Roman" w:hAnsi="Arial" w:cs="Arial"/>
+          <w:sz w:val="21"/>
+          <w:szCs w:val="21"/>
+        </w:rPr>
+        <w:t xml:space="preserve">, Lang J, Silva D, Tomkinson G, Tremblay M. </w:t>
+      </w:r>
+      <w:hyperlink r:id="rId26" w:history="1">
         <w:r>
           <w:rPr>
             <w:rStyle w:val="Hyperlink"/>
@@ -3186,7 +3151,7 @@
             <w:sz w:val="21"/>
             <w:szCs w:val="21"/>
           </w:rPr>
-          <w:t>Associations between duration and type of electronic screen use and cognition in US children</w:t>
+          <w:t>Testing validity of FitnessGram in two samples of US adolescents (12-15 years)</w:t>
         </w:r>
       </w:hyperlink>
       <w:r>
@@ -3195,23 +3160,23 @@
           <w:sz w:val="21"/>
           <w:szCs w:val="21"/>
         </w:rPr>
-        <w:t>. Comput Human Behav.</w:t>
-      </w:r>
-      <w:r>
-        <w:rPr>
-          <w:rFonts w:ascii="Arial" w:eastAsia="Times New Roman" w:hAnsi="Arial" w:cs="Arial"/>
-          <w:sz w:val="21"/>
-          <w:szCs w:val="21"/>
-        </w:rPr>
-        <w:t xml:space="preserve"> </w:t>
-      </w:r>
-      <w:r>
-        <w:rPr>
-          <w:rFonts w:ascii="Arial" w:eastAsia="Times New Roman" w:hAnsi="Arial" w:cs="Arial"/>
-          <w:sz w:val="21"/>
-          <w:szCs w:val="21"/>
-        </w:rPr>
-        <w:t>2020;108:106312.</w:t>
+        <w:t xml:space="preserve">. </w:t>
+      </w:r>
+      <w:r>
+        <w:rPr>
+          <w:rFonts w:ascii="Arial" w:eastAsia="Times New Roman" w:hAnsi="Arial" w:cs="Arial"/>
+          <w:sz w:val="21"/>
+          <w:szCs w:val="21"/>
+        </w:rPr>
+        <w:t>J Exerc Sci Fit. 2020;18(3):129-135</w:t>
+      </w:r>
+      <w:r>
+        <w:rPr>
+          <w:rFonts w:ascii="Arial" w:eastAsia="Times New Roman" w:hAnsi="Arial" w:cs="Arial"/>
+          <w:sz w:val="21"/>
+          <w:szCs w:val="21"/>
+        </w:rPr>
+        <w:t>.</w:t>
       </w:r>
     </w:p>
     <w:p>
@@ -3235,7 +3200,7 @@
           <w:sz w:val="21"/>
           <w:szCs w:val="21"/>
         </w:rPr>
-        <w:t xml:space="preserve">Manyanga T, </w:t>
+        <w:t xml:space="preserve">Walsh JJ, </w:t>
       </w:r>
       <w:r>
         <w:rPr>
@@ -3253,9 +3218,9 @@
           <w:sz w:val="21"/>
           <w:szCs w:val="21"/>
         </w:rPr>
-        <w:t xml:space="preserve">, Chaput JP, Dubois L, Katzmarzyk PT, Mire EF, Prista A, Tremblay MS. </w:t>
-      </w:r>
-      <w:hyperlink r:id="rId28" w:history="1">
+        <w:t xml:space="preserve">, Chaput JP, Tremblay MS. </w:t>
+      </w:r>
+      <w:hyperlink r:id="rId27" w:history="1">
         <w:r>
           <w:rPr>
             <w:rStyle w:val="Hyperlink"/>
@@ -3263,7 +3228,7 @@
             <w:sz w:val="21"/>
             <w:szCs w:val="21"/>
           </w:rPr>
-          <w:t>Prevalence and correlates of objectively measured weight status among urban and rural Mozambican primary schoolchildren: a cross-sectional study</w:t>
+          <w:t>Associations between duration and type of electronic screen use and cognition in US children</w:t>
         </w:r>
       </w:hyperlink>
       <w:r>
@@ -3272,7 +3237,23 @@
           <w:sz w:val="21"/>
           <w:szCs w:val="21"/>
         </w:rPr>
-        <w:t>. PLoS ONE. 2020;15(2): e0228592.</w:t>
+        <w:t>. Comput Human Behav.</w:t>
+      </w:r>
+      <w:r>
+        <w:rPr>
+          <w:rFonts w:ascii="Arial" w:eastAsia="Times New Roman" w:hAnsi="Arial" w:cs="Arial"/>
+          <w:sz w:val="21"/>
+          <w:szCs w:val="21"/>
+        </w:rPr>
+        <w:t xml:space="preserve"> </w:t>
+      </w:r>
+      <w:r>
+        <w:rPr>
+          <w:rFonts w:ascii="Arial" w:eastAsia="Times New Roman" w:hAnsi="Arial" w:cs="Arial"/>
+          <w:sz w:val="21"/>
+          <w:szCs w:val="21"/>
+        </w:rPr>
+        <w:t>2020;108:106312.</w:t>
       </w:r>
     </w:p>
     <w:p>
@@ -3296,7 +3277,7 @@
           <w:sz w:val="21"/>
           <w:szCs w:val="21"/>
         </w:rPr>
-        <w:t xml:space="preserve">Guerrero MD, </w:t>
+        <w:t xml:space="preserve">Manyanga T, </w:t>
       </w:r>
       <w:r>
         <w:rPr>
@@ -3314,9 +3295,9 @@
           <w:sz w:val="21"/>
           <w:szCs w:val="21"/>
         </w:rPr>
-        <w:t xml:space="preserve">, Tremblay MS. </w:t>
-      </w:r>
-      <w:hyperlink r:id="rId29" w:history="1">
+        <w:t xml:space="preserve">, Chaput JP, Dubois L, Katzmarzyk PT, Mire EF, Prista A, Tremblay MS. </w:t>
+      </w:r>
+      <w:hyperlink r:id="rId28" w:history="1">
         <w:r>
           <w:rPr>
             <w:rStyle w:val="Hyperlink"/>
@@ -3324,7 +3305,7 @@
             <w:sz w:val="21"/>
             <w:szCs w:val="21"/>
           </w:rPr>
-          <w:t>Caution with conclusions required: A response to the paper "Objectively measured aerobic fitness is not related to vascular health outcomes and cardiovascular disease risk in 9-10 year old children"</w:t>
+          <w:t>Prevalence and correlates of objectively measured weight status among urban and rural Mozambican primary schoolchildren: a cross-sectional study</w:t>
         </w:r>
       </w:hyperlink>
       <w:r>
@@ -3333,7 +3314,7 @@
           <w:sz w:val="21"/>
           <w:szCs w:val="21"/>
         </w:rPr>
-        <w:t>. J Sports Sci Med. 2019;18(4):830-833.</w:t>
+        <w:t>. PLoS ONE. 2020;15(2): e0228592.</w:t>
       </w:r>
     </w:p>
     <w:p>
@@ -3357,7 +3338,7 @@
           <w:sz w:val="21"/>
           <w:szCs w:val="21"/>
         </w:rPr>
-        <w:t>Guerrero MD, </w:t>
+        <w:t xml:space="preserve">Guerrero MD, </w:t>
       </w:r>
       <w:r>
         <w:rPr>
@@ -3366,7 +3347,6 @@
           <w:bCs/>
           <w:sz w:val="21"/>
           <w:szCs w:val="21"/>
-          <w:bdr w:val="none" w:sz="0" w:space="0" w:color="auto" w:frame="1"/>
         </w:rPr>
         <w:t>Barnes JD</w:t>
       </w:r>
@@ -3376,19 +3356,17 @@
           <w:sz w:val="21"/>
           <w:szCs w:val="21"/>
         </w:rPr>
-        <w:t>, Chaput JP, Tremblay MS. </w:t>
-      </w:r>
-      <w:hyperlink r:id="rId30" w:tgtFrame="_blank" w:history="1">
-        <w:r>
-          <w:rPr>
+        <w:t xml:space="preserve">, Tremblay MS. </w:t>
+      </w:r>
+      <w:hyperlink r:id="rId29" w:history="1">
+        <w:r>
+          <w:rPr>
+            <w:rStyle w:val="Hyperlink"/>
             <w:rFonts w:ascii="Arial" w:eastAsia="Times New Roman" w:hAnsi="Arial" w:cs="Arial"/>
-            <w:color w:val="0000FF"/>
-            <w:sz w:val="21"/>
-            <w:szCs w:val="21"/>
-            <w:u w:val="single"/>
-            <w:bdr w:val="none" w:sz="0" w:space="0" w:color="auto" w:frame="1"/>
-          </w:rPr>
-          <w:t>Screen time and problem behaviors in children: exploring the mediating role of sleep duration</w:t>
+            <w:sz w:val="21"/>
+            <w:szCs w:val="21"/>
+          </w:rPr>
+          <w:t>Caution with conclusions required: A response to the paper "Objectively measured aerobic fitness is not related to vascular health outcomes and cardiovascular disease risk in 9-10 year old children"</w:t>
         </w:r>
       </w:hyperlink>
       <w:r>
@@ -3397,7 +3375,7 @@
           <w:sz w:val="21"/>
           <w:szCs w:val="21"/>
         </w:rPr>
-        <w:t>. Int J Behav Nutr Phys Act. 2019;16(1):105.</w:t>
+        <w:t>. J Sports Sci Med. 2019;18(4):830-833.</w:t>
       </w:r>
     </w:p>
     <w:p>
@@ -3421,7 +3399,7 @@
           <w:sz w:val="21"/>
           <w:szCs w:val="21"/>
         </w:rPr>
-        <w:t>Manyanga T, </w:t>
+        <w:t>Guerrero MD, </w:t>
       </w:r>
       <w:r>
         <w:rPr>
@@ -3440,9 +3418,9 @@
           <w:sz w:val="21"/>
           <w:szCs w:val="21"/>
         </w:rPr>
-        <w:t>, Chaput JP, Katzmarzyk PT, Prista A, Tremblay MS. </w:t>
-      </w:r>
-      <w:hyperlink r:id="rId31" w:tgtFrame="_blank" w:history="1">
+        <w:t>, Chaput JP, Tremblay MS. </w:t>
+      </w:r>
+      <w:hyperlink r:id="rId30" w:tgtFrame="_blank" w:history="1">
         <w:r>
           <w:rPr>
             <w:rFonts w:ascii="Arial" w:eastAsia="Times New Roman" w:hAnsi="Arial" w:cs="Arial"/>
@@ -3452,7 +3430,7 @@
             <w:u w:val="single"/>
             <w:bdr w:val="none" w:sz="0" w:space="0" w:color="auto" w:frame="1"/>
           </w:rPr>
-          <w:t>Prevalence and correlates of adherence to movement guidelines among urban and rural children in Mozambique: a cross-sectional study</w:t>
+          <w:t>Screen time and problem behaviors in children: exploring the mediating role of sleep duration</w:t>
         </w:r>
       </w:hyperlink>
       <w:r>
@@ -3461,7 +3439,7 @@
           <w:sz w:val="21"/>
           <w:szCs w:val="21"/>
         </w:rPr>
-        <w:t>. Int J Behav Nutr Phys Act. 2019;16(1):94.</w:t>
+        <w:t>. Int J Behav Nutr Phys Act. 2019;16(1):105.</w:t>
       </w:r>
     </w:p>
     <w:p>
@@ -3504,9 +3482,9 @@
           <w:sz w:val="21"/>
           <w:szCs w:val="21"/>
         </w:rPr>
-        <w:t>, Chaput JP, Guerrero M, Katzmarzyk PT, Mire E, Prista A, Tremblay MS. </w:t>
-      </w:r>
-      <w:hyperlink r:id="rId32" w:tgtFrame="_blank" w:history="1">
+        <w:t>, Chaput JP, Katzmarzyk PT, Prista A, Tremblay MS. </w:t>
+      </w:r>
+      <w:hyperlink r:id="rId31" w:tgtFrame="_blank" w:history="1">
         <w:r>
           <w:rPr>
             <w:rFonts w:ascii="Arial" w:eastAsia="Times New Roman" w:hAnsi="Arial" w:cs="Arial"/>
@@ -3516,7 +3494,7 @@
             <w:u w:val="single"/>
             <w:bdr w:val="none" w:sz="0" w:space="0" w:color="auto" w:frame="1"/>
           </w:rPr>
-          <w:t>Body mass index and movement behaviors among schoolchildren from 13 countries across a continuum of human development indices: a multinational cross-sectional study</w:t>
+          <w:t>Prevalence and correlates of adherence to movement guidelines among urban and rural children in Mozambique: a cross-sectional study</w:t>
         </w:r>
       </w:hyperlink>
       <w:r>
@@ -3525,7 +3503,7 @@
           <w:sz w:val="21"/>
           <w:szCs w:val="21"/>
         </w:rPr>
-        <w:t>. Am J Hum Biol. 2019;e23341.</w:t>
+        <w:t>. Int J Behav Nutr Phys Act. 2019;16(1):94.</w:t>
       </w:r>
     </w:p>
     <w:p>
@@ -3549,7 +3527,7 @@
           <w:sz w:val="21"/>
           <w:szCs w:val="21"/>
         </w:rPr>
-        <w:t>LeBlanc AG, </w:t>
+        <w:t>Manyanga T, </w:t>
       </w:r>
       <w:r>
         <w:rPr>
@@ -3568,9 +3546,9 @@
           <w:sz w:val="21"/>
           <w:szCs w:val="21"/>
         </w:rPr>
-        <w:t>, Saunders TJ, Tremblay MS, Chaput JP. </w:t>
-      </w:r>
-      <w:hyperlink r:id="rId33" w:tgtFrame="_blank" w:history="1">
+        <w:t>, Chaput JP, Guerrero M, Katzmarzyk PT, Mire E, Prista A, Tremblay MS. </w:t>
+      </w:r>
+      <w:hyperlink r:id="rId32" w:tgtFrame="_blank" w:history="1">
         <w:r>
           <w:rPr>
             <w:rFonts w:ascii="Arial" w:eastAsia="Times New Roman" w:hAnsi="Arial" w:cs="Arial"/>
@@ -3580,7 +3558,7 @@
             <w:u w:val="single"/>
             <w:bdr w:val="none" w:sz="0" w:space="0" w:color="auto" w:frame="1"/>
           </w:rPr>
-          <w:t>Scientific sinkhole: the pernicious price of formatting</w:t>
+          <w:t>Body mass index and movement behaviors among schoolchildren from 13 countries across a continuum of human development indices: a multinational cross-sectional study</w:t>
         </w:r>
       </w:hyperlink>
       <w:r>
@@ -3589,7 +3567,7 @@
           <w:sz w:val="21"/>
           <w:szCs w:val="21"/>
         </w:rPr>
-        <w:t>. PLoS ONE. 2019;14(9):e0223116.</w:t>
+        <w:t>. Am J Hum Biol. 2019;e23341.</w:t>
       </w:r>
     </w:p>
     <w:p>
@@ -3613,7 +3591,7 @@
           <w:sz w:val="21"/>
           <w:szCs w:val="21"/>
         </w:rPr>
-        <w:t>Aubert S, </w:t>
+        <w:t>LeBlanc AG, </w:t>
       </w:r>
       <w:r>
         <w:rPr>
@@ -3632,9 +3610,9 @@
           <w:sz w:val="21"/>
           <w:szCs w:val="21"/>
         </w:rPr>
-        <w:t>, Forse ML, Turner E, González SA, Kalinowski J, Katzmarzyk PT, Lee EY, Ocansey R, Reilly JJ, Schranz N, Vanderloo LM, Tremblay MS. </w:t>
-      </w:r>
-      <w:hyperlink r:id="rId34" w:tgtFrame="_blank" w:history="1">
+        <w:t>, Saunders TJ, Tremblay MS, Chaput JP. </w:t>
+      </w:r>
+      <w:hyperlink r:id="rId33" w:tgtFrame="_blank" w:history="1">
         <w:r>
           <w:rPr>
             <w:rFonts w:ascii="Arial" w:eastAsia="Times New Roman" w:hAnsi="Arial" w:cs="Arial"/>
@@ -3644,7 +3622,7 @@
             <w:u w:val="single"/>
             <w:bdr w:val="none" w:sz="0" w:space="0" w:color="auto" w:frame="1"/>
           </w:rPr>
-          <w:t>The International Impact of the Active Healthy Kids Global Alliance Physical Activity Report Cards for Children and Youth</w:t>
+          <w:t>Scientific sinkhole: the pernicious price of formatting</w:t>
         </w:r>
       </w:hyperlink>
       <w:r>
@@ -3653,7 +3631,7 @@
           <w:sz w:val="21"/>
           <w:szCs w:val="21"/>
         </w:rPr>
-        <w:t>. J Phys Act Health. 2019;16:679-697.</w:t>
+        <w:t>. PLoS ONE. 2019;14(9):e0223116.</w:t>
       </w:r>
     </w:p>
     <w:p>
@@ -3677,7 +3655,7 @@
           <w:sz w:val="21"/>
           <w:szCs w:val="21"/>
         </w:rPr>
-        <w:t>Guerrero MD, </w:t>
+        <w:t>Aubert S, </w:t>
       </w:r>
       <w:r>
         <w:rPr>
@@ -3696,9 +3674,9 @@
           <w:sz w:val="21"/>
           <w:szCs w:val="21"/>
         </w:rPr>
-        <w:t>, Walsh JJ, Chaput JP, Tremblay MS, Goldfield GS. </w:t>
-      </w:r>
-      <w:hyperlink r:id="rId35" w:tgtFrame="_blank" w:history="1">
+        <w:t>, Forse ML, Turner E, González SA, Kalinowski J, Katzmarzyk PT, Lee EY, Ocansey R, Reilly JJ, Schranz N, Vanderloo LM, Tremblay MS. </w:t>
+      </w:r>
+      <w:hyperlink r:id="rId34" w:tgtFrame="_blank" w:history="1">
         <w:r>
           <w:rPr>
             <w:rFonts w:ascii="Arial" w:eastAsia="Times New Roman" w:hAnsi="Arial" w:cs="Arial"/>
@@ -3708,7 +3686,7 @@
             <w:u w:val="single"/>
             <w:bdr w:val="none" w:sz="0" w:space="0" w:color="auto" w:frame="1"/>
           </w:rPr>
-          <w:t>24-Hour Movement Behaviors and Impulsivity</w:t>
+          <w:t>The International Impact of the Active Healthy Kids Global Alliance Physical Activity Report Cards for Children and Youth</w:t>
         </w:r>
       </w:hyperlink>
       <w:r>
@@ -3717,7 +3695,7 @@
           <w:sz w:val="21"/>
           <w:szCs w:val="21"/>
         </w:rPr>
-        <w:t>. Pediatr. 2019;144(3):e20190187.</w:t>
+        <w:t>. J Phys Act Health. 2019;16:679-697.</w:t>
       </w:r>
     </w:p>
     <w:p>
@@ -3741,7 +3719,7 @@
           <w:sz w:val="21"/>
           <w:szCs w:val="21"/>
         </w:rPr>
-        <w:t>Delisle Nyström C, </w:t>
+        <w:t>Guerrero MD, </w:t>
       </w:r>
       <w:r>
         <w:rPr>
@@ -3760,9 +3738,9 @@
           <w:sz w:val="21"/>
           <w:szCs w:val="21"/>
         </w:rPr>
-        <w:t>, Blanchette S, Faulkner G, Leduc G, Riazi NA, Tremblay MS, Trudeau F, Larouche R. </w:t>
-      </w:r>
-      <w:hyperlink r:id="rId36" w:tgtFrame="_blank" w:history="1">
+        <w:t>, Walsh JJ, Chaput JP, Tremblay MS, Goldfield GS. </w:t>
+      </w:r>
+      <w:hyperlink r:id="rId35" w:tgtFrame="_blank" w:history="1">
         <w:r>
           <w:rPr>
             <w:rFonts w:ascii="Arial" w:eastAsia="Times New Roman" w:hAnsi="Arial" w:cs="Arial"/>
@@ -3772,7 +3750,7 @@
             <w:u w:val="single"/>
             <w:bdr w:val="none" w:sz="0" w:space="0" w:color="auto" w:frame="1"/>
           </w:rPr>
-          <w:t>Relationships between area-level socioeconomic status and urbanization with active transportation, independent mobility, outdoor time, and physical activity among Canadian children</w:t>
+          <w:t>24-Hour Movement Behaviors and Impulsivity</w:t>
         </w:r>
       </w:hyperlink>
       <w:r>
@@ -3781,7 +3759,7 @@
           <w:sz w:val="21"/>
           <w:szCs w:val="21"/>
         </w:rPr>
-        <w:t>. BMC Public Health. 2019;19(1):1082.</w:t>
+        <w:t>. Pediatr. 2019;144(3):e20190187.</w:t>
       </w:r>
     </w:p>
     <w:p>
@@ -3805,7 +3783,7 @@
           <w:sz w:val="21"/>
           <w:szCs w:val="21"/>
         </w:rPr>
-        <w:t>Aubert S, </w:t>
+        <w:t>Delisle Nyström C, </w:t>
       </w:r>
       <w:r>
         <w:rPr>
@@ -3824,18 +3802,9 @@
           <w:sz w:val="21"/>
           <w:szCs w:val="21"/>
         </w:rPr>
-        <w:t xml:space="preserve">, Abdeta C, Nader PA, Adeniyi AF, Aguilar-Farias N, Tenesaca DSA, Bhawra J, Brazo-Sayavera J, Cardon G, Chang CK, Delisle Nyström C, Demetriou Y, Draper CE, Edwards L, Emeljanovas A, Gába A, Galaviz KI, González SA, Herrera-Cuenca M, </w:t>
-      </w:r>
-      <w:r>
-        <w:rPr>
-          <w:rFonts w:ascii="Arial" w:eastAsia="Times New Roman" w:hAnsi="Arial" w:cs="Arial"/>
-          <w:sz w:val="21"/>
-          <w:szCs w:val="21"/>
-        </w:rPr>
-        <w:lastRenderedPageBreak/>
-        <w:t>Huang WY, Ibrahim IAE, Jürimäe J, Kämppi K, Katapally TR, Katewongsa P, Katzmarzyk PT, Khan A, Korcz A, Kim YS, Lambert E, Lee EY, Löf M, Loney T, López-Taylor J, Liu Y, Makaza D, Manyanga T, Mileva B, Morrison SA, Mota J, Nyawornota VK, Ocansey R, Reilly JJ, Roman-Viñas B, Silva DAS, Saonuam P, Scriven J, Seghers J, Schranz N, Skovgaard T, Smith M, Standage M, Starc G, Stratton G, Subedi N, Takken T, Tammelin T, Tanaka C, Thivel D, Tladi D, Tyler R, Uddin R, Williams A, Wong SHS, Wu CL, Zembura P, Tremblay MS. </w:t>
-      </w:r>
-      <w:hyperlink r:id="rId37" w:tgtFrame="_blank" w:history="1">
+        <w:t>, Blanchette S, Faulkner G, Leduc G, Riazi NA, Tremblay MS, Trudeau F, Larouche R. </w:t>
+      </w:r>
+      <w:hyperlink r:id="rId36" w:tgtFrame="_blank" w:history="1">
         <w:r>
           <w:rPr>
             <w:rFonts w:ascii="Arial" w:eastAsia="Times New Roman" w:hAnsi="Arial" w:cs="Arial"/>
@@ -3845,7 +3814,19 @@
             <w:u w:val="single"/>
             <w:bdr w:val="none" w:sz="0" w:space="0" w:color="auto" w:frame="1"/>
           </w:rPr>
-          <w:t>Global Matrix 3.0 Physical Activity Report Card grades for children and youth: results and analysis from 49 countries</w:t>
+          <w:t xml:space="preserve">Relationships between area-level socioeconomic status and </w:t>
+        </w:r>
+        <w:r>
+          <w:rPr>
+            <w:rFonts w:ascii="Arial" w:eastAsia="Times New Roman" w:hAnsi="Arial" w:cs="Arial"/>
+            <w:color w:val="0000FF"/>
+            <w:sz w:val="21"/>
+            <w:szCs w:val="21"/>
+            <w:u w:val="single"/>
+            <w:bdr w:val="none" w:sz="0" w:space="0" w:color="auto" w:frame="1"/>
+          </w:rPr>
+          <w:lastRenderedPageBreak/>
+          <w:t>urbanization with active transportation, independent mobility, outdoor time, and physical activity among Canadian children</w:t>
         </w:r>
       </w:hyperlink>
       <w:r>
@@ -3854,7 +3835,7 @@
           <w:sz w:val="21"/>
           <w:szCs w:val="21"/>
         </w:rPr>
-        <w:t>. J Phys Act Health. 2018;15(S2):S251-S273.</w:t>
+        <w:t>. BMC Public Health. 2019;19(1):1082.</w:t>
       </w:r>
     </w:p>
     <w:p>
@@ -3897,9 +3878,9 @@
           <w:sz w:val="21"/>
           <w:szCs w:val="21"/>
         </w:rPr>
-        <w:t>, Aguilar-Farias N, Cardon G, Chang CK, Delisle Nyström C, Demetriou Y, Edwards L, Emeljanovas A, Gába A, Huang WY, Ibrahim IAE, Jürimäe J, Katzmarzyk PT, Korcz A, Kim YS, Lee EY, Löf M, Loney T, Morrison SA, Mota J, Reilly JJ, Roman-Viñas B, Schranz N, Scriven J, Seghers J, Skovgaard T, Smith M, Standage M, Starc G, Stratton G, Takken T, Tammelin T, Tanaka C, Thivel D, Tyler R, Williams A, Wong SHS, Zembura P, Tremblay MS. </w:t>
-      </w:r>
-      <w:hyperlink r:id="rId38" w:tgtFrame="_blank" w:history="1">
+        <w:t>, Abdeta C, Nader PA, Adeniyi AF, Aguilar-Farias N, Tenesaca DSA, Bhawra J, Brazo-Sayavera J, Cardon G, Chang CK, Delisle Nyström C, Demetriou Y, Draper CE, Edwards L, Emeljanovas A, Gába A, Galaviz KI, González SA, Herrera-Cuenca M, Huang WY, Ibrahim IAE, Jürimäe J, Kämppi K, Katapally TR, Katewongsa P, Katzmarzyk PT, Khan A, Korcz A, Kim YS, Lambert E, Lee EY, Löf M, Loney T, López-Taylor J, Liu Y, Makaza D, Manyanga T, Mileva B, Morrison SA, Mota J, Nyawornota VK, Ocansey R, Reilly JJ, Roman-Viñas B, Silva DAS, Saonuam P, Scriven J, Seghers J, Schranz N, Skovgaard T, Smith M, Standage M, Starc G, Stratton G, Subedi N, Takken T, Tammelin T, Tanaka C, Thivel D, Tladi D, Tyler R, Uddin R, Williams A, Wong SHS, Wu CL, Zembura P, Tremblay MS. </w:t>
+      </w:r>
+      <w:hyperlink r:id="rId37" w:tgtFrame="_blank" w:history="1">
         <w:r>
           <w:rPr>
             <w:rFonts w:ascii="Arial" w:eastAsia="Times New Roman" w:hAnsi="Arial" w:cs="Arial"/>
@@ -3909,7 +3890,7 @@
             <w:u w:val="single"/>
             <w:bdr w:val="none" w:sz="0" w:space="0" w:color="auto" w:frame="1"/>
           </w:rPr>
-          <w:t>Report Card grades on the physical activity of children and youth comparing 30 Very High Human Development Index countries</w:t>
+          <w:t>Global Matrix 3.0 Physical Activity Report Card grades for children and youth: results and analysis from 49 countries</w:t>
         </w:r>
       </w:hyperlink>
       <w:r>
@@ -3918,7 +3899,7 @@
           <w:sz w:val="21"/>
           <w:szCs w:val="21"/>
         </w:rPr>
-        <w:t>. J Phys Act Health. 2018;15(S2):S298-S314.</w:t>
+        <w:t>. J Phys Act Health. 2018;15(S2):S251-S273.</w:t>
       </w:r>
     </w:p>
     <w:p>
@@ -3939,6 +3920,14 @@
       <w:r>
         <w:rPr>
           <w:rFonts w:ascii="Arial" w:eastAsia="Times New Roman" w:hAnsi="Arial" w:cs="Arial"/>
+          <w:sz w:val="21"/>
+          <w:szCs w:val="21"/>
+        </w:rPr>
+        <w:t>Aubert S, </w:t>
+      </w:r>
+      <w:r>
+        <w:rPr>
+          <w:rFonts w:ascii="Arial" w:eastAsia="Times New Roman" w:hAnsi="Arial" w:cs="Arial"/>
           <w:b/>
           <w:bCs/>
           <w:sz w:val="21"/>
@@ -3953,9 +3942,9 @@
           <w:sz w:val="21"/>
           <w:szCs w:val="21"/>
         </w:rPr>
-        <w:t>, Cameron C, Carson V, Chaput JP, Colley RC, Faulkner GEJ, Janssen I, Kramers R, Saunders TJ, Spence JC, Tucker P, Vanderloo LM, Tremblay MS. </w:t>
-      </w:r>
-      <w:hyperlink r:id="rId39" w:tgtFrame="_blank" w:history="1">
+        <w:t>, Aguilar-Farias N, Cardon G, Chang CK, Delisle Nyström C, Demetriou Y, Edwards L, Emeljanovas A, Gába A, Huang WY, Ibrahim IAE, Jürimäe J, Katzmarzyk PT, Korcz A, Kim YS, Lee EY, Löf M, Loney T, Morrison SA, Mota J, Reilly JJ, Roman-Viñas B, Schranz N, Scriven J, Seghers J, Skovgaard T, Smith M, Standage M, Starc G, Stratton G, Takken T, Tammelin T, Tanaka C, Thivel D, Tyler R, Williams A, Wong SHS, Zembura P, Tremblay MS. </w:t>
+      </w:r>
+      <w:hyperlink r:id="rId38" w:tgtFrame="_blank" w:history="1">
         <w:r>
           <w:rPr>
             <w:rFonts w:ascii="Arial" w:eastAsia="Times New Roman" w:hAnsi="Arial" w:cs="Arial"/>
@@ -3965,7 +3954,7 @@
             <w:u w:val="single"/>
             <w:bdr w:val="none" w:sz="0" w:space="0" w:color="auto" w:frame="1"/>
           </w:rPr>
-          <w:t>Results from Canada’s 2018 Report Card on Physical Activity for Children and Youth</w:t>
+          <w:t>Report Card grades on the physical activity of children and youth comparing 30 Very High Human Development Index countries</w:t>
         </w:r>
       </w:hyperlink>
       <w:r>
@@ -3974,7 +3963,7 @@
           <w:sz w:val="21"/>
           <w:szCs w:val="21"/>
         </w:rPr>
-        <w:t>. J Phys Act Health. 2018;15(S2):S328-S330.</w:t>
+        <w:t>. J Phys Act Health. 2018;15(S2):S298-S314.</w:t>
       </w:r>
     </w:p>
     <w:p>
@@ -3995,14 +3984,6 @@
       <w:r>
         <w:rPr>
           <w:rFonts w:ascii="Arial" w:eastAsia="Times New Roman" w:hAnsi="Arial" w:cs="Arial"/>
-          <w:sz w:val="21"/>
-          <w:szCs w:val="21"/>
-        </w:rPr>
-        <w:t>González SA, </w:t>
-      </w:r>
-      <w:r>
-        <w:rPr>
-          <w:rFonts w:ascii="Arial" w:eastAsia="Times New Roman" w:hAnsi="Arial" w:cs="Arial"/>
           <w:b/>
           <w:bCs/>
           <w:sz w:val="21"/>
@@ -4017,9 +3998,9 @@
           <w:sz w:val="21"/>
           <w:szCs w:val="21"/>
         </w:rPr>
-        <w:t>, Nader PA, Andrade DST, Brazo-Sayavera J, Galaviz KI, Herrera-Cuenca M, Katewongsa P, López-Taylor J, Liu Y, Mileva B, Avilés AMO, Silva DAS, Saonuam P, Tremblay MS. </w:t>
-      </w:r>
-      <w:hyperlink r:id="rId40" w:tgtFrame="_blank" w:history="1">
+        <w:t>, Cameron C, Carson V, Chaput JP, Colley RC, Faulkner GEJ, Janssen I, Kramers R, Saunders TJ, Spence JC, Tucker P, Vanderloo LM, Tremblay MS. </w:t>
+      </w:r>
+      <w:hyperlink r:id="rId39" w:tgtFrame="_blank" w:history="1">
         <w:r>
           <w:rPr>
             <w:rFonts w:ascii="Arial" w:eastAsia="Times New Roman" w:hAnsi="Arial" w:cs="Arial"/>
@@ -4029,7 +4010,7 @@
             <w:u w:val="single"/>
             <w:bdr w:val="none" w:sz="0" w:space="0" w:color="auto" w:frame="1"/>
           </w:rPr>
-          <w:t>Report Card grades on the physical activity of children and youth from 10 countries with High Human Development Index – Global Matrix 3.0</w:t>
+          <w:t>Results from Canada’s 2018 Report Card on Physical Activity for Children and Youth</w:t>
         </w:r>
       </w:hyperlink>
       <w:r>
@@ -4038,7 +4019,7 @@
           <w:sz w:val="21"/>
           <w:szCs w:val="21"/>
         </w:rPr>
-        <w:t>. J Phys Act Health. 2018;15(S2):S284-S297.</w:t>
+        <w:t>. J Phys Act Health. 2018;15(S2):S328-S330.</w:t>
       </w:r>
     </w:p>
     <w:p>
@@ -4062,7 +4043,7 @@
           <w:sz w:val="21"/>
           <w:szCs w:val="21"/>
         </w:rPr>
-        <w:t>Manyanga T, </w:t>
+        <w:t>González SA, </w:t>
       </w:r>
       <w:r>
         <w:rPr>
@@ -4081,9 +4062,9 @@
           <w:sz w:val="21"/>
           <w:szCs w:val="21"/>
         </w:rPr>
-        <w:t>, Adeniyi AF, Bhawra J, Draper CE, Katapally TR, Khan A, Lambert E, Makaza D, Nyawornota VK, Ocansey R, Subedi N, Uddin R, Tladi D, Tremblay MS. </w:t>
-      </w:r>
-      <w:hyperlink r:id="rId41" w:tgtFrame="_blank" w:history="1">
+        <w:t>, Nader PA, Andrade DST, Brazo-Sayavera J, Galaviz KI, Herrera-Cuenca M, Katewongsa P, López-Taylor J, Liu Y, Mileva B, Avilés AMO, Silva DAS, Saonuam P, Tremblay MS. </w:t>
+      </w:r>
+      <w:hyperlink r:id="rId40" w:tgtFrame="_blank" w:history="1">
         <w:r>
           <w:rPr>
             <w:rFonts w:ascii="Arial" w:eastAsia="Times New Roman" w:hAnsi="Arial" w:cs="Arial"/>
@@ -4093,7 +4074,7 @@
             <w:u w:val="single"/>
             <w:bdr w:val="none" w:sz="0" w:space="0" w:color="auto" w:frame="1"/>
           </w:rPr>
-          <w:t>Indicators of physical activity among children and youth in nine countries with Low-to-Medium Human Development Indices: A Global Matrix 3.0 paper</w:t>
+          <w:t>Report Card grades on the physical activity of children and youth from 10 countries with High Human Development Index – Global Matrix 3.0</w:t>
         </w:r>
       </w:hyperlink>
       <w:r>
@@ -4102,7 +4083,7 @@
           <w:sz w:val="21"/>
           <w:szCs w:val="21"/>
         </w:rPr>
-        <w:t>. J Phys Act Health. 2018;15(S2):S274-S283.</w:t>
+        <w:t>. J Phys Act Health. 2018;15(S2):S284-S297.</w:t>
       </w:r>
     </w:p>
     <w:p>
@@ -4126,7 +4107,7 @@
           <w:sz w:val="21"/>
           <w:szCs w:val="21"/>
         </w:rPr>
-        <w:t>Belanger K, </w:t>
+        <w:t>Manyanga T, </w:t>
       </w:r>
       <w:r>
         <w:rPr>
@@ -4145,9 +4126,9 @@
           <w:sz w:val="21"/>
           <w:szCs w:val="21"/>
         </w:rPr>
-        <w:t>, Longmuir PE, Anderson KD, Bruner B, Copeland JL, Gregg MJ, Hall N, Kolen AM, Lane KN, Law B, MacDonald DJ, Martin LJ, Saunders TJ, Sheehan D, Stone M, Woodruff SJ, Tremblay MS. </w:t>
-      </w:r>
-      <w:hyperlink r:id="rId42" w:tgtFrame="_blank" w:history="1">
+        <w:t>, Adeniyi AF, Bhawra J, Draper CE, Katapally TR, Khan A, Lambert E, Makaza D, Nyawornota VK, Ocansey R, Subedi N, Uddin R, Tladi D, Tremblay MS. </w:t>
+      </w:r>
+      <w:hyperlink r:id="rId41" w:tgtFrame="_blank" w:history="1">
         <w:r>
           <w:rPr>
             <w:rFonts w:ascii="Arial" w:eastAsia="Times New Roman" w:hAnsi="Arial" w:cs="Arial"/>
@@ -4157,7 +4138,7 @@
             <w:u w:val="single"/>
             <w:bdr w:val="none" w:sz="0" w:space="0" w:color="auto" w:frame="1"/>
           </w:rPr>
-          <w:t>The relationship between physical literacy scores and adherence to Canadian physical activity and sedentary behaviour guidelines</w:t>
+          <w:t>Indicators of physical activity among children and youth in nine countries with Low-to-Medium Human Development Indices: A Global Matrix 3.0 paper</w:t>
         </w:r>
       </w:hyperlink>
       <w:r>
@@ -4166,7 +4147,7 @@
           <w:sz w:val="21"/>
           <w:szCs w:val="21"/>
         </w:rPr>
-        <w:t>. BMC Public Health. 2018;18(Suppl 2):1042.</w:t>
+        <w:t>. J Phys Act Health. 2018;15(S2):S274-S283.</w:t>
       </w:r>
     </w:p>
     <w:p>
@@ -4190,7 +4171,7 @@
           <w:sz w:val="21"/>
           <w:szCs w:val="21"/>
         </w:rPr>
-        <w:t>Delisle Nyström C, </w:t>
+        <w:t>Belanger K, </w:t>
       </w:r>
       <w:r>
         <w:rPr>
@@ -4209,9 +4190,9 @@
           <w:sz w:val="21"/>
           <w:szCs w:val="21"/>
         </w:rPr>
-        <w:t>, Tremblay MS. </w:t>
-      </w:r>
-      <w:hyperlink r:id="rId43" w:tgtFrame="_blank" w:history="1">
+        <w:t>, Longmuir PE, Anderson KD, Bruner B, Copeland JL, Gregg MJ, Hall N, Kolen AM, Lane KN, Law B, MacDonald DJ, Martin LJ, Saunders TJ, Sheehan D, Stone M, Woodruff SJ, Tremblay MS. </w:t>
+      </w:r>
+      <w:hyperlink r:id="rId42" w:tgtFrame="_blank" w:history="1">
         <w:r>
           <w:rPr>
             <w:rFonts w:ascii="Arial" w:eastAsia="Times New Roman" w:hAnsi="Arial" w:cs="Arial"/>
@@ -4221,7 +4202,7 @@
             <w:u w:val="single"/>
             <w:bdr w:val="none" w:sz="0" w:space="0" w:color="auto" w:frame="1"/>
           </w:rPr>
-          <w:t>An exploratory analysis of missing data from the Royal Bank of Canada (RBC) Learn to Play – Canadian Assessment of Physical Literacy (CAPL) project</w:t>
+          <w:t>The relationship between physical literacy scores and adherence to Canadian physical activity and sedentary behaviour guidelines</w:t>
         </w:r>
       </w:hyperlink>
       <w:r>
@@ -4230,7 +4211,7 @@
           <w:sz w:val="21"/>
           <w:szCs w:val="21"/>
         </w:rPr>
-        <w:t>. BMC Public Health. 2018;18(Suppl 2):1046.</w:t>
+        <w:t>. BMC Public Health. 2018;18(Suppl 2):1042.</w:t>
       </w:r>
     </w:p>
     <w:p>
@@ -4254,7 +4235,7 @@
           <w:sz w:val="21"/>
           <w:szCs w:val="21"/>
         </w:rPr>
-        <w:t>Delisle Nyström C, Traversy G, </w:t>
+        <w:t>Delisle Nyström C, </w:t>
       </w:r>
       <w:r>
         <w:rPr>
@@ -4273,9 +4254,9 @@
           <w:sz w:val="21"/>
           <w:szCs w:val="21"/>
         </w:rPr>
-        <w:t>, Chaput JP, Longmuir PE, Tremblay MS. </w:t>
-      </w:r>
-      <w:hyperlink r:id="rId44" w:tgtFrame="_blank" w:history="1">
+        <w:t>, Tremblay MS. </w:t>
+      </w:r>
+      <w:hyperlink r:id="rId43" w:tgtFrame="_blank" w:history="1">
         <w:r>
           <w:rPr>
             <w:rFonts w:ascii="Arial" w:eastAsia="Times New Roman" w:hAnsi="Arial" w:cs="Arial"/>
@@ -4285,7 +4266,7 @@
             <w:u w:val="single"/>
             <w:bdr w:val="none" w:sz="0" w:space="0" w:color="auto" w:frame="1"/>
           </w:rPr>
-          <w:t>Associations between domains of physical literacy by weight status in 8- to 12-year-old Canadian children</w:t>
+          <w:t>An exploratory analysis of missing data from the Royal Bank of Canada (RBC) Learn to Play – Canadian Assessment of Physical Literacy (CAPL) project</w:t>
         </w:r>
       </w:hyperlink>
       <w:r>
@@ -4294,7 +4275,7 @@
           <w:sz w:val="21"/>
           <w:szCs w:val="21"/>
         </w:rPr>
-        <w:t>. BMC Public Health. 2018;18(Suppl 2):1043.</w:t>
+        <w:t>. BMC Public Health. 2018;18(Suppl 2):1046.</w:t>
       </w:r>
     </w:p>
     <w:p>
@@ -4318,7 +4299,7 @@
           <w:sz w:val="21"/>
           <w:szCs w:val="21"/>
         </w:rPr>
-        <w:t>Dutil C, Tremblay MS, Longmuir PE, </w:t>
+        <w:t>Delisle Nyström C, Traversy G, </w:t>
       </w:r>
       <w:r>
         <w:rPr>
@@ -4337,9 +4318,9 @@
           <w:sz w:val="21"/>
           <w:szCs w:val="21"/>
         </w:rPr>
-        <w:t>, Belanger K, Chaput JP. </w:t>
-      </w:r>
-      <w:hyperlink r:id="rId45" w:tgtFrame="_blank" w:history="1">
+        <w:t>, Chaput JP, Longmuir PE, Tremblay MS. </w:t>
+      </w:r>
+      <w:hyperlink r:id="rId44" w:tgtFrame="_blank" w:history="1">
         <w:r>
           <w:rPr>
             <w:rFonts w:ascii="Arial" w:eastAsia="Times New Roman" w:hAnsi="Arial" w:cs="Arial"/>
@@ -4349,7 +4330,7 @@
             <w:u w:val="single"/>
             <w:bdr w:val="none" w:sz="0" w:space="0" w:color="auto" w:frame="1"/>
           </w:rPr>
-          <w:t>Influence of the relative age effect on children’s scores obtained from the Canadian Assessment of Physical Literacy</w:t>
+          <w:t>Associations between domains of physical literacy by weight status in 8- to 12-year-old Canadian children</w:t>
         </w:r>
       </w:hyperlink>
       <w:r>
@@ -4358,7 +4339,7 @@
           <w:sz w:val="21"/>
           <w:szCs w:val="21"/>
         </w:rPr>
-        <w:t>. BMC Public Health. 2018;18(Suppl 2):1040.</w:t>
+        <w:t>. BMC Public Health. 2018;18(Suppl 2):1043.</w:t>
       </w:r>
     </w:p>
     <w:p>
@@ -4382,7 +4363,8 @@
           <w:sz w:val="21"/>
           <w:szCs w:val="21"/>
         </w:rPr>
-        <w:t>Gunnell KE, Longmuir PE, </w:t>
+        <w:lastRenderedPageBreak/>
+        <w:t>Dutil C, Tremblay MS, Longmuir PE, </w:t>
       </w:r>
       <w:r>
         <w:rPr>
@@ -4401,9 +4383,9 @@
           <w:sz w:val="21"/>
           <w:szCs w:val="21"/>
         </w:rPr>
-        <w:t>, Belanger K, Tremblay MS. </w:t>
-      </w:r>
-      <w:hyperlink r:id="rId46" w:tgtFrame="_blank" w:history="1">
+        <w:t>, Belanger K, Chaput JP. </w:t>
+      </w:r>
+      <w:hyperlink r:id="rId45" w:tgtFrame="_blank" w:history="1">
         <w:r>
           <w:rPr>
             <w:rFonts w:ascii="Arial" w:eastAsia="Times New Roman" w:hAnsi="Arial" w:cs="Arial"/>
@@ -4413,7 +4395,7 @@
             <w:u w:val="single"/>
             <w:bdr w:val="none" w:sz="0" w:space="0" w:color="auto" w:frame="1"/>
           </w:rPr>
-          <w:t>Refining the Canadian Assessment of Physical Literacy based on theory and factor analyses</w:t>
+          <w:t>Influence of the relative age effect on children’s scores obtained from the Canadian Assessment of Physical Literacy</w:t>
         </w:r>
       </w:hyperlink>
       <w:r>
@@ -4422,7 +4404,7 @@
           <w:sz w:val="21"/>
           <w:szCs w:val="21"/>
         </w:rPr>
-        <w:t>. BMC Public Health. 2018;18(Suppl 2):1044.</w:t>
+        <w:t>. BMC Public Health. 2018;18(Suppl 2):1040.</w:t>
       </w:r>
     </w:p>
     <w:p>
@@ -4446,8 +4428,7 @@
           <w:sz w:val="21"/>
           <w:szCs w:val="21"/>
         </w:rPr>
-        <w:lastRenderedPageBreak/>
-        <w:t>Gunnell KE, Longmuir PE, Woodruff SJ, </w:t>
+        <w:t>Gunnell KE, Longmuir PE, </w:t>
       </w:r>
       <w:r>
         <w:rPr>
@@ -4468,7 +4449,7 @@
         </w:rPr>
         <w:t>, Belanger K, Tremblay MS. </w:t>
       </w:r>
-      <w:hyperlink r:id="rId47" w:tgtFrame="_blank" w:history="1">
+      <w:hyperlink r:id="rId46" w:tgtFrame="_blank" w:history="1">
         <w:r>
           <w:rPr>
             <w:rFonts w:ascii="Arial" w:eastAsia="Times New Roman" w:hAnsi="Arial" w:cs="Arial"/>
@@ -4478,7 +4459,7 @@
             <w:u w:val="single"/>
             <w:bdr w:val="none" w:sz="0" w:space="0" w:color="auto" w:frame="1"/>
           </w:rPr>
-          <w:t>Revising the motivation and confidence domain of the Canadian Assessment of Physical Literacy</w:t>
+          <w:t>Refining the Canadian Assessment of Physical Literacy based on theory and factor analyses</w:t>
         </w:r>
       </w:hyperlink>
       <w:r>
@@ -4487,7 +4468,7 @@
           <w:sz w:val="21"/>
           <w:szCs w:val="21"/>
         </w:rPr>
-        <w:t>. BMC Public Health. 2018;18(Suppl 2):1045.</w:t>
+        <w:t>. BMC Public Health. 2018;18(Suppl 2):1044.</w:t>
       </w:r>
     </w:p>
     <w:p>
@@ -4511,7 +4492,7 @@
           <w:sz w:val="21"/>
           <w:szCs w:val="21"/>
         </w:rPr>
-        <w:t>Lang JJ, Chaput JP, Longmuir PE, </w:t>
+        <w:t>Gunnell KE, Longmuir PE, Woodruff SJ, </w:t>
       </w:r>
       <w:r>
         <w:rPr>
@@ -4530,9 +4511,9 @@
           <w:sz w:val="21"/>
           <w:szCs w:val="21"/>
         </w:rPr>
-        <w:t>, Belanger K, Tomkinson GR, Anderson KD, Bruner B, Copeland JL, Gregg MJ, Hall N, Kolen AM, Lane KN, Law B, MacDonald DJ, Martin LJ, Saunders TJ, Sheehan D, Stone MR, Woodruff SJ, Tremblay MS. </w:t>
-      </w:r>
-      <w:hyperlink r:id="rId48" w:tgtFrame="_blank" w:history="1">
+        <w:t>, Belanger K, Tremblay MS. </w:t>
+      </w:r>
+      <w:hyperlink r:id="rId47" w:tgtFrame="_blank" w:history="1">
         <w:r>
           <w:rPr>
             <w:rFonts w:ascii="Arial" w:eastAsia="Times New Roman" w:hAnsi="Arial" w:cs="Arial"/>
@@ -4542,7 +4523,7 @@
             <w:u w:val="single"/>
             <w:bdr w:val="none" w:sz="0" w:space="0" w:color="auto" w:frame="1"/>
           </w:rPr>
-          <w:t>Cardiorespiratory fitness is associated with physical literacy in a large sample of Canadian children aged 8 to 12 years</w:t>
+          <w:t>Revising the motivation and confidence domain of the Canadian Assessment of Physical Literacy</w:t>
         </w:r>
       </w:hyperlink>
       <w:r>
@@ -4551,7 +4532,7 @@
           <w:sz w:val="21"/>
           <w:szCs w:val="21"/>
         </w:rPr>
-        <w:t>. BMC Public Health. 2018;18(Suppl 2):1041.</w:t>
+        <w:t>. BMC Public Health. 2018;18(Suppl 2):1045.</w:t>
       </w:r>
     </w:p>
     <w:p>
@@ -4575,7 +4556,7 @@
           <w:sz w:val="21"/>
           <w:szCs w:val="21"/>
         </w:rPr>
-        <w:t>Law B, Bruner B, Scharoun SM, Anderson K, Gregg M, Hall N, Lane K, MacDonald DJ, Saunders TJ, Sheehan D, Stone MR, Woodruff SJ, Belanger K, </w:t>
+        <w:t>Lang JJ, Chaput JP, Longmuir PE, </w:t>
       </w:r>
       <w:r>
         <w:rPr>
@@ -4594,9 +4575,9 @@
           <w:sz w:val="21"/>
           <w:szCs w:val="21"/>
         </w:rPr>
-        <w:t>, Longmuir PE, Tremblay MS. </w:t>
-      </w:r>
-      <w:hyperlink r:id="rId49" w:tgtFrame="_blank" w:history="1">
+        <w:t>, Belanger K, Tomkinson GR, Anderson KD, Bruner B, Copeland JL, Gregg MJ, Hall N, Kolen AM, Lane KN, Law B, MacDonald DJ, Martin LJ, Saunders TJ, Sheehan D, Stone MR, Woodruff SJ, Tremblay MS. </w:t>
+      </w:r>
+      <w:hyperlink r:id="rId48" w:tgtFrame="_blank" w:history="1">
         <w:r>
           <w:rPr>
             <w:rFonts w:ascii="Arial" w:eastAsia="Times New Roman" w:hAnsi="Arial" w:cs="Arial"/>
@@ -4606,7 +4587,7 @@
             <w:u w:val="single"/>
             <w:bdr w:val="none" w:sz="0" w:space="0" w:color="auto" w:frame="1"/>
           </w:rPr>
-          <w:t>Associations between teacher training and measures of physical literacy among Canadian 8- to 12-year-old students</w:t>
+          <w:t>Cardiorespiratory fitness is associated with physical literacy in a large sample of Canadian children aged 8 to 12 years</w:t>
         </w:r>
       </w:hyperlink>
       <w:r>
@@ -4615,7 +4596,7 @@
           <w:sz w:val="21"/>
           <w:szCs w:val="21"/>
         </w:rPr>
-        <w:t>. BMC Public Health. 2018;18(Suppl 2):1039.</w:t>
+        <w:t>. BMC Public Health. 2018;18(Suppl 2):1041.</w:t>
       </w:r>
     </w:p>
     <w:p>
@@ -4639,7 +4620,7 @@
           <w:sz w:val="21"/>
           <w:szCs w:val="21"/>
         </w:rPr>
-        <w:t>Longmuir PE, Gunnell KE, </w:t>
+        <w:t>Law B, Bruner B, Scharoun SM, Anderson K, Gregg M, Hall N, Lane K, MacDonald DJ, Saunders TJ, Sheehan D, Stone MR, Woodruff SJ, Belanger K, </w:t>
       </w:r>
       <w:r>
         <w:rPr>
@@ -4658,9 +4639,9 @@
           <w:sz w:val="21"/>
           <w:szCs w:val="21"/>
         </w:rPr>
-        <w:t>, Belanger K, Leduc G, Woodruff SJ, Tremblay MS. </w:t>
-      </w:r>
-      <w:hyperlink r:id="rId50" w:tgtFrame="_blank" w:history="1">
+        <w:t>, Longmuir PE, Tremblay MS. </w:t>
+      </w:r>
+      <w:hyperlink r:id="rId49" w:tgtFrame="_blank" w:history="1">
         <w:r>
           <w:rPr>
             <w:rFonts w:ascii="Arial" w:eastAsia="Times New Roman" w:hAnsi="Arial" w:cs="Arial"/>
@@ -4670,7 +4651,7 @@
             <w:u w:val="single"/>
             <w:bdr w:val="none" w:sz="0" w:space="0" w:color="auto" w:frame="1"/>
           </w:rPr>
-          <w:t>Canadian Assessment of Physical Literacy Second Edition: a streamlined assessment of the capacity for physical activity among children 8 to 12 years of age</w:t>
+          <w:t>Associations between teacher training and measures of physical literacy among Canadian 8- to 12-year-old students</w:t>
         </w:r>
       </w:hyperlink>
       <w:r>
@@ -4679,7 +4660,7 @@
           <w:sz w:val="21"/>
           <w:szCs w:val="21"/>
         </w:rPr>
-        <w:t>. BMC Public Health. 2018;18(Suppl 2):1047.</w:t>
+        <w:t>. BMC Public Health. 2018;18(Suppl 2):1039.</w:t>
       </w:r>
     </w:p>
     <w:p>
@@ -4703,7 +4684,7 @@
           <w:sz w:val="21"/>
           <w:szCs w:val="21"/>
         </w:rPr>
-        <w:t>MacDonald DJ, Saunders TJ, Longmuir PE, </w:t>
+        <w:t>Longmuir PE, Gunnell KE, </w:t>
       </w:r>
       <w:r>
         <w:rPr>
@@ -4722,9 +4703,9 @@
           <w:sz w:val="21"/>
           <w:szCs w:val="21"/>
         </w:rPr>
-        <w:t>, Belanger K, Bruner B, Copeland JL, Gregg MJ, Hall N, Kolen AM, Law B, Martin LJ, Sheehan D, Woodruff SJ, Tremblay MS. </w:t>
-      </w:r>
-      <w:hyperlink r:id="rId51" w:tgtFrame="_blank" w:history="1">
+        <w:t>, Belanger K, Leduc G, Woodruff SJ, Tremblay MS. </w:t>
+      </w:r>
+      <w:hyperlink r:id="rId50" w:tgtFrame="_blank" w:history="1">
         <w:r>
           <w:rPr>
             <w:rFonts w:ascii="Arial" w:eastAsia="Times New Roman" w:hAnsi="Arial" w:cs="Arial"/>
@@ -4734,7 +4715,7 @@
             <w:u w:val="single"/>
             <w:bdr w:val="none" w:sz="0" w:space="0" w:color="auto" w:frame="1"/>
           </w:rPr>
-          <w:t>A cross-sectional study exploring the relationship between age, gender, and physical measures with adequacy in and predilection for physical activity</w:t>
+          <w:t>Canadian Assessment of Physical Literacy Second Edition: a streamlined assessment of the capacity for physical activity among children 8 to 12 years of age</w:t>
         </w:r>
       </w:hyperlink>
       <w:r>
@@ -4743,7 +4724,7 @@
           <w:sz w:val="21"/>
           <w:szCs w:val="21"/>
         </w:rPr>
-        <w:t>. BMC Public Health. 2018;18(Suppl 2):1038.</w:t>
+        <w:t>. BMC Public Health. 2018;18(Suppl 2):1047.</w:t>
       </w:r>
     </w:p>
     <w:p>
@@ -4767,7 +4748,7 @@
           <w:sz w:val="21"/>
           <w:szCs w:val="21"/>
         </w:rPr>
-        <w:t>Saunders TJ, MacDonald DJ, Copeland JL, Longmuir PE, </w:t>
+        <w:t>MacDonald DJ, Saunders TJ, Longmuir PE, </w:t>
       </w:r>
       <w:r>
         <w:rPr>
@@ -4786,9 +4767,9 @@
           <w:sz w:val="21"/>
           <w:szCs w:val="21"/>
         </w:rPr>
-        <w:t>, Belanger K, Bruner B, Gregg MJ, Hall N, Kolen AM, Law B, Martin LJ, Sheehan D, Stone MR, Woodruff SJ, Tremblay MS. </w:t>
-      </w:r>
-      <w:hyperlink r:id="rId52" w:tgtFrame="_blank" w:history="1">
+        <w:t>, Belanger K, Bruner B, Copeland JL, Gregg MJ, Hall N, Kolen AM, Law B, Martin LJ, Sheehan D, Woodruff SJ, Tremblay MS. </w:t>
+      </w:r>
+      <w:hyperlink r:id="rId51" w:tgtFrame="_blank" w:history="1">
         <w:r>
           <w:rPr>
             <w:rFonts w:ascii="Arial" w:eastAsia="Times New Roman" w:hAnsi="Arial" w:cs="Arial"/>
@@ -4798,7 +4779,7 @@
             <w:u w:val="single"/>
             <w:bdr w:val="none" w:sz="0" w:space="0" w:color="auto" w:frame="1"/>
           </w:rPr>
-          <w:t>The relationship between sedentary behaviour and physical literacy in Canadian children: a cross-sectional analysis from the RBC-CAPL Learn to Play study</w:t>
+          <w:t>A cross-sectional study exploring the relationship between age, gender, and physical measures with adequacy in and predilection for physical activity</w:t>
         </w:r>
       </w:hyperlink>
       <w:r>
@@ -4807,7 +4788,7 @@
           <w:sz w:val="21"/>
           <w:szCs w:val="21"/>
         </w:rPr>
-        <w:t>. BMC Public Health. 2018;18(Suppl 2):1037.</w:t>
+        <w:t>. BMC Public Health. 2018;18(Suppl 2):1038.</w:t>
       </w:r>
     </w:p>
     <w:p>
@@ -4831,7 +4812,7 @@
           <w:sz w:val="21"/>
           <w:szCs w:val="21"/>
         </w:rPr>
-        <w:t>Tremblay MS, Costas-Bradstreet C, </w:t>
+        <w:t>Saunders TJ, MacDonald DJ, Copeland JL, Longmuir PE, </w:t>
       </w:r>
       <w:r>
         <w:rPr>
@@ -4850,9 +4831,9 @@
           <w:sz w:val="21"/>
           <w:szCs w:val="21"/>
         </w:rPr>
-        <w:t>, Bartlett B, Dampier D, Lalonde C, Leidl R, Longmuir P, McKee M, Patton R, Way R, Yessis J. </w:t>
-      </w:r>
-      <w:hyperlink r:id="rId53" w:tgtFrame="_blank" w:history="1">
+        <w:t>, Belanger K, Bruner B, Gregg MJ, Hall N, Kolen AM, Law B, Martin LJ, Sheehan D, Stone MR, Woodruff SJ, Tremblay MS. </w:t>
+      </w:r>
+      <w:hyperlink r:id="rId52" w:tgtFrame="_blank" w:history="1">
         <w:r>
           <w:rPr>
             <w:rFonts w:ascii="Arial" w:eastAsia="Times New Roman" w:hAnsi="Arial" w:cs="Arial"/>
@@ -4862,7 +4843,7 @@
             <w:u w:val="single"/>
             <w:bdr w:val="none" w:sz="0" w:space="0" w:color="auto" w:frame="1"/>
           </w:rPr>
-          <w:t>Canada’s Physical Literacy Consensus Statement: process and outcome</w:t>
+          <w:t>The relationship between sedentary behaviour and physical literacy in Canadian children: a cross-sectional analysis from the RBC-CAPL Learn to Play study</w:t>
         </w:r>
       </w:hyperlink>
       <w:r>
@@ -4871,7 +4852,7 @@
           <w:sz w:val="21"/>
           <w:szCs w:val="21"/>
         </w:rPr>
-        <w:t>. BMC Public Health. 2018;18(Suppl 2):1034.</w:t>
+        <w:t>. BMC Public Health. 2018;18(Suppl 2):1037.</w:t>
       </w:r>
     </w:p>
     <w:p>
@@ -4895,7 +4876,7 @@
           <w:sz w:val="21"/>
           <w:szCs w:val="21"/>
         </w:rPr>
-        <w:t>Tremblay MS, Longmuir PE, </w:t>
+        <w:t>Tremblay MS, Costas-Bradstreet C, </w:t>
       </w:r>
       <w:r>
         <w:rPr>
@@ -4914,9 +4895,9 @@
           <w:sz w:val="21"/>
           <w:szCs w:val="21"/>
         </w:rPr>
-        <w:t>, Belander K, Anderson KD, Bruner B, Copeland JL, Delisle Nyström C, Gregg MJ, Hall N, Kolen AM, Lane KN, Law B, MacDonald DJ, Martin LJ, Saunders TJ, Sheehan D, Stone MR, Woodruff SJ. </w:t>
-      </w:r>
-      <w:hyperlink r:id="rId54" w:tgtFrame="_blank" w:history="1">
+        <w:t>, Bartlett B, Dampier D, Lalonde C, Leidl R, Longmuir P, McKee M, Patton R, Way R, Yessis J. </w:t>
+      </w:r>
+      <w:hyperlink r:id="rId53" w:tgtFrame="_blank" w:history="1">
         <w:r>
           <w:rPr>
             <w:rFonts w:ascii="Arial" w:eastAsia="Times New Roman" w:hAnsi="Arial" w:cs="Arial"/>
@@ -4926,7 +4907,7 @@
             <w:u w:val="single"/>
             <w:bdr w:val="none" w:sz="0" w:space="0" w:color="auto" w:frame="1"/>
           </w:rPr>
-          <w:t>Physical literacy levels of Canadian children aged 8-12 years: descriptive and normative results from the RBC Learn to Play-CAPL project</w:t>
+          <w:t>Canada’s Physical Literacy Consensus Statement: process and outcome</w:t>
         </w:r>
       </w:hyperlink>
       <w:r>
@@ -4935,7 +4916,7 @@
           <w:sz w:val="21"/>
           <w:szCs w:val="21"/>
         </w:rPr>
-        <w:t>. BMC Public Health. 2018;18(Suppl 2):1036.</w:t>
+        <w:t>. BMC Public Health. 2018;18(Suppl 2):1034.</w:t>
       </w:r>
     </w:p>
     <w:p>
@@ -4959,7 +4940,7 @@
           <w:sz w:val="21"/>
           <w:szCs w:val="21"/>
         </w:rPr>
-        <w:t>Walsh JJ, </w:t>
+        <w:t>Tremblay MS, Longmuir PE, </w:t>
       </w:r>
       <w:r>
         <w:rPr>
@@ -4978,9 +4959,9 @@
           <w:sz w:val="21"/>
           <w:szCs w:val="21"/>
         </w:rPr>
-        <w:t>, Cameron JD, Goldfield GS, Chaput JP, Gunnell KE, Ledoux AA, Zemek RL, Tremblay MS. </w:t>
-      </w:r>
-      <w:hyperlink r:id="rId55" w:tgtFrame="_blank" w:history="1">
+        <w:t>, Belander K, Anderson KD, Bruner B, Copeland JL, Delisle Nyström C, Gregg MJ, Hall N, Kolen AM, Lane KN, Law B, MacDonald DJ, Martin LJ, Saunders TJ, Sheehan D, Stone MR, Woodruff SJ. </w:t>
+      </w:r>
+      <w:hyperlink r:id="rId54" w:tgtFrame="_blank" w:history="1">
         <w:r>
           <w:rPr>
             <w:rFonts w:ascii="Arial" w:eastAsia="Times New Roman" w:hAnsi="Arial" w:cs="Arial"/>
@@ -4990,7 +4971,7 @@
             <w:u w:val="single"/>
             <w:bdr w:val="none" w:sz="0" w:space="0" w:color="auto" w:frame="1"/>
           </w:rPr>
-          <w:t>Associations between 24 hour movement behaviours and global cognition in US children: a cross-sectional observational study</w:t>
+          <w:t>Physical literacy levels of Canadian children aged 8-12 years: descriptive and normative results from the RBC Learn to Play-CAPL project</w:t>
         </w:r>
       </w:hyperlink>
       <w:r>
@@ -4999,7 +4980,7 @@
           <w:sz w:val="21"/>
           <w:szCs w:val="21"/>
         </w:rPr>
-        <w:t>. Lancet Child Adolesc Health. 2018;2(11):783-791.</w:t>
+        <w:t>. BMC Public Health. 2018;18(Suppl 2):1036.</w:t>
       </w:r>
     </w:p>
     <w:p>
@@ -5023,7 +5004,7 @@
           <w:sz w:val="21"/>
           <w:szCs w:val="21"/>
         </w:rPr>
-        <w:t>Silva DAS, Lang JJ, </w:t>
+        <w:t>Walsh JJ, </w:t>
       </w:r>
       <w:r>
         <w:rPr>
@@ -5042,9 +5023,9 @@
           <w:sz w:val="21"/>
           <w:szCs w:val="21"/>
         </w:rPr>
-        <w:t>, Tomkinson GR, Tremblay MS. </w:t>
-      </w:r>
-      <w:hyperlink r:id="rId56" w:tgtFrame="_blank" w:history="1">
+        <w:t>, Cameron JD, Goldfield GS, Chaput JP, Gunnell KE, Ledoux AA, Zemek RL, Tremblay MS. </w:t>
+      </w:r>
+      <w:hyperlink r:id="rId55" w:tgtFrame="_blank" w:history="1">
         <w:r>
           <w:rPr>
             <w:rFonts w:ascii="Arial" w:eastAsia="Times New Roman" w:hAnsi="Arial" w:cs="Arial"/>
@@ -5054,7 +5035,7 @@
             <w:u w:val="single"/>
             <w:bdr w:val="none" w:sz="0" w:space="0" w:color="auto" w:frame="1"/>
           </w:rPr>
-          <w:t>Cardiorespiratory fitness in children: evidence for criterion-referenced cut-points</w:t>
+          <w:t>Associations between 24 hour movement behaviours and global cognition in US children: a cross-sectional observational study</w:t>
         </w:r>
       </w:hyperlink>
       <w:r>
@@ -5063,7 +5044,7 @@
           <w:sz w:val="21"/>
           <w:szCs w:val="21"/>
         </w:rPr>
-        <w:t>. PLoS ONE. 2018;13(8):e0201048.</w:t>
+        <w:t>. Lancet Child Adolesc Health. 2018;2(11):783-791.</w:t>
       </w:r>
     </w:p>
     <w:p>
@@ -5087,7 +5068,7 @@
           <w:sz w:val="21"/>
           <w:szCs w:val="21"/>
         </w:rPr>
-        <w:t>Cameron JD, Doucet É, Adamo KB, Walker M, Tirelli A, </w:t>
+        <w:t>Silva DAS, Lang JJ, </w:t>
       </w:r>
       <w:r>
         <w:rPr>
@@ -5106,9 +5087,9 @@
           <w:sz w:val="21"/>
           <w:szCs w:val="21"/>
         </w:rPr>
-        <w:t>, Hafizi K, Murray M, Goldfield GS. </w:t>
-      </w:r>
-      <w:hyperlink r:id="rId57" w:tgtFrame="_blank" w:history="1">
+        <w:t>, Tomkinson GR, Tremblay MS. </w:t>
+      </w:r>
+      <w:hyperlink r:id="rId56" w:tgtFrame="_blank" w:history="1">
         <w:r>
           <w:rPr>
             <w:rFonts w:ascii="Arial" w:eastAsia="Times New Roman" w:hAnsi="Arial" w:cs="Arial"/>
@@ -5118,7 +5099,7 @@
             <w:u w:val="single"/>
             <w:bdr w:val="none" w:sz="0" w:space="0" w:color="auto" w:frame="1"/>
           </w:rPr>
-          <w:t>Effects of prenatal exposure to cigarettes on anthropometrics, energy intake, energy expenditure, and screen time in children</w:t>
+          <w:t>Cardiorespiratory fitness in children: evidence for criterion-referenced cut-points</w:t>
         </w:r>
       </w:hyperlink>
       <w:r>
@@ -5127,7 +5108,7 @@
           <w:sz w:val="21"/>
           <w:szCs w:val="21"/>
         </w:rPr>
-        <w:t>. Physiol Behav. 2018;194:394-400.</w:t>
+        <w:t>. PLoS ONE. 2018;13(8):e0201048.</w:t>
       </w:r>
     </w:p>
     <w:p>
@@ -5151,7 +5132,8 @@
           <w:sz w:val="21"/>
           <w:szCs w:val="21"/>
         </w:rPr>
-        <w:t>Livock H, </w:t>
+        <w:lastRenderedPageBreak/>
+        <w:t>Cameron JD, Doucet É, Adamo KB, Walker M, Tirelli A, </w:t>
       </w:r>
       <w:r>
         <w:rPr>
@@ -5170,9 +5152,9 @@
           <w:sz w:val="21"/>
           <w:szCs w:val="21"/>
         </w:rPr>
-        <w:t>, Pouliot C, LeBlanc AG, Saunders TJ, Tremblay MS, Prud’homme D, Chaput JP. </w:t>
-      </w:r>
-      <w:hyperlink r:id="rId58" w:tgtFrame="_blank" w:history="1">
+        <w:t>, Hafizi K, Murray M, Goldfield GS. </w:t>
+      </w:r>
+      <w:hyperlink r:id="rId57" w:tgtFrame="_blank" w:history="1">
         <w:r>
           <w:rPr>
             <w:rFonts w:ascii="Arial" w:eastAsia="Times New Roman" w:hAnsi="Arial" w:cs="Arial"/>
@@ -5182,7 +5164,7 @@
             <w:u w:val="single"/>
             <w:bdr w:val="none" w:sz="0" w:space="0" w:color="auto" w:frame="1"/>
           </w:rPr>
-          <w:t>Watching television or listening to music while exercising failed to affect post-exercise food intake or energy expenditure in male adolescents</w:t>
+          <w:t>Effects of prenatal exposure to cigarettes on anthropometrics, energy intake, energy expenditure, and screen time in children</w:t>
         </w:r>
       </w:hyperlink>
       <w:r>
@@ -5191,7 +5173,7 @@
           <w:sz w:val="21"/>
           <w:szCs w:val="21"/>
         </w:rPr>
-        <w:t>. Appetite. 2018;127:266-273.</w:t>
+        <w:t>. Physiol Behav. 2018;194:394-400.</w:t>
       </w:r>
     </w:p>
     <w:p>
@@ -5215,8 +5197,7 @@
           <w:sz w:val="21"/>
           <w:szCs w:val="21"/>
         </w:rPr>
-        <w:lastRenderedPageBreak/>
-        <w:t>Chaput JP, </w:t>
+        <w:t>Livock H, </w:t>
       </w:r>
       <w:r>
         <w:rPr>
@@ -5235,9 +5216,9 @@
           <w:sz w:val="21"/>
           <w:szCs w:val="21"/>
         </w:rPr>
-        <w:t>, Tremblay MS, Fogelholm M, Hu G, Lambert EV, Maher C, Maia J, Olds T, Onywera V, Sarmiento OL, Standage M, Tudor-Locke C, Katzmarzyk PT. </w:t>
-      </w:r>
-      <w:hyperlink r:id="rId59" w:tgtFrame="_blank" w:history="1">
+        <w:t>, Pouliot C, LeBlanc AG, Saunders TJ, Tremblay MS, Prud’homme D, Chaput JP. </w:t>
+      </w:r>
+      <w:hyperlink r:id="rId58" w:tgtFrame="_blank" w:history="1">
         <w:r>
           <w:rPr>
             <w:rFonts w:ascii="Arial" w:eastAsia="Times New Roman" w:hAnsi="Arial" w:cs="Arial"/>
@@ -5247,7 +5228,7 @@
             <w:u w:val="single"/>
             <w:bdr w:val="none" w:sz="0" w:space="0" w:color="auto" w:frame="1"/>
           </w:rPr>
-          <w:t>Inequality in physical activity, sedentary behavior, sleep duration, and risk of obesity in children: a 12-country study</w:t>
+          <w:t>Watching television or listening to music while exercising failed to affect post-exercise food intake or energy expenditure in male adolescents</w:t>
         </w:r>
       </w:hyperlink>
       <w:r>
@@ -5256,7 +5237,7 @@
           <w:sz w:val="21"/>
           <w:szCs w:val="21"/>
         </w:rPr>
-        <w:t>. Obes Sci Pract. 2018;4:229-237.</w:t>
+        <w:t>. Appetite. 2018;127:266-273.</w:t>
       </w:r>
     </w:p>
     <w:p>
@@ -5301,7 +5282,7 @@
         </w:rPr>
         <w:t>, Tremblay MS, Fogelholm M, Hu G, Lambert EV, Maher C, Maia J, Olds T, Onywera V, Sarmiento OL, Standage M, Tudor-Locke C, Katzmarzyk PT. </w:t>
       </w:r>
-      <w:hyperlink r:id="rId60" w:tgtFrame="_blank" w:history="1">
+      <w:hyperlink r:id="rId59" w:tgtFrame="_blank" w:history="1">
         <w:r>
           <w:rPr>
             <w:rFonts w:ascii="Arial" w:eastAsia="Times New Roman" w:hAnsi="Arial" w:cs="Arial"/>
@@ -5311,7 +5292,7 @@
             <w:u w:val="single"/>
             <w:bdr w:val="none" w:sz="0" w:space="0" w:color="auto" w:frame="1"/>
           </w:rPr>
-          <w:t>Thresholds of physical activity associated with obesity by level of sedentary behavior in children</w:t>
+          <w:t>Inequality in physical activity, sedentary behavior, sleep duration, and risk of obesity in children: a 12-country study</w:t>
         </w:r>
       </w:hyperlink>
       <w:r>
@@ -5320,7 +5301,7 @@
           <w:sz w:val="21"/>
           <w:szCs w:val="21"/>
         </w:rPr>
-        <w:t>. Pediatr Obes. 2018;13:450-457.</w:t>
+        <w:t>. Obes Sci Pract. 2018;4:229-237.</w:t>
       </w:r>
     </w:p>
     <w:p>
@@ -5344,7 +5325,7 @@
           <w:sz w:val="21"/>
           <w:szCs w:val="21"/>
         </w:rPr>
-        <w:t>Manyanga T, </w:t>
+        <w:t>Chaput JP, </w:t>
       </w:r>
       <w:r>
         <w:rPr>
@@ -5363,9 +5344,9 @@
           <w:sz w:val="21"/>
           <w:szCs w:val="21"/>
         </w:rPr>
-        <w:t>, Tremblay MS, Katzmarzyk PT, Broyles ST, Barreira TV, Fogelholm M, Hu G, Maher C, Maia J, Olds T, Sarmiento OL, Standage M, Tudor-Locke C, Chaput JP. </w:t>
-      </w:r>
-      <w:hyperlink r:id="rId61" w:tgtFrame="_blank" w:history="1">
+        <w:t>, Tremblay MS, Fogelholm M, Hu G, Lambert EV, Maher C, Maia J, Olds T, Onywera V, Sarmiento OL, Standage M, Tudor-Locke C, Katzmarzyk PT. </w:t>
+      </w:r>
+      <w:hyperlink r:id="rId60" w:tgtFrame="_blank" w:history="1">
         <w:r>
           <w:rPr>
             <w:rFonts w:ascii="Arial" w:eastAsia="Times New Roman" w:hAnsi="Arial" w:cs="Arial"/>
@@ -5375,7 +5356,7 @@
             <w:u w:val="single"/>
             <w:bdr w:val="none" w:sz="0" w:space="0" w:color="auto" w:frame="1"/>
           </w:rPr>
-          <w:t>No evidence for an epidemiological transition in sleep patterns among children: a 12-country study</w:t>
+          <w:t>Thresholds of physical activity associated with obesity by level of sedentary behavior in children</w:t>
         </w:r>
       </w:hyperlink>
       <w:r>
@@ -5384,7 +5365,7 @@
           <w:sz w:val="21"/>
           <w:szCs w:val="21"/>
         </w:rPr>
-        <w:t>. Sleep Health. 2018;4:87-95.</w:t>
+        <w:t>. Pediatr Obes. 2018;13:450-457.</w:t>
       </w:r>
     </w:p>
     <w:p>
@@ -5408,7 +5389,7 @@
           <w:sz w:val="21"/>
           <w:szCs w:val="21"/>
         </w:rPr>
-        <w:t>Tremblay MS, Chaput JP, Adamo KB, Aubert S, </w:t>
+        <w:t>Manyanga T, </w:t>
       </w:r>
       <w:r>
         <w:rPr>
@@ -5427,9 +5408,9 @@
           <w:sz w:val="21"/>
           <w:szCs w:val="21"/>
         </w:rPr>
-        <w:t>, Choquette L, Duggan M, Faulkner G, Goldfield GS, Gray CE, Gruber R, Janson K, Janssen I, Janssen X, Jaramillo Garcia A, Kuzik N, LeBlanc C, MacLean J, Okely AD, Poitras VJ, Rayner ME, Reilly JJ, Sampson M, Spence JC, Timmons BW, Carson V. </w:t>
-      </w:r>
-      <w:hyperlink r:id="rId62" w:tgtFrame="_blank" w:history="1">
+        <w:t>, Tremblay MS, Katzmarzyk PT, Broyles ST, Barreira TV, Fogelholm M, Hu G, Maher C, Maia J, Olds T, Sarmiento OL, Standage M, Tudor-Locke C, Chaput JP. </w:t>
+      </w:r>
+      <w:hyperlink r:id="rId61" w:tgtFrame="_blank" w:history="1">
         <w:r>
           <w:rPr>
             <w:rFonts w:ascii="Arial" w:eastAsia="Times New Roman" w:hAnsi="Arial" w:cs="Arial"/>
@@ -5439,7 +5420,7 @@
             <w:u w:val="single"/>
             <w:bdr w:val="none" w:sz="0" w:space="0" w:color="auto" w:frame="1"/>
           </w:rPr>
-          <w:t>Canadian 24-Hour Movement Guidelines for the Early Years (0–4 years): An Integration of Physical Activity, Sedentary Behaviour, and Sleep</w:t>
+          <w:t>No evidence for an epidemiological transition in sleep patterns among children: a 12-country study</w:t>
         </w:r>
       </w:hyperlink>
       <w:r>
@@ -5448,7 +5429,7 @@
           <w:sz w:val="21"/>
           <w:szCs w:val="21"/>
         </w:rPr>
-        <w:t>. BMC Pub Health. 2017;17(Suppl 5):874.</w:t>
+        <w:t>. Sleep Health. 2018;4:87-95.</w:t>
       </w:r>
     </w:p>
     <w:p>
@@ -5472,7 +5453,7 @@
           <w:sz w:val="21"/>
           <w:szCs w:val="21"/>
         </w:rPr>
-        <w:t>LeBlanc AG, Gunnell KE, Prince SA, Saunders TJ, </w:t>
+        <w:t>Tremblay MS, Chaput JP, Adamo KB, Aubert S, </w:t>
       </w:r>
       <w:r>
         <w:rPr>
@@ -5491,9 +5472,9 @@
           <w:sz w:val="21"/>
           <w:szCs w:val="21"/>
         </w:rPr>
-        <w:t>, Chaput JP. </w:t>
-      </w:r>
-      <w:hyperlink r:id="rId63" w:tgtFrame="_blank" w:history="1">
+        <w:t>, Choquette L, Duggan M, Faulkner G, Goldfield GS, Gray CE, Gruber R, Janson K, Janssen I, Janssen X, Jaramillo Garcia A, Kuzik N, LeBlanc C, MacLean J, Okely AD, Poitras VJ, Rayner ME, Reilly JJ, Sampson M, Spence JC, Timmons BW, Carson V. </w:t>
+      </w:r>
+      <w:hyperlink r:id="rId62" w:tgtFrame="_blank" w:history="1">
         <w:r>
           <w:rPr>
             <w:rFonts w:ascii="Arial" w:eastAsia="Times New Roman" w:hAnsi="Arial" w:cs="Arial"/>
@@ -5503,7 +5484,7 @@
             <w:u w:val="single"/>
             <w:bdr w:val="none" w:sz="0" w:space="0" w:color="auto" w:frame="1"/>
           </w:rPr>
-          <w:t>The ubiquity of the screen: an overview of the risks and benefits of screen time in our modern world</w:t>
+          <w:t>Canadian 24-Hour Movement Guidelines for the Early Years (0–4 years): An Integration of Physical Activity, Sedentary Behaviour, and Sleep</w:t>
         </w:r>
       </w:hyperlink>
       <w:r>
@@ -5512,23 +5493,7 @@
           <w:sz w:val="21"/>
           <w:szCs w:val="21"/>
         </w:rPr>
-        <w:t>. Transl J Am Coll Sports Med. 2017;2(17):104-</w:t>
-      </w:r>
-      <w:r>
-        <w:rPr>
-          <w:rFonts w:ascii="Arial" w:eastAsia="Times New Roman" w:hAnsi="Arial" w:cs="Arial"/>
-          <w:sz w:val="21"/>
-          <w:szCs w:val="21"/>
-        </w:rPr>
-        <w:t>1</w:t>
-      </w:r>
-      <w:r>
-        <w:rPr>
-          <w:rFonts w:ascii="Arial" w:eastAsia="Times New Roman" w:hAnsi="Arial" w:cs="Arial"/>
-          <w:sz w:val="21"/>
-          <w:szCs w:val="21"/>
-        </w:rPr>
-        <w:t>13.</w:t>
+        <w:t>. BMC Pub Health. 2017;17(Suppl 5):874.</w:t>
       </w:r>
     </w:p>
     <w:p>
@@ -5552,7 +5517,7 @@
           <w:sz w:val="21"/>
           <w:szCs w:val="21"/>
         </w:rPr>
-        <w:t>Tremblay MS, Aubert S, </w:t>
+        <w:t>LeBlanc AG, Gunnell KE, Prince SA, Saunders TJ, </w:t>
       </w:r>
       <w:r>
         <w:rPr>
@@ -5571,9 +5536,9 @@
           <w:sz w:val="21"/>
           <w:szCs w:val="21"/>
         </w:rPr>
-        <w:t>, Saunders TJ, Carson V, Latimer-Cheung AE, Chastin SFM, Altenburg TM, Chinapaw MJM, SBRN Terminology Consensus Project Participants. </w:t>
-      </w:r>
-      <w:hyperlink r:id="rId64" w:tgtFrame="_blank" w:history="1">
+        <w:t>, Chaput JP. </w:t>
+      </w:r>
+      <w:hyperlink r:id="rId63" w:tgtFrame="_blank" w:history="1">
         <w:r>
           <w:rPr>
             <w:rFonts w:ascii="Arial" w:eastAsia="Times New Roman" w:hAnsi="Arial" w:cs="Arial"/>
@@ -5583,7 +5548,7 @@
             <w:u w:val="single"/>
             <w:bdr w:val="none" w:sz="0" w:space="0" w:color="auto" w:frame="1"/>
           </w:rPr>
-          <w:t>Sedentary Behavior Research Network (SBRN) – Terminology Consensus Project process and outcome</w:t>
+          <w:t>The ubiquity of the screen: an overview of the risks and benefits of screen time in our modern world</w:t>
         </w:r>
       </w:hyperlink>
       <w:r>
@@ -5592,7 +5557,23 @@
           <w:sz w:val="21"/>
           <w:szCs w:val="21"/>
         </w:rPr>
-        <w:t>. Int J Behav Nutr Phys Act. 2017;14(1):75.</w:t>
+        <w:t>. Transl J Am Coll Sports Med. 2017;2(17):104-</w:t>
+      </w:r>
+      <w:r>
+        <w:rPr>
+          <w:rFonts w:ascii="Arial" w:eastAsia="Times New Roman" w:hAnsi="Arial" w:cs="Arial"/>
+          <w:sz w:val="21"/>
+          <w:szCs w:val="21"/>
+        </w:rPr>
+        <w:t>1</w:t>
+      </w:r>
+      <w:r>
+        <w:rPr>
+          <w:rFonts w:ascii="Arial" w:eastAsia="Times New Roman" w:hAnsi="Arial" w:cs="Arial"/>
+          <w:sz w:val="21"/>
+          <w:szCs w:val="21"/>
+        </w:rPr>
+        <w:t>13.</w:t>
       </w:r>
     </w:p>
     <w:p>
@@ -5616,7 +5597,7 @@
           <w:sz w:val="21"/>
           <w:szCs w:val="21"/>
         </w:rPr>
-        <w:t>Carson V, </w:t>
+        <w:t>Tremblay MS, Aubert S, </w:t>
       </w:r>
       <w:r>
         <w:rPr>
@@ -5627,17 +5608,17 @@
           <w:szCs w:val="21"/>
           <w:bdr w:val="none" w:sz="0" w:space="0" w:color="auto" w:frame="1"/>
         </w:rPr>
-        <w:t>Barnes J</w:t>
-      </w:r>
-      <w:r>
-        <w:rPr>
-          <w:rFonts w:ascii="Arial" w:eastAsia="Times New Roman" w:hAnsi="Arial" w:cs="Arial"/>
-          <w:sz w:val="21"/>
-          <w:szCs w:val="21"/>
-        </w:rPr>
-        <w:t>, LeBlanc CMA, Moreau E, Tremblay MS. </w:t>
-      </w:r>
-      <w:hyperlink r:id="rId65" w:tgtFrame="_blank" w:history="1">
+        <w:t>Barnes JD</w:t>
+      </w:r>
+      <w:r>
+        <w:rPr>
+          <w:rFonts w:ascii="Arial" w:eastAsia="Times New Roman" w:hAnsi="Arial" w:cs="Arial"/>
+          <w:sz w:val="21"/>
+          <w:szCs w:val="21"/>
+        </w:rPr>
+        <w:t>, Saunders TJ, Carson V, Latimer-Cheung AE, Chastin SFM, Altenburg TM, Chinapaw MJM, SBRN Terminology Consensus Project Participants. </w:t>
+      </w:r>
+      <w:hyperlink r:id="rId64" w:tgtFrame="_blank" w:history="1">
         <w:r>
           <w:rPr>
             <w:rFonts w:ascii="Arial" w:eastAsia="Times New Roman" w:hAnsi="Arial" w:cs="Arial"/>
@@ -5647,7 +5628,7 @@
             <w:u w:val="single"/>
             <w:bdr w:val="none" w:sz="0" w:space="0" w:color="auto" w:frame="1"/>
           </w:rPr>
-          <w:t>Increasing Canadian paediatricians’ awareness and use of the new Canadian Physical Activity and Sedentary Behaviour Guidelines for ages 0 to 17 years</w:t>
+          <w:t>Sedentary Behavior Research Network (SBRN) – Terminology Consensus Project process and outcome</w:t>
         </w:r>
       </w:hyperlink>
       <w:r>
@@ -5656,7 +5637,7 @@
           <w:sz w:val="21"/>
           <w:szCs w:val="21"/>
         </w:rPr>
-        <w:t>. Paediatr Child Health. 2017;22(1):17-22.</w:t>
+        <w:t>. Int J Behav Nutr Phys Act. 2017;14(1):75.</w:t>
       </w:r>
     </w:p>
     <w:p>
@@ -5677,23 +5658,31 @@
       <w:r>
         <w:rPr>
           <w:rFonts w:ascii="Arial" w:eastAsia="Times New Roman" w:hAnsi="Arial" w:cs="Arial"/>
+          <w:sz w:val="21"/>
+          <w:szCs w:val="21"/>
+        </w:rPr>
+        <w:t>Carson V, </w:t>
+      </w:r>
+      <w:r>
+        <w:rPr>
+          <w:rFonts w:ascii="Arial" w:eastAsia="Times New Roman" w:hAnsi="Arial" w:cs="Arial"/>
           <w:b/>
           <w:bCs/>
           <w:sz w:val="21"/>
           <w:szCs w:val="21"/>
           <w:bdr w:val="none" w:sz="0" w:space="0" w:color="auto" w:frame="1"/>
         </w:rPr>
-        <w:t>Barnes JD</w:t>
-      </w:r>
-      <w:r>
-        <w:rPr>
-          <w:rFonts w:ascii="Arial" w:eastAsia="Times New Roman" w:hAnsi="Arial" w:cs="Arial"/>
-          <w:sz w:val="21"/>
-          <w:szCs w:val="21"/>
-        </w:rPr>
-        <w:t>, Cameron C, Carson V, Chaput JP, Faulkner G, Janssen I, Janson K, Kramers R, LeBlanc AG, Spence JC, Tremblay MS. </w:t>
-      </w:r>
-      <w:hyperlink r:id="rId66" w:tgtFrame="_blank" w:history="1">
+        <w:t>Barnes J</w:t>
+      </w:r>
+      <w:r>
+        <w:rPr>
+          <w:rFonts w:ascii="Arial" w:eastAsia="Times New Roman" w:hAnsi="Arial" w:cs="Arial"/>
+          <w:sz w:val="21"/>
+          <w:szCs w:val="21"/>
+        </w:rPr>
+        <w:t>, LeBlanc CMA, Moreau E, Tremblay MS. </w:t>
+      </w:r>
+      <w:hyperlink r:id="rId65" w:tgtFrame="_blank" w:history="1">
         <w:r>
           <w:rPr>
             <w:rFonts w:ascii="Arial" w:eastAsia="Times New Roman" w:hAnsi="Arial" w:cs="Arial"/>
@@ -5703,7 +5692,7 @@
             <w:u w:val="single"/>
             <w:bdr w:val="none" w:sz="0" w:space="0" w:color="auto" w:frame="1"/>
           </w:rPr>
-          <w:t>Results from the Canadian 2016 ParticipACTION Report Card on Physical Activity for Children and Youth</w:t>
+          <w:t>Increasing Canadian paediatricians’ awareness and use of the new Canadian Physical Activity and Sedentary Behaviour Guidelines for ages 0 to 17 years</w:t>
         </w:r>
       </w:hyperlink>
       <w:r>
@@ -5712,23 +5701,7 @@
           <w:sz w:val="21"/>
           <w:szCs w:val="21"/>
         </w:rPr>
-        <w:t>. J Phys Act Health. 2016;13 Suppl 2:S110-</w:t>
-      </w:r>
-      <w:r>
-        <w:rPr>
-          <w:rFonts w:ascii="Arial" w:eastAsia="Times New Roman" w:hAnsi="Arial" w:cs="Arial"/>
-          <w:sz w:val="21"/>
-          <w:szCs w:val="21"/>
-        </w:rPr>
-        <w:t>S1</w:t>
-      </w:r>
-      <w:r>
-        <w:rPr>
-          <w:rFonts w:ascii="Arial" w:eastAsia="Times New Roman" w:hAnsi="Arial" w:cs="Arial"/>
-          <w:sz w:val="21"/>
-          <w:szCs w:val="21"/>
-        </w:rPr>
-        <w:t>16.</w:t>
+        <w:t>. Paediatr Child Health. 2017;22(1):17-22.</w:t>
       </w:r>
     </w:p>
     <w:p>
@@ -5763,9 +5736,9 @@
           <w:sz w:val="21"/>
           <w:szCs w:val="21"/>
         </w:rPr>
-        <w:t>, Tremblay MS. </w:t>
-      </w:r>
-      <w:hyperlink r:id="rId67" w:tgtFrame="_blank" w:history="1">
+        <w:t>, Cameron C, Carson V, Chaput JP, Faulkner G, Janssen I, Janson K, Kramers R, LeBlanc AG, Spence JC, Tremblay MS. </w:t>
+      </w:r>
+      <w:hyperlink r:id="rId66" w:tgtFrame="_blank" w:history="1">
         <w:r>
           <w:rPr>
             <w:rFonts w:ascii="Arial" w:eastAsia="Times New Roman" w:hAnsi="Arial" w:cs="Arial"/>
@@ -5775,7 +5748,7 @@
             <w:u w:val="single"/>
             <w:bdr w:val="none" w:sz="0" w:space="0" w:color="auto" w:frame="1"/>
           </w:rPr>
-          <w:t>Changes in indicators of child and youth physical activity in Canada, 2005-2016</w:t>
+          <w:t>Results from the Canadian 2016 ParticipACTION Report Card on Physical Activity for Children and Youth</w:t>
         </w:r>
       </w:hyperlink>
       <w:r>
@@ -5784,23 +5757,23 @@
           <w:sz w:val="21"/>
           <w:szCs w:val="21"/>
         </w:rPr>
-        <w:t>. Can J Pub Health. 2016;107(6):e586-</w:t>
-      </w:r>
-      <w:r>
-        <w:rPr>
-          <w:rFonts w:ascii="Arial" w:eastAsia="Times New Roman" w:hAnsi="Arial" w:cs="Arial"/>
-          <w:sz w:val="21"/>
-          <w:szCs w:val="21"/>
-        </w:rPr>
-        <w:t>e5</w:t>
-      </w:r>
-      <w:r>
-        <w:rPr>
-          <w:rFonts w:ascii="Arial" w:eastAsia="Times New Roman" w:hAnsi="Arial" w:cs="Arial"/>
-          <w:sz w:val="21"/>
-          <w:szCs w:val="21"/>
-        </w:rPr>
-        <w:t>89.</w:t>
+        <w:t>. J Phys Act Health. 2016;13 Suppl 2:S110-</w:t>
+      </w:r>
+      <w:r>
+        <w:rPr>
+          <w:rFonts w:ascii="Arial" w:eastAsia="Times New Roman" w:hAnsi="Arial" w:cs="Arial"/>
+          <w:sz w:val="21"/>
+          <w:szCs w:val="21"/>
+        </w:rPr>
+        <w:t>S1</w:t>
+      </w:r>
+      <w:r>
+        <w:rPr>
+          <w:rFonts w:ascii="Arial" w:eastAsia="Times New Roman" w:hAnsi="Arial" w:cs="Arial"/>
+          <w:sz w:val="21"/>
+          <w:szCs w:val="21"/>
+        </w:rPr>
+        <w:t>16.</w:t>
       </w:r>
     </w:p>
     <w:p>
@@ -5821,14 +5794,6 @@
       <w:r>
         <w:rPr>
           <w:rFonts w:ascii="Arial" w:eastAsia="Times New Roman" w:hAnsi="Arial" w:cs="Arial"/>
-          <w:sz w:val="21"/>
-          <w:szCs w:val="21"/>
-        </w:rPr>
-        <w:t>Chaput JP, Katzmarzyk PT, </w:t>
-      </w:r>
-      <w:r>
-        <w:rPr>
-          <w:rFonts w:ascii="Arial" w:eastAsia="Times New Roman" w:hAnsi="Arial" w:cs="Arial"/>
           <w:b/>
           <w:bCs/>
           <w:sz w:val="21"/>
@@ -5843,9 +5808,9 @@
           <w:sz w:val="21"/>
           <w:szCs w:val="21"/>
         </w:rPr>
-        <w:t>, Fogelholm M, Hu G, Kuriyan R, Kurpad A, Lambert EV, Maher C, Maia J, Matsudo V, Olds T, Onywera V, Sarmiento OL, Standage M, Tudor-Locke C, Zhao P, Tremblay MS; ISCOLE Research Group. </w:t>
-      </w:r>
-      <w:hyperlink r:id="rId68" w:tgtFrame="_blank" w:history="1">
+        <w:t>, Tremblay MS. </w:t>
+      </w:r>
+      <w:hyperlink r:id="rId67" w:tgtFrame="_blank" w:history="1">
         <w:r>
           <w:rPr>
             <w:rFonts w:ascii="Arial" w:eastAsia="Times New Roman" w:hAnsi="Arial" w:cs="Arial"/>
@@ -5855,7 +5820,7 @@
             <w:u w:val="single"/>
             <w:bdr w:val="none" w:sz="0" w:space="0" w:color="auto" w:frame="1"/>
           </w:rPr>
-          <w:t>Mid-upper arm circumference as a screening tool for identifying children with obesity: a 12-country study</w:t>
+          <w:t>Changes in indicators of child and youth physical activity in Canada, 2005-2016</w:t>
         </w:r>
       </w:hyperlink>
       <w:r>
@@ -5864,23 +5829,23 @@
           <w:sz w:val="21"/>
           <w:szCs w:val="21"/>
         </w:rPr>
-        <w:t>. Pediatr Obes. 2016;12:439-</w:t>
-      </w:r>
-      <w:r>
-        <w:rPr>
-          <w:rFonts w:ascii="Arial" w:eastAsia="Times New Roman" w:hAnsi="Arial" w:cs="Arial"/>
-          <w:sz w:val="21"/>
-          <w:szCs w:val="21"/>
-        </w:rPr>
-        <w:t>4</w:t>
-      </w:r>
-      <w:r>
-        <w:rPr>
-          <w:rFonts w:ascii="Arial" w:eastAsia="Times New Roman" w:hAnsi="Arial" w:cs="Arial"/>
-          <w:sz w:val="21"/>
-          <w:szCs w:val="21"/>
-        </w:rPr>
-        <w:t>45.</w:t>
+        <w:t>. Can J Pub Health. 2016;107(6):e586-</w:t>
+      </w:r>
+      <w:r>
+        <w:rPr>
+          <w:rFonts w:ascii="Arial" w:eastAsia="Times New Roman" w:hAnsi="Arial" w:cs="Arial"/>
+          <w:sz w:val="21"/>
+          <w:szCs w:val="21"/>
+        </w:rPr>
+        <w:t>e5</w:t>
+      </w:r>
+      <w:r>
+        <w:rPr>
+          <w:rFonts w:ascii="Arial" w:eastAsia="Times New Roman" w:hAnsi="Arial" w:cs="Arial"/>
+          <w:sz w:val="21"/>
+          <w:szCs w:val="21"/>
+        </w:rPr>
+        <w:t>89.</w:t>
       </w:r>
     </w:p>
     <w:p>
@@ -5904,7 +5869,7 @@
           <w:sz w:val="21"/>
           <w:szCs w:val="21"/>
         </w:rPr>
-        <w:t>Francis CE, Longmuir PE, Boyer C, Andersen LB, </w:t>
+        <w:t>Chaput JP, Katzmarzyk PT, </w:t>
       </w:r>
       <w:r>
         <w:rPr>
@@ -5923,9 +5888,9 @@
           <w:sz w:val="21"/>
           <w:szCs w:val="21"/>
         </w:rPr>
-        <w:t>, Boiarskaia E, Cairney J, Faigenbaum AD, Faulkner G, Hands BP, Hay JA, Janssen I, Katzmarzyk PT, Kemper HC, Knudson D, Lloyd M, McKenzie TL, Olds TS, Sacheck JM, Shephard RJ, Zhu W, Tremblay MS. </w:t>
-      </w:r>
-      <w:hyperlink r:id="rId69" w:tgtFrame="_blank" w:history="1">
+        <w:t>, Fogelholm M, Hu G, Kuriyan R, Kurpad A, Lambert EV, Maher C, Maia J, Matsudo V, Olds T, Onywera V, Sarmiento OL, Standage M, Tudor-Locke C, Zhao P, Tremblay MS; ISCOLE Research Group. </w:t>
+      </w:r>
+      <w:hyperlink r:id="rId68" w:tgtFrame="_blank" w:history="1">
         <w:r>
           <w:rPr>
             <w:rFonts w:ascii="Arial" w:eastAsia="Times New Roman" w:hAnsi="Arial" w:cs="Arial"/>
@@ -5935,7 +5900,7 @@
             <w:u w:val="single"/>
             <w:bdr w:val="none" w:sz="0" w:space="0" w:color="auto" w:frame="1"/>
           </w:rPr>
-          <w:t>The Canadian Assessment of Physical Literacy: development of a model of children’s capacity for a healthy, active lifestyle through a Delphi process</w:t>
+          <w:t>Mid-upper arm circumference as a screening tool for identifying children with obesity: a 12-country study</w:t>
         </w:r>
       </w:hyperlink>
       <w:r>
@@ -5944,23 +5909,23 @@
           <w:sz w:val="21"/>
           <w:szCs w:val="21"/>
         </w:rPr>
-        <w:t>. J Phys Act Health. 2016;13(2):214-</w:t>
-      </w:r>
-      <w:r>
-        <w:rPr>
-          <w:rFonts w:ascii="Arial" w:eastAsia="Times New Roman" w:hAnsi="Arial" w:cs="Arial"/>
-          <w:sz w:val="21"/>
-          <w:szCs w:val="21"/>
-        </w:rPr>
-        <w:t>2</w:t>
-      </w:r>
-      <w:r>
-        <w:rPr>
-          <w:rFonts w:ascii="Arial" w:eastAsia="Times New Roman" w:hAnsi="Arial" w:cs="Arial"/>
-          <w:sz w:val="21"/>
-          <w:szCs w:val="21"/>
-        </w:rPr>
-        <w:t>22.</w:t>
+        <w:t>. Pediatr Obes. 2016;12:439-</w:t>
+      </w:r>
+      <w:r>
+        <w:rPr>
+          <w:rFonts w:ascii="Arial" w:eastAsia="Times New Roman" w:hAnsi="Arial" w:cs="Arial"/>
+          <w:sz w:val="21"/>
+          <w:szCs w:val="21"/>
+        </w:rPr>
+        <w:t>4</w:t>
+      </w:r>
+      <w:r>
+        <w:rPr>
+          <w:rFonts w:ascii="Arial" w:eastAsia="Times New Roman" w:hAnsi="Arial" w:cs="Arial"/>
+          <w:sz w:val="21"/>
+          <w:szCs w:val="21"/>
+        </w:rPr>
+        <w:t>45.</w:t>
       </w:r>
     </w:p>
     <w:p>
@@ -5984,7 +5949,7 @@
           <w:sz w:val="21"/>
           <w:szCs w:val="21"/>
         </w:rPr>
-        <w:t>Tremblay MS, </w:t>
+        <w:t>Francis CE, Longmuir PE, Boyer C, Andersen LB, </w:t>
       </w:r>
       <w:r>
         <w:rPr>
@@ -6003,9 +5968,18 @@
           <w:sz w:val="21"/>
           <w:szCs w:val="21"/>
         </w:rPr>
-        <w:t>, González SA, Katzmarzyk PT, Onywera VO, Reilly JJ, Tomkinson GR, the Global Matrix 2.0 Research Team. </w:t>
-      </w:r>
-      <w:hyperlink r:id="rId70" w:tgtFrame="_blank" w:history="1">
+        <w:t xml:space="preserve">, Boiarskaia E, Cairney J, Faigenbaum AD, Faulkner G, Hands BP, Hay JA, Janssen I, Katzmarzyk PT, Kemper HC, </w:t>
+      </w:r>
+      <w:r>
+        <w:rPr>
+          <w:rFonts w:ascii="Arial" w:eastAsia="Times New Roman" w:hAnsi="Arial" w:cs="Arial"/>
+          <w:sz w:val="21"/>
+          <w:szCs w:val="21"/>
+        </w:rPr>
+        <w:lastRenderedPageBreak/>
+        <w:t>Knudson D, Lloyd M, McKenzie TL, Olds TS, Sacheck JM, Shephard RJ, Zhu W, Tremblay MS. </w:t>
+      </w:r>
+      <w:hyperlink r:id="rId69" w:tgtFrame="_blank" w:history="1">
         <w:r>
           <w:rPr>
             <w:rFonts w:ascii="Arial" w:eastAsia="Times New Roman" w:hAnsi="Arial" w:cs="Arial"/>
@@ -6015,19 +5989,7 @@
             <w:u w:val="single"/>
             <w:bdr w:val="none" w:sz="0" w:space="0" w:color="auto" w:frame="1"/>
           </w:rPr>
-          <w:t xml:space="preserve">Global Matrix 2.0: Report Card </w:t>
-        </w:r>
-        <w:r>
-          <w:rPr>
-            <w:rFonts w:ascii="Arial" w:eastAsia="Times New Roman" w:hAnsi="Arial" w:cs="Arial"/>
-            <w:color w:val="0000FF"/>
-            <w:sz w:val="21"/>
-            <w:szCs w:val="21"/>
-            <w:u w:val="single"/>
-            <w:bdr w:val="none" w:sz="0" w:space="0" w:color="auto" w:frame="1"/>
-          </w:rPr>
-          <w:lastRenderedPageBreak/>
-          <w:t>grades on the physical activity of children and youth comparing 38 countries</w:t>
+          <w:t>The Canadian Assessment of Physical Literacy: development of a model of children’s capacity for a healthy, active lifestyle through a Delphi process</w:t>
         </w:r>
       </w:hyperlink>
       <w:r>
@@ -6036,23 +5998,23 @@
           <w:sz w:val="21"/>
           <w:szCs w:val="21"/>
         </w:rPr>
-        <w:t>. J Phys Act Health. 2016;13 Suppl 2:S343-</w:t>
-      </w:r>
-      <w:r>
-        <w:rPr>
-          <w:rFonts w:ascii="Arial" w:eastAsia="Times New Roman" w:hAnsi="Arial" w:cs="Arial"/>
-          <w:sz w:val="21"/>
-          <w:szCs w:val="21"/>
-        </w:rPr>
-        <w:t>S3</w:t>
-      </w:r>
-      <w:r>
-        <w:rPr>
-          <w:rFonts w:ascii="Arial" w:eastAsia="Times New Roman" w:hAnsi="Arial" w:cs="Arial"/>
-          <w:sz w:val="21"/>
-          <w:szCs w:val="21"/>
-        </w:rPr>
-        <w:t>66.</w:t>
+        <w:t>. J Phys Act Health. 2016;13(2):214-</w:t>
+      </w:r>
+      <w:r>
+        <w:rPr>
+          <w:rFonts w:ascii="Arial" w:eastAsia="Times New Roman" w:hAnsi="Arial" w:cs="Arial"/>
+          <w:sz w:val="21"/>
+          <w:szCs w:val="21"/>
+        </w:rPr>
+        <w:t>2</w:t>
+      </w:r>
+      <w:r>
+        <w:rPr>
+          <w:rFonts w:ascii="Arial" w:eastAsia="Times New Roman" w:hAnsi="Arial" w:cs="Arial"/>
+          <w:sz w:val="21"/>
+          <w:szCs w:val="21"/>
+        </w:rPr>
+        <w:t>22.</w:t>
       </w:r>
     </w:p>
     <w:p>
@@ -6076,7 +6038,7 @@
           <w:sz w:val="21"/>
           <w:szCs w:val="21"/>
         </w:rPr>
-        <w:t>Tremblay MS, Gray C, Babcock S, </w:t>
+        <w:t>Tremblay MS, </w:t>
       </w:r>
       <w:r>
         <w:rPr>
@@ -6087,17 +6049,17 @@
           <w:szCs w:val="21"/>
           <w:bdr w:val="none" w:sz="0" w:space="0" w:color="auto" w:frame="1"/>
         </w:rPr>
-        <w:t>Barnes J</w:t>
-      </w:r>
-      <w:r>
-        <w:rPr>
-          <w:rFonts w:ascii="Arial" w:eastAsia="Times New Roman" w:hAnsi="Arial" w:cs="Arial"/>
-          <w:sz w:val="21"/>
-          <w:szCs w:val="21"/>
-        </w:rPr>
-        <w:t>, Costas Bradstreet C, Carr D,  Chabot G,  Choquette L, Chorney D,  Collyer C, Herrington S, Janson K, Janssen I, Larouche R, Pickett W, Power M,  Beate Hansen Sandseter E, Simon B, Brussoni M. </w:t>
-      </w:r>
-      <w:hyperlink r:id="rId71" w:tgtFrame="_blank" w:history="1">
+        <w:t>Barnes JD</w:t>
+      </w:r>
+      <w:r>
+        <w:rPr>
+          <w:rFonts w:ascii="Arial" w:eastAsia="Times New Roman" w:hAnsi="Arial" w:cs="Arial"/>
+          <w:sz w:val="21"/>
+          <w:szCs w:val="21"/>
+        </w:rPr>
+        <w:t>, González SA, Katzmarzyk PT, Onywera VO, Reilly JJ, Tomkinson GR, the Global Matrix 2.0 Research Team. </w:t>
+      </w:r>
+      <w:hyperlink r:id="rId70" w:tgtFrame="_blank" w:history="1">
         <w:r>
           <w:rPr>
             <w:rFonts w:ascii="Arial" w:eastAsia="Times New Roman" w:hAnsi="Arial" w:cs="Arial"/>
@@ -6107,7 +6069,7 @@
             <w:u w:val="single"/>
             <w:bdr w:val="none" w:sz="0" w:space="0" w:color="auto" w:frame="1"/>
           </w:rPr>
-          <w:t>Position Statement on Active Outdoor Play</w:t>
+          <w:t>Global Matrix 2.0: Report Card grades on the physical activity of children and youth comparing 38 countries</w:t>
         </w:r>
       </w:hyperlink>
       <w:r>
@@ -6116,7 +6078,23 @@
           <w:sz w:val="21"/>
           <w:szCs w:val="21"/>
         </w:rPr>
-        <w:t>. Int J Environ Res Public Health. 2015;12(6):6475-6505.</w:t>
+        <w:t>. J Phys Act Health. 2016;13 Suppl 2:S343-</w:t>
+      </w:r>
+      <w:r>
+        <w:rPr>
+          <w:rFonts w:ascii="Arial" w:eastAsia="Times New Roman" w:hAnsi="Arial" w:cs="Arial"/>
+          <w:sz w:val="21"/>
+          <w:szCs w:val="21"/>
+        </w:rPr>
+        <w:t>S3</w:t>
+      </w:r>
+      <w:r>
+        <w:rPr>
+          <w:rFonts w:ascii="Arial" w:eastAsia="Times New Roman" w:hAnsi="Arial" w:cs="Arial"/>
+          <w:sz w:val="21"/>
+          <w:szCs w:val="21"/>
+        </w:rPr>
+        <w:t>66.</w:t>
       </w:r>
     </w:p>
     <w:p>
@@ -6140,7 +6118,7 @@
           <w:sz w:val="21"/>
           <w:szCs w:val="21"/>
         </w:rPr>
-        <w:t>Gray CE, Larouche R,</w:t>
+        <w:t>Tremblay MS, Gray C, Babcock S, </w:t>
       </w:r>
       <w:r>
         <w:rPr>
@@ -6151,17 +6129,17 @@
           <w:szCs w:val="21"/>
           <w:bdr w:val="none" w:sz="0" w:space="0" w:color="auto" w:frame="1"/>
         </w:rPr>
-        <w:t> Barnes JD, </w:t>
-      </w:r>
-      <w:r>
-        <w:rPr>
-          <w:rFonts w:ascii="Arial" w:eastAsia="Times New Roman" w:hAnsi="Arial" w:cs="Arial"/>
-          <w:sz w:val="21"/>
-          <w:szCs w:val="21"/>
-        </w:rPr>
-        <w:t>Colley RC, Cowie Bonne J, Arthur M, Cameron C, Chaput JP, Faulkner G, Janssen I, Kolen AM, Manske SR, Salmon A, Spence JC, Timmons BW, Tremblay MS. </w:t>
-      </w:r>
-      <w:hyperlink r:id="rId72" w:tgtFrame="_blank" w:history="1">
+        <w:t>Barnes J</w:t>
+      </w:r>
+      <w:r>
+        <w:rPr>
+          <w:rFonts w:ascii="Arial" w:eastAsia="Times New Roman" w:hAnsi="Arial" w:cs="Arial"/>
+          <w:sz w:val="21"/>
+          <w:szCs w:val="21"/>
+        </w:rPr>
+        <w:t>, Costas Bradstreet C, Carr D,  Chabot G,  Choquette L, Chorney D,  Collyer C, Herrington S, Janson K, Janssen I, Larouche R, Pickett W, Power M,  Beate Hansen Sandseter E, Simon B, Brussoni M. </w:t>
+      </w:r>
+      <w:hyperlink r:id="rId71" w:tgtFrame="_blank" w:history="1">
         <w:r>
           <w:rPr>
             <w:rFonts w:ascii="Arial" w:eastAsia="Times New Roman" w:hAnsi="Arial" w:cs="Arial"/>
@@ -6171,7 +6149,7 @@
             <w:u w:val="single"/>
             <w:bdr w:val="none" w:sz="0" w:space="0" w:color="auto" w:frame="1"/>
           </w:rPr>
-          <w:t>Are we driving our kids to unhealthy habits? Results of the Active Healthy Kids Canada 2013 Report Card on Physical Activity for Children and Youth</w:t>
+          <w:t>Position Statement on Active Outdoor Play</w:t>
         </w:r>
       </w:hyperlink>
       <w:r>
@@ -6180,23 +6158,7 @@
           <w:sz w:val="21"/>
           <w:szCs w:val="21"/>
         </w:rPr>
-        <w:t>. Int J Environ Res Public Health. 2014;11:6009-</w:t>
-      </w:r>
-      <w:r>
-        <w:rPr>
-          <w:rFonts w:ascii="Arial" w:eastAsia="Times New Roman" w:hAnsi="Arial" w:cs="Arial"/>
-          <w:sz w:val="21"/>
-          <w:szCs w:val="21"/>
-        </w:rPr>
-        <w:t>60</w:t>
-      </w:r>
-      <w:r>
-        <w:rPr>
-          <w:rFonts w:ascii="Arial" w:eastAsia="Times New Roman" w:hAnsi="Arial" w:cs="Arial"/>
-          <w:sz w:val="21"/>
-          <w:szCs w:val="21"/>
-        </w:rPr>
-        <w:t>20.</w:t>
+        <w:t>. Int J Environ Res Public Health. 2015;12(6):6475-6505.</w:t>
       </w:r>
     </w:p>
     <w:p>
@@ -6220,7 +6182,7 @@
           <w:sz w:val="21"/>
           <w:szCs w:val="21"/>
         </w:rPr>
-        <w:t>Gray CE,</w:t>
+        <w:t>Gray CE, Larouche R,</w:t>
       </w:r>
       <w:r>
         <w:rPr>
@@ -6231,17 +6193,17 @@
           <w:szCs w:val="21"/>
           <w:bdr w:val="none" w:sz="0" w:space="0" w:color="auto" w:frame="1"/>
         </w:rPr>
-        <w:t> Barnes JD</w:t>
-      </w:r>
-      <w:r>
-        <w:rPr>
-          <w:rFonts w:ascii="Arial" w:eastAsia="Times New Roman" w:hAnsi="Arial" w:cs="Arial"/>
-          <w:sz w:val="21"/>
-          <w:szCs w:val="21"/>
-        </w:rPr>
-        <w:t>, Cowie Bonne J, Cameron C, Chaput JP, Faulkner G, Janssen I, Katzmarzyk PT, Kolen AM, Manske SR, Salmon A, Spence JC, Timmons BW, Tremblay MS. </w:t>
-      </w:r>
-      <w:hyperlink r:id="rId73" w:tgtFrame="_blank" w:history="1">
+        <w:t> Barnes JD, </w:t>
+      </w:r>
+      <w:r>
+        <w:rPr>
+          <w:rFonts w:ascii="Arial" w:eastAsia="Times New Roman" w:hAnsi="Arial" w:cs="Arial"/>
+          <w:sz w:val="21"/>
+          <w:szCs w:val="21"/>
+        </w:rPr>
+        <w:t>Colley RC, Cowie Bonne J, Arthur M, Cameron C, Chaput JP, Faulkner G, Janssen I, Kolen AM, Manske SR, Salmon A, Spence JC, Timmons BW, Tremblay MS. </w:t>
+      </w:r>
+      <w:hyperlink r:id="rId72" w:tgtFrame="_blank" w:history="1">
         <w:r>
           <w:rPr>
             <w:rFonts w:ascii="Arial" w:eastAsia="Times New Roman" w:hAnsi="Arial" w:cs="Arial"/>
@@ -6251,7 +6213,7 @@
             <w:u w:val="single"/>
             <w:bdr w:val="none" w:sz="0" w:space="0" w:color="auto" w:frame="1"/>
           </w:rPr>
-          <w:t>Results From Canada’s 2014 Report Card on Physical Activity for Children and Youth</w:t>
+          <w:t>Are we driving our kids to unhealthy habits? Results of the Active Healthy Kids Canada 2013 Report Card on Physical Activity for Children and Youth</w:t>
         </w:r>
       </w:hyperlink>
       <w:r>
@@ -6260,23 +6222,23 @@
           <w:sz w:val="21"/>
           <w:szCs w:val="21"/>
         </w:rPr>
-        <w:t>. J Phys Act Health. 2014;11(Supp 1):S26-</w:t>
-      </w:r>
-      <w:r>
-        <w:rPr>
-          <w:rFonts w:ascii="Arial" w:eastAsia="Times New Roman" w:hAnsi="Arial" w:cs="Arial"/>
-          <w:sz w:val="21"/>
-          <w:szCs w:val="21"/>
-        </w:rPr>
-        <w:t>S</w:t>
-      </w:r>
-      <w:r>
-        <w:rPr>
-          <w:rFonts w:ascii="Arial" w:eastAsia="Times New Roman" w:hAnsi="Arial" w:cs="Arial"/>
-          <w:sz w:val="21"/>
-          <w:szCs w:val="21"/>
-        </w:rPr>
-        <w:t>32.</w:t>
+        <w:t>. Int J Environ Res Public Health. 2014;11:6009-</w:t>
+      </w:r>
+      <w:r>
+        <w:rPr>
+          <w:rFonts w:ascii="Arial" w:eastAsia="Times New Roman" w:hAnsi="Arial" w:cs="Arial"/>
+          <w:sz w:val="21"/>
+          <w:szCs w:val="21"/>
+        </w:rPr>
+        <w:t>60</w:t>
+      </w:r>
+      <w:r>
+        <w:rPr>
+          <w:rFonts w:ascii="Arial" w:eastAsia="Times New Roman" w:hAnsi="Arial" w:cs="Arial"/>
+          <w:sz w:val="21"/>
+          <w:szCs w:val="21"/>
+        </w:rPr>
+        <w:t>20.</w:t>
       </w:r>
     </w:p>
     <w:p>
@@ -6300,7 +6262,7 @@
           <w:sz w:val="21"/>
           <w:szCs w:val="21"/>
         </w:rPr>
-        <w:t>Tremblay MS,</w:t>
+        <w:t>Gray CE,</w:t>
       </w:r>
       <w:r>
         <w:rPr>
@@ -6319,9 +6281,9 @@
           <w:sz w:val="21"/>
           <w:szCs w:val="21"/>
         </w:rPr>
-        <w:t>, Cowie Bonne J. </w:t>
-      </w:r>
-      <w:hyperlink r:id="rId74" w:tgtFrame="_blank" w:history="1">
+        <w:t>, Cowie Bonne J, Cameron C, Chaput JP, Faulkner G, Janssen I, Katzmarzyk PT, Kolen AM, Manske SR, Salmon A, Spence JC, Timmons BW, Tremblay MS. </w:t>
+      </w:r>
+      <w:hyperlink r:id="rId73" w:tgtFrame="_blank" w:history="1">
         <w:r>
           <w:rPr>
             <w:rFonts w:ascii="Arial" w:eastAsia="Times New Roman" w:hAnsi="Arial" w:cs="Arial"/>
@@ -6331,7 +6293,7 @@
             <w:u w:val="single"/>
             <w:bdr w:val="none" w:sz="0" w:space="0" w:color="auto" w:frame="1"/>
           </w:rPr>
-          <w:t>Impact of the Active Healthy Kids Canada Report Card: A 10-year analysis</w:t>
+          <w:t>Results From Canada’s 2014 Report Card on Physical Activity for Children and Youth</w:t>
         </w:r>
       </w:hyperlink>
       <w:r>
@@ -6340,7 +6302,23 @@
           <w:sz w:val="21"/>
           <w:szCs w:val="21"/>
         </w:rPr>
-        <w:t>. J Phys Act Health. 2014;11(Supp 1):S3-S20.</w:t>
+        <w:t>. J Phys Act Health. 2014;11(Supp 1):S26-</w:t>
+      </w:r>
+      <w:r>
+        <w:rPr>
+          <w:rFonts w:ascii="Arial" w:eastAsia="Times New Roman" w:hAnsi="Arial" w:cs="Arial"/>
+          <w:sz w:val="21"/>
+          <w:szCs w:val="21"/>
+        </w:rPr>
+        <w:t>S</w:t>
+      </w:r>
+      <w:r>
+        <w:rPr>
+          <w:rFonts w:ascii="Arial" w:eastAsia="Times New Roman" w:hAnsi="Arial" w:cs="Arial"/>
+          <w:sz w:val="21"/>
+          <w:szCs w:val="21"/>
+        </w:rPr>
+        <w:t>32.</w:t>
       </w:r>
     </w:p>
     <w:p>
@@ -6364,7 +6342,7 @@
           <w:sz w:val="21"/>
           <w:szCs w:val="21"/>
         </w:rPr>
-        <w:t>Larouche R, </w:t>
+        <w:t>Tremblay MS,</w:t>
       </w:r>
       <w:r>
         <w:rPr>
@@ -6375,17 +6353,17 @@
           <w:szCs w:val="21"/>
           <w:bdr w:val="none" w:sz="0" w:space="0" w:color="auto" w:frame="1"/>
         </w:rPr>
-        <w:t>Barnes J</w:t>
-      </w:r>
-      <w:r>
-        <w:rPr>
-          <w:rFonts w:ascii="Arial" w:eastAsia="Times New Roman" w:hAnsi="Arial" w:cs="Arial"/>
-          <w:sz w:val="21"/>
-          <w:szCs w:val="21"/>
-        </w:rPr>
-        <w:t>, Tremblay MS. </w:t>
-      </w:r>
-      <w:hyperlink r:id="rId75" w:tgtFrame="_blank" w:history="1">
+        <w:t> Barnes JD</w:t>
+      </w:r>
+      <w:r>
+        <w:rPr>
+          <w:rFonts w:ascii="Arial" w:eastAsia="Times New Roman" w:hAnsi="Arial" w:cs="Arial"/>
+          <w:sz w:val="21"/>
+          <w:szCs w:val="21"/>
+        </w:rPr>
+        <w:t>, Cowie Bonne J. </w:t>
+      </w:r>
+      <w:hyperlink r:id="rId74" w:tgtFrame="_blank" w:history="1">
         <w:r>
           <w:rPr>
             <w:rFonts w:ascii="Arial" w:eastAsia="Times New Roman" w:hAnsi="Arial" w:cs="Arial"/>
@@ -6395,7 +6373,7 @@
             <w:u w:val="single"/>
             <w:bdr w:val="none" w:sz="0" w:space="0" w:color="auto" w:frame="1"/>
           </w:rPr>
-          <w:t>Too far to walk or bike?</w:t>
+          <w:t>Impact of the Active Healthy Kids Canada Report Card: A 10-year analysis</w:t>
         </w:r>
       </w:hyperlink>
       <w:r>
@@ -6404,23 +6382,7 @@
           <w:sz w:val="21"/>
           <w:szCs w:val="21"/>
         </w:rPr>
-        <w:t> Can J Public Health. 2013;104(7):e487-</w:t>
-      </w:r>
-      <w:r>
-        <w:rPr>
-          <w:rFonts w:ascii="Arial" w:eastAsia="Times New Roman" w:hAnsi="Arial" w:cs="Arial"/>
-          <w:sz w:val="21"/>
-          <w:szCs w:val="21"/>
-        </w:rPr>
-        <w:t>e48</w:t>
-      </w:r>
-      <w:r>
-        <w:rPr>
-          <w:rFonts w:ascii="Arial" w:eastAsia="Times New Roman" w:hAnsi="Arial" w:cs="Arial"/>
-          <w:sz w:val="21"/>
-          <w:szCs w:val="21"/>
-        </w:rPr>
-        <w:t>9.</w:t>
+        <w:t>. J Phys Act Health. 2014;11(Supp 1):S3-S20.</w:t>
       </w:r>
     </w:p>
     <w:p>
@@ -6441,23 +6403,31 @@
       <w:r>
         <w:rPr>
           <w:rFonts w:ascii="Arial" w:eastAsia="Times New Roman" w:hAnsi="Arial" w:cs="Arial"/>
+          <w:sz w:val="21"/>
+          <w:szCs w:val="21"/>
+        </w:rPr>
+        <w:t>Larouche R, </w:t>
+      </w:r>
+      <w:r>
+        <w:rPr>
+          <w:rFonts w:ascii="Arial" w:eastAsia="Times New Roman" w:hAnsi="Arial" w:cs="Arial"/>
           <w:b/>
           <w:bCs/>
           <w:sz w:val="21"/>
           <w:szCs w:val="21"/>
           <w:bdr w:val="none" w:sz="0" w:space="0" w:color="auto" w:frame="1"/>
         </w:rPr>
-        <w:t>Barnes JD</w:t>
-      </w:r>
-      <w:r>
-        <w:rPr>
-          <w:rFonts w:ascii="Arial" w:eastAsia="Times New Roman" w:hAnsi="Arial" w:cs="Arial"/>
-          <w:sz w:val="21"/>
-          <w:szCs w:val="21"/>
-        </w:rPr>
-        <w:t>, Colley RC, Borghese M, Janson K, Fink A, Tremblay MS. </w:t>
-      </w:r>
-      <w:hyperlink r:id="rId76" w:tgtFrame="_blank" w:history="1">
+        <w:t>Barnes J</w:t>
+      </w:r>
+      <w:r>
+        <w:rPr>
+          <w:rFonts w:ascii="Arial" w:eastAsia="Times New Roman" w:hAnsi="Arial" w:cs="Arial"/>
+          <w:sz w:val="21"/>
+          <w:szCs w:val="21"/>
+        </w:rPr>
+        <w:t>, Tremblay MS. </w:t>
+      </w:r>
+      <w:hyperlink r:id="rId75" w:tgtFrame="_blank" w:history="1">
         <w:r>
           <w:rPr>
             <w:rFonts w:ascii="Arial" w:eastAsia="Times New Roman" w:hAnsi="Arial" w:cs="Arial"/>
@@ -6467,7 +6437,7 @@
             <w:u w:val="single"/>
             <w:bdr w:val="none" w:sz="0" w:space="0" w:color="auto" w:frame="1"/>
           </w:rPr>
-          <w:t>Results from the Active Healthy Kids Canada 2012 Report Card on Physical Activity for Children and Youth</w:t>
+          <w:t>Too far to walk or bike?</w:t>
         </w:r>
       </w:hyperlink>
       <w:r>
@@ -6476,23 +6446,23 @@
           <w:sz w:val="21"/>
           <w:szCs w:val="21"/>
         </w:rPr>
-        <w:t>. Paediatr Child Health. 2013;18(6):301-</w:t>
-      </w:r>
-      <w:r>
-        <w:rPr>
-          <w:rFonts w:ascii="Arial" w:eastAsia="Times New Roman" w:hAnsi="Arial" w:cs="Arial"/>
-          <w:sz w:val="21"/>
-          <w:szCs w:val="21"/>
-        </w:rPr>
-        <w:t>30</w:t>
-      </w:r>
-      <w:r>
-        <w:rPr>
-          <w:rFonts w:ascii="Arial" w:eastAsia="Times New Roman" w:hAnsi="Arial" w:cs="Arial"/>
-          <w:sz w:val="21"/>
-          <w:szCs w:val="21"/>
-        </w:rPr>
-        <w:t>4.</w:t>
+        <w:t> Can J Public Health. 2013;104(7):e487-</w:t>
+      </w:r>
+      <w:r>
+        <w:rPr>
+          <w:rFonts w:ascii="Arial" w:eastAsia="Times New Roman" w:hAnsi="Arial" w:cs="Arial"/>
+          <w:sz w:val="21"/>
+          <w:szCs w:val="21"/>
+        </w:rPr>
+        <w:t>e48</w:t>
+      </w:r>
+      <w:r>
+        <w:rPr>
+          <w:rFonts w:ascii="Arial" w:eastAsia="Times New Roman" w:hAnsi="Arial" w:cs="Arial"/>
+          <w:sz w:val="21"/>
+          <w:szCs w:val="21"/>
+        </w:rPr>
+        <w:t>9.</w:t>
       </w:r>
     </w:p>
     <w:p>
@@ -6513,31 +6483,23 @@
       <w:r>
         <w:rPr>
           <w:rFonts w:ascii="Arial" w:eastAsia="Times New Roman" w:hAnsi="Arial" w:cs="Arial"/>
-          <w:sz w:val="21"/>
-          <w:szCs w:val="21"/>
-        </w:rPr>
-        <w:t>Colley RC, </w:t>
-      </w:r>
-      <w:r>
-        <w:rPr>
-          <w:rFonts w:ascii="Arial" w:eastAsia="Times New Roman" w:hAnsi="Arial" w:cs="Arial"/>
           <w:b/>
           <w:bCs/>
           <w:sz w:val="21"/>
           <w:szCs w:val="21"/>
           <w:bdr w:val="none" w:sz="0" w:space="0" w:color="auto" w:frame="1"/>
         </w:rPr>
-        <w:t>Barnes JD,</w:t>
-      </w:r>
-      <w:r>
-        <w:rPr>
-          <w:rFonts w:ascii="Arial" w:eastAsia="Times New Roman" w:hAnsi="Arial" w:cs="Arial"/>
-          <w:sz w:val="21"/>
-          <w:szCs w:val="21"/>
-        </w:rPr>
-        <w:t> LeBlanc AG, Borghese M, Boyer C, Tremblay MS. </w:t>
-      </w:r>
-      <w:hyperlink r:id="rId77" w:tgtFrame="_blank" w:history="1">
+        <w:t>Barnes JD</w:t>
+      </w:r>
+      <w:r>
+        <w:rPr>
+          <w:rFonts w:ascii="Arial" w:eastAsia="Times New Roman" w:hAnsi="Arial" w:cs="Arial"/>
+          <w:sz w:val="21"/>
+          <w:szCs w:val="21"/>
+        </w:rPr>
+        <w:t>, Colley RC, Borghese M, Janson K, Fink A, Tremblay MS. </w:t>
+      </w:r>
+      <w:hyperlink r:id="rId76" w:tgtFrame="_blank" w:history="1">
         <w:r>
           <w:rPr>
             <w:rFonts w:ascii="Arial" w:eastAsia="Times New Roman" w:hAnsi="Arial" w:cs="Arial"/>
@@ -6547,7 +6509,7 @@
             <w:u w:val="single"/>
             <w:bdr w:val="none" w:sz="0" w:space="0" w:color="auto" w:frame="1"/>
           </w:rPr>
-          <w:t>Validity of the SC-StepMX pedometer during treadmill walking and running</w:t>
+          <w:t>Results from the Active Healthy Kids Canada 2012 Report Card on Physical Activity for Children and Youth</w:t>
         </w:r>
       </w:hyperlink>
       <w:r>
@@ -6556,15 +6518,15 @@
           <w:sz w:val="21"/>
           <w:szCs w:val="21"/>
         </w:rPr>
-        <w:t>. Appl Physiol Nutr Metab. 2013;38(5):520-</w:t>
-      </w:r>
-      <w:r>
-        <w:rPr>
-          <w:rFonts w:ascii="Arial" w:eastAsia="Times New Roman" w:hAnsi="Arial" w:cs="Arial"/>
-          <w:sz w:val="21"/>
-          <w:szCs w:val="21"/>
-        </w:rPr>
-        <w:t>52</w:t>
+        <w:t>. Paediatr Child Health. 2013;18(6):301-</w:t>
+      </w:r>
+      <w:r>
+        <w:rPr>
+          <w:rFonts w:ascii="Arial" w:eastAsia="Times New Roman" w:hAnsi="Arial" w:cs="Arial"/>
+          <w:sz w:val="21"/>
+          <w:szCs w:val="21"/>
+        </w:rPr>
+        <w:t>30</w:t>
       </w:r>
       <w:r>
         <w:rPr>
@@ -6593,23 +6555,31 @@
       <w:r>
         <w:rPr>
           <w:rFonts w:ascii="Arial" w:eastAsia="Times New Roman" w:hAnsi="Arial" w:cs="Arial"/>
+          <w:sz w:val="21"/>
+          <w:szCs w:val="21"/>
+        </w:rPr>
+        <w:t>Colley RC, </w:t>
+      </w:r>
+      <w:r>
+        <w:rPr>
+          <w:rFonts w:ascii="Arial" w:eastAsia="Times New Roman" w:hAnsi="Arial" w:cs="Arial"/>
           <w:b/>
           <w:bCs/>
           <w:sz w:val="21"/>
           <w:szCs w:val="21"/>
           <w:bdr w:val="none" w:sz="0" w:space="0" w:color="auto" w:frame="1"/>
         </w:rPr>
-        <w:t>Barnes JD</w:t>
-      </w:r>
-      <w:r>
-        <w:rPr>
-          <w:rFonts w:ascii="Arial" w:eastAsia="Times New Roman" w:hAnsi="Arial" w:cs="Arial"/>
-          <w:sz w:val="21"/>
-          <w:szCs w:val="21"/>
-        </w:rPr>
-        <w:t>, Colley RC, Tremblay MS. </w:t>
-      </w:r>
-      <w:hyperlink r:id="rId78" w:tgtFrame="_blank" w:history="1">
+        <w:t>Barnes JD,</w:t>
+      </w:r>
+      <w:r>
+        <w:rPr>
+          <w:rFonts w:ascii="Arial" w:eastAsia="Times New Roman" w:hAnsi="Arial" w:cs="Arial"/>
+          <w:sz w:val="21"/>
+          <w:szCs w:val="21"/>
+        </w:rPr>
+        <w:t> LeBlanc AG, Borghese M, Boyer C, Tremblay MS. </w:t>
+      </w:r>
+      <w:hyperlink r:id="rId77" w:tgtFrame="_blank" w:history="1">
         <w:r>
           <w:rPr>
             <w:rFonts w:ascii="Arial" w:eastAsia="Times New Roman" w:hAnsi="Arial" w:cs="Arial"/>
@@ -6619,7 +6589,7 @@
             <w:u w:val="single"/>
             <w:bdr w:val="none" w:sz="0" w:space="0" w:color="auto" w:frame="1"/>
           </w:rPr>
-          <w:t>Results from the active healthy kids Canada 2011 report card on physical activity for children and youth</w:t>
+          <w:t>Validity of the SC-StepMX pedometer during treadmill walking and running</w:t>
         </w:r>
       </w:hyperlink>
       <w:r>
@@ -6628,23 +6598,23 @@
           <w:sz w:val="21"/>
           <w:szCs w:val="21"/>
         </w:rPr>
-        <w:t>. Appl Physiol Nutr Metab. 2012;37(4):793-</w:t>
-      </w:r>
-      <w:r>
-        <w:rPr>
-          <w:rFonts w:ascii="Arial" w:eastAsia="Times New Roman" w:hAnsi="Arial" w:cs="Arial"/>
-          <w:sz w:val="21"/>
-          <w:szCs w:val="21"/>
-        </w:rPr>
-        <w:t>79</w:t>
-      </w:r>
-      <w:r>
-        <w:rPr>
-          <w:rFonts w:ascii="Arial" w:eastAsia="Times New Roman" w:hAnsi="Arial" w:cs="Arial"/>
-          <w:sz w:val="21"/>
-          <w:szCs w:val="21"/>
-        </w:rPr>
-        <w:t>7.</w:t>
+        <w:t>. Appl Physiol Nutr Metab. 2013;38(5):520-</w:t>
+      </w:r>
+      <w:r>
+        <w:rPr>
+          <w:rFonts w:ascii="Arial" w:eastAsia="Times New Roman" w:hAnsi="Arial" w:cs="Arial"/>
+          <w:sz w:val="21"/>
+          <w:szCs w:val="21"/>
+        </w:rPr>
+        <w:t>52</w:t>
+      </w:r>
+      <w:r>
+        <w:rPr>
+          <w:rFonts w:ascii="Arial" w:eastAsia="Times New Roman" w:hAnsi="Arial" w:cs="Arial"/>
+          <w:sz w:val="21"/>
+          <w:szCs w:val="21"/>
+        </w:rPr>
+        <w:t>4.</w:t>
       </w:r>
     </w:p>
     <w:p>
@@ -6671,17 +6641,17 @@
           <w:szCs w:val="21"/>
           <w:bdr w:val="none" w:sz="0" w:space="0" w:color="auto" w:frame="1"/>
         </w:rPr>
-        <w:t>Sedentary Behaviour Research Network</w:t>
-      </w:r>
-      <w:r>
-        <w:rPr>
-          <w:rFonts w:ascii="Arial" w:eastAsia="Times New Roman" w:hAnsi="Arial" w:cs="Arial"/>
-          <w:sz w:val="21"/>
-          <w:szCs w:val="21"/>
-        </w:rPr>
-        <w:t>. </w:t>
-      </w:r>
-      <w:hyperlink r:id="rId79" w:tgtFrame="_blank" w:history="1">
+        <w:t>Barnes JD</w:t>
+      </w:r>
+      <w:r>
+        <w:rPr>
+          <w:rFonts w:ascii="Arial" w:eastAsia="Times New Roman" w:hAnsi="Arial" w:cs="Arial"/>
+          <w:sz w:val="21"/>
+          <w:szCs w:val="21"/>
+        </w:rPr>
+        <w:t>, Colley RC, Tremblay MS. </w:t>
+      </w:r>
+      <w:hyperlink r:id="rId78" w:tgtFrame="_blank" w:history="1">
         <w:r>
           <w:rPr>
             <w:rFonts w:ascii="Arial" w:eastAsia="Times New Roman" w:hAnsi="Arial" w:cs="Arial"/>
@@ -6691,7 +6661,7 @@
             <w:u w:val="single"/>
             <w:bdr w:val="none" w:sz="0" w:space="0" w:color="auto" w:frame="1"/>
           </w:rPr>
-          <w:t>Letter to the editor: standardized use of the terms “sedentary” and “sedentary behaviours”</w:t>
+          <w:t>Results from the active healthy kids Canada 2011 report card on physical activity for children and youth</w:t>
         </w:r>
       </w:hyperlink>
       <w:r>
@@ -6700,23 +6670,23 @@
           <w:sz w:val="21"/>
           <w:szCs w:val="21"/>
         </w:rPr>
-        <w:t>. Appl Physiol Nutr Metab. 2012;37(3):540-</w:t>
-      </w:r>
-      <w:r>
-        <w:rPr>
-          <w:rFonts w:ascii="Arial" w:eastAsia="Times New Roman" w:hAnsi="Arial" w:cs="Arial"/>
-          <w:sz w:val="21"/>
-          <w:szCs w:val="21"/>
-        </w:rPr>
-        <w:t>54</w:t>
-      </w:r>
-      <w:r>
-        <w:rPr>
-          <w:rFonts w:ascii="Arial" w:eastAsia="Times New Roman" w:hAnsi="Arial" w:cs="Arial"/>
-          <w:sz w:val="21"/>
-          <w:szCs w:val="21"/>
-        </w:rPr>
-        <w:t>2.</w:t>
+        <w:t>. Appl Physiol Nutr Metab. 2012;37(4):793-</w:t>
+      </w:r>
+      <w:r>
+        <w:rPr>
+          <w:rFonts w:ascii="Arial" w:eastAsia="Times New Roman" w:hAnsi="Arial" w:cs="Arial"/>
+          <w:sz w:val="21"/>
+          <w:szCs w:val="21"/>
+        </w:rPr>
+        <w:t>79</w:t>
+      </w:r>
+      <w:r>
+        <w:rPr>
+          <w:rFonts w:ascii="Arial" w:eastAsia="Times New Roman" w:hAnsi="Arial" w:cs="Arial"/>
+          <w:sz w:val="21"/>
+          <w:szCs w:val="21"/>
+        </w:rPr>
+        <w:t>7.</w:t>
       </w:r>
     </w:p>
     <w:p>
@@ -6737,31 +6707,23 @@
       <w:r>
         <w:rPr>
           <w:rFonts w:ascii="Arial" w:eastAsia="Times New Roman" w:hAnsi="Arial" w:cs="Arial"/>
-          <w:sz w:val="21"/>
-          <w:szCs w:val="21"/>
-        </w:rPr>
-        <w:t>Esliger DW, Tremblay MS, Copeland JL, </w:t>
-      </w:r>
-      <w:r>
-        <w:rPr>
-          <w:rFonts w:ascii="Arial" w:eastAsia="Times New Roman" w:hAnsi="Arial" w:cs="Arial"/>
           <w:b/>
           <w:bCs/>
           <w:sz w:val="21"/>
           <w:szCs w:val="21"/>
           <w:bdr w:val="none" w:sz="0" w:space="0" w:color="auto" w:frame="1"/>
         </w:rPr>
-        <w:t>Barnes JD</w:t>
-      </w:r>
-      <w:r>
-        <w:rPr>
-          <w:rFonts w:ascii="Arial" w:eastAsia="Times New Roman" w:hAnsi="Arial" w:cs="Arial"/>
-          <w:sz w:val="21"/>
-          <w:szCs w:val="21"/>
-        </w:rPr>
-        <w:t>, Huntington GE, Bassett DR Jr. </w:t>
-      </w:r>
-      <w:hyperlink r:id="rId80" w:tgtFrame="_blank" w:history="1">
+        <w:t>Sedentary Behaviour Research Network</w:t>
+      </w:r>
+      <w:r>
+        <w:rPr>
+          <w:rFonts w:ascii="Arial" w:eastAsia="Times New Roman" w:hAnsi="Arial" w:cs="Arial"/>
+          <w:sz w:val="21"/>
+          <w:szCs w:val="21"/>
+        </w:rPr>
+        <w:t>. </w:t>
+      </w:r>
+      <w:hyperlink r:id="rId79" w:tgtFrame="_blank" w:history="1">
         <w:r>
           <w:rPr>
             <w:rFonts w:ascii="Arial" w:eastAsia="Times New Roman" w:hAnsi="Arial" w:cs="Arial"/>
@@ -6771,7 +6733,7 @@
             <w:u w:val="single"/>
             <w:bdr w:val="none" w:sz="0" w:space="0" w:color="auto" w:frame="1"/>
           </w:rPr>
-          <w:t>Physical activity profile of Old Order Amish, Mennonite, and contemporary children</w:t>
+          <w:t>Letter to the editor: standardized use of the terms “sedentary” and “sedentary behaviours”</w:t>
         </w:r>
       </w:hyperlink>
       <w:r>
@@ -6780,7 +6742,23 @@
           <w:sz w:val="21"/>
           <w:szCs w:val="21"/>
         </w:rPr>
-        <w:t>. Med Sci Sports Exerc. 2010;42(2):296-303.</w:t>
+        <w:t>. Appl Physiol Nutr Metab. 2012;37(3):540-</w:t>
+      </w:r>
+      <w:r>
+        <w:rPr>
+          <w:rFonts w:ascii="Arial" w:eastAsia="Times New Roman" w:hAnsi="Arial" w:cs="Arial"/>
+          <w:sz w:val="21"/>
+          <w:szCs w:val="21"/>
+        </w:rPr>
+        <w:t>54</w:t>
+      </w:r>
+      <w:r>
+        <w:rPr>
+          <w:rFonts w:ascii="Arial" w:eastAsia="Times New Roman" w:hAnsi="Arial" w:cs="Arial"/>
+          <w:sz w:val="21"/>
+          <w:szCs w:val="21"/>
+        </w:rPr>
+        <w:t>2.</w:t>
       </w:r>
     </w:p>
     <w:p>
@@ -6804,7 +6782,7 @@
           <w:sz w:val="21"/>
           <w:szCs w:val="21"/>
         </w:rPr>
-        <w:t>Tremblay MS, Esliger DW, Copeland JL, </w:t>
+        <w:t>Esliger DW, Tremblay MS, Copeland JL, </w:t>
       </w:r>
       <w:r>
         <w:rPr>
@@ -6823,9 +6801,9 @@
           <w:sz w:val="21"/>
           <w:szCs w:val="21"/>
         </w:rPr>
-        <w:t>, Bassett DR. </w:t>
-      </w:r>
-      <w:hyperlink r:id="rId81" w:tgtFrame="_blank" w:history="1">
+        <w:t>, Huntington GE, Bassett DR Jr. </w:t>
+      </w:r>
+      <w:hyperlink r:id="rId80" w:tgtFrame="_blank" w:history="1">
         <w:r>
           <w:rPr>
             <w:rFonts w:ascii="Arial" w:eastAsia="Times New Roman" w:hAnsi="Arial" w:cs="Arial"/>
@@ -6835,7 +6813,7 @@
             <w:u w:val="single"/>
             <w:bdr w:val="none" w:sz="0" w:space="0" w:color="auto" w:frame="1"/>
           </w:rPr>
-          <w:t>Moving forward by looking back: lessons learned from long-lost lifestyles</w:t>
+          <w:t>Physical activity profile of Old Order Amish, Mennonite, and contemporary children</w:t>
         </w:r>
       </w:hyperlink>
       <w:r>
@@ -6844,23 +6822,7 @@
           <w:sz w:val="21"/>
           <w:szCs w:val="21"/>
         </w:rPr>
-        <w:t>. Appl Physiol Nutr Metab. 2008;33(4):836-</w:t>
-      </w:r>
-      <w:r>
-        <w:rPr>
-          <w:rFonts w:ascii="Arial" w:eastAsia="Times New Roman" w:hAnsi="Arial" w:cs="Arial"/>
-          <w:sz w:val="21"/>
-          <w:szCs w:val="21"/>
-        </w:rPr>
-        <w:t>8</w:t>
-      </w:r>
-      <w:r>
-        <w:rPr>
-          <w:rFonts w:ascii="Arial" w:eastAsia="Times New Roman" w:hAnsi="Arial" w:cs="Arial"/>
-          <w:sz w:val="21"/>
-          <w:szCs w:val="21"/>
-        </w:rPr>
-        <w:t>42.</w:t>
+        <w:t>. Med Sci Sports Exerc. 2010;42(2):296-303.</w:t>
       </w:r>
     </w:p>
     <w:p>
@@ -6884,7 +6846,7 @@
           <w:sz w:val="21"/>
           <w:szCs w:val="21"/>
         </w:rPr>
-        <w:t>Bassett DR Jr, Tremblay MS, Esliger DW, Copeland JL, </w:t>
+        <w:t>Tremblay MS, Esliger DW, Copeland JL, </w:t>
       </w:r>
       <w:r>
         <w:rPr>
@@ -6903,9 +6865,9 @@
           <w:sz w:val="21"/>
           <w:szCs w:val="21"/>
         </w:rPr>
-        <w:t>, Huntington GE. </w:t>
-      </w:r>
-      <w:hyperlink r:id="rId82" w:tgtFrame="_blank" w:history="1">
+        <w:t>, Bassett DR. </w:t>
+      </w:r>
+      <w:hyperlink r:id="rId81" w:tgtFrame="_blank" w:history="1">
         <w:r>
           <w:rPr>
             <w:rFonts w:ascii="Arial" w:eastAsia="Times New Roman" w:hAnsi="Arial" w:cs="Arial"/>
@@ -6915,7 +6877,7 @@
             <w:u w:val="single"/>
             <w:bdr w:val="none" w:sz="0" w:space="0" w:color="auto" w:frame="1"/>
           </w:rPr>
-          <w:t>Physical activity and body mass index of children in an old order Amish community</w:t>
+          <w:t>Moving forward by looking back: lessons learned from long-lost lifestyles</w:t>
         </w:r>
       </w:hyperlink>
       <w:r>
@@ -6924,23 +6886,23 @@
           <w:sz w:val="21"/>
           <w:szCs w:val="21"/>
         </w:rPr>
-        <w:t>. Med Sci Sports Exerc. 2007;39(3):410-</w:t>
-      </w:r>
-      <w:r>
-        <w:rPr>
-          <w:rFonts w:ascii="Arial" w:eastAsia="Times New Roman" w:hAnsi="Arial" w:cs="Arial"/>
-          <w:sz w:val="21"/>
-          <w:szCs w:val="21"/>
-        </w:rPr>
-        <w:t>41</w:t>
-      </w:r>
-      <w:r>
-        <w:rPr>
-          <w:rFonts w:ascii="Arial" w:eastAsia="Times New Roman" w:hAnsi="Arial" w:cs="Arial"/>
-          <w:sz w:val="21"/>
-          <w:szCs w:val="21"/>
-        </w:rPr>
-        <w:t>5.</w:t>
+        <w:t>. Appl Physiol Nutr Metab. 2008;33(4):836-</w:t>
+      </w:r>
+      <w:r>
+        <w:rPr>
+          <w:rFonts w:ascii="Arial" w:eastAsia="Times New Roman" w:hAnsi="Arial" w:cs="Arial"/>
+          <w:sz w:val="21"/>
+          <w:szCs w:val="21"/>
+        </w:rPr>
+        <w:t>8</w:t>
+      </w:r>
+      <w:r>
+        <w:rPr>
+          <w:rFonts w:ascii="Arial" w:eastAsia="Times New Roman" w:hAnsi="Arial" w:cs="Arial"/>
+          <w:sz w:val="21"/>
+          <w:szCs w:val="21"/>
+        </w:rPr>
+        <w:t>42.</w:t>
       </w:r>
     </w:p>
     <w:p>
@@ -6964,7 +6926,7 @@
           <w:sz w:val="21"/>
           <w:szCs w:val="21"/>
         </w:rPr>
-        <w:t>Esliger DE, Copeland JL, </w:t>
+        <w:t>Bassett DR Jr, Tremblay MS, Esliger DW, Copeland JL, </w:t>
       </w:r>
       <w:r>
         <w:rPr>
@@ -6983,9 +6945,9 @@
           <w:sz w:val="21"/>
           <w:szCs w:val="21"/>
         </w:rPr>
-        <w:t>, Tremblay MS. </w:t>
-      </w:r>
-      <w:hyperlink r:id="rId83" w:tgtFrame="_blank" w:history="1">
+        <w:t>, Huntington GE. </w:t>
+      </w:r>
+      <w:hyperlink r:id="rId82" w:tgtFrame="_blank" w:history="1">
         <w:r>
           <w:rPr>
             <w:rFonts w:ascii="Arial" w:eastAsia="Times New Roman" w:hAnsi="Arial" w:cs="Arial"/>
@@ -6995,7 +6957,7 @@
             <w:u w:val="single"/>
             <w:bdr w:val="none" w:sz="0" w:space="0" w:color="auto" w:frame="1"/>
           </w:rPr>
-          <w:t>Standardizing and optimizing the use of accelerometer data for free-living physical activity monitoring</w:t>
+          <w:t>Physical activity and body mass index of children in an old order Amish community</w:t>
         </w:r>
       </w:hyperlink>
       <w:r>
@@ -7004,23 +6966,23 @@
           <w:sz w:val="21"/>
           <w:szCs w:val="21"/>
         </w:rPr>
-        <w:t>. J Phys Act Health. 2005;2(3):366-</w:t>
-      </w:r>
-      <w:r>
-        <w:rPr>
-          <w:rFonts w:ascii="Arial" w:eastAsia="Times New Roman" w:hAnsi="Arial" w:cs="Arial"/>
-          <w:sz w:val="21"/>
-          <w:szCs w:val="21"/>
-        </w:rPr>
-        <w:t>3</w:t>
-      </w:r>
-      <w:r>
-        <w:rPr>
-          <w:rFonts w:ascii="Arial" w:eastAsia="Times New Roman" w:hAnsi="Arial" w:cs="Arial"/>
-          <w:sz w:val="21"/>
-          <w:szCs w:val="21"/>
-        </w:rPr>
-        <w:t>83.</w:t>
+        <w:t>. Med Sci Sports Exerc. 2007;39(3):410-</w:t>
+      </w:r>
+      <w:r>
+        <w:rPr>
+          <w:rFonts w:ascii="Arial" w:eastAsia="Times New Roman" w:hAnsi="Arial" w:cs="Arial"/>
+          <w:sz w:val="21"/>
+          <w:szCs w:val="21"/>
+        </w:rPr>
+        <w:t>41</w:t>
+      </w:r>
+      <w:r>
+        <w:rPr>
+          <w:rFonts w:ascii="Arial" w:eastAsia="Times New Roman" w:hAnsi="Arial" w:cs="Arial"/>
+          <w:sz w:val="21"/>
+          <w:szCs w:val="21"/>
+        </w:rPr>
+        <w:t>5.</w:t>
       </w:r>
     </w:p>
     <w:p>
@@ -7044,7 +7006,7 @@
           <w:sz w:val="21"/>
           <w:szCs w:val="21"/>
         </w:rPr>
-        <w:t>Tremblay MS, </w:t>
+        <w:t>Esliger DE, Copeland JL, </w:t>
       </w:r>
       <w:r>
         <w:rPr>
@@ -7063,9 +7025,9 @@
           <w:sz w:val="21"/>
           <w:szCs w:val="21"/>
         </w:rPr>
-        <w:t>, Copeland JL, Esliger DW. </w:t>
-      </w:r>
-      <w:hyperlink r:id="rId84" w:tgtFrame="_blank" w:history="1">
+        <w:t>, Tremblay MS. </w:t>
+      </w:r>
+      <w:hyperlink r:id="rId83" w:tgtFrame="_blank" w:history="1">
         <w:r>
           <w:rPr>
             <w:rFonts w:ascii="Arial" w:eastAsia="Times New Roman" w:hAnsi="Arial" w:cs="Arial"/>
@@ -7075,7 +7037,7 @@
             <w:u w:val="single"/>
             <w:bdr w:val="none" w:sz="0" w:space="0" w:color="auto" w:frame="1"/>
           </w:rPr>
-          <w:t>Conquering childhood inactivity: is the answer in the past?</w:t>
+          <w:t>Standardizing and optimizing the use of accelerometer data for free-living physical activity monitoring</w:t>
         </w:r>
       </w:hyperlink>
       <w:r>
@@ -7084,35 +7046,31 @@
           <w:sz w:val="21"/>
           <w:szCs w:val="21"/>
         </w:rPr>
-        <w:t xml:space="preserve"> </w:t>
-      </w:r>
-      <w:r>
-        <w:rPr>
-          <w:rFonts w:ascii="Arial" w:eastAsia="Times New Roman" w:hAnsi="Arial" w:cs="Arial"/>
-          <w:sz w:val="21"/>
-          <w:szCs w:val="21"/>
-        </w:rPr>
-        <w:t>Med Sci Sports Exerc. 2005;37(7):1187-</w:t>
-      </w:r>
-      <w:r>
-        <w:rPr>
-          <w:rFonts w:ascii="Arial" w:eastAsia="Times New Roman" w:hAnsi="Arial" w:cs="Arial"/>
-          <w:sz w:val="21"/>
-          <w:szCs w:val="21"/>
-        </w:rPr>
-        <w:t>11</w:t>
-      </w:r>
-      <w:r>
-        <w:rPr>
-          <w:rFonts w:ascii="Arial" w:eastAsia="Times New Roman" w:hAnsi="Arial" w:cs="Arial"/>
-          <w:sz w:val="21"/>
-          <w:szCs w:val="21"/>
-        </w:rPr>
-        <w:t>94.</w:t>
-      </w:r>
-    </w:p>
-    <w:p>
-      <w:pPr>
+        <w:t>. J Phys Act Health. 2005;2(3):366-</w:t>
+      </w:r>
+      <w:r>
+        <w:rPr>
+          <w:rFonts w:ascii="Arial" w:eastAsia="Times New Roman" w:hAnsi="Arial" w:cs="Arial"/>
+          <w:sz w:val="21"/>
+          <w:szCs w:val="21"/>
+        </w:rPr>
+        <w:t>3</w:t>
+      </w:r>
+      <w:r>
+        <w:rPr>
+          <w:rFonts w:ascii="Arial" w:eastAsia="Times New Roman" w:hAnsi="Arial" w:cs="Arial"/>
+          <w:sz w:val="21"/>
+          <w:szCs w:val="21"/>
+        </w:rPr>
+        <w:t>83.</w:t>
+      </w:r>
+    </w:p>
+    <w:p>
+      <w:pPr>
+        <w:numPr>
+          <w:ilvl w:val="0"/>
+          <w:numId w:val="2"/>
+        </w:numPr>
         <w:shd w:val="clear" w:color="auto" w:fill="FFFFFF"/>
         <w:spacing w:after="0" w:line="276" w:lineRule="auto"/>
         <w:textAlignment w:val="baseline"/>
@@ -7122,39 +7080,103 @@
           <w:szCs w:val="21"/>
         </w:rPr>
       </w:pPr>
-    </w:p>
-    <w:p>
-      <w:pPr>
-        <w:shd w:val="clear" w:color="auto" w:fill="FFFFFF"/>
-        <w:spacing w:after="0" w:line="276" w:lineRule="auto"/>
-        <w:textAlignment w:val="baseline"/>
-        <w:rPr>
-          <w:rFonts w:ascii="Arial" w:eastAsia="Times New Roman" w:hAnsi="Arial" w:cs="Arial"/>
-          <w:sz w:val="21"/>
-          <w:szCs w:val="21"/>
-        </w:rPr>
-      </w:pPr>
-    </w:p>
-    <w:p>
-      <w:pPr>
-        <w:rPr>
-          <w:rFonts w:ascii="Arial" w:hAnsi="Arial" w:cs="Arial"/>
+      <w:r>
+        <w:rPr>
+          <w:rFonts w:ascii="Arial" w:eastAsia="Times New Roman" w:hAnsi="Arial" w:cs="Arial"/>
+          <w:sz w:val="21"/>
+          <w:szCs w:val="21"/>
+        </w:rPr>
+        <w:lastRenderedPageBreak/>
+        <w:t>Tremblay MS, </w:t>
+      </w:r>
+      <w:r>
+        <w:rPr>
+          <w:rFonts w:ascii="Arial" w:eastAsia="Times New Roman" w:hAnsi="Arial" w:cs="Arial"/>
           <w:b/>
           <w:bCs/>
-          <w:sz w:val="24"/>
-          <w:szCs w:val="24"/>
-        </w:rPr>
-      </w:pPr>
-      <w:r>
-        <w:rPr>
-          <w:rFonts w:ascii="Arial" w:hAnsi="Arial" w:cs="Arial"/>
-          <w:b/>
-          <w:bCs/>
-          <w:sz w:val="24"/>
-          <w:szCs w:val="24"/>
-        </w:rPr>
-        <w:br w:type="page"/>
-      </w:r>
+          <w:sz w:val="21"/>
+          <w:szCs w:val="21"/>
+          <w:bdr w:val="none" w:sz="0" w:space="0" w:color="auto" w:frame="1"/>
+        </w:rPr>
+        <w:t>Barnes JD</w:t>
+      </w:r>
+      <w:r>
+        <w:rPr>
+          <w:rFonts w:ascii="Arial" w:eastAsia="Times New Roman" w:hAnsi="Arial" w:cs="Arial"/>
+          <w:sz w:val="21"/>
+          <w:szCs w:val="21"/>
+        </w:rPr>
+        <w:t>, Copeland JL, Esliger DW. </w:t>
+      </w:r>
+      <w:hyperlink r:id="rId84" w:tgtFrame="_blank" w:history="1">
+        <w:r>
+          <w:rPr>
+            <w:rFonts w:ascii="Arial" w:eastAsia="Times New Roman" w:hAnsi="Arial" w:cs="Arial"/>
+            <w:color w:val="0000FF"/>
+            <w:sz w:val="21"/>
+            <w:szCs w:val="21"/>
+            <w:u w:val="single"/>
+            <w:bdr w:val="none" w:sz="0" w:space="0" w:color="auto" w:frame="1"/>
+          </w:rPr>
+          <w:t>Conquering childhood inactivity: is the answer in the past?</w:t>
+        </w:r>
+      </w:hyperlink>
+      <w:r>
+        <w:rPr>
+          <w:rFonts w:ascii="Arial" w:eastAsia="Times New Roman" w:hAnsi="Arial" w:cs="Arial"/>
+          <w:sz w:val="21"/>
+          <w:szCs w:val="21"/>
+        </w:rPr>
+        <w:t xml:space="preserve"> </w:t>
+      </w:r>
+      <w:r>
+        <w:rPr>
+          <w:rFonts w:ascii="Arial" w:eastAsia="Times New Roman" w:hAnsi="Arial" w:cs="Arial"/>
+          <w:sz w:val="21"/>
+          <w:szCs w:val="21"/>
+        </w:rPr>
+        <w:t>Med Sci Sports Exerc. 2005;37(7):1187-</w:t>
+      </w:r>
+      <w:r>
+        <w:rPr>
+          <w:rFonts w:ascii="Arial" w:eastAsia="Times New Roman" w:hAnsi="Arial" w:cs="Arial"/>
+          <w:sz w:val="21"/>
+          <w:szCs w:val="21"/>
+        </w:rPr>
+        <w:t>11</w:t>
+      </w:r>
+      <w:r>
+        <w:rPr>
+          <w:rFonts w:ascii="Arial" w:eastAsia="Times New Roman" w:hAnsi="Arial" w:cs="Arial"/>
+          <w:sz w:val="21"/>
+          <w:szCs w:val="21"/>
+        </w:rPr>
+        <w:t>94.</w:t>
+      </w:r>
+    </w:p>
+    <w:p>
+      <w:pPr>
+        <w:shd w:val="clear" w:color="auto" w:fill="FFFFFF"/>
+        <w:spacing w:after="0" w:line="276" w:lineRule="auto"/>
+        <w:textAlignment w:val="baseline"/>
+        <w:rPr>
+          <w:rFonts w:ascii="Arial" w:eastAsia="Times New Roman" w:hAnsi="Arial" w:cs="Arial"/>
+          <w:sz w:val="21"/>
+          <w:szCs w:val="21"/>
+        </w:rPr>
+      </w:pPr>
+    </w:p>
+    <w:p>
+      <w:pPr>
+        <w:shd w:val="clear" w:color="auto" w:fill="FFFFFF"/>
+        <w:spacing w:after="0" w:line="276" w:lineRule="auto"/>
+        <w:textAlignment w:val="baseline"/>
+        <w:rPr>
+          <w:rFonts w:ascii="Arial" w:eastAsia="Times New Roman" w:hAnsi="Arial" w:cs="Arial"/>
+          <w:sz w:val="21"/>
+          <w:szCs w:val="21"/>
+        </w:rPr>
+      </w:pPr>
     </w:p>
     <w:p>
       <w:pPr>
@@ -7177,7 +7199,6 @@
           <w:sz w:val="24"/>
           <w:szCs w:val="24"/>
         </w:rPr>
-        <w:lastRenderedPageBreak/>
         <w:t>NON REFEREED PUBLICATIONS</w:t>
       </w:r>
     </w:p>

</xml_diff>

<commit_message>
Update title of latest pub and add PubMed URL
</commit_message>
<xml_diff>
--- a/CV - Joel Barnes.docx
+++ b/CV - Joel Barnes.docx
@@ -2694,43 +2694,106 @@
           <w:sz w:val="21"/>
           <w:szCs w:val="21"/>
         </w:rPr>
-        <w:t xml:space="preserve"> team. Is early activity resumption after pediatric concussion safe and does it reduce symptom burden at 2-weeks post-injury? The Pediatric Concussion Assessment of Rest and Exertion (</w:t>
-      </w:r>
-      <w:proofErr w:type="spellStart"/>
-      <w:r>
-        <w:rPr>
-          <w:rFonts w:ascii="Arial" w:eastAsia="Times New Roman" w:hAnsi="Arial" w:cs="Arial"/>
-          <w:sz w:val="21"/>
-          <w:szCs w:val="21"/>
-        </w:rPr>
-        <w:t>PedCARE</w:t>
-      </w:r>
-      <w:proofErr w:type="spellEnd"/>
-      <w:r>
-        <w:rPr>
-          <w:rFonts w:ascii="Arial" w:eastAsia="Times New Roman" w:hAnsi="Arial" w:cs="Arial"/>
-          <w:sz w:val="21"/>
-          <w:szCs w:val="21"/>
-        </w:rPr>
-        <w:t xml:space="preserve">) </w:t>
-      </w:r>
-      <w:proofErr w:type="spellStart"/>
-      <w:r>
-        <w:rPr>
-          <w:rFonts w:ascii="Arial" w:eastAsia="Times New Roman" w:hAnsi="Arial" w:cs="Arial"/>
-          <w:sz w:val="21"/>
-          <w:szCs w:val="21"/>
-        </w:rPr>
-        <w:t>Multicentre</w:t>
-      </w:r>
-      <w:proofErr w:type="spellEnd"/>
-      <w:r>
-        <w:rPr>
-          <w:rFonts w:ascii="Arial" w:eastAsia="Times New Roman" w:hAnsi="Arial" w:cs="Arial"/>
-          <w:sz w:val="21"/>
-          <w:szCs w:val="21"/>
-        </w:rPr>
-        <w:t xml:space="preserve"> Randomized Clinical Trial. Br J Sports Med. In press.</w:t>
+        <w:t xml:space="preserve"> team. </w:t>
+      </w:r>
+      <w:hyperlink r:id="rId18" w:history="1">
+        <w:r>
+          <w:rPr>
+            <w:rStyle w:val="Hyperlink"/>
+            <w:rFonts w:ascii="Arial" w:eastAsia="Times New Roman" w:hAnsi="Arial" w:cs="Arial"/>
+            <w:sz w:val="21"/>
+            <w:szCs w:val="21"/>
+          </w:rPr>
+          <w:t xml:space="preserve">Is early activity resumption after </w:t>
+        </w:r>
+        <w:proofErr w:type="spellStart"/>
+        <w:r>
+          <w:rPr>
+            <w:rStyle w:val="Hyperlink"/>
+            <w:rFonts w:ascii="Arial" w:eastAsia="Times New Roman" w:hAnsi="Arial" w:cs="Arial"/>
+            <w:sz w:val="21"/>
+            <w:szCs w:val="21"/>
+          </w:rPr>
+          <w:t>paediatric</w:t>
+        </w:r>
+        <w:proofErr w:type="spellEnd"/>
+        <w:r>
+          <w:rPr>
+            <w:rStyle w:val="Hyperlink"/>
+            <w:rFonts w:ascii="Arial" w:eastAsia="Times New Roman" w:hAnsi="Arial" w:cs="Arial"/>
+            <w:sz w:val="21"/>
+            <w:szCs w:val="21"/>
+          </w:rPr>
+          <w:t xml:space="preserve"> concussion safe and does it reduce symptom burden at 2 weeks post injury? The Pediatric Concussion Assessment of Rest and Exertion (</w:t>
+        </w:r>
+        <w:proofErr w:type="spellStart"/>
+        <w:r>
+          <w:rPr>
+            <w:rStyle w:val="Hyperlink"/>
+            <w:rFonts w:ascii="Arial" w:eastAsia="Times New Roman" w:hAnsi="Arial" w:cs="Arial"/>
+            <w:sz w:val="21"/>
+            <w:szCs w:val="21"/>
+          </w:rPr>
+          <w:t>PedCARE</w:t>
+        </w:r>
+        <w:proofErr w:type="spellEnd"/>
+        <w:r>
+          <w:rPr>
+            <w:rStyle w:val="Hyperlink"/>
+            <w:rFonts w:ascii="Arial" w:eastAsia="Times New Roman" w:hAnsi="Arial" w:cs="Arial"/>
+            <w:sz w:val="21"/>
+            <w:szCs w:val="21"/>
+          </w:rPr>
+          <w:t xml:space="preserve">) </w:t>
+        </w:r>
+        <w:proofErr w:type="spellStart"/>
+        <w:r>
+          <w:rPr>
+            <w:rStyle w:val="Hyperlink"/>
+            <w:rFonts w:ascii="Arial" w:eastAsia="Times New Roman" w:hAnsi="Arial" w:cs="Arial"/>
+            <w:sz w:val="21"/>
+            <w:szCs w:val="21"/>
+          </w:rPr>
+          <w:t>multicentre</w:t>
+        </w:r>
+        <w:proofErr w:type="spellEnd"/>
+        <w:r>
+          <w:rPr>
+            <w:rStyle w:val="Hyperlink"/>
+            <w:rFonts w:ascii="Arial" w:eastAsia="Times New Roman" w:hAnsi="Arial" w:cs="Arial"/>
+            <w:sz w:val="21"/>
+            <w:szCs w:val="21"/>
+          </w:rPr>
+          <w:t xml:space="preserve"> </w:t>
+        </w:r>
+        <w:proofErr w:type="spellStart"/>
+        <w:r>
+          <w:rPr>
+            <w:rStyle w:val="Hyperlink"/>
+            <w:rFonts w:ascii="Arial" w:eastAsia="Times New Roman" w:hAnsi="Arial" w:cs="Arial"/>
+            <w:sz w:val="21"/>
+            <w:szCs w:val="21"/>
+          </w:rPr>
+          <w:t>randomised</w:t>
+        </w:r>
+        <w:proofErr w:type="spellEnd"/>
+        <w:r>
+          <w:rPr>
+            <w:rStyle w:val="Hyperlink"/>
+            <w:rFonts w:ascii="Arial" w:eastAsia="Times New Roman" w:hAnsi="Arial" w:cs="Arial"/>
+            <w:sz w:val="21"/>
+            <w:szCs w:val="21"/>
+          </w:rPr>
+          <w:t xml:space="preserve"> clinical trial</w:t>
+        </w:r>
+      </w:hyperlink>
+      <w:r>
+        <w:rPr>
+          <w:rFonts w:ascii="Arial" w:eastAsia="Times New Roman" w:hAnsi="Arial" w:cs="Arial"/>
+          <w:sz w:val="21"/>
+          <w:szCs w:val="21"/>
+        </w:rPr>
+        <w:t>. Br J Sports Med. In press.</w:t>
       </w:r>
     </w:p>
     <w:p>
@@ -2810,7 +2873,7 @@
         </w:rPr>
         <w:t xml:space="preserve"> AD, Lang JJ, Timmons BW, Longmuir PE, Tremblay MS, Tucker P, Goldfield GS. </w:t>
       </w:r>
-      <w:hyperlink r:id="rId18" w:history="1">
+      <w:hyperlink r:id="rId19" w:history="1">
         <w:r>
           <w:rPr>
             <w:rStyle w:val="Hyperlink"/>
@@ -3015,7 +3078,7 @@
         </w:rPr>
         <w:t xml:space="preserve">, Guerrero MD. </w:t>
       </w:r>
-      <w:hyperlink r:id="rId19" w:history="1">
+      <w:hyperlink r:id="rId20" w:history="1">
         <w:r>
           <w:rPr>
             <w:rStyle w:val="Hyperlink"/>
@@ -3118,7 +3181,7 @@
         </w:rPr>
         <w:t xml:space="preserve">, Guerrero MD. </w:t>
       </w:r>
-      <w:hyperlink r:id="rId20" w:history="1">
+      <w:hyperlink r:id="rId21" w:history="1">
         <w:r>
           <w:rPr>
             <w:rStyle w:val="Hyperlink"/>
@@ -3196,7 +3259,7 @@
         </w:rPr>
         <w:t xml:space="preserve">, Tremblay MS, Pulkki-Råback L. </w:t>
       </w:r>
-      <w:hyperlink r:id="rId21" w:history="1">
+      <w:hyperlink r:id="rId22" w:history="1">
         <w:r>
           <w:rPr>
             <w:rStyle w:val="Hyperlink"/>
@@ -3275,7 +3338,7 @@
         </w:rPr>
         <w:t xml:space="preserve"> NA, Trudeau F, Tremblay MS. </w:t>
       </w:r>
-      <w:hyperlink r:id="rId22" w:history="1">
+      <w:hyperlink r:id="rId23" w:history="1">
         <w:r>
           <w:rPr>
             <w:rStyle w:val="Hyperlink"/>
@@ -3406,7 +3469,7 @@
         </w:rPr>
         <w:t xml:space="preserve">, Hennessy D, Otten A, Ogden N. </w:t>
       </w:r>
-      <w:hyperlink r:id="rId23" w:history="1">
+      <w:hyperlink r:id="rId24" w:history="1">
         <w:r>
           <w:rPr>
             <w:rStyle w:val="Hyperlink"/>
@@ -3485,7 +3548,7 @@
         </w:rPr>
         <w:t xml:space="preserve">, Walsh JJ, Chaput JP. </w:t>
       </w:r>
-      <w:hyperlink r:id="rId24" w:history="1">
+      <w:hyperlink r:id="rId25" w:history="1">
         <w:r>
           <w:rPr>
             <w:rStyle w:val="Hyperlink"/>
@@ -3630,7 +3693,7 @@
         </w:rPr>
         <w:t xml:space="preserve">, Larouche R, Tremblay MS. </w:t>
       </w:r>
-      <w:hyperlink r:id="rId25" w:history="1">
+      <w:hyperlink r:id="rId26" w:history="1">
         <w:r>
           <w:rPr>
             <w:rStyle w:val="Hyperlink"/>
@@ -3709,7 +3772,7 @@
         </w:rPr>
         <w:t xml:space="preserve">, Tremblay MS. </w:t>
       </w:r>
-      <w:hyperlink r:id="rId26" w:history="1">
+      <w:hyperlink r:id="rId27" w:history="1">
         <w:r>
           <w:rPr>
             <w:rStyle w:val="Hyperlink"/>
@@ -3788,7 +3851,7 @@
         </w:rPr>
         <w:t xml:space="preserve">, Lang J, Silva D, Tomkinson G, Tremblay M. </w:t>
       </w:r>
-      <w:hyperlink r:id="rId27" w:history="1">
+      <w:hyperlink r:id="rId28" w:history="1">
         <w:r>
           <w:rPr>
             <w:rStyle w:val="Hyperlink"/>
@@ -3903,7 +3966,7 @@
         </w:rPr>
         <w:t xml:space="preserve">, Chaput JP, Tremblay MS. </w:t>
       </w:r>
-      <w:hyperlink r:id="rId28" w:history="1">
+      <w:hyperlink r:id="rId29" w:history="1">
         <w:r>
           <w:rPr>
             <w:rStyle w:val="Hyperlink"/>
@@ -4026,7 +4089,7 @@
         </w:rPr>
         <w:t xml:space="preserve">, Chaput JP, Dubois L, Katzmarzyk PT, Mire EF, Prista A, Tremblay MS. </w:t>
       </w:r>
-      <w:hyperlink r:id="rId29" w:history="1">
+      <w:hyperlink r:id="rId30" w:history="1">
         <w:r>
           <w:rPr>
             <w:rStyle w:val="Hyperlink"/>
@@ -4105,7 +4168,7 @@
         </w:rPr>
         <w:t xml:space="preserve">, Tremblay MS. </w:t>
       </w:r>
-      <w:hyperlink r:id="rId30" w:history="1">
+      <w:hyperlink r:id="rId31" w:history="1">
         <w:r>
           <w:rPr>
             <w:rStyle w:val="Hyperlink"/>
@@ -4167,7 +4230,7 @@
         </w:rPr>
         <w:t>, Chaput JP, Tremblay MS. </w:t>
       </w:r>
-      <w:hyperlink r:id="rId31" w:tgtFrame="_blank" w:history="1">
+      <w:hyperlink r:id="rId32" w:tgtFrame="_blank" w:history="1">
         <w:r>
           <w:rPr>
             <w:rFonts w:ascii="Arial" w:eastAsia="Times New Roman" w:hAnsi="Arial" w:cs="Arial"/>
@@ -4267,7 +4330,7 @@
         </w:rPr>
         <w:t>, Chaput JP, Katzmarzyk PT, Prista A, Tremblay MS. </w:t>
       </w:r>
-      <w:hyperlink r:id="rId32" w:tgtFrame="_blank" w:history="1">
+      <w:hyperlink r:id="rId33" w:tgtFrame="_blank" w:history="1">
         <w:r>
           <w:rPr>
             <w:rFonts w:ascii="Arial" w:eastAsia="Times New Roman" w:hAnsi="Arial" w:cs="Arial"/>
@@ -4367,7 +4430,7 @@
         </w:rPr>
         <w:t>, Chaput JP, Guerrero M, Katzmarzyk PT, Mire E, Prista A, Tremblay MS. </w:t>
       </w:r>
-      <w:hyperlink r:id="rId33" w:tgtFrame="_blank" w:history="1">
+      <w:hyperlink r:id="rId34" w:tgtFrame="_blank" w:history="1">
         <w:r>
           <w:rPr>
             <w:rFonts w:ascii="Arial" w:eastAsia="Times New Roman" w:hAnsi="Arial" w:cs="Arial"/>
@@ -4449,7 +4512,7 @@
         </w:rPr>
         <w:t>, Saunders TJ, Tremblay MS, Chaput JP. </w:t>
       </w:r>
-      <w:hyperlink r:id="rId34" w:tgtFrame="_blank" w:history="1">
+      <w:hyperlink r:id="rId35" w:tgtFrame="_blank" w:history="1">
         <w:r>
           <w:rPr>
             <w:rFonts w:ascii="Arial" w:eastAsia="Times New Roman" w:hAnsi="Arial" w:cs="Arial"/>
@@ -4621,7 +4684,7 @@
         </w:rPr>
         <w:t xml:space="preserve"> LM, Tremblay MS. </w:t>
       </w:r>
-      <w:hyperlink r:id="rId35" w:tgtFrame="_blank" w:history="1">
+      <w:hyperlink r:id="rId36" w:tgtFrame="_blank" w:history="1">
         <w:r>
           <w:rPr>
             <w:rFonts w:ascii="Arial" w:eastAsia="Times New Roman" w:hAnsi="Arial" w:cs="Arial"/>
@@ -4704,7 +4767,7 @@
         </w:rPr>
         <w:t>, Walsh JJ, Chaput JP, Tremblay MS, Goldfield GS. </w:t>
       </w:r>
-      <w:hyperlink r:id="rId36" w:tgtFrame="_blank" w:history="1">
+      <w:hyperlink r:id="rId37" w:tgtFrame="_blank" w:history="1">
         <w:r>
           <w:rPr>
             <w:rFonts w:ascii="Arial" w:eastAsia="Times New Roman" w:hAnsi="Arial" w:cs="Arial"/>
@@ -4840,7 +4903,7 @@
         </w:rPr>
         <w:t xml:space="preserve"> NA, Tremblay MS, Trudeau F, Larouche R. </w:t>
       </w:r>
-      <w:hyperlink r:id="rId37" w:tgtFrame="_blank" w:history="1">
+      <w:hyperlink r:id="rId38" w:tgtFrame="_blank" w:history="1">
         <w:r>
           <w:rPr>
             <w:rFonts w:ascii="Arial" w:eastAsia="Times New Roman" w:hAnsi="Arial" w:cs="Arial"/>
@@ -5426,7 +5489,7 @@
         </w:rPr>
         <w:t xml:space="preserve"> P, Tremblay MS. </w:t>
       </w:r>
-      <w:hyperlink r:id="rId38" w:tgtFrame="_blank" w:history="1">
+      <w:hyperlink r:id="rId39" w:tgtFrame="_blank" w:history="1">
         <w:r>
           <w:rPr>
             <w:rFonts w:ascii="Arial" w:eastAsia="Times New Roman" w:hAnsi="Arial" w:cs="Arial"/>
@@ -5796,7 +5859,7 @@
         </w:rPr>
         <w:t xml:space="preserve"> P, Tremblay MS. </w:t>
       </w:r>
-      <w:hyperlink r:id="rId39" w:tgtFrame="_blank" w:history="1">
+      <w:hyperlink r:id="rId40" w:tgtFrame="_blank" w:history="1">
         <w:r>
           <w:rPr>
             <w:rFonts w:ascii="Arial" w:eastAsia="Times New Roman" w:hAnsi="Arial" w:cs="Arial"/>
@@ -5906,7 +5969,7 @@
         </w:rPr>
         <w:t xml:space="preserve"> LM, Tremblay MS. </w:t>
       </w:r>
-      <w:hyperlink r:id="rId40" w:tgtFrame="_blank" w:history="1">
+      <w:hyperlink r:id="rId41" w:tgtFrame="_blank" w:history="1">
         <w:r>
           <w:rPr>
             <w:rFonts w:ascii="Arial" w:eastAsia="Times New Roman" w:hAnsi="Arial" w:cs="Arial"/>
@@ -6078,7 +6141,7 @@
         </w:rPr>
         <w:t xml:space="preserve"> P, Tremblay MS. </w:t>
       </w:r>
-      <w:hyperlink r:id="rId41" w:tgtFrame="_blank" w:history="1">
+      <w:hyperlink r:id="rId42" w:tgtFrame="_blank" w:history="1">
         <w:r>
           <w:rPr>
             <w:rFonts w:ascii="Arial" w:eastAsia="Times New Roman" w:hAnsi="Arial" w:cs="Arial"/>
@@ -6268,7 +6331,7 @@
         </w:rPr>
         <w:t xml:space="preserve"> D, Tremblay MS. </w:t>
       </w:r>
-      <w:hyperlink r:id="rId42" w:tgtFrame="_blank" w:history="1">
+      <w:hyperlink r:id="rId43" w:tgtFrame="_blank" w:history="1">
         <w:r>
           <w:rPr>
             <w:rFonts w:ascii="Arial" w:eastAsia="Times New Roman" w:hAnsi="Arial" w:cs="Arial"/>
@@ -6368,7 +6431,7 @@
         </w:rPr>
         <w:t xml:space="preserve"> AM, Lane KN, Law B, MacDonald DJ, Martin LJ, Saunders TJ, Sheehan D, Stone M, Woodruff SJ, Tremblay MS. </w:t>
       </w:r>
-      <w:hyperlink r:id="rId43" w:tgtFrame="_blank" w:history="1">
+      <w:hyperlink r:id="rId44" w:tgtFrame="_blank" w:history="1">
         <w:r>
           <w:rPr>
             <w:rFonts w:ascii="Arial" w:eastAsia="Times New Roman" w:hAnsi="Arial" w:cs="Arial"/>
@@ -6474,7 +6537,7 @@
         </w:rPr>
         <w:t>, Tremblay MS. </w:t>
       </w:r>
-      <w:hyperlink r:id="rId44" w:tgtFrame="_blank" w:history="1">
+      <w:hyperlink r:id="rId45" w:tgtFrame="_blank" w:history="1">
         <w:r>
           <w:rPr>
             <w:rFonts w:ascii="Arial" w:eastAsia="Times New Roman" w:hAnsi="Arial" w:cs="Arial"/>
@@ -6575,7 +6638,7 @@
         </w:rPr>
         <w:t>, Chaput JP, Longmuir PE, Tremblay MS. </w:t>
       </w:r>
-      <w:hyperlink r:id="rId45" w:tgtFrame="_blank" w:history="1">
+      <w:hyperlink r:id="rId46" w:tgtFrame="_blank" w:history="1">
         <w:r>
           <w:rPr>
             <w:rFonts w:ascii="Arial" w:eastAsia="Times New Roman" w:hAnsi="Arial" w:cs="Arial"/>
@@ -6649,7 +6712,7 @@
         </w:rPr>
         <w:t>, Belanger K, Chaput JP. </w:t>
       </w:r>
-      <w:hyperlink r:id="rId46" w:tgtFrame="_blank" w:history="1">
+      <w:hyperlink r:id="rId47" w:tgtFrame="_blank" w:history="1">
         <w:r>
           <w:rPr>
             <w:rFonts w:ascii="Arial" w:eastAsia="Times New Roman" w:hAnsi="Arial" w:cs="Arial"/>
@@ -6713,7 +6776,7 @@
         </w:rPr>
         <w:t>, Belanger K, Tremblay MS. </w:t>
       </w:r>
-      <w:hyperlink r:id="rId47" w:tgtFrame="_blank" w:history="1">
+      <w:hyperlink r:id="rId48" w:tgtFrame="_blank" w:history="1">
         <w:r>
           <w:rPr>
             <w:rFonts w:ascii="Arial" w:eastAsia="Times New Roman" w:hAnsi="Arial" w:cs="Arial"/>
@@ -6777,7 +6840,7 @@
         </w:rPr>
         <w:t>, Belanger K, Tremblay MS. </w:t>
       </w:r>
-      <w:hyperlink r:id="rId48" w:tgtFrame="_blank" w:history="1">
+      <w:hyperlink r:id="rId49" w:tgtFrame="_blank" w:history="1">
         <w:r>
           <w:rPr>
             <w:rFonts w:ascii="Arial" w:eastAsia="Times New Roman" w:hAnsi="Arial" w:cs="Arial"/>
@@ -6859,7 +6922,7 @@
         </w:rPr>
         <w:t xml:space="preserve"> AM, Lane KN, Law B, MacDonald DJ, Martin LJ, Saunders TJ, Sheehan D, Stone MR, Woodruff SJ, Tremblay MS. </w:t>
       </w:r>
-      <w:hyperlink r:id="rId49" w:tgtFrame="_blank" w:history="1">
+      <w:hyperlink r:id="rId50" w:tgtFrame="_blank" w:history="1">
         <w:r>
           <w:rPr>
             <w:rFonts w:ascii="Arial" w:eastAsia="Times New Roman" w:hAnsi="Arial" w:cs="Arial"/>
@@ -6941,7 +7004,7 @@
         </w:rPr>
         <w:t>, Longmuir PE, Tremblay MS. </w:t>
       </w:r>
-      <w:hyperlink r:id="rId50" w:tgtFrame="_blank" w:history="1">
+      <w:hyperlink r:id="rId51" w:tgtFrame="_blank" w:history="1">
         <w:r>
           <w:rPr>
             <w:rFonts w:ascii="Arial" w:eastAsia="Times New Roman" w:hAnsi="Arial" w:cs="Arial"/>
@@ -7005,7 +7068,7 @@
         </w:rPr>
         <w:t>, Belanger K, Leduc G, Woodruff SJ, Tremblay MS. </w:t>
       </w:r>
-      <w:hyperlink r:id="rId51" w:tgtFrame="_blank" w:history="1">
+      <w:hyperlink r:id="rId52" w:tgtFrame="_blank" w:history="1">
         <w:r>
           <w:rPr>
             <w:rFonts w:ascii="Arial" w:eastAsia="Times New Roman" w:hAnsi="Arial" w:cs="Arial"/>
@@ -7087,7 +7150,7 @@
         </w:rPr>
         <w:t xml:space="preserve"> AM, Law B, Martin LJ, Sheehan D, Woodruff SJ, Tremblay MS. </w:t>
       </w:r>
-      <w:hyperlink r:id="rId52" w:tgtFrame="_blank" w:history="1">
+      <w:hyperlink r:id="rId53" w:tgtFrame="_blank" w:history="1">
         <w:r>
           <w:rPr>
             <w:rFonts w:ascii="Arial" w:eastAsia="Times New Roman" w:hAnsi="Arial" w:cs="Arial"/>
@@ -7169,7 +7232,7 @@
         </w:rPr>
         <w:t xml:space="preserve"> AM, Law B, Martin LJ, Sheehan D, Stone MR, Woodruff SJ, Tremblay MS. </w:t>
       </w:r>
-      <w:hyperlink r:id="rId53" w:tgtFrame="_blank" w:history="1">
+      <w:hyperlink r:id="rId54" w:tgtFrame="_blank" w:history="1">
         <w:r>
           <w:rPr>
             <w:rFonts w:ascii="Arial" w:eastAsia="Times New Roman" w:hAnsi="Arial" w:cs="Arial"/>
@@ -7293,7 +7356,7 @@
         </w:rPr>
         <w:t xml:space="preserve"> J. </w:t>
       </w:r>
-      <w:hyperlink r:id="rId54" w:tgtFrame="_blank" w:history="1">
+      <w:hyperlink r:id="rId55" w:tgtFrame="_blank" w:history="1">
         <w:r>
           <w:rPr>
             <w:rFonts w:ascii="Arial" w:eastAsia="Times New Roman" w:hAnsi="Arial" w:cs="Arial"/>
@@ -7411,7 +7474,7 @@
         </w:rPr>
         <w:t xml:space="preserve"> AM, Lane KN, Law B, MacDonald DJ, Martin LJ, Saunders TJ, Sheehan D, Stone MR, Woodruff SJ. </w:t>
       </w:r>
-      <w:hyperlink r:id="rId55" w:tgtFrame="_blank" w:history="1">
+      <w:hyperlink r:id="rId56" w:tgtFrame="_blank" w:history="1">
         <w:r>
           <w:rPr>
             <w:rFonts w:ascii="Arial" w:eastAsia="Times New Roman" w:hAnsi="Arial" w:cs="Arial"/>
@@ -7493,7 +7556,7 @@
         </w:rPr>
         <w:t xml:space="preserve"> RL, Tremblay MS. </w:t>
       </w:r>
-      <w:hyperlink r:id="rId56" w:tgtFrame="_blank" w:history="1">
+      <w:hyperlink r:id="rId57" w:tgtFrame="_blank" w:history="1">
         <w:r>
           <w:rPr>
             <w:rFonts w:ascii="Arial" w:eastAsia="Times New Roman" w:hAnsi="Arial" w:cs="Arial"/>
@@ -7600,7 +7663,7 @@
         </w:rPr>
         <w:t>, Tomkinson GR, Tremblay MS. </w:t>
       </w:r>
-      <w:hyperlink r:id="rId57" w:tgtFrame="_blank" w:history="1">
+      <w:hyperlink r:id="rId58" w:tgtFrame="_blank" w:history="1">
         <w:r>
           <w:rPr>
             <w:rFonts w:ascii="Arial" w:eastAsia="Times New Roman" w:hAnsi="Arial" w:cs="Arial"/>
@@ -7700,7 +7763,7 @@
         </w:rPr>
         <w:t>, Hafizi K, Murray M, Goldfield GS. </w:t>
       </w:r>
-      <w:hyperlink r:id="rId58" w:tgtFrame="_blank" w:history="1">
+      <w:hyperlink r:id="rId59" w:tgtFrame="_blank" w:history="1">
         <w:r>
           <w:rPr>
             <w:rFonts w:ascii="Arial" w:eastAsia="Times New Roman" w:hAnsi="Arial" w:cs="Arial"/>
@@ -7864,7 +7927,7 @@
         </w:rPr>
         <w:t xml:space="preserve"> D, Chaput JP. </w:t>
       </w:r>
-      <w:hyperlink r:id="rId59" w:tgtFrame="_blank" w:history="1">
+      <w:hyperlink r:id="rId60" w:tgtFrame="_blank" w:history="1">
         <w:r>
           <w:rPr>
             <w:rFonts w:ascii="Arial" w:eastAsia="Times New Roman" w:hAnsi="Arial" w:cs="Arial"/>
@@ -8000,7 +8063,7 @@
         </w:rPr>
         <w:t xml:space="preserve"> V, Sarmiento OL, Standage M, Tudor-Locke C, Katzmarzyk PT. </w:t>
       </w:r>
-      <w:hyperlink r:id="rId60" w:tgtFrame="_blank" w:history="1">
+      <w:hyperlink r:id="rId61" w:tgtFrame="_blank" w:history="1">
         <w:r>
           <w:rPr>
             <w:rFonts w:ascii="Arial" w:eastAsia="Times New Roman" w:hAnsi="Arial" w:cs="Arial"/>
@@ -8172,7 +8235,7 @@
         </w:rPr>
         <w:t xml:space="preserve"> V, Sarmiento OL, Standage M, Tudor-Locke C, Katzmarzyk PT. </w:t>
       </w:r>
-      <w:hyperlink r:id="rId61" w:tgtFrame="_blank" w:history="1">
+      <w:hyperlink r:id="rId62" w:tgtFrame="_blank" w:history="1">
         <w:r>
           <w:rPr>
             <w:rFonts w:ascii="Arial" w:eastAsia="Times New Roman" w:hAnsi="Arial" w:cs="Arial"/>
@@ -8344,7 +8407,7 @@
         </w:rPr>
         <w:t xml:space="preserve"> T, Sarmiento OL, Standage M, Tudor-Locke C, Chaput JP. </w:t>
       </w:r>
-      <w:hyperlink r:id="rId62" w:tgtFrame="_blank" w:history="1">
+      <w:hyperlink r:id="rId63" w:tgtFrame="_blank" w:history="1">
         <w:r>
           <w:rPr>
             <w:rFonts w:ascii="Arial" w:eastAsia="Times New Roman" w:hAnsi="Arial" w:cs="Arial"/>
@@ -8462,7 +8525,7 @@
         </w:rPr>
         <w:t xml:space="preserve"> AD, Poitras VJ, Rayner ME, Reilly JJ, Sampson M, Spence JC, Timmons BW, Carson V. </w:t>
       </w:r>
-      <w:hyperlink r:id="rId63" w:tgtFrame="_blank" w:history="1">
+      <w:hyperlink r:id="rId64" w:tgtFrame="_blank" w:history="1">
         <w:r>
           <w:rPr>
             <w:rFonts w:ascii="Arial" w:eastAsia="Times New Roman" w:hAnsi="Arial" w:cs="Arial"/>
@@ -8550,7 +8613,7 @@
         </w:rPr>
         <w:t>, Chaput JP. </w:t>
       </w:r>
-      <w:hyperlink r:id="rId64" w:tgtFrame="_blank" w:history="1">
+      <w:hyperlink r:id="rId65" w:tgtFrame="_blank" w:history="1">
         <w:r>
           <w:rPr>
             <w:rFonts w:ascii="Arial" w:eastAsia="Times New Roman" w:hAnsi="Arial" w:cs="Arial"/>
@@ -8684,7 +8747,7 @@
         </w:rPr>
         <w:t xml:space="preserve"> MJM, SBRN Terminology Consensus Project Participants. </w:t>
       </w:r>
-      <w:hyperlink r:id="rId65" w:tgtFrame="_blank" w:history="1">
+      <w:hyperlink r:id="rId66" w:tgtFrame="_blank" w:history="1">
         <w:r>
           <w:rPr>
             <w:rFonts w:ascii="Arial" w:eastAsia="Times New Roman" w:hAnsi="Arial" w:cs="Arial"/>
@@ -8784,7 +8847,7 @@
         </w:rPr>
         <w:t>, LeBlanc CMA, Moreau E, Tremblay MS. </w:t>
       </w:r>
-      <w:hyperlink r:id="rId66" w:tgtFrame="_blank" w:history="1">
+      <w:hyperlink r:id="rId67" w:tgtFrame="_blank" w:history="1">
         <w:r>
           <w:rPr>
             <w:rFonts w:ascii="Arial" w:eastAsia="Times New Roman" w:hAnsi="Arial" w:cs="Arial"/>
@@ -8924,7 +8987,7 @@
         </w:rPr>
         <w:t xml:space="preserve"> R, LeBlanc AG, Spence JC, Tremblay MS. </w:t>
       </w:r>
-      <w:hyperlink r:id="rId67" w:tgtFrame="_blank" w:history="1">
+      <w:hyperlink r:id="rId68" w:tgtFrame="_blank" w:history="1">
         <w:r>
           <w:rPr>
             <w:rFonts w:ascii="Arial" w:eastAsia="Times New Roman" w:hAnsi="Arial" w:cs="Arial"/>
@@ -9038,7 +9101,7 @@
         </w:rPr>
         <w:t>, Tremblay MS. </w:t>
       </w:r>
-      <w:hyperlink r:id="rId68" w:tgtFrame="_blank" w:history="1">
+      <w:hyperlink r:id="rId69" w:tgtFrame="_blank" w:history="1">
         <w:r>
           <w:rPr>
             <w:rFonts w:ascii="Arial" w:eastAsia="Times New Roman" w:hAnsi="Arial" w:cs="Arial"/>
@@ -9226,7 +9289,7 @@
         </w:rPr>
         <w:t xml:space="preserve"> V, Sarmiento OL, Standage M, Tudor-Locke C, Zhao P, Tremblay MS; ISCOLE Research Group. </w:t>
       </w:r>
-      <w:hyperlink r:id="rId69" w:tgtFrame="_blank" w:history="1">
+      <w:hyperlink r:id="rId70" w:tgtFrame="_blank" w:history="1">
         <w:r>
           <w:rPr>
             <w:rFonts w:ascii="Arial" w:eastAsia="Times New Roman" w:hAnsi="Arial" w:cs="Arial"/>
@@ -9433,7 +9496,7 @@
         </w:rPr>
         <w:t xml:space="preserve"> JM, Shephard RJ, Zhu W, Tremblay MS. </w:t>
       </w:r>
-      <w:hyperlink r:id="rId70" w:tgtFrame="_blank" w:history="1">
+      <w:hyperlink r:id="rId71" w:tgtFrame="_blank" w:history="1">
         <w:r>
           <w:rPr>
             <w:rFonts w:ascii="Arial" w:eastAsia="Times New Roman" w:hAnsi="Arial" w:cs="Arial"/>
@@ -9531,7 +9594,7 @@
         </w:rPr>
         <w:t xml:space="preserve"> VO, Reilly JJ, Tomkinson GR, the Global Matrix 2.0 Research Team. </w:t>
       </w:r>
-      <w:hyperlink r:id="rId71" w:tgtFrame="_blank" w:history="1">
+      <w:hyperlink r:id="rId72" w:tgtFrame="_blank" w:history="1">
         <w:r>
           <w:rPr>
             <w:rFonts w:ascii="Arial" w:eastAsia="Times New Roman" w:hAnsi="Arial" w:cs="Arial"/>
@@ -9737,7 +9800,7 @@
         </w:rPr>
         <w:t xml:space="preserve"> M. </w:t>
       </w:r>
-      <w:hyperlink r:id="rId72" w:tgtFrame="_blank" w:history="1">
+      <w:hyperlink r:id="rId73" w:tgtFrame="_blank" w:history="1">
         <w:r>
           <w:rPr>
             <w:rFonts w:ascii="Arial" w:eastAsia="Times New Roman" w:hAnsi="Arial" w:cs="Arial"/>
@@ -9837,7 +9900,7 @@
         </w:rPr>
         <w:t xml:space="preserve"> SR, Salmon A, Spence JC, Timmons BW, Tremblay MS. </w:t>
       </w:r>
-      <w:hyperlink r:id="rId73" w:tgtFrame="_blank" w:history="1">
+      <w:hyperlink r:id="rId74" w:tgtFrame="_blank" w:history="1">
         <w:r>
           <w:rPr>
             <w:rFonts w:ascii="Arial" w:eastAsia="Times New Roman" w:hAnsi="Arial" w:cs="Arial"/>
@@ -9971,7 +10034,7 @@
         </w:rPr>
         <w:t xml:space="preserve"> SR, Salmon A, Spence JC, Timmons BW, Tremblay MS. </w:t>
       </w:r>
-      <w:hyperlink r:id="rId74" w:tgtFrame="_blank" w:history="1">
+      <w:hyperlink r:id="rId75" w:tgtFrame="_blank" w:history="1">
         <w:r>
           <w:rPr>
             <w:rFonts w:ascii="Arial" w:eastAsia="Times New Roman" w:hAnsi="Arial" w:cs="Arial"/>
@@ -10069,7 +10132,7 @@
         </w:rPr>
         <w:t>, Cowie Bonne J. </w:t>
       </w:r>
-      <w:hyperlink r:id="rId75" w:tgtFrame="_blank" w:history="1">
+      <w:hyperlink r:id="rId76" w:tgtFrame="_blank" w:history="1">
         <w:r>
           <w:rPr>
             <w:rFonts w:ascii="Arial" w:eastAsia="Times New Roman" w:hAnsi="Arial" w:cs="Arial"/>
@@ -10151,7 +10214,7 @@
         </w:rPr>
         <w:t>, Tremblay MS. </w:t>
       </w:r>
-      <w:hyperlink r:id="rId76" w:tgtFrame="_blank" w:history="1">
+      <w:hyperlink r:id="rId77" w:tgtFrame="_blank" w:history="1">
         <w:r>
           <w:rPr>
             <w:rFonts w:ascii="Arial" w:eastAsia="Times New Roman" w:hAnsi="Arial" w:cs="Arial"/>
@@ -10241,7 +10304,7 @@
         </w:rPr>
         <w:t>, Colley RC, Borghese M, Janson K, Fink A, Tremblay MS. </w:t>
       </w:r>
-      <w:hyperlink r:id="rId77" w:tgtFrame="_blank" w:history="1">
+      <w:hyperlink r:id="rId78" w:tgtFrame="_blank" w:history="1">
         <w:r>
           <w:rPr>
             <w:rFonts w:ascii="Arial" w:eastAsia="Times New Roman" w:hAnsi="Arial" w:cs="Arial"/>
@@ -10339,7 +10402,7 @@
         </w:rPr>
         <w:t> LeBlanc AG, Borghese M, Boyer C, Tremblay MS. </w:t>
       </w:r>
-      <w:hyperlink r:id="rId78" w:tgtFrame="_blank" w:history="1">
+      <w:hyperlink r:id="rId79" w:tgtFrame="_blank" w:history="1">
         <w:r>
           <w:rPr>
             <w:rFonts w:ascii="Arial" w:eastAsia="Times New Roman" w:hAnsi="Arial" w:cs="Arial"/>
@@ -10489,7 +10552,7 @@
         </w:rPr>
         <w:t>, Colley RC, Tremblay MS. </w:t>
       </w:r>
-      <w:hyperlink r:id="rId79" w:tgtFrame="_blank" w:history="1">
+      <w:hyperlink r:id="rId80" w:tgtFrame="_blank" w:history="1">
         <w:r>
           <w:rPr>
             <w:rFonts w:ascii="Arial" w:eastAsia="Times New Roman" w:hAnsi="Arial" w:cs="Arial"/>
@@ -10639,7 +10702,7 @@
         </w:rPr>
         <w:t>. </w:t>
       </w:r>
-      <w:hyperlink r:id="rId80" w:tgtFrame="_blank" w:history="1">
+      <w:hyperlink r:id="rId81" w:tgtFrame="_blank" w:history="1">
         <w:r>
           <w:rPr>
             <w:rFonts w:ascii="Arial" w:eastAsia="Times New Roman" w:hAnsi="Arial" w:cs="Arial"/>
@@ -10807,7 +10870,7 @@
         </w:rPr>
         <w:t>, Huntington GE, Bassett DR Jr. </w:t>
       </w:r>
-      <w:hyperlink r:id="rId81" w:tgtFrame="_blank" w:history="1">
+      <w:hyperlink r:id="rId82" w:tgtFrame="_blank" w:history="1">
         <w:r>
           <w:rPr>
             <w:rFonts w:ascii="Arial" w:eastAsia="Times New Roman" w:hAnsi="Arial" w:cs="Arial"/>
@@ -10907,7 +10970,7 @@
         </w:rPr>
         <w:t>, Bassett DR. </w:t>
       </w:r>
-      <w:hyperlink r:id="rId82" w:tgtFrame="_blank" w:history="1">
+      <w:hyperlink r:id="rId83" w:tgtFrame="_blank" w:history="1">
         <w:r>
           <w:rPr>
             <w:rFonts w:ascii="Arial" w:eastAsia="Times New Roman" w:hAnsi="Arial" w:cs="Arial"/>
@@ -11059,7 +11122,7 @@
         </w:rPr>
         <w:t>, Huntington GE. </w:t>
       </w:r>
-      <w:hyperlink r:id="rId83" w:tgtFrame="_blank" w:history="1">
+      <w:hyperlink r:id="rId84" w:tgtFrame="_blank" w:history="1">
         <w:r>
           <w:rPr>
             <w:rFonts w:ascii="Arial" w:eastAsia="Times New Roman" w:hAnsi="Arial" w:cs="Arial"/>
@@ -11168,7 +11231,7 @@
         </w:rPr>
         <w:t>, Tremblay MS. </w:t>
       </w:r>
-      <w:hyperlink r:id="rId84" w:tgtFrame="_blank" w:history="1">
+      <w:hyperlink r:id="rId85" w:tgtFrame="_blank" w:history="1">
         <w:r>
           <w:rPr>
             <w:rFonts w:ascii="Arial" w:eastAsia="Times New Roman" w:hAnsi="Arial" w:cs="Arial"/>
@@ -11266,7 +11329,7 @@
         </w:rPr>
         <w:t xml:space="preserve"> DW. </w:t>
       </w:r>
-      <w:hyperlink r:id="rId85" w:tgtFrame="_blank" w:history="1">
+      <w:hyperlink r:id="rId86" w:tgtFrame="_blank" w:history="1">
         <w:r>
           <w:rPr>
             <w:rFonts w:ascii="Arial" w:eastAsia="Times New Roman" w:hAnsi="Arial" w:cs="Arial"/>
@@ -11457,7 +11520,7 @@
         </w:rPr>
         <w:t xml:space="preserve"> </w:t>
       </w:r>
-      <w:hyperlink r:id="rId86" w:history="1">
+      <w:hyperlink r:id="rId87" w:history="1">
         <w:r>
           <w:rPr>
             <w:rStyle w:val="Hyperlink"/>
@@ -11585,7 +11648,7 @@
         </w:rPr>
         <w:t xml:space="preserve">xtinct? </w:t>
       </w:r>
-      <w:hyperlink r:id="rId87" w:history="1">
+      <w:hyperlink r:id="rId88" w:history="1">
         <w:r>
           <w:rPr>
             <w:rStyle w:val="Hyperlink"/>
@@ -11647,7 +11710,7 @@
         </w:rPr>
         <w:t xml:space="preserve">? </w:t>
       </w:r>
-      <w:hyperlink r:id="rId88" w:history="1">
+      <w:hyperlink r:id="rId89" w:history="1">
         <w:r>
           <w:rPr>
             <w:rStyle w:val="Hyperlink"/>
@@ -11759,7 +11822,7 @@
         </w:rPr>
         <w:t xml:space="preserve"> </w:t>
       </w:r>
-      <w:hyperlink r:id="rId89" w:history="1">
+      <w:hyperlink r:id="rId90" w:history="1">
         <w:r>
           <w:rPr>
             <w:rStyle w:val="Hyperlink"/>
@@ -11865,7 +11928,7 @@
         </w:rPr>
         <w:t xml:space="preserve"> </w:t>
       </w:r>
-      <w:hyperlink r:id="rId90" w:history="1">
+      <w:hyperlink r:id="rId91" w:history="1">
         <w:r>
           <w:rPr>
             <w:rStyle w:val="Hyperlink"/>
@@ -12009,7 +12072,7 @@
         </w:rPr>
         <w:t xml:space="preserve"> </w:t>
       </w:r>
-      <w:hyperlink r:id="rId91" w:history="1">
+      <w:hyperlink r:id="rId92" w:history="1">
         <w:r>
           <w:rPr>
             <w:rStyle w:val="Hyperlink"/>
@@ -12153,7 +12216,7 @@
         </w:rPr>
         <w:t xml:space="preserve"> </w:t>
       </w:r>
-      <w:hyperlink r:id="rId92" w:history="1">
+      <w:hyperlink r:id="rId93" w:history="1">
         <w:r>
           <w:rPr>
             <w:rStyle w:val="Hyperlink"/>
@@ -12331,7 +12394,7 @@
         </w:rPr>
         <w:t xml:space="preserve">outh. </w:t>
       </w:r>
-      <w:hyperlink r:id="rId93" w:history="1">
+      <w:hyperlink r:id="rId94" w:history="1">
         <w:r>
           <w:rPr>
             <w:rStyle w:val="Hyperlink"/>
@@ -12565,7 +12628,7 @@
           <w:szCs w:val="21"/>
         </w:rPr>
       </w:pPr>
-      <w:hyperlink r:id="rId94" w:history="1">
+      <w:hyperlink r:id="rId95" w:history="1">
         <w:r>
           <w:rPr>
             <w:rStyle w:val="Hyperlink"/>
@@ -12666,7 +12729,7 @@
           <w:szCs w:val="21"/>
         </w:rPr>
       </w:pPr>
-      <w:hyperlink r:id="rId95" w:history="1">
+      <w:hyperlink r:id="rId96" w:history="1">
         <w:r>
           <w:rPr>
             <w:rStyle w:val="Hyperlink"/>
@@ -12767,7 +12830,7 @@
           <w:szCs w:val="21"/>
         </w:rPr>
       </w:pPr>
-      <w:hyperlink r:id="rId96" w:history="1">
+      <w:hyperlink r:id="rId97" w:history="1">
         <w:r>
           <w:rPr>
             <w:rStyle w:val="Hyperlink"/>

</xml_diff>

<commit_message>
Add non refereed publication
</commit_message>
<xml_diff>
--- a/CV - Joel Barnes.docx
+++ b/CV - Joel Barnes.docx
@@ -12472,6 +12472,70 @@
     </w:p>
     <w:p>
       <w:pPr>
+        <w:pStyle w:val="ListParagraph"/>
+        <w:widowControl w:val="0"/>
+        <w:numPr>
+          <w:ilvl w:val="0"/>
+          <w:numId w:val="3"/>
+        </w:numPr>
+        <w:autoSpaceDE w:val="0"/>
+        <w:autoSpaceDN w:val="0"/>
+        <w:adjustRightInd w:val="0"/>
+        <w:spacing w:after="0" w:line="240" w:lineRule="auto"/>
+        <w:rPr>
+          <w:rFonts w:ascii="Arial" w:hAnsi="Arial" w:cs="Arial"/>
+          <w:sz w:val="21"/>
+          <w:szCs w:val="21"/>
+        </w:rPr>
+      </w:pPr>
+      <w:r>
+        <w:rPr>
+          <w:rFonts w:ascii="Arial" w:hAnsi="Arial" w:cs="Arial"/>
+          <w:sz w:val="21"/>
+          <w:szCs w:val="21"/>
+        </w:rPr>
+        <w:t xml:space="preserve">Choi J, Hennessy D, </w:t>
+      </w:r>
+      <w:r>
+        <w:rPr>
+          <w:rFonts w:ascii="Arial" w:hAnsi="Arial" w:cs="Arial"/>
+          <w:b/>
+          <w:bCs/>
+          <w:sz w:val="21"/>
+          <w:szCs w:val="21"/>
+        </w:rPr>
+        <w:t>Barnes J</w:t>
+      </w:r>
+      <w:r>
+        <w:rPr>
+          <w:rFonts w:ascii="Arial" w:hAnsi="Arial" w:cs="Arial"/>
+          <w:sz w:val="21"/>
+          <w:szCs w:val="21"/>
+        </w:rPr>
+        <w:t xml:space="preserve">. </w:t>
+      </w:r>
+      <w:hyperlink r:id="rId95" w:history="1">
+        <w:r>
+          <w:rPr>
+            <w:rStyle w:val="Hyperlink"/>
+            <w:rFonts w:ascii="Arial" w:hAnsi="Arial" w:cs="Arial"/>
+            <w:sz w:val="21"/>
+            <w:szCs w:val="21"/>
+          </w:rPr>
+          <w:t>Modelling SARS-CoV-2 dynamics to forecast PPE demand</w:t>
+        </w:r>
+      </w:hyperlink>
+      <w:r>
+        <w:rPr>
+          <w:rFonts w:ascii="Arial" w:hAnsi="Arial" w:cs="Arial"/>
+          <w:sz w:val="21"/>
+          <w:szCs w:val="21"/>
+        </w:rPr>
+        <w:t>. Ottawa: Statistics Canada. 2021.</w:t>
+      </w:r>
+    </w:p>
+    <w:p>
+      <w:pPr>
         <w:widowControl w:val="0"/>
         <w:autoSpaceDE w:val="0"/>
         <w:autoSpaceDN w:val="0"/>
@@ -12628,7 +12692,7 @@
           <w:szCs w:val="21"/>
         </w:rPr>
       </w:pPr>
-      <w:hyperlink r:id="rId95" w:history="1">
+      <w:hyperlink r:id="rId96" w:history="1">
         <w:r>
           <w:rPr>
             <w:rStyle w:val="Hyperlink"/>
@@ -12729,7 +12793,7 @@
           <w:szCs w:val="21"/>
         </w:rPr>
       </w:pPr>
-      <w:hyperlink r:id="rId96" w:history="1">
+      <w:hyperlink r:id="rId97" w:history="1">
         <w:r>
           <w:rPr>
             <w:rStyle w:val="Hyperlink"/>
@@ -12830,7 +12894,7 @@
           <w:szCs w:val="21"/>
         </w:rPr>
       </w:pPr>
-      <w:hyperlink r:id="rId97" w:history="1">
+      <w:hyperlink r:id="rId98" w:history="1">
         <w:r>
           <w:rPr>
             <w:rStyle w:val="Hyperlink"/>

</xml_diff>

<commit_message>
Add link to Laura's recent pub
</commit_message>
<xml_diff>
--- a/CV - Joel Barnes.docx
+++ b/CV - Joel Barnes.docx
@@ -2614,7 +2614,26 @@
           <w:sz w:val="21"/>
           <w:szCs w:val="21"/>
         </w:rPr>
-        <w:t xml:space="preserve">, Elovainio M, Hakulinen C, Sourander A, Tremblay MS, Guerrero M. Parental psychological problems were associated with higher screen time and the use of mature-rated media in children. Acta </w:t>
+        <w:t xml:space="preserve">, Elovainio M, Hakulinen C, Sourander A, Tremblay MS, Guerrero M. </w:t>
+      </w:r>
+      <w:hyperlink r:id="rId18" w:history="1">
+        <w:r>
+          <w:rPr>
+            <w:rStyle w:val="Hyperlink"/>
+            <w:rFonts w:ascii="Arial" w:eastAsia="Times New Roman" w:hAnsi="Arial" w:cs="Arial"/>
+            <w:sz w:val="21"/>
+            <w:szCs w:val="21"/>
+          </w:rPr>
+          <w:t>Parental psychological problems were associated with higher screen time and the use of mature-rated media in children</w:t>
+        </w:r>
+      </w:hyperlink>
+      <w:r>
+        <w:rPr>
+          <w:rFonts w:ascii="Arial" w:eastAsia="Times New Roman" w:hAnsi="Arial" w:cs="Arial"/>
+          <w:sz w:val="21"/>
+          <w:szCs w:val="21"/>
+        </w:rPr>
+        <w:t xml:space="preserve">. Acta </w:t>
       </w:r>
       <w:proofErr w:type="spellStart"/>
       <w:r>
@@ -2766,7 +2785,7 @@
         </w:rPr>
         <w:t xml:space="preserve"> team. </w:t>
       </w:r>
-      <w:hyperlink r:id="rId18" w:history="1">
+      <w:hyperlink r:id="rId19" w:history="1">
         <w:r>
           <w:rPr>
             <w:rStyle w:val="Hyperlink"/>
@@ -2943,7 +2962,7 @@
         </w:rPr>
         <w:t xml:space="preserve"> AD, Lang JJ, Timmons BW, Longmuir PE, Tremblay MS, Tucker P, Goldfield GS. </w:t>
       </w:r>
-      <w:hyperlink r:id="rId19" w:history="1">
+      <w:hyperlink r:id="rId20" w:history="1">
         <w:r>
           <w:rPr>
             <w:rStyle w:val="Hyperlink"/>
@@ -3148,7 +3167,7 @@
         </w:rPr>
         <w:t xml:space="preserve">, Guerrero MD. </w:t>
       </w:r>
-      <w:hyperlink r:id="rId20" w:history="1">
+      <w:hyperlink r:id="rId21" w:history="1">
         <w:r>
           <w:rPr>
             <w:rStyle w:val="Hyperlink"/>
@@ -3252,7 +3271,7 @@
         </w:rPr>
         <w:t xml:space="preserve">, Guerrero MD. </w:t>
       </w:r>
-      <w:hyperlink r:id="rId21" w:history="1">
+      <w:hyperlink r:id="rId22" w:history="1">
         <w:r>
           <w:rPr>
             <w:rStyle w:val="Hyperlink"/>
@@ -3329,7 +3348,7 @@
         </w:rPr>
         <w:t xml:space="preserve">, Tremblay MS, Pulkki-Råback L. </w:t>
       </w:r>
-      <w:hyperlink r:id="rId22" w:history="1">
+      <w:hyperlink r:id="rId23" w:history="1">
         <w:r>
           <w:rPr>
             <w:rStyle w:val="Hyperlink"/>
@@ -3408,7 +3427,7 @@
         </w:rPr>
         <w:t xml:space="preserve"> NA, Trudeau F, Tremblay MS. </w:t>
       </w:r>
-      <w:hyperlink r:id="rId23" w:history="1">
+      <w:hyperlink r:id="rId24" w:history="1">
         <w:r>
           <w:rPr>
             <w:rStyle w:val="Hyperlink"/>
@@ -3539,7 +3558,7 @@
         </w:rPr>
         <w:t xml:space="preserve">, Hennessy D, Otten A, Ogden N. </w:t>
       </w:r>
-      <w:hyperlink r:id="rId24" w:history="1">
+      <w:hyperlink r:id="rId25" w:history="1">
         <w:r>
           <w:rPr>
             <w:rStyle w:val="Hyperlink"/>
@@ -3618,7 +3637,7 @@
         </w:rPr>
         <w:t xml:space="preserve">, Walsh JJ, Chaput JP. </w:t>
       </w:r>
-      <w:hyperlink r:id="rId25" w:history="1">
+      <w:hyperlink r:id="rId26" w:history="1">
         <w:r>
           <w:rPr>
             <w:rStyle w:val="Hyperlink"/>
@@ -3763,7 +3782,7 @@
         </w:rPr>
         <w:t xml:space="preserve">, Larouche R, Tremblay MS. </w:t>
       </w:r>
-      <w:hyperlink r:id="rId26" w:history="1">
+      <w:hyperlink r:id="rId27" w:history="1">
         <w:r>
           <w:rPr>
             <w:rStyle w:val="Hyperlink"/>
@@ -3842,7 +3861,7 @@
         </w:rPr>
         <w:t xml:space="preserve">, Tremblay MS. </w:t>
       </w:r>
-      <w:hyperlink r:id="rId27" w:history="1">
+      <w:hyperlink r:id="rId28" w:history="1">
         <w:r>
           <w:rPr>
             <w:rStyle w:val="Hyperlink"/>
@@ -3921,7 +3940,7 @@
         </w:rPr>
         <w:t xml:space="preserve">, Lang J, Silva D, Tomkinson G, Tremblay M. </w:t>
       </w:r>
-      <w:hyperlink r:id="rId28" w:history="1">
+      <w:hyperlink r:id="rId29" w:history="1">
         <w:r>
           <w:rPr>
             <w:rStyle w:val="Hyperlink"/>
@@ -4036,7 +4055,7 @@
         </w:rPr>
         <w:t xml:space="preserve">, Chaput JP, Tremblay MS. </w:t>
       </w:r>
-      <w:hyperlink r:id="rId29" w:history="1">
+      <w:hyperlink r:id="rId30" w:history="1">
         <w:r>
           <w:rPr>
             <w:rStyle w:val="Hyperlink"/>
@@ -4159,7 +4178,7 @@
         </w:rPr>
         <w:t xml:space="preserve">, Chaput JP, Dubois L, Katzmarzyk PT, Mire EF, Prista A, Tremblay MS. </w:t>
       </w:r>
-      <w:hyperlink r:id="rId30" w:history="1">
+      <w:hyperlink r:id="rId31" w:history="1">
         <w:r>
           <w:rPr>
             <w:rStyle w:val="Hyperlink"/>
@@ -4238,7 +4257,7 @@
         </w:rPr>
         <w:t xml:space="preserve">, Tremblay MS. </w:t>
       </w:r>
-      <w:hyperlink r:id="rId31" w:history="1">
+      <w:hyperlink r:id="rId32" w:history="1">
         <w:r>
           <w:rPr>
             <w:rStyle w:val="Hyperlink"/>
@@ -4300,7 +4319,7 @@
         </w:rPr>
         <w:t>, Chaput JP, Tremblay MS. </w:t>
       </w:r>
-      <w:hyperlink r:id="rId32" w:tgtFrame="_blank" w:history="1">
+      <w:hyperlink r:id="rId33" w:tgtFrame="_blank" w:history="1">
         <w:r>
           <w:rPr>
             <w:rFonts w:ascii="Arial" w:eastAsia="Times New Roman" w:hAnsi="Arial" w:cs="Arial"/>
@@ -4400,7 +4419,7 @@
         </w:rPr>
         <w:t>, Chaput JP, Katzmarzyk PT, Prista A, Tremblay MS. </w:t>
       </w:r>
-      <w:hyperlink r:id="rId33" w:tgtFrame="_blank" w:history="1">
+      <w:hyperlink r:id="rId34" w:tgtFrame="_blank" w:history="1">
         <w:r>
           <w:rPr>
             <w:rFonts w:ascii="Arial" w:eastAsia="Times New Roman" w:hAnsi="Arial" w:cs="Arial"/>
@@ -4500,7 +4519,7 @@
         </w:rPr>
         <w:t>, Chaput JP, Guerrero M, Katzmarzyk PT, Mire E, Prista A, Tremblay MS. </w:t>
       </w:r>
-      <w:hyperlink r:id="rId34" w:tgtFrame="_blank" w:history="1">
+      <w:hyperlink r:id="rId35" w:tgtFrame="_blank" w:history="1">
         <w:r>
           <w:rPr>
             <w:rFonts w:ascii="Arial" w:eastAsia="Times New Roman" w:hAnsi="Arial" w:cs="Arial"/>
@@ -4582,7 +4601,7 @@
         </w:rPr>
         <w:t>, Saunders TJ, Tremblay MS, Chaput JP. </w:t>
       </w:r>
-      <w:hyperlink r:id="rId35" w:tgtFrame="_blank" w:history="1">
+      <w:hyperlink r:id="rId36" w:tgtFrame="_blank" w:history="1">
         <w:r>
           <w:rPr>
             <w:rFonts w:ascii="Arial" w:eastAsia="Times New Roman" w:hAnsi="Arial" w:cs="Arial"/>
@@ -4755,7 +4774,7 @@
         </w:rPr>
         <w:t xml:space="preserve"> LM, Tremblay MS. </w:t>
       </w:r>
-      <w:hyperlink r:id="rId36" w:tgtFrame="_blank" w:history="1">
+      <w:hyperlink r:id="rId37" w:tgtFrame="_blank" w:history="1">
         <w:r>
           <w:rPr>
             <w:rFonts w:ascii="Arial" w:eastAsia="Times New Roman" w:hAnsi="Arial" w:cs="Arial"/>
@@ -4837,7 +4856,7 @@
         </w:rPr>
         <w:t>, Walsh JJ, Chaput JP, Tremblay MS, Goldfield GS. </w:t>
       </w:r>
-      <w:hyperlink r:id="rId37" w:tgtFrame="_blank" w:history="1">
+      <w:hyperlink r:id="rId38" w:tgtFrame="_blank" w:history="1">
         <w:r>
           <w:rPr>
             <w:rFonts w:ascii="Arial" w:eastAsia="Times New Roman" w:hAnsi="Arial" w:cs="Arial"/>
@@ -4973,7 +4992,7 @@
         </w:rPr>
         <w:t xml:space="preserve"> NA, Tremblay MS, Trudeau F, Larouche R. </w:t>
       </w:r>
-      <w:hyperlink r:id="rId38" w:tgtFrame="_blank" w:history="1">
+      <w:hyperlink r:id="rId39" w:tgtFrame="_blank" w:history="1">
         <w:r>
           <w:rPr>
             <w:rFonts w:ascii="Arial" w:eastAsia="Times New Roman" w:hAnsi="Arial" w:cs="Arial"/>
@@ -5559,7 +5578,7 @@
         </w:rPr>
         <w:t xml:space="preserve"> P, Tremblay MS. </w:t>
       </w:r>
-      <w:hyperlink r:id="rId39" w:tgtFrame="_blank" w:history="1">
+      <w:hyperlink r:id="rId40" w:tgtFrame="_blank" w:history="1">
         <w:r>
           <w:rPr>
             <w:rFonts w:ascii="Arial" w:eastAsia="Times New Roman" w:hAnsi="Arial" w:cs="Arial"/>
@@ -5929,7 +5948,7 @@
         </w:rPr>
         <w:t xml:space="preserve"> P, Tremblay MS. </w:t>
       </w:r>
-      <w:hyperlink r:id="rId40" w:tgtFrame="_blank" w:history="1">
+      <w:hyperlink r:id="rId41" w:tgtFrame="_blank" w:history="1">
         <w:r>
           <w:rPr>
             <w:rFonts w:ascii="Arial" w:eastAsia="Times New Roman" w:hAnsi="Arial" w:cs="Arial"/>
@@ -6039,7 +6058,7 @@
         </w:rPr>
         <w:t xml:space="preserve"> LM, Tremblay MS. </w:t>
       </w:r>
-      <w:hyperlink r:id="rId41" w:tgtFrame="_blank" w:history="1">
+      <w:hyperlink r:id="rId42" w:tgtFrame="_blank" w:history="1">
         <w:r>
           <w:rPr>
             <w:rFonts w:ascii="Arial" w:eastAsia="Times New Roman" w:hAnsi="Arial" w:cs="Arial"/>
@@ -6211,7 +6230,7 @@
         </w:rPr>
         <w:t xml:space="preserve"> P, Tremblay MS. </w:t>
       </w:r>
-      <w:hyperlink r:id="rId42" w:tgtFrame="_blank" w:history="1">
+      <w:hyperlink r:id="rId43" w:tgtFrame="_blank" w:history="1">
         <w:r>
           <w:rPr>
             <w:rFonts w:ascii="Arial" w:eastAsia="Times New Roman" w:hAnsi="Arial" w:cs="Arial"/>
@@ -6401,7 +6420,7 @@
         </w:rPr>
         <w:t xml:space="preserve"> D, Tremblay MS. </w:t>
       </w:r>
-      <w:hyperlink r:id="rId43" w:tgtFrame="_blank" w:history="1">
+      <w:hyperlink r:id="rId44" w:tgtFrame="_blank" w:history="1">
         <w:r>
           <w:rPr>
             <w:rFonts w:ascii="Arial" w:eastAsia="Times New Roman" w:hAnsi="Arial" w:cs="Arial"/>
@@ -6501,7 +6520,7 @@
         </w:rPr>
         <w:t xml:space="preserve"> AM, Lane KN, Law B, MacDonald DJ, Martin LJ, Saunders TJ, Sheehan D, Stone M, Woodruff SJ, Tremblay MS. </w:t>
       </w:r>
-      <w:hyperlink r:id="rId44" w:tgtFrame="_blank" w:history="1">
+      <w:hyperlink r:id="rId45" w:tgtFrame="_blank" w:history="1">
         <w:r>
           <w:rPr>
             <w:rFonts w:ascii="Arial" w:eastAsia="Times New Roman" w:hAnsi="Arial" w:cs="Arial"/>
@@ -6608,7 +6627,7 @@
         </w:rPr>
         <w:t>, Tremblay MS. </w:t>
       </w:r>
-      <w:hyperlink r:id="rId45" w:tgtFrame="_blank" w:history="1">
+      <w:hyperlink r:id="rId46" w:tgtFrame="_blank" w:history="1">
         <w:r>
           <w:rPr>
             <w:rFonts w:ascii="Arial" w:eastAsia="Times New Roman" w:hAnsi="Arial" w:cs="Arial"/>
@@ -6708,7 +6727,7 @@
         </w:rPr>
         <w:t>, Chaput JP, Longmuir PE, Tremblay MS. </w:t>
       </w:r>
-      <w:hyperlink r:id="rId46" w:tgtFrame="_blank" w:history="1">
+      <w:hyperlink r:id="rId47" w:tgtFrame="_blank" w:history="1">
         <w:r>
           <w:rPr>
             <w:rFonts w:ascii="Arial" w:eastAsia="Times New Roman" w:hAnsi="Arial" w:cs="Arial"/>
@@ -6782,7 +6801,7 @@
         </w:rPr>
         <w:t>, Belanger K, Chaput JP. </w:t>
       </w:r>
-      <w:hyperlink r:id="rId47" w:tgtFrame="_blank" w:history="1">
+      <w:hyperlink r:id="rId48" w:tgtFrame="_blank" w:history="1">
         <w:r>
           <w:rPr>
             <w:rFonts w:ascii="Arial" w:eastAsia="Times New Roman" w:hAnsi="Arial" w:cs="Arial"/>
@@ -6846,7 +6865,7 @@
         </w:rPr>
         <w:t>, Belanger K, Tremblay MS. </w:t>
       </w:r>
-      <w:hyperlink r:id="rId48" w:tgtFrame="_blank" w:history="1">
+      <w:hyperlink r:id="rId49" w:tgtFrame="_blank" w:history="1">
         <w:r>
           <w:rPr>
             <w:rFonts w:ascii="Arial" w:eastAsia="Times New Roman" w:hAnsi="Arial" w:cs="Arial"/>
@@ -6910,7 +6929,7 @@
         </w:rPr>
         <w:t>, Belanger K, Tremblay MS. </w:t>
       </w:r>
-      <w:hyperlink r:id="rId49" w:tgtFrame="_blank" w:history="1">
+      <w:hyperlink r:id="rId50" w:tgtFrame="_blank" w:history="1">
         <w:r>
           <w:rPr>
             <w:rFonts w:ascii="Arial" w:eastAsia="Times New Roman" w:hAnsi="Arial" w:cs="Arial"/>
@@ -6992,7 +7011,7 @@
         </w:rPr>
         <w:t xml:space="preserve"> AM, Lane KN, Law B, MacDonald DJ, Martin LJ, Saunders TJ, Sheehan D, Stone MR, Woodruff SJ, Tremblay MS. </w:t>
       </w:r>
-      <w:hyperlink r:id="rId50" w:tgtFrame="_blank" w:history="1">
+      <w:hyperlink r:id="rId51" w:tgtFrame="_blank" w:history="1">
         <w:r>
           <w:rPr>
             <w:rFonts w:ascii="Arial" w:eastAsia="Times New Roman" w:hAnsi="Arial" w:cs="Arial"/>
@@ -7074,7 +7093,7 @@
         </w:rPr>
         <w:t>, Longmuir PE, Tremblay MS. </w:t>
       </w:r>
-      <w:hyperlink r:id="rId51" w:tgtFrame="_blank" w:history="1">
+      <w:hyperlink r:id="rId52" w:tgtFrame="_blank" w:history="1">
         <w:r>
           <w:rPr>
             <w:rFonts w:ascii="Arial" w:eastAsia="Times New Roman" w:hAnsi="Arial" w:cs="Arial"/>
@@ -7138,7 +7157,7 @@
         </w:rPr>
         <w:t>, Belanger K, Leduc G, Woodruff SJ, Tremblay MS. </w:t>
       </w:r>
-      <w:hyperlink r:id="rId52" w:tgtFrame="_blank" w:history="1">
+      <w:hyperlink r:id="rId53" w:tgtFrame="_blank" w:history="1">
         <w:r>
           <w:rPr>
             <w:rFonts w:ascii="Arial" w:eastAsia="Times New Roman" w:hAnsi="Arial" w:cs="Arial"/>
@@ -7220,7 +7239,7 @@
         </w:rPr>
         <w:t xml:space="preserve"> AM, Law B, Martin LJ, Sheehan D, Woodruff SJ, Tremblay MS. </w:t>
       </w:r>
-      <w:hyperlink r:id="rId53" w:tgtFrame="_blank" w:history="1">
+      <w:hyperlink r:id="rId54" w:tgtFrame="_blank" w:history="1">
         <w:r>
           <w:rPr>
             <w:rFonts w:ascii="Arial" w:eastAsia="Times New Roman" w:hAnsi="Arial" w:cs="Arial"/>
@@ -7302,7 +7321,7 @@
         </w:rPr>
         <w:t xml:space="preserve"> AM, Law B, Martin LJ, Sheehan D, Stone MR, Woodruff SJ, Tremblay MS. </w:t>
       </w:r>
-      <w:hyperlink r:id="rId54" w:tgtFrame="_blank" w:history="1">
+      <w:hyperlink r:id="rId55" w:tgtFrame="_blank" w:history="1">
         <w:r>
           <w:rPr>
             <w:rFonts w:ascii="Arial" w:eastAsia="Times New Roman" w:hAnsi="Arial" w:cs="Arial"/>
@@ -7426,7 +7445,7 @@
         </w:rPr>
         <w:t xml:space="preserve"> J. </w:t>
       </w:r>
-      <w:hyperlink r:id="rId55" w:tgtFrame="_blank" w:history="1">
+      <w:hyperlink r:id="rId56" w:tgtFrame="_blank" w:history="1">
         <w:r>
           <w:rPr>
             <w:rFonts w:ascii="Arial" w:eastAsia="Times New Roman" w:hAnsi="Arial" w:cs="Arial"/>
@@ -7544,7 +7563,7 @@
         </w:rPr>
         <w:t xml:space="preserve"> AM, Lane KN, Law B, MacDonald DJ, Martin LJ, Saunders TJ, Sheehan D, Stone MR, Woodruff SJ. </w:t>
       </w:r>
-      <w:hyperlink r:id="rId56" w:tgtFrame="_blank" w:history="1">
+      <w:hyperlink r:id="rId57" w:tgtFrame="_blank" w:history="1">
         <w:r>
           <w:rPr>
             <w:rFonts w:ascii="Arial" w:eastAsia="Times New Roman" w:hAnsi="Arial" w:cs="Arial"/>
@@ -7626,7 +7645,7 @@
         </w:rPr>
         <w:t xml:space="preserve"> RL, Tremblay MS. </w:t>
       </w:r>
-      <w:hyperlink r:id="rId57" w:tgtFrame="_blank" w:history="1">
+      <w:hyperlink r:id="rId58" w:tgtFrame="_blank" w:history="1">
         <w:r>
           <w:rPr>
             <w:rFonts w:ascii="Arial" w:eastAsia="Times New Roman" w:hAnsi="Arial" w:cs="Arial"/>
@@ -7744,7 +7763,7 @@
         </w:rPr>
         <w:t>, Tomkinson GR, Tremblay MS. </w:t>
       </w:r>
-      <w:hyperlink r:id="rId58" w:tgtFrame="_blank" w:history="1">
+      <w:hyperlink r:id="rId59" w:tgtFrame="_blank" w:history="1">
         <w:r>
           <w:rPr>
             <w:rFonts w:ascii="Arial" w:eastAsia="Times New Roman" w:hAnsi="Arial" w:cs="Arial"/>
@@ -7844,7 +7863,7 @@
         </w:rPr>
         <w:t>, Hafizi K, Murray M, Goldfield GS. </w:t>
       </w:r>
-      <w:hyperlink r:id="rId59" w:tgtFrame="_blank" w:history="1">
+      <w:hyperlink r:id="rId60" w:tgtFrame="_blank" w:history="1">
         <w:r>
           <w:rPr>
             <w:rFonts w:ascii="Arial" w:eastAsia="Times New Roman" w:hAnsi="Arial" w:cs="Arial"/>
@@ -8008,7 +8027,7 @@
         </w:rPr>
         <w:t xml:space="preserve"> D, Chaput JP. </w:t>
       </w:r>
-      <w:hyperlink r:id="rId60" w:tgtFrame="_blank" w:history="1">
+      <w:hyperlink r:id="rId61" w:tgtFrame="_blank" w:history="1">
         <w:r>
           <w:rPr>
             <w:rFonts w:ascii="Arial" w:eastAsia="Times New Roman" w:hAnsi="Arial" w:cs="Arial"/>
@@ -8144,7 +8163,7 @@
         </w:rPr>
         <w:t xml:space="preserve"> V, Sarmiento OL, Standage M, Tudor-Locke C, Katzmarzyk PT. </w:t>
       </w:r>
-      <w:hyperlink r:id="rId61" w:tgtFrame="_blank" w:history="1">
+      <w:hyperlink r:id="rId62" w:tgtFrame="_blank" w:history="1">
         <w:r>
           <w:rPr>
             <w:rFonts w:ascii="Arial" w:eastAsia="Times New Roman" w:hAnsi="Arial" w:cs="Arial"/>
@@ -8316,7 +8335,7 @@
         </w:rPr>
         <w:t xml:space="preserve"> V, Sarmiento OL, Standage M, Tudor-Locke C, Katzmarzyk PT. </w:t>
       </w:r>
-      <w:hyperlink r:id="rId62" w:tgtFrame="_blank" w:history="1">
+      <w:hyperlink r:id="rId63" w:tgtFrame="_blank" w:history="1">
         <w:r>
           <w:rPr>
             <w:rFonts w:ascii="Arial" w:eastAsia="Times New Roman" w:hAnsi="Arial" w:cs="Arial"/>
@@ -8488,7 +8507,7 @@
         </w:rPr>
         <w:t xml:space="preserve"> T, Sarmiento OL, Standage M, Tudor-Locke C, Chaput JP. </w:t>
       </w:r>
-      <w:hyperlink r:id="rId63" w:tgtFrame="_blank" w:history="1">
+      <w:hyperlink r:id="rId64" w:tgtFrame="_blank" w:history="1">
         <w:r>
           <w:rPr>
             <w:rFonts w:ascii="Arial" w:eastAsia="Times New Roman" w:hAnsi="Arial" w:cs="Arial"/>
@@ -8606,7 +8625,7 @@
         </w:rPr>
         <w:t xml:space="preserve"> AD, Poitras VJ, Rayner ME, Reilly JJ, Sampson M, Spence JC, Timmons BW, Carson V. </w:t>
       </w:r>
-      <w:hyperlink r:id="rId64" w:tgtFrame="_blank" w:history="1">
+      <w:hyperlink r:id="rId65" w:tgtFrame="_blank" w:history="1">
         <w:r>
           <w:rPr>
             <w:rFonts w:ascii="Arial" w:eastAsia="Times New Roman" w:hAnsi="Arial" w:cs="Arial"/>
@@ -8694,7 +8713,7 @@
         </w:rPr>
         <w:t>, Chaput JP. </w:t>
       </w:r>
-      <w:hyperlink r:id="rId65" w:tgtFrame="_blank" w:history="1">
+      <w:hyperlink r:id="rId66" w:tgtFrame="_blank" w:history="1">
         <w:r>
           <w:rPr>
             <w:rFonts w:ascii="Arial" w:eastAsia="Times New Roman" w:hAnsi="Arial" w:cs="Arial"/>
@@ -8828,7 +8847,7 @@
         </w:rPr>
         <w:t xml:space="preserve"> MJM, SBRN Terminology Consensus Project Participants. </w:t>
       </w:r>
-      <w:hyperlink r:id="rId66" w:tgtFrame="_blank" w:history="1">
+      <w:hyperlink r:id="rId67" w:tgtFrame="_blank" w:history="1">
         <w:r>
           <w:rPr>
             <w:rFonts w:ascii="Arial" w:eastAsia="Times New Roman" w:hAnsi="Arial" w:cs="Arial"/>
@@ -8928,7 +8947,7 @@
         </w:rPr>
         <w:t>, LeBlanc CMA, Moreau E, Tremblay MS. </w:t>
       </w:r>
-      <w:hyperlink r:id="rId67" w:tgtFrame="_blank" w:history="1">
+      <w:hyperlink r:id="rId68" w:tgtFrame="_blank" w:history="1">
         <w:r>
           <w:rPr>
             <w:rFonts w:ascii="Arial" w:eastAsia="Times New Roman" w:hAnsi="Arial" w:cs="Arial"/>
@@ -9068,7 +9087,7 @@
         </w:rPr>
         <w:t xml:space="preserve"> R, LeBlanc AG, Spence JC, Tremblay MS. </w:t>
       </w:r>
-      <w:hyperlink r:id="rId68" w:tgtFrame="_blank" w:history="1">
+      <w:hyperlink r:id="rId69" w:tgtFrame="_blank" w:history="1">
         <w:r>
           <w:rPr>
             <w:rFonts w:ascii="Arial" w:eastAsia="Times New Roman" w:hAnsi="Arial" w:cs="Arial"/>
@@ -9182,7 +9201,7 @@
         </w:rPr>
         <w:t>, Tremblay MS. </w:t>
       </w:r>
-      <w:hyperlink r:id="rId69" w:tgtFrame="_blank" w:history="1">
+      <w:hyperlink r:id="rId70" w:tgtFrame="_blank" w:history="1">
         <w:r>
           <w:rPr>
             <w:rFonts w:ascii="Arial" w:eastAsia="Times New Roman" w:hAnsi="Arial" w:cs="Arial"/>
@@ -9370,7 +9389,7 @@
         </w:rPr>
         <w:t xml:space="preserve"> V, Sarmiento OL, Standage M, Tudor-Locke C, Zhao P, Tremblay MS; ISCOLE Research Group. </w:t>
       </w:r>
-      <w:hyperlink r:id="rId70" w:tgtFrame="_blank" w:history="1">
+      <w:hyperlink r:id="rId71" w:tgtFrame="_blank" w:history="1">
         <w:r>
           <w:rPr>
             <w:rFonts w:ascii="Arial" w:eastAsia="Times New Roman" w:hAnsi="Arial" w:cs="Arial"/>
@@ -9588,7 +9607,7 @@
         </w:rPr>
         <w:t xml:space="preserve"> JM, Shephard RJ, Zhu W, Tremblay MS. </w:t>
       </w:r>
-      <w:hyperlink r:id="rId71" w:tgtFrame="_blank" w:history="1">
+      <w:hyperlink r:id="rId72" w:tgtFrame="_blank" w:history="1">
         <w:r>
           <w:rPr>
             <w:rFonts w:ascii="Arial" w:eastAsia="Times New Roman" w:hAnsi="Arial" w:cs="Arial"/>
@@ -9686,7 +9705,7 @@
         </w:rPr>
         <w:t xml:space="preserve"> VO, Reilly JJ, Tomkinson GR, the Global Matrix 2.0 Research Team. </w:t>
       </w:r>
-      <w:hyperlink r:id="rId72" w:tgtFrame="_blank" w:history="1">
+      <w:hyperlink r:id="rId73" w:tgtFrame="_blank" w:history="1">
         <w:r>
           <w:rPr>
             <w:rFonts w:ascii="Arial" w:eastAsia="Times New Roman" w:hAnsi="Arial" w:cs="Arial"/>
@@ -9892,7 +9911,7 @@
         </w:rPr>
         <w:t xml:space="preserve"> M. </w:t>
       </w:r>
-      <w:hyperlink r:id="rId73" w:tgtFrame="_blank" w:history="1">
+      <w:hyperlink r:id="rId74" w:tgtFrame="_blank" w:history="1">
         <w:r>
           <w:rPr>
             <w:rFonts w:ascii="Arial" w:eastAsia="Times New Roman" w:hAnsi="Arial" w:cs="Arial"/>
@@ -9992,7 +10011,7 @@
         </w:rPr>
         <w:t xml:space="preserve"> SR, Salmon A, Spence JC, Timmons BW, Tremblay MS. </w:t>
       </w:r>
-      <w:hyperlink r:id="rId74" w:tgtFrame="_blank" w:history="1">
+      <w:hyperlink r:id="rId75" w:tgtFrame="_blank" w:history="1">
         <w:r>
           <w:rPr>
             <w:rFonts w:ascii="Arial" w:eastAsia="Times New Roman" w:hAnsi="Arial" w:cs="Arial"/>
@@ -10126,7 +10145,7 @@
         </w:rPr>
         <w:t xml:space="preserve"> SR, Salmon A, Spence JC, Timmons BW, Tremblay MS. </w:t>
       </w:r>
-      <w:hyperlink r:id="rId75" w:tgtFrame="_blank" w:history="1">
+      <w:hyperlink r:id="rId76" w:tgtFrame="_blank" w:history="1">
         <w:r>
           <w:rPr>
             <w:rFonts w:ascii="Arial" w:eastAsia="Times New Roman" w:hAnsi="Arial" w:cs="Arial"/>
@@ -10224,7 +10243,7 @@
         </w:rPr>
         <w:t>, Cowie Bonne J. </w:t>
       </w:r>
-      <w:hyperlink r:id="rId76" w:tgtFrame="_blank" w:history="1">
+      <w:hyperlink r:id="rId77" w:tgtFrame="_blank" w:history="1">
         <w:r>
           <w:rPr>
             <w:rFonts w:ascii="Arial" w:eastAsia="Times New Roman" w:hAnsi="Arial" w:cs="Arial"/>
@@ -10306,7 +10325,7 @@
         </w:rPr>
         <w:t>, Tremblay MS. </w:t>
       </w:r>
-      <w:hyperlink r:id="rId77" w:tgtFrame="_blank" w:history="1">
+      <w:hyperlink r:id="rId78" w:tgtFrame="_blank" w:history="1">
         <w:r>
           <w:rPr>
             <w:rFonts w:ascii="Arial" w:eastAsia="Times New Roman" w:hAnsi="Arial" w:cs="Arial"/>
@@ -10396,7 +10415,7 @@
         </w:rPr>
         <w:t>, Colley RC, Borghese M, Janson K, Fink A, Tremblay MS. </w:t>
       </w:r>
-      <w:hyperlink r:id="rId78" w:tgtFrame="_blank" w:history="1">
+      <w:hyperlink r:id="rId79" w:tgtFrame="_blank" w:history="1">
         <w:r>
           <w:rPr>
             <w:rFonts w:ascii="Arial" w:eastAsia="Times New Roman" w:hAnsi="Arial" w:cs="Arial"/>
@@ -10494,7 +10513,7 @@
         </w:rPr>
         <w:t> LeBlanc AG, Borghese M, Boyer C, Tremblay MS. </w:t>
       </w:r>
-      <w:hyperlink r:id="rId79" w:tgtFrame="_blank" w:history="1">
+      <w:hyperlink r:id="rId80" w:tgtFrame="_blank" w:history="1">
         <w:r>
           <w:rPr>
             <w:rFonts w:ascii="Arial" w:eastAsia="Times New Roman" w:hAnsi="Arial" w:cs="Arial"/>
@@ -10644,7 +10663,7 @@
         </w:rPr>
         <w:t>, Colley RC, Tremblay MS. </w:t>
       </w:r>
-      <w:hyperlink r:id="rId80" w:tgtFrame="_blank" w:history="1">
+      <w:hyperlink r:id="rId81" w:tgtFrame="_blank" w:history="1">
         <w:r>
           <w:rPr>
             <w:rFonts w:ascii="Arial" w:eastAsia="Times New Roman" w:hAnsi="Arial" w:cs="Arial"/>
@@ -10794,7 +10813,7 @@
         </w:rPr>
         <w:t>. </w:t>
       </w:r>
-      <w:hyperlink r:id="rId81" w:tgtFrame="_blank" w:history="1">
+      <w:hyperlink r:id="rId82" w:tgtFrame="_blank" w:history="1">
         <w:r>
           <w:rPr>
             <w:rFonts w:ascii="Arial" w:eastAsia="Times New Roman" w:hAnsi="Arial" w:cs="Arial"/>
@@ -10962,7 +10981,7 @@
         </w:rPr>
         <w:t>, Huntington GE, Bassett DR Jr. </w:t>
       </w:r>
-      <w:hyperlink r:id="rId82" w:tgtFrame="_blank" w:history="1">
+      <w:hyperlink r:id="rId83" w:tgtFrame="_blank" w:history="1">
         <w:r>
           <w:rPr>
             <w:rFonts w:ascii="Arial" w:eastAsia="Times New Roman" w:hAnsi="Arial" w:cs="Arial"/>
@@ -11062,7 +11081,7 @@
         </w:rPr>
         <w:t>, Bassett DR. </w:t>
       </w:r>
-      <w:hyperlink r:id="rId83" w:tgtFrame="_blank" w:history="1">
+      <w:hyperlink r:id="rId84" w:tgtFrame="_blank" w:history="1">
         <w:r>
           <w:rPr>
             <w:rFonts w:ascii="Arial" w:eastAsia="Times New Roman" w:hAnsi="Arial" w:cs="Arial"/>
@@ -11215,7 +11234,7 @@
         </w:rPr>
         <w:t>, Huntington GE. </w:t>
       </w:r>
-      <w:hyperlink r:id="rId84" w:tgtFrame="_blank" w:history="1">
+      <w:hyperlink r:id="rId85" w:tgtFrame="_blank" w:history="1">
         <w:r>
           <w:rPr>
             <w:rFonts w:ascii="Arial" w:eastAsia="Times New Roman" w:hAnsi="Arial" w:cs="Arial"/>
@@ -11323,7 +11342,7 @@
         </w:rPr>
         <w:t>, Tremblay MS. </w:t>
       </w:r>
-      <w:hyperlink r:id="rId85" w:tgtFrame="_blank" w:history="1">
+      <w:hyperlink r:id="rId86" w:tgtFrame="_blank" w:history="1">
         <w:r>
           <w:rPr>
             <w:rFonts w:ascii="Arial" w:eastAsia="Times New Roman" w:hAnsi="Arial" w:cs="Arial"/>
@@ -11421,7 +11440,7 @@
         </w:rPr>
         <w:t xml:space="preserve"> DW. </w:t>
       </w:r>
-      <w:hyperlink r:id="rId86" w:tgtFrame="_blank" w:history="1">
+      <w:hyperlink r:id="rId87" w:tgtFrame="_blank" w:history="1">
         <w:r>
           <w:rPr>
             <w:rFonts w:ascii="Arial" w:eastAsia="Times New Roman" w:hAnsi="Arial" w:cs="Arial"/>
@@ -11612,7 +11631,7 @@
         </w:rPr>
         <w:t xml:space="preserve"> </w:t>
       </w:r>
-      <w:hyperlink r:id="rId87" w:history="1">
+      <w:hyperlink r:id="rId88" w:history="1">
         <w:r>
           <w:rPr>
             <w:rStyle w:val="Hyperlink"/>
@@ -11740,7 +11759,7 @@
         </w:rPr>
         <w:t xml:space="preserve">xtinct? </w:t>
       </w:r>
-      <w:hyperlink r:id="rId88" w:history="1">
+      <w:hyperlink r:id="rId89" w:history="1">
         <w:r>
           <w:rPr>
             <w:rStyle w:val="Hyperlink"/>
@@ -11802,7 +11821,7 @@
         </w:rPr>
         <w:t xml:space="preserve">? </w:t>
       </w:r>
-      <w:hyperlink r:id="rId89" w:history="1">
+      <w:hyperlink r:id="rId90" w:history="1">
         <w:r>
           <w:rPr>
             <w:rStyle w:val="Hyperlink"/>
@@ -11914,7 +11933,7 @@
         </w:rPr>
         <w:t xml:space="preserve"> </w:t>
       </w:r>
-      <w:hyperlink r:id="rId90" w:history="1">
+      <w:hyperlink r:id="rId91" w:history="1">
         <w:r>
           <w:rPr>
             <w:rStyle w:val="Hyperlink"/>
@@ -12020,7 +12039,7 @@
         </w:rPr>
         <w:t xml:space="preserve"> </w:t>
       </w:r>
-      <w:hyperlink r:id="rId91" w:history="1">
+      <w:hyperlink r:id="rId92" w:history="1">
         <w:r>
           <w:rPr>
             <w:rStyle w:val="Hyperlink"/>
@@ -12164,7 +12183,7 @@
         </w:rPr>
         <w:t xml:space="preserve"> </w:t>
       </w:r>
-      <w:hyperlink r:id="rId92" w:history="1">
+      <w:hyperlink r:id="rId93" w:history="1">
         <w:r>
           <w:rPr>
             <w:rStyle w:val="Hyperlink"/>
@@ -12308,7 +12327,7 @@
         </w:rPr>
         <w:t xml:space="preserve"> </w:t>
       </w:r>
-      <w:hyperlink r:id="rId93" w:history="1">
+      <w:hyperlink r:id="rId94" w:history="1">
         <w:r>
           <w:rPr>
             <w:rStyle w:val="Hyperlink"/>
@@ -12486,7 +12505,7 @@
         </w:rPr>
         <w:t xml:space="preserve">outh. </w:t>
       </w:r>
-      <w:hyperlink r:id="rId94" w:history="1">
+      <w:hyperlink r:id="rId95" w:history="1">
         <w:r>
           <w:rPr>
             <w:rStyle w:val="Hyperlink"/>
@@ -12606,7 +12625,7 @@
         </w:rPr>
         <w:t xml:space="preserve">. </w:t>
       </w:r>
-      <w:hyperlink r:id="rId95" w:history="1">
+      <w:hyperlink r:id="rId96" w:history="1">
         <w:r>
           <w:rPr>
             <w:rStyle w:val="Hyperlink"/>
@@ -12784,7 +12803,7 @@
           <w:szCs w:val="21"/>
         </w:rPr>
       </w:pPr>
-      <w:hyperlink r:id="rId96" w:history="1">
+      <w:hyperlink r:id="rId97" w:history="1">
         <w:r>
           <w:rPr>
             <w:rStyle w:val="Hyperlink"/>
@@ -12885,7 +12904,7 @@
           <w:szCs w:val="21"/>
         </w:rPr>
       </w:pPr>
-      <w:hyperlink r:id="rId97" w:history="1">
+      <w:hyperlink r:id="rId98" w:history="1">
         <w:r>
           <w:rPr>
             <w:rStyle w:val="Hyperlink"/>
@@ -12986,7 +13005,7 @@
           <w:szCs w:val="21"/>
         </w:rPr>
       </w:pPr>
-      <w:hyperlink r:id="rId98" w:history="1">
+      <w:hyperlink r:id="rId99" w:history="1">
         <w:r>
           <w:rPr>
             <w:rStyle w:val="Hyperlink"/>

</xml_diff>

<commit_message>
Add bullet about data dictionary builder app
</commit_message>
<xml_diff>
--- a/CV - Joel Barnes.docx
+++ b/CV - Joel Barnes.docx
@@ -422,6 +422,52 @@
     <w:p>
       <w:pPr>
         <w:widowControl w:val="0"/>
+        <w:numPr>
+          <w:ilvl w:val="0"/>
+          <w:numId w:val="1"/>
+        </w:numPr>
+        <w:autoSpaceDE w:val="0"/>
+        <w:autoSpaceDN w:val="0"/>
+        <w:adjustRightInd w:val="0"/>
+        <w:spacing w:after="0" w:line="276" w:lineRule="auto"/>
+        <w:ind w:left="568" w:hanging="284"/>
+        <w:rPr>
+          <w:rFonts w:ascii="Arial" w:hAnsi="Arial" w:cs="Arial"/>
+          <w:sz w:val="21"/>
+          <w:szCs w:val="21"/>
+        </w:rPr>
+      </w:pPr>
+      <w:r>
+        <w:rPr>
+          <w:rFonts w:ascii="Arial" w:hAnsi="Arial" w:cs="Arial"/>
+          <w:sz w:val="21"/>
+          <w:szCs w:val="21"/>
+        </w:rPr>
+        <w:t xml:space="preserve">Developed a </w:t>
+      </w:r>
+      <w:hyperlink r:id="rId9" w:history="1">
+        <w:r>
+          <w:rPr>
+            <w:rStyle w:val="Hyperlink"/>
+            <w:rFonts w:ascii="Arial" w:hAnsi="Arial" w:cs="Arial"/>
+            <w:sz w:val="21"/>
+            <w:szCs w:val="21"/>
+          </w:rPr>
+          <w:t>Shiny app</w:t>
+        </w:r>
+      </w:hyperlink>
+      <w:r>
+        <w:rPr>
+          <w:rFonts w:ascii="Arial" w:hAnsi="Arial" w:cs="Arial"/>
+          <w:sz w:val="21"/>
+          <w:szCs w:val="21"/>
+        </w:rPr>
+        <w:t xml:space="preserve"> that builds searchable and filterable data dictionaries from survey meta data.</w:t>
+      </w:r>
+    </w:p>
+    <w:p>
+      <w:pPr>
+        <w:widowControl w:val="0"/>
         <w:tabs>
           <w:tab w:val="right" w:pos="9088"/>
         </w:tabs>
@@ -561,7 +607,7 @@
         </w:rPr>
         <w:t xml:space="preserve"> the </w:t>
       </w:r>
-      <w:hyperlink r:id="rId9" w:history="1">
+      <w:hyperlink r:id="rId10" w:history="1">
         <w:r>
           <w:rPr>
             <w:rStyle w:val="Hyperlink"/>
@@ -777,7 +823,7 @@
         </w:rPr>
         <w:t xml:space="preserve"> </w:t>
       </w:r>
-      <w:hyperlink r:id="rId10" w:history="1">
+      <w:hyperlink r:id="rId11" w:history="1">
         <w:proofErr w:type="spellStart"/>
         <w:r>
           <w:rPr>
@@ -941,7 +987,7 @@
           <w:szCs w:val="21"/>
         </w:rPr>
       </w:pPr>
-      <w:hyperlink r:id="rId11" w:history="1">
+      <w:hyperlink r:id="rId12" w:history="1">
         <w:r>
           <w:rPr>
             <w:rStyle w:val="Hyperlink"/>
@@ -971,7 +1017,7 @@
           <w:szCs w:val="21"/>
         </w:rPr>
       </w:pPr>
-      <w:hyperlink r:id="rId12" w:history="1">
+      <w:hyperlink r:id="rId13" w:history="1">
         <w:r>
           <w:rPr>
             <w:rStyle w:val="Hyperlink"/>
@@ -1041,7 +1087,7 @@
           <w:szCs w:val="21"/>
         </w:rPr>
       </w:pPr>
-      <w:hyperlink r:id="rId13" w:history="1">
+      <w:hyperlink r:id="rId14" w:history="1">
         <w:r>
           <w:rPr>
             <w:rStyle w:val="Hyperlink"/>
@@ -1071,7 +1117,7 @@
           <w:szCs w:val="21"/>
         </w:rPr>
       </w:pPr>
-      <w:hyperlink r:id="rId14" w:history="1">
+      <w:hyperlink r:id="rId15" w:history="1">
         <w:r>
           <w:rPr>
             <w:rStyle w:val="Hyperlink"/>
@@ -1101,7 +1147,7 @@
           <w:szCs w:val="21"/>
         </w:rPr>
       </w:pPr>
-      <w:hyperlink r:id="rId15" w:history="1">
+      <w:hyperlink r:id="rId16" w:history="1">
         <w:r>
           <w:rPr>
             <w:rStyle w:val="Hyperlink"/>
@@ -1539,6 +1585,7 @@
                 <w:sz w:val="21"/>
                 <w:szCs w:val="21"/>
               </w:rPr>
+              <w:lastRenderedPageBreak/>
               <w:t>CSS</w:t>
             </w:r>
           </w:p>
@@ -1593,7 +1640,6 @@
                 <w:sz w:val="21"/>
                 <w:szCs w:val="21"/>
               </w:rPr>
-              <w:lastRenderedPageBreak/>
               <w:t>JavaScript</w:t>
             </w:r>
           </w:p>
@@ -1783,6 +1829,7 @@
                 <w:sz w:val="21"/>
                 <w:szCs w:val="21"/>
               </w:rPr>
+              <w:lastRenderedPageBreak/>
               <w:t>DigitalOcean</w:t>
             </w:r>
             <w:proofErr w:type="spellEnd"/>
@@ -1844,7 +1891,6 @@
                 <w:sz w:val="21"/>
                 <w:szCs w:val="21"/>
               </w:rPr>
-              <w:lastRenderedPageBreak/>
               <w:t>R</w:t>
             </w:r>
           </w:p>
@@ -2225,7 +2271,7 @@
         </w:rPr>
         <w:t>Thesis: “</w:t>
       </w:r>
-      <w:hyperlink r:id="rId16" w:history="1">
+      <w:hyperlink r:id="rId17" w:history="1">
         <w:r>
           <w:rPr>
             <w:rStyle w:val="Hyperlink"/>
@@ -2322,7 +2368,7 @@
         </w:rPr>
         <w:t xml:space="preserve">Supervisor: </w:t>
       </w:r>
-      <w:hyperlink r:id="rId17" w:history="1">
+      <w:hyperlink r:id="rId18" w:history="1">
         <w:r>
           <w:rPr>
             <w:rStyle w:val="Hyperlink"/>
@@ -2616,7 +2662,7 @@
         </w:rPr>
         <w:t xml:space="preserve">, Elovainio M, Hakulinen C, Sourander A, Tremblay MS, Guerrero M. </w:t>
       </w:r>
-      <w:hyperlink r:id="rId18" w:history="1">
+      <w:hyperlink r:id="rId19" w:history="1">
         <w:r>
           <w:rPr>
             <w:rStyle w:val="Hyperlink"/>
@@ -2785,7 +2831,7 @@
         </w:rPr>
         <w:t xml:space="preserve"> team. </w:t>
       </w:r>
-      <w:hyperlink r:id="rId19" w:history="1">
+      <w:hyperlink r:id="rId20" w:history="1">
         <w:r>
           <w:rPr>
             <w:rStyle w:val="Hyperlink"/>
@@ -2962,7 +3008,7 @@
         </w:rPr>
         <w:t xml:space="preserve"> AD, Lang JJ, Timmons BW, Longmuir PE, Tremblay MS, Tucker P, Goldfield GS. </w:t>
       </w:r>
-      <w:hyperlink r:id="rId20" w:history="1">
+      <w:hyperlink r:id="rId21" w:history="1">
         <w:r>
           <w:rPr>
             <w:rStyle w:val="Hyperlink"/>
@@ -3157,6 +3203,7 @@
           <w:sz w:val="21"/>
           <w:szCs w:val="21"/>
         </w:rPr>
+        <w:lastRenderedPageBreak/>
         <w:t>Barnes JD</w:t>
       </w:r>
       <w:r>
@@ -3167,7 +3214,7 @@
         </w:rPr>
         <w:t xml:space="preserve">, Guerrero MD. </w:t>
       </w:r>
-      <w:hyperlink r:id="rId21" w:history="1">
+      <w:hyperlink r:id="rId22" w:history="1">
         <w:r>
           <w:rPr>
             <w:rStyle w:val="Hyperlink"/>
@@ -3250,7 +3297,6 @@
           <w:sz w:val="21"/>
           <w:szCs w:val="21"/>
         </w:rPr>
-        <w:lastRenderedPageBreak/>
         <w:t xml:space="preserve">Hoffmann MD, McEwan D, Baumeister RF, </w:t>
       </w:r>
       <w:r>
@@ -3271,7 +3317,7 @@
         </w:rPr>
         <w:t xml:space="preserve">, Guerrero MD. </w:t>
       </w:r>
-      <w:hyperlink r:id="rId22" w:history="1">
+      <w:hyperlink r:id="rId23" w:history="1">
         <w:r>
           <w:rPr>
             <w:rStyle w:val="Hyperlink"/>
@@ -3348,7 +3394,7 @@
         </w:rPr>
         <w:t xml:space="preserve">, Tremblay MS, Pulkki-Råback L. </w:t>
       </w:r>
-      <w:hyperlink r:id="rId23" w:history="1">
+      <w:hyperlink r:id="rId24" w:history="1">
         <w:r>
           <w:rPr>
             <w:rStyle w:val="Hyperlink"/>
@@ -3427,7 +3473,7 @@
         </w:rPr>
         <w:t xml:space="preserve"> NA, Trudeau F, Tremblay MS. </w:t>
       </w:r>
-      <w:hyperlink r:id="rId24" w:history="1">
+      <w:hyperlink r:id="rId25" w:history="1">
         <w:r>
           <w:rPr>
             <w:rStyle w:val="Hyperlink"/>
@@ -3558,7 +3604,7 @@
         </w:rPr>
         <w:t xml:space="preserve">, Hennessy D, Otten A, Ogden N. </w:t>
       </w:r>
-      <w:hyperlink r:id="rId25" w:history="1">
+      <w:hyperlink r:id="rId26" w:history="1">
         <w:r>
           <w:rPr>
             <w:rStyle w:val="Hyperlink"/>
@@ -3637,7 +3683,7 @@
         </w:rPr>
         <w:t xml:space="preserve">, Walsh JJ, Chaput JP. </w:t>
       </w:r>
-      <w:hyperlink r:id="rId26" w:history="1">
+      <w:hyperlink r:id="rId27" w:history="1">
         <w:r>
           <w:rPr>
             <w:rStyle w:val="Hyperlink"/>
@@ -3782,7 +3828,7 @@
         </w:rPr>
         <w:t xml:space="preserve">, Larouche R, Tremblay MS. </w:t>
       </w:r>
-      <w:hyperlink r:id="rId27" w:history="1">
+      <w:hyperlink r:id="rId28" w:history="1">
         <w:r>
           <w:rPr>
             <w:rStyle w:val="Hyperlink"/>
@@ -3861,7 +3907,7 @@
         </w:rPr>
         <w:t xml:space="preserve">, Tremblay MS. </w:t>
       </w:r>
-      <w:hyperlink r:id="rId28" w:history="1">
+      <w:hyperlink r:id="rId29" w:history="1">
         <w:r>
           <w:rPr>
             <w:rStyle w:val="Hyperlink"/>
@@ -3940,7 +3986,7 @@
         </w:rPr>
         <w:t xml:space="preserve">, Lang J, Silva D, Tomkinson G, Tremblay M. </w:t>
       </w:r>
-      <w:hyperlink r:id="rId29" w:history="1">
+      <w:hyperlink r:id="rId30" w:history="1">
         <w:r>
           <w:rPr>
             <w:rStyle w:val="Hyperlink"/>
@@ -4055,7 +4101,7 @@
         </w:rPr>
         <w:t xml:space="preserve">, Chaput JP, Tremblay MS. </w:t>
       </w:r>
-      <w:hyperlink r:id="rId30" w:history="1">
+      <w:hyperlink r:id="rId31" w:history="1">
         <w:r>
           <w:rPr>
             <w:rStyle w:val="Hyperlink"/>
@@ -4178,7 +4224,7 @@
         </w:rPr>
         <w:t xml:space="preserve">, Chaput JP, Dubois L, Katzmarzyk PT, Mire EF, Prista A, Tremblay MS. </w:t>
       </w:r>
-      <w:hyperlink r:id="rId31" w:history="1">
+      <w:hyperlink r:id="rId32" w:history="1">
         <w:r>
           <w:rPr>
             <w:rStyle w:val="Hyperlink"/>
@@ -4257,7 +4303,7 @@
         </w:rPr>
         <w:t xml:space="preserve">, Tremblay MS. </w:t>
       </w:r>
-      <w:hyperlink r:id="rId32" w:history="1">
+      <w:hyperlink r:id="rId33" w:history="1">
         <w:r>
           <w:rPr>
             <w:rStyle w:val="Hyperlink"/>
@@ -4319,7 +4365,7 @@
         </w:rPr>
         <w:t>, Chaput JP, Tremblay MS. </w:t>
       </w:r>
-      <w:hyperlink r:id="rId33" w:tgtFrame="_blank" w:history="1">
+      <w:hyperlink r:id="rId34" w:tgtFrame="_blank" w:history="1">
         <w:r>
           <w:rPr>
             <w:rFonts w:ascii="Arial" w:eastAsia="Times New Roman" w:hAnsi="Arial" w:cs="Arial"/>
@@ -4419,7 +4465,7 @@
         </w:rPr>
         <w:t>, Chaput JP, Katzmarzyk PT, Prista A, Tremblay MS. </w:t>
       </w:r>
-      <w:hyperlink r:id="rId34" w:tgtFrame="_blank" w:history="1">
+      <w:hyperlink r:id="rId35" w:tgtFrame="_blank" w:history="1">
         <w:r>
           <w:rPr>
             <w:rFonts w:ascii="Arial" w:eastAsia="Times New Roman" w:hAnsi="Arial" w:cs="Arial"/>
@@ -4519,7 +4565,7 @@
         </w:rPr>
         <w:t>, Chaput JP, Guerrero M, Katzmarzyk PT, Mire E, Prista A, Tremblay MS. </w:t>
       </w:r>
-      <w:hyperlink r:id="rId35" w:tgtFrame="_blank" w:history="1">
+      <w:hyperlink r:id="rId36" w:tgtFrame="_blank" w:history="1">
         <w:r>
           <w:rPr>
             <w:rFonts w:ascii="Arial" w:eastAsia="Times New Roman" w:hAnsi="Arial" w:cs="Arial"/>
@@ -4529,7 +4575,19 @@
             <w:u w:val="single"/>
             <w:bdr w:val="none" w:sz="0" w:space="0" w:color="auto" w:frame="1"/>
           </w:rPr>
-          <w:t>Body mass index and movement behaviors among schoolchildren from 13 countries across a continuum of human development indices: a multinational cross-sectional study</w:t>
+          <w:t xml:space="preserve">Body mass index and movement behaviors among schoolchildren from 13 </w:t>
+        </w:r>
+        <w:r>
+          <w:rPr>
+            <w:rFonts w:ascii="Arial" w:eastAsia="Times New Roman" w:hAnsi="Arial" w:cs="Arial"/>
+            <w:color w:val="0000FF"/>
+            <w:sz w:val="21"/>
+            <w:szCs w:val="21"/>
+            <w:u w:val="single"/>
+            <w:bdr w:val="none" w:sz="0" w:space="0" w:color="auto" w:frame="1"/>
+          </w:rPr>
+          <w:lastRenderedPageBreak/>
+          <w:t>countries across a continuum of human development indices: a multinational cross-sectional study</w:t>
         </w:r>
       </w:hyperlink>
       <w:r>
@@ -4601,7 +4659,7 @@
         </w:rPr>
         <w:t>, Saunders TJ, Tremblay MS, Chaput JP. </w:t>
       </w:r>
-      <w:hyperlink r:id="rId36" w:tgtFrame="_blank" w:history="1">
+      <w:hyperlink r:id="rId37" w:tgtFrame="_blank" w:history="1">
         <w:r>
           <w:rPr>
             <w:rFonts w:ascii="Arial" w:eastAsia="Times New Roman" w:hAnsi="Arial" w:cs="Arial"/>
@@ -4680,7 +4738,6 @@
           <w:sz w:val="21"/>
           <w:szCs w:val="21"/>
         </w:rPr>
-        <w:lastRenderedPageBreak/>
         <w:t>Aubert S, </w:t>
       </w:r>
       <w:r>
@@ -4774,7 +4831,7 @@
         </w:rPr>
         <w:t xml:space="preserve"> LM, Tremblay MS. </w:t>
       </w:r>
-      <w:hyperlink r:id="rId37" w:tgtFrame="_blank" w:history="1">
+      <w:hyperlink r:id="rId38" w:tgtFrame="_blank" w:history="1">
         <w:r>
           <w:rPr>
             <w:rFonts w:ascii="Arial" w:eastAsia="Times New Roman" w:hAnsi="Arial" w:cs="Arial"/>
@@ -4856,7 +4913,7 @@
         </w:rPr>
         <w:t>, Walsh JJ, Chaput JP, Tremblay MS, Goldfield GS. </w:t>
       </w:r>
-      <w:hyperlink r:id="rId38" w:tgtFrame="_blank" w:history="1">
+      <w:hyperlink r:id="rId39" w:tgtFrame="_blank" w:history="1">
         <w:r>
           <w:rPr>
             <w:rFonts w:ascii="Arial" w:eastAsia="Times New Roman" w:hAnsi="Arial" w:cs="Arial"/>
@@ -4992,7 +5049,7 @@
         </w:rPr>
         <w:t xml:space="preserve"> NA, Tremblay MS, Trudeau F, Larouche R. </w:t>
       </w:r>
-      <w:hyperlink r:id="rId39" w:tgtFrame="_blank" w:history="1">
+      <w:hyperlink r:id="rId40" w:tgtFrame="_blank" w:history="1">
         <w:r>
           <w:rPr>
             <w:rFonts w:ascii="Arial" w:eastAsia="Times New Roman" w:hAnsi="Arial" w:cs="Arial"/>
@@ -5198,25 +5255,7 @@
           <w:sz w:val="21"/>
           <w:szCs w:val="21"/>
         </w:rPr>
-        <w:t xml:space="preserve"> K, </w:t>
-      </w:r>
-      <w:proofErr w:type="spellStart"/>
-      <w:r>
-        <w:rPr>
-          <w:rFonts w:ascii="Arial" w:eastAsia="Times New Roman" w:hAnsi="Arial" w:cs="Arial"/>
-          <w:sz w:val="21"/>
-          <w:szCs w:val="21"/>
-        </w:rPr>
-        <w:t>Katapally</w:t>
-      </w:r>
-      <w:proofErr w:type="spellEnd"/>
-      <w:r>
-        <w:rPr>
-          <w:rFonts w:ascii="Arial" w:eastAsia="Times New Roman" w:hAnsi="Arial" w:cs="Arial"/>
-          <w:sz w:val="21"/>
-          <w:szCs w:val="21"/>
-        </w:rPr>
-        <w:t xml:space="preserve"> TR, </w:t>
+        <w:t xml:space="preserve"> K, Katapally TR, </w:t>
       </w:r>
       <w:proofErr w:type="spellStart"/>
       <w:r>
@@ -5578,7 +5617,7 @@
         </w:rPr>
         <w:t xml:space="preserve"> P, Tremblay MS. </w:t>
       </w:r>
-      <w:hyperlink r:id="rId40" w:tgtFrame="_blank" w:history="1">
+      <w:hyperlink r:id="rId41" w:tgtFrame="_blank" w:history="1">
         <w:r>
           <w:rPr>
             <w:rFonts w:ascii="Arial" w:eastAsia="Times New Roman" w:hAnsi="Arial" w:cs="Arial"/>
@@ -5948,7 +5987,7 @@
         </w:rPr>
         <w:t xml:space="preserve"> P, Tremblay MS. </w:t>
       </w:r>
-      <w:hyperlink r:id="rId41" w:tgtFrame="_blank" w:history="1">
+      <w:hyperlink r:id="rId42" w:tgtFrame="_blank" w:history="1">
         <w:r>
           <w:rPr>
             <w:rFonts w:ascii="Arial" w:eastAsia="Times New Roman" w:hAnsi="Arial" w:cs="Arial"/>
@@ -6058,7 +6097,7 @@
         </w:rPr>
         <w:t xml:space="preserve"> LM, Tremblay MS. </w:t>
       </w:r>
-      <w:hyperlink r:id="rId42" w:tgtFrame="_blank" w:history="1">
+      <w:hyperlink r:id="rId43" w:tgtFrame="_blank" w:history="1">
         <w:r>
           <w:rPr>
             <w:rFonts w:ascii="Arial" w:eastAsia="Times New Roman" w:hAnsi="Arial" w:cs="Arial"/>
@@ -6230,7 +6269,7 @@
         </w:rPr>
         <w:t xml:space="preserve"> P, Tremblay MS. </w:t>
       </w:r>
-      <w:hyperlink r:id="rId43" w:tgtFrame="_blank" w:history="1">
+      <w:hyperlink r:id="rId44" w:tgtFrame="_blank" w:history="1">
         <w:r>
           <w:rPr>
             <w:rFonts w:ascii="Arial" w:eastAsia="Times New Roman" w:hAnsi="Arial" w:cs="Arial"/>
@@ -6328,25 +6367,7 @@
           <w:sz w:val="21"/>
           <w:szCs w:val="21"/>
         </w:rPr>
-        <w:t xml:space="preserve"> J, Draper CE, </w:t>
-      </w:r>
-      <w:proofErr w:type="spellStart"/>
-      <w:r>
-        <w:rPr>
-          <w:rFonts w:ascii="Arial" w:eastAsia="Times New Roman" w:hAnsi="Arial" w:cs="Arial"/>
-          <w:sz w:val="21"/>
-          <w:szCs w:val="21"/>
-        </w:rPr>
-        <w:t>Katapally</w:t>
-      </w:r>
-      <w:proofErr w:type="spellEnd"/>
-      <w:r>
-        <w:rPr>
-          <w:rFonts w:ascii="Arial" w:eastAsia="Times New Roman" w:hAnsi="Arial" w:cs="Arial"/>
-          <w:sz w:val="21"/>
-          <w:szCs w:val="21"/>
-        </w:rPr>
-        <w:t xml:space="preserve"> TR, Khan A, Lambert E, </w:t>
+        <w:t xml:space="preserve"> J, Draper CE, Katapally TR, Khan A, Lambert E, </w:t>
       </w:r>
       <w:proofErr w:type="spellStart"/>
       <w:r>
@@ -6420,7 +6441,7 @@
         </w:rPr>
         <w:t xml:space="preserve"> D, Tremblay MS. </w:t>
       </w:r>
-      <w:hyperlink r:id="rId44" w:tgtFrame="_blank" w:history="1">
+      <w:hyperlink r:id="rId45" w:tgtFrame="_blank" w:history="1">
         <w:r>
           <w:rPr>
             <w:rFonts w:ascii="Arial" w:eastAsia="Times New Roman" w:hAnsi="Arial" w:cs="Arial"/>
@@ -6481,6 +6502,7 @@
           <w:sz w:val="21"/>
           <w:szCs w:val="21"/>
         </w:rPr>
+        <w:lastRenderedPageBreak/>
         <w:t>Belanger K, </w:t>
       </w:r>
       <w:r>
@@ -6520,7 +6542,7 @@
         </w:rPr>
         <w:t xml:space="preserve"> AM, Lane KN, Law B, MacDonald DJ, Martin LJ, Saunders TJ, Sheehan D, Stone M, Woodruff SJ, Tremblay MS. </w:t>
       </w:r>
-      <w:hyperlink r:id="rId45" w:tgtFrame="_blank" w:history="1">
+      <w:hyperlink r:id="rId46" w:tgtFrame="_blank" w:history="1">
         <w:r>
           <w:rPr>
             <w:rFonts w:ascii="Arial" w:eastAsia="Times New Roman" w:hAnsi="Arial" w:cs="Arial"/>
@@ -6587,7 +6609,6 @@
           <w:sz w:val="21"/>
           <w:szCs w:val="21"/>
         </w:rPr>
-        <w:lastRenderedPageBreak/>
         <w:t xml:space="preserve">Delisle </w:t>
       </w:r>
       <w:proofErr w:type="spellStart"/>
@@ -6627,7 +6648,7 @@
         </w:rPr>
         <w:t>, Tremblay MS. </w:t>
       </w:r>
-      <w:hyperlink r:id="rId46" w:tgtFrame="_blank" w:history="1">
+      <w:hyperlink r:id="rId47" w:tgtFrame="_blank" w:history="1">
         <w:r>
           <w:rPr>
             <w:rFonts w:ascii="Arial" w:eastAsia="Times New Roman" w:hAnsi="Arial" w:cs="Arial"/>
@@ -6727,7 +6748,7 @@
         </w:rPr>
         <w:t>, Chaput JP, Longmuir PE, Tremblay MS. </w:t>
       </w:r>
-      <w:hyperlink r:id="rId47" w:tgtFrame="_blank" w:history="1">
+      <w:hyperlink r:id="rId48" w:tgtFrame="_blank" w:history="1">
         <w:r>
           <w:rPr>
             <w:rFonts w:ascii="Arial" w:eastAsia="Times New Roman" w:hAnsi="Arial" w:cs="Arial"/>
@@ -6801,7 +6822,7 @@
         </w:rPr>
         <w:t>, Belanger K, Chaput JP. </w:t>
       </w:r>
-      <w:hyperlink r:id="rId48" w:tgtFrame="_blank" w:history="1">
+      <w:hyperlink r:id="rId49" w:tgtFrame="_blank" w:history="1">
         <w:r>
           <w:rPr>
             <w:rFonts w:ascii="Arial" w:eastAsia="Times New Roman" w:hAnsi="Arial" w:cs="Arial"/>
@@ -6865,7 +6886,7 @@
         </w:rPr>
         <w:t>, Belanger K, Tremblay MS. </w:t>
       </w:r>
-      <w:hyperlink r:id="rId49" w:tgtFrame="_blank" w:history="1">
+      <w:hyperlink r:id="rId50" w:tgtFrame="_blank" w:history="1">
         <w:r>
           <w:rPr>
             <w:rFonts w:ascii="Arial" w:eastAsia="Times New Roman" w:hAnsi="Arial" w:cs="Arial"/>
@@ -6929,7 +6950,7 @@
         </w:rPr>
         <w:t>, Belanger K, Tremblay MS. </w:t>
       </w:r>
-      <w:hyperlink r:id="rId50" w:tgtFrame="_blank" w:history="1">
+      <w:hyperlink r:id="rId51" w:tgtFrame="_blank" w:history="1">
         <w:r>
           <w:rPr>
             <w:rFonts w:ascii="Arial" w:eastAsia="Times New Roman" w:hAnsi="Arial" w:cs="Arial"/>
@@ -7011,7 +7032,7 @@
         </w:rPr>
         <w:t xml:space="preserve"> AM, Lane KN, Law B, MacDonald DJ, Martin LJ, Saunders TJ, Sheehan D, Stone MR, Woodruff SJ, Tremblay MS. </w:t>
       </w:r>
-      <w:hyperlink r:id="rId51" w:tgtFrame="_blank" w:history="1">
+      <w:hyperlink r:id="rId52" w:tgtFrame="_blank" w:history="1">
         <w:r>
           <w:rPr>
             <w:rFonts w:ascii="Arial" w:eastAsia="Times New Roman" w:hAnsi="Arial" w:cs="Arial"/>
@@ -7093,7 +7114,7 @@
         </w:rPr>
         <w:t>, Longmuir PE, Tremblay MS. </w:t>
       </w:r>
-      <w:hyperlink r:id="rId52" w:tgtFrame="_blank" w:history="1">
+      <w:hyperlink r:id="rId53" w:tgtFrame="_blank" w:history="1">
         <w:r>
           <w:rPr>
             <w:rFonts w:ascii="Arial" w:eastAsia="Times New Roman" w:hAnsi="Arial" w:cs="Arial"/>
@@ -7157,7 +7178,7 @@
         </w:rPr>
         <w:t>, Belanger K, Leduc G, Woodruff SJ, Tremblay MS. </w:t>
       </w:r>
-      <w:hyperlink r:id="rId53" w:tgtFrame="_blank" w:history="1">
+      <w:hyperlink r:id="rId54" w:tgtFrame="_blank" w:history="1">
         <w:r>
           <w:rPr>
             <w:rFonts w:ascii="Arial" w:eastAsia="Times New Roman" w:hAnsi="Arial" w:cs="Arial"/>
@@ -7239,7 +7260,7 @@
         </w:rPr>
         <w:t xml:space="preserve"> AM, Law B, Martin LJ, Sheehan D, Woodruff SJ, Tremblay MS. </w:t>
       </w:r>
-      <w:hyperlink r:id="rId54" w:tgtFrame="_blank" w:history="1">
+      <w:hyperlink r:id="rId55" w:tgtFrame="_blank" w:history="1">
         <w:r>
           <w:rPr>
             <w:rFonts w:ascii="Arial" w:eastAsia="Times New Roman" w:hAnsi="Arial" w:cs="Arial"/>
@@ -7321,7 +7342,7 @@
         </w:rPr>
         <w:t xml:space="preserve"> AM, Law B, Martin LJ, Sheehan D, Stone MR, Woodruff SJ, Tremblay MS. </w:t>
       </w:r>
-      <w:hyperlink r:id="rId55" w:tgtFrame="_blank" w:history="1">
+      <w:hyperlink r:id="rId56" w:tgtFrame="_blank" w:history="1">
         <w:r>
           <w:rPr>
             <w:rFonts w:ascii="Arial" w:eastAsia="Times New Roman" w:hAnsi="Arial" w:cs="Arial"/>
@@ -7445,7 +7466,7 @@
         </w:rPr>
         <w:t xml:space="preserve"> J. </w:t>
       </w:r>
-      <w:hyperlink r:id="rId56" w:tgtFrame="_blank" w:history="1">
+      <w:hyperlink r:id="rId57" w:tgtFrame="_blank" w:history="1">
         <w:r>
           <w:rPr>
             <w:rFonts w:ascii="Arial" w:eastAsia="Times New Roman" w:hAnsi="Arial" w:cs="Arial"/>
@@ -7561,9 +7582,18 @@
           <w:sz w:val="21"/>
           <w:szCs w:val="21"/>
         </w:rPr>
-        <w:t xml:space="preserve"> AM, Lane KN, Law B, MacDonald DJ, Martin LJ, Saunders TJ, Sheehan D, Stone MR, Woodruff SJ. </w:t>
-      </w:r>
-      <w:hyperlink r:id="rId57" w:tgtFrame="_blank" w:history="1">
+        <w:t xml:space="preserve"> AM, Lane KN, Law B, MacDonald DJ, Martin LJ, </w:t>
+      </w:r>
+      <w:r>
+        <w:rPr>
+          <w:rFonts w:ascii="Arial" w:eastAsia="Times New Roman" w:hAnsi="Arial" w:cs="Arial"/>
+          <w:sz w:val="21"/>
+          <w:szCs w:val="21"/>
+        </w:rPr>
+        <w:lastRenderedPageBreak/>
+        <w:t>Saunders TJ, Sheehan D, Stone MR, Woodruff SJ. </w:t>
+      </w:r>
+      <w:hyperlink r:id="rId58" w:tgtFrame="_blank" w:history="1">
         <w:r>
           <w:rPr>
             <w:rFonts w:ascii="Arial" w:eastAsia="Times New Roman" w:hAnsi="Arial" w:cs="Arial"/>
@@ -7645,7 +7675,7 @@
         </w:rPr>
         <w:t xml:space="preserve"> RL, Tremblay MS. </w:t>
       </w:r>
-      <w:hyperlink r:id="rId58" w:tgtFrame="_blank" w:history="1">
+      <w:hyperlink r:id="rId59" w:tgtFrame="_blank" w:history="1">
         <w:r>
           <w:rPr>
             <w:rFonts w:ascii="Arial" w:eastAsia="Times New Roman" w:hAnsi="Arial" w:cs="Arial"/>
@@ -7679,19 +7709,7 @@
             <w:u w:val="single"/>
             <w:bdr w:val="none" w:sz="0" w:space="0" w:color="auto" w:frame="1"/>
           </w:rPr>
-          <w:t xml:space="preserve"> and global </w:t>
-        </w:r>
-        <w:r>
-          <w:rPr>
-            <w:rFonts w:ascii="Arial" w:eastAsia="Times New Roman" w:hAnsi="Arial" w:cs="Arial"/>
-            <w:color w:val="0000FF"/>
-            <w:sz w:val="21"/>
-            <w:szCs w:val="21"/>
-            <w:u w:val="single"/>
-            <w:bdr w:val="none" w:sz="0" w:space="0" w:color="auto" w:frame="1"/>
-          </w:rPr>
-          <w:lastRenderedPageBreak/>
-          <w:t>cognition in US children: a cross-sectional observational study</w:t>
+          <w:t xml:space="preserve"> and global cognition in US children: a cross-sectional observational study</w:t>
         </w:r>
       </w:hyperlink>
       <w:r>
@@ -7763,7 +7781,7 @@
         </w:rPr>
         <w:t>, Tomkinson GR, Tremblay MS. </w:t>
       </w:r>
-      <w:hyperlink r:id="rId59" w:tgtFrame="_blank" w:history="1">
+      <w:hyperlink r:id="rId60" w:tgtFrame="_blank" w:history="1">
         <w:r>
           <w:rPr>
             <w:rFonts w:ascii="Arial" w:eastAsia="Times New Roman" w:hAnsi="Arial" w:cs="Arial"/>
@@ -7863,7 +7881,7 @@
         </w:rPr>
         <w:t>, Hafizi K, Murray M, Goldfield GS. </w:t>
       </w:r>
-      <w:hyperlink r:id="rId60" w:tgtFrame="_blank" w:history="1">
+      <w:hyperlink r:id="rId61" w:tgtFrame="_blank" w:history="1">
         <w:r>
           <w:rPr>
             <w:rFonts w:ascii="Arial" w:eastAsia="Times New Roman" w:hAnsi="Arial" w:cs="Arial"/>
@@ -8027,7 +8045,7 @@
         </w:rPr>
         <w:t xml:space="preserve"> D, Chaput JP. </w:t>
       </w:r>
-      <w:hyperlink r:id="rId61" w:tgtFrame="_blank" w:history="1">
+      <w:hyperlink r:id="rId62" w:tgtFrame="_blank" w:history="1">
         <w:r>
           <w:rPr>
             <w:rFonts w:ascii="Arial" w:eastAsia="Times New Roman" w:hAnsi="Arial" w:cs="Arial"/>
@@ -8163,7 +8181,7 @@
         </w:rPr>
         <w:t xml:space="preserve"> V, Sarmiento OL, Standage M, Tudor-Locke C, Katzmarzyk PT. </w:t>
       </w:r>
-      <w:hyperlink r:id="rId62" w:tgtFrame="_blank" w:history="1">
+      <w:hyperlink r:id="rId63" w:tgtFrame="_blank" w:history="1">
         <w:r>
           <w:rPr>
             <w:rFonts w:ascii="Arial" w:eastAsia="Times New Roman" w:hAnsi="Arial" w:cs="Arial"/>
@@ -8335,7 +8353,7 @@
         </w:rPr>
         <w:t xml:space="preserve"> V, Sarmiento OL, Standage M, Tudor-Locke C, Katzmarzyk PT. </w:t>
       </w:r>
-      <w:hyperlink r:id="rId63" w:tgtFrame="_blank" w:history="1">
+      <w:hyperlink r:id="rId64" w:tgtFrame="_blank" w:history="1">
         <w:r>
           <w:rPr>
             <w:rFonts w:ascii="Arial" w:eastAsia="Times New Roman" w:hAnsi="Arial" w:cs="Arial"/>
@@ -8507,7 +8525,7 @@
         </w:rPr>
         <w:t xml:space="preserve"> T, Sarmiento OL, Standage M, Tudor-Locke C, Chaput JP. </w:t>
       </w:r>
-      <w:hyperlink r:id="rId64" w:tgtFrame="_blank" w:history="1">
+      <w:hyperlink r:id="rId65" w:tgtFrame="_blank" w:history="1">
         <w:r>
           <w:rPr>
             <w:rFonts w:ascii="Arial" w:eastAsia="Times New Roman" w:hAnsi="Arial" w:cs="Arial"/>
@@ -8625,7 +8643,7 @@
         </w:rPr>
         <w:t xml:space="preserve"> AD, Poitras VJ, Rayner ME, Reilly JJ, Sampson M, Spence JC, Timmons BW, Carson V. </w:t>
       </w:r>
-      <w:hyperlink r:id="rId65" w:tgtFrame="_blank" w:history="1">
+      <w:hyperlink r:id="rId66" w:tgtFrame="_blank" w:history="1">
         <w:r>
           <w:rPr>
             <w:rFonts w:ascii="Arial" w:eastAsia="Times New Roman" w:hAnsi="Arial" w:cs="Arial"/>
@@ -8713,7 +8731,7 @@
         </w:rPr>
         <w:t>, Chaput JP. </w:t>
       </w:r>
-      <w:hyperlink r:id="rId66" w:tgtFrame="_blank" w:history="1">
+      <w:hyperlink r:id="rId67" w:tgtFrame="_blank" w:history="1">
         <w:r>
           <w:rPr>
             <w:rFonts w:ascii="Arial" w:eastAsia="Times New Roman" w:hAnsi="Arial" w:cs="Arial"/>
@@ -8847,7 +8865,7 @@
         </w:rPr>
         <w:t xml:space="preserve"> MJM, SBRN Terminology Consensus Project Participants. </w:t>
       </w:r>
-      <w:hyperlink r:id="rId67" w:tgtFrame="_blank" w:history="1">
+      <w:hyperlink r:id="rId68" w:tgtFrame="_blank" w:history="1">
         <w:r>
           <w:rPr>
             <w:rFonts w:ascii="Arial" w:eastAsia="Times New Roman" w:hAnsi="Arial" w:cs="Arial"/>
@@ -8947,7 +8965,7 @@
         </w:rPr>
         <w:t>, LeBlanc CMA, Moreau E, Tremblay MS. </w:t>
       </w:r>
-      <w:hyperlink r:id="rId68" w:tgtFrame="_blank" w:history="1">
+      <w:hyperlink r:id="rId69" w:tgtFrame="_blank" w:history="1">
         <w:r>
           <w:rPr>
             <w:rFonts w:ascii="Arial" w:eastAsia="Times New Roman" w:hAnsi="Arial" w:cs="Arial"/>
@@ -9087,7 +9105,7 @@
         </w:rPr>
         <w:t xml:space="preserve"> R, LeBlanc AG, Spence JC, Tremblay MS. </w:t>
       </w:r>
-      <w:hyperlink r:id="rId69" w:tgtFrame="_blank" w:history="1">
+      <w:hyperlink r:id="rId70" w:tgtFrame="_blank" w:history="1">
         <w:r>
           <w:rPr>
             <w:rFonts w:ascii="Arial" w:eastAsia="Times New Roman" w:hAnsi="Arial" w:cs="Arial"/>
@@ -9191,6 +9209,7 @@
           <w:szCs w:val="21"/>
           <w:bdr w:val="none" w:sz="0" w:space="0" w:color="auto" w:frame="1"/>
         </w:rPr>
+        <w:lastRenderedPageBreak/>
         <w:t>Barnes JD</w:t>
       </w:r>
       <w:r>
@@ -9201,7 +9220,7 @@
         </w:rPr>
         <w:t>, Tremblay MS. </w:t>
       </w:r>
-      <w:hyperlink r:id="rId70" w:tgtFrame="_blank" w:history="1">
+      <w:hyperlink r:id="rId71" w:tgtFrame="_blank" w:history="1">
         <w:r>
           <w:rPr>
             <w:rFonts w:ascii="Arial" w:eastAsia="Times New Roman" w:hAnsi="Arial" w:cs="Arial"/>
@@ -9389,7 +9408,7 @@
         </w:rPr>
         <w:t xml:space="preserve"> V, Sarmiento OL, Standage M, Tudor-Locke C, Zhao P, Tremblay MS; ISCOLE Research Group. </w:t>
       </w:r>
-      <w:hyperlink r:id="rId71" w:tgtFrame="_blank" w:history="1">
+      <w:hyperlink r:id="rId72" w:tgtFrame="_blank" w:history="1">
         <w:r>
           <w:rPr>
             <w:rFonts w:ascii="Arial" w:eastAsia="Times New Roman" w:hAnsi="Arial" w:cs="Arial"/>
@@ -9399,19 +9418,7 @@
             <w:u w:val="single"/>
             <w:bdr w:val="none" w:sz="0" w:space="0" w:color="auto" w:frame="1"/>
           </w:rPr>
-          <w:t xml:space="preserve">Mid-upper arm circumference as </w:t>
-        </w:r>
-        <w:r>
-          <w:rPr>
-            <w:rFonts w:ascii="Arial" w:eastAsia="Times New Roman" w:hAnsi="Arial" w:cs="Arial"/>
-            <w:color w:val="0000FF"/>
-            <w:sz w:val="21"/>
-            <w:szCs w:val="21"/>
-            <w:u w:val="single"/>
-            <w:bdr w:val="none" w:sz="0" w:space="0" w:color="auto" w:frame="1"/>
-          </w:rPr>
-          <w:lastRenderedPageBreak/>
-          <w:t>a screening tool for identifying children with obesity: a 12-country study</w:t>
+          <w:t>Mid-upper arm circumference as a screening tool for identifying children with obesity: a 12-country study</w:t>
         </w:r>
       </w:hyperlink>
       <w:r>
@@ -9607,7 +9614,7 @@
         </w:rPr>
         <w:t xml:space="preserve"> JM, Shephard RJ, Zhu W, Tremblay MS. </w:t>
       </w:r>
-      <w:hyperlink r:id="rId72" w:tgtFrame="_blank" w:history="1">
+      <w:hyperlink r:id="rId73" w:tgtFrame="_blank" w:history="1">
         <w:r>
           <w:rPr>
             <w:rFonts w:ascii="Arial" w:eastAsia="Times New Roman" w:hAnsi="Arial" w:cs="Arial"/>
@@ -9705,7 +9712,7 @@
         </w:rPr>
         <w:t xml:space="preserve"> VO, Reilly JJ, Tomkinson GR, the Global Matrix 2.0 Research Team. </w:t>
       </w:r>
-      <w:hyperlink r:id="rId73" w:tgtFrame="_blank" w:history="1">
+      <w:hyperlink r:id="rId74" w:tgtFrame="_blank" w:history="1">
         <w:r>
           <w:rPr>
             <w:rFonts w:ascii="Arial" w:eastAsia="Times New Roman" w:hAnsi="Arial" w:cs="Arial"/>
@@ -9911,7 +9918,7 @@
         </w:rPr>
         <w:t xml:space="preserve"> M. </w:t>
       </w:r>
-      <w:hyperlink r:id="rId74" w:tgtFrame="_blank" w:history="1">
+      <w:hyperlink r:id="rId75" w:tgtFrame="_blank" w:history="1">
         <w:r>
           <w:rPr>
             <w:rFonts w:ascii="Arial" w:eastAsia="Times New Roman" w:hAnsi="Arial" w:cs="Arial"/>
@@ -10011,7 +10018,7 @@
         </w:rPr>
         <w:t xml:space="preserve"> SR, Salmon A, Spence JC, Timmons BW, Tremblay MS. </w:t>
       </w:r>
-      <w:hyperlink r:id="rId75" w:tgtFrame="_blank" w:history="1">
+      <w:hyperlink r:id="rId76" w:tgtFrame="_blank" w:history="1">
         <w:r>
           <w:rPr>
             <w:rFonts w:ascii="Arial" w:eastAsia="Times New Roman" w:hAnsi="Arial" w:cs="Arial"/>
@@ -10145,7 +10152,7 @@
         </w:rPr>
         <w:t xml:space="preserve"> SR, Salmon A, Spence JC, Timmons BW, Tremblay MS. </w:t>
       </w:r>
-      <w:hyperlink r:id="rId76" w:tgtFrame="_blank" w:history="1">
+      <w:hyperlink r:id="rId77" w:tgtFrame="_blank" w:history="1">
         <w:r>
           <w:rPr>
             <w:rFonts w:ascii="Arial" w:eastAsia="Times New Roman" w:hAnsi="Arial" w:cs="Arial"/>
@@ -10243,7 +10250,7 @@
         </w:rPr>
         <w:t>, Cowie Bonne J. </w:t>
       </w:r>
-      <w:hyperlink r:id="rId77" w:tgtFrame="_blank" w:history="1">
+      <w:hyperlink r:id="rId78" w:tgtFrame="_blank" w:history="1">
         <w:r>
           <w:rPr>
             <w:rFonts w:ascii="Arial" w:eastAsia="Times New Roman" w:hAnsi="Arial" w:cs="Arial"/>
@@ -10325,7 +10332,7 @@
         </w:rPr>
         <w:t>, Tremblay MS. </w:t>
       </w:r>
-      <w:hyperlink r:id="rId78" w:tgtFrame="_blank" w:history="1">
+      <w:hyperlink r:id="rId79" w:tgtFrame="_blank" w:history="1">
         <w:r>
           <w:rPr>
             <w:rFonts w:ascii="Arial" w:eastAsia="Times New Roman" w:hAnsi="Arial" w:cs="Arial"/>
@@ -10415,7 +10422,7 @@
         </w:rPr>
         <w:t>, Colley RC, Borghese M, Janson K, Fink A, Tremblay MS. </w:t>
       </w:r>
-      <w:hyperlink r:id="rId79" w:tgtFrame="_blank" w:history="1">
+      <w:hyperlink r:id="rId80" w:tgtFrame="_blank" w:history="1">
         <w:r>
           <w:rPr>
             <w:rFonts w:ascii="Arial" w:eastAsia="Times New Roman" w:hAnsi="Arial" w:cs="Arial"/>
@@ -10513,7 +10520,7 @@
         </w:rPr>
         <w:t> LeBlanc AG, Borghese M, Boyer C, Tremblay MS. </w:t>
       </w:r>
-      <w:hyperlink r:id="rId80" w:tgtFrame="_blank" w:history="1">
+      <w:hyperlink r:id="rId81" w:tgtFrame="_blank" w:history="1">
         <w:r>
           <w:rPr>
             <w:rFonts w:ascii="Arial" w:eastAsia="Times New Roman" w:hAnsi="Arial" w:cs="Arial"/>
@@ -10663,7 +10670,7 @@
         </w:rPr>
         <w:t>, Colley RC, Tremblay MS. </w:t>
       </w:r>
-      <w:hyperlink r:id="rId81" w:tgtFrame="_blank" w:history="1">
+      <w:hyperlink r:id="rId82" w:tgtFrame="_blank" w:history="1">
         <w:r>
           <w:rPr>
             <w:rFonts w:ascii="Arial" w:eastAsia="Times New Roman" w:hAnsi="Arial" w:cs="Arial"/>
@@ -10813,7 +10820,7 @@
         </w:rPr>
         <w:t>. </w:t>
       </w:r>
-      <w:hyperlink r:id="rId82" w:tgtFrame="_blank" w:history="1">
+      <w:hyperlink r:id="rId83" w:tgtFrame="_blank" w:history="1">
         <w:r>
           <w:rPr>
             <w:rFonts w:ascii="Arial" w:eastAsia="Times New Roman" w:hAnsi="Arial" w:cs="Arial"/>
@@ -10951,6 +10958,7 @@
           <w:sz w:val="21"/>
           <w:szCs w:val="21"/>
         </w:rPr>
+        <w:lastRenderedPageBreak/>
         <w:t>Esliger</w:t>
       </w:r>
       <w:proofErr w:type="spellEnd"/>
@@ -10981,7 +10989,7 @@
         </w:rPr>
         <w:t>, Huntington GE, Bassett DR Jr. </w:t>
       </w:r>
-      <w:hyperlink r:id="rId83" w:tgtFrame="_blank" w:history="1">
+      <w:hyperlink r:id="rId84" w:tgtFrame="_blank" w:history="1">
         <w:r>
           <w:rPr>
             <w:rFonts w:ascii="Arial" w:eastAsia="Times New Roman" w:hAnsi="Arial" w:cs="Arial"/>
@@ -11081,7 +11089,7 @@
         </w:rPr>
         <w:t>, Bassett DR. </w:t>
       </w:r>
-      <w:hyperlink r:id="rId84" w:tgtFrame="_blank" w:history="1">
+      <w:hyperlink r:id="rId85" w:tgtFrame="_blank" w:history="1">
         <w:r>
           <w:rPr>
             <w:rFonts w:ascii="Arial" w:eastAsia="Times New Roman" w:hAnsi="Arial" w:cs="Arial"/>
@@ -11194,7 +11202,6 @@
           <w:sz w:val="21"/>
           <w:szCs w:val="21"/>
         </w:rPr>
-        <w:lastRenderedPageBreak/>
         <w:t xml:space="preserve">Bassett DR Jr, Tremblay MS, </w:t>
       </w:r>
       <w:proofErr w:type="spellStart"/>
@@ -11234,7 +11241,7 @@
         </w:rPr>
         <w:t>, Huntington GE. </w:t>
       </w:r>
-      <w:hyperlink r:id="rId85" w:tgtFrame="_blank" w:history="1">
+      <w:hyperlink r:id="rId86" w:tgtFrame="_blank" w:history="1">
         <w:r>
           <w:rPr>
             <w:rFonts w:ascii="Arial" w:eastAsia="Times New Roman" w:hAnsi="Arial" w:cs="Arial"/>
@@ -11342,7 +11349,7 @@
         </w:rPr>
         <w:t>, Tremblay MS. </w:t>
       </w:r>
-      <w:hyperlink r:id="rId86" w:tgtFrame="_blank" w:history="1">
+      <w:hyperlink r:id="rId87" w:tgtFrame="_blank" w:history="1">
         <w:r>
           <w:rPr>
             <w:rFonts w:ascii="Arial" w:eastAsia="Times New Roman" w:hAnsi="Arial" w:cs="Arial"/>
@@ -11440,7 +11447,7 @@
         </w:rPr>
         <w:t xml:space="preserve"> DW. </w:t>
       </w:r>
-      <w:hyperlink r:id="rId87" w:tgtFrame="_blank" w:history="1">
+      <w:hyperlink r:id="rId88" w:tgtFrame="_blank" w:history="1">
         <w:r>
           <w:rPr>
             <w:rFonts w:ascii="Arial" w:eastAsia="Times New Roman" w:hAnsi="Arial" w:cs="Arial"/>
@@ -11631,7 +11638,7 @@
         </w:rPr>
         <w:t xml:space="preserve"> </w:t>
       </w:r>
-      <w:hyperlink r:id="rId88" w:history="1">
+      <w:hyperlink r:id="rId89" w:history="1">
         <w:r>
           <w:rPr>
             <w:rStyle w:val="Hyperlink"/>
@@ -11759,7 +11766,7 @@
         </w:rPr>
         <w:t xml:space="preserve">xtinct? </w:t>
       </w:r>
-      <w:hyperlink r:id="rId89" w:history="1">
+      <w:hyperlink r:id="rId90" w:history="1">
         <w:r>
           <w:rPr>
             <w:rStyle w:val="Hyperlink"/>
@@ -11821,7 +11828,7 @@
         </w:rPr>
         <w:t xml:space="preserve">? </w:t>
       </w:r>
-      <w:hyperlink r:id="rId90" w:history="1">
+      <w:hyperlink r:id="rId91" w:history="1">
         <w:r>
           <w:rPr>
             <w:rStyle w:val="Hyperlink"/>
@@ -11933,7 +11940,7 @@
         </w:rPr>
         <w:t xml:space="preserve"> </w:t>
       </w:r>
-      <w:hyperlink r:id="rId91" w:history="1">
+      <w:hyperlink r:id="rId92" w:history="1">
         <w:r>
           <w:rPr>
             <w:rStyle w:val="Hyperlink"/>
@@ -12039,7 +12046,7 @@
         </w:rPr>
         <w:t xml:space="preserve"> </w:t>
       </w:r>
-      <w:hyperlink r:id="rId92" w:history="1">
+      <w:hyperlink r:id="rId93" w:history="1">
         <w:r>
           <w:rPr>
             <w:rStyle w:val="Hyperlink"/>
@@ -12183,7 +12190,7 @@
         </w:rPr>
         <w:t xml:space="preserve"> </w:t>
       </w:r>
-      <w:hyperlink r:id="rId93" w:history="1">
+      <w:hyperlink r:id="rId94" w:history="1">
         <w:r>
           <w:rPr>
             <w:rStyle w:val="Hyperlink"/>
@@ -12327,7 +12334,7 @@
         </w:rPr>
         <w:t xml:space="preserve"> </w:t>
       </w:r>
-      <w:hyperlink r:id="rId94" w:history="1">
+      <w:hyperlink r:id="rId95" w:history="1">
         <w:r>
           <w:rPr>
             <w:rStyle w:val="Hyperlink"/>
@@ -12505,7 +12512,7 @@
         </w:rPr>
         <w:t xml:space="preserve">outh. </w:t>
       </w:r>
-      <w:hyperlink r:id="rId95" w:history="1">
+      <w:hyperlink r:id="rId96" w:history="1">
         <w:r>
           <w:rPr>
             <w:rStyle w:val="Hyperlink"/>
@@ -12625,7 +12632,7 @@
         </w:rPr>
         <w:t xml:space="preserve">. </w:t>
       </w:r>
-      <w:hyperlink r:id="rId96" w:history="1">
+      <w:hyperlink r:id="rId97" w:history="1">
         <w:r>
           <w:rPr>
             <w:rStyle w:val="Hyperlink"/>
@@ -12803,7 +12810,7 @@
           <w:szCs w:val="21"/>
         </w:rPr>
       </w:pPr>
-      <w:hyperlink r:id="rId97" w:history="1">
+      <w:hyperlink r:id="rId98" w:history="1">
         <w:r>
           <w:rPr>
             <w:rStyle w:val="Hyperlink"/>
@@ -12904,7 +12911,7 @@
           <w:szCs w:val="21"/>
         </w:rPr>
       </w:pPr>
-      <w:hyperlink r:id="rId98" w:history="1">
+      <w:hyperlink r:id="rId99" w:history="1">
         <w:r>
           <w:rPr>
             <w:rStyle w:val="Hyperlink"/>
@@ -13005,7 +13012,7 @@
           <w:szCs w:val="21"/>
         </w:rPr>
       </w:pPr>
-      <w:hyperlink r:id="rId99" w:history="1">
+      <w:hyperlink r:id="rId100" w:history="1">
         <w:r>
           <w:rPr>
             <w:rStyle w:val="Hyperlink"/>

</xml_diff>

<commit_message>
Add new indeterminate position and update position outcomes for new and previous position
</commit_message>
<xml_diff>
--- a/CV - Joel Barnes.docx
+++ b/CV - Joel Barnes.docx
@@ -161,7 +161,7 @@
           <w:sz w:val="21"/>
           <w:szCs w:val="21"/>
         </w:rPr>
-        <w:t>Microsimulation Analyst</w:t>
+        <w:t>Social Science Researcher</w:t>
       </w:r>
       <w:r>
         <w:rPr>
@@ -170,7 +170,62 @@
           <w:szCs w:val="21"/>
         </w:rPr>
         <w:tab/>
-        <w:t>Feb 2020 - current</w:t>
+      </w:r>
+      <w:r>
+        <w:rPr>
+          <w:rFonts w:ascii="Arial" w:hAnsi="Arial" w:cs="Arial"/>
+          <w:sz w:val="21"/>
+          <w:szCs w:val="21"/>
+        </w:rPr>
+        <w:t>Mar</w:t>
+      </w:r>
+      <w:r>
+        <w:rPr>
+          <w:rFonts w:ascii="Arial" w:hAnsi="Arial" w:cs="Arial"/>
+          <w:sz w:val="21"/>
+          <w:szCs w:val="21"/>
+        </w:rPr>
+        <w:t xml:space="preserve"> 202</w:t>
+      </w:r>
+      <w:r>
+        <w:rPr>
+          <w:rFonts w:ascii="Arial" w:hAnsi="Arial" w:cs="Arial"/>
+          <w:sz w:val="21"/>
+          <w:szCs w:val="21"/>
+        </w:rPr>
+        <w:t>2</w:t>
+      </w:r>
+      <w:r>
+        <w:rPr>
+          <w:rFonts w:ascii="Arial" w:hAnsi="Arial" w:cs="Arial"/>
+          <w:sz w:val="21"/>
+          <w:szCs w:val="21"/>
+        </w:rPr>
+        <w:t xml:space="preserve"> </w:t>
+      </w:r>
+      <w:r>
+        <w:rPr>
+          <w:rFonts w:ascii="Arial" w:hAnsi="Arial" w:cs="Arial"/>
+          <w:sz w:val="21"/>
+          <w:szCs w:val="21"/>
+        </w:rPr>
+        <w:t>-</w:t>
+      </w:r>
+      <w:r>
+        <w:rPr>
+          <w:rFonts w:ascii="Arial" w:hAnsi="Arial" w:cs="Arial"/>
+          <w:sz w:val="21"/>
+          <w:szCs w:val="21"/>
+        </w:rPr>
+        <w:t xml:space="preserve"> </w:t>
+      </w:r>
+      <w:r>
+        <w:rPr>
+          <w:rFonts w:ascii="Arial" w:hAnsi="Arial" w:cs="Arial"/>
+          <w:sz w:val="21"/>
+          <w:szCs w:val="21"/>
+        </w:rPr>
+        <w:t>current</w:t>
       </w:r>
     </w:p>
     <w:p>
@@ -242,23 +297,7 @@
           <w:sz w:val="21"/>
           <w:szCs w:val="21"/>
         </w:rPr>
-        <w:t xml:space="preserve">Position </w:t>
-      </w:r>
-      <w:r>
-        <w:rPr>
-          <w:rFonts w:ascii="Arial" w:hAnsi="Arial" w:cs="Arial"/>
-          <w:sz w:val="21"/>
-          <w:szCs w:val="21"/>
-        </w:rPr>
-        <w:t>is</w:t>
-      </w:r>
-      <w:r>
-        <w:rPr>
-          <w:rFonts w:ascii="Arial" w:hAnsi="Arial" w:cs="Arial"/>
-          <w:sz w:val="21"/>
-          <w:szCs w:val="21"/>
-        </w:rPr>
-        <w:t xml:space="preserve"> within the </w:t>
+        <w:t xml:space="preserve">Position is within the </w:t>
       </w:r>
       <w:hyperlink r:id="rId6" w:history="1">
         <w:r>
@@ -304,7 +343,23 @@
           <w:sz w:val="21"/>
           <w:szCs w:val="21"/>
         </w:rPr>
-        <w:t xml:space="preserve">Developed a </w:t>
+        <w:t>Developing new features</w:t>
+      </w:r>
+      <w:r>
+        <w:rPr>
+          <w:rFonts w:ascii="Arial" w:hAnsi="Arial" w:cs="Arial"/>
+          <w:sz w:val="21"/>
+          <w:szCs w:val="21"/>
+        </w:rPr>
+        <w:t xml:space="preserve"> and updating parameters</w:t>
+      </w:r>
+      <w:r>
+        <w:rPr>
+          <w:rFonts w:ascii="Arial" w:hAnsi="Arial" w:cs="Arial"/>
+          <w:sz w:val="21"/>
+          <w:szCs w:val="21"/>
+        </w:rPr>
+        <w:t xml:space="preserve"> in the </w:t>
       </w:r>
       <w:hyperlink r:id="rId7" w:history="1">
         <w:r>
@@ -314,7 +369,16 @@
             <w:sz w:val="21"/>
             <w:szCs w:val="21"/>
           </w:rPr>
-          <w:t>Shiny app</w:t>
+          <w:t xml:space="preserve">Population Health </w:t>
+        </w:r>
+        <w:r>
+          <w:rPr>
+            <w:rStyle w:val="Hyperlink"/>
+            <w:rFonts w:ascii="Arial" w:hAnsi="Arial" w:cs="Arial"/>
+            <w:sz w:val="21"/>
+            <w:szCs w:val="21"/>
+          </w:rPr>
+          <w:t>(POHEM) microsimulation model</w:t>
         </w:r>
       </w:hyperlink>
       <w:r>
@@ -323,7 +387,7 @@
           <w:sz w:val="21"/>
           <w:szCs w:val="21"/>
         </w:rPr>
-        <w:t xml:space="preserve"> that enables users to slice and visualize preliminary COVID-19 data in Canada by a number of different variables.</w:t>
+        <w:t>.</w:t>
       </w:r>
     </w:p>
     <w:p>
@@ -350,72 +414,7 @@
           <w:sz w:val="21"/>
           <w:szCs w:val="21"/>
         </w:rPr>
-        <w:t xml:space="preserve">Contributor to the </w:t>
-      </w:r>
-      <w:hyperlink r:id="rId8" w:history="1">
-        <w:r>
-          <w:rPr>
-            <w:rStyle w:val="Hyperlink"/>
-            <w:rFonts w:ascii="Arial" w:hAnsi="Arial" w:cs="Arial"/>
-            <w:sz w:val="21"/>
-            <w:szCs w:val="21"/>
-          </w:rPr>
-          <w:t>EpiSim R package</w:t>
-        </w:r>
-      </w:hyperlink>
-      <w:r>
-        <w:rPr>
-          <w:rFonts w:ascii="Arial" w:hAnsi="Arial" w:cs="Arial"/>
-          <w:sz w:val="21"/>
-          <w:szCs w:val="21"/>
-        </w:rPr>
-        <w:t>, which enables users to build multi-compartment models (ODE or CTMC) via an Excel workbook that specifies the model structure and age stratification. EpiSim has tools for sensitivity analyses and visualization of model results.</w:t>
-      </w:r>
-    </w:p>
-    <w:p>
-      <w:pPr>
-        <w:widowControl w:val="0"/>
-        <w:numPr>
-          <w:ilvl w:val="0"/>
-          <w:numId w:val="1"/>
-        </w:numPr>
-        <w:autoSpaceDE w:val="0"/>
-        <w:autoSpaceDN w:val="0"/>
-        <w:adjustRightInd w:val="0"/>
-        <w:spacing w:after="0" w:line="276" w:lineRule="auto"/>
-        <w:ind w:left="568" w:hanging="284"/>
-        <w:rPr>
-          <w:rFonts w:ascii="Arial" w:hAnsi="Arial" w:cs="Arial"/>
-          <w:sz w:val="21"/>
-          <w:szCs w:val="21"/>
-        </w:rPr>
-      </w:pPr>
-      <w:r>
-        <w:rPr>
-          <w:rFonts w:ascii="Arial" w:hAnsi="Arial" w:cs="Arial"/>
-          <w:sz w:val="21"/>
-          <w:szCs w:val="21"/>
-        </w:rPr>
-        <w:t xml:space="preserve">Developed the </w:t>
-      </w:r>
-      <w:hyperlink r:id="rId9" w:history="1">
-        <w:r>
-          <w:rPr>
-            <w:rStyle w:val="Hyperlink"/>
-            <w:rFonts w:ascii="Arial" w:hAnsi="Arial" w:cs="Arial"/>
-            <w:sz w:val="21"/>
-            <w:szCs w:val="21"/>
-          </w:rPr>
-          <w:t>Data Dictionary Builder Shiny app</w:t>
-        </w:r>
-      </w:hyperlink>
-      <w:r>
-        <w:rPr>
-          <w:rFonts w:ascii="Arial" w:hAnsi="Arial" w:cs="Arial"/>
-          <w:sz w:val="21"/>
-          <w:szCs w:val="21"/>
-        </w:rPr>
-        <w:t xml:space="preserve"> that links meta data for surveys at Statistics Canada. Users can build a searchable, filterable data dictionary and match variables on labels and response options across all cycles of a given survey. There is also a data download feature for users with authorized access to the survey microdata.</w:t>
+        <w:t>Developing a Shiny app that enables users to wrangle and visualize POHEM model output.</w:t>
       </w:r>
     </w:p>
     <w:p>
@@ -461,7 +460,7 @@
           <w:sz w:val="21"/>
           <w:szCs w:val="21"/>
         </w:rPr>
-        <w:t>Knowledge and Data Analyst</w:t>
+        <w:t>Microsimulation Analyst</w:t>
       </w:r>
       <w:r>
         <w:rPr>
@@ -470,7 +469,31 @@
           <w:szCs w:val="21"/>
         </w:rPr>
         <w:tab/>
-        <w:t>Sep 2010 - Dec 2019</w:t>
+        <w:t xml:space="preserve">Feb 2020 </w:t>
+      </w:r>
+      <w:r>
+        <w:rPr>
+          <w:rFonts w:ascii="Arial" w:hAnsi="Arial" w:cs="Arial"/>
+          <w:sz w:val="21"/>
+          <w:szCs w:val="21"/>
+        </w:rPr>
+        <w:t>-</w:t>
+      </w:r>
+      <w:r>
+        <w:rPr>
+          <w:rFonts w:ascii="Arial" w:hAnsi="Arial" w:cs="Arial"/>
+          <w:sz w:val="21"/>
+          <w:szCs w:val="21"/>
+        </w:rPr>
+        <w:t xml:space="preserve"> </w:t>
+      </w:r>
+      <w:r>
+        <w:rPr>
+          <w:rFonts w:ascii="Arial" w:hAnsi="Arial" w:cs="Arial"/>
+          <w:sz w:val="21"/>
+          <w:szCs w:val="21"/>
+        </w:rPr>
+        <w:t>Feb 2022</w:t>
       </w:r>
     </w:p>
     <w:p>
@@ -493,7 +516,7 @@
           <w:sz w:val="21"/>
           <w:szCs w:val="21"/>
         </w:rPr>
-        <w:t>CHEO Research Institute • Ottawa, Ontario</w:t>
+        <w:t>Statistics Canada • Ottawa, Ontario</w:t>
       </w:r>
       <w:r>
         <w:rPr>
@@ -542,25 +565,25 @@
           <w:sz w:val="21"/>
           <w:szCs w:val="21"/>
         </w:rPr>
-        <w:t>Position was with</w:t>
-      </w:r>
-      <w:r>
-        <w:rPr>
-          <w:rFonts w:ascii="Arial" w:hAnsi="Arial" w:cs="Arial"/>
-          <w:sz w:val="21"/>
-          <w:szCs w:val="21"/>
-        </w:rPr>
-        <w:t>in</w:t>
-      </w:r>
-      <w:r>
-        <w:rPr>
-          <w:rFonts w:ascii="Arial" w:hAnsi="Arial" w:cs="Arial"/>
-          <w:sz w:val="21"/>
-          <w:szCs w:val="21"/>
-        </w:rPr>
-        <w:t xml:space="preserve"> the </w:t>
-      </w:r>
-      <w:hyperlink r:id="rId10" w:history="1">
+        <w:t xml:space="preserve">Position </w:t>
+      </w:r>
+      <w:r>
+        <w:rPr>
+          <w:rFonts w:ascii="Arial" w:hAnsi="Arial" w:cs="Arial"/>
+          <w:sz w:val="21"/>
+          <w:szCs w:val="21"/>
+        </w:rPr>
+        <w:t>is</w:t>
+      </w:r>
+      <w:r>
+        <w:rPr>
+          <w:rFonts w:ascii="Arial" w:hAnsi="Arial" w:cs="Arial"/>
+          <w:sz w:val="21"/>
+          <w:szCs w:val="21"/>
+        </w:rPr>
+        <w:t xml:space="preserve"> within the </w:t>
+      </w:r>
+      <w:hyperlink r:id="rId8" w:history="1">
         <w:r>
           <w:rPr>
             <w:rStyle w:val="Hyperlink"/>
@@ -568,7 +591,7 @@
             <w:sz w:val="21"/>
             <w:szCs w:val="21"/>
           </w:rPr>
-          <w:t>Healthy Active Living and Obesity Research Group</w:t>
+          <w:t>Healthy Analysis Division</w:t>
         </w:r>
       </w:hyperlink>
       <w:r>
@@ -604,31 +627,26 @@
           <w:sz w:val="21"/>
           <w:szCs w:val="21"/>
         </w:rPr>
-        <w:t>Cleaned</w:t>
-      </w:r>
-      <w:r>
-        <w:rPr>
-          <w:rFonts w:ascii="Arial" w:hAnsi="Arial" w:cs="Arial"/>
-          <w:sz w:val="21"/>
-          <w:szCs w:val="21"/>
-        </w:rPr>
-        <w:t>,</w:t>
-      </w:r>
-      <w:r>
-        <w:rPr>
-          <w:rFonts w:ascii="Arial" w:hAnsi="Arial" w:cs="Arial"/>
-          <w:sz w:val="21"/>
-          <w:szCs w:val="21"/>
-        </w:rPr>
-        <w:t xml:space="preserve"> wrangled and modeled small- and large-scale datasets for </w:t>
-      </w:r>
-      <w:r>
-        <w:rPr>
-          <w:rFonts w:ascii="Arial" w:hAnsi="Arial" w:cs="Arial"/>
-          <w:sz w:val="21"/>
-          <w:szCs w:val="21"/>
-        </w:rPr>
-        <w:t>refereed publications and reports.</w:t>
+        <w:t xml:space="preserve">Developed a </w:t>
+      </w:r>
+      <w:hyperlink r:id="rId9" w:history="1">
+        <w:r>
+          <w:rPr>
+            <w:rStyle w:val="Hyperlink"/>
+            <w:rFonts w:ascii="Arial" w:hAnsi="Arial" w:cs="Arial"/>
+            <w:sz w:val="21"/>
+            <w:szCs w:val="21"/>
+          </w:rPr>
+          <w:t>Shiny app</w:t>
+        </w:r>
+      </w:hyperlink>
+      <w:r>
+        <w:rPr>
+          <w:rFonts w:ascii="Arial" w:hAnsi="Arial" w:cs="Arial"/>
+          <w:sz w:val="21"/>
+          <w:szCs w:val="21"/>
+        </w:rPr>
+        <w:t xml:space="preserve"> that enables users to slice and visualize preliminary COVID-19 data in Canada by a number of different variables.</w:t>
       </w:r>
     </w:p>
     <w:p>
@@ -655,39 +673,26 @@
           <w:sz w:val="21"/>
           <w:szCs w:val="21"/>
         </w:rPr>
-        <w:t xml:space="preserve">Provided data analysis </w:t>
-      </w:r>
-      <w:r>
-        <w:rPr>
-          <w:rFonts w:ascii="Arial" w:hAnsi="Arial" w:cs="Arial"/>
-          <w:sz w:val="21"/>
-          <w:szCs w:val="21"/>
-        </w:rPr>
-        <w:t xml:space="preserve">consultations </w:t>
-      </w:r>
-      <w:r>
-        <w:rPr>
-          <w:rFonts w:ascii="Arial" w:hAnsi="Arial" w:cs="Arial"/>
-          <w:sz w:val="21"/>
-          <w:szCs w:val="21"/>
-        </w:rPr>
-        <w:t xml:space="preserve">for </w:t>
-      </w:r>
-      <w:r>
-        <w:rPr>
-          <w:rFonts w:ascii="Arial" w:hAnsi="Arial" w:cs="Arial"/>
-          <w:sz w:val="21"/>
-          <w:szCs w:val="21"/>
-        </w:rPr>
-        <w:t>research investigators, staff</w:t>
-      </w:r>
-      <w:r>
-        <w:rPr>
-          <w:rFonts w:ascii="Arial" w:hAnsi="Arial" w:cs="Arial"/>
-          <w:sz w:val="21"/>
-          <w:szCs w:val="21"/>
-        </w:rPr>
-        <w:t xml:space="preserve"> and students.</w:t>
+        <w:t xml:space="preserve">Contributor to the </w:t>
+      </w:r>
+      <w:hyperlink r:id="rId10" w:history="1">
+        <w:r>
+          <w:rPr>
+            <w:rStyle w:val="Hyperlink"/>
+            <w:rFonts w:ascii="Arial" w:hAnsi="Arial" w:cs="Arial"/>
+            <w:sz w:val="21"/>
+            <w:szCs w:val="21"/>
+          </w:rPr>
+          <w:t>EpiSim R package</w:t>
+        </w:r>
+      </w:hyperlink>
+      <w:r>
+        <w:rPr>
+          <w:rFonts w:ascii="Arial" w:hAnsi="Arial" w:cs="Arial"/>
+          <w:sz w:val="21"/>
+          <w:szCs w:val="21"/>
+        </w:rPr>
+        <w:t>, which enables users to build multi-compartment models (ODE or CTMC) via an Excel workbook that specifies the model structure and age stratification. EpiSim has tools for sensitivity analyses and visualization of model results.</w:t>
       </w:r>
     </w:p>
     <w:p>
@@ -714,39 +719,7 @@
           <w:sz w:val="21"/>
           <w:szCs w:val="21"/>
         </w:rPr>
-        <w:t>Research manager and lead author for</w:t>
-      </w:r>
-      <w:r>
-        <w:rPr>
-          <w:rFonts w:ascii="Arial" w:hAnsi="Arial" w:cs="Arial"/>
-          <w:sz w:val="21"/>
-          <w:szCs w:val="21"/>
-        </w:rPr>
-        <w:t xml:space="preserve"> th</w:t>
-      </w:r>
-      <w:r>
-        <w:rPr>
-          <w:rFonts w:ascii="Arial" w:hAnsi="Arial" w:cs="Arial"/>
-          <w:sz w:val="21"/>
-          <w:szCs w:val="21"/>
-        </w:rPr>
-        <w:t>e</w:t>
-      </w:r>
-      <w:r>
-        <w:rPr>
-          <w:rFonts w:ascii="Arial" w:hAnsi="Arial" w:cs="Arial"/>
-          <w:sz w:val="21"/>
-          <w:szCs w:val="21"/>
-        </w:rPr>
-        <w:t xml:space="preserve"> annual</w:t>
-      </w:r>
-      <w:r>
-        <w:rPr>
-          <w:rFonts w:ascii="Arial" w:hAnsi="Arial" w:cs="Arial"/>
-          <w:sz w:val="21"/>
-          <w:szCs w:val="21"/>
-        </w:rPr>
-        <w:t xml:space="preserve"> </w:t>
+        <w:t xml:space="preserve">Developed the </w:t>
       </w:r>
       <w:hyperlink r:id="rId11" w:history="1">
         <w:r>
@@ -756,7 +729,7 @@
             <w:sz w:val="21"/>
             <w:szCs w:val="21"/>
           </w:rPr>
-          <w:t>ParticipACTION Report Card on Physical Activity for Children and Youth</w:t>
+          <w:t>Data Dictionary Builder Shiny app</w:t>
         </w:r>
       </w:hyperlink>
       <w:r>
@@ -765,47 +738,7 @@
           <w:sz w:val="21"/>
           <w:szCs w:val="21"/>
         </w:rPr>
-        <w:t xml:space="preserve"> (</w:t>
-      </w:r>
-      <w:r>
-        <w:rPr>
-          <w:rFonts w:ascii="Arial" w:hAnsi="Arial" w:cs="Arial"/>
-          <w:sz w:val="21"/>
-          <w:szCs w:val="21"/>
-        </w:rPr>
-        <w:t>after</w:t>
-      </w:r>
-      <w:r>
-        <w:rPr>
-          <w:rFonts w:ascii="Arial" w:hAnsi="Arial" w:cs="Arial"/>
-          <w:sz w:val="21"/>
-          <w:szCs w:val="21"/>
-        </w:rPr>
-        <w:t xml:space="preserve"> 2016, a biennial </w:t>
-      </w:r>
-      <w:r>
-        <w:rPr>
-          <w:rFonts w:ascii="Arial" w:hAnsi="Arial" w:cs="Arial"/>
-          <w:sz w:val="21"/>
-          <w:szCs w:val="21"/>
-        </w:rPr>
-        <w:t>knowledge product</w:t>
-      </w:r>
-      <w:r>
-        <w:rPr>
-          <w:rFonts w:ascii="Arial" w:hAnsi="Arial" w:cs="Arial"/>
-          <w:sz w:val="21"/>
-          <w:szCs w:val="21"/>
-        </w:rPr>
-        <w:t>)</w:t>
-      </w:r>
-      <w:r>
-        <w:rPr>
-          <w:rFonts w:ascii="Arial" w:hAnsi="Arial" w:cs="Arial"/>
-          <w:sz w:val="21"/>
-          <w:szCs w:val="21"/>
-        </w:rPr>
-        <w:t>.</w:t>
+        <w:t xml:space="preserve"> that links meta data for surveys at Statistics Canada. Users can build a searchable, filterable data dictionary and match variables on labels and response options across all cycles of a given survey. There is also a data download feature for users with authorized access to the survey microdata.</w:t>
       </w:r>
     </w:p>
     <w:p>
@@ -832,6 +765,509 @@
           <w:sz w:val="21"/>
           <w:szCs w:val="21"/>
         </w:rPr>
+        <w:t>Modeled</w:t>
+      </w:r>
+      <w:r>
+        <w:rPr>
+          <w:rFonts w:ascii="Arial" w:hAnsi="Arial" w:cs="Arial"/>
+          <w:sz w:val="21"/>
+          <w:szCs w:val="21"/>
+        </w:rPr>
+        <w:t xml:space="preserve"> the COVID-19 pandemic weekly in nine Canadian provinces.</w:t>
+      </w:r>
+    </w:p>
+    <w:p>
+      <w:pPr>
+        <w:widowControl w:val="0"/>
+        <w:numPr>
+          <w:ilvl w:val="0"/>
+          <w:numId w:val="1"/>
+        </w:numPr>
+        <w:autoSpaceDE w:val="0"/>
+        <w:autoSpaceDN w:val="0"/>
+        <w:adjustRightInd w:val="0"/>
+        <w:spacing w:after="0" w:line="276" w:lineRule="auto"/>
+        <w:ind w:left="568" w:hanging="284"/>
+        <w:rPr>
+          <w:rFonts w:ascii="Arial" w:hAnsi="Arial" w:cs="Arial"/>
+          <w:sz w:val="21"/>
+          <w:szCs w:val="21"/>
+        </w:rPr>
+      </w:pPr>
+      <w:r>
+        <w:rPr>
+          <w:rFonts w:ascii="Arial" w:hAnsi="Arial" w:cs="Arial"/>
+          <w:sz w:val="21"/>
+          <w:szCs w:val="21"/>
+        </w:rPr>
+        <w:t>Develop</w:t>
+      </w:r>
+      <w:r>
+        <w:rPr>
+          <w:rFonts w:ascii="Arial" w:hAnsi="Arial" w:cs="Arial"/>
+          <w:sz w:val="21"/>
+          <w:szCs w:val="21"/>
+        </w:rPr>
+        <w:t>ed</w:t>
+      </w:r>
+      <w:r>
+        <w:rPr>
+          <w:rFonts w:ascii="Arial" w:hAnsi="Arial" w:cs="Arial"/>
+          <w:sz w:val="21"/>
+          <w:szCs w:val="21"/>
+        </w:rPr>
+        <w:t xml:space="preserve"> new features</w:t>
+      </w:r>
+      <w:r>
+        <w:rPr>
+          <w:rFonts w:ascii="Arial" w:hAnsi="Arial" w:cs="Arial"/>
+          <w:sz w:val="21"/>
+          <w:szCs w:val="21"/>
+        </w:rPr>
+        <w:t xml:space="preserve"> and updated parameters</w:t>
+      </w:r>
+      <w:r>
+        <w:rPr>
+          <w:rFonts w:ascii="Arial" w:hAnsi="Arial" w:cs="Arial"/>
+          <w:sz w:val="21"/>
+          <w:szCs w:val="21"/>
+        </w:rPr>
+        <w:t xml:space="preserve"> in the </w:t>
+      </w:r>
+      <w:hyperlink r:id="rId12" w:history="1">
+        <w:r>
+          <w:rPr>
+            <w:rStyle w:val="Hyperlink"/>
+            <w:rFonts w:ascii="Arial" w:hAnsi="Arial" w:cs="Arial"/>
+            <w:sz w:val="21"/>
+            <w:szCs w:val="21"/>
+          </w:rPr>
+          <w:t>Population Health (POHEM) microsimulation model</w:t>
+        </w:r>
+      </w:hyperlink>
+      <w:r>
+        <w:rPr>
+          <w:rFonts w:ascii="Arial" w:hAnsi="Arial" w:cs="Arial"/>
+          <w:sz w:val="21"/>
+          <w:szCs w:val="21"/>
+        </w:rPr>
+        <w:t>.</w:t>
+      </w:r>
+    </w:p>
+    <w:p>
+      <w:pPr>
+        <w:widowControl w:val="0"/>
+        <w:tabs>
+          <w:tab w:val="right" w:pos="9088"/>
+        </w:tabs>
+        <w:autoSpaceDE w:val="0"/>
+        <w:autoSpaceDN w:val="0"/>
+        <w:adjustRightInd w:val="0"/>
+        <w:spacing w:after="0" w:line="240" w:lineRule="auto"/>
+        <w:rPr>
+          <w:rFonts w:ascii="Arial" w:hAnsi="Arial" w:cs="Arial"/>
+          <w:b/>
+          <w:bCs/>
+          <w:sz w:val="21"/>
+          <w:szCs w:val="21"/>
+        </w:rPr>
+      </w:pPr>
+    </w:p>
+    <w:p>
+      <w:pPr>
+        <w:widowControl w:val="0"/>
+        <w:tabs>
+          <w:tab w:val="right" w:pos="9088"/>
+        </w:tabs>
+        <w:autoSpaceDE w:val="0"/>
+        <w:autoSpaceDN w:val="0"/>
+        <w:adjustRightInd w:val="0"/>
+        <w:spacing w:after="0" w:line="240" w:lineRule="auto"/>
+        <w:rPr>
+          <w:rFonts w:ascii="Arial" w:hAnsi="Arial" w:cs="Arial"/>
+          <w:sz w:val="21"/>
+          <w:szCs w:val="21"/>
+        </w:rPr>
+      </w:pPr>
+      <w:r>
+        <w:rPr>
+          <w:rFonts w:ascii="Arial" w:hAnsi="Arial" w:cs="Arial"/>
+          <w:b/>
+          <w:bCs/>
+          <w:sz w:val="21"/>
+          <w:szCs w:val="21"/>
+        </w:rPr>
+        <w:t>Knowledge and Data Analyst</w:t>
+      </w:r>
+      <w:r>
+        <w:rPr>
+          <w:rFonts w:ascii="Arial" w:hAnsi="Arial" w:cs="Arial"/>
+          <w:sz w:val="21"/>
+          <w:szCs w:val="21"/>
+        </w:rPr>
+        <w:tab/>
+        <w:t>Sep 2010 - Dec 2019</w:t>
+      </w:r>
+    </w:p>
+    <w:p>
+      <w:pPr>
+        <w:widowControl w:val="0"/>
+        <w:autoSpaceDE w:val="0"/>
+        <w:autoSpaceDN w:val="0"/>
+        <w:adjustRightInd w:val="0"/>
+        <w:spacing w:after="0" w:line="240" w:lineRule="auto"/>
+        <w:rPr>
+          <w:rFonts w:ascii="Arial" w:hAnsi="Arial" w:cs="Arial"/>
+          <w:sz w:val="21"/>
+          <w:szCs w:val="21"/>
+        </w:rPr>
+      </w:pPr>
+      <w:r>
+        <w:rPr>
+          <w:rFonts w:ascii="Arial" w:hAnsi="Arial" w:cs="Arial"/>
+          <w:color w:val="666666"/>
+          <w:sz w:val="21"/>
+          <w:szCs w:val="21"/>
+        </w:rPr>
+        <w:t>CHEO Research Institute • Ottawa, Ontario</w:t>
+      </w:r>
+      <w:r>
+        <w:rPr>
+          <w:rFonts w:ascii="Arial" w:hAnsi="Arial" w:cs="Arial"/>
+          <w:sz w:val="21"/>
+          <w:szCs w:val="21"/>
+        </w:rPr>
+        <w:tab/>
+      </w:r>
+    </w:p>
+    <w:p>
+      <w:pPr>
+        <w:widowControl w:val="0"/>
+        <w:autoSpaceDE w:val="0"/>
+        <w:autoSpaceDN w:val="0"/>
+        <w:adjustRightInd w:val="0"/>
+        <w:spacing w:after="0" w:line="240" w:lineRule="auto"/>
+        <w:rPr>
+          <w:rFonts w:ascii="Arial" w:hAnsi="Arial" w:cs="Arial"/>
+          <w:sz w:val="21"/>
+          <w:szCs w:val="21"/>
+        </w:rPr>
+      </w:pPr>
+    </w:p>
+    <w:p>
+      <w:pPr>
+        <w:widowControl w:val="0"/>
+        <w:numPr>
+          <w:ilvl w:val="0"/>
+          <w:numId w:val="1"/>
+        </w:numPr>
+        <w:autoSpaceDE w:val="0"/>
+        <w:autoSpaceDN w:val="0"/>
+        <w:adjustRightInd w:val="0"/>
+        <w:spacing w:after="0" w:line="276" w:lineRule="auto"/>
+        <w:ind w:left="568" w:hanging="284"/>
+        <w:rPr>
+          <w:rFonts w:ascii="Arial" w:hAnsi="Arial" w:cs="Arial"/>
+          <w:sz w:val="21"/>
+          <w:szCs w:val="21"/>
+        </w:rPr>
+      </w:pPr>
+      <w:r>
+        <w:rPr>
+          <w:rFonts w:ascii="Arial" w:hAnsi="Arial" w:cs="Arial"/>
+          <w:sz w:val="21"/>
+          <w:szCs w:val="21"/>
+        </w:rPr>
+        <w:t>Position was with</w:t>
+      </w:r>
+      <w:r>
+        <w:rPr>
+          <w:rFonts w:ascii="Arial" w:hAnsi="Arial" w:cs="Arial"/>
+          <w:sz w:val="21"/>
+          <w:szCs w:val="21"/>
+        </w:rPr>
+        <w:t>in</w:t>
+      </w:r>
+      <w:r>
+        <w:rPr>
+          <w:rFonts w:ascii="Arial" w:hAnsi="Arial" w:cs="Arial"/>
+          <w:sz w:val="21"/>
+          <w:szCs w:val="21"/>
+        </w:rPr>
+        <w:t xml:space="preserve"> the </w:t>
+      </w:r>
+      <w:hyperlink r:id="rId13" w:history="1">
+        <w:r>
+          <w:rPr>
+            <w:rStyle w:val="Hyperlink"/>
+            <w:rFonts w:ascii="Arial" w:hAnsi="Arial" w:cs="Arial"/>
+            <w:sz w:val="21"/>
+            <w:szCs w:val="21"/>
+          </w:rPr>
+          <w:t>Healthy Active Living and Obesity Research Group</w:t>
+        </w:r>
+      </w:hyperlink>
+      <w:r>
+        <w:rPr>
+          <w:rFonts w:ascii="Arial" w:hAnsi="Arial" w:cs="Arial"/>
+          <w:sz w:val="21"/>
+          <w:szCs w:val="21"/>
+        </w:rPr>
+        <w:t>.</w:t>
+      </w:r>
+    </w:p>
+    <w:p>
+      <w:pPr>
+        <w:widowControl w:val="0"/>
+        <w:numPr>
+          <w:ilvl w:val="0"/>
+          <w:numId w:val="1"/>
+        </w:numPr>
+        <w:autoSpaceDE w:val="0"/>
+        <w:autoSpaceDN w:val="0"/>
+        <w:adjustRightInd w:val="0"/>
+        <w:spacing w:after="0" w:line="276" w:lineRule="auto"/>
+        <w:ind w:left="568" w:hanging="284"/>
+        <w:rPr>
+          <w:rFonts w:ascii="Arial" w:hAnsi="Arial" w:cs="Arial"/>
+          <w:sz w:val="21"/>
+          <w:szCs w:val="21"/>
+        </w:rPr>
+      </w:pPr>
+      <w:r>
+        <w:rPr>
+          <w:rFonts w:ascii="Arial" w:hAnsi="Arial" w:cs="Arial"/>
+          <w:sz w:val="21"/>
+          <w:szCs w:val="21"/>
+        </w:rPr>
+        <w:t>Cleaned</w:t>
+      </w:r>
+      <w:r>
+        <w:rPr>
+          <w:rFonts w:ascii="Arial" w:hAnsi="Arial" w:cs="Arial"/>
+          <w:sz w:val="21"/>
+          <w:szCs w:val="21"/>
+        </w:rPr>
+        <w:t>,</w:t>
+      </w:r>
+      <w:r>
+        <w:rPr>
+          <w:rFonts w:ascii="Arial" w:hAnsi="Arial" w:cs="Arial"/>
+          <w:sz w:val="21"/>
+          <w:szCs w:val="21"/>
+        </w:rPr>
+        <w:t xml:space="preserve"> wrangled and modeled small- and large-scale datasets for </w:t>
+      </w:r>
+      <w:r>
+        <w:rPr>
+          <w:rFonts w:ascii="Arial" w:hAnsi="Arial" w:cs="Arial"/>
+          <w:sz w:val="21"/>
+          <w:szCs w:val="21"/>
+        </w:rPr>
+        <w:t>refereed publications and reports.</w:t>
+      </w:r>
+    </w:p>
+    <w:p>
+      <w:pPr>
+        <w:widowControl w:val="0"/>
+        <w:numPr>
+          <w:ilvl w:val="0"/>
+          <w:numId w:val="1"/>
+        </w:numPr>
+        <w:autoSpaceDE w:val="0"/>
+        <w:autoSpaceDN w:val="0"/>
+        <w:adjustRightInd w:val="0"/>
+        <w:spacing w:after="0" w:line="276" w:lineRule="auto"/>
+        <w:ind w:left="568" w:hanging="284"/>
+        <w:rPr>
+          <w:rFonts w:ascii="Arial" w:hAnsi="Arial" w:cs="Arial"/>
+          <w:sz w:val="21"/>
+          <w:szCs w:val="21"/>
+        </w:rPr>
+      </w:pPr>
+      <w:r>
+        <w:rPr>
+          <w:rFonts w:ascii="Arial" w:hAnsi="Arial" w:cs="Arial"/>
+          <w:sz w:val="21"/>
+          <w:szCs w:val="21"/>
+        </w:rPr>
+        <w:t xml:space="preserve">Provided data analysis </w:t>
+      </w:r>
+      <w:r>
+        <w:rPr>
+          <w:rFonts w:ascii="Arial" w:hAnsi="Arial" w:cs="Arial"/>
+          <w:sz w:val="21"/>
+          <w:szCs w:val="21"/>
+        </w:rPr>
+        <w:t xml:space="preserve">consultations </w:t>
+      </w:r>
+      <w:r>
+        <w:rPr>
+          <w:rFonts w:ascii="Arial" w:hAnsi="Arial" w:cs="Arial"/>
+          <w:sz w:val="21"/>
+          <w:szCs w:val="21"/>
+        </w:rPr>
+        <w:t xml:space="preserve">for </w:t>
+      </w:r>
+      <w:r>
+        <w:rPr>
+          <w:rFonts w:ascii="Arial" w:hAnsi="Arial" w:cs="Arial"/>
+          <w:sz w:val="21"/>
+          <w:szCs w:val="21"/>
+        </w:rPr>
+        <w:t>research investigators, staff</w:t>
+      </w:r>
+      <w:r>
+        <w:rPr>
+          <w:rFonts w:ascii="Arial" w:hAnsi="Arial" w:cs="Arial"/>
+          <w:sz w:val="21"/>
+          <w:szCs w:val="21"/>
+        </w:rPr>
+        <w:t xml:space="preserve"> and students.</w:t>
+      </w:r>
+    </w:p>
+    <w:p>
+      <w:pPr>
+        <w:widowControl w:val="0"/>
+        <w:numPr>
+          <w:ilvl w:val="0"/>
+          <w:numId w:val="1"/>
+        </w:numPr>
+        <w:autoSpaceDE w:val="0"/>
+        <w:autoSpaceDN w:val="0"/>
+        <w:adjustRightInd w:val="0"/>
+        <w:spacing w:after="0" w:line="276" w:lineRule="auto"/>
+        <w:ind w:left="568" w:hanging="284"/>
+        <w:rPr>
+          <w:rFonts w:ascii="Arial" w:hAnsi="Arial" w:cs="Arial"/>
+          <w:sz w:val="21"/>
+          <w:szCs w:val="21"/>
+        </w:rPr>
+      </w:pPr>
+      <w:r>
+        <w:rPr>
+          <w:rFonts w:ascii="Arial" w:hAnsi="Arial" w:cs="Arial"/>
+          <w:sz w:val="21"/>
+          <w:szCs w:val="21"/>
+        </w:rPr>
+        <w:t>Research manager and lead author for</w:t>
+      </w:r>
+      <w:r>
+        <w:rPr>
+          <w:rFonts w:ascii="Arial" w:hAnsi="Arial" w:cs="Arial"/>
+          <w:sz w:val="21"/>
+          <w:szCs w:val="21"/>
+        </w:rPr>
+        <w:t xml:space="preserve"> th</w:t>
+      </w:r>
+      <w:r>
+        <w:rPr>
+          <w:rFonts w:ascii="Arial" w:hAnsi="Arial" w:cs="Arial"/>
+          <w:sz w:val="21"/>
+          <w:szCs w:val="21"/>
+        </w:rPr>
+        <w:t>e</w:t>
+      </w:r>
+      <w:r>
+        <w:rPr>
+          <w:rFonts w:ascii="Arial" w:hAnsi="Arial" w:cs="Arial"/>
+          <w:sz w:val="21"/>
+          <w:szCs w:val="21"/>
+        </w:rPr>
+        <w:t xml:space="preserve"> annual</w:t>
+      </w:r>
+      <w:r>
+        <w:rPr>
+          <w:rFonts w:ascii="Arial" w:hAnsi="Arial" w:cs="Arial"/>
+          <w:sz w:val="21"/>
+          <w:szCs w:val="21"/>
+        </w:rPr>
+        <w:t xml:space="preserve"> </w:t>
+      </w:r>
+      <w:hyperlink r:id="rId14" w:history="1">
+        <w:r>
+          <w:rPr>
+            <w:rStyle w:val="Hyperlink"/>
+            <w:rFonts w:ascii="Arial" w:hAnsi="Arial" w:cs="Arial"/>
+            <w:sz w:val="21"/>
+            <w:szCs w:val="21"/>
+          </w:rPr>
+          <w:t>ParticipACTION Report Card on Physical Activity for Children and Youth</w:t>
+        </w:r>
+      </w:hyperlink>
+      <w:r>
+        <w:rPr>
+          <w:rFonts w:ascii="Arial" w:hAnsi="Arial" w:cs="Arial"/>
+          <w:sz w:val="21"/>
+          <w:szCs w:val="21"/>
+        </w:rPr>
+        <w:t xml:space="preserve"> (</w:t>
+      </w:r>
+      <w:r>
+        <w:rPr>
+          <w:rFonts w:ascii="Arial" w:hAnsi="Arial" w:cs="Arial"/>
+          <w:sz w:val="21"/>
+          <w:szCs w:val="21"/>
+        </w:rPr>
+        <w:t>after</w:t>
+      </w:r>
+      <w:r>
+        <w:rPr>
+          <w:rFonts w:ascii="Arial" w:hAnsi="Arial" w:cs="Arial"/>
+          <w:sz w:val="21"/>
+          <w:szCs w:val="21"/>
+        </w:rPr>
+        <w:t xml:space="preserve"> 2016, a biennial </w:t>
+      </w:r>
+      <w:r>
+        <w:rPr>
+          <w:rFonts w:ascii="Arial" w:hAnsi="Arial" w:cs="Arial"/>
+          <w:sz w:val="21"/>
+          <w:szCs w:val="21"/>
+        </w:rPr>
+        <w:t>knowledge product</w:t>
+      </w:r>
+      <w:r>
+        <w:rPr>
+          <w:rFonts w:ascii="Arial" w:hAnsi="Arial" w:cs="Arial"/>
+          <w:sz w:val="21"/>
+          <w:szCs w:val="21"/>
+        </w:rPr>
+        <w:t>)</w:t>
+      </w:r>
+      <w:r>
+        <w:rPr>
+          <w:rFonts w:ascii="Arial" w:hAnsi="Arial" w:cs="Arial"/>
+          <w:sz w:val="21"/>
+          <w:szCs w:val="21"/>
+        </w:rPr>
+        <w:t>.</w:t>
+      </w:r>
+    </w:p>
+    <w:p>
+      <w:pPr>
+        <w:widowControl w:val="0"/>
+        <w:numPr>
+          <w:ilvl w:val="0"/>
+          <w:numId w:val="1"/>
+        </w:numPr>
+        <w:autoSpaceDE w:val="0"/>
+        <w:autoSpaceDN w:val="0"/>
+        <w:adjustRightInd w:val="0"/>
+        <w:spacing w:after="0" w:line="276" w:lineRule="auto"/>
+        <w:ind w:left="568" w:hanging="284"/>
+        <w:rPr>
+          <w:rFonts w:ascii="Arial" w:hAnsi="Arial" w:cs="Arial"/>
+          <w:sz w:val="21"/>
+          <w:szCs w:val="21"/>
+        </w:rPr>
+      </w:pPr>
+      <w:r>
+        <w:rPr>
+          <w:rFonts w:ascii="Arial" w:hAnsi="Arial" w:cs="Arial"/>
+          <w:sz w:val="21"/>
+          <w:szCs w:val="21"/>
+        </w:rPr>
         <w:t xml:space="preserve">Carried out all aspects of </w:t>
       </w:r>
       <w:r>
@@ -901,7 +1337,7 @@
           <w:szCs w:val="21"/>
         </w:rPr>
       </w:pPr>
-      <w:hyperlink r:id="rId12" w:history="1">
+      <w:hyperlink r:id="rId15" w:history="1">
         <w:r>
           <w:rPr>
             <w:rStyle w:val="Hyperlink"/>
@@ -931,7 +1367,7 @@
           <w:szCs w:val="21"/>
         </w:rPr>
       </w:pPr>
-      <w:hyperlink r:id="rId13" w:history="1">
+      <w:hyperlink r:id="rId16" w:history="1">
         <w:r>
           <w:rPr>
             <w:rStyle w:val="Hyperlink"/>
@@ -1001,7 +1437,7 @@
           <w:szCs w:val="21"/>
         </w:rPr>
       </w:pPr>
-      <w:hyperlink r:id="rId14" w:history="1">
+      <w:hyperlink r:id="rId17" w:history="1">
         <w:r>
           <w:rPr>
             <w:rStyle w:val="Hyperlink"/>
@@ -1031,7 +1467,7 @@
           <w:szCs w:val="21"/>
         </w:rPr>
       </w:pPr>
-      <w:hyperlink r:id="rId15" w:history="1">
+      <w:hyperlink r:id="rId18" w:history="1">
         <w:r>
           <w:rPr>
             <w:rStyle w:val="Hyperlink"/>
@@ -1061,7 +1497,7 @@
           <w:szCs w:val="21"/>
         </w:rPr>
       </w:pPr>
-      <w:hyperlink r:id="rId16" w:history="1">
+      <w:hyperlink r:id="rId19" w:history="1">
         <w:r>
           <w:rPr>
             <w:rStyle w:val="Hyperlink"/>
@@ -1122,6 +1558,7 @@
           <w:sz w:val="24"/>
           <w:szCs w:val="24"/>
         </w:rPr>
+        <w:lastRenderedPageBreak/>
         <w:t>VOLUNTEER EXPERIENCE</w:t>
       </w:r>
     </w:p>
@@ -1363,27 +1800,6 @@
     </w:p>
     <w:p>
       <w:pPr>
-        <w:rPr>
-          <w:rFonts w:ascii="Arial" w:hAnsi="Arial" w:cs="Arial"/>
-          <w:b/>
-          <w:bCs/>
-          <w:sz w:val="24"/>
-          <w:szCs w:val="24"/>
-        </w:rPr>
-      </w:pPr>
-      <w:r>
-        <w:rPr>
-          <w:rFonts w:ascii="Arial" w:hAnsi="Arial" w:cs="Arial"/>
-          <w:b/>
-          <w:bCs/>
-          <w:sz w:val="24"/>
-          <w:szCs w:val="24"/>
-        </w:rPr>
-        <w:br w:type="page"/>
-      </w:r>
-    </w:p>
-    <w:p>
-      <w:pPr>
         <w:widowControl w:val="0"/>
         <w:autoSpaceDE w:val="0"/>
         <w:autoSpaceDN w:val="0"/>
@@ -1403,7 +1819,6 @@
           <w:sz w:val="24"/>
           <w:szCs w:val="24"/>
         </w:rPr>
-        <w:lastRenderedPageBreak/>
         <w:t>SKILLS</w:t>
       </w:r>
     </w:p>
@@ -2174,7 +2589,7 @@
         </w:rPr>
         <w:t>Thesis: “</w:t>
       </w:r>
-      <w:hyperlink r:id="rId17" w:history="1">
+      <w:hyperlink r:id="rId20" w:history="1">
         <w:r>
           <w:rPr>
             <w:rStyle w:val="Hyperlink"/>
@@ -2271,7 +2686,7 @@
         </w:rPr>
         <w:t xml:space="preserve">Supervisor: </w:t>
       </w:r>
-      <w:hyperlink r:id="rId18" w:history="1">
+      <w:hyperlink r:id="rId21" w:history="1">
         <w:r>
           <w:rPr>
             <w:rStyle w:val="Hyperlink"/>
@@ -2555,7 +2970,7 @@
         </w:rPr>
         <w:t xml:space="preserve">, Elovainio M, Hakulinen C, Sourander A, Tremblay MS, Guerrero M. </w:t>
       </w:r>
-      <w:hyperlink r:id="rId19" w:history="1">
+      <w:hyperlink r:id="rId22" w:history="1">
         <w:r>
           <w:rPr>
             <w:rStyle w:val="Hyperlink"/>
@@ -2632,7 +3047,7 @@
         </w:rPr>
         <w:t xml:space="preserve">, Farion KJ, DeMatteo C, Reed N, Zemek R for the Pediatric Emergency Research Canada (PERC) PedCARE team. </w:t>
       </w:r>
-      <w:hyperlink r:id="rId20" w:history="1">
+      <w:hyperlink r:id="rId23" w:history="1">
         <w:r>
           <w:rPr>
             <w:rStyle w:val="Hyperlink"/>
@@ -2640,7 +3055,17 @@
             <w:sz w:val="21"/>
             <w:szCs w:val="21"/>
           </w:rPr>
-          <w:t>Is early activity resumption after paediatric concussion safe and does it reduce symptom burden at 2 weeks post injury? The Pediatric Concussion Assessment of Rest and Exertion (PedCARE) multicentre randomised clinical trial</w:t>
+          <w:t xml:space="preserve">Is early activity </w:t>
+        </w:r>
+        <w:r>
+          <w:rPr>
+            <w:rStyle w:val="Hyperlink"/>
+            <w:rFonts w:ascii="Arial" w:eastAsia="Times New Roman" w:hAnsi="Arial" w:cs="Arial"/>
+            <w:sz w:val="21"/>
+            <w:szCs w:val="21"/>
+          </w:rPr>
+          <w:lastRenderedPageBreak/>
+          <w:t>resumption after paediatric concussion safe and does it reduce symptom burden at 2 weeks post injury? The Pediatric Concussion Assessment of Rest and Exertion (PedCARE) multicentre randomised clinical trial</w:t>
         </w:r>
       </w:hyperlink>
       <w:r>
@@ -2701,7 +3126,7 @@
         </w:rPr>
         <w:t xml:space="preserve">, D’Angiulli A, Adamo KB, Carson V, Okely AD, Lang JJ, Timmons BW, Longmuir PE, Tremblay MS, Tucker P, Goldfield GS. </w:t>
       </w:r>
-      <w:hyperlink r:id="rId21" w:history="1">
+      <w:hyperlink r:id="rId24" w:history="1">
         <w:r>
           <w:rPr>
             <w:rStyle w:val="Hyperlink"/>
@@ -2742,7 +3167,6 @@
           <w:sz w:val="21"/>
           <w:szCs w:val="21"/>
         </w:rPr>
-        <w:lastRenderedPageBreak/>
         <w:t xml:space="preserve">Brazo-Sayavera J, Aubert S, </w:t>
       </w:r>
       <w:r>
@@ -2813,7 +3237,7 @@
         </w:rPr>
         <w:t xml:space="preserve">, Guerrero MD. </w:t>
       </w:r>
-      <w:hyperlink r:id="rId22" w:history="1">
+      <w:hyperlink r:id="rId25" w:history="1">
         <w:r>
           <w:rPr>
             <w:rStyle w:val="Hyperlink"/>
@@ -2898,7 +3322,7 @@
         </w:rPr>
         <w:t xml:space="preserve">, Guerrero MD. </w:t>
       </w:r>
-      <w:hyperlink r:id="rId23" w:history="1">
+      <w:hyperlink r:id="rId26" w:history="1">
         <w:r>
           <w:rPr>
             <w:rStyle w:val="Hyperlink"/>
@@ -2975,7 +3399,7 @@
         </w:rPr>
         <w:t xml:space="preserve">, Tremblay MS, Pulkki-Råback L. </w:t>
       </w:r>
-      <w:hyperlink r:id="rId24" w:history="1">
+      <w:hyperlink r:id="rId27" w:history="1">
         <w:r>
           <w:rPr>
             <w:rStyle w:val="Hyperlink"/>
@@ -3036,7 +3460,7 @@
         </w:rPr>
         <w:t xml:space="preserve">, Blanchette S, Faulkner G, Riazi NA, Trudeau F, Tremblay MS. </w:t>
       </w:r>
-      <w:hyperlink r:id="rId25" w:history="1">
+      <w:hyperlink r:id="rId28" w:history="1">
         <w:r>
           <w:rPr>
             <w:rStyle w:val="Hyperlink"/>
@@ -3113,7 +3537,7 @@
         </w:rPr>
         <w:t xml:space="preserve">, Hennessy D, Otten A, Ogden N. </w:t>
       </w:r>
-      <w:hyperlink r:id="rId26" w:history="1">
+      <w:hyperlink r:id="rId29" w:history="1">
         <w:r>
           <w:rPr>
             <w:rStyle w:val="Hyperlink"/>
@@ -3174,7 +3598,7 @@
         </w:rPr>
         <w:t xml:space="preserve">, Walsh JJ, Chaput JP. </w:t>
       </w:r>
-      <w:hyperlink r:id="rId27" w:history="1">
+      <w:hyperlink r:id="rId30" w:history="1">
         <w:r>
           <w:rPr>
             <w:rStyle w:val="Hyperlink"/>
@@ -3251,7 +3675,7 @@
         </w:rPr>
         <w:t xml:space="preserve">, Larouche R, Tremblay MS. </w:t>
       </w:r>
-      <w:hyperlink r:id="rId28" w:history="1">
+      <w:hyperlink r:id="rId31" w:history="1">
         <w:r>
           <w:rPr>
             <w:rStyle w:val="Hyperlink"/>
@@ -3312,7 +3736,7 @@
         </w:rPr>
         <w:t xml:space="preserve">, Tremblay MS. </w:t>
       </w:r>
-      <w:hyperlink r:id="rId29" w:history="1">
+      <w:hyperlink r:id="rId32" w:history="1">
         <w:r>
           <w:rPr>
             <w:rStyle w:val="Hyperlink"/>
@@ -3373,7 +3797,7 @@
         </w:rPr>
         <w:t xml:space="preserve">, Lang J, Silva D, Tomkinson G, Tremblay M. </w:t>
       </w:r>
-      <w:hyperlink r:id="rId30" w:history="1">
+      <w:hyperlink r:id="rId33" w:history="1">
         <w:r>
           <w:rPr>
             <w:rStyle w:val="Hyperlink"/>
@@ -3450,7 +3874,7 @@
         </w:rPr>
         <w:t xml:space="preserve">, Chaput JP, Tremblay MS. </w:t>
       </w:r>
-      <w:hyperlink r:id="rId31" w:history="1">
+      <w:hyperlink r:id="rId34" w:history="1">
         <w:r>
           <w:rPr>
             <w:rStyle w:val="Hyperlink"/>
@@ -3527,7 +3951,7 @@
         </w:rPr>
         <w:t xml:space="preserve">, Chaput JP, Dubois L, Katzmarzyk PT, Mire EF, Prista A, Tremblay MS. </w:t>
       </w:r>
-      <w:hyperlink r:id="rId32" w:history="1">
+      <w:hyperlink r:id="rId35" w:history="1">
         <w:r>
           <w:rPr>
             <w:rStyle w:val="Hyperlink"/>
@@ -3588,7 +4012,7 @@
         </w:rPr>
         <w:t xml:space="preserve">, Tremblay MS. </w:t>
       </w:r>
-      <w:hyperlink r:id="rId33" w:history="1">
+      <w:hyperlink r:id="rId36" w:history="1">
         <w:r>
           <w:rPr>
             <w:rStyle w:val="Hyperlink"/>
@@ -3596,7 +4020,17 @@
             <w:sz w:val="21"/>
             <w:szCs w:val="21"/>
           </w:rPr>
-          <w:t>Caution with conclusions required: A response to the paper "Objectively measured aerobic fitness is not related to vascular health outcomes and cardiovascular disease risk in 9-10 year old children"</w:t>
+          <w:t xml:space="preserve">Caution with conclusions required: A response to the paper "Objectively measured aerobic fitness is not related to vascular health outcomes </w:t>
+        </w:r>
+        <w:r>
+          <w:rPr>
+            <w:rStyle w:val="Hyperlink"/>
+            <w:rFonts w:ascii="Arial" w:eastAsia="Times New Roman" w:hAnsi="Arial" w:cs="Arial"/>
+            <w:sz w:val="21"/>
+            <w:szCs w:val="21"/>
+          </w:rPr>
+          <w:lastRenderedPageBreak/>
+          <w:t>and cardiovascular disease risk in 9-10 year old children"</w:t>
         </w:r>
       </w:hyperlink>
       <w:r>
@@ -3650,7 +4084,7 @@
         </w:rPr>
         <w:t>, Chaput JP, Tremblay MS. </w:t>
       </w:r>
-      <w:hyperlink r:id="rId34" w:tgtFrame="_blank" w:history="1">
+      <w:hyperlink r:id="rId37" w:tgtFrame="_blank" w:history="1">
         <w:r>
           <w:rPr>
             <w:rFonts w:ascii="Arial" w:eastAsia="Times New Roman" w:hAnsi="Arial" w:cs="Arial"/>
@@ -3714,7 +4148,7 @@
         </w:rPr>
         <w:t>, Chaput JP, Katzmarzyk PT, Prista A, Tremblay MS. </w:t>
       </w:r>
-      <w:hyperlink r:id="rId35" w:tgtFrame="_blank" w:history="1">
+      <w:hyperlink r:id="rId38" w:tgtFrame="_blank" w:history="1">
         <w:r>
           <w:rPr>
             <w:rFonts w:ascii="Arial" w:eastAsia="Times New Roman" w:hAnsi="Arial" w:cs="Arial"/>
@@ -3757,7 +4191,6 @@
           <w:sz w:val="21"/>
           <w:szCs w:val="21"/>
         </w:rPr>
-        <w:lastRenderedPageBreak/>
         <w:t>Manyanga T, </w:t>
       </w:r>
       <w:r>
@@ -3779,7 +4212,7 @@
         </w:rPr>
         <w:t>, Chaput JP, Guerrero M, Katzmarzyk PT, Mire E, Prista A, Tremblay MS. </w:t>
       </w:r>
-      <w:hyperlink r:id="rId36" w:tgtFrame="_blank" w:history="1">
+      <w:hyperlink r:id="rId39" w:tgtFrame="_blank" w:history="1">
         <w:r>
           <w:rPr>
             <w:rFonts w:ascii="Arial" w:eastAsia="Times New Roman" w:hAnsi="Arial" w:cs="Arial"/>
@@ -3843,7 +4276,7 @@
         </w:rPr>
         <w:t>, Saunders TJ, Tremblay MS, Chaput JP. </w:t>
       </w:r>
-      <w:hyperlink r:id="rId37" w:tgtFrame="_blank" w:history="1">
+      <w:hyperlink r:id="rId40" w:tgtFrame="_blank" w:history="1">
         <w:r>
           <w:rPr>
             <w:rFonts w:ascii="Arial" w:eastAsia="Times New Roman" w:hAnsi="Arial" w:cs="Arial"/>
@@ -3907,7 +4340,7 @@
         </w:rPr>
         <w:t>, Forse ML, Turner E, González SA, Kalinowski J, Katzmarzyk PT, Lee EY, Ocansey R, Reilly JJ, Schranz N, Vanderloo LM, Tremblay MS. </w:t>
       </w:r>
-      <w:hyperlink r:id="rId38" w:tgtFrame="_blank" w:history="1">
+      <w:hyperlink r:id="rId41" w:tgtFrame="_blank" w:history="1">
         <w:r>
           <w:rPr>
             <w:rFonts w:ascii="Arial" w:eastAsia="Times New Roman" w:hAnsi="Arial" w:cs="Arial"/>
@@ -3971,7 +4404,7 @@
         </w:rPr>
         <w:t>, Walsh JJ, Chaput JP, Tremblay MS, Goldfield GS. </w:t>
       </w:r>
-      <w:hyperlink r:id="rId39" w:tgtFrame="_blank" w:history="1">
+      <w:hyperlink r:id="rId42" w:tgtFrame="_blank" w:history="1">
         <w:r>
           <w:rPr>
             <w:rFonts w:ascii="Arial" w:eastAsia="Times New Roman" w:hAnsi="Arial" w:cs="Arial"/>
@@ -4035,7 +4468,7 @@
         </w:rPr>
         <w:t>, Blanchette S, Faulkner G, Leduc G, Riazi NA, Tremblay MS, Trudeau F, Larouche R. </w:t>
       </w:r>
-      <w:hyperlink r:id="rId40" w:tgtFrame="_blank" w:history="1">
+      <w:hyperlink r:id="rId43" w:tgtFrame="_blank" w:history="1">
         <w:r>
           <w:rPr>
             <w:rFonts w:ascii="Arial" w:eastAsia="Times New Roman" w:hAnsi="Arial" w:cs="Arial"/>
@@ -4099,7 +4532,7 @@
         </w:rPr>
         <w:t>, Abdeta C, Nader PA, Adeniyi AF, Aguilar-Farias N, Tenesaca DSA, Bhawra J, Brazo-Sayavera J, Cardon G, Chang CK, Delisle Nyström C, Demetriou Y, Draper CE, Edwards L, Emeljanovas A, Gába A, Galaviz KI, González SA, Herrera-Cuenca M, Huang WY, Ibrahim IAE, Jürimäe J, Kämppi K, Katapally TR, Katewongsa P, Katzmarzyk PT, Khan A, Korcz A, Kim YS, Lambert E, Lee EY, Löf M, Loney T, López-Taylor J, Liu Y, Makaza D, Manyanga T, Mileva B, Morrison SA, Mota J, Nyawornota VK, Ocansey R, Reilly JJ, Roman-Viñas B, Silva DAS, Saonuam P, Scriven J, Seghers J, Schranz N, Skovgaard T, Smith M, Standage M, Starc G, Stratton G, Subedi N, Takken T, Tammelin T, Tanaka C, Thivel D, Tladi D, Tyler R, Uddin R, Williams A, Wong SHS, Wu CL, Zembura P, Tremblay MS. </w:t>
       </w:r>
-      <w:hyperlink r:id="rId41" w:tgtFrame="_blank" w:history="1">
+      <w:hyperlink r:id="rId44" w:tgtFrame="_blank" w:history="1">
         <w:r>
           <w:rPr>
             <w:rFonts w:ascii="Arial" w:eastAsia="Times New Roman" w:hAnsi="Arial" w:cs="Arial"/>
@@ -4163,7 +4596,7 @@
         </w:rPr>
         <w:t>, Aguilar-Farias N, Cardon G, Chang CK, Delisle Nyström C, Demetriou Y, Edwards L, Emeljanovas A, Gába A, Huang WY, Ibrahim IAE, Jürimäe J, Katzmarzyk PT, Korcz A, Kim YS, Lee EY, Löf M, Loney T, Morrison SA, Mota J, Reilly JJ, Roman-Viñas B, Schranz N, Scriven J, Seghers J, Skovgaard T, Smith M, Standage M, Starc G, Stratton G, Takken T, Tammelin T, Tanaka C, Thivel D, Tyler R, Williams A, Wong SHS, Zembura P, Tremblay MS. </w:t>
       </w:r>
-      <w:hyperlink r:id="rId42" w:tgtFrame="_blank" w:history="1">
+      <w:hyperlink r:id="rId45" w:tgtFrame="_blank" w:history="1">
         <w:r>
           <w:rPr>
             <w:rFonts w:ascii="Arial" w:eastAsia="Times New Roman" w:hAnsi="Arial" w:cs="Arial"/>
@@ -4219,7 +4652,7 @@
         </w:rPr>
         <w:t>, Cameron C, Carson V, Chaput JP, Colley RC, Faulkner GEJ, Janssen I, Kramers R, Saunders TJ, Spence JC, Tucker P, Vanderloo LM, Tremblay MS. </w:t>
       </w:r>
-      <w:hyperlink r:id="rId43" w:tgtFrame="_blank" w:history="1">
+      <w:hyperlink r:id="rId46" w:tgtFrame="_blank" w:history="1">
         <w:r>
           <w:rPr>
             <w:rFonts w:ascii="Arial" w:eastAsia="Times New Roman" w:hAnsi="Arial" w:cs="Arial"/>
@@ -4262,6 +4695,7 @@
           <w:sz w:val="21"/>
           <w:szCs w:val="21"/>
         </w:rPr>
+        <w:lastRenderedPageBreak/>
         <w:t>González SA, </w:t>
       </w:r>
       <w:r>
@@ -4283,7 +4717,7 @@
         </w:rPr>
         <w:t>, Nader PA, Andrade DST, Brazo-Sayavera J, Galaviz KI, Herrera-Cuenca M, Katewongsa P, López-Taylor J, Liu Y, Mileva B, Avilés AMO, Silva DAS, Saonuam P, Tremblay MS. </w:t>
       </w:r>
-      <w:hyperlink r:id="rId44" w:tgtFrame="_blank" w:history="1">
+      <w:hyperlink r:id="rId47" w:tgtFrame="_blank" w:history="1">
         <w:r>
           <w:rPr>
             <w:rFonts w:ascii="Arial" w:eastAsia="Times New Roman" w:hAnsi="Arial" w:cs="Arial"/>
@@ -4347,7 +4781,7 @@
         </w:rPr>
         <w:t>, Adeniyi AF, Bhawra J, Draper CE, Katapally TR, Khan A, Lambert E, Makaza D, Nyawornota VK, Ocansey R, Subedi N, Uddin R, Tladi D, Tremblay MS. </w:t>
       </w:r>
-      <w:hyperlink r:id="rId45" w:tgtFrame="_blank" w:history="1">
+      <w:hyperlink r:id="rId48" w:tgtFrame="_blank" w:history="1">
         <w:r>
           <w:rPr>
             <w:rFonts w:ascii="Arial" w:eastAsia="Times New Roman" w:hAnsi="Arial" w:cs="Arial"/>
@@ -4357,19 +4791,7 @@
             <w:u w:val="single"/>
             <w:bdr w:val="none" w:sz="0" w:space="0" w:color="auto" w:frame="1"/>
           </w:rPr>
-          <w:t>Indicators of physical activity among children and youth in nine countries with Low-to-</w:t>
-        </w:r>
-        <w:r>
-          <w:rPr>
-            <w:rFonts w:ascii="Arial" w:eastAsia="Times New Roman" w:hAnsi="Arial" w:cs="Arial"/>
-            <w:color w:val="0000FF"/>
-            <w:sz w:val="21"/>
-            <w:szCs w:val="21"/>
-            <w:u w:val="single"/>
-            <w:bdr w:val="none" w:sz="0" w:space="0" w:color="auto" w:frame="1"/>
-          </w:rPr>
-          <w:lastRenderedPageBreak/>
-          <w:t>Medium Human Development Indices: A Global Matrix 3.0 paper</w:t>
+          <w:t>Indicators of physical activity among children and youth in nine countries with Low-to-Medium Human Development Indices: A Global Matrix 3.0 paper</w:t>
         </w:r>
       </w:hyperlink>
       <w:r>
@@ -4423,7 +4845,7 @@
         </w:rPr>
         <w:t>, Longmuir PE, Anderson KD, Bruner B, Copeland JL, Gregg MJ, Hall N, Kolen AM, Lane KN, Law B, MacDonald DJ, Martin LJ, Saunders TJ, Sheehan D, Stone M, Woodruff SJ, Tremblay MS. </w:t>
       </w:r>
-      <w:hyperlink r:id="rId46" w:tgtFrame="_blank" w:history="1">
+      <w:hyperlink r:id="rId49" w:tgtFrame="_blank" w:history="1">
         <w:r>
           <w:rPr>
             <w:rFonts w:ascii="Arial" w:eastAsia="Times New Roman" w:hAnsi="Arial" w:cs="Arial"/>
@@ -4487,7 +4909,7 @@
         </w:rPr>
         <w:t>, Tremblay MS. </w:t>
       </w:r>
-      <w:hyperlink r:id="rId47" w:tgtFrame="_blank" w:history="1">
+      <w:hyperlink r:id="rId50" w:tgtFrame="_blank" w:history="1">
         <w:r>
           <w:rPr>
             <w:rFonts w:ascii="Arial" w:eastAsia="Times New Roman" w:hAnsi="Arial" w:cs="Arial"/>
@@ -4551,7 +4973,7 @@
         </w:rPr>
         <w:t>, Chaput JP, Longmuir PE, Tremblay MS. </w:t>
       </w:r>
-      <w:hyperlink r:id="rId48" w:tgtFrame="_blank" w:history="1">
+      <w:hyperlink r:id="rId51" w:tgtFrame="_blank" w:history="1">
         <w:r>
           <w:rPr>
             <w:rFonts w:ascii="Arial" w:eastAsia="Times New Roman" w:hAnsi="Arial" w:cs="Arial"/>
@@ -4615,7 +5037,7 @@
         </w:rPr>
         <w:t>, Belanger K, Chaput JP. </w:t>
       </w:r>
-      <w:hyperlink r:id="rId49" w:tgtFrame="_blank" w:history="1">
+      <w:hyperlink r:id="rId52" w:tgtFrame="_blank" w:history="1">
         <w:r>
           <w:rPr>
             <w:rFonts w:ascii="Arial" w:eastAsia="Times New Roman" w:hAnsi="Arial" w:cs="Arial"/>
@@ -4679,7 +5101,7 @@
         </w:rPr>
         <w:t>, Belanger K, Tremblay MS. </w:t>
       </w:r>
-      <w:hyperlink r:id="rId50" w:tgtFrame="_blank" w:history="1">
+      <w:hyperlink r:id="rId53" w:tgtFrame="_blank" w:history="1">
         <w:r>
           <w:rPr>
             <w:rFonts w:ascii="Arial" w:eastAsia="Times New Roman" w:hAnsi="Arial" w:cs="Arial"/>
@@ -4743,7 +5165,7 @@
         </w:rPr>
         <w:t>, Belanger K, Tremblay MS. </w:t>
       </w:r>
-      <w:hyperlink r:id="rId51" w:tgtFrame="_blank" w:history="1">
+      <w:hyperlink r:id="rId54" w:tgtFrame="_blank" w:history="1">
         <w:r>
           <w:rPr>
             <w:rFonts w:ascii="Arial" w:eastAsia="Times New Roman" w:hAnsi="Arial" w:cs="Arial"/>
@@ -4807,7 +5229,7 @@
         </w:rPr>
         <w:t>, Belanger K, Tomkinson GR, Anderson KD, Bruner B, Copeland JL, Gregg MJ, Hall N, Kolen AM, Lane KN, Law B, MacDonald DJ, Martin LJ, Saunders TJ, Sheehan D, Stone MR, Woodruff SJ, Tremblay MS. </w:t>
       </w:r>
-      <w:hyperlink r:id="rId52" w:tgtFrame="_blank" w:history="1">
+      <w:hyperlink r:id="rId55" w:tgtFrame="_blank" w:history="1">
         <w:r>
           <w:rPr>
             <w:rFonts w:ascii="Arial" w:eastAsia="Times New Roman" w:hAnsi="Arial" w:cs="Arial"/>
@@ -4871,7 +5293,7 @@
         </w:rPr>
         <w:t>, Longmuir PE, Tremblay MS. </w:t>
       </w:r>
-      <w:hyperlink r:id="rId53" w:tgtFrame="_blank" w:history="1">
+      <w:hyperlink r:id="rId56" w:tgtFrame="_blank" w:history="1">
         <w:r>
           <w:rPr>
             <w:rFonts w:ascii="Arial" w:eastAsia="Times New Roman" w:hAnsi="Arial" w:cs="Arial"/>
@@ -4935,7 +5357,7 @@
         </w:rPr>
         <w:t>, Belanger K, Leduc G, Woodruff SJ, Tremblay MS. </w:t>
       </w:r>
-      <w:hyperlink r:id="rId54" w:tgtFrame="_blank" w:history="1">
+      <w:hyperlink r:id="rId57" w:tgtFrame="_blank" w:history="1">
         <w:r>
           <w:rPr>
             <w:rFonts w:ascii="Arial" w:eastAsia="Times New Roman" w:hAnsi="Arial" w:cs="Arial"/>
@@ -4999,7 +5421,7 @@
         </w:rPr>
         <w:t>, Belanger K, Bruner B, Copeland JL, Gregg MJ, Hall N, Kolen AM, Law B, Martin LJ, Sheehan D, Woodruff SJ, Tremblay MS. </w:t>
       </w:r>
-      <w:hyperlink r:id="rId55" w:tgtFrame="_blank" w:history="1">
+      <w:hyperlink r:id="rId58" w:tgtFrame="_blank" w:history="1">
         <w:r>
           <w:rPr>
             <w:rFonts w:ascii="Arial" w:eastAsia="Times New Roman" w:hAnsi="Arial" w:cs="Arial"/>
@@ -5042,6 +5464,7 @@
           <w:sz w:val="21"/>
           <w:szCs w:val="21"/>
         </w:rPr>
+        <w:lastRenderedPageBreak/>
         <w:t>Saunders TJ, MacDonald DJ, Copeland JL, Longmuir PE, </w:t>
       </w:r>
       <w:r>
@@ -5063,7 +5486,7 @@
         </w:rPr>
         <w:t>, Belanger K, Bruner B, Gregg MJ, Hall N, Kolen AM, Law B, Martin LJ, Sheehan D, Stone MR, Woodruff SJ, Tremblay MS. </w:t>
       </w:r>
-      <w:hyperlink r:id="rId56" w:tgtFrame="_blank" w:history="1">
+      <w:hyperlink r:id="rId59" w:tgtFrame="_blank" w:history="1">
         <w:r>
           <w:rPr>
             <w:rFonts w:ascii="Arial" w:eastAsia="Times New Roman" w:hAnsi="Arial" w:cs="Arial"/>
@@ -5127,7 +5550,7 @@
         </w:rPr>
         <w:t>, Bartlett B, Dampier D, Lalonde C, Leidl R, Longmuir P, McKee M, Patton R, Way R, Yessis J. </w:t>
       </w:r>
-      <w:hyperlink r:id="rId57" w:tgtFrame="_blank" w:history="1">
+      <w:hyperlink r:id="rId60" w:tgtFrame="_blank" w:history="1">
         <w:r>
           <w:rPr>
             <w:rFonts w:ascii="Arial" w:eastAsia="Times New Roman" w:hAnsi="Arial" w:cs="Arial"/>
@@ -5170,7 +5593,6 @@
           <w:sz w:val="21"/>
           <w:szCs w:val="21"/>
         </w:rPr>
-        <w:lastRenderedPageBreak/>
         <w:t>Tremblay MS, Longmuir PE, </w:t>
       </w:r>
       <w:r>
@@ -5192,7 +5614,7 @@
         </w:rPr>
         <w:t>, Belander K, Anderson KD, Bruner B, Copeland JL, Delisle Nyström C, Gregg MJ, Hall N, Kolen AM, Lane KN, Law B, MacDonald DJ, Martin LJ, Saunders TJ, Sheehan D, Stone MR, Woodruff SJ. </w:t>
       </w:r>
-      <w:hyperlink r:id="rId58" w:tgtFrame="_blank" w:history="1">
+      <w:hyperlink r:id="rId61" w:tgtFrame="_blank" w:history="1">
         <w:r>
           <w:rPr>
             <w:rFonts w:ascii="Arial" w:eastAsia="Times New Roman" w:hAnsi="Arial" w:cs="Arial"/>
@@ -5256,7 +5678,7 @@
         </w:rPr>
         <w:t>, Cameron JD, Goldfield GS, Chaput JP, Gunnell KE, Ledoux AA, Zemek RL, Tremblay MS. </w:t>
       </w:r>
-      <w:hyperlink r:id="rId59" w:tgtFrame="_blank" w:history="1">
+      <w:hyperlink r:id="rId62" w:tgtFrame="_blank" w:history="1">
         <w:r>
           <w:rPr>
             <w:rFonts w:ascii="Arial" w:eastAsia="Times New Roman" w:hAnsi="Arial" w:cs="Arial"/>
@@ -5320,7 +5742,7 @@
         </w:rPr>
         <w:t>, Tomkinson GR, Tremblay MS. </w:t>
       </w:r>
-      <w:hyperlink r:id="rId60" w:tgtFrame="_blank" w:history="1">
+      <w:hyperlink r:id="rId63" w:tgtFrame="_blank" w:history="1">
         <w:r>
           <w:rPr>
             <w:rFonts w:ascii="Arial" w:eastAsia="Times New Roman" w:hAnsi="Arial" w:cs="Arial"/>
@@ -5384,7 +5806,7 @@
         </w:rPr>
         <w:t>, Hafizi K, Murray M, Goldfield GS. </w:t>
       </w:r>
-      <w:hyperlink r:id="rId61" w:tgtFrame="_blank" w:history="1">
+      <w:hyperlink r:id="rId64" w:tgtFrame="_blank" w:history="1">
         <w:r>
           <w:rPr>
             <w:rFonts w:ascii="Arial" w:eastAsia="Times New Roman" w:hAnsi="Arial" w:cs="Arial"/>
@@ -5448,7 +5870,7 @@
         </w:rPr>
         <w:t>, Pouliot C, LeBlanc AG, Saunders TJ, Tremblay MS, Prud’homme D, Chaput JP. </w:t>
       </w:r>
-      <w:hyperlink r:id="rId62" w:tgtFrame="_blank" w:history="1">
+      <w:hyperlink r:id="rId65" w:tgtFrame="_blank" w:history="1">
         <w:r>
           <w:rPr>
             <w:rFonts w:ascii="Arial" w:eastAsia="Times New Roman" w:hAnsi="Arial" w:cs="Arial"/>
@@ -5512,7 +5934,7 @@
         </w:rPr>
         <w:t>, Tremblay MS, Fogelholm M, Hu G, Lambert EV, Maher C, Maia J, Olds T, Onywera V, Sarmiento OL, Standage M, Tudor-Locke C, Katzmarzyk PT. </w:t>
       </w:r>
-      <w:hyperlink r:id="rId63" w:tgtFrame="_blank" w:history="1">
+      <w:hyperlink r:id="rId66" w:tgtFrame="_blank" w:history="1">
         <w:r>
           <w:rPr>
             <w:rFonts w:ascii="Arial" w:eastAsia="Times New Roman" w:hAnsi="Arial" w:cs="Arial"/>
@@ -5576,7 +5998,7 @@
         </w:rPr>
         <w:t>, Tremblay MS, Fogelholm M, Hu G, Lambert EV, Maher C, Maia J, Olds T, Onywera V, Sarmiento OL, Standage M, Tudor-Locke C, Katzmarzyk PT. </w:t>
       </w:r>
-      <w:hyperlink r:id="rId64" w:tgtFrame="_blank" w:history="1">
+      <w:hyperlink r:id="rId67" w:tgtFrame="_blank" w:history="1">
         <w:r>
           <w:rPr>
             <w:rFonts w:ascii="Arial" w:eastAsia="Times New Roman" w:hAnsi="Arial" w:cs="Arial"/>
@@ -5640,7 +6062,7 @@
         </w:rPr>
         <w:t>, Tremblay MS, Katzmarzyk PT, Broyles ST, Barreira TV, Fogelholm M, Hu G, Maher C, Maia J, Olds T, Sarmiento OL, Standage M, Tudor-Locke C, Chaput JP. </w:t>
       </w:r>
-      <w:hyperlink r:id="rId65" w:tgtFrame="_blank" w:history="1">
+      <w:hyperlink r:id="rId68" w:tgtFrame="_blank" w:history="1">
         <w:r>
           <w:rPr>
             <w:rFonts w:ascii="Arial" w:eastAsia="Times New Roman" w:hAnsi="Arial" w:cs="Arial"/>
@@ -5704,7 +6126,7 @@
         </w:rPr>
         <w:t>, Choquette L, Duggan M, Faulkner G, Goldfield GS, Gray CE, Gruber R, Janson K, Janssen I, Janssen X, Jaramillo Garcia A, Kuzik N, LeBlanc C, MacLean J, Okely AD, Poitras VJ, Rayner ME, Reilly JJ, Sampson M, Spence JC, Timmons BW, Carson V. </w:t>
       </w:r>
-      <w:hyperlink r:id="rId66" w:tgtFrame="_blank" w:history="1">
+      <w:hyperlink r:id="rId69" w:tgtFrame="_blank" w:history="1">
         <w:r>
           <w:rPr>
             <w:rFonts w:ascii="Arial" w:eastAsia="Times New Roman" w:hAnsi="Arial" w:cs="Arial"/>
@@ -5768,7 +6190,7 @@
         </w:rPr>
         <w:t>, Chaput JP. </w:t>
       </w:r>
-      <w:hyperlink r:id="rId67" w:tgtFrame="_blank" w:history="1">
+      <w:hyperlink r:id="rId70" w:tgtFrame="_blank" w:history="1">
         <w:r>
           <w:rPr>
             <w:rFonts w:ascii="Arial" w:eastAsia="Times New Roman" w:hAnsi="Arial" w:cs="Arial"/>
@@ -5827,6 +6249,7 @@
           <w:sz w:val="21"/>
           <w:szCs w:val="21"/>
         </w:rPr>
+        <w:lastRenderedPageBreak/>
         <w:t>Tremblay MS, Aubert S, </w:t>
       </w:r>
       <w:r>
@@ -5848,7 +6271,7 @@
         </w:rPr>
         <w:t>, Saunders TJ, Carson V, Latimer-Cheung AE, Chastin SFM, Altenburg TM, Chinapaw MJM, SBRN Terminology Consensus Project Participants. </w:t>
       </w:r>
-      <w:hyperlink r:id="rId68" w:tgtFrame="_blank" w:history="1">
+      <w:hyperlink r:id="rId71" w:tgtFrame="_blank" w:history="1">
         <w:r>
           <w:rPr>
             <w:rFonts w:ascii="Arial" w:eastAsia="Times New Roman" w:hAnsi="Arial" w:cs="Arial"/>
@@ -5912,7 +6335,7 @@
         </w:rPr>
         <w:t>, LeBlanc CMA, Moreau E, Tremblay MS. </w:t>
       </w:r>
-      <w:hyperlink r:id="rId69" w:tgtFrame="_blank" w:history="1">
+      <w:hyperlink r:id="rId72" w:tgtFrame="_blank" w:history="1">
         <w:r>
           <w:rPr>
             <w:rFonts w:ascii="Arial" w:eastAsia="Times New Roman" w:hAnsi="Arial" w:cs="Arial"/>
@@ -5968,7 +6391,7 @@
         </w:rPr>
         <w:t>, Cameron C, Carson V, Chaput JP, Faulkner G, Janssen I, Janson K, Kramers R, LeBlanc AG, Spence JC, Tremblay MS. </w:t>
       </w:r>
-      <w:hyperlink r:id="rId70" w:tgtFrame="_blank" w:history="1">
+      <w:hyperlink r:id="rId73" w:tgtFrame="_blank" w:history="1">
         <w:r>
           <w:rPr>
             <w:rFonts w:ascii="Arial" w:eastAsia="Times New Roman" w:hAnsi="Arial" w:cs="Arial"/>
@@ -5978,19 +6401,7 @@
             <w:u w:val="single"/>
             <w:bdr w:val="none" w:sz="0" w:space="0" w:color="auto" w:frame="1"/>
           </w:rPr>
-          <w:t xml:space="preserve">Results from the Canadian 2016 ParticipACTION </w:t>
-        </w:r>
-        <w:r>
-          <w:rPr>
-            <w:rFonts w:ascii="Arial" w:eastAsia="Times New Roman" w:hAnsi="Arial" w:cs="Arial"/>
-            <w:color w:val="0000FF"/>
-            <w:sz w:val="21"/>
-            <w:szCs w:val="21"/>
-            <w:u w:val="single"/>
-            <w:bdr w:val="none" w:sz="0" w:space="0" w:color="auto" w:frame="1"/>
-          </w:rPr>
-          <w:lastRenderedPageBreak/>
-          <w:t>Report Card on Physical Activity for Children and Youth</w:t>
+          <w:t>Results from the Canadian 2016 ParticipACTION Report Card on Physical Activity for Children and Youth</w:t>
         </w:r>
       </w:hyperlink>
       <w:r>
@@ -6052,7 +6463,7 @@
         </w:rPr>
         <w:t>, Tremblay MS. </w:t>
       </w:r>
-      <w:hyperlink r:id="rId71" w:tgtFrame="_blank" w:history="1">
+      <w:hyperlink r:id="rId74" w:tgtFrame="_blank" w:history="1">
         <w:r>
           <w:rPr>
             <w:rFonts w:ascii="Arial" w:eastAsia="Times New Roman" w:hAnsi="Arial" w:cs="Arial"/>
@@ -6132,7 +6543,7 @@
         </w:rPr>
         <w:t>, Fogelholm M, Hu G, Kuriyan R, Kurpad A, Lambert EV, Maher C, Maia J, Matsudo V, Olds T, Onywera V, Sarmiento OL, Standage M, Tudor-Locke C, Zhao P, Tremblay MS; ISCOLE Research Group. </w:t>
       </w:r>
-      <w:hyperlink r:id="rId72" w:tgtFrame="_blank" w:history="1">
+      <w:hyperlink r:id="rId75" w:tgtFrame="_blank" w:history="1">
         <w:r>
           <w:rPr>
             <w:rFonts w:ascii="Arial" w:eastAsia="Times New Roman" w:hAnsi="Arial" w:cs="Arial"/>
@@ -6212,7 +6623,7 @@
         </w:rPr>
         <w:t>, Boiarskaia E, Cairney J, Faigenbaum AD, Faulkner G, Hands BP, Hay JA, Janssen I, Katzmarzyk PT, Kemper HC, Knudson D, Lloyd M, McKenzie TL, Olds TS, Sacheck JM, Shephard RJ, Zhu W, Tremblay MS. </w:t>
       </w:r>
-      <w:hyperlink r:id="rId73" w:tgtFrame="_blank" w:history="1">
+      <w:hyperlink r:id="rId76" w:tgtFrame="_blank" w:history="1">
         <w:r>
           <w:rPr>
             <w:rFonts w:ascii="Arial" w:eastAsia="Times New Roman" w:hAnsi="Arial" w:cs="Arial"/>
@@ -6292,7 +6703,7 @@
         </w:rPr>
         <w:t>, González SA, Katzmarzyk PT, Onywera VO, Reilly JJ, Tomkinson GR, the Global Matrix 2.0 Research Team. </w:t>
       </w:r>
-      <w:hyperlink r:id="rId74" w:tgtFrame="_blank" w:history="1">
+      <w:hyperlink r:id="rId77" w:tgtFrame="_blank" w:history="1">
         <w:r>
           <w:rPr>
             <w:rFonts w:ascii="Arial" w:eastAsia="Times New Roman" w:hAnsi="Arial" w:cs="Arial"/>
@@ -6372,7 +6783,7 @@
         </w:rPr>
         <w:t>, Costas Bradstreet C, Carr D,  Chabot G,  Choquette L, Chorney D,  Collyer C, Herrington S, Janson K, Janssen I, Larouche R, Pickett W, Power M,  Beate Hansen Sandseter E, Simon B, Brussoni M. </w:t>
       </w:r>
-      <w:hyperlink r:id="rId75" w:tgtFrame="_blank" w:history="1">
+      <w:hyperlink r:id="rId78" w:tgtFrame="_blank" w:history="1">
         <w:r>
           <w:rPr>
             <w:rFonts w:ascii="Arial" w:eastAsia="Times New Roman" w:hAnsi="Arial" w:cs="Arial"/>
@@ -6436,7 +6847,7 @@
         </w:rPr>
         <w:t>Colley RC, Cowie Bonne J, Arthur M, Cameron C, Chaput JP, Faulkner G, Janssen I, Kolen AM, Manske SR, Salmon A, Spence JC, Timmons BW, Tremblay MS. </w:t>
       </w:r>
-      <w:hyperlink r:id="rId76" w:tgtFrame="_blank" w:history="1">
+      <w:hyperlink r:id="rId79" w:tgtFrame="_blank" w:history="1">
         <w:r>
           <w:rPr>
             <w:rFonts w:ascii="Arial" w:eastAsia="Times New Roman" w:hAnsi="Arial" w:cs="Arial"/>
@@ -6516,7 +6927,7 @@
         </w:rPr>
         <w:t>, Cowie Bonne J, Cameron C, Chaput JP, Faulkner G, Janssen I, Katzmarzyk PT, Kolen AM, Manske SR, Salmon A, Spence JC, Timmons BW, Tremblay MS. </w:t>
       </w:r>
-      <w:hyperlink r:id="rId77" w:tgtFrame="_blank" w:history="1">
+      <w:hyperlink r:id="rId80" w:tgtFrame="_blank" w:history="1">
         <w:r>
           <w:rPr>
             <w:rFonts w:ascii="Arial" w:eastAsia="Times New Roman" w:hAnsi="Arial" w:cs="Arial"/>
@@ -6596,7 +7007,7 @@
         </w:rPr>
         <w:t>, Cowie Bonne J. </w:t>
       </w:r>
-      <w:hyperlink r:id="rId78" w:tgtFrame="_blank" w:history="1">
+      <w:hyperlink r:id="rId81" w:tgtFrame="_blank" w:history="1">
         <w:r>
           <w:rPr>
             <w:rFonts w:ascii="Arial" w:eastAsia="Times New Roman" w:hAnsi="Arial" w:cs="Arial"/>
@@ -6660,7 +7071,7 @@
         </w:rPr>
         <w:t>, Tremblay MS. </w:t>
       </w:r>
-      <w:hyperlink r:id="rId79" w:tgtFrame="_blank" w:history="1">
+      <w:hyperlink r:id="rId82" w:tgtFrame="_blank" w:history="1">
         <w:r>
           <w:rPr>
             <w:rFonts w:ascii="Arial" w:eastAsia="Times New Roman" w:hAnsi="Arial" w:cs="Arial"/>
@@ -6732,7 +7143,7 @@
         </w:rPr>
         <w:t>, Colley RC, Borghese M, Janson K, Fink A, Tremblay MS. </w:t>
       </w:r>
-      <w:hyperlink r:id="rId80" w:tgtFrame="_blank" w:history="1">
+      <w:hyperlink r:id="rId83" w:tgtFrame="_blank" w:history="1">
         <w:r>
           <w:rPr>
             <w:rFonts w:ascii="Arial" w:eastAsia="Times New Roman" w:hAnsi="Arial" w:cs="Arial"/>
@@ -6791,6 +7202,7 @@
           <w:sz w:val="21"/>
           <w:szCs w:val="21"/>
         </w:rPr>
+        <w:lastRenderedPageBreak/>
         <w:t>Colley RC, </w:t>
       </w:r>
       <w:r>
@@ -6812,7 +7224,7 @@
         </w:rPr>
         <w:t> LeBlanc AG, Borghese M, Boyer C, Tremblay MS. </w:t>
       </w:r>
-      <w:hyperlink r:id="rId81" w:tgtFrame="_blank" w:history="1">
+      <w:hyperlink r:id="rId84" w:tgtFrame="_blank" w:history="1">
         <w:r>
           <w:rPr>
             <w:rFonts w:ascii="Arial" w:eastAsia="Times New Roman" w:hAnsi="Arial" w:cs="Arial"/>
@@ -6884,7 +7296,7 @@
         </w:rPr>
         <w:t>, Colley RC, Tremblay MS. </w:t>
       </w:r>
-      <w:hyperlink r:id="rId82" w:tgtFrame="_blank" w:history="1">
+      <w:hyperlink r:id="rId85" w:tgtFrame="_blank" w:history="1">
         <w:r>
           <w:rPr>
             <w:rFonts w:ascii="Arial" w:eastAsia="Times New Roman" w:hAnsi="Arial" w:cs="Arial"/>
@@ -6956,7 +7368,7 @@
         </w:rPr>
         <w:t>. </w:t>
       </w:r>
-      <w:hyperlink r:id="rId83" w:tgtFrame="_blank" w:history="1">
+      <w:hyperlink r:id="rId86" w:tgtFrame="_blank" w:history="1">
         <w:r>
           <w:rPr>
             <w:rFonts w:ascii="Arial" w:eastAsia="Times New Roman" w:hAnsi="Arial" w:cs="Arial"/>
@@ -7015,7 +7427,6 @@
           <w:sz w:val="21"/>
           <w:szCs w:val="21"/>
         </w:rPr>
-        <w:lastRenderedPageBreak/>
         <w:t>Esliger DW, Tremblay MS, Copeland JL, </w:t>
       </w:r>
       <w:r>
@@ -7037,7 +7448,7 @@
         </w:rPr>
         <w:t>, Huntington GE, Bassett DR Jr. </w:t>
       </w:r>
-      <w:hyperlink r:id="rId84" w:tgtFrame="_blank" w:history="1">
+      <w:hyperlink r:id="rId87" w:tgtFrame="_blank" w:history="1">
         <w:r>
           <w:rPr>
             <w:rFonts w:ascii="Arial" w:eastAsia="Times New Roman" w:hAnsi="Arial" w:cs="Arial"/>
@@ -7101,7 +7512,7 @@
         </w:rPr>
         <w:t>, Bassett DR. </w:t>
       </w:r>
-      <w:hyperlink r:id="rId85" w:tgtFrame="_blank" w:history="1">
+      <w:hyperlink r:id="rId88" w:tgtFrame="_blank" w:history="1">
         <w:r>
           <w:rPr>
             <w:rFonts w:ascii="Arial" w:eastAsia="Times New Roman" w:hAnsi="Arial" w:cs="Arial"/>
@@ -7181,7 +7592,7 @@
         </w:rPr>
         <w:t>, Huntington GE. </w:t>
       </w:r>
-      <w:hyperlink r:id="rId86" w:tgtFrame="_blank" w:history="1">
+      <w:hyperlink r:id="rId89" w:tgtFrame="_blank" w:history="1">
         <w:r>
           <w:rPr>
             <w:rFonts w:ascii="Arial" w:eastAsia="Times New Roman" w:hAnsi="Arial" w:cs="Arial"/>
@@ -7261,7 +7672,7 @@
         </w:rPr>
         <w:t>, Tremblay MS. </w:t>
       </w:r>
-      <w:hyperlink r:id="rId87" w:tgtFrame="_blank" w:history="1">
+      <w:hyperlink r:id="rId90" w:tgtFrame="_blank" w:history="1">
         <w:r>
           <w:rPr>
             <w:rFonts w:ascii="Arial" w:eastAsia="Times New Roman" w:hAnsi="Arial" w:cs="Arial"/>
@@ -7341,7 +7752,7 @@
         </w:rPr>
         <w:t>, Copeland JL, Esliger DW. </w:t>
       </w:r>
-      <w:hyperlink r:id="rId88" w:tgtFrame="_blank" w:history="1">
+      <w:hyperlink r:id="rId91" w:tgtFrame="_blank" w:history="1">
         <w:r>
           <w:rPr>
             <w:rFonts w:ascii="Arial" w:eastAsia="Times New Roman" w:hAnsi="Arial" w:cs="Arial"/>
@@ -7504,7 +7915,7 @@
         </w:rPr>
         <w:t xml:space="preserve">. </w:t>
       </w:r>
-      <w:hyperlink r:id="rId89" w:history="1">
+      <w:hyperlink r:id="rId92" w:history="1">
         <w:r>
           <w:rPr>
             <w:rStyle w:val="Hyperlink"/>
@@ -7582,7 +7993,7 @@
         </w:rPr>
         <w:t xml:space="preserve">outh. </w:t>
       </w:r>
-      <w:hyperlink r:id="rId90" w:history="1">
+      <w:hyperlink r:id="rId93" w:history="1">
         <w:r>
           <w:rPr>
             <w:rStyle w:val="Hyperlink"/>
@@ -7670,7 +8081,7 @@
         </w:rPr>
         <w:t xml:space="preserve"> </w:t>
       </w:r>
-      <w:hyperlink r:id="rId91" w:history="1">
+      <w:hyperlink r:id="rId94" w:history="1">
         <w:r>
           <w:rPr>
             <w:rStyle w:val="Hyperlink"/>
@@ -7808,7 +8219,7 @@
         </w:rPr>
         <w:t xml:space="preserve"> </w:t>
       </w:r>
-      <w:hyperlink r:id="rId92" w:history="1">
+      <w:hyperlink r:id="rId95" w:history="1">
         <w:r>
           <w:rPr>
             <w:rStyle w:val="Hyperlink"/>
@@ -7946,7 +8357,7 @@
         </w:rPr>
         <w:t xml:space="preserve"> </w:t>
       </w:r>
-      <w:hyperlink r:id="rId93" w:history="1">
+      <w:hyperlink r:id="rId96" w:history="1">
         <w:r>
           <w:rPr>
             <w:rStyle w:val="Hyperlink"/>
@@ -8092,7 +8503,7 @@
         </w:rPr>
         <w:t xml:space="preserve"> </w:t>
       </w:r>
-      <w:hyperlink r:id="rId94" w:history="1">
+      <w:hyperlink r:id="rId97" w:history="1">
         <w:r>
           <w:rPr>
             <w:rStyle w:val="Hyperlink"/>
@@ -8188,7 +8599,7 @@
         </w:rPr>
         <w:t xml:space="preserve">? </w:t>
       </w:r>
-      <w:hyperlink r:id="rId95" w:history="1">
+      <w:hyperlink r:id="rId98" w:history="1">
         <w:r>
           <w:rPr>
             <w:rStyle w:val="Hyperlink"/>
@@ -8316,7 +8727,7 @@
         </w:rPr>
         <w:t xml:space="preserve">xtinct? </w:t>
       </w:r>
-      <w:hyperlink r:id="rId96" w:history="1">
+      <w:hyperlink r:id="rId99" w:history="1">
         <w:r>
           <w:rPr>
             <w:rStyle w:val="Hyperlink"/>
@@ -8378,7 +8789,7 @@
         </w:rPr>
         <w:t xml:space="preserve"> </w:t>
       </w:r>
-      <w:hyperlink r:id="rId97" w:history="1">
+      <w:hyperlink r:id="rId100" w:history="1">
         <w:r>
           <w:rPr>
             <w:rStyle w:val="Hyperlink"/>

</xml_diff>

<commit_message>
Fix typo (Healthy Analysis Division => Health Analysis Division)
</commit_message>
<xml_diff>
--- a/CV - Joel Barnes.docx
+++ b/CV - Joel Barnes.docx
@@ -170,62 +170,7 @@
           <w:szCs w:val="21"/>
         </w:rPr>
         <w:tab/>
-      </w:r>
-      <w:r>
-        <w:rPr>
-          <w:rFonts w:ascii="Arial" w:hAnsi="Arial" w:cs="Arial"/>
-          <w:sz w:val="21"/>
-          <w:szCs w:val="21"/>
-        </w:rPr>
-        <w:t>Mar</w:t>
-      </w:r>
-      <w:r>
-        <w:rPr>
-          <w:rFonts w:ascii="Arial" w:hAnsi="Arial" w:cs="Arial"/>
-          <w:sz w:val="21"/>
-          <w:szCs w:val="21"/>
-        </w:rPr>
-        <w:t xml:space="preserve"> 202</w:t>
-      </w:r>
-      <w:r>
-        <w:rPr>
-          <w:rFonts w:ascii="Arial" w:hAnsi="Arial" w:cs="Arial"/>
-          <w:sz w:val="21"/>
-          <w:szCs w:val="21"/>
-        </w:rPr>
-        <w:t>2</w:t>
-      </w:r>
-      <w:r>
-        <w:rPr>
-          <w:rFonts w:ascii="Arial" w:hAnsi="Arial" w:cs="Arial"/>
-          <w:sz w:val="21"/>
-          <w:szCs w:val="21"/>
-        </w:rPr>
-        <w:t xml:space="preserve"> </w:t>
-      </w:r>
-      <w:r>
-        <w:rPr>
-          <w:rFonts w:ascii="Arial" w:hAnsi="Arial" w:cs="Arial"/>
-          <w:sz w:val="21"/>
-          <w:szCs w:val="21"/>
-        </w:rPr>
-        <w:t>-</w:t>
-      </w:r>
-      <w:r>
-        <w:rPr>
-          <w:rFonts w:ascii="Arial" w:hAnsi="Arial" w:cs="Arial"/>
-          <w:sz w:val="21"/>
-          <w:szCs w:val="21"/>
-        </w:rPr>
-        <w:t xml:space="preserve"> </w:t>
-      </w:r>
-      <w:r>
-        <w:rPr>
-          <w:rFonts w:ascii="Arial" w:hAnsi="Arial" w:cs="Arial"/>
-          <w:sz w:val="21"/>
-          <w:szCs w:val="21"/>
-        </w:rPr>
-        <w:t>current</w:t>
+        <w:t>Mar 2022 - current</w:t>
       </w:r>
     </w:p>
     <w:p>
@@ -307,7 +252,7 @@
             <w:sz w:val="21"/>
             <w:szCs w:val="21"/>
           </w:rPr>
-          <w:t>Healthy Analysis Division</w:t>
+          <w:t>Health Analysis Division</w:t>
         </w:r>
       </w:hyperlink>
       <w:r>
@@ -591,7 +536,7 @@
             <w:sz w:val="21"/>
             <w:szCs w:val="21"/>
           </w:rPr>
-          <w:t>Healthy Analysis Division</w:t>
+          <w:t>Health Analysis Division</w:t>
         </w:r>
       </w:hyperlink>
       <w:r>

</xml_diff>

<commit_message>
Fix typo in Matt's surname
</commit_message>
<xml_diff>
--- a/CV - Joel Barnes.docx
+++ b/CV - Joel Barnes.docx
@@ -591,25 +591,7 @@
           <w:sz w:val="21"/>
           <w:szCs w:val="21"/>
         </w:rPr>
-        <w:t xml:space="preserve"> that enables users to slice and visualize preliminary COVID-19 data in Canada by </w:t>
-      </w:r>
-      <w:proofErr w:type="gramStart"/>
-      <w:r>
-        <w:rPr>
-          <w:rFonts w:ascii="Arial" w:hAnsi="Arial" w:cs="Arial"/>
-          <w:sz w:val="21"/>
-          <w:szCs w:val="21"/>
-        </w:rPr>
-        <w:t>a number of</w:t>
-      </w:r>
-      <w:proofErr w:type="gramEnd"/>
-      <w:r>
-        <w:rPr>
-          <w:rFonts w:ascii="Arial" w:hAnsi="Arial" w:cs="Arial"/>
-          <w:sz w:val="21"/>
-          <w:szCs w:val="21"/>
-        </w:rPr>
-        <w:t xml:space="preserve"> different variables.</w:t>
+        <w:t xml:space="preserve"> that enables users to slice and visualize preliminary COVID-19 data in Canada by a number of different variables.</w:t>
       </w:r>
     </w:p>
     <w:p>
@@ -1048,25 +1030,7 @@
           <w:sz w:val="21"/>
           <w:szCs w:val="21"/>
         </w:rPr>
-        <w:t xml:space="preserve"> </w:t>
-      </w:r>
-      <w:proofErr w:type="gramStart"/>
-      <w:r>
-        <w:rPr>
-          <w:rFonts w:ascii="Arial" w:hAnsi="Arial" w:cs="Arial"/>
-          <w:sz w:val="21"/>
-          <w:szCs w:val="21"/>
-        </w:rPr>
-        <w:t>wrangled</w:t>
-      </w:r>
-      <w:proofErr w:type="gramEnd"/>
-      <w:r>
-        <w:rPr>
-          <w:rFonts w:ascii="Arial" w:hAnsi="Arial" w:cs="Arial"/>
-          <w:sz w:val="21"/>
-          <w:szCs w:val="21"/>
-        </w:rPr>
-        <w:t xml:space="preserve"> and modeled small- and large-scale datasets for </w:t>
+        <w:t xml:space="preserve"> wrangled and modeled small- and large-scale datasets for </w:t>
       </w:r>
       <w:r>
         <w:rPr>
@@ -1125,18 +1089,8 @@
           <w:sz w:val="21"/>
           <w:szCs w:val="21"/>
         </w:rPr>
-        <w:t xml:space="preserve">research investigators, </w:t>
-      </w:r>
-      <w:proofErr w:type="gramStart"/>
-      <w:r>
-        <w:rPr>
-          <w:rFonts w:ascii="Arial" w:hAnsi="Arial" w:cs="Arial"/>
-          <w:sz w:val="21"/>
-          <w:szCs w:val="21"/>
-        </w:rPr>
-        <w:t>staff</w:t>
-      </w:r>
-      <w:proofErr w:type="gramEnd"/>
+        <w:t>research investigators, staff</w:t>
+      </w:r>
       <w:r>
         <w:rPr>
           <w:rFonts w:ascii="Arial" w:hAnsi="Arial" w:cs="Arial"/>
@@ -3005,23 +2959,13 @@
           <w:szCs w:val="21"/>
         </w:rPr>
       </w:pPr>
-      <w:proofErr w:type="spellStart"/>
-      <w:r>
-        <w:rPr>
-          <w:rFonts w:ascii="Arial" w:eastAsia="Times New Roman" w:hAnsi="Arial" w:cs="Arial"/>
-          <w:sz w:val="21"/>
-          <w:szCs w:val="21"/>
-        </w:rPr>
-        <w:t>Hoffmanna</w:t>
-      </w:r>
-      <w:proofErr w:type="spellEnd"/>
-      <w:r>
-        <w:rPr>
-          <w:rFonts w:ascii="Arial" w:eastAsia="Times New Roman" w:hAnsi="Arial" w:cs="Arial"/>
-          <w:sz w:val="21"/>
-          <w:szCs w:val="21"/>
-        </w:rPr>
-        <w:t xml:space="preserve"> MD, </w:t>
+      <w:r>
+        <w:rPr>
+          <w:rFonts w:ascii="Arial" w:eastAsia="Times New Roman" w:hAnsi="Arial" w:cs="Arial"/>
+          <w:sz w:val="21"/>
+          <w:szCs w:val="21"/>
+        </w:rPr>
+        <w:t xml:space="preserve">Hoffmann MD, </w:t>
       </w:r>
       <w:r>
         <w:rPr>
@@ -3508,27 +3452,7 @@
             <w:sz w:val="21"/>
             <w:szCs w:val="21"/>
           </w:rPr>
-          <w:t xml:space="preserve">Associations between physical activity, sedentary </w:t>
-        </w:r>
-        <w:proofErr w:type="gramStart"/>
-        <w:r>
-          <w:rPr>
-            <w:rStyle w:val="Hyperlink"/>
-            <w:rFonts w:ascii="Arial" w:eastAsia="Times New Roman" w:hAnsi="Arial" w:cs="Arial"/>
-            <w:sz w:val="21"/>
-            <w:szCs w:val="21"/>
-          </w:rPr>
-          <w:t>time</w:t>
-        </w:r>
-        <w:proofErr w:type="gramEnd"/>
-        <w:r>
-          <w:rPr>
-            <w:rStyle w:val="Hyperlink"/>
-            <w:rFonts w:ascii="Arial" w:eastAsia="Times New Roman" w:hAnsi="Arial" w:cs="Arial"/>
-            <w:sz w:val="21"/>
-            <w:szCs w:val="21"/>
-          </w:rPr>
-          <w:t xml:space="preserve"> and social-emotional functioning in young children</w:t>
+          <w:t>Associations between physical activity, sedentary time and social-emotional functioning in young children</w:t>
         </w:r>
       </w:hyperlink>
       <w:r>
@@ -3555,25 +3479,7 @@
           <w:sz w:val="21"/>
           <w:szCs w:val="21"/>
         </w:rPr>
-        <w:t xml:space="preserve"> Health Phys Act. </w:t>
-      </w:r>
-      <w:proofErr w:type="gramStart"/>
-      <w:r>
-        <w:rPr>
-          <w:rFonts w:ascii="Arial" w:eastAsia="Times New Roman" w:hAnsi="Arial" w:cs="Arial"/>
-          <w:sz w:val="21"/>
-          <w:szCs w:val="21"/>
-        </w:rPr>
-        <w:t>2021;21:100422</w:t>
-      </w:r>
-      <w:proofErr w:type="gramEnd"/>
-      <w:r>
-        <w:rPr>
-          <w:rFonts w:ascii="Arial" w:eastAsia="Times New Roman" w:hAnsi="Arial" w:cs="Arial"/>
-          <w:sz w:val="21"/>
-          <w:szCs w:val="21"/>
-        </w:rPr>
-        <w:t>.</w:t>
+        <w:t xml:space="preserve"> Health Phys Act. 2021;21:100422.</w:t>
       </w:r>
     </w:p>
     <w:p>
@@ -3643,25 +3549,7 @@
           <w:sz w:val="21"/>
           <w:szCs w:val="21"/>
         </w:rPr>
-        <w:t xml:space="preserve"> ONE. 2021;16(8</w:t>
-      </w:r>
-      <w:proofErr w:type="gramStart"/>
-      <w:r>
-        <w:rPr>
-          <w:rFonts w:ascii="Arial" w:eastAsia="Times New Roman" w:hAnsi="Arial" w:cs="Arial"/>
-          <w:sz w:val="21"/>
-          <w:szCs w:val="21"/>
-        </w:rPr>
-        <w:t>):e</w:t>
-      </w:r>
-      <w:proofErr w:type="gramEnd"/>
-      <w:r>
-        <w:rPr>
-          <w:rFonts w:ascii="Arial" w:eastAsia="Times New Roman" w:hAnsi="Arial" w:cs="Arial"/>
-          <w:sz w:val="21"/>
-          <w:szCs w:val="21"/>
-        </w:rPr>
-        <w:t>0255353</w:t>
+        <w:t xml:space="preserve"> ONE. 2021;16(8):e0255353</w:t>
       </w:r>
       <w:r>
         <w:rPr>
@@ -4251,23 +4139,13 @@
         </w:rPr>
         <w:t xml:space="preserve"> Health. </w:t>
       </w:r>
-      <w:proofErr w:type="gramStart"/>
-      <w:r>
-        <w:rPr>
-          <w:rFonts w:ascii="Arial" w:eastAsia="Times New Roman" w:hAnsi="Arial" w:cs="Arial"/>
-          <w:sz w:val="21"/>
-          <w:szCs w:val="21"/>
-        </w:rPr>
-        <w:t>2020;S</w:t>
-      </w:r>
-      <w:proofErr w:type="gramEnd"/>
-      <w:r>
-        <w:rPr>
-          <w:rFonts w:ascii="Arial" w:eastAsia="Times New Roman" w:hAnsi="Arial" w:cs="Arial"/>
-          <w:sz w:val="21"/>
-          <w:szCs w:val="21"/>
-        </w:rPr>
-        <w:t>1054-139X(20)30524-3</w:t>
+      <w:r>
+        <w:rPr>
+          <w:rFonts w:ascii="Arial" w:eastAsia="Times New Roman" w:hAnsi="Arial" w:cs="Arial"/>
+          <w:sz w:val="21"/>
+          <w:szCs w:val="21"/>
+        </w:rPr>
+        <w:t>2020;S1054-139X(20)30524-3</w:t>
       </w:r>
       <w:r>
         <w:rPr>
@@ -4336,25 +4214,7 @@
           <w:sz w:val="21"/>
           <w:szCs w:val="21"/>
         </w:rPr>
-        <w:t xml:space="preserve">. Int J Environ Res Public Health. </w:t>
-      </w:r>
-      <w:proofErr w:type="gramStart"/>
-      <w:r>
-        <w:rPr>
-          <w:rFonts w:ascii="Arial" w:eastAsia="Times New Roman" w:hAnsi="Arial" w:cs="Arial"/>
-          <w:sz w:val="21"/>
-          <w:szCs w:val="21"/>
-        </w:rPr>
-        <w:t>2020;17:5997</w:t>
-      </w:r>
-      <w:proofErr w:type="gramEnd"/>
-      <w:r>
-        <w:rPr>
-          <w:rFonts w:ascii="Arial" w:eastAsia="Times New Roman" w:hAnsi="Arial" w:cs="Arial"/>
-          <w:sz w:val="21"/>
-          <w:szCs w:val="21"/>
-        </w:rPr>
-        <w:t>.</w:t>
+        <w:t>. Int J Environ Res Public Health. 2020;17:5997.</w:t>
       </w:r>
     </w:p>
     <w:p>
@@ -4655,23 +4515,13 @@
         </w:rPr>
         <w:t xml:space="preserve"> </w:t>
       </w:r>
-      <w:proofErr w:type="gramStart"/>
-      <w:r>
-        <w:rPr>
-          <w:rFonts w:ascii="Arial" w:eastAsia="Times New Roman" w:hAnsi="Arial" w:cs="Arial"/>
-          <w:sz w:val="21"/>
-          <w:szCs w:val="21"/>
-        </w:rPr>
-        <w:t>2020;108:106312</w:t>
-      </w:r>
-      <w:proofErr w:type="gramEnd"/>
-      <w:r>
-        <w:rPr>
-          <w:rFonts w:ascii="Arial" w:eastAsia="Times New Roman" w:hAnsi="Arial" w:cs="Arial"/>
-          <w:sz w:val="21"/>
-          <w:szCs w:val="21"/>
-        </w:rPr>
-        <w:t>.</w:t>
+      <w:r>
+        <w:rPr>
+          <w:rFonts w:ascii="Arial" w:eastAsia="Times New Roman" w:hAnsi="Arial" w:cs="Arial"/>
+          <w:sz w:val="21"/>
+          <w:szCs w:val="21"/>
+        </w:rPr>
+        <w:t>2020;108:106312.</w:t>
       </w:r>
     </w:p>
     <w:p>
@@ -4803,27 +4653,7 @@
             <w:sz w:val="21"/>
             <w:szCs w:val="21"/>
           </w:rPr>
-          <w:t xml:space="preserve">Caution with conclusions required: A response to the paper "Objectively measured aerobic fitness is not related to vascular health outcomes and cardiovascular disease risk in </w:t>
-        </w:r>
-        <w:proofErr w:type="gramStart"/>
-        <w:r>
-          <w:rPr>
-            <w:rStyle w:val="Hyperlink"/>
-            <w:rFonts w:ascii="Arial" w:eastAsia="Times New Roman" w:hAnsi="Arial" w:cs="Arial"/>
-            <w:sz w:val="21"/>
-            <w:szCs w:val="21"/>
-          </w:rPr>
-          <w:t>9-10 year old</w:t>
-        </w:r>
-        <w:proofErr w:type="gramEnd"/>
-        <w:r>
-          <w:rPr>
-            <w:rStyle w:val="Hyperlink"/>
-            <w:rFonts w:ascii="Arial" w:eastAsia="Times New Roman" w:hAnsi="Arial" w:cs="Arial"/>
-            <w:sz w:val="21"/>
-            <w:szCs w:val="21"/>
-          </w:rPr>
-          <w:t xml:space="preserve"> children"</w:t>
+          <w:t>Caution with conclusions required: A response to the paper "Objectively measured aerobic fitness is not related to vascular health outcomes and cardiovascular disease risk in 9-10 year old children"</w:t>
         </w:r>
       </w:hyperlink>
       <w:r>
@@ -5096,25 +4926,7 @@
           <w:sz w:val="21"/>
           <w:szCs w:val="21"/>
         </w:rPr>
-        <w:t xml:space="preserve">. Am J Hum Biol. </w:t>
-      </w:r>
-      <w:proofErr w:type="gramStart"/>
-      <w:r>
-        <w:rPr>
-          <w:rFonts w:ascii="Arial" w:eastAsia="Times New Roman" w:hAnsi="Arial" w:cs="Arial"/>
-          <w:sz w:val="21"/>
-          <w:szCs w:val="21"/>
-        </w:rPr>
-        <w:t>2019;e</w:t>
-      </w:r>
-      <w:proofErr w:type="gramEnd"/>
-      <w:r>
-        <w:rPr>
-          <w:rFonts w:ascii="Arial" w:eastAsia="Times New Roman" w:hAnsi="Arial" w:cs="Arial"/>
-          <w:sz w:val="21"/>
-          <w:szCs w:val="21"/>
-        </w:rPr>
-        <w:t>23341.</w:t>
+        <w:t>. Am J Hum Biol. 2019;e23341.</w:t>
       </w:r>
     </w:p>
     <w:p>
@@ -5196,25 +5008,7 @@
           <w:sz w:val="21"/>
           <w:szCs w:val="21"/>
         </w:rPr>
-        <w:t xml:space="preserve"> ONE. 2019;14(9</w:t>
-      </w:r>
-      <w:proofErr w:type="gramStart"/>
-      <w:r>
-        <w:rPr>
-          <w:rFonts w:ascii="Arial" w:eastAsia="Times New Roman" w:hAnsi="Arial" w:cs="Arial"/>
-          <w:sz w:val="21"/>
-          <w:szCs w:val="21"/>
-        </w:rPr>
-        <w:t>):e</w:t>
-      </w:r>
-      <w:proofErr w:type="gramEnd"/>
-      <w:r>
-        <w:rPr>
-          <w:rFonts w:ascii="Arial" w:eastAsia="Times New Roman" w:hAnsi="Arial" w:cs="Arial"/>
-          <w:sz w:val="21"/>
-          <w:szCs w:val="21"/>
-        </w:rPr>
-        <w:t>0223116.</w:t>
+        <w:t xml:space="preserve"> ONE. 2019;14(9):e0223116.</w:t>
       </w:r>
     </w:p>
     <w:p>
@@ -5350,25 +5144,7 @@
           <w:sz w:val="21"/>
           <w:szCs w:val="21"/>
         </w:rPr>
-        <w:t xml:space="preserve">. J Phys Act Health. </w:t>
-      </w:r>
-      <w:proofErr w:type="gramStart"/>
-      <w:r>
-        <w:rPr>
-          <w:rFonts w:ascii="Arial" w:eastAsia="Times New Roman" w:hAnsi="Arial" w:cs="Arial"/>
-          <w:sz w:val="21"/>
-          <w:szCs w:val="21"/>
-        </w:rPr>
-        <w:t>2019;16:679</w:t>
-      </w:r>
-      <w:proofErr w:type="gramEnd"/>
-      <w:r>
-        <w:rPr>
-          <w:rFonts w:ascii="Arial" w:eastAsia="Times New Roman" w:hAnsi="Arial" w:cs="Arial"/>
-          <w:sz w:val="21"/>
-          <w:szCs w:val="21"/>
-        </w:rPr>
-        <w:t>-697.</w:t>
+        <w:t>. J Phys Act Health. 2019;16:679-697.</w:t>
       </w:r>
     </w:p>
     <w:p>
@@ -5450,25 +5226,7 @@
           <w:sz w:val="21"/>
           <w:szCs w:val="21"/>
         </w:rPr>
-        <w:t>. 2019;144(3</w:t>
-      </w:r>
-      <w:proofErr w:type="gramStart"/>
-      <w:r>
-        <w:rPr>
-          <w:rFonts w:ascii="Arial" w:eastAsia="Times New Roman" w:hAnsi="Arial" w:cs="Arial"/>
-          <w:sz w:val="21"/>
-          <w:szCs w:val="21"/>
-        </w:rPr>
-        <w:t>):e</w:t>
-      </w:r>
-      <w:proofErr w:type="gramEnd"/>
-      <w:r>
-        <w:rPr>
-          <w:rFonts w:ascii="Arial" w:eastAsia="Times New Roman" w:hAnsi="Arial" w:cs="Arial"/>
-          <w:sz w:val="21"/>
-          <w:szCs w:val="21"/>
-        </w:rPr>
-        <w:t>20190187.</w:t>
+        <w:t>. 2019;144(3):e20190187.</w:t>
       </w:r>
     </w:p>
     <w:p>
@@ -6136,25 +5894,7 @@
           <w:sz w:val="21"/>
           <w:szCs w:val="21"/>
         </w:rPr>
-        <w:t>. J Phys Act Health. 2018;15(S2</w:t>
-      </w:r>
-      <w:proofErr w:type="gramStart"/>
-      <w:r>
-        <w:rPr>
-          <w:rFonts w:ascii="Arial" w:eastAsia="Times New Roman" w:hAnsi="Arial" w:cs="Arial"/>
-          <w:sz w:val="21"/>
-          <w:szCs w:val="21"/>
-        </w:rPr>
-        <w:t>):S</w:t>
-      </w:r>
-      <w:proofErr w:type="gramEnd"/>
-      <w:r>
-        <w:rPr>
-          <w:rFonts w:ascii="Arial" w:eastAsia="Times New Roman" w:hAnsi="Arial" w:cs="Arial"/>
-          <w:sz w:val="21"/>
-          <w:szCs w:val="21"/>
-        </w:rPr>
-        <w:t>251-S273.</w:t>
+        <w:t>. J Phys Act Health. 2018;15(S2):S251-S273.</w:t>
       </w:r>
     </w:p>
     <w:p>
@@ -6506,25 +6246,7 @@
           <w:sz w:val="21"/>
           <w:szCs w:val="21"/>
         </w:rPr>
-        <w:t>. J Phys Act Health. 2018;15(S2</w:t>
-      </w:r>
-      <w:proofErr w:type="gramStart"/>
-      <w:r>
-        <w:rPr>
-          <w:rFonts w:ascii="Arial" w:eastAsia="Times New Roman" w:hAnsi="Arial" w:cs="Arial"/>
-          <w:sz w:val="21"/>
-          <w:szCs w:val="21"/>
-        </w:rPr>
-        <w:t>):S</w:t>
-      </w:r>
-      <w:proofErr w:type="gramEnd"/>
-      <w:r>
-        <w:rPr>
-          <w:rFonts w:ascii="Arial" w:eastAsia="Times New Roman" w:hAnsi="Arial" w:cs="Arial"/>
-          <w:sz w:val="21"/>
-          <w:szCs w:val="21"/>
-        </w:rPr>
-        <w:t>298-S314.</w:t>
+        <w:t>. J Phys Act Health. 2018;15(S2):S298-S314.</w:t>
       </w:r>
     </w:p>
     <w:p>
@@ -6628,25 +6350,7 @@
           <w:sz w:val="21"/>
           <w:szCs w:val="21"/>
         </w:rPr>
-        <w:t>. J Phys Act Health. 2018;15(S2</w:t>
-      </w:r>
-      <w:proofErr w:type="gramStart"/>
-      <w:r>
-        <w:rPr>
-          <w:rFonts w:ascii="Arial" w:eastAsia="Times New Roman" w:hAnsi="Arial" w:cs="Arial"/>
-          <w:sz w:val="21"/>
-          <w:szCs w:val="21"/>
-        </w:rPr>
-        <w:t>):S</w:t>
-      </w:r>
-      <w:proofErr w:type="gramEnd"/>
-      <w:r>
-        <w:rPr>
-          <w:rFonts w:ascii="Arial" w:eastAsia="Times New Roman" w:hAnsi="Arial" w:cs="Arial"/>
-          <w:sz w:val="21"/>
-          <w:szCs w:val="21"/>
-        </w:rPr>
-        <w:t>328-S330.</w:t>
+        <w:t>. J Phys Act Health. 2018;15(S2):S328-S330.</w:t>
       </w:r>
     </w:p>
     <w:p>
@@ -6800,25 +6504,7 @@
           <w:sz w:val="21"/>
           <w:szCs w:val="21"/>
         </w:rPr>
-        <w:t>. J Phys Act Health. 2018;15(S2</w:t>
-      </w:r>
-      <w:proofErr w:type="gramStart"/>
-      <w:r>
-        <w:rPr>
-          <w:rFonts w:ascii="Arial" w:eastAsia="Times New Roman" w:hAnsi="Arial" w:cs="Arial"/>
-          <w:sz w:val="21"/>
-          <w:szCs w:val="21"/>
-        </w:rPr>
-        <w:t>):S</w:t>
-      </w:r>
-      <w:proofErr w:type="gramEnd"/>
-      <w:r>
-        <w:rPr>
-          <w:rFonts w:ascii="Arial" w:eastAsia="Times New Roman" w:hAnsi="Arial" w:cs="Arial"/>
-          <w:sz w:val="21"/>
-          <w:szCs w:val="21"/>
-        </w:rPr>
-        <w:t>284-S297.</w:t>
+        <w:t>. J Phys Act Health. 2018;15(S2):S284-S297.</w:t>
       </w:r>
     </w:p>
     <w:p>
@@ -6972,25 +6658,7 @@
           <w:sz w:val="21"/>
           <w:szCs w:val="21"/>
         </w:rPr>
-        <w:t>. J Phys Act Health. 2018;15(S2</w:t>
-      </w:r>
-      <w:proofErr w:type="gramStart"/>
-      <w:r>
-        <w:rPr>
-          <w:rFonts w:ascii="Arial" w:eastAsia="Times New Roman" w:hAnsi="Arial" w:cs="Arial"/>
-          <w:sz w:val="21"/>
-          <w:szCs w:val="21"/>
-        </w:rPr>
-        <w:t>):S</w:t>
-      </w:r>
-      <w:proofErr w:type="gramEnd"/>
-      <w:r>
-        <w:rPr>
-          <w:rFonts w:ascii="Arial" w:eastAsia="Times New Roman" w:hAnsi="Arial" w:cs="Arial"/>
-          <w:sz w:val="21"/>
-          <w:szCs w:val="21"/>
-        </w:rPr>
-        <w:t>274-S283.</w:t>
+        <w:t>. J Phys Act Health. 2018;15(S2):S274-S283.</w:t>
       </w:r>
     </w:p>
     <w:p>
@@ -8332,25 +8000,7 @@
           <w:sz w:val="21"/>
           <w:szCs w:val="21"/>
         </w:rPr>
-        <w:t xml:space="preserve"> ONE. 2018;13(8</w:t>
-      </w:r>
-      <w:proofErr w:type="gramStart"/>
-      <w:r>
-        <w:rPr>
-          <w:rFonts w:ascii="Arial" w:eastAsia="Times New Roman" w:hAnsi="Arial" w:cs="Arial"/>
-          <w:sz w:val="21"/>
-          <w:szCs w:val="21"/>
-        </w:rPr>
-        <w:t>):e</w:t>
-      </w:r>
-      <w:proofErr w:type="gramEnd"/>
-      <w:r>
-        <w:rPr>
-          <w:rFonts w:ascii="Arial" w:eastAsia="Times New Roman" w:hAnsi="Arial" w:cs="Arial"/>
-          <w:sz w:val="21"/>
-          <w:szCs w:val="21"/>
-        </w:rPr>
-        <w:t>0201048.</w:t>
+        <w:t xml:space="preserve"> ONE. 2018;13(8):e0201048.</w:t>
       </w:r>
     </w:p>
     <w:p>
@@ -8450,25 +8100,7 @@
           <w:sz w:val="21"/>
           <w:szCs w:val="21"/>
         </w:rPr>
-        <w:t xml:space="preserve">. </w:t>
-      </w:r>
-      <w:proofErr w:type="gramStart"/>
-      <w:r>
-        <w:rPr>
-          <w:rFonts w:ascii="Arial" w:eastAsia="Times New Roman" w:hAnsi="Arial" w:cs="Arial"/>
-          <w:sz w:val="21"/>
-          <w:szCs w:val="21"/>
-        </w:rPr>
-        <w:t>2018;194:394</w:t>
-      </w:r>
-      <w:proofErr w:type="gramEnd"/>
-      <w:r>
-        <w:rPr>
-          <w:rFonts w:ascii="Arial" w:eastAsia="Times New Roman" w:hAnsi="Arial" w:cs="Arial"/>
-          <w:sz w:val="21"/>
-          <w:szCs w:val="21"/>
-        </w:rPr>
-        <w:t>-400.</w:t>
+        <w:t>. 2018;194:394-400.</w:t>
       </w:r>
     </w:p>
     <w:p>
@@ -8578,25 +8210,7 @@
           <w:sz w:val="21"/>
           <w:szCs w:val="21"/>
         </w:rPr>
-        <w:t xml:space="preserve">. Appetite. </w:t>
-      </w:r>
-      <w:proofErr w:type="gramStart"/>
-      <w:r>
-        <w:rPr>
-          <w:rFonts w:ascii="Arial" w:eastAsia="Times New Roman" w:hAnsi="Arial" w:cs="Arial"/>
-          <w:sz w:val="21"/>
-          <w:szCs w:val="21"/>
-        </w:rPr>
-        <w:t>2018;127:266</w:t>
-      </w:r>
-      <w:proofErr w:type="gramEnd"/>
-      <w:r>
-        <w:rPr>
-          <w:rFonts w:ascii="Arial" w:eastAsia="Times New Roman" w:hAnsi="Arial" w:cs="Arial"/>
-          <w:sz w:val="21"/>
-          <w:szCs w:val="21"/>
-        </w:rPr>
-        <w:t>-273.</w:t>
+        <w:t>. Appetite. 2018;127:266-273.</w:t>
       </w:r>
     </w:p>
     <w:p>
@@ -8750,25 +8364,7 @@
           <w:sz w:val="21"/>
           <w:szCs w:val="21"/>
         </w:rPr>
-        <w:t xml:space="preserve">. </w:t>
-      </w:r>
-      <w:proofErr w:type="gramStart"/>
-      <w:r>
-        <w:rPr>
-          <w:rFonts w:ascii="Arial" w:eastAsia="Times New Roman" w:hAnsi="Arial" w:cs="Arial"/>
-          <w:sz w:val="21"/>
-          <w:szCs w:val="21"/>
-        </w:rPr>
-        <w:t>2018;4:229</w:t>
-      </w:r>
-      <w:proofErr w:type="gramEnd"/>
-      <w:r>
-        <w:rPr>
-          <w:rFonts w:ascii="Arial" w:eastAsia="Times New Roman" w:hAnsi="Arial" w:cs="Arial"/>
-          <w:sz w:val="21"/>
-          <w:szCs w:val="21"/>
-        </w:rPr>
-        <w:t>-237.</w:t>
+        <w:t>. 2018;4:229-237.</w:t>
       </w:r>
     </w:p>
     <w:p>
@@ -8922,25 +8518,7 @@
           <w:sz w:val="21"/>
           <w:szCs w:val="21"/>
         </w:rPr>
-        <w:t xml:space="preserve">. </w:t>
-      </w:r>
-      <w:proofErr w:type="gramStart"/>
-      <w:r>
-        <w:rPr>
-          <w:rFonts w:ascii="Arial" w:eastAsia="Times New Roman" w:hAnsi="Arial" w:cs="Arial"/>
-          <w:sz w:val="21"/>
-          <w:szCs w:val="21"/>
-        </w:rPr>
-        <w:t>2018;13:450</w:t>
-      </w:r>
-      <w:proofErr w:type="gramEnd"/>
-      <w:r>
-        <w:rPr>
-          <w:rFonts w:ascii="Arial" w:eastAsia="Times New Roman" w:hAnsi="Arial" w:cs="Arial"/>
-          <w:sz w:val="21"/>
-          <w:szCs w:val="21"/>
-        </w:rPr>
-        <w:t>-457.</w:t>
+        <w:t>. 2018;13:450-457.</w:t>
       </w:r>
     </w:p>
     <w:p>
@@ -9058,25 +8636,7 @@
           <w:sz w:val="21"/>
           <w:szCs w:val="21"/>
         </w:rPr>
-        <w:t xml:space="preserve">. Sleep Health. </w:t>
-      </w:r>
-      <w:proofErr w:type="gramStart"/>
-      <w:r>
-        <w:rPr>
-          <w:rFonts w:ascii="Arial" w:eastAsia="Times New Roman" w:hAnsi="Arial" w:cs="Arial"/>
-          <w:sz w:val="21"/>
-          <w:szCs w:val="21"/>
-        </w:rPr>
-        <w:t>2018;4:87</w:t>
-      </w:r>
-      <w:proofErr w:type="gramEnd"/>
-      <w:r>
-        <w:rPr>
-          <w:rFonts w:ascii="Arial" w:eastAsia="Times New Roman" w:hAnsi="Arial" w:cs="Arial"/>
-          <w:sz w:val="21"/>
-          <w:szCs w:val="21"/>
-        </w:rPr>
-        <w:t>-95.</w:t>
+        <w:t>. Sleep Health. 2018;4:87-95.</w:t>
       </w:r>
     </w:p>
     <w:p>
@@ -9663,25 +9223,7 @@
           <w:sz w:val="21"/>
           <w:szCs w:val="21"/>
         </w:rPr>
-        <w:t xml:space="preserve">. J Phys Act Health. 2016;13 Suppl </w:t>
-      </w:r>
-      <w:proofErr w:type="gramStart"/>
-      <w:r>
-        <w:rPr>
-          <w:rFonts w:ascii="Arial" w:eastAsia="Times New Roman" w:hAnsi="Arial" w:cs="Arial"/>
-          <w:sz w:val="21"/>
-          <w:szCs w:val="21"/>
-        </w:rPr>
-        <w:t>2:S</w:t>
-      </w:r>
-      <w:proofErr w:type="gramEnd"/>
-      <w:r>
-        <w:rPr>
-          <w:rFonts w:ascii="Arial" w:eastAsia="Times New Roman" w:hAnsi="Arial" w:cs="Arial"/>
-          <w:sz w:val="21"/>
-          <w:szCs w:val="21"/>
-        </w:rPr>
-        <w:t>110-</w:t>
+        <w:t>. J Phys Act Health. 2016;13 Suppl 2:S110-</w:t>
       </w:r>
       <w:r>
         <w:rPr>
@@ -9753,25 +9295,7 @@
           <w:sz w:val="21"/>
           <w:szCs w:val="21"/>
         </w:rPr>
-        <w:t>. Can J Pub Health. 2016;107(6</w:t>
-      </w:r>
-      <w:proofErr w:type="gramStart"/>
-      <w:r>
-        <w:rPr>
-          <w:rFonts w:ascii="Arial" w:eastAsia="Times New Roman" w:hAnsi="Arial" w:cs="Arial"/>
-          <w:sz w:val="21"/>
-          <w:szCs w:val="21"/>
-        </w:rPr>
-        <w:t>):e</w:t>
-      </w:r>
-      <w:proofErr w:type="gramEnd"/>
-      <w:r>
-        <w:rPr>
-          <w:rFonts w:ascii="Arial" w:eastAsia="Times New Roman" w:hAnsi="Arial" w:cs="Arial"/>
-          <w:sz w:val="21"/>
-          <w:szCs w:val="21"/>
-        </w:rPr>
-        <w:t>586-</w:t>
+        <w:t>. Can J Pub Health. 2016;107(6):e586-</w:t>
       </w:r>
       <w:r>
         <w:rPr>
@@ -9977,25 +9501,7 @@
           <w:sz w:val="21"/>
           <w:szCs w:val="21"/>
         </w:rPr>
-        <w:t xml:space="preserve">. </w:t>
-      </w:r>
-      <w:proofErr w:type="gramStart"/>
-      <w:r>
-        <w:rPr>
-          <w:rFonts w:ascii="Arial" w:eastAsia="Times New Roman" w:hAnsi="Arial" w:cs="Arial"/>
-          <w:sz w:val="21"/>
-          <w:szCs w:val="21"/>
-        </w:rPr>
-        <w:t>2016;12:439</w:t>
-      </w:r>
-      <w:proofErr w:type="gramEnd"/>
-      <w:r>
-        <w:rPr>
-          <w:rFonts w:ascii="Arial" w:eastAsia="Times New Roman" w:hAnsi="Arial" w:cs="Arial"/>
-          <w:sz w:val="21"/>
-          <w:szCs w:val="21"/>
-        </w:rPr>
-        <w:t>-</w:t>
+        <w:t>. 2016;12:439-</w:t>
       </w:r>
       <w:r>
         <w:rPr>
@@ -10245,25 +9751,7 @@
           <w:sz w:val="21"/>
           <w:szCs w:val="21"/>
         </w:rPr>
-        <w:t xml:space="preserve">. J Phys Act Health. 2016;13 Suppl </w:t>
-      </w:r>
-      <w:proofErr w:type="gramStart"/>
-      <w:r>
-        <w:rPr>
-          <w:rFonts w:ascii="Arial" w:eastAsia="Times New Roman" w:hAnsi="Arial" w:cs="Arial"/>
-          <w:sz w:val="21"/>
-          <w:szCs w:val="21"/>
-        </w:rPr>
-        <w:t>2:S</w:t>
-      </w:r>
-      <w:proofErr w:type="gramEnd"/>
-      <w:r>
-        <w:rPr>
-          <w:rFonts w:ascii="Arial" w:eastAsia="Times New Roman" w:hAnsi="Arial" w:cs="Arial"/>
-          <w:sz w:val="21"/>
-          <w:szCs w:val="21"/>
-        </w:rPr>
-        <w:t>343-</w:t>
+        <w:t>. J Phys Act Health. 2016;13 Suppl 2:S343-</w:t>
       </w:r>
       <w:r>
         <w:rPr>
@@ -10551,25 +10039,7 @@
           <w:sz w:val="21"/>
           <w:szCs w:val="21"/>
         </w:rPr>
-        <w:t xml:space="preserve">. Int J Environ Res Public Health. </w:t>
-      </w:r>
-      <w:proofErr w:type="gramStart"/>
-      <w:r>
-        <w:rPr>
-          <w:rFonts w:ascii="Arial" w:eastAsia="Times New Roman" w:hAnsi="Arial" w:cs="Arial"/>
-          <w:sz w:val="21"/>
-          <w:szCs w:val="21"/>
-        </w:rPr>
-        <w:t>2014;11:6009</w:t>
-      </w:r>
-      <w:proofErr w:type="gramEnd"/>
-      <w:r>
-        <w:rPr>
-          <w:rFonts w:ascii="Arial" w:eastAsia="Times New Roman" w:hAnsi="Arial" w:cs="Arial"/>
-          <w:sz w:val="21"/>
-          <w:szCs w:val="21"/>
-        </w:rPr>
-        <w:t>-</w:t>
+        <w:t>. Int J Environ Res Public Health. 2014;11:6009-</w:t>
       </w:r>
       <w:r>
         <w:rPr>
@@ -10685,25 +10155,7 @@
           <w:sz w:val="21"/>
           <w:szCs w:val="21"/>
         </w:rPr>
-        <w:t>. J Phys Act Health. 2014;11(Supp 1</w:t>
-      </w:r>
-      <w:proofErr w:type="gramStart"/>
-      <w:r>
-        <w:rPr>
-          <w:rFonts w:ascii="Arial" w:eastAsia="Times New Roman" w:hAnsi="Arial" w:cs="Arial"/>
-          <w:sz w:val="21"/>
-          <w:szCs w:val="21"/>
-        </w:rPr>
-        <w:t>):S</w:t>
-      </w:r>
-      <w:proofErr w:type="gramEnd"/>
-      <w:r>
-        <w:rPr>
-          <w:rFonts w:ascii="Arial" w:eastAsia="Times New Roman" w:hAnsi="Arial" w:cs="Arial"/>
-          <w:sz w:val="21"/>
-          <w:szCs w:val="21"/>
-        </w:rPr>
-        <w:t>26-</w:t>
+        <w:t>. J Phys Act Health. 2014;11(Supp 1):S26-</w:t>
       </w:r>
       <w:r>
         <w:rPr>
@@ -10783,25 +10235,7 @@
           <w:sz w:val="21"/>
           <w:szCs w:val="21"/>
         </w:rPr>
-        <w:t>. J Phys Act Health. 2014;11(Supp 1</w:t>
-      </w:r>
-      <w:proofErr w:type="gramStart"/>
-      <w:r>
-        <w:rPr>
-          <w:rFonts w:ascii="Arial" w:eastAsia="Times New Roman" w:hAnsi="Arial" w:cs="Arial"/>
-          <w:sz w:val="21"/>
-          <w:szCs w:val="21"/>
-        </w:rPr>
-        <w:t>):S</w:t>
-      </w:r>
-      <w:proofErr w:type="gramEnd"/>
-      <w:r>
-        <w:rPr>
-          <w:rFonts w:ascii="Arial" w:eastAsia="Times New Roman" w:hAnsi="Arial" w:cs="Arial"/>
-          <w:sz w:val="21"/>
-          <w:szCs w:val="21"/>
-        </w:rPr>
-        <w:t>3-S20.</w:t>
+        <w:t>. J Phys Act Health. 2014;11(Supp 1):S3-S20.</w:t>
       </w:r>
     </w:p>
     <w:p>
@@ -10865,25 +10299,7 @@
           <w:sz w:val="21"/>
           <w:szCs w:val="21"/>
         </w:rPr>
-        <w:t> Can J Public Health. 2013;104(7</w:t>
-      </w:r>
-      <w:proofErr w:type="gramStart"/>
-      <w:r>
-        <w:rPr>
-          <w:rFonts w:ascii="Arial" w:eastAsia="Times New Roman" w:hAnsi="Arial" w:cs="Arial"/>
-          <w:sz w:val="21"/>
-          <w:szCs w:val="21"/>
-        </w:rPr>
-        <w:t>):e</w:t>
-      </w:r>
-      <w:proofErr w:type="gramEnd"/>
-      <w:r>
-        <w:rPr>
-          <w:rFonts w:ascii="Arial" w:eastAsia="Times New Roman" w:hAnsi="Arial" w:cs="Arial"/>
-          <w:sz w:val="21"/>
-          <w:szCs w:val="21"/>
-        </w:rPr>
-        <w:t>487-</w:t>
+        <w:t> Can J Public Health. 2013;104(7):e487-</w:t>
       </w:r>
       <w:r>
         <w:rPr>
@@ -12062,7 +11478,6 @@
           <w:szCs w:val="4"/>
         </w:rPr>
       </w:pPr>
-      <w:proofErr w:type="gramStart"/>
       <w:r>
         <w:rPr>
           <w:rFonts w:ascii="Arial" w:hAnsi="Arial" w:cs="Arial"/>
@@ -12071,18 +11486,7 @@
           <w:sz w:val="24"/>
           <w:szCs w:val="24"/>
         </w:rPr>
-        <w:t>NON REFEREED</w:t>
-      </w:r>
-      <w:proofErr w:type="gramEnd"/>
-      <w:r>
-        <w:rPr>
-          <w:rFonts w:ascii="Arial" w:hAnsi="Arial" w:cs="Arial"/>
-          <w:b/>
-          <w:bCs/>
-          <w:sz w:val="24"/>
-          <w:szCs w:val="24"/>
-        </w:rPr>
-        <w:t xml:space="preserve"> PUBLICATIONS</w:t>
+        <w:t>NON REFEREED PUBLICATIONS</w:t>
       </w:r>
     </w:p>
     <w:p>

</xml_diff>

<commit_message>
Change link in latest pub from the PLoS ONE website to the PubMed website
</commit_message>
<xml_diff>
--- a/CV - Joel Barnes.docx
+++ b/CV - Joel Barnes.docx
@@ -615,7 +615,25 @@
           <w:sz w:val="21"/>
           <w:szCs w:val="21"/>
         </w:rPr>
-        <w:t xml:space="preserve"> that enables users to slice and visualize preliminary COVID-19 data in Canada by a number of different variables.</w:t>
+        <w:t xml:space="preserve"> that enables users to slice and visualize preliminary COVID-19 data in Canada by </w:t>
+      </w:r>
+      <w:proofErr w:type="gramStart"/>
+      <w:r>
+        <w:rPr>
+          <w:rFonts w:ascii="Arial" w:hAnsi="Arial" w:cs="Arial"/>
+          <w:sz w:val="21"/>
+          <w:szCs w:val="21"/>
+        </w:rPr>
+        <w:t>a number of</w:t>
+      </w:r>
+      <w:proofErr w:type="gramEnd"/>
+      <w:r>
+        <w:rPr>
+          <w:rFonts w:ascii="Arial" w:hAnsi="Arial" w:cs="Arial"/>
+          <w:sz w:val="21"/>
+          <w:szCs w:val="21"/>
+        </w:rPr>
+        <w:t xml:space="preserve"> different variables.</w:t>
       </w:r>
     </w:p>
     <w:p>
@@ -1025,7 +1043,25 @@
           <w:sz w:val="21"/>
           <w:szCs w:val="21"/>
         </w:rPr>
-        <w:t xml:space="preserve"> wrangled and modeled small- and large-scale datasets for </w:t>
+        <w:t xml:space="preserve"> </w:t>
+      </w:r>
+      <w:proofErr w:type="gramStart"/>
+      <w:r>
+        <w:rPr>
+          <w:rFonts w:ascii="Arial" w:hAnsi="Arial" w:cs="Arial"/>
+          <w:sz w:val="21"/>
+          <w:szCs w:val="21"/>
+        </w:rPr>
+        <w:t>wrangled</w:t>
+      </w:r>
+      <w:proofErr w:type="gramEnd"/>
+      <w:r>
+        <w:rPr>
+          <w:rFonts w:ascii="Arial" w:hAnsi="Arial" w:cs="Arial"/>
+          <w:sz w:val="21"/>
+          <w:szCs w:val="21"/>
+        </w:rPr>
+        <w:t xml:space="preserve"> and modeled small- and large-scale datasets for </w:t>
       </w:r>
       <w:r>
         <w:rPr>
@@ -1084,8 +1120,18 @@
           <w:sz w:val="21"/>
           <w:szCs w:val="21"/>
         </w:rPr>
-        <w:t>research investigators, staff</w:t>
-      </w:r>
+        <w:t xml:space="preserve">research investigators, </w:t>
+      </w:r>
+      <w:proofErr w:type="gramStart"/>
+      <w:r>
+        <w:rPr>
+          <w:rFonts w:ascii="Arial" w:hAnsi="Arial" w:cs="Arial"/>
+          <w:sz w:val="21"/>
+          <w:szCs w:val="21"/>
+        </w:rPr>
+        <w:t>staff</w:t>
+      </w:r>
+      <w:proofErr w:type="gramEnd"/>
       <w:r>
         <w:rPr>
           <w:rFonts w:ascii="Arial" w:hAnsi="Arial" w:cs="Arial"/>
@@ -2964,10 +3010,23 @@
           <w:sz w:val="21"/>
           <w:szCs w:val="21"/>
         </w:rPr>
-        <w:t>;17(6):</w:t>
-      </w:r>
-      <w:r>
-        <w:t>e0268583</w:t>
+        <w:t>;17(6</w:t>
+      </w:r>
+      <w:proofErr w:type="gramStart"/>
+      <w:r>
+        <w:rPr>
+          <w:rFonts w:ascii="Arial" w:eastAsia="Times New Roman" w:hAnsi="Arial" w:cs="Arial"/>
+          <w:sz w:val="21"/>
+          <w:szCs w:val="21"/>
+        </w:rPr>
+        <w:t>):</w:t>
+      </w:r>
+      <w:r>
+        <w:t>e</w:t>
+      </w:r>
+      <w:proofErr w:type="gramEnd"/>
+      <w:r>
+        <w:t>0268583</w:t>
       </w:r>
       <w:r>
         <w:rPr>
@@ -3174,7 +3233,27 @@
             <w:sz w:val="21"/>
             <w:szCs w:val="21"/>
           </w:rPr>
-          <w:t>Associations between physical activity, sedentary time and social-emotional functioning in young children</w:t>
+          <w:t xml:space="preserve">Associations between physical activity, sedentary </w:t>
+        </w:r>
+        <w:proofErr w:type="gramStart"/>
+        <w:r>
+          <w:rPr>
+            <w:rStyle w:val="Hyperlink"/>
+            <w:rFonts w:ascii="Arial" w:eastAsia="Times New Roman" w:hAnsi="Arial" w:cs="Arial"/>
+            <w:sz w:val="21"/>
+            <w:szCs w:val="21"/>
+          </w:rPr>
+          <w:t>time</w:t>
+        </w:r>
+        <w:proofErr w:type="gramEnd"/>
+        <w:r>
+          <w:rPr>
+            <w:rStyle w:val="Hyperlink"/>
+            <w:rFonts w:ascii="Arial" w:eastAsia="Times New Roman" w:hAnsi="Arial" w:cs="Arial"/>
+            <w:sz w:val="21"/>
+            <w:szCs w:val="21"/>
+          </w:rPr>
+          <w:t xml:space="preserve"> and social-emotional functioning in young children</w:t>
         </w:r>
       </w:hyperlink>
       <w:r>
@@ -3183,7 +3262,25 @@
           <w:sz w:val="21"/>
           <w:szCs w:val="21"/>
         </w:rPr>
-        <w:t>. Ment Health Phys Act. 2021;21:100422.</w:t>
+        <w:t xml:space="preserve">. Ment Health Phys Act. </w:t>
+      </w:r>
+      <w:proofErr w:type="gramStart"/>
+      <w:r>
+        <w:rPr>
+          <w:rFonts w:ascii="Arial" w:eastAsia="Times New Roman" w:hAnsi="Arial" w:cs="Arial"/>
+          <w:sz w:val="21"/>
+          <w:szCs w:val="21"/>
+        </w:rPr>
+        <w:t>2021;21:100422</w:t>
+      </w:r>
+      <w:proofErr w:type="gramEnd"/>
+      <w:r>
+        <w:rPr>
+          <w:rFonts w:ascii="Arial" w:eastAsia="Times New Roman" w:hAnsi="Arial" w:cs="Arial"/>
+          <w:sz w:val="21"/>
+          <w:szCs w:val="21"/>
+        </w:rPr>
+        <w:t>.</w:t>
       </w:r>
     </w:p>
     <w:p>
@@ -3233,7 +3330,25 @@
           <w:sz w:val="21"/>
           <w:szCs w:val="21"/>
         </w:rPr>
-        <w:t>PLoS ONE. 2021;16(8):e0255353</w:t>
+        <w:t>PLoS ONE. 2021;16(8</w:t>
+      </w:r>
+      <w:proofErr w:type="gramStart"/>
+      <w:r>
+        <w:rPr>
+          <w:rFonts w:ascii="Arial" w:eastAsia="Times New Roman" w:hAnsi="Arial" w:cs="Arial"/>
+          <w:sz w:val="21"/>
+          <w:szCs w:val="21"/>
+        </w:rPr>
+        <w:t>):e</w:t>
+      </w:r>
+      <w:proofErr w:type="gramEnd"/>
+      <w:r>
+        <w:rPr>
+          <w:rFonts w:ascii="Arial" w:eastAsia="Times New Roman" w:hAnsi="Arial" w:cs="Arial"/>
+          <w:sz w:val="21"/>
+          <w:szCs w:val="21"/>
+        </w:rPr>
+        <w:t>0255353</w:t>
       </w:r>
       <w:r>
         <w:rPr>
@@ -3657,13 +3772,23 @@
         </w:rPr>
         <w:t xml:space="preserve">. J Adolesc Health. </w:t>
       </w:r>
-      <w:r>
-        <w:rPr>
-          <w:rFonts w:ascii="Arial" w:eastAsia="Times New Roman" w:hAnsi="Arial" w:cs="Arial"/>
-          <w:sz w:val="21"/>
-          <w:szCs w:val="21"/>
-        </w:rPr>
-        <w:t>2020;S1054-139X(20)30524-3</w:t>
+      <w:proofErr w:type="gramStart"/>
+      <w:r>
+        <w:rPr>
+          <w:rFonts w:ascii="Arial" w:eastAsia="Times New Roman" w:hAnsi="Arial" w:cs="Arial"/>
+          <w:sz w:val="21"/>
+          <w:szCs w:val="21"/>
+        </w:rPr>
+        <w:t>2020;S</w:t>
+      </w:r>
+      <w:proofErr w:type="gramEnd"/>
+      <w:r>
+        <w:rPr>
+          <w:rFonts w:ascii="Arial" w:eastAsia="Times New Roman" w:hAnsi="Arial" w:cs="Arial"/>
+          <w:sz w:val="21"/>
+          <w:szCs w:val="21"/>
+        </w:rPr>
+        <w:t>1054-139X(20)30524-3</w:t>
       </w:r>
       <w:r>
         <w:rPr>
@@ -3732,7 +3857,25 @@
           <w:sz w:val="21"/>
           <w:szCs w:val="21"/>
         </w:rPr>
-        <w:t>. Int J Environ Res Public Health. 2020;17:5997.</w:t>
+        <w:t xml:space="preserve">. Int J Environ Res Public Health. </w:t>
+      </w:r>
+      <w:proofErr w:type="gramStart"/>
+      <w:r>
+        <w:rPr>
+          <w:rFonts w:ascii="Arial" w:eastAsia="Times New Roman" w:hAnsi="Arial" w:cs="Arial"/>
+          <w:sz w:val="21"/>
+          <w:szCs w:val="21"/>
+        </w:rPr>
+        <w:t>2020;17:5997</w:t>
+      </w:r>
+      <w:proofErr w:type="gramEnd"/>
+      <w:r>
+        <w:rPr>
+          <w:rFonts w:ascii="Arial" w:eastAsia="Times New Roman" w:hAnsi="Arial" w:cs="Arial"/>
+          <w:sz w:val="21"/>
+          <w:szCs w:val="21"/>
+        </w:rPr>
+        <w:t>.</w:t>
       </w:r>
     </w:p>
     <w:p>
@@ -3941,13 +4084,23 @@
         </w:rPr>
         <w:t xml:space="preserve"> </w:t>
       </w:r>
-      <w:r>
-        <w:rPr>
-          <w:rFonts w:ascii="Arial" w:eastAsia="Times New Roman" w:hAnsi="Arial" w:cs="Arial"/>
-          <w:sz w:val="21"/>
-          <w:szCs w:val="21"/>
-        </w:rPr>
-        <w:t>2020;108:106312.</w:t>
+      <w:proofErr w:type="gramStart"/>
+      <w:r>
+        <w:rPr>
+          <w:rFonts w:ascii="Arial" w:eastAsia="Times New Roman" w:hAnsi="Arial" w:cs="Arial"/>
+          <w:sz w:val="21"/>
+          <w:szCs w:val="21"/>
+        </w:rPr>
+        <w:t>2020;108:106312</w:t>
+      </w:r>
+      <w:proofErr w:type="gramEnd"/>
+      <w:r>
+        <w:rPr>
+          <w:rFonts w:ascii="Arial" w:eastAsia="Times New Roman" w:hAnsi="Arial" w:cs="Arial"/>
+          <w:sz w:val="21"/>
+          <w:szCs w:val="21"/>
+        </w:rPr>
+        <w:t>.</w:t>
       </w:r>
     </w:p>
     <w:p>
@@ -4061,7 +4214,27 @@
             <w:sz w:val="21"/>
             <w:szCs w:val="21"/>
           </w:rPr>
-          <w:t>Caution with conclusions required: A response to the paper "Objectively measured aerobic fitness is not related to vascular health outcomes and cardiovascular disease risk in 9-10 year old children"</w:t>
+          <w:t xml:space="preserve">Caution with conclusions required: A response to the paper "Objectively measured aerobic fitness is not related to vascular health outcomes and cardiovascular disease risk in </w:t>
+        </w:r>
+        <w:proofErr w:type="gramStart"/>
+        <w:r>
+          <w:rPr>
+            <w:rStyle w:val="Hyperlink"/>
+            <w:rFonts w:ascii="Arial" w:eastAsia="Times New Roman" w:hAnsi="Arial" w:cs="Arial"/>
+            <w:sz w:val="21"/>
+            <w:szCs w:val="21"/>
+          </w:rPr>
+          <w:t>9-10 year old</w:t>
+        </w:r>
+        <w:proofErr w:type="gramEnd"/>
+        <w:r>
+          <w:rPr>
+            <w:rStyle w:val="Hyperlink"/>
+            <w:rFonts w:ascii="Arial" w:eastAsia="Times New Roman" w:hAnsi="Arial" w:cs="Arial"/>
+            <w:sz w:val="21"/>
+            <w:szCs w:val="21"/>
+          </w:rPr>
+          <w:t xml:space="preserve"> children"</w:t>
         </w:r>
       </w:hyperlink>
       <w:r>
@@ -4262,7 +4435,25 @@
           <w:sz w:val="21"/>
           <w:szCs w:val="21"/>
         </w:rPr>
-        <w:t>. Am J Hum Biol. 2019;e23341.</w:t>
+        <w:t xml:space="preserve">. Am J Hum Biol. </w:t>
+      </w:r>
+      <w:proofErr w:type="gramStart"/>
+      <w:r>
+        <w:rPr>
+          <w:rFonts w:ascii="Arial" w:eastAsia="Times New Roman" w:hAnsi="Arial" w:cs="Arial"/>
+          <w:sz w:val="21"/>
+          <w:szCs w:val="21"/>
+        </w:rPr>
+        <w:t>2019;e</w:t>
+      </w:r>
+      <w:proofErr w:type="gramEnd"/>
+      <w:r>
+        <w:rPr>
+          <w:rFonts w:ascii="Arial" w:eastAsia="Times New Roman" w:hAnsi="Arial" w:cs="Arial"/>
+          <w:sz w:val="21"/>
+          <w:szCs w:val="21"/>
+        </w:rPr>
+        <w:t>23341.</w:t>
       </w:r>
     </w:p>
     <w:p>
@@ -4326,7 +4517,25 @@
           <w:sz w:val="21"/>
           <w:szCs w:val="21"/>
         </w:rPr>
-        <w:t>. PLoS ONE. 2019;14(9):e0223116.</w:t>
+        <w:t>. PLoS ONE. 2019;14(9</w:t>
+      </w:r>
+      <w:proofErr w:type="gramStart"/>
+      <w:r>
+        <w:rPr>
+          <w:rFonts w:ascii="Arial" w:eastAsia="Times New Roman" w:hAnsi="Arial" w:cs="Arial"/>
+          <w:sz w:val="21"/>
+          <w:szCs w:val="21"/>
+        </w:rPr>
+        <w:t>):e</w:t>
+      </w:r>
+      <w:proofErr w:type="gramEnd"/>
+      <w:r>
+        <w:rPr>
+          <w:rFonts w:ascii="Arial" w:eastAsia="Times New Roman" w:hAnsi="Arial" w:cs="Arial"/>
+          <w:sz w:val="21"/>
+          <w:szCs w:val="21"/>
+        </w:rPr>
+        <w:t>0223116.</w:t>
       </w:r>
     </w:p>
     <w:p>
@@ -4390,7 +4599,25 @@
           <w:sz w:val="21"/>
           <w:szCs w:val="21"/>
         </w:rPr>
-        <w:t>. J Phys Act Health. 2019;16:679-697.</w:t>
+        <w:t xml:space="preserve">. J Phys Act Health. </w:t>
+      </w:r>
+      <w:proofErr w:type="gramStart"/>
+      <w:r>
+        <w:rPr>
+          <w:rFonts w:ascii="Arial" w:eastAsia="Times New Roman" w:hAnsi="Arial" w:cs="Arial"/>
+          <w:sz w:val="21"/>
+          <w:szCs w:val="21"/>
+        </w:rPr>
+        <w:t>2019;16:679</w:t>
+      </w:r>
+      <w:proofErr w:type="gramEnd"/>
+      <w:r>
+        <w:rPr>
+          <w:rFonts w:ascii="Arial" w:eastAsia="Times New Roman" w:hAnsi="Arial" w:cs="Arial"/>
+          <w:sz w:val="21"/>
+          <w:szCs w:val="21"/>
+        </w:rPr>
+        <w:t>-697.</w:t>
       </w:r>
     </w:p>
     <w:p>
@@ -4454,7 +4681,25 @@
           <w:sz w:val="21"/>
           <w:szCs w:val="21"/>
         </w:rPr>
-        <w:t>. Pediatr. 2019;144(3):e20190187.</w:t>
+        <w:t>. Pediatr. 2019;144(3</w:t>
+      </w:r>
+      <w:proofErr w:type="gramStart"/>
+      <w:r>
+        <w:rPr>
+          <w:rFonts w:ascii="Arial" w:eastAsia="Times New Roman" w:hAnsi="Arial" w:cs="Arial"/>
+          <w:sz w:val="21"/>
+          <w:szCs w:val="21"/>
+        </w:rPr>
+        <w:t>):e</w:t>
+      </w:r>
+      <w:proofErr w:type="gramEnd"/>
+      <w:r>
+        <w:rPr>
+          <w:rFonts w:ascii="Arial" w:eastAsia="Times New Roman" w:hAnsi="Arial" w:cs="Arial"/>
+          <w:sz w:val="21"/>
+          <w:szCs w:val="21"/>
+        </w:rPr>
+        <w:t>20190187.</w:t>
       </w:r>
     </w:p>
     <w:p>
@@ -4582,7 +4827,25 @@
           <w:sz w:val="21"/>
           <w:szCs w:val="21"/>
         </w:rPr>
-        <w:t>. J Phys Act Health. 2018;15(S2):S251-S273.</w:t>
+        <w:t>. J Phys Act Health. 2018;15(S2</w:t>
+      </w:r>
+      <w:proofErr w:type="gramStart"/>
+      <w:r>
+        <w:rPr>
+          <w:rFonts w:ascii="Arial" w:eastAsia="Times New Roman" w:hAnsi="Arial" w:cs="Arial"/>
+          <w:sz w:val="21"/>
+          <w:szCs w:val="21"/>
+        </w:rPr>
+        <w:t>):S</w:t>
+      </w:r>
+      <w:proofErr w:type="gramEnd"/>
+      <w:r>
+        <w:rPr>
+          <w:rFonts w:ascii="Arial" w:eastAsia="Times New Roman" w:hAnsi="Arial" w:cs="Arial"/>
+          <w:sz w:val="21"/>
+          <w:szCs w:val="21"/>
+        </w:rPr>
+        <w:t>251-S273.</w:t>
       </w:r>
     </w:p>
     <w:p>
@@ -4646,7 +4909,25 @@
           <w:sz w:val="21"/>
           <w:szCs w:val="21"/>
         </w:rPr>
-        <w:t>. J Phys Act Health. 2018;15(S2):S298-S314.</w:t>
+        <w:t>. J Phys Act Health. 2018;15(S2</w:t>
+      </w:r>
+      <w:proofErr w:type="gramStart"/>
+      <w:r>
+        <w:rPr>
+          <w:rFonts w:ascii="Arial" w:eastAsia="Times New Roman" w:hAnsi="Arial" w:cs="Arial"/>
+          <w:sz w:val="21"/>
+          <w:szCs w:val="21"/>
+        </w:rPr>
+        <w:t>):S</w:t>
+      </w:r>
+      <w:proofErr w:type="gramEnd"/>
+      <w:r>
+        <w:rPr>
+          <w:rFonts w:ascii="Arial" w:eastAsia="Times New Roman" w:hAnsi="Arial" w:cs="Arial"/>
+          <w:sz w:val="21"/>
+          <w:szCs w:val="21"/>
+        </w:rPr>
+        <w:t>298-S314.</w:t>
       </w:r>
     </w:p>
     <w:p>
@@ -4714,7 +4995,25 @@
           <w:sz w:val="21"/>
           <w:szCs w:val="21"/>
         </w:rPr>
-        <w:t>. J Phys Act Health. 2018;15(S2):S328-S330.</w:t>
+        <w:t>. J Phys Act Health. 2018;15(S2</w:t>
+      </w:r>
+      <w:proofErr w:type="gramStart"/>
+      <w:r>
+        <w:rPr>
+          <w:rFonts w:ascii="Arial" w:eastAsia="Times New Roman" w:hAnsi="Arial" w:cs="Arial"/>
+          <w:sz w:val="21"/>
+          <w:szCs w:val="21"/>
+        </w:rPr>
+        <w:t>):S</w:t>
+      </w:r>
+      <w:proofErr w:type="gramEnd"/>
+      <w:r>
+        <w:rPr>
+          <w:rFonts w:ascii="Arial" w:eastAsia="Times New Roman" w:hAnsi="Arial" w:cs="Arial"/>
+          <w:sz w:val="21"/>
+          <w:szCs w:val="21"/>
+        </w:rPr>
+        <w:t>328-S330.</w:t>
       </w:r>
     </w:p>
     <w:p>
@@ -4778,7 +5077,25 @@
           <w:sz w:val="21"/>
           <w:szCs w:val="21"/>
         </w:rPr>
-        <w:t>. J Phys Act Health. 2018;15(S2):S284-S297.</w:t>
+        <w:t>. J Phys Act Health. 2018;15(S2</w:t>
+      </w:r>
+      <w:proofErr w:type="gramStart"/>
+      <w:r>
+        <w:rPr>
+          <w:rFonts w:ascii="Arial" w:eastAsia="Times New Roman" w:hAnsi="Arial" w:cs="Arial"/>
+          <w:sz w:val="21"/>
+          <w:szCs w:val="21"/>
+        </w:rPr>
+        <w:t>):S</w:t>
+      </w:r>
+      <w:proofErr w:type="gramEnd"/>
+      <w:r>
+        <w:rPr>
+          <w:rFonts w:ascii="Arial" w:eastAsia="Times New Roman" w:hAnsi="Arial" w:cs="Arial"/>
+          <w:sz w:val="21"/>
+          <w:szCs w:val="21"/>
+        </w:rPr>
+        <w:t>284-S297.</w:t>
       </w:r>
     </w:p>
     <w:p>
@@ -4842,7 +5159,25 @@
           <w:sz w:val="21"/>
           <w:szCs w:val="21"/>
         </w:rPr>
-        <w:t>. J Phys Act Health. 2018;15(S2):S274-S283.</w:t>
+        <w:t>. J Phys Act Health. 2018;15(S2</w:t>
+      </w:r>
+      <w:proofErr w:type="gramStart"/>
+      <w:r>
+        <w:rPr>
+          <w:rFonts w:ascii="Arial" w:eastAsia="Times New Roman" w:hAnsi="Arial" w:cs="Arial"/>
+          <w:sz w:val="21"/>
+          <w:szCs w:val="21"/>
+        </w:rPr>
+        <w:t>):S</w:t>
+      </w:r>
+      <w:proofErr w:type="gramEnd"/>
+      <w:r>
+        <w:rPr>
+          <w:rFonts w:ascii="Arial" w:eastAsia="Times New Roman" w:hAnsi="Arial" w:cs="Arial"/>
+          <w:sz w:val="21"/>
+          <w:szCs w:val="21"/>
+        </w:rPr>
+        <w:t>274-S283.</w:t>
       </w:r>
     </w:p>
     <w:p>
@@ -5814,7 +6149,25 @@
           <w:sz w:val="21"/>
           <w:szCs w:val="21"/>
         </w:rPr>
-        <w:t>. PLoS ONE. 2018;13(8):e0201048.</w:t>
+        <w:t>. PLoS ONE. 2018;13(8</w:t>
+      </w:r>
+      <w:proofErr w:type="gramStart"/>
+      <w:r>
+        <w:rPr>
+          <w:rFonts w:ascii="Arial" w:eastAsia="Times New Roman" w:hAnsi="Arial" w:cs="Arial"/>
+          <w:sz w:val="21"/>
+          <w:szCs w:val="21"/>
+        </w:rPr>
+        <w:t>):e</w:t>
+      </w:r>
+      <w:proofErr w:type="gramEnd"/>
+      <w:r>
+        <w:rPr>
+          <w:rFonts w:ascii="Arial" w:eastAsia="Times New Roman" w:hAnsi="Arial" w:cs="Arial"/>
+          <w:sz w:val="21"/>
+          <w:szCs w:val="21"/>
+        </w:rPr>
+        <w:t>0201048.</w:t>
       </w:r>
     </w:p>
     <w:p>
@@ -5878,7 +6231,25 @@
           <w:sz w:val="21"/>
           <w:szCs w:val="21"/>
         </w:rPr>
-        <w:t>. Physiol Behav. 2018;194:394-400.</w:t>
+        <w:t xml:space="preserve">. Physiol Behav. </w:t>
+      </w:r>
+      <w:proofErr w:type="gramStart"/>
+      <w:r>
+        <w:rPr>
+          <w:rFonts w:ascii="Arial" w:eastAsia="Times New Roman" w:hAnsi="Arial" w:cs="Arial"/>
+          <w:sz w:val="21"/>
+          <w:szCs w:val="21"/>
+        </w:rPr>
+        <w:t>2018;194:394</w:t>
+      </w:r>
+      <w:proofErr w:type="gramEnd"/>
+      <w:r>
+        <w:rPr>
+          <w:rFonts w:ascii="Arial" w:eastAsia="Times New Roman" w:hAnsi="Arial" w:cs="Arial"/>
+          <w:sz w:val="21"/>
+          <w:szCs w:val="21"/>
+        </w:rPr>
+        <w:t>-400.</w:t>
       </w:r>
     </w:p>
     <w:p>
@@ -5942,7 +6313,25 @@
           <w:sz w:val="21"/>
           <w:szCs w:val="21"/>
         </w:rPr>
-        <w:t>. Appetite. 2018;127:266-273.</w:t>
+        <w:t xml:space="preserve">. Appetite. </w:t>
+      </w:r>
+      <w:proofErr w:type="gramStart"/>
+      <w:r>
+        <w:rPr>
+          <w:rFonts w:ascii="Arial" w:eastAsia="Times New Roman" w:hAnsi="Arial" w:cs="Arial"/>
+          <w:sz w:val="21"/>
+          <w:szCs w:val="21"/>
+        </w:rPr>
+        <w:t>2018;127:266</w:t>
+      </w:r>
+      <w:proofErr w:type="gramEnd"/>
+      <w:r>
+        <w:rPr>
+          <w:rFonts w:ascii="Arial" w:eastAsia="Times New Roman" w:hAnsi="Arial" w:cs="Arial"/>
+          <w:sz w:val="21"/>
+          <w:szCs w:val="21"/>
+        </w:rPr>
+        <w:t>-273.</w:t>
       </w:r>
     </w:p>
     <w:p>
@@ -6006,7 +6395,25 @@
           <w:sz w:val="21"/>
           <w:szCs w:val="21"/>
         </w:rPr>
-        <w:t>. Obes Sci Pract. 2018;4:229-237.</w:t>
+        <w:t xml:space="preserve">. Obes Sci Pract. </w:t>
+      </w:r>
+      <w:proofErr w:type="gramStart"/>
+      <w:r>
+        <w:rPr>
+          <w:rFonts w:ascii="Arial" w:eastAsia="Times New Roman" w:hAnsi="Arial" w:cs="Arial"/>
+          <w:sz w:val="21"/>
+          <w:szCs w:val="21"/>
+        </w:rPr>
+        <w:t>2018;4:229</w:t>
+      </w:r>
+      <w:proofErr w:type="gramEnd"/>
+      <w:r>
+        <w:rPr>
+          <w:rFonts w:ascii="Arial" w:eastAsia="Times New Roman" w:hAnsi="Arial" w:cs="Arial"/>
+          <w:sz w:val="21"/>
+          <w:szCs w:val="21"/>
+        </w:rPr>
+        <w:t>-237.</w:t>
       </w:r>
     </w:p>
     <w:p>
@@ -6070,7 +6477,25 @@
           <w:sz w:val="21"/>
           <w:szCs w:val="21"/>
         </w:rPr>
-        <w:t>. Pediatr Obes. 2018;13:450-457.</w:t>
+        <w:t xml:space="preserve">. Pediatr Obes. </w:t>
+      </w:r>
+      <w:proofErr w:type="gramStart"/>
+      <w:r>
+        <w:rPr>
+          <w:rFonts w:ascii="Arial" w:eastAsia="Times New Roman" w:hAnsi="Arial" w:cs="Arial"/>
+          <w:sz w:val="21"/>
+          <w:szCs w:val="21"/>
+        </w:rPr>
+        <w:t>2018;13:450</w:t>
+      </w:r>
+      <w:proofErr w:type="gramEnd"/>
+      <w:r>
+        <w:rPr>
+          <w:rFonts w:ascii="Arial" w:eastAsia="Times New Roman" w:hAnsi="Arial" w:cs="Arial"/>
+          <w:sz w:val="21"/>
+          <w:szCs w:val="21"/>
+        </w:rPr>
+        <w:t>-457.</w:t>
       </w:r>
     </w:p>
     <w:p>
@@ -6134,7 +6559,25 @@
           <w:sz w:val="21"/>
           <w:szCs w:val="21"/>
         </w:rPr>
-        <w:t>. Sleep Health. 2018;4:87-95.</w:t>
+        <w:t xml:space="preserve">. Sleep Health. </w:t>
+      </w:r>
+      <w:proofErr w:type="gramStart"/>
+      <w:r>
+        <w:rPr>
+          <w:rFonts w:ascii="Arial" w:eastAsia="Times New Roman" w:hAnsi="Arial" w:cs="Arial"/>
+          <w:sz w:val="21"/>
+          <w:szCs w:val="21"/>
+        </w:rPr>
+        <w:t>2018;4:87</w:t>
+      </w:r>
+      <w:proofErr w:type="gramEnd"/>
+      <w:r>
+        <w:rPr>
+          <w:rFonts w:ascii="Arial" w:eastAsia="Times New Roman" w:hAnsi="Arial" w:cs="Arial"/>
+          <w:sz w:val="21"/>
+          <w:szCs w:val="21"/>
+        </w:rPr>
+        <w:t>-95.</w:t>
       </w:r>
     </w:p>
     <w:p>
@@ -6463,7 +6906,25 @@
           <w:sz w:val="21"/>
           <w:szCs w:val="21"/>
         </w:rPr>
-        <w:t>. J Phys Act Health. 2016;13 Suppl 2:S110-</w:t>
+        <w:t xml:space="preserve">. J Phys Act Health. 2016;13 Suppl </w:t>
+      </w:r>
+      <w:proofErr w:type="gramStart"/>
+      <w:r>
+        <w:rPr>
+          <w:rFonts w:ascii="Arial" w:eastAsia="Times New Roman" w:hAnsi="Arial" w:cs="Arial"/>
+          <w:sz w:val="21"/>
+          <w:szCs w:val="21"/>
+        </w:rPr>
+        <w:t>2:S</w:t>
+      </w:r>
+      <w:proofErr w:type="gramEnd"/>
+      <w:r>
+        <w:rPr>
+          <w:rFonts w:ascii="Arial" w:eastAsia="Times New Roman" w:hAnsi="Arial" w:cs="Arial"/>
+          <w:sz w:val="21"/>
+          <w:szCs w:val="21"/>
+        </w:rPr>
+        <w:t>110-</w:t>
       </w:r>
       <w:r>
         <w:rPr>
@@ -6535,7 +6996,25 @@
           <w:sz w:val="21"/>
           <w:szCs w:val="21"/>
         </w:rPr>
-        <w:t>. Can J Pub Health. 2016;107(6):e586-</w:t>
+        <w:t>. Can J Pub Health. 2016;107(6</w:t>
+      </w:r>
+      <w:proofErr w:type="gramStart"/>
+      <w:r>
+        <w:rPr>
+          <w:rFonts w:ascii="Arial" w:eastAsia="Times New Roman" w:hAnsi="Arial" w:cs="Arial"/>
+          <w:sz w:val="21"/>
+          <w:szCs w:val="21"/>
+        </w:rPr>
+        <w:t>):e</w:t>
+      </w:r>
+      <w:proofErr w:type="gramEnd"/>
+      <w:r>
+        <w:rPr>
+          <w:rFonts w:ascii="Arial" w:eastAsia="Times New Roman" w:hAnsi="Arial" w:cs="Arial"/>
+          <w:sz w:val="21"/>
+          <w:szCs w:val="21"/>
+        </w:rPr>
+        <w:t>586-</w:t>
       </w:r>
       <w:r>
         <w:rPr>
@@ -6615,7 +7094,25 @@
           <w:sz w:val="21"/>
           <w:szCs w:val="21"/>
         </w:rPr>
-        <w:t>. Pediatr Obes. 2016;12:439-</w:t>
+        <w:t xml:space="preserve">. Pediatr Obes. </w:t>
+      </w:r>
+      <w:proofErr w:type="gramStart"/>
+      <w:r>
+        <w:rPr>
+          <w:rFonts w:ascii="Arial" w:eastAsia="Times New Roman" w:hAnsi="Arial" w:cs="Arial"/>
+          <w:sz w:val="21"/>
+          <w:szCs w:val="21"/>
+        </w:rPr>
+        <w:t>2016;12:439</w:t>
+      </w:r>
+      <w:proofErr w:type="gramEnd"/>
+      <w:r>
+        <w:rPr>
+          <w:rFonts w:ascii="Arial" w:eastAsia="Times New Roman" w:hAnsi="Arial" w:cs="Arial"/>
+          <w:sz w:val="21"/>
+          <w:szCs w:val="21"/>
+        </w:rPr>
+        <w:t>-</w:t>
       </w:r>
       <w:r>
         <w:rPr>
@@ -6775,7 +7272,25 @@
           <w:sz w:val="21"/>
           <w:szCs w:val="21"/>
         </w:rPr>
-        <w:t>. J Phys Act Health. 2016;13 Suppl 2:S343-</w:t>
+        <w:t xml:space="preserve">. J Phys Act Health. 2016;13 Suppl </w:t>
+      </w:r>
+      <w:proofErr w:type="gramStart"/>
+      <w:r>
+        <w:rPr>
+          <w:rFonts w:ascii="Arial" w:eastAsia="Times New Roman" w:hAnsi="Arial" w:cs="Arial"/>
+          <w:sz w:val="21"/>
+          <w:szCs w:val="21"/>
+        </w:rPr>
+        <w:t>2:S</w:t>
+      </w:r>
+      <w:proofErr w:type="gramEnd"/>
+      <w:r>
+        <w:rPr>
+          <w:rFonts w:ascii="Arial" w:eastAsia="Times New Roman" w:hAnsi="Arial" w:cs="Arial"/>
+          <w:sz w:val="21"/>
+          <w:szCs w:val="21"/>
+        </w:rPr>
+        <w:t>343-</w:t>
       </w:r>
       <w:r>
         <w:rPr>
@@ -6919,7 +7434,25 @@
           <w:sz w:val="21"/>
           <w:szCs w:val="21"/>
         </w:rPr>
-        <w:t>. Int J Environ Res Public Health. 2014;11:6009-</w:t>
+        <w:t xml:space="preserve">. Int J Environ Res Public Health. </w:t>
+      </w:r>
+      <w:proofErr w:type="gramStart"/>
+      <w:r>
+        <w:rPr>
+          <w:rFonts w:ascii="Arial" w:eastAsia="Times New Roman" w:hAnsi="Arial" w:cs="Arial"/>
+          <w:sz w:val="21"/>
+          <w:szCs w:val="21"/>
+        </w:rPr>
+        <w:t>2014;11:6009</w:t>
+      </w:r>
+      <w:proofErr w:type="gramEnd"/>
+      <w:r>
+        <w:rPr>
+          <w:rFonts w:ascii="Arial" w:eastAsia="Times New Roman" w:hAnsi="Arial" w:cs="Arial"/>
+          <w:sz w:val="21"/>
+          <w:szCs w:val="21"/>
+        </w:rPr>
+        <w:t>-</w:t>
       </w:r>
       <w:r>
         <w:rPr>
@@ -6999,7 +7532,25 @@
           <w:sz w:val="21"/>
           <w:szCs w:val="21"/>
         </w:rPr>
-        <w:t>. J Phys Act Health. 2014;11(Supp 1):S26-</w:t>
+        <w:t>. J Phys Act Health. 2014;11(Supp 1</w:t>
+      </w:r>
+      <w:proofErr w:type="gramStart"/>
+      <w:r>
+        <w:rPr>
+          <w:rFonts w:ascii="Arial" w:eastAsia="Times New Roman" w:hAnsi="Arial" w:cs="Arial"/>
+          <w:sz w:val="21"/>
+          <w:szCs w:val="21"/>
+        </w:rPr>
+        <w:t>):S</w:t>
+      </w:r>
+      <w:proofErr w:type="gramEnd"/>
+      <w:r>
+        <w:rPr>
+          <w:rFonts w:ascii="Arial" w:eastAsia="Times New Roman" w:hAnsi="Arial" w:cs="Arial"/>
+          <w:sz w:val="21"/>
+          <w:szCs w:val="21"/>
+        </w:rPr>
+        <w:t>26-</w:t>
       </w:r>
       <w:r>
         <w:rPr>
@@ -7079,7 +7630,25 @@
           <w:sz w:val="21"/>
           <w:szCs w:val="21"/>
         </w:rPr>
-        <w:t>. J Phys Act Health. 2014;11(Supp 1):S3-S20.</w:t>
+        <w:t>. J Phys Act Health. 2014;11(Supp 1</w:t>
+      </w:r>
+      <w:proofErr w:type="gramStart"/>
+      <w:r>
+        <w:rPr>
+          <w:rFonts w:ascii="Arial" w:eastAsia="Times New Roman" w:hAnsi="Arial" w:cs="Arial"/>
+          <w:sz w:val="21"/>
+          <w:szCs w:val="21"/>
+        </w:rPr>
+        <w:t>):S</w:t>
+      </w:r>
+      <w:proofErr w:type="gramEnd"/>
+      <w:r>
+        <w:rPr>
+          <w:rFonts w:ascii="Arial" w:eastAsia="Times New Roman" w:hAnsi="Arial" w:cs="Arial"/>
+          <w:sz w:val="21"/>
+          <w:szCs w:val="21"/>
+        </w:rPr>
+        <w:t>3-S20.</w:t>
       </w:r>
     </w:p>
     <w:p>
@@ -7143,7 +7712,25 @@
           <w:sz w:val="21"/>
           <w:szCs w:val="21"/>
         </w:rPr>
-        <w:t> Can J Public Health. 2013;104(7):e487-</w:t>
+        <w:t> Can J Public Health. 2013;104(7</w:t>
+      </w:r>
+      <w:proofErr w:type="gramStart"/>
+      <w:r>
+        <w:rPr>
+          <w:rFonts w:ascii="Arial" w:eastAsia="Times New Roman" w:hAnsi="Arial" w:cs="Arial"/>
+          <w:sz w:val="21"/>
+          <w:szCs w:val="21"/>
+        </w:rPr>
+        <w:t>):e</w:t>
+      </w:r>
+      <w:proofErr w:type="gramEnd"/>
+      <w:r>
+        <w:rPr>
+          <w:rFonts w:ascii="Arial" w:eastAsia="Times New Roman" w:hAnsi="Arial" w:cs="Arial"/>
+          <w:sz w:val="21"/>
+          <w:szCs w:val="21"/>
+        </w:rPr>
+        <w:t>487-</w:t>
       </w:r>
       <w:r>
         <w:rPr>
@@ -7888,6 +8475,7 @@
           <w:szCs w:val="4"/>
         </w:rPr>
       </w:pPr>
+      <w:proofErr w:type="gramStart"/>
       <w:r>
         <w:rPr>
           <w:rFonts w:ascii="Arial" w:hAnsi="Arial" w:cs="Arial"/>
@@ -7896,7 +8484,18 @@
           <w:sz w:val="24"/>
           <w:szCs w:val="24"/>
         </w:rPr>
-        <w:t>NON REFEREED PUBLICATIONS</w:t>
+        <w:t>NON REFEREED</w:t>
+      </w:r>
+      <w:proofErr w:type="gramEnd"/>
+      <w:r>
+        <w:rPr>
+          <w:rFonts w:ascii="Arial" w:hAnsi="Arial" w:cs="Arial"/>
+          <w:b/>
+          <w:bCs/>
+          <w:sz w:val="24"/>
+          <w:szCs w:val="24"/>
+        </w:rPr>
+        <w:t xml:space="preserve"> PUBLICATIONS</w:t>
       </w:r>
     </w:p>
     <w:p>

</xml_diff>

<commit_message>
Update citation and URL for Health Reports pub
</commit_message>
<xml_diff>
--- a/CV - Joel Barnes.docx
+++ b/CV - Joel Barnes.docx
@@ -615,25 +615,7 @@
           <w:sz w:val="21"/>
           <w:szCs w:val="21"/>
         </w:rPr>
-        <w:t xml:space="preserve"> that enables users to slice and visualize preliminary COVID-19 data in Canada by </w:t>
-      </w:r>
-      <w:proofErr w:type="gramStart"/>
-      <w:r>
-        <w:rPr>
-          <w:rFonts w:ascii="Arial" w:hAnsi="Arial" w:cs="Arial"/>
-          <w:sz w:val="21"/>
-          <w:szCs w:val="21"/>
-        </w:rPr>
-        <w:t>a number of</w:t>
-      </w:r>
-      <w:proofErr w:type="gramEnd"/>
-      <w:r>
-        <w:rPr>
-          <w:rFonts w:ascii="Arial" w:hAnsi="Arial" w:cs="Arial"/>
-          <w:sz w:val="21"/>
-          <w:szCs w:val="21"/>
-        </w:rPr>
-        <w:t xml:space="preserve"> different variables.</w:t>
+        <w:t xml:space="preserve"> that enables users to slice and visualize preliminary COVID-19 data in Canada by a number of different variables.</w:t>
       </w:r>
     </w:p>
     <w:p>
@@ -1072,25 +1054,7 @@
           <w:sz w:val="21"/>
           <w:szCs w:val="21"/>
         </w:rPr>
-        <w:t xml:space="preserve"> </w:t>
-      </w:r>
-      <w:proofErr w:type="gramStart"/>
-      <w:r>
-        <w:rPr>
-          <w:rFonts w:ascii="Arial" w:hAnsi="Arial" w:cs="Arial"/>
-          <w:sz w:val="21"/>
-          <w:szCs w:val="21"/>
-        </w:rPr>
-        <w:t>wrangled</w:t>
-      </w:r>
-      <w:proofErr w:type="gramEnd"/>
-      <w:r>
-        <w:rPr>
-          <w:rFonts w:ascii="Arial" w:hAnsi="Arial" w:cs="Arial"/>
-          <w:sz w:val="21"/>
-          <w:szCs w:val="21"/>
-        </w:rPr>
-        <w:t xml:space="preserve"> and modeled small- and large-scale datasets for </w:t>
+        <w:t xml:space="preserve"> wrangled and modeled small- and large-scale datasets for </w:t>
       </w:r>
       <w:r>
         <w:rPr>
@@ -1149,18 +1113,8 @@
           <w:sz w:val="21"/>
           <w:szCs w:val="21"/>
         </w:rPr>
-        <w:t xml:space="preserve">research investigators, </w:t>
-      </w:r>
-      <w:proofErr w:type="gramStart"/>
-      <w:r>
-        <w:rPr>
-          <w:rFonts w:ascii="Arial" w:hAnsi="Arial" w:cs="Arial"/>
-          <w:sz w:val="21"/>
-          <w:szCs w:val="21"/>
-        </w:rPr>
-        <w:t>staff</w:t>
-      </w:r>
-      <w:proofErr w:type="gramEnd"/>
+        <w:t>research investigators, staff</w:t>
+      </w:r>
       <w:r>
         <w:rPr>
           <w:rFonts w:ascii="Arial" w:hAnsi="Arial" w:cs="Arial"/>
@@ -1229,7 +1183,6 @@
         <w:t xml:space="preserve"> </w:t>
       </w:r>
       <w:hyperlink r:id="rId14" w:history="1">
-        <w:proofErr w:type="spellStart"/>
         <w:r>
           <w:rPr>
             <w:rStyle w:val="Hyperlink"/>
@@ -1237,17 +1190,7 @@
             <w:sz w:val="21"/>
             <w:szCs w:val="21"/>
           </w:rPr>
-          <w:t>ParticipACTION</w:t>
-        </w:r>
-        <w:proofErr w:type="spellEnd"/>
-        <w:r>
-          <w:rPr>
-            <w:rStyle w:val="Hyperlink"/>
-            <w:rFonts w:ascii="Arial" w:hAnsi="Arial" w:cs="Arial"/>
-            <w:sz w:val="21"/>
-            <w:szCs w:val="21"/>
-          </w:rPr>
-          <w:t xml:space="preserve"> Report Card on Physical Activity for Children and Youth</w:t>
+          <w:t>ParticipACTION Report Card on Physical Activity for Children and Youth</w:t>
         </w:r>
       </w:hyperlink>
       <w:r>
@@ -3053,7 +2996,42 @@
           <w:sz w:val="21"/>
           <w:szCs w:val="21"/>
         </w:rPr>
-        <w:t>. Profiles of mental health and their association with negative impacts and suicidal ideation during the COVID-19 pandemic: A Canadian perspective. Health Rep. 2022. In press.</w:t>
+        <w:t xml:space="preserve">. </w:t>
+      </w:r>
+      <w:hyperlink r:id="rId22" w:history="1">
+        <w:r>
+          <w:rPr>
+            <w:rStyle w:val="Hyperlink"/>
+            <w:rFonts w:ascii="Arial" w:eastAsia="Times New Roman" w:hAnsi="Arial" w:cs="Arial"/>
+            <w:sz w:val="21"/>
+            <w:szCs w:val="21"/>
+          </w:rPr>
+          <w:t>Profiles of mental health and their association with negative impacts and suicidal ideation during the COVID-19 pandemic: A Canadian perspective</w:t>
+        </w:r>
+      </w:hyperlink>
+      <w:r>
+        <w:rPr>
+          <w:rFonts w:ascii="Arial" w:eastAsia="Times New Roman" w:hAnsi="Arial" w:cs="Arial"/>
+          <w:sz w:val="21"/>
+          <w:szCs w:val="21"/>
+        </w:rPr>
+        <w:t>. Health Rep. 2022</w:t>
+      </w:r>
+      <w:r>
+        <w:rPr>
+          <w:rFonts w:ascii="Arial" w:eastAsia="Times New Roman" w:hAnsi="Arial" w:cs="Arial"/>
+          <w:sz w:val="21"/>
+          <w:szCs w:val="21"/>
+        </w:rPr>
+        <w:t>;33(8):19-30</w:t>
+      </w:r>
+      <w:r>
+        <w:rPr>
+          <w:rFonts w:ascii="Arial" w:eastAsia="Times New Roman" w:hAnsi="Arial" w:cs="Arial"/>
+          <w:sz w:val="21"/>
+          <w:szCs w:val="21"/>
+        </w:rPr>
+        <w:t>.</w:t>
       </w:r>
     </w:p>
     <w:p>
@@ -3097,7 +3075,7 @@
         </w:rPr>
         <w:t xml:space="preserve">, Tremblay MS, Guerrero MD. </w:t>
       </w:r>
-      <w:hyperlink r:id="rId22" w:history="1">
+      <w:hyperlink r:id="rId23" w:history="1">
         <w:r>
           <w:rPr>
             <w:rStyle w:val="Hyperlink"/>
@@ -3140,23 +3118,10 @@
           <w:sz w:val="21"/>
           <w:szCs w:val="21"/>
         </w:rPr>
-        <w:t>;17(6</w:t>
-      </w:r>
-      <w:proofErr w:type="gramStart"/>
-      <w:r>
-        <w:rPr>
-          <w:rFonts w:ascii="Arial" w:eastAsia="Times New Roman" w:hAnsi="Arial" w:cs="Arial"/>
-          <w:sz w:val="21"/>
-          <w:szCs w:val="21"/>
-        </w:rPr>
-        <w:t>):</w:t>
-      </w:r>
-      <w:r>
-        <w:t>e</w:t>
-      </w:r>
-      <w:proofErr w:type="gramEnd"/>
-      <w:r>
-        <w:t>0268583</w:t>
+        <w:t>;17(6):</w:t>
+      </w:r>
+      <w:r>
+        <w:t>e0268583</w:t>
       </w:r>
       <w:r>
         <w:rPr>
@@ -3219,7 +3184,7 @@
         </w:rPr>
         <w:t xml:space="preserve">, Elovainio M, Hakulinen C, Sourander A, Tremblay MS, Guerrero M. </w:t>
       </w:r>
-      <w:hyperlink r:id="rId23" w:history="1">
+      <w:hyperlink r:id="rId24" w:history="1">
         <w:r>
           <w:rPr>
             <w:rStyle w:val="Hyperlink"/>
@@ -3404,7 +3369,7 @@
         </w:rPr>
         <w:t xml:space="preserve"> team. </w:t>
       </w:r>
-      <w:hyperlink r:id="rId24" w:history="1">
+      <w:hyperlink r:id="rId25" w:history="1">
         <w:r>
           <w:rPr>
             <w:rStyle w:val="Hyperlink"/>
@@ -3607,7 +3572,7 @@
         </w:rPr>
         <w:t xml:space="preserve"> AD, Lang JJ, Timmons BW, Longmuir PE, Tremblay MS, Tucker P, Goldfield GS. </w:t>
       </w:r>
-      <w:hyperlink r:id="rId25" w:history="1">
+      <w:hyperlink r:id="rId26" w:history="1">
         <w:r>
           <w:rPr>
             <w:rStyle w:val="Hyperlink"/>
@@ -3615,27 +3580,7 @@
             <w:sz w:val="21"/>
             <w:szCs w:val="21"/>
           </w:rPr>
-          <w:t xml:space="preserve">Associations between physical activity, sedentary </w:t>
-        </w:r>
-        <w:proofErr w:type="gramStart"/>
-        <w:r>
-          <w:rPr>
-            <w:rStyle w:val="Hyperlink"/>
-            <w:rFonts w:ascii="Arial" w:eastAsia="Times New Roman" w:hAnsi="Arial" w:cs="Arial"/>
-            <w:sz w:val="21"/>
-            <w:szCs w:val="21"/>
-          </w:rPr>
-          <w:t>time</w:t>
-        </w:r>
-        <w:proofErr w:type="gramEnd"/>
-        <w:r>
-          <w:rPr>
-            <w:rStyle w:val="Hyperlink"/>
-            <w:rFonts w:ascii="Arial" w:eastAsia="Times New Roman" w:hAnsi="Arial" w:cs="Arial"/>
-            <w:sz w:val="21"/>
-            <w:szCs w:val="21"/>
-          </w:rPr>
-          <w:t xml:space="preserve"> and social-emotional functioning in young children</w:t>
+          <w:t>Associations between physical activity, sedentary time and social-emotional functioning in young children</w:t>
         </w:r>
       </w:hyperlink>
       <w:r>
@@ -3662,25 +3607,7 @@
           <w:sz w:val="21"/>
           <w:szCs w:val="21"/>
         </w:rPr>
-        <w:t xml:space="preserve"> Health Phys Act. </w:t>
-      </w:r>
-      <w:proofErr w:type="gramStart"/>
-      <w:r>
-        <w:rPr>
-          <w:rFonts w:ascii="Arial" w:eastAsia="Times New Roman" w:hAnsi="Arial" w:cs="Arial"/>
-          <w:sz w:val="21"/>
-          <w:szCs w:val="21"/>
-        </w:rPr>
-        <w:t>2021;21:100422</w:t>
-      </w:r>
-      <w:proofErr w:type="gramEnd"/>
-      <w:r>
-        <w:rPr>
-          <w:rFonts w:ascii="Arial" w:eastAsia="Times New Roman" w:hAnsi="Arial" w:cs="Arial"/>
-          <w:sz w:val="21"/>
-          <w:szCs w:val="21"/>
-        </w:rPr>
-        <w:t>.</w:t>
+        <w:t xml:space="preserve"> Health Phys Act. 2021;21:100422.</w:t>
       </w:r>
     </w:p>
     <w:p>
@@ -3698,23 +3625,13 @@
           <w:szCs w:val="21"/>
         </w:rPr>
       </w:pPr>
-      <w:proofErr w:type="spellStart"/>
-      <w:r>
-        <w:rPr>
-          <w:rFonts w:ascii="Arial" w:eastAsia="Times New Roman" w:hAnsi="Arial" w:cs="Arial"/>
-          <w:sz w:val="21"/>
-          <w:szCs w:val="21"/>
-        </w:rPr>
-        <w:t>Brazo</w:t>
-      </w:r>
-      <w:proofErr w:type="spellEnd"/>
-      <w:r>
-        <w:rPr>
-          <w:rFonts w:ascii="Arial" w:eastAsia="Times New Roman" w:hAnsi="Arial" w:cs="Arial"/>
-          <w:sz w:val="21"/>
-          <w:szCs w:val="21"/>
-        </w:rPr>
-        <w:t xml:space="preserve">-Sayavera J, Aubert S, </w:t>
+      <w:r>
+        <w:rPr>
+          <w:rFonts w:ascii="Arial" w:eastAsia="Times New Roman" w:hAnsi="Arial" w:cs="Arial"/>
+          <w:sz w:val="21"/>
+          <w:szCs w:val="21"/>
+        </w:rPr>
+        <w:t xml:space="preserve">Brazo-Sayavera J, Aubert S, </w:t>
       </w:r>
       <w:r>
         <w:rPr>
@@ -3750,25 +3667,7 @@
           <w:sz w:val="21"/>
           <w:szCs w:val="21"/>
         </w:rPr>
-        <w:t xml:space="preserve"> ONE. 2021;16(8</w:t>
-      </w:r>
-      <w:proofErr w:type="gramStart"/>
-      <w:r>
-        <w:rPr>
-          <w:rFonts w:ascii="Arial" w:eastAsia="Times New Roman" w:hAnsi="Arial" w:cs="Arial"/>
-          <w:sz w:val="21"/>
-          <w:szCs w:val="21"/>
-        </w:rPr>
-        <w:t>):e</w:t>
-      </w:r>
-      <w:proofErr w:type="gramEnd"/>
-      <w:r>
-        <w:rPr>
-          <w:rFonts w:ascii="Arial" w:eastAsia="Times New Roman" w:hAnsi="Arial" w:cs="Arial"/>
-          <w:sz w:val="21"/>
-          <w:szCs w:val="21"/>
-        </w:rPr>
-        <w:t>0255353</w:t>
+        <w:t xml:space="preserve"> ONE. 2021;16(8):e0255353</w:t>
       </w:r>
       <w:r>
         <w:rPr>
@@ -3812,7 +3711,7 @@
         </w:rPr>
         <w:t xml:space="preserve">, Guerrero MD. </w:t>
       </w:r>
-      <w:hyperlink r:id="rId26" w:history="1">
+      <w:hyperlink r:id="rId27" w:history="1">
         <w:r>
           <w:rPr>
             <w:rStyle w:val="Hyperlink"/>
@@ -3915,7 +3814,7 @@
         </w:rPr>
         <w:t xml:space="preserve">, Guerrero MD. </w:t>
       </w:r>
-      <w:hyperlink r:id="rId27" w:history="1">
+      <w:hyperlink r:id="rId28" w:history="1">
         <w:r>
           <w:rPr>
             <w:rStyle w:val="Hyperlink"/>
@@ -3992,7 +3891,7 @@
         </w:rPr>
         <w:t xml:space="preserve">, Tremblay MS, Pulkki-Råback L. </w:t>
       </w:r>
-      <w:hyperlink r:id="rId28" w:history="1">
+      <w:hyperlink r:id="rId29" w:history="1">
         <w:r>
           <w:rPr>
             <w:rStyle w:val="Hyperlink"/>
@@ -4071,7 +3970,7 @@
         </w:rPr>
         <w:t xml:space="preserve"> NA, Trudeau F, Tremblay MS. </w:t>
       </w:r>
-      <w:hyperlink r:id="rId29" w:history="1">
+      <w:hyperlink r:id="rId30" w:history="1">
         <w:r>
           <w:rPr>
             <w:rStyle w:val="Hyperlink"/>
@@ -4202,7 +4101,7 @@
         </w:rPr>
         <w:t xml:space="preserve">, Hennessy D, Otten A, Ogden N. </w:t>
       </w:r>
-      <w:hyperlink r:id="rId30" w:history="1">
+      <w:hyperlink r:id="rId31" w:history="1">
         <w:r>
           <w:rPr>
             <w:rStyle w:val="Hyperlink"/>
@@ -4281,7 +4180,7 @@
         </w:rPr>
         <w:t xml:space="preserve">, Walsh JJ, Chaput JP. </w:t>
       </w:r>
-      <w:hyperlink r:id="rId31" w:history="1">
+      <w:hyperlink r:id="rId32" w:history="1">
         <w:r>
           <w:rPr>
             <w:rStyle w:val="Hyperlink"/>
@@ -4358,23 +4257,13 @@
         </w:rPr>
         <w:t xml:space="preserve"> Health. </w:t>
       </w:r>
-      <w:proofErr w:type="gramStart"/>
-      <w:r>
-        <w:rPr>
-          <w:rFonts w:ascii="Arial" w:eastAsia="Times New Roman" w:hAnsi="Arial" w:cs="Arial"/>
-          <w:sz w:val="21"/>
-          <w:szCs w:val="21"/>
-        </w:rPr>
-        <w:t>2020;S</w:t>
-      </w:r>
-      <w:proofErr w:type="gramEnd"/>
-      <w:r>
-        <w:rPr>
-          <w:rFonts w:ascii="Arial" w:eastAsia="Times New Roman" w:hAnsi="Arial" w:cs="Arial"/>
-          <w:sz w:val="21"/>
-          <w:szCs w:val="21"/>
-        </w:rPr>
-        <w:t>1054-139X(20)30524-3</w:t>
+      <w:r>
+        <w:rPr>
+          <w:rFonts w:ascii="Arial" w:eastAsia="Times New Roman" w:hAnsi="Arial" w:cs="Arial"/>
+          <w:sz w:val="21"/>
+          <w:szCs w:val="21"/>
+        </w:rPr>
+        <w:t>2020;S1054-139X(20)30524-3</w:t>
       </w:r>
       <w:r>
         <w:rPr>
@@ -4426,7 +4315,7 @@
         </w:rPr>
         <w:t xml:space="preserve">, Larouche R, Tremblay MS. </w:t>
       </w:r>
-      <w:hyperlink r:id="rId32" w:history="1">
+      <w:hyperlink r:id="rId33" w:history="1">
         <w:r>
           <w:rPr>
             <w:rStyle w:val="Hyperlink"/>
@@ -4443,25 +4332,7 @@
           <w:sz w:val="21"/>
           <w:szCs w:val="21"/>
         </w:rPr>
-        <w:t xml:space="preserve">. Int J Environ Res Public Health. </w:t>
-      </w:r>
-      <w:proofErr w:type="gramStart"/>
-      <w:r>
-        <w:rPr>
-          <w:rFonts w:ascii="Arial" w:eastAsia="Times New Roman" w:hAnsi="Arial" w:cs="Arial"/>
-          <w:sz w:val="21"/>
-          <w:szCs w:val="21"/>
-        </w:rPr>
-        <w:t>2020;17:5997</w:t>
-      </w:r>
-      <w:proofErr w:type="gramEnd"/>
-      <w:r>
-        <w:rPr>
-          <w:rFonts w:ascii="Arial" w:eastAsia="Times New Roman" w:hAnsi="Arial" w:cs="Arial"/>
-          <w:sz w:val="21"/>
-          <w:szCs w:val="21"/>
-        </w:rPr>
-        <w:t>.</w:t>
+        <w:t>. Int J Environ Res Public Health. 2020;17:5997.</w:t>
       </w:r>
     </w:p>
     <w:p>
@@ -4505,7 +4376,7 @@
         </w:rPr>
         <w:t xml:space="preserve">, Tremblay MS. </w:t>
       </w:r>
-      <w:hyperlink r:id="rId33" w:history="1">
+      <w:hyperlink r:id="rId34" w:history="1">
         <w:r>
           <w:rPr>
             <w:rStyle w:val="Hyperlink"/>
@@ -4584,7 +4455,7 @@
         </w:rPr>
         <w:t xml:space="preserve">, Lang J, Silva D, Tomkinson G, Tremblay M. </w:t>
       </w:r>
-      <w:hyperlink r:id="rId34" w:history="1">
+      <w:hyperlink r:id="rId35" w:history="1">
         <w:r>
           <w:rPr>
             <w:rStyle w:val="Hyperlink"/>
@@ -4699,7 +4570,7 @@
         </w:rPr>
         <w:t xml:space="preserve">, Chaput JP, Tremblay MS. </w:t>
       </w:r>
-      <w:hyperlink r:id="rId35" w:history="1">
+      <w:hyperlink r:id="rId36" w:history="1">
         <w:r>
           <w:rPr>
             <w:rStyle w:val="Hyperlink"/>
@@ -4762,23 +4633,13 @@
         </w:rPr>
         <w:t xml:space="preserve"> </w:t>
       </w:r>
-      <w:proofErr w:type="gramStart"/>
-      <w:r>
-        <w:rPr>
-          <w:rFonts w:ascii="Arial" w:eastAsia="Times New Roman" w:hAnsi="Arial" w:cs="Arial"/>
-          <w:sz w:val="21"/>
-          <w:szCs w:val="21"/>
-        </w:rPr>
-        <w:t>2020;108:106312</w:t>
-      </w:r>
-      <w:proofErr w:type="gramEnd"/>
-      <w:r>
-        <w:rPr>
-          <w:rFonts w:ascii="Arial" w:eastAsia="Times New Roman" w:hAnsi="Arial" w:cs="Arial"/>
-          <w:sz w:val="21"/>
-          <w:szCs w:val="21"/>
-        </w:rPr>
-        <w:t>.</w:t>
+      <w:r>
+        <w:rPr>
+          <w:rFonts w:ascii="Arial" w:eastAsia="Times New Roman" w:hAnsi="Arial" w:cs="Arial"/>
+          <w:sz w:val="21"/>
+          <w:szCs w:val="21"/>
+        </w:rPr>
+        <w:t>2020;108:106312.</w:t>
       </w:r>
     </w:p>
     <w:p>
@@ -4823,7 +4684,7 @@
         </w:rPr>
         <w:t xml:space="preserve">, Chaput JP, Dubois L, Katzmarzyk PT, Mire EF, Prista A, Tremblay MS. </w:t>
       </w:r>
-      <w:hyperlink r:id="rId36" w:history="1">
+      <w:hyperlink r:id="rId37" w:history="1">
         <w:r>
           <w:rPr>
             <w:rStyle w:val="Hyperlink"/>
@@ -4902,7 +4763,7 @@
         </w:rPr>
         <w:t xml:space="preserve">, Tremblay MS. </w:t>
       </w:r>
-      <w:hyperlink r:id="rId37" w:history="1">
+      <w:hyperlink r:id="rId38" w:history="1">
         <w:r>
           <w:rPr>
             <w:rStyle w:val="Hyperlink"/>
@@ -4910,27 +4771,7 @@
             <w:sz w:val="21"/>
             <w:szCs w:val="21"/>
           </w:rPr>
-          <w:t xml:space="preserve">Caution with conclusions required: A response to the paper "Objectively measured aerobic fitness is not related to vascular health outcomes and cardiovascular disease risk in </w:t>
-        </w:r>
-        <w:proofErr w:type="gramStart"/>
-        <w:r>
-          <w:rPr>
-            <w:rStyle w:val="Hyperlink"/>
-            <w:rFonts w:ascii="Arial" w:eastAsia="Times New Roman" w:hAnsi="Arial" w:cs="Arial"/>
-            <w:sz w:val="21"/>
-            <w:szCs w:val="21"/>
-          </w:rPr>
-          <w:t>9-10 year old</w:t>
-        </w:r>
-        <w:proofErr w:type="gramEnd"/>
-        <w:r>
-          <w:rPr>
-            <w:rStyle w:val="Hyperlink"/>
-            <w:rFonts w:ascii="Arial" w:eastAsia="Times New Roman" w:hAnsi="Arial" w:cs="Arial"/>
-            <w:sz w:val="21"/>
-            <w:szCs w:val="21"/>
-          </w:rPr>
-          <w:t xml:space="preserve"> children"</w:t>
+          <w:t>Caution with conclusions required: A response to the paper "Objectively measured aerobic fitness is not related to vascular health outcomes and cardiovascular disease risk in 9-10 year old children"</w:t>
         </w:r>
       </w:hyperlink>
       <w:r>
@@ -4984,7 +4825,7 @@
         </w:rPr>
         <w:t>, Chaput JP, Tremblay MS. </w:t>
       </w:r>
-      <w:hyperlink r:id="rId38" w:tgtFrame="_blank" w:history="1">
+      <w:hyperlink r:id="rId39" w:tgtFrame="_blank" w:history="1">
         <w:r>
           <w:rPr>
             <w:rFonts w:ascii="Arial" w:eastAsia="Times New Roman" w:hAnsi="Arial" w:cs="Arial"/>
@@ -5084,7 +4925,7 @@
         </w:rPr>
         <w:t>, Chaput JP, Katzmarzyk PT, Prista A, Tremblay MS. </w:t>
       </w:r>
-      <w:hyperlink r:id="rId39" w:tgtFrame="_blank" w:history="1">
+      <w:hyperlink r:id="rId40" w:tgtFrame="_blank" w:history="1">
         <w:r>
           <w:rPr>
             <w:rFonts w:ascii="Arial" w:eastAsia="Times New Roman" w:hAnsi="Arial" w:cs="Arial"/>
@@ -5184,7 +5025,7 @@
         </w:rPr>
         <w:t>, Chaput JP, Guerrero M, Katzmarzyk PT, Mire E, Prista A, Tremblay MS. </w:t>
       </w:r>
-      <w:hyperlink r:id="rId40" w:tgtFrame="_blank" w:history="1">
+      <w:hyperlink r:id="rId41" w:tgtFrame="_blank" w:history="1">
         <w:r>
           <w:rPr>
             <w:rFonts w:ascii="Arial" w:eastAsia="Times New Roman" w:hAnsi="Arial" w:cs="Arial"/>
@@ -5203,25 +5044,7 @@
           <w:sz w:val="21"/>
           <w:szCs w:val="21"/>
         </w:rPr>
-        <w:t xml:space="preserve">. Am J Hum Biol. </w:t>
-      </w:r>
-      <w:proofErr w:type="gramStart"/>
-      <w:r>
-        <w:rPr>
-          <w:rFonts w:ascii="Arial" w:eastAsia="Times New Roman" w:hAnsi="Arial" w:cs="Arial"/>
-          <w:sz w:val="21"/>
-          <w:szCs w:val="21"/>
-        </w:rPr>
-        <w:t>2019;e</w:t>
-      </w:r>
-      <w:proofErr w:type="gramEnd"/>
-      <w:r>
-        <w:rPr>
-          <w:rFonts w:ascii="Arial" w:eastAsia="Times New Roman" w:hAnsi="Arial" w:cs="Arial"/>
-          <w:sz w:val="21"/>
-          <w:szCs w:val="21"/>
-        </w:rPr>
-        <w:t>23341.</w:t>
+        <w:t>. Am J Hum Biol. 2019;e23341.</w:t>
       </w:r>
     </w:p>
     <w:p>
@@ -5266,7 +5089,7 @@
         </w:rPr>
         <w:t>, Saunders TJ, Tremblay MS, Chaput JP. </w:t>
       </w:r>
-      <w:hyperlink r:id="rId41" w:tgtFrame="_blank" w:history="1">
+      <w:hyperlink r:id="rId42" w:tgtFrame="_blank" w:history="1">
         <w:r>
           <w:rPr>
             <w:rFonts w:ascii="Arial" w:eastAsia="Times New Roman" w:hAnsi="Arial" w:cs="Arial"/>
@@ -5303,25 +5126,7 @@
           <w:sz w:val="21"/>
           <w:szCs w:val="21"/>
         </w:rPr>
-        <w:t xml:space="preserve"> ONE. 2019;14(9</w:t>
-      </w:r>
-      <w:proofErr w:type="gramStart"/>
-      <w:r>
-        <w:rPr>
-          <w:rFonts w:ascii="Arial" w:eastAsia="Times New Roman" w:hAnsi="Arial" w:cs="Arial"/>
-          <w:sz w:val="21"/>
-          <w:szCs w:val="21"/>
-        </w:rPr>
-        <w:t>):e</w:t>
-      </w:r>
-      <w:proofErr w:type="gramEnd"/>
-      <w:r>
-        <w:rPr>
-          <w:rFonts w:ascii="Arial" w:eastAsia="Times New Roman" w:hAnsi="Arial" w:cs="Arial"/>
-          <w:sz w:val="21"/>
-          <w:szCs w:val="21"/>
-        </w:rPr>
-        <w:t>0223116.</w:t>
+        <w:t xml:space="preserve"> ONE. 2019;14(9):e0223116.</w:t>
       </w:r>
     </w:p>
     <w:p>
@@ -5438,7 +5243,7 @@
         </w:rPr>
         <w:t xml:space="preserve"> LM, Tremblay MS. </w:t>
       </w:r>
-      <w:hyperlink r:id="rId42" w:tgtFrame="_blank" w:history="1">
+      <w:hyperlink r:id="rId43" w:tgtFrame="_blank" w:history="1">
         <w:r>
           <w:rPr>
             <w:rFonts w:ascii="Arial" w:eastAsia="Times New Roman" w:hAnsi="Arial" w:cs="Arial"/>
@@ -5457,25 +5262,7 @@
           <w:sz w:val="21"/>
           <w:szCs w:val="21"/>
         </w:rPr>
-        <w:t xml:space="preserve">. J Phys Act Health. </w:t>
-      </w:r>
-      <w:proofErr w:type="gramStart"/>
-      <w:r>
-        <w:rPr>
-          <w:rFonts w:ascii="Arial" w:eastAsia="Times New Roman" w:hAnsi="Arial" w:cs="Arial"/>
-          <w:sz w:val="21"/>
-          <w:szCs w:val="21"/>
-        </w:rPr>
-        <w:t>2019;16:679</w:t>
-      </w:r>
-      <w:proofErr w:type="gramEnd"/>
-      <w:r>
-        <w:rPr>
-          <w:rFonts w:ascii="Arial" w:eastAsia="Times New Roman" w:hAnsi="Arial" w:cs="Arial"/>
-          <w:sz w:val="21"/>
-          <w:szCs w:val="21"/>
-        </w:rPr>
-        <w:t>-697.</w:t>
+        <w:t>. J Phys Act Health. 2019;16:679-697.</w:t>
       </w:r>
     </w:p>
     <w:p>
@@ -5520,7 +5307,7 @@
         </w:rPr>
         <w:t>, Walsh JJ, Chaput JP, Tremblay MS, Goldfield GS. </w:t>
       </w:r>
-      <w:hyperlink r:id="rId43" w:tgtFrame="_blank" w:history="1">
+      <w:hyperlink r:id="rId44" w:tgtFrame="_blank" w:history="1">
         <w:r>
           <w:rPr>
             <w:rFonts w:ascii="Arial" w:eastAsia="Times New Roman" w:hAnsi="Arial" w:cs="Arial"/>
@@ -5557,25 +5344,7 @@
           <w:sz w:val="21"/>
           <w:szCs w:val="21"/>
         </w:rPr>
-        <w:t>. 2019;144(3</w:t>
-      </w:r>
-      <w:proofErr w:type="gramStart"/>
-      <w:r>
-        <w:rPr>
-          <w:rFonts w:ascii="Arial" w:eastAsia="Times New Roman" w:hAnsi="Arial" w:cs="Arial"/>
-          <w:sz w:val="21"/>
-          <w:szCs w:val="21"/>
-        </w:rPr>
-        <w:t>):e</w:t>
-      </w:r>
-      <w:proofErr w:type="gramEnd"/>
-      <w:r>
-        <w:rPr>
-          <w:rFonts w:ascii="Arial" w:eastAsia="Times New Roman" w:hAnsi="Arial" w:cs="Arial"/>
-          <w:sz w:val="21"/>
-          <w:szCs w:val="21"/>
-        </w:rPr>
-        <w:t>20190187.</w:t>
+        <w:t>. 2019;144(3):e20190187.</w:t>
       </w:r>
     </w:p>
     <w:p>
@@ -5656,7 +5425,7 @@
         </w:rPr>
         <w:t xml:space="preserve"> NA, Tremblay MS, Trudeau F, Larouche R. </w:t>
       </w:r>
-      <w:hyperlink r:id="rId44" w:tgtFrame="_blank" w:history="1">
+      <w:hyperlink r:id="rId45" w:tgtFrame="_blank" w:history="1">
         <w:r>
           <w:rPr>
             <w:rFonts w:ascii="Arial" w:eastAsia="Times New Roman" w:hAnsi="Arial" w:cs="Arial"/>
@@ -5772,6 +5541,60 @@
           <w:sz w:val="21"/>
           <w:szCs w:val="21"/>
         </w:rPr>
+        <w:t xml:space="preserve"> J, Brazo-Sayavera J, Cardon G, Chang CK, Delisle </w:t>
+      </w:r>
+      <w:proofErr w:type="spellStart"/>
+      <w:r>
+        <w:rPr>
+          <w:rFonts w:ascii="Arial" w:eastAsia="Times New Roman" w:hAnsi="Arial" w:cs="Arial"/>
+          <w:sz w:val="21"/>
+          <w:szCs w:val="21"/>
+        </w:rPr>
+        <w:t>Nyström</w:t>
+      </w:r>
+      <w:proofErr w:type="spellEnd"/>
+      <w:r>
+        <w:rPr>
+          <w:rFonts w:ascii="Arial" w:eastAsia="Times New Roman" w:hAnsi="Arial" w:cs="Arial"/>
+          <w:sz w:val="21"/>
+          <w:szCs w:val="21"/>
+        </w:rPr>
+        <w:t xml:space="preserve"> C, Demetriou Y, Draper CE, Edwards L, Emeljanovas A, </w:t>
+      </w:r>
+      <w:proofErr w:type="spellStart"/>
+      <w:r>
+        <w:rPr>
+          <w:rFonts w:ascii="Arial" w:eastAsia="Times New Roman" w:hAnsi="Arial" w:cs="Arial"/>
+          <w:sz w:val="21"/>
+          <w:szCs w:val="21"/>
+        </w:rPr>
+        <w:t>Gába</w:t>
+      </w:r>
+      <w:proofErr w:type="spellEnd"/>
+      <w:r>
+        <w:rPr>
+          <w:rFonts w:ascii="Arial" w:eastAsia="Times New Roman" w:hAnsi="Arial" w:cs="Arial"/>
+          <w:sz w:val="21"/>
+          <w:szCs w:val="21"/>
+        </w:rPr>
+        <w:t xml:space="preserve"> A, Galaviz KI, González SA, Herrera-Cuenca M, Huang WY, Ibrahim IAE, </w:t>
+      </w:r>
+      <w:proofErr w:type="spellStart"/>
+      <w:r>
+        <w:rPr>
+          <w:rFonts w:ascii="Arial" w:eastAsia="Times New Roman" w:hAnsi="Arial" w:cs="Arial"/>
+          <w:sz w:val="21"/>
+          <w:szCs w:val="21"/>
+        </w:rPr>
+        <w:t>Jürimäe</w:t>
+      </w:r>
+      <w:proofErr w:type="spellEnd"/>
+      <w:r>
+        <w:rPr>
+          <w:rFonts w:ascii="Arial" w:eastAsia="Times New Roman" w:hAnsi="Arial" w:cs="Arial"/>
+          <w:sz w:val="21"/>
+          <w:szCs w:val="21"/>
+        </w:rPr>
         <w:t xml:space="preserve"> J, </w:t>
       </w:r>
       <w:proofErr w:type="spellStart"/>
@@ -5781,61 +5604,133 @@
           <w:sz w:val="21"/>
           <w:szCs w:val="21"/>
         </w:rPr>
-        <w:t>Brazo</w:t>
-      </w:r>
-      <w:proofErr w:type="spellEnd"/>
-      <w:r>
-        <w:rPr>
-          <w:rFonts w:ascii="Arial" w:eastAsia="Times New Roman" w:hAnsi="Arial" w:cs="Arial"/>
-          <w:sz w:val="21"/>
-          <w:szCs w:val="21"/>
-        </w:rPr>
-        <w:t xml:space="preserve">-Sayavera J, Cardon G, Chang CK, Delisle </w:t>
-      </w:r>
-      <w:proofErr w:type="spellStart"/>
-      <w:r>
-        <w:rPr>
-          <w:rFonts w:ascii="Arial" w:eastAsia="Times New Roman" w:hAnsi="Arial" w:cs="Arial"/>
-          <w:sz w:val="21"/>
-          <w:szCs w:val="21"/>
-        </w:rPr>
-        <w:t>Nyström</w:t>
-      </w:r>
-      <w:proofErr w:type="spellEnd"/>
-      <w:r>
-        <w:rPr>
-          <w:rFonts w:ascii="Arial" w:eastAsia="Times New Roman" w:hAnsi="Arial" w:cs="Arial"/>
-          <w:sz w:val="21"/>
-          <w:szCs w:val="21"/>
-        </w:rPr>
-        <w:t xml:space="preserve"> C, Demetriou Y, Draper CE, Edwards L, Emeljanovas A, </w:t>
-      </w:r>
-      <w:proofErr w:type="spellStart"/>
-      <w:r>
-        <w:rPr>
-          <w:rFonts w:ascii="Arial" w:eastAsia="Times New Roman" w:hAnsi="Arial" w:cs="Arial"/>
-          <w:sz w:val="21"/>
-          <w:szCs w:val="21"/>
-        </w:rPr>
-        <w:t>Gába</w:t>
-      </w:r>
-      <w:proofErr w:type="spellEnd"/>
-      <w:r>
-        <w:rPr>
-          <w:rFonts w:ascii="Arial" w:eastAsia="Times New Roman" w:hAnsi="Arial" w:cs="Arial"/>
-          <w:sz w:val="21"/>
-          <w:szCs w:val="21"/>
-        </w:rPr>
-        <w:t xml:space="preserve"> A, Galaviz KI, González SA, Herrera-Cuenca M, Huang WY, Ibrahim IAE, </w:t>
-      </w:r>
-      <w:proofErr w:type="spellStart"/>
-      <w:r>
-        <w:rPr>
-          <w:rFonts w:ascii="Arial" w:eastAsia="Times New Roman" w:hAnsi="Arial" w:cs="Arial"/>
-          <w:sz w:val="21"/>
-          <w:szCs w:val="21"/>
-        </w:rPr>
-        <w:t>Jürimäe</w:t>
+        <w:t>Kämppi</w:t>
+      </w:r>
+      <w:proofErr w:type="spellEnd"/>
+      <w:r>
+        <w:rPr>
+          <w:rFonts w:ascii="Arial" w:eastAsia="Times New Roman" w:hAnsi="Arial" w:cs="Arial"/>
+          <w:sz w:val="21"/>
+          <w:szCs w:val="21"/>
+        </w:rPr>
+        <w:t xml:space="preserve"> K, Katapally TR, </w:t>
+      </w:r>
+      <w:proofErr w:type="spellStart"/>
+      <w:r>
+        <w:rPr>
+          <w:rFonts w:ascii="Arial" w:eastAsia="Times New Roman" w:hAnsi="Arial" w:cs="Arial"/>
+          <w:sz w:val="21"/>
+          <w:szCs w:val="21"/>
+        </w:rPr>
+        <w:t>Katewongsa</w:t>
+      </w:r>
+      <w:proofErr w:type="spellEnd"/>
+      <w:r>
+        <w:rPr>
+          <w:rFonts w:ascii="Arial" w:eastAsia="Times New Roman" w:hAnsi="Arial" w:cs="Arial"/>
+          <w:sz w:val="21"/>
+          <w:szCs w:val="21"/>
+        </w:rPr>
+        <w:t xml:space="preserve"> P, Katzmarzyk PT, Khan A, </w:t>
+      </w:r>
+      <w:proofErr w:type="spellStart"/>
+      <w:r>
+        <w:rPr>
+          <w:rFonts w:ascii="Arial" w:eastAsia="Times New Roman" w:hAnsi="Arial" w:cs="Arial"/>
+          <w:sz w:val="21"/>
+          <w:szCs w:val="21"/>
+        </w:rPr>
+        <w:t>Korcz</w:t>
+      </w:r>
+      <w:proofErr w:type="spellEnd"/>
+      <w:r>
+        <w:rPr>
+          <w:rFonts w:ascii="Arial" w:eastAsia="Times New Roman" w:hAnsi="Arial" w:cs="Arial"/>
+          <w:sz w:val="21"/>
+          <w:szCs w:val="21"/>
+        </w:rPr>
+        <w:t xml:space="preserve"> A, Kim YS, Lambert E, Lee EY, </w:t>
+      </w:r>
+      <w:proofErr w:type="spellStart"/>
+      <w:r>
+        <w:rPr>
+          <w:rFonts w:ascii="Arial" w:eastAsia="Times New Roman" w:hAnsi="Arial" w:cs="Arial"/>
+          <w:sz w:val="21"/>
+          <w:szCs w:val="21"/>
+        </w:rPr>
+        <w:t>Löf</w:t>
+      </w:r>
+      <w:proofErr w:type="spellEnd"/>
+      <w:r>
+        <w:rPr>
+          <w:rFonts w:ascii="Arial" w:eastAsia="Times New Roman" w:hAnsi="Arial" w:cs="Arial"/>
+          <w:sz w:val="21"/>
+          <w:szCs w:val="21"/>
+        </w:rPr>
+        <w:t xml:space="preserve"> M, </w:t>
+      </w:r>
+      <w:proofErr w:type="spellStart"/>
+      <w:r>
+        <w:rPr>
+          <w:rFonts w:ascii="Arial" w:eastAsia="Times New Roman" w:hAnsi="Arial" w:cs="Arial"/>
+          <w:sz w:val="21"/>
+          <w:szCs w:val="21"/>
+        </w:rPr>
+        <w:t>Loney</w:t>
+      </w:r>
+      <w:proofErr w:type="spellEnd"/>
+      <w:r>
+        <w:rPr>
+          <w:rFonts w:ascii="Arial" w:eastAsia="Times New Roman" w:hAnsi="Arial" w:cs="Arial"/>
+          <w:sz w:val="21"/>
+          <w:szCs w:val="21"/>
+        </w:rPr>
+        <w:t xml:space="preserve"> T, López-Taylor J, Liu Y, </w:t>
+      </w:r>
+      <w:proofErr w:type="spellStart"/>
+      <w:r>
+        <w:rPr>
+          <w:rFonts w:ascii="Arial" w:eastAsia="Times New Roman" w:hAnsi="Arial" w:cs="Arial"/>
+          <w:sz w:val="21"/>
+          <w:szCs w:val="21"/>
+        </w:rPr>
+        <w:t>Makaza</w:t>
+      </w:r>
+      <w:proofErr w:type="spellEnd"/>
+      <w:r>
+        <w:rPr>
+          <w:rFonts w:ascii="Arial" w:eastAsia="Times New Roman" w:hAnsi="Arial" w:cs="Arial"/>
+          <w:sz w:val="21"/>
+          <w:szCs w:val="21"/>
+        </w:rPr>
+        <w:t xml:space="preserve"> D, Manyanga T, </w:t>
+      </w:r>
+      <w:proofErr w:type="spellStart"/>
+      <w:r>
+        <w:rPr>
+          <w:rFonts w:ascii="Arial" w:eastAsia="Times New Roman" w:hAnsi="Arial" w:cs="Arial"/>
+          <w:sz w:val="21"/>
+          <w:szCs w:val="21"/>
+        </w:rPr>
+        <w:t>Mileva</w:t>
+      </w:r>
+      <w:proofErr w:type="spellEnd"/>
+      <w:r>
+        <w:rPr>
+          <w:rFonts w:ascii="Arial" w:eastAsia="Times New Roman" w:hAnsi="Arial" w:cs="Arial"/>
+          <w:sz w:val="21"/>
+          <w:szCs w:val="21"/>
+        </w:rPr>
+        <w:t xml:space="preserve"> B, Morrison SA, </w:t>
+      </w:r>
+      <w:proofErr w:type="spellStart"/>
+      <w:r>
+        <w:rPr>
+          <w:rFonts w:ascii="Arial" w:eastAsia="Times New Roman" w:hAnsi="Arial" w:cs="Arial"/>
+          <w:sz w:val="21"/>
+          <w:szCs w:val="21"/>
+        </w:rPr>
+        <w:t>Mota</w:t>
       </w:r>
       <w:proofErr w:type="spellEnd"/>
       <w:r>
@@ -5853,133 +5748,79 @@
           <w:sz w:val="21"/>
           <w:szCs w:val="21"/>
         </w:rPr>
-        <w:t>Kämppi</w:t>
-      </w:r>
-      <w:proofErr w:type="spellEnd"/>
-      <w:r>
-        <w:rPr>
-          <w:rFonts w:ascii="Arial" w:eastAsia="Times New Roman" w:hAnsi="Arial" w:cs="Arial"/>
-          <w:sz w:val="21"/>
-          <w:szCs w:val="21"/>
-        </w:rPr>
-        <w:t xml:space="preserve"> K, Katapally TR, </w:t>
-      </w:r>
-      <w:proofErr w:type="spellStart"/>
-      <w:r>
-        <w:rPr>
-          <w:rFonts w:ascii="Arial" w:eastAsia="Times New Roman" w:hAnsi="Arial" w:cs="Arial"/>
-          <w:sz w:val="21"/>
-          <w:szCs w:val="21"/>
-        </w:rPr>
-        <w:t>Katewongsa</w:t>
-      </w:r>
-      <w:proofErr w:type="spellEnd"/>
-      <w:r>
-        <w:rPr>
-          <w:rFonts w:ascii="Arial" w:eastAsia="Times New Roman" w:hAnsi="Arial" w:cs="Arial"/>
-          <w:sz w:val="21"/>
-          <w:szCs w:val="21"/>
-        </w:rPr>
-        <w:t xml:space="preserve"> P, Katzmarzyk PT, Khan A, </w:t>
-      </w:r>
-      <w:proofErr w:type="spellStart"/>
-      <w:r>
-        <w:rPr>
-          <w:rFonts w:ascii="Arial" w:eastAsia="Times New Roman" w:hAnsi="Arial" w:cs="Arial"/>
-          <w:sz w:val="21"/>
-          <w:szCs w:val="21"/>
-        </w:rPr>
-        <w:t>Korcz</w:t>
-      </w:r>
-      <w:proofErr w:type="spellEnd"/>
-      <w:r>
-        <w:rPr>
-          <w:rFonts w:ascii="Arial" w:eastAsia="Times New Roman" w:hAnsi="Arial" w:cs="Arial"/>
-          <w:sz w:val="21"/>
-          <w:szCs w:val="21"/>
-        </w:rPr>
-        <w:t xml:space="preserve"> A, Kim YS, Lambert E, Lee EY, </w:t>
-      </w:r>
-      <w:proofErr w:type="spellStart"/>
-      <w:r>
-        <w:rPr>
-          <w:rFonts w:ascii="Arial" w:eastAsia="Times New Roman" w:hAnsi="Arial" w:cs="Arial"/>
-          <w:sz w:val="21"/>
-          <w:szCs w:val="21"/>
-        </w:rPr>
-        <w:t>Löf</w:t>
-      </w:r>
-      <w:proofErr w:type="spellEnd"/>
-      <w:r>
-        <w:rPr>
-          <w:rFonts w:ascii="Arial" w:eastAsia="Times New Roman" w:hAnsi="Arial" w:cs="Arial"/>
-          <w:sz w:val="21"/>
-          <w:szCs w:val="21"/>
-        </w:rPr>
-        <w:t xml:space="preserve"> M, </w:t>
-      </w:r>
-      <w:proofErr w:type="spellStart"/>
-      <w:r>
-        <w:rPr>
-          <w:rFonts w:ascii="Arial" w:eastAsia="Times New Roman" w:hAnsi="Arial" w:cs="Arial"/>
-          <w:sz w:val="21"/>
-          <w:szCs w:val="21"/>
-        </w:rPr>
-        <w:t>Loney</w:t>
-      </w:r>
-      <w:proofErr w:type="spellEnd"/>
-      <w:r>
-        <w:rPr>
-          <w:rFonts w:ascii="Arial" w:eastAsia="Times New Roman" w:hAnsi="Arial" w:cs="Arial"/>
-          <w:sz w:val="21"/>
-          <w:szCs w:val="21"/>
-        </w:rPr>
-        <w:t xml:space="preserve"> T, López-Taylor J, Liu Y, </w:t>
-      </w:r>
-      <w:proofErr w:type="spellStart"/>
-      <w:r>
-        <w:rPr>
-          <w:rFonts w:ascii="Arial" w:eastAsia="Times New Roman" w:hAnsi="Arial" w:cs="Arial"/>
-          <w:sz w:val="21"/>
-          <w:szCs w:val="21"/>
-        </w:rPr>
-        <w:t>Makaza</w:t>
-      </w:r>
-      <w:proofErr w:type="spellEnd"/>
-      <w:r>
-        <w:rPr>
-          <w:rFonts w:ascii="Arial" w:eastAsia="Times New Roman" w:hAnsi="Arial" w:cs="Arial"/>
-          <w:sz w:val="21"/>
-          <w:szCs w:val="21"/>
-        </w:rPr>
-        <w:t xml:space="preserve"> D, Manyanga T, </w:t>
-      </w:r>
-      <w:proofErr w:type="spellStart"/>
-      <w:r>
-        <w:rPr>
-          <w:rFonts w:ascii="Arial" w:eastAsia="Times New Roman" w:hAnsi="Arial" w:cs="Arial"/>
-          <w:sz w:val="21"/>
-          <w:szCs w:val="21"/>
-        </w:rPr>
-        <w:t>Mileva</w:t>
-      </w:r>
-      <w:proofErr w:type="spellEnd"/>
-      <w:r>
-        <w:rPr>
-          <w:rFonts w:ascii="Arial" w:eastAsia="Times New Roman" w:hAnsi="Arial" w:cs="Arial"/>
-          <w:sz w:val="21"/>
-          <w:szCs w:val="21"/>
-        </w:rPr>
-        <w:t xml:space="preserve"> B, Morrison SA, </w:t>
-      </w:r>
-      <w:proofErr w:type="spellStart"/>
-      <w:r>
-        <w:rPr>
-          <w:rFonts w:ascii="Arial" w:eastAsia="Times New Roman" w:hAnsi="Arial" w:cs="Arial"/>
-          <w:sz w:val="21"/>
-          <w:szCs w:val="21"/>
-        </w:rPr>
-        <w:t>Mota</w:t>
+        <w:t>Nyawornota</w:t>
+      </w:r>
+      <w:proofErr w:type="spellEnd"/>
+      <w:r>
+        <w:rPr>
+          <w:rFonts w:ascii="Arial" w:eastAsia="Times New Roman" w:hAnsi="Arial" w:cs="Arial"/>
+          <w:sz w:val="21"/>
+          <w:szCs w:val="21"/>
+        </w:rPr>
+        <w:t xml:space="preserve"> VK, </w:t>
+      </w:r>
+      <w:proofErr w:type="spellStart"/>
+      <w:r>
+        <w:rPr>
+          <w:rFonts w:ascii="Arial" w:eastAsia="Times New Roman" w:hAnsi="Arial" w:cs="Arial"/>
+          <w:sz w:val="21"/>
+          <w:szCs w:val="21"/>
+        </w:rPr>
+        <w:t>Ocansey</w:t>
+      </w:r>
+      <w:proofErr w:type="spellEnd"/>
+      <w:r>
+        <w:rPr>
+          <w:rFonts w:ascii="Arial" w:eastAsia="Times New Roman" w:hAnsi="Arial" w:cs="Arial"/>
+          <w:sz w:val="21"/>
+          <w:szCs w:val="21"/>
+        </w:rPr>
+        <w:t xml:space="preserve"> R, Reilly JJ, Roman-</w:t>
+      </w:r>
+      <w:proofErr w:type="spellStart"/>
+      <w:r>
+        <w:rPr>
+          <w:rFonts w:ascii="Arial" w:eastAsia="Times New Roman" w:hAnsi="Arial" w:cs="Arial"/>
+          <w:sz w:val="21"/>
+          <w:szCs w:val="21"/>
+        </w:rPr>
+        <w:t>Viñas</w:t>
+      </w:r>
+      <w:proofErr w:type="spellEnd"/>
+      <w:r>
+        <w:rPr>
+          <w:rFonts w:ascii="Arial" w:eastAsia="Times New Roman" w:hAnsi="Arial" w:cs="Arial"/>
+          <w:sz w:val="21"/>
+          <w:szCs w:val="21"/>
+        </w:rPr>
+        <w:t xml:space="preserve"> B, Silva DAS, </w:t>
+      </w:r>
+      <w:proofErr w:type="spellStart"/>
+      <w:r>
+        <w:rPr>
+          <w:rFonts w:ascii="Arial" w:eastAsia="Times New Roman" w:hAnsi="Arial" w:cs="Arial"/>
+          <w:sz w:val="21"/>
+          <w:szCs w:val="21"/>
+        </w:rPr>
+        <w:t>Saonuam</w:t>
+      </w:r>
+      <w:proofErr w:type="spellEnd"/>
+      <w:r>
+        <w:rPr>
+          <w:rFonts w:ascii="Arial" w:eastAsia="Times New Roman" w:hAnsi="Arial" w:cs="Arial"/>
+          <w:sz w:val="21"/>
+          <w:szCs w:val="21"/>
+        </w:rPr>
+        <w:t xml:space="preserve"> P, Scriven J, </w:t>
+      </w:r>
+      <w:proofErr w:type="spellStart"/>
+      <w:r>
+        <w:rPr>
+          <w:rFonts w:ascii="Arial" w:eastAsia="Times New Roman" w:hAnsi="Arial" w:cs="Arial"/>
+          <w:sz w:val="21"/>
+          <w:szCs w:val="21"/>
+        </w:rPr>
+        <w:t>Seghers</w:t>
       </w:r>
       <w:proofErr w:type="spellEnd"/>
       <w:r>
@@ -5997,96 +5838,6 @@
           <w:sz w:val="21"/>
           <w:szCs w:val="21"/>
         </w:rPr>
-        <w:t>Nyawornota</w:t>
-      </w:r>
-      <w:proofErr w:type="spellEnd"/>
-      <w:r>
-        <w:rPr>
-          <w:rFonts w:ascii="Arial" w:eastAsia="Times New Roman" w:hAnsi="Arial" w:cs="Arial"/>
-          <w:sz w:val="21"/>
-          <w:szCs w:val="21"/>
-        </w:rPr>
-        <w:t xml:space="preserve"> VK, </w:t>
-      </w:r>
-      <w:proofErr w:type="spellStart"/>
-      <w:r>
-        <w:rPr>
-          <w:rFonts w:ascii="Arial" w:eastAsia="Times New Roman" w:hAnsi="Arial" w:cs="Arial"/>
-          <w:sz w:val="21"/>
-          <w:szCs w:val="21"/>
-        </w:rPr>
-        <w:t>Ocansey</w:t>
-      </w:r>
-      <w:proofErr w:type="spellEnd"/>
-      <w:r>
-        <w:rPr>
-          <w:rFonts w:ascii="Arial" w:eastAsia="Times New Roman" w:hAnsi="Arial" w:cs="Arial"/>
-          <w:sz w:val="21"/>
-          <w:szCs w:val="21"/>
-        </w:rPr>
-        <w:t xml:space="preserve"> R, Reilly JJ, Roman-</w:t>
-      </w:r>
-      <w:proofErr w:type="spellStart"/>
-      <w:r>
-        <w:rPr>
-          <w:rFonts w:ascii="Arial" w:eastAsia="Times New Roman" w:hAnsi="Arial" w:cs="Arial"/>
-          <w:sz w:val="21"/>
-          <w:szCs w:val="21"/>
-        </w:rPr>
-        <w:t>Viñas</w:t>
-      </w:r>
-      <w:proofErr w:type="spellEnd"/>
-      <w:r>
-        <w:rPr>
-          <w:rFonts w:ascii="Arial" w:eastAsia="Times New Roman" w:hAnsi="Arial" w:cs="Arial"/>
-          <w:sz w:val="21"/>
-          <w:szCs w:val="21"/>
-        </w:rPr>
-        <w:t xml:space="preserve"> B, Silva DAS, </w:t>
-      </w:r>
-      <w:proofErr w:type="spellStart"/>
-      <w:r>
-        <w:rPr>
-          <w:rFonts w:ascii="Arial" w:eastAsia="Times New Roman" w:hAnsi="Arial" w:cs="Arial"/>
-          <w:sz w:val="21"/>
-          <w:szCs w:val="21"/>
-        </w:rPr>
-        <w:t>Saonuam</w:t>
-      </w:r>
-      <w:proofErr w:type="spellEnd"/>
-      <w:r>
-        <w:rPr>
-          <w:rFonts w:ascii="Arial" w:eastAsia="Times New Roman" w:hAnsi="Arial" w:cs="Arial"/>
-          <w:sz w:val="21"/>
-          <w:szCs w:val="21"/>
-        </w:rPr>
-        <w:t xml:space="preserve"> P, Scriven J, </w:t>
-      </w:r>
-      <w:proofErr w:type="spellStart"/>
-      <w:r>
-        <w:rPr>
-          <w:rFonts w:ascii="Arial" w:eastAsia="Times New Roman" w:hAnsi="Arial" w:cs="Arial"/>
-          <w:sz w:val="21"/>
-          <w:szCs w:val="21"/>
-        </w:rPr>
-        <w:t>Seghers</w:t>
-      </w:r>
-      <w:proofErr w:type="spellEnd"/>
-      <w:r>
-        <w:rPr>
-          <w:rFonts w:ascii="Arial" w:eastAsia="Times New Roman" w:hAnsi="Arial" w:cs="Arial"/>
-          <w:sz w:val="21"/>
-          <w:szCs w:val="21"/>
-        </w:rPr>
-        <w:t xml:space="preserve"> J, </w:t>
-      </w:r>
-      <w:proofErr w:type="spellStart"/>
-      <w:r>
-        <w:rPr>
-          <w:rFonts w:ascii="Arial" w:eastAsia="Times New Roman" w:hAnsi="Arial" w:cs="Arial"/>
-          <w:sz w:val="21"/>
-          <w:szCs w:val="21"/>
-        </w:rPr>
         <w:t>Schranz</w:t>
       </w:r>
       <w:proofErr w:type="spellEnd"/>
@@ -6224,7 +5975,7 @@
         </w:rPr>
         <w:t xml:space="preserve"> P, Tremblay MS. </w:t>
       </w:r>
-      <w:hyperlink r:id="rId45" w:tgtFrame="_blank" w:history="1">
+      <w:hyperlink r:id="rId46" w:tgtFrame="_blank" w:history="1">
         <w:r>
           <w:rPr>
             <w:rFonts w:ascii="Arial" w:eastAsia="Times New Roman" w:hAnsi="Arial" w:cs="Arial"/>
@@ -6243,25 +5994,7 @@
           <w:sz w:val="21"/>
           <w:szCs w:val="21"/>
         </w:rPr>
-        <w:t>. J Phys Act Health. 2018;15(S2</w:t>
-      </w:r>
-      <w:proofErr w:type="gramStart"/>
-      <w:r>
-        <w:rPr>
-          <w:rFonts w:ascii="Arial" w:eastAsia="Times New Roman" w:hAnsi="Arial" w:cs="Arial"/>
-          <w:sz w:val="21"/>
-          <w:szCs w:val="21"/>
-        </w:rPr>
-        <w:t>):S</w:t>
-      </w:r>
-      <w:proofErr w:type="gramEnd"/>
-      <w:r>
-        <w:rPr>
-          <w:rFonts w:ascii="Arial" w:eastAsia="Times New Roman" w:hAnsi="Arial" w:cs="Arial"/>
-          <w:sz w:val="21"/>
-          <w:szCs w:val="21"/>
-        </w:rPr>
-        <w:t>251-S273.</w:t>
+        <w:t>. J Phys Act Health. 2018;15(S2):S251-S273.</w:t>
       </w:r>
     </w:p>
     <w:p>
@@ -6594,7 +6327,7 @@
         </w:rPr>
         <w:t xml:space="preserve"> P, Tremblay MS. </w:t>
       </w:r>
-      <w:hyperlink r:id="rId46" w:tgtFrame="_blank" w:history="1">
+      <w:hyperlink r:id="rId47" w:tgtFrame="_blank" w:history="1">
         <w:r>
           <w:rPr>
             <w:rFonts w:ascii="Arial" w:eastAsia="Times New Roman" w:hAnsi="Arial" w:cs="Arial"/>
@@ -6625,25 +6358,7 @@
           <w:sz w:val="21"/>
           <w:szCs w:val="21"/>
         </w:rPr>
-        <w:t>. J Phys Act Health. 2018;15(S2</w:t>
-      </w:r>
-      <w:proofErr w:type="gramStart"/>
-      <w:r>
-        <w:rPr>
-          <w:rFonts w:ascii="Arial" w:eastAsia="Times New Roman" w:hAnsi="Arial" w:cs="Arial"/>
-          <w:sz w:val="21"/>
-          <w:szCs w:val="21"/>
-        </w:rPr>
-        <w:t>):S</w:t>
-      </w:r>
-      <w:proofErr w:type="gramEnd"/>
-      <w:r>
-        <w:rPr>
-          <w:rFonts w:ascii="Arial" w:eastAsia="Times New Roman" w:hAnsi="Arial" w:cs="Arial"/>
-          <w:sz w:val="21"/>
-          <w:szCs w:val="21"/>
-        </w:rPr>
-        <w:t>298-S314.</w:t>
+        <w:t>. J Phys Act Health. 2018;15(S2):S298-S314.</w:t>
       </w:r>
     </w:p>
     <w:p>
@@ -6716,7 +6431,7 @@
         </w:rPr>
         <w:t xml:space="preserve"> LM, Tremblay MS. </w:t>
       </w:r>
-      <w:hyperlink r:id="rId47" w:tgtFrame="_blank" w:history="1">
+      <w:hyperlink r:id="rId48" w:tgtFrame="_blank" w:history="1">
         <w:r>
           <w:rPr>
             <w:rFonts w:ascii="Arial" w:eastAsia="Times New Roman" w:hAnsi="Arial" w:cs="Arial"/>
@@ -6735,25 +6450,7 @@
           <w:sz w:val="21"/>
           <w:szCs w:val="21"/>
         </w:rPr>
-        <w:t>. J Phys Act Health. 2018;15(S2</w:t>
-      </w:r>
-      <w:proofErr w:type="gramStart"/>
-      <w:r>
-        <w:rPr>
-          <w:rFonts w:ascii="Arial" w:eastAsia="Times New Roman" w:hAnsi="Arial" w:cs="Arial"/>
-          <w:sz w:val="21"/>
-          <w:szCs w:val="21"/>
-        </w:rPr>
-        <w:t>):S</w:t>
-      </w:r>
-      <w:proofErr w:type="gramEnd"/>
-      <w:r>
-        <w:rPr>
-          <w:rFonts w:ascii="Arial" w:eastAsia="Times New Roman" w:hAnsi="Arial" w:cs="Arial"/>
-          <w:sz w:val="21"/>
-          <w:szCs w:val="21"/>
-        </w:rPr>
-        <w:t>328-S330.</w:t>
+        <w:t>. J Phys Act Health. 2018;15(S2):S328-S330.</w:t>
       </w:r>
     </w:p>
     <w:p>
@@ -6796,25 +6493,7 @@
           <w:sz w:val="21"/>
           <w:szCs w:val="21"/>
         </w:rPr>
-        <w:t xml:space="preserve">, Nader PA, Andrade DST, </w:t>
-      </w:r>
-      <w:proofErr w:type="spellStart"/>
-      <w:r>
-        <w:rPr>
-          <w:rFonts w:ascii="Arial" w:eastAsia="Times New Roman" w:hAnsi="Arial" w:cs="Arial"/>
-          <w:sz w:val="21"/>
-          <w:szCs w:val="21"/>
-        </w:rPr>
-        <w:t>Brazo</w:t>
-      </w:r>
-      <w:proofErr w:type="spellEnd"/>
-      <w:r>
-        <w:rPr>
-          <w:rFonts w:ascii="Arial" w:eastAsia="Times New Roman" w:hAnsi="Arial" w:cs="Arial"/>
-          <w:sz w:val="21"/>
-          <w:szCs w:val="21"/>
-        </w:rPr>
-        <w:t xml:space="preserve">-Sayavera J, Galaviz KI, Herrera-Cuenca M, </w:t>
+        <w:t xml:space="preserve">, Nader PA, Andrade DST, Brazo-Sayavera J, Galaviz KI, Herrera-Cuenca M, </w:t>
       </w:r>
       <w:proofErr w:type="spellStart"/>
       <w:r>
@@ -6888,7 +6567,7 @@
         </w:rPr>
         <w:t xml:space="preserve"> P, Tremblay MS. </w:t>
       </w:r>
-      <w:hyperlink r:id="rId48" w:tgtFrame="_blank" w:history="1">
+      <w:hyperlink r:id="rId49" w:tgtFrame="_blank" w:history="1">
         <w:r>
           <w:rPr>
             <w:rFonts w:ascii="Arial" w:eastAsia="Times New Roman" w:hAnsi="Arial" w:cs="Arial"/>
@@ -6907,25 +6586,7 @@
           <w:sz w:val="21"/>
           <w:szCs w:val="21"/>
         </w:rPr>
-        <w:t>. J Phys Act Health. 2018;15(S2</w:t>
-      </w:r>
-      <w:proofErr w:type="gramStart"/>
-      <w:r>
-        <w:rPr>
-          <w:rFonts w:ascii="Arial" w:eastAsia="Times New Roman" w:hAnsi="Arial" w:cs="Arial"/>
-          <w:sz w:val="21"/>
-          <w:szCs w:val="21"/>
-        </w:rPr>
-        <w:t>):S</w:t>
-      </w:r>
-      <w:proofErr w:type="gramEnd"/>
-      <w:r>
-        <w:rPr>
-          <w:rFonts w:ascii="Arial" w:eastAsia="Times New Roman" w:hAnsi="Arial" w:cs="Arial"/>
-          <w:sz w:val="21"/>
-          <w:szCs w:val="21"/>
-        </w:rPr>
-        <w:t>284-S297.</w:t>
+        <w:t>. J Phys Act Health. 2018;15(S2):S284-S297.</w:t>
       </w:r>
     </w:p>
     <w:p>
@@ -7060,7 +6721,7 @@
         </w:rPr>
         <w:t xml:space="preserve"> D, Tremblay MS. </w:t>
       </w:r>
-      <w:hyperlink r:id="rId49" w:tgtFrame="_blank" w:history="1">
+      <w:hyperlink r:id="rId50" w:tgtFrame="_blank" w:history="1">
         <w:r>
           <w:rPr>
             <w:rFonts w:ascii="Arial" w:eastAsia="Times New Roman" w:hAnsi="Arial" w:cs="Arial"/>
@@ -7079,25 +6740,7 @@
           <w:sz w:val="21"/>
           <w:szCs w:val="21"/>
         </w:rPr>
-        <w:t>. J Phys Act Health. 2018;15(S2</w:t>
-      </w:r>
-      <w:proofErr w:type="gramStart"/>
-      <w:r>
-        <w:rPr>
-          <w:rFonts w:ascii="Arial" w:eastAsia="Times New Roman" w:hAnsi="Arial" w:cs="Arial"/>
-          <w:sz w:val="21"/>
-          <w:szCs w:val="21"/>
-        </w:rPr>
-        <w:t>):S</w:t>
-      </w:r>
-      <w:proofErr w:type="gramEnd"/>
-      <w:r>
-        <w:rPr>
-          <w:rFonts w:ascii="Arial" w:eastAsia="Times New Roman" w:hAnsi="Arial" w:cs="Arial"/>
-          <w:sz w:val="21"/>
-          <w:szCs w:val="21"/>
-        </w:rPr>
-        <w:t>274-S283.</w:t>
+        <w:t>. J Phys Act Health. 2018;15(S2):S274-S283.</w:t>
       </w:r>
     </w:p>
     <w:p>
@@ -7160,7 +6803,7 @@
         </w:rPr>
         <w:t xml:space="preserve"> AM, Lane KN, Law B, MacDonald DJ, Martin LJ, Saunders TJ, Sheehan D, Stone M, Woodruff SJ, Tremblay MS. </w:t>
       </w:r>
-      <w:hyperlink r:id="rId50" w:tgtFrame="_blank" w:history="1">
+      <w:hyperlink r:id="rId51" w:tgtFrame="_blank" w:history="1">
         <w:r>
           <w:rPr>
             <w:rFonts w:ascii="Arial" w:eastAsia="Times New Roman" w:hAnsi="Arial" w:cs="Arial"/>
@@ -7266,7 +6909,7 @@
         </w:rPr>
         <w:t>, Tremblay MS. </w:t>
       </w:r>
-      <w:hyperlink r:id="rId51" w:tgtFrame="_blank" w:history="1">
+      <w:hyperlink r:id="rId52" w:tgtFrame="_blank" w:history="1">
         <w:r>
           <w:rPr>
             <w:rFonts w:ascii="Arial" w:eastAsia="Times New Roman" w:hAnsi="Arial" w:cs="Arial"/>
@@ -7366,7 +7009,7 @@
         </w:rPr>
         <w:t>, Chaput JP, Longmuir PE, Tremblay MS. </w:t>
       </w:r>
-      <w:hyperlink r:id="rId52" w:tgtFrame="_blank" w:history="1">
+      <w:hyperlink r:id="rId53" w:tgtFrame="_blank" w:history="1">
         <w:r>
           <w:rPr>
             <w:rFonts w:ascii="Arial" w:eastAsia="Times New Roman" w:hAnsi="Arial" w:cs="Arial"/>
@@ -7440,7 +7083,7 @@
         </w:rPr>
         <w:t>, Belanger K, Chaput JP. </w:t>
       </w:r>
-      <w:hyperlink r:id="rId53" w:tgtFrame="_blank" w:history="1">
+      <w:hyperlink r:id="rId54" w:tgtFrame="_blank" w:history="1">
         <w:r>
           <w:rPr>
             <w:rFonts w:ascii="Arial" w:eastAsia="Times New Roman" w:hAnsi="Arial" w:cs="Arial"/>
@@ -7504,7 +7147,7 @@
         </w:rPr>
         <w:t>, Belanger K, Tremblay MS. </w:t>
       </w:r>
-      <w:hyperlink r:id="rId54" w:tgtFrame="_blank" w:history="1">
+      <w:hyperlink r:id="rId55" w:tgtFrame="_blank" w:history="1">
         <w:r>
           <w:rPr>
             <w:rFonts w:ascii="Arial" w:eastAsia="Times New Roman" w:hAnsi="Arial" w:cs="Arial"/>
@@ -7568,7 +7211,7 @@
         </w:rPr>
         <w:t>, Belanger K, Tremblay MS. </w:t>
       </w:r>
-      <w:hyperlink r:id="rId55" w:tgtFrame="_blank" w:history="1">
+      <w:hyperlink r:id="rId56" w:tgtFrame="_blank" w:history="1">
         <w:r>
           <w:rPr>
             <w:rFonts w:ascii="Arial" w:eastAsia="Times New Roman" w:hAnsi="Arial" w:cs="Arial"/>
@@ -7650,7 +7293,7 @@
         </w:rPr>
         <w:t xml:space="preserve"> AM, Lane KN, Law B, MacDonald DJ, Martin LJ, Saunders TJ, Sheehan D, Stone MR, Woodruff SJ, Tremblay MS. </w:t>
       </w:r>
-      <w:hyperlink r:id="rId56" w:tgtFrame="_blank" w:history="1">
+      <w:hyperlink r:id="rId57" w:tgtFrame="_blank" w:history="1">
         <w:r>
           <w:rPr>
             <w:rFonts w:ascii="Arial" w:eastAsia="Times New Roman" w:hAnsi="Arial" w:cs="Arial"/>
@@ -7732,7 +7375,7 @@
         </w:rPr>
         <w:t>, Longmuir PE, Tremblay MS. </w:t>
       </w:r>
-      <w:hyperlink r:id="rId57" w:tgtFrame="_blank" w:history="1">
+      <w:hyperlink r:id="rId58" w:tgtFrame="_blank" w:history="1">
         <w:r>
           <w:rPr>
             <w:rFonts w:ascii="Arial" w:eastAsia="Times New Roman" w:hAnsi="Arial" w:cs="Arial"/>
@@ -7796,7 +7439,7 @@
         </w:rPr>
         <w:t>, Belanger K, Leduc G, Woodruff SJ, Tremblay MS. </w:t>
       </w:r>
-      <w:hyperlink r:id="rId58" w:tgtFrame="_blank" w:history="1">
+      <w:hyperlink r:id="rId59" w:tgtFrame="_blank" w:history="1">
         <w:r>
           <w:rPr>
             <w:rFonts w:ascii="Arial" w:eastAsia="Times New Roman" w:hAnsi="Arial" w:cs="Arial"/>
@@ -7890,7 +7533,7 @@
         </w:rPr>
         <w:t xml:space="preserve"> AM, Law B, Martin LJ, Sheehan D, Woodruff SJ, Tremblay MS. </w:t>
       </w:r>
-      <w:hyperlink r:id="rId59" w:tgtFrame="_blank" w:history="1">
+      <w:hyperlink r:id="rId60" w:tgtFrame="_blank" w:history="1">
         <w:r>
           <w:rPr>
             <w:rFonts w:ascii="Arial" w:eastAsia="Times New Roman" w:hAnsi="Arial" w:cs="Arial"/>
@@ -7972,7 +7615,7 @@
         </w:rPr>
         <w:t xml:space="preserve"> AM, Law B, Martin LJ, Sheehan D, Stone MR, Woodruff SJ, Tremblay MS. </w:t>
       </w:r>
-      <w:hyperlink r:id="rId60" w:tgtFrame="_blank" w:history="1">
+      <w:hyperlink r:id="rId61" w:tgtFrame="_blank" w:history="1">
         <w:r>
           <w:rPr>
             <w:rFonts w:ascii="Arial" w:eastAsia="Times New Roman" w:hAnsi="Arial" w:cs="Arial"/>
@@ -8096,7 +7739,7 @@
         </w:rPr>
         <w:t xml:space="preserve"> J. </w:t>
       </w:r>
-      <w:hyperlink r:id="rId61" w:tgtFrame="_blank" w:history="1">
+      <w:hyperlink r:id="rId62" w:tgtFrame="_blank" w:history="1">
         <w:r>
           <w:rPr>
             <w:rFonts w:ascii="Arial" w:eastAsia="Times New Roman" w:hAnsi="Arial" w:cs="Arial"/>
@@ -8214,7 +7857,7 @@
         </w:rPr>
         <w:t xml:space="preserve"> AM, Lane KN, Law B, MacDonald DJ, Martin LJ, Saunders TJ, Sheehan D, Stone MR, Woodruff SJ. </w:t>
       </w:r>
-      <w:hyperlink r:id="rId62" w:tgtFrame="_blank" w:history="1">
+      <w:hyperlink r:id="rId63" w:tgtFrame="_blank" w:history="1">
         <w:r>
           <w:rPr>
             <w:rFonts w:ascii="Arial" w:eastAsia="Times New Roman" w:hAnsi="Arial" w:cs="Arial"/>
@@ -8296,7 +7939,7 @@
         </w:rPr>
         <w:t xml:space="preserve"> RL, Tremblay MS. </w:t>
       </w:r>
-      <w:hyperlink r:id="rId63" w:tgtFrame="_blank" w:history="1">
+      <w:hyperlink r:id="rId64" w:tgtFrame="_blank" w:history="1">
         <w:r>
           <w:rPr>
             <w:rFonts w:ascii="Arial" w:eastAsia="Times New Roman" w:hAnsi="Arial" w:cs="Arial"/>
@@ -8402,7 +8045,7 @@
         </w:rPr>
         <w:t>, Tomkinson GR, Tremblay MS. </w:t>
       </w:r>
-      <w:hyperlink r:id="rId64" w:tgtFrame="_blank" w:history="1">
+      <w:hyperlink r:id="rId65" w:tgtFrame="_blank" w:history="1">
         <w:r>
           <w:rPr>
             <w:rFonts w:ascii="Arial" w:eastAsia="Times New Roman" w:hAnsi="Arial" w:cs="Arial"/>
@@ -8439,25 +8082,7 @@
           <w:sz w:val="21"/>
           <w:szCs w:val="21"/>
         </w:rPr>
-        <w:t xml:space="preserve"> ONE. 2018;13(8</w:t>
-      </w:r>
-      <w:proofErr w:type="gramStart"/>
-      <w:r>
-        <w:rPr>
-          <w:rFonts w:ascii="Arial" w:eastAsia="Times New Roman" w:hAnsi="Arial" w:cs="Arial"/>
-          <w:sz w:val="21"/>
-          <w:szCs w:val="21"/>
-        </w:rPr>
-        <w:t>):e</w:t>
-      </w:r>
-      <w:proofErr w:type="gramEnd"/>
-      <w:r>
-        <w:rPr>
-          <w:rFonts w:ascii="Arial" w:eastAsia="Times New Roman" w:hAnsi="Arial" w:cs="Arial"/>
-          <w:sz w:val="21"/>
-          <w:szCs w:val="21"/>
-        </w:rPr>
-        <w:t>0201048.</w:t>
+        <w:t xml:space="preserve"> ONE. 2018;13(8):e0201048.</w:t>
       </w:r>
     </w:p>
     <w:p>
@@ -8502,7 +8127,7 @@
         </w:rPr>
         <w:t>, Hafizi K, Murray M, Goldfield GS. </w:t>
       </w:r>
-      <w:hyperlink r:id="rId65" w:tgtFrame="_blank" w:history="1">
+      <w:hyperlink r:id="rId66" w:tgtFrame="_blank" w:history="1">
         <w:r>
           <w:rPr>
             <w:rFonts w:ascii="Arial" w:eastAsia="Times New Roman" w:hAnsi="Arial" w:cs="Arial"/>
@@ -8557,25 +8182,7 @@
           <w:sz w:val="21"/>
           <w:szCs w:val="21"/>
         </w:rPr>
-        <w:t xml:space="preserve">. </w:t>
-      </w:r>
-      <w:proofErr w:type="gramStart"/>
-      <w:r>
-        <w:rPr>
-          <w:rFonts w:ascii="Arial" w:eastAsia="Times New Roman" w:hAnsi="Arial" w:cs="Arial"/>
-          <w:sz w:val="21"/>
-          <w:szCs w:val="21"/>
-        </w:rPr>
-        <w:t>2018;194:394</w:t>
-      </w:r>
-      <w:proofErr w:type="gramEnd"/>
-      <w:r>
-        <w:rPr>
-          <w:rFonts w:ascii="Arial" w:eastAsia="Times New Roman" w:hAnsi="Arial" w:cs="Arial"/>
-          <w:sz w:val="21"/>
-          <w:szCs w:val="21"/>
-        </w:rPr>
-        <w:t>-400.</w:t>
+        <w:t>. 2018;194:394-400.</w:t>
       </w:r>
     </w:p>
     <w:p>
@@ -8666,7 +8273,7 @@
         </w:rPr>
         <w:t xml:space="preserve"> D, Chaput JP. </w:t>
       </w:r>
-      <w:hyperlink r:id="rId66" w:tgtFrame="_blank" w:history="1">
+      <w:hyperlink r:id="rId67" w:tgtFrame="_blank" w:history="1">
         <w:r>
           <w:rPr>
             <w:rFonts w:ascii="Arial" w:eastAsia="Times New Roman" w:hAnsi="Arial" w:cs="Arial"/>
@@ -8685,25 +8292,7 @@
           <w:sz w:val="21"/>
           <w:szCs w:val="21"/>
         </w:rPr>
-        <w:t xml:space="preserve">. Appetite. </w:t>
-      </w:r>
-      <w:proofErr w:type="gramStart"/>
-      <w:r>
-        <w:rPr>
-          <w:rFonts w:ascii="Arial" w:eastAsia="Times New Roman" w:hAnsi="Arial" w:cs="Arial"/>
-          <w:sz w:val="21"/>
-          <w:szCs w:val="21"/>
-        </w:rPr>
-        <w:t>2018;127:266</w:t>
-      </w:r>
-      <w:proofErr w:type="gramEnd"/>
-      <w:r>
-        <w:rPr>
-          <w:rFonts w:ascii="Arial" w:eastAsia="Times New Roman" w:hAnsi="Arial" w:cs="Arial"/>
-          <w:sz w:val="21"/>
-          <w:szCs w:val="21"/>
-        </w:rPr>
-        <w:t>-273.</w:t>
+        <w:t>. Appetite. 2018;127:266-273.</w:t>
       </w:r>
     </w:p>
     <w:p>
@@ -8802,7 +8391,7 @@
         </w:rPr>
         <w:t xml:space="preserve"> V, Sarmiento OL, Standage M, Tudor-Locke C, Katzmarzyk PT. </w:t>
       </w:r>
-      <w:hyperlink r:id="rId67" w:tgtFrame="_blank" w:history="1">
+      <w:hyperlink r:id="rId68" w:tgtFrame="_blank" w:history="1">
         <w:r>
           <w:rPr>
             <w:rFonts w:ascii="Arial" w:eastAsia="Times New Roman" w:hAnsi="Arial" w:cs="Arial"/>
@@ -8857,25 +8446,7 @@
           <w:sz w:val="21"/>
           <w:szCs w:val="21"/>
         </w:rPr>
-        <w:t xml:space="preserve">. </w:t>
-      </w:r>
-      <w:proofErr w:type="gramStart"/>
-      <w:r>
-        <w:rPr>
-          <w:rFonts w:ascii="Arial" w:eastAsia="Times New Roman" w:hAnsi="Arial" w:cs="Arial"/>
-          <w:sz w:val="21"/>
-          <w:szCs w:val="21"/>
-        </w:rPr>
-        <w:t>2018;4:229</w:t>
-      </w:r>
-      <w:proofErr w:type="gramEnd"/>
-      <w:r>
-        <w:rPr>
-          <w:rFonts w:ascii="Arial" w:eastAsia="Times New Roman" w:hAnsi="Arial" w:cs="Arial"/>
-          <w:sz w:val="21"/>
-          <w:szCs w:val="21"/>
-        </w:rPr>
-        <w:t>-237.</w:t>
+        <w:t>. 2018;4:229-237.</w:t>
       </w:r>
     </w:p>
     <w:p>
@@ -8974,7 +8545,7 @@
         </w:rPr>
         <w:t xml:space="preserve"> V, Sarmiento OL, Standage M, Tudor-Locke C, Katzmarzyk PT. </w:t>
       </w:r>
-      <w:hyperlink r:id="rId68" w:tgtFrame="_blank" w:history="1">
+      <w:hyperlink r:id="rId69" w:tgtFrame="_blank" w:history="1">
         <w:r>
           <w:rPr>
             <w:rFonts w:ascii="Arial" w:eastAsia="Times New Roman" w:hAnsi="Arial" w:cs="Arial"/>
@@ -9029,25 +8600,7 @@
           <w:sz w:val="21"/>
           <w:szCs w:val="21"/>
         </w:rPr>
-        <w:t xml:space="preserve">. </w:t>
-      </w:r>
-      <w:proofErr w:type="gramStart"/>
-      <w:r>
-        <w:rPr>
-          <w:rFonts w:ascii="Arial" w:eastAsia="Times New Roman" w:hAnsi="Arial" w:cs="Arial"/>
-          <w:sz w:val="21"/>
-          <w:szCs w:val="21"/>
-        </w:rPr>
-        <w:t>2018;13:450</w:t>
-      </w:r>
-      <w:proofErr w:type="gramEnd"/>
-      <w:r>
-        <w:rPr>
-          <w:rFonts w:ascii="Arial" w:eastAsia="Times New Roman" w:hAnsi="Arial" w:cs="Arial"/>
-          <w:sz w:val="21"/>
-          <w:szCs w:val="21"/>
-        </w:rPr>
-        <w:t>-457.</w:t>
+        <w:t>. 2018;13:450-457.</w:t>
       </w:r>
     </w:p>
     <w:p>
@@ -9146,7 +8699,7 @@
         </w:rPr>
         <w:t xml:space="preserve"> T, Sarmiento OL, Standage M, Tudor-Locke C, Chaput JP. </w:t>
       </w:r>
-      <w:hyperlink r:id="rId69" w:tgtFrame="_blank" w:history="1">
+      <w:hyperlink r:id="rId70" w:tgtFrame="_blank" w:history="1">
         <w:r>
           <w:rPr>
             <w:rFonts w:ascii="Arial" w:eastAsia="Times New Roman" w:hAnsi="Arial" w:cs="Arial"/>
@@ -9165,25 +8718,7 @@
           <w:sz w:val="21"/>
           <w:szCs w:val="21"/>
         </w:rPr>
-        <w:t xml:space="preserve">. Sleep Health. </w:t>
-      </w:r>
-      <w:proofErr w:type="gramStart"/>
-      <w:r>
-        <w:rPr>
-          <w:rFonts w:ascii="Arial" w:eastAsia="Times New Roman" w:hAnsi="Arial" w:cs="Arial"/>
-          <w:sz w:val="21"/>
-          <w:szCs w:val="21"/>
-        </w:rPr>
-        <w:t>2018;4:87</w:t>
-      </w:r>
-      <w:proofErr w:type="gramEnd"/>
-      <w:r>
-        <w:rPr>
-          <w:rFonts w:ascii="Arial" w:eastAsia="Times New Roman" w:hAnsi="Arial" w:cs="Arial"/>
-          <w:sz w:val="21"/>
-          <w:szCs w:val="21"/>
-        </w:rPr>
-        <w:t>-95.</w:t>
+        <w:t>. Sleep Health. 2018;4:87-95.</w:t>
       </w:r>
     </w:p>
     <w:p>
@@ -9273,7 +8808,7 @@
         <w:lastRenderedPageBreak/>
         <w:t>Sampson M, Spence JC, Timmons BW, Carson V. </w:t>
       </w:r>
-      <w:hyperlink r:id="rId70" w:tgtFrame="_blank" w:history="1">
+      <w:hyperlink r:id="rId71" w:tgtFrame="_blank" w:history="1">
         <w:r>
           <w:rPr>
             <w:rFonts w:ascii="Arial" w:eastAsia="Times New Roman" w:hAnsi="Arial" w:cs="Arial"/>
@@ -9361,7 +8896,7 @@
         </w:rPr>
         <w:t>, Chaput JP. </w:t>
       </w:r>
-      <w:hyperlink r:id="rId71" w:tgtFrame="_blank" w:history="1">
+      <w:hyperlink r:id="rId72" w:tgtFrame="_blank" w:history="1">
         <w:r>
           <w:rPr>
             <w:rFonts w:ascii="Arial" w:eastAsia="Times New Roman" w:hAnsi="Arial" w:cs="Arial"/>
@@ -9495,7 +9030,7 @@
         </w:rPr>
         <w:t xml:space="preserve"> MJM, SBRN Terminology Consensus Project Participants. </w:t>
       </w:r>
-      <w:hyperlink r:id="rId72" w:tgtFrame="_blank" w:history="1">
+      <w:hyperlink r:id="rId73" w:tgtFrame="_blank" w:history="1">
         <w:r>
           <w:rPr>
             <w:rFonts w:ascii="Arial" w:eastAsia="Times New Roman" w:hAnsi="Arial" w:cs="Arial"/>
@@ -9595,7 +9130,7 @@
         </w:rPr>
         <w:t>, LeBlanc CMA, Moreau E, Tremblay MS. </w:t>
       </w:r>
-      <w:hyperlink r:id="rId73" w:tgtFrame="_blank" w:history="1">
+      <w:hyperlink r:id="rId74" w:tgtFrame="_blank" w:history="1">
         <w:r>
           <w:rPr>
             <w:rFonts w:ascii="Arial" w:eastAsia="Times New Roman" w:hAnsi="Arial" w:cs="Arial"/>
@@ -9735,7 +9270,7 @@
         </w:rPr>
         <w:t xml:space="preserve"> R, LeBlanc AG, Spence JC, Tremblay MS. </w:t>
       </w:r>
-      <w:hyperlink r:id="rId74" w:tgtFrame="_blank" w:history="1">
+      <w:hyperlink r:id="rId75" w:tgtFrame="_blank" w:history="1">
         <w:r>
           <w:rPr>
             <w:rFonts w:ascii="Arial" w:eastAsia="Times New Roman" w:hAnsi="Arial" w:cs="Arial"/>
@@ -9745,31 +9280,7 @@
             <w:u w:val="single"/>
             <w:bdr w:val="none" w:sz="0" w:space="0" w:color="auto" w:frame="1"/>
           </w:rPr>
-          <w:t xml:space="preserve">Results from the Canadian 2016 </w:t>
-        </w:r>
-        <w:proofErr w:type="spellStart"/>
-        <w:r>
-          <w:rPr>
-            <w:rFonts w:ascii="Arial" w:eastAsia="Times New Roman" w:hAnsi="Arial" w:cs="Arial"/>
-            <w:color w:val="0000FF"/>
-            <w:sz w:val="21"/>
-            <w:szCs w:val="21"/>
-            <w:u w:val="single"/>
-            <w:bdr w:val="none" w:sz="0" w:space="0" w:color="auto" w:frame="1"/>
-          </w:rPr>
-          <w:t>ParticipACTION</w:t>
-        </w:r>
-        <w:proofErr w:type="spellEnd"/>
-        <w:r>
-          <w:rPr>
-            <w:rFonts w:ascii="Arial" w:eastAsia="Times New Roman" w:hAnsi="Arial" w:cs="Arial"/>
-            <w:color w:val="0000FF"/>
-            <w:sz w:val="21"/>
-            <w:szCs w:val="21"/>
-            <w:u w:val="single"/>
-            <w:bdr w:val="none" w:sz="0" w:space="0" w:color="auto" w:frame="1"/>
-          </w:rPr>
-          <w:t xml:space="preserve"> Report Card on Physical Activity for Children and Youth</w:t>
+          <w:t>Results from the Canadian 2016 ParticipACTION Report Card on Physical Activity for Children and Youth</w:t>
         </w:r>
       </w:hyperlink>
       <w:r>
@@ -9778,25 +9289,7 @@
           <w:sz w:val="21"/>
           <w:szCs w:val="21"/>
         </w:rPr>
-        <w:t xml:space="preserve">. J Phys Act Health. 2016;13 Suppl </w:t>
-      </w:r>
-      <w:proofErr w:type="gramStart"/>
-      <w:r>
-        <w:rPr>
-          <w:rFonts w:ascii="Arial" w:eastAsia="Times New Roman" w:hAnsi="Arial" w:cs="Arial"/>
-          <w:sz w:val="21"/>
-          <w:szCs w:val="21"/>
-        </w:rPr>
-        <w:t>2:S</w:t>
-      </w:r>
-      <w:proofErr w:type="gramEnd"/>
-      <w:r>
-        <w:rPr>
-          <w:rFonts w:ascii="Arial" w:eastAsia="Times New Roman" w:hAnsi="Arial" w:cs="Arial"/>
-          <w:sz w:val="21"/>
-          <w:szCs w:val="21"/>
-        </w:rPr>
-        <w:t>110-</w:t>
+        <w:t>. J Phys Act Health. 2016;13 Suppl 2:S110-</w:t>
       </w:r>
       <w:r>
         <w:rPr>
@@ -9849,7 +9342,7 @@
         </w:rPr>
         <w:t>, Tremblay MS. </w:t>
       </w:r>
-      <w:hyperlink r:id="rId75" w:tgtFrame="_blank" w:history="1">
+      <w:hyperlink r:id="rId76" w:tgtFrame="_blank" w:history="1">
         <w:r>
           <w:rPr>
             <w:rFonts w:ascii="Arial" w:eastAsia="Times New Roman" w:hAnsi="Arial" w:cs="Arial"/>
@@ -9868,25 +9361,7 @@
           <w:sz w:val="21"/>
           <w:szCs w:val="21"/>
         </w:rPr>
-        <w:t>. Can J Pub Health. 2016;107(6</w:t>
-      </w:r>
-      <w:proofErr w:type="gramStart"/>
-      <w:r>
-        <w:rPr>
-          <w:rFonts w:ascii="Arial" w:eastAsia="Times New Roman" w:hAnsi="Arial" w:cs="Arial"/>
-          <w:sz w:val="21"/>
-          <w:szCs w:val="21"/>
-        </w:rPr>
-        <w:t>):e</w:t>
-      </w:r>
-      <w:proofErr w:type="gramEnd"/>
-      <w:r>
-        <w:rPr>
-          <w:rFonts w:ascii="Arial" w:eastAsia="Times New Roman" w:hAnsi="Arial" w:cs="Arial"/>
-          <w:sz w:val="21"/>
-          <w:szCs w:val="21"/>
-        </w:rPr>
-        <w:t>586-</w:t>
+        <w:t>. Can J Pub Health. 2016;107(6):e586-</w:t>
       </w:r>
       <w:r>
         <w:rPr>
@@ -10037,7 +9512,7 @@
         </w:rPr>
         <w:t xml:space="preserve"> V, Sarmiento OL, Standage M, Tudor-Locke C, Zhao P, Tremblay MS; ISCOLE Research Group. </w:t>
       </w:r>
-      <w:hyperlink r:id="rId76" w:tgtFrame="_blank" w:history="1">
+      <w:hyperlink r:id="rId77" w:tgtFrame="_blank" w:history="1">
         <w:r>
           <w:rPr>
             <w:rFonts w:ascii="Arial" w:eastAsia="Times New Roman" w:hAnsi="Arial" w:cs="Arial"/>
@@ -10092,25 +9567,7 @@
           <w:sz w:val="21"/>
           <w:szCs w:val="21"/>
         </w:rPr>
-        <w:t xml:space="preserve">. </w:t>
-      </w:r>
-      <w:proofErr w:type="gramStart"/>
-      <w:r>
-        <w:rPr>
-          <w:rFonts w:ascii="Arial" w:eastAsia="Times New Roman" w:hAnsi="Arial" w:cs="Arial"/>
-          <w:sz w:val="21"/>
-          <w:szCs w:val="21"/>
-        </w:rPr>
-        <w:t>2016;12:439</w:t>
-      </w:r>
-      <w:proofErr w:type="gramEnd"/>
-      <w:r>
-        <w:rPr>
-          <w:rFonts w:ascii="Arial" w:eastAsia="Times New Roman" w:hAnsi="Arial" w:cs="Arial"/>
-          <w:sz w:val="21"/>
-          <w:szCs w:val="21"/>
-        </w:rPr>
-        <w:t>-</w:t>
+        <w:t>. 2016;12:439-</w:t>
       </w:r>
       <w:r>
         <w:rPr>
@@ -10243,7 +9700,7 @@
         </w:rPr>
         <w:t xml:space="preserve"> JM, Shephard RJ, Zhu W, Tremblay MS. </w:t>
       </w:r>
-      <w:hyperlink r:id="rId77" w:tgtFrame="_blank" w:history="1">
+      <w:hyperlink r:id="rId78" w:tgtFrame="_blank" w:history="1">
         <w:r>
           <w:rPr>
             <w:rFonts w:ascii="Arial" w:eastAsia="Times New Roman" w:hAnsi="Arial" w:cs="Arial"/>
@@ -10341,7 +9798,7 @@
         </w:rPr>
         <w:t xml:space="preserve"> VO, Reilly JJ, Tomkinson GR, the Global Matrix 2.0 Research Team. </w:t>
       </w:r>
-      <w:hyperlink r:id="rId78" w:tgtFrame="_blank" w:history="1">
+      <w:hyperlink r:id="rId79" w:tgtFrame="_blank" w:history="1">
         <w:r>
           <w:rPr>
             <w:rFonts w:ascii="Arial" w:eastAsia="Times New Roman" w:hAnsi="Arial" w:cs="Arial"/>
@@ -10360,25 +9817,7 @@
           <w:sz w:val="21"/>
           <w:szCs w:val="21"/>
         </w:rPr>
-        <w:t xml:space="preserve">. J Phys Act Health. 2016;13 Suppl </w:t>
-      </w:r>
-      <w:proofErr w:type="gramStart"/>
-      <w:r>
-        <w:rPr>
-          <w:rFonts w:ascii="Arial" w:eastAsia="Times New Roman" w:hAnsi="Arial" w:cs="Arial"/>
-          <w:sz w:val="21"/>
-          <w:szCs w:val="21"/>
-        </w:rPr>
-        <w:t>2:S</w:t>
-      </w:r>
-      <w:proofErr w:type="gramEnd"/>
-      <w:r>
-        <w:rPr>
-          <w:rFonts w:ascii="Arial" w:eastAsia="Times New Roman" w:hAnsi="Arial" w:cs="Arial"/>
-          <w:sz w:val="21"/>
-          <w:szCs w:val="21"/>
-        </w:rPr>
-        <w:t>343-</w:t>
+        <w:t>. J Phys Act Health. 2016;13 Suppl 2:S343-</w:t>
       </w:r>
       <w:r>
         <w:rPr>
@@ -10547,7 +9986,7 @@
         </w:rPr>
         <w:t xml:space="preserve"> M. </w:t>
       </w:r>
-      <w:hyperlink r:id="rId79" w:tgtFrame="_blank" w:history="1">
+      <w:hyperlink r:id="rId80" w:tgtFrame="_blank" w:history="1">
         <w:r>
           <w:rPr>
             <w:rFonts w:ascii="Arial" w:eastAsia="Times New Roman" w:hAnsi="Arial" w:cs="Arial"/>
@@ -10647,7 +10086,7 @@
         </w:rPr>
         <w:t xml:space="preserve"> SR, Salmon A, Spence JC, Timmons BW, Tremblay MS. </w:t>
       </w:r>
-      <w:hyperlink r:id="rId80" w:tgtFrame="_blank" w:history="1">
+      <w:hyperlink r:id="rId81" w:tgtFrame="_blank" w:history="1">
         <w:r>
           <w:rPr>
             <w:rFonts w:ascii="Arial" w:eastAsia="Times New Roman" w:hAnsi="Arial" w:cs="Arial"/>
@@ -10666,25 +10105,7 @@
           <w:sz w:val="21"/>
           <w:szCs w:val="21"/>
         </w:rPr>
-        <w:t xml:space="preserve">. Int J Environ Res Public Health. </w:t>
-      </w:r>
-      <w:proofErr w:type="gramStart"/>
-      <w:r>
-        <w:rPr>
-          <w:rFonts w:ascii="Arial" w:eastAsia="Times New Roman" w:hAnsi="Arial" w:cs="Arial"/>
-          <w:sz w:val="21"/>
-          <w:szCs w:val="21"/>
-        </w:rPr>
-        <w:t>2014;11:6009</w:t>
-      </w:r>
-      <w:proofErr w:type="gramEnd"/>
-      <w:r>
-        <w:rPr>
-          <w:rFonts w:ascii="Arial" w:eastAsia="Times New Roman" w:hAnsi="Arial" w:cs="Arial"/>
-          <w:sz w:val="21"/>
-          <w:szCs w:val="21"/>
-        </w:rPr>
-        <w:t>-</w:t>
+        <w:t>. Int J Environ Res Public Health. 2014;11:6009-</w:t>
       </w:r>
       <w:r>
         <w:rPr>
@@ -10781,7 +10202,7 @@
         </w:rPr>
         <w:t xml:space="preserve"> SR, Salmon A, Spence JC, Timmons BW, Tremblay MS. </w:t>
       </w:r>
-      <w:hyperlink r:id="rId81" w:tgtFrame="_blank" w:history="1">
+      <w:hyperlink r:id="rId82" w:tgtFrame="_blank" w:history="1">
         <w:r>
           <w:rPr>
             <w:rFonts w:ascii="Arial" w:eastAsia="Times New Roman" w:hAnsi="Arial" w:cs="Arial"/>
@@ -10800,25 +10221,7 @@
           <w:sz w:val="21"/>
           <w:szCs w:val="21"/>
         </w:rPr>
-        <w:t>. J Phys Act Health. 2014;11(Supp 1</w:t>
-      </w:r>
-      <w:proofErr w:type="gramStart"/>
-      <w:r>
-        <w:rPr>
-          <w:rFonts w:ascii="Arial" w:eastAsia="Times New Roman" w:hAnsi="Arial" w:cs="Arial"/>
-          <w:sz w:val="21"/>
-          <w:szCs w:val="21"/>
-        </w:rPr>
-        <w:t>):S</w:t>
-      </w:r>
-      <w:proofErr w:type="gramEnd"/>
-      <w:r>
-        <w:rPr>
-          <w:rFonts w:ascii="Arial" w:eastAsia="Times New Roman" w:hAnsi="Arial" w:cs="Arial"/>
-          <w:sz w:val="21"/>
-          <w:szCs w:val="21"/>
-        </w:rPr>
-        <w:t>26-</w:t>
+        <w:t>. J Phys Act Health. 2014;11(Supp 1):S26-</w:t>
       </w:r>
       <w:r>
         <w:rPr>
@@ -10880,7 +10283,7 @@
         </w:rPr>
         <w:t>, Cowie Bonne J. </w:t>
       </w:r>
-      <w:hyperlink r:id="rId82" w:tgtFrame="_blank" w:history="1">
+      <w:hyperlink r:id="rId83" w:tgtFrame="_blank" w:history="1">
         <w:r>
           <w:rPr>
             <w:rFonts w:ascii="Arial" w:eastAsia="Times New Roman" w:hAnsi="Arial" w:cs="Arial"/>
@@ -10899,25 +10302,7 @@
           <w:sz w:val="21"/>
           <w:szCs w:val="21"/>
         </w:rPr>
-        <w:t>. J Phys Act Health. 2014;11(Supp 1</w:t>
-      </w:r>
-      <w:proofErr w:type="gramStart"/>
-      <w:r>
-        <w:rPr>
-          <w:rFonts w:ascii="Arial" w:eastAsia="Times New Roman" w:hAnsi="Arial" w:cs="Arial"/>
-          <w:sz w:val="21"/>
-          <w:szCs w:val="21"/>
-        </w:rPr>
-        <w:t>):S</w:t>
-      </w:r>
-      <w:proofErr w:type="gramEnd"/>
-      <w:r>
-        <w:rPr>
-          <w:rFonts w:ascii="Arial" w:eastAsia="Times New Roman" w:hAnsi="Arial" w:cs="Arial"/>
-          <w:sz w:val="21"/>
-          <w:szCs w:val="21"/>
-        </w:rPr>
-        <w:t>3-S20.</w:t>
+        <w:t>. J Phys Act Health. 2014;11(Supp 1):S3-S20.</w:t>
       </w:r>
     </w:p>
     <w:p>
@@ -10962,7 +10347,7 @@
         </w:rPr>
         <w:t>, Tremblay MS. </w:t>
       </w:r>
-      <w:hyperlink r:id="rId83" w:tgtFrame="_blank" w:history="1">
+      <w:hyperlink r:id="rId84" w:tgtFrame="_blank" w:history="1">
         <w:r>
           <w:rPr>
             <w:rFonts w:ascii="Arial" w:eastAsia="Times New Roman" w:hAnsi="Arial" w:cs="Arial"/>
@@ -10981,25 +10366,7 @@
           <w:sz w:val="21"/>
           <w:szCs w:val="21"/>
         </w:rPr>
-        <w:t> Can J Public Health. 2013;104(7</w:t>
-      </w:r>
-      <w:proofErr w:type="gramStart"/>
-      <w:r>
-        <w:rPr>
-          <w:rFonts w:ascii="Arial" w:eastAsia="Times New Roman" w:hAnsi="Arial" w:cs="Arial"/>
-          <w:sz w:val="21"/>
-          <w:szCs w:val="21"/>
-        </w:rPr>
-        <w:t>):e</w:t>
-      </w:r>
-      <w:proofErr w:type="gramEnd"/>
-      <w:r>
-        <w:rPr>
-          <w:rFonts w:ascii="Arial" w:eastAsia="Times New Roman" w:hAnsi="Arial" w:cs="Arial"/>
-          <w:sz w:val="21"/>
-          <w:szCs w:val="21"/>
-        </w:rPr>
-        <w:t>487-</w:t>
+        <w:t> Can J Public Health. 2013;104(7):e487-</w:t>
       </w:r>
       <w:r>
         <w:rPr>
@@ -11052,7 +10419,7 @@
         </w:rPr>
         <w:t>, Colley RC, Borghese M, Janson K, Fink A, Tremblay MS. </w:t>
       </w:r>
-      <w:hyperlink r:id="rId84" w:tgtFrame="_blank" w:history="1">
+      <w:hyperlink r:id="rId85" w:tgtFrame="_blank" w:history="1">
         <w:r>
           <w:rPr>
             <w:rFonts w:ascii="Arial" w:eastAsia="Times New Roman" w:hAnsi="Arial" w:cs="Arial"/>
@@ -11150,7 +10517,7 @@
         </w:rPr>
         <w:t> LeBlanc AG, Borghese M, Boyer C, Tremblay MS. </w:t>
       </w:r>
-      <w:hyperlink r:id="rId85" w:tgtFrame="_blank" w:history="1">
+      <w:hyperlink r:id="rId86" w:tgtFrame="_blank" w:history="1">
         <w:r>
           <w:rPr>
             <w:rFonts w:ascii="Arial" w:eastAsia="Times New Roman" w:hAnsi="Arial" w:cs="Arial"/>
@@ -11300,7 +10667,7 @@
         </w:rPr>
         <w:t>, Colley RC, Tremblay MS. </w:t>
       </w:r>
-      <w:hyperlink r:id="rId86" w:tgtFrame="_blank" w:history="1">
+      <w:hyperlink r:id="rId87" w:tgtFrame="_blank" w:history="1">
         <w:r>
           <w:rPr>
             <w:rFonts w:ascii="Arial" w:eastAsia="Times New Roman" w:hAnsi="Arial" w:cs="Arial"/>
@@ -11450,7 +10817,7 @@
         </w:rPr>
         <w:t>. </w:t>
       </w:r>
-      <w:hyperlink r:id="rId87" w:tgtFrame="_blank" w:history="1">
+      <w:hyperlink r:id="rId88" w:tgtFrame="_blank" w:history="1">
         <w:r>
           <w:rPr>
             <w:rFonts w:ascii="Arial" w:eastAsia="Times New Roman" w:hAnsi="Arial" w:cs="Arial"/>
@@ -11618,7 +10985,7 @@
         </w:rPr>
         <w:t>, Huntington GE, Bassett DR Jr. </w:t>
       </w:r>
-      <w:hyperlink r:id="rId88" w:tgtFrame="_blank" w:history="1">
+      <w:hyperlink r:id="rId89" w:tgtFrame="_blank" w:history="1">
         <w:r>
           <w:rPr>
             <w:rFonts w:ascii="Arial" w:eastAsia="Times New Roman" w:hAnsi="Arial" w:cs="Arial"/>
@@ -11718,7 +11085,7 @@
         </w:rPr>
         <w:t>, Bassett DR. </w:t>
       </w:r>
-      <w:hyperlink r:id="rId89" w:tgtFrame="_blank" w:history="1">
+      <w:hyperlink r:id="rId90" w:tgtFrame="_blank" w:history="1">
         <w:r>
           <w:rPr>
             <w:rFonts w:ascii="Arial" w:eastAsia="Times New Roman" w:hAnsi="Arial" w:cs="Arial"/>
@@ -11870,7 +11237,7 @@
         </w:rPr>
         <w:t>, Huntington GE. </w:t>
       </w:r>
-      <w:hyperlink r:id="rId90" w:tgtFrame="_blank" w:history="1">
+      <w:hyperlink r:id="rId91" w:tgtFrame="_blank" w:history="1">
         <w:r>
           <w:rPr>
             <w:rFonts w:ascii="Arial" w:eastAsia="Times New Roman" w:hAnsi="Arial" w:cs="Arial"/>
@@ -11978,7 +11345,7 @@
         </w:rPr>
         <w:t>, Tremblay MS. </w:t>
       </w:r>
-      <w:hyperlink r:id="rId91" w:tgtFrame="_blank" w:history="1">
+      <w:hyperlink r:id="rId92" w:tgtFrame="_blank" w:history="1">
         <w:r>
           <w:rPr>
             <w:rFonts w:ascii="Arial" w:eastAsia="Times New Roman" w:hAnsi="Arial" w:cs="Arial"/>
@@ -12076,7 +11443,7 @@
         </w:rPr>
         <w:t xml:space="preserve"> DW. </w:t>
       </w:r>
-      <w:hyperlink r:id="rId92" w:tgtFrame="_blank" w:history="1">
+      <w:hyperlink r:id="rId93" w:tgtFrame="_blank" w:history="1">
         <w:r>
           <w:rPr>
             <w:rFonts w:ascii="Arial" w:eastAsia="Times New Roman" w:hAnsi="Arial" w:cs="Arial"/>
@@ -12177,7 +11544,6 @@
           <w:szCs w:val="4"/>
         </w:rPr>
       </w:pPr>
-      <w:proofErr w:type="gramStart"/>
       <w:r>
         <w:rPr>
           <w:rFonts w:ascii="Arial" w:hAnsi="Arial" w:cs="Arial"/>
@@ -12186,18 +11552,7 @@
           <w:sz w:val="24"/>
           <w:szCs w:val="24"/>
         </w:rPr>
-        <w:t>NON REFEREED</w:t>
-      </w:r>
-      <w:proofErr w:type="gramEnd"/>
-      <w:r>
-        <w:rPr>
-          <w:rFonts w:ascii="Arial" w:hAnsi="Arial" w:cs="Arial"/>
-          <w:b/>
-          <w:bCs/>
-          <w:sz w:val="24"/>
-          <w:szCs w:val="24"/>
-        </w:rPr>
-        <w:t xml:space="preserve"> PUBLICATIONS</w:t>
+        <w:t>NON REFEREED PUBLICATIONS</w:t>
       </w:r>
     </w:p>
     <w:p>
@@ -12269,7 +11624,7 @@
         </w:rPr>
         <w:t xml:space="preserve">. </w:t>
       </w:r>
-      <w:hyperlink r:id="rId93" w:history="1">
+      <w:hyperlink r:id="rId94" w:history="1">
         <w:r>
           <w:rPr>
             <w:rStyle w:val="Hyperlink"/>
@@ -12307,23 +11662,13 @@
           <w:szCs w:val="21"/>
         </w:rPr>
       </w:pPr>
-      <w:proofErr w:type="spellStart"/>
-      <w:r>
-        <w:rPr>
-          <w:rFonts w:ascii="Arial" w:hAnsi="Arial" w:cs="Arial"/>
-          <w:sz w:val="21"/>
-          <w:szCs w:val="21"/>
-        </w:rPr>
-        <w:t>ParticipACTION</w:t>
-      </w:r>
-      <w:proofErr w:type="spellEnd"/>
-      <w:r>
-        <w:rPr>
-          <w:rFonts w:ascii="Arial" w:hAnsi="Arial" w:cs="Arial"/>
-          <w:sz w:val="21"/>
-          <w:szCs w:val="21"/>
-        </w:rPr>
-        <w:t xml:space="preserve">. The role of the family in the physical activity, sedentary and sleep </w:t>
+      <w:r>
+        <w:rPr>
+          <w:rFonts w:ascii="Arial" w:hAnsi="Arial" w:cs="Arial"/>
+          <w:sz w:val="21"/>
+          <w:szCs w:val="21"/>
+        </w:rPr>
+        <w:t xml:space="preserve">ParticipACTION. The role of the family in the physical activity, sedentary and sleep </w:t>
       </w:r>
       <w:proofErr w:type="spellStart"/>
       <w:r>
@@ -12375,7 +11720,7 @@
         </w:rPr>
         <w:t xml:space="preserve">outh. </w:t>
       </w:r>
-      <w:hyperlink r:id="rId94" w:history="1">
+      <w:hyperlink r:id="rId95" w:history="1">
         <w:r>
           <w:rPr>
             <w:rStyle w:val="Hyperlink"/>
@@ -12383,9 +11728,8 @@
             <w:sz w:val="21"/>
             <w:szCs w:val="21"/>
           </w:rPr>
-          <w:t xml:space="preserve">The </w:t>
-        </w:r>
-        <w:proofErr w:type="spellStart"/>
+          <w:t>The ParticipACTION 20</w:t>
+        </w:r>
         <w:r>
           <w:rPr>
             <w:rStyle w:val="Hyperlink"/>
@@ -12393,9 +11737,8 @@
             <w:sz w:val="21"/>
             <w:szCs w:val="21"/>
           </w:rPr>
-          <w:t>ParticipACTION</w:t>
-        </w:r>
-        <w:proofErr w:type="spellEnd"/>
+          <w:t>20</w:t>
+        </w:r>
         <w:r>
           <w:rPr>
             <w:rStyle w:val="Hyperlink"/>
@@ -12403,24 +11746,6 @@
             <w:sz w:val="21"/>
             <w:szCs w:val="21"/>
           </w:rPr>
-          <w:t xml:space="preserve"> 20</w:t>
-        </w:r>
-        <w:r>
-          <w:rPr>
-            <w:rStyle w:val="Hyperlink"/>
-            <w:rFonts w:ascii="Arial" w:hAnsi="Arial" w:cs="Arial"/>
-            <w:sz w:val="21"/>
-            <w:szCs w:val="21"/>
-          </w:rPr>
-          <w:t>20</w:t>
-        </w:r>
-        <w:r>
-          <w:rPr>
-            <w:rStyle w:val="Hyperlink"/>
-            <w:rFonts w:ascii="Arial" w:hAnsi="Arial" w:cs="Arial"/>
-            <w:sz w:val="21"/>
-            <w:szCs w:val="21"/>
-          </w:rPr>
           <w:t xml:space="preserve"> Report Card on Physical Activity for Children and Youth</w:t>
         </w:r>
       </w:hyperlink>
@@ -12430,25 +11755,7 @@
           <w:sz w:val="21"/>
           <w:szCs w:val="21"/>
         </w:rPr>
-        <w:t xml:space="preserve">. Toronto: </w:t>
-      </w:r>
-      <w:proofErr w:type="spellStart"/>
-      <w:r>
-        <w:rPr>
-          <w:rFonts w:ascii="Arial" w:hAnsi="Arial" w:cs="Arial"/>
-          <w:sz w:val="21"/>
-          <w:szCs w:val="21"/>
-        </w:rPr>
-        <w:t>ParticipACTION</w:t>
-      </w:r>
-      <w:proofErr w:type="spellEnd"/>
-      <w:r>
-        <w:rPr>
-          <w:rFonts w:ascii="Arial" w:hAnsi="Arial" w:cs="Arial"/>
-          <w:sz w:val="21"/>
-          <w:szCs w:val="21"/>
-        </w:rPr>
-        <w:t>. 2020.</w:t>
+        <w:t>. Toronto: ParticipACTION. 2020.</w:t>
       </w:r>
     </w:p>
     <w:p>
@@ -12469,7 +11776,6 @@
           <w:szCs w:val="21"/>
         </w:rPr>
       </w:pPr>
-      <w:proofErr w:type="spellStart"/>
       <w:r>
         <w:rPr>
           <w:rFonts w:ascii="Arial" w:hAnsi="Arial" w:cs="Arial"/>
@@ -12478,7 +11784,6 @@
         </w:rPr>
         <w:t>ParticipACTION</w:t>
       </w:r>
-      <w:proofErr w:type="spellEnd"/>
       <w:r>
         <w:rPr>
           <w:rFonts w:ascii="Arial" w:hAnsi="Arial" w:cs="Arial"/>
@@ -12503,7 +11808,7 @@
         </w:rPr>
         <w:t xml:space="preserve"> </w:t>
       </w:r>
-      <w:hyperlink r:id="rId95" w:history="1">
+      <w:hyperlink r:id="rId96" w:history="1">
         <w:r>
           <w:rPr>
             <w:rStyle w:val="Hyperlink"/>
@@ -12513,7 +11818,6 @@
           </w:rPr>
           <w:t xml:space="preserve">The </w:t>
         </w:r>
-        <w:proofErr w:type="spellStart"/>
         <w:r>
           <w:rPr>
             <w:rStyle w:val="Hyperlink"/>
@@ -12523,7 +11827,6 @@
           </w:rPr>
           <w:t>ParticipACTION</w:t>
         </w:r>
-        <w:proofErr w:type="spellEnd"/>
         <w:r>
           <w:rPr>
             <w:rStyle w:val="Hyperlink"/>
@@ -12560,7 +11863,6 @@
         </w:rPr>
         <w:t xml:space="preserve">. Toronto: </w:t>
       </w:r>
-      <w:proofErr w:type="spellStart"/>
       <w:r>
         <w:rPr>
           <w:rFonts w:ascii="Arial" w:hAnsi="Arial" w:cs="Arial"/>
@@ -12569,7 +11871,6 @@
         </w:rPr>
         <w:t>ParticipACTION</w:t>
       </w:r>
-      <w:proofErr w:type="spellEnd"/>
       <w:r>
         <w:rPr>
           <w:rFonts w:ascii="Arial" w:hAnsi="Arial" w:cs="Arial"/>
@@ -12613,7 +11914,6 @@
           <w:szCs w:val="21"/>
         </w:rPr>
       </w:pPr>
-      <w:proofErr w:type="spellStart"/>
       <w:r>
         <w:rPr>
           <w:rFonts w:ascii="Arial" w:hAnsi="Arial" w:cs="Arial"/>
@@ -12622,7 +11922,6 @@
         </w:rPr>
         <w:t>ParticipACTION</w:t>
       </w:r>
-      <w:proofErr w:type="spellEnd"/>
       <w:r>
         <w:rPr>
           <w:rFonts w:ascii="Arial" w:hAnsi="Arial" w:cs="Arial"/>
@@ -12647,7 +11946,7 @@
         </w:rPr>
         <w:t xml:space="preserve"> </w:t>
       </w:r>
-      <w:hyperlink r:id="rId96" w:history="1">
+      <w:hyperlink r:id="rId97" w:history="1">
         <w:r>
           <w:rPr>
             <w:rStyle w:val="Hyperlink"/>
@@ -12657,7 +11956,6 @@
           </w:rPr>
           <w:t xml:space="preserve">The </w:t>
         </w:r>
-        <w:proofErr w:type="spellStart"/>
         <w:r>
           <w:rPr>
             <w:rStyle w:val="Hyperlink"/>
@@ -12667,7 +11965,6 @@
           </w:rPr>
           <w:t>ParticipACTION</w:t>
         </w:r>
-        <w:proofErr w:type="spellEnd"/>
         <w:r>
           <w:rPr>
             <w:rStyle w:val="Hyperlink"/>
@@ -12704,7 +12001,6 @@
         </w:rPr>
         <w:t xml:space="preserve">. Toronto: </w:t>
       </w:r>
-      <w:proofErr w:type="spellStart"/>
       <w:r>
         <w:rPr>
           <w:rFonts w:ascii="Arial" w:hAnsi="Arial" w:cs="Arial"/>
@@ -12713,7 +12009,6 @@
         </w:rPr>
         <w:t>ParticipACTION</w:t>
       </w:r>
-      <w:proofErr w:type="spellEnd"/>
       <w:r>
         <w:rPr>
           <w:rFonts w:ascii="Arial" w:hAnsi="Arial" w:cs="Arial"/>
@@ -12757,7 +12052,6 @@
           <w:szCs w:val="21"/>
         </w:rPr>
       </w:pPr>
-      <w:proofErr w:type="spellStart"/>
       <w:r>
         <w:rPr>
           <w:rFonts w:ascii="Arial" w:hAnsi="Arial" w:cs="Arial"/>
@@ -12766,7 +12060,6 @@
         </w:rPr>
         <w:t>ParticipACTION</w:t>
       </w:r>
-      <w:proofErr w:type="spellEnd"/>
       <w:r>
         <w:rPr>
           <w:rFonts w:ascii="Arial" w:hAnsi="Arial" w:cs="Arial"/>
@@ -12791,7 +12084,7 @@
         </w:rPr>
         <w:t xml:space="preserve"> </w:t>
       </w:r>
-      <w:hyperlink r:id="rId97" w:history="1">
+      <w:hyperlink r:id="rId98" w:history="1">
         <w:r>
           <w:rPr>
             <w:rStyle w:val="Hyperlink"/>
@@ -12801,7 +12094,6 @@
           </w:rPr>
           <w:t xml:space="preserve">The </w:t>
         </w:r>
-        <w:proofErr w:type="spellStart"/>
         <w:r>
           <w:rPr>
             <w:rStyle w:val="Hyperlink"/>
@@ -12811,7 +12103,6 @@
           </w:rPr>
           <w:t>ParticipACTION</w:t>
         </w:r>
-        <w:proofErr w:type="spellEnd"/>
         <w:r>
           <w:rPr>
             <w:rStyle w:val="Hyperlink"/>
@@ -12848,7 +12139,6 @@
         </w:rPr>
         <w:t xml:space="preserve">. Toronto: </w:t>
       </w:r>
-      <w:proofErr w:type="spellStart"/>
       <w:r>
         <w:rPr>
           <w:rFonts w:ascii="Arial" w:hAnsi="Arial" w:cs="Arial"/>
@@ -12857,7 +12147,6 @@
         </w:rPr>
         <w:t>ParticipACTION</w:t>
       </w:r>
-      <w:proofErr w:type="spellEnd"/>
       <w:r>
         <w:rPr>
           <w:rFonts w:ascii="Arial" w:hAnsi="Arial" w:cs="Arial"/>
@@ -12941,7 +12230,7 @@
         </w:rPr>
         <w:t xml:space="preserve"> </w:t>
       </w:r>
-      <w:hyperlink r:id="rId98" w:history="1">
+      <w:hyperlink r:id="rId99" w:history="1">
         <w:r>
           <w:rPr>
             <w:rStyle w:val="Hyperlink"/>
@@ -13037,7 +12326,7 @@
         </w:rPr>
         <w:t xml:space="preserve">? </w:t>
       </w:r>
-      <w:hyperlink r:id="rId99" w:history="1">
+      <w:hyperlink r:id="rId100" w:history="1">
         <w:r>
           <w:rPr>
             <w:rStyle w:val="Hyperlink"/>
@@ -13174,7 +12463,7 @@
         </w:rPr>
         <w:t xml:space="preserve">xtinct? </w:t>
       </w:r>
-      <w:hyperlink r:id="rId100" w:history="1">
+      <w:hyperlink r:id="rId101" w:history="1">
         <w:r>
           <w:rPr>
             <w:rStyle w:val="Hyperlink"/>
@@ -13236,7 +12525,7 @@
         </w:rPr>
         <w:t xml:space="preserve"> </w:t>
       </w:r>
-      <w:hyperlink r:id="rId101" w:history="1">
+      <w:hyperlink r:id="rId102" w:history="1">
         <w:r>
           <w:rPr>
             <w:rStyle w:val="Hyperlink"/>

</xml_diff>

<commit_message>
Replace Statcan link with PubMed link
</commit_message>
<xml_diff>
--- a/CV - Joel Barnes.docx
+++ b/CV - Joel Barnes.docx
@@ -645,7 +645,6 @@
         <w:t xml:space="preserve">Contributor to the </w:t>
       </w:r>
       <w:hyperlink r:id="rId10" w:history="1">
-        <w:proofErr w:type="spellStart"/>
         <w:r>
           <w:rPr>
             <w:rStyle w:val="Hyperlink"/>
@@ -653,17 +652,7 @@
             <w:sz w:val="21"/>
             <w:szCs w:val="21"/>
           </w:rPr>
-          <w:t>EpiSim</w:t>
-        </w:r>
-        <w:proofErr w:type="spellEnd"/>
-        <w:r>
-          <w:rPr>
-            <w:rStyle w:val="Hyperlink"/>
-            <w:rFonts w:ascii="Arial" w:hAnsi="Arial" w:cs="Arial"/>
-            <w:sz w:val="21"/>
-            <w:szCs w:val="21"/>
-          </w:rPr>
-          <w:t xml:space="preserve"> R package</w:t>
+          <w:t>EpiSim R package</w:t>
         </w:r>
       </w:hyperlink>
       <w:r>
@@ -672,25 +661,7 @@
           <w:sz w:val="21"/>
           <w:szCs w:val="21"/>
         </w:rPr>
-        <w:t xml:space="preserve">, which enables users to build multi-compartment models (ODE or CTMC) via an Excel workbook that specifies the model structure and age stratification. </w:t>
-      </w:r>
-      <w:proofErr w:type="spellStart"/>
-      <w:r>
-        <w:rPr>
-          <w:rFonts w:ascii="Arial" w:hAnsi="Arial" w:cs="Arial"/>
-          <w:sz w:val="21"/>
-          <w:szCs w:val="21"/>
-        </w:rPr>
-        <w:t>EpiSim</w:t>
-      </w:r>
-      <w:proofErr w:type="spellEnd"/>
-      <w:r>
-        <w:rPr>
-          <w:rFonts w:ascii="Arial" w:hAnsi="Arial" w:cs="Arial"/>
-          <w:sz w:val="21"/>
-          <w:szCs w:val="21"/>
-        </w:rPr>
-        <w:t xml:space="preserve"> has tools for sensitivity analyses and visualization of model results.</w:t>
+        <w:t>, which enables users to build multi-compartment models (ODE or CTMC) via an Excel workbook that specifies the model structure and age stratification. EpiSim has tools for sensitivity analyses and visualization of model results.</w:t>
       </w:r>
     </w:p>
     <w:p>
@@ -1503,27 +1474,7 @@
             <w:sz w:val="21"/>
             <w:szCs w:val="21"/>
           </w:rPr>
-          <w:t xml:space="preserve">Sedentary </w:t>
-        </w:r>
-        <w:proofErr w:type="spellStart"/>
-        <w:r>
-          <w:rPr>
-            <w:rStyle w:val="Hyperlink"/>
-            <w:rFonts w:ascii="Arial" w:hAnsi="Arial" w:cs="Arial"/>
-            <w:sz w:val="21"/>
-            <w:szCs w:val="21"/>
-          </w:rPr>
-          <w:t>Behaviour</w:t>
-        </w:r>
-        <w:proofErr w:type="spellEnd"/>
-        <w:r>
-          <w:rPr>
-            <w:rStyle w:val="Hyperlink"/>
-            <w:rFonts w:ascii="Arial" w:hAnsi="Arial" w:cs="Arial"/>
-            <w:sz w:val="21"/>
-            <w:szCs w:val="21"/>
-          </w:rPr>
-          <w:t xml:space="preserve"> Research Network</w:t>
+          <w:t>Sedentary Behaviour Research Network</w:t>
         </w:r>
       </w:hyperlink>
     </w:p>
@@ -2169,23 +2120,13 @@
                 <w:szCs w:val="21"/>
               </w:rPr>
             </w:pPr>
-            <w:proofErr w:type="spellStart"/>
             <w:r>
               <w:rPr>
                 <w:rFonts w:ascii="Arial" w:hAnsi="Arial" w:cs="Arial"/>
                 <w:sz w:val="21"/>
                 <w:szCs w:val="21"/>
               </w:rPr>
-              <w:t>DigitalOcean</w:t>
-            </w:r>
-            <w:proofErr w:type="spellEnd"/>
-            <w:r>
-              <w:rPr>
-                <w:rFonts w:ascii="Arial" w:hAnsi="Arial" w:cs="Arial"/>
-                <w:sz w:val="21"/>
-                <w:szCs w:val="21"/>
-              </w:rPr>
-              <w:t xml:space="preserve"> </w:t>
+              <w:t xml:space="preserve">DigitalOcean </w:t>
             </w:r>
           </w:p>
           <w:p>
@@ -3092,25 +3033,7 @@
           <w:sz w:val="21"/>
           <w:szCs w:val="21"/>
         </w:rPr>
-        <w:t xml:space="preserve">. </w:t>
-      </w:r>
-      <w:proofErr w:type="spellStart"/>
-      <w:r>
-        <w:rPr>
-          <w:rFonts w:ascii="Arial" w:eastAsia="Times New Roman" w:hAnsi="Arial" w:cs="Arial"/>
-          <w:sz w:val="21"/>
-          <w:szCs w:val="21"/>
-        </w:rPr>
-        <w:t>PLoS</w:t>
-      </w:r>
-      <w:proofErr w:type="spellEnd"/>
-      <w:r>
-        <w:rPr>
-          <w:rFonts w:ascii="Arial" w:eastAsia="Times New Roman" w:hAnsi="Arial" w:cs="Arial"/>
-          <w:sz w:val="21"/>
-          <w:szCs w:val="21"/>
-        </w:rPr>
-        <w:t xml:space="preserve"> ONE. 2022</w:t>
+        <w:t>. PLoS ONE. 2022</w:t>
       </w:r>
       <w:r>
         <w:rPr>
@@ -3147,7 +3070,6 @@
           <w:szCs w:val="21"/>
         </w:rPr>
       </w:pPr>
-      <w:proofErr w:type="spellStart"/>
       <w:r>
         <w:rPr>
           <w:rFonts w:ascii="Arial" w:eastAsia="Times New Roman" w:hAnsi="Arial" w:cs="Arial"/>
@@ -3155,16 +3077,7 @@
           <w:szCs w:val="21"/>
         </w:rPr>
         <w:lastRenderedPageBreak/>
-        <w:t>Pulkki-Raback</w:t>
-      </w:r>
-      <w:proofErr w:type="spellEnd"/>
-      <w:r>
-        <w:rPr>
-          <w:rFonts w:ascii="Arial" w:eastAsia="Times New Roman" w:hAnsi="Arial" w:cs="Arial"/>
-          <w:sz w:val="21"/>
-          <w:szCs w:val="21"/>
-        </w:rPr>
-        <w:t xml:space="preserve"> L, </w:t>
+        <w:t xml:space="preserve">Pulkki-Raback L, </w:t>
       </w:r>
       <w:r>
         <w:rPr>
@@ -3201,25 +3114,7 @@
           <w:sz w:val="21"/>
           <w:szCs w:val="21"/>
         </w:rPr>
-        <w:t xml:space="preserve">. Acta </w:t>
-      </w:r>
-      <w:proofErr w:type="spellStart"/>
-      <w:r>
-        <w:rPr>
-          <w:rFonts w:ascii="Arial" w:eastAsia="Times New Roman" w:hAnsi="Arial" w:cs="Arial"/>
-          <w:sz w:val="21"/>
-          <w:szCs w:val="21"/>
-        </w:rPr>
-        <w:t>Paediatr</w:t>
-      </w:r>
-      <w:proofErr w:type="spellEnd"/>
-      <w:r>
-        <w:rPr>
-          <w:rFonts w:ascii="Arial" w:eastAsia="Times New Roman" w:hAnsi="Arial" w:cs="Arial"/>
-          <w:sz w:val="21"/>
-          <w:szCs w:val="21"/>
-        </w:rPr>
-        <w:t xml:space="preserve">. </w:t>
+        <w:t xml:space="preserve">. Acta Paediatr. </w:t>
       </w:r>
       <w:r>
         <w:rPr>
@@ -3259,43 +3154,7 @@
           <w:sz w:val="21"/>
           <w:szCs w:val="21"/>
         </w:rPr>
-        <w:t xml:space="preserve">Ledoux AA, Barrowman N, </w:t>
-      </w:r>
-      <w:proofErr w:type="spellStart"/>
-      <w:r>
-        <w:rPr>
-          <w:rFonts w:ascii="Arial" w:eastAsia="Times New Roman" w:hAnsi="Arial" w:cs="Arial"/>
-          <w:sz w:val="21"/>
-          <w:szCs w:val="21"/>
-        </w:rPr>
-        <w:t>Bijelic</w:t>
-      </w:r>
-      <w:proofErr w:type="spellEnd"/>
-      <w:r>
-        <w:rPr>
-          <w:rFonts w:ascii="Arial" w:eastAsia="Times New Roman" w:hAnsi="Arial" w:cs="Arial"/>
-          <w:sz w:val="21"/>
-          <w:szCs w:val="21"/>
-        </w:rPr>
-        <w:t xml:space="preserve"> V, Borghese MM, Davis A, Reid S, Sangha G, </w:t>
-      </w:r>
-      <w:proofErr w:type="spellStart"/>
-      <w:r>
-        <w:rPr>
-          <w:rFonts w:ascii="Arial" w:eastAsia="Times New Roman" w:hAnsi="Arial" w:cs="Arial"/>
-          <w:sz w:val="21"/>
-          <w:szCs w:val="21"/>
-        </w:rPr>
-        <w:t>Yeates</w:t>
-      </w:r>
-      <w:proofErr w:type="spellEnd"/>
-      <w:r>
-        <w:rPr>
-          <w:rFonts w:ascii="Arial" w:eastAsia="Times New Roman" w:hAnsi="Arial" w:cs="Arial"/>
-          <w:sz w:val="21"/>
-          <w:szCs w:val="21"/>
-        </w:rPr>
-        <w:t xml:space="preserve"> KO, Tremblay MS, McGahern C, Belanger K, </w:t>
+        <w:t xml:space="preserve">Ledoux AA, Barrowman N, Bijelic V, Borghese MM, Davis A, Reid S, Sangha G, Yeates KO, Tremblay MS, McGahern C, Belanger K, </w:t>
       </w:r>
       <w:r>
         <w:rPr>
@@ -3313,61 +3172,7 @@
           <w:sz w:val="21"/>
           <w:szCs w:val="21"/>
         </w:rPr>
-        <w:t xml:space="preserve">, </w:t>
-      </w:r>
-      <w:proofErr w:type="spellStart"/>
-      <w:r>
-        <w:rPr>
-          <w:rFonts w:ascii="Arial" w:eastAsia="Times New Roman" w:hAnsi="Arial" w:cs="Arial"/>
-          <w:sz w:val="21"/>
-          <w:szCs w:val="21"/>
-        </w:rPr>
-        <w:t>Farion</w:t>
-      </w:r>
-      <w:proofErr w:type="spellEnd"/>
-      <w:r>
-        <w:rPr>
-          <w:rFonts w:ascii="Arial" w:eastAsia="Times New Roman" w:hAnsi="Arial" w:cs="Arial"/>
-          <w:sz w:val="21"/>
-          <w:szCs w:val="21"/>
-        </w:rPr>
-        <w:t xml:space="preserve"> KJ, DeMatteo C, Reed N, </w:t>
-      </w:r>
-      <w:proofErr w:type="spellStart"/>
-      <w:r>
-        <w:rPr>
-          <w:rFonts w:ascii="Arial" w:eastAsia="Times New Roman" w:hAnsi="Arial" w:cs="Arial"/>
-          <w:sz w:val="21"/>
-          <w:szCs w:val="21"/>
-        </w:rPr>
-        <w:t>Zemek</w:t>
-      </w:r>
-      <w:proofErr w:type="spellEnd"/>
-      <w:r>
-        <w:rPr>
-          <w:rFonts w:ascii="Arial" w:eastAsia="Times New Roman" w:hAnsi="Arial" w:cs="Arial"/>
-          <w:sz w:val="21"/>
-          <w:szCs w:val="21"/>
-        </w:rPr>
-        <w:t xml:space="preserve"> R for the Pediatric Emergency Research Canada (PERC) </w:t>
-      </w:r>
-      <w:proofErr w:type="spellStart"/>
-      <w:r>
-        <w:rPr>
-          <w:rFonts w:ascii="Arial" w:eastAsia="Times New Roman" w:hAnsi="Arial" w:cs="Arial"/>
-          <w:sz w:val="21"/>
-          <w:szCs w:val="21"/>
-        </w:rPr>
-        <w:t>PedCARE</w:t>
-      </w:r>
-      <w:proofErr w:type="spellEnd"/>
-      <w:r>
-        <w:rPr>
-          <w:rFonts w:ascii="Arial" w:eastAsia="Times New Roman" w:hAnsi="Arial" w:cs="Arial"/>
-          <w:sz w:val="21"/>
-          <w:szCs w:val="21"/>
-        </w:rPr>
-        <w:t xml:space="preserve"> team. </w:t>
+        <w:t xml:space="preserve">, Farion KJ, DeMatteo C, Reed N, Zemek R for the Pediatric Emergency Research Canada (PERC) PedCARE team. </w:t>
       </w:r>
       <w:hyperlink r:id="rId25" w:history="1">
         <w:r>
@@ -3377,87 +3182,7 @@
             <w:sz w:val="21"/>
             <w:szCs w:val="21"/>
           </w:rPr>
-          <w:t xml:space="preserve">Is early activity resumption after </w:t>
-        </w:r>
-        <w:proofErr w:type="spellStart"/>
-        <w:r>
-          <w:rPr>
-            <w:rStyle w:val="Hyperlink"/>
-            <w:rFonts w:ascii="Arial" w:eastAsia="Times New Roman" w:hAnsi="Arial" w:cs="Arial"/>
-            <w:sz w:val="21"/>
-            <w:szCs w:val="21"/>
-          </w:rPr>
-          <w:t>paediatric</w:t>
-        </w:r>
-        <w:proofErr w:type="spellEnd"/>
-        <w:r>
-          <w:rPr>
-            <w:rStyle w:val="Hyperlink"/>
-            <w:rFonts w:ascii="Arial" w:eastAsia="Times New Roman" w:hAnsi="Arial" w:cs="Arial"/>
-            <w:sz w:val="21"/>
-            <w:szCs w:val="21"/>
-          </w:rPr>
-          <w:t xml:space="preserve"> concussion safe and does it reduce symptom burden at 2 weeks post injury? The Pediatric Concussion Assessment of Rest and Exertion (</w:t>
-        </w:r>
-        <w:proofErr w:type="spellStart"/>
-        <w:r>
-          <w:rPr>
-            <w:rStyle w:val="Hyperlink"/>
-            <w:rFonts w:ascii="Arial" w:eastAsia="Times New Roman" w:hAnsi="Arial" w:cs="Arial"/>
-            <w:sz w:val="21"/>
-            <w:szCs w:val="21"/>
-          </w:rPr>
-          <w:t>PedCARE</w:t>
-        </w:r>
-        <w:proofErr w:type="spellEnd"/>
-        <w:r>
-          <w:rPr>
-            <w:rStyle w:val="Hyperlink"/>
-            <w:rFonts w:ascii="Arial" w:eastAsia="Times New Roman" w:hAnsi="Arial" w:cs="Arial"/>
-            <w:sz w:val="21"/>
-            <w:szCs w:val="21"/>
-          </w:rPr>
-          <w:t xml:space="preserve">) </w:t>
-        </w:r>
-        <w:proofErr w:type="spellStart"/>
-        <w:r>
-          <w:rPr>
-            <w:rStyle w:val="Hyperlink"/>
-            <w:rFonts w:ascii="Arial" w:eastAsia="Times New Roman" w:hAnsi="Arial" w:cs="Arial"/>
-            <w:sz w:val="21"/>
-            <w:szCs w:val="21"/>
-          </w:rPr>
-          <w:t>multicentre</w:t>
-        </w:r>
-        <w:proofErr w:type="spellEnd"/>
-        <w:r>
-          <w:rPr>
-            <w:rStyle w:val="Hyperlink"/>
-            <w:rFonts w:ascii="Arial" w:eastAsia="Times New Roman" w:hAnsi="Arial" w:cs="Arial"/>
-            <w:sz w:val="21"/>
-            <w:szCs w:val="21"/>
-          </w:rPr>
-          <w:t xml:space="preserve"> </w:t>
-        </w:r>
-        <w:proofErr w:type="spellStart"/>
-        <w:r>
-          <w:rPr>
-            <w:rStyle w:val="Hyperlink"/>
-            <w:rFonts w:ascii="Arial" w:eastAsia="Times New Roman" w:hAnsi="Arial" w:cs="Arial"/>
-            <w:sz w:val="21"/>
-            <w:szCs w:val="21"/>
-          </w:rPr>
-          <w:t>randomised</w:t>
-        </w:r>
-        <w:proofErr w:type="spellEnd"/>
-        <w:r>
-          <w:rPr>
-            <w:rStyle w:val="Hyperlink"/>
-            <w:rFonts w:ascii="Arial" w:eastAsia="Times New Roman" w:hAnsi="Arial" w:cs="Arial"/>
-            <w:sz w:val="21"/>
-            <w:szCs w:val="21"/>
-          </w:rPr>
-          <w:t xml:space="preserve"> clinical trial</w:t>
+          <w:t>Is early activity resumption after paediatric concussion safe and does it reduce symptom burden at 2 weeks post injury? The Pediatric Concussion Assessment of Rest and Exertion (PedCARE) multicentre randomised clinical trial</w:t>
         </w:r>
       </w:hyperlink>
       <w:r>
@@ -3498,25 +3223,7 @@
           <w:sz w:val="21"/>
           <w:szCs w:val="21"/>
         </w:rPr>
-        <w:t xml:space="preserve">Abdessemed M, Mougharbel F, Hafizi K, Cameron JD, </w:t>
-      </w:r>
-      <w:proofErr w:type="spellStart"/>
-      <w:r>
-        <w:rPr>
-          <w:rFonts w:ascii="Arial" w:eastAsia="Times New Roman" w:hAnsi="Arial" w:cs="Arial"/>
-          <w:sz w:val="21"/>
-          <w:szCs w:val="21"/>
-        </w:rPr>
-        <w:t>Heidinger</w:t>
-      </w:r>
-      <w:proofErr w:type="spellEnd"/>
-      <w:r>
-        <w:rPr>
-          <w:rFonts w:ascii="Arial" w:eastAsia="Times New Roman" w:hAnsi="Arial" w:cs="Arial"/>
-          <w:sz w:val="21"/>
-          <w:szCs w:val="21"/>
-        </w:rPr>
-        <w:t xml:space="preserve"> B, </w:t>
+        <w:t xml:space="preserve">Abdessemed M, Mougharbel F, Hafizi K, Cameron JD, Heidinger B, </w:t>
       </w:r>
       <w:r>
         <w:rPr>
@@ -3534,43 +3241,7 @@
           <w:sz w:val="21"/>
           <w:szCs w:val="21"/>
         </w:rPr>
-        <w:t xml:space="preserve">, </w:t>
-      </w:r>
-      <w:proofErr w:type="spellStart"/>
-      <w:r>
-        <w:rPr>
-          <w:rFonts w:ascii="Arial" w:eastAsia="Times New Roman" w:hAnsi="Arial" w:cs="Arial"/>
-          <w:sz w:val="21"/>
-          <w:szCs w:val="21"/>
-        </w:rPr>
-        <w:t>D’Angiulli</w:t>
-      </w:r>
-      <w:proofErr w:type="spellEnd"/>
-      <w:r>
-        <w:rPr>
-          <w:rFonts w:ascii="Arial" w:eastAsia="Times New Roman" w:hAnsi="Arial" w:cs="Arial"/>
-          <w:sz w:val="21"/>
-          <w:szCs w:val="21"/>
-        </w:rPr>
-        <w:t xml:space="preserve"> A, Adamo KB, Carson V, </w:t>
-      </w:r>
-      <w:proofErr w:type="spellStart"/>
-      <w:r>
-        <w:rPr>
-          <w:rFonts w:ascii="Arial" w:eastAsia="Times New Roman" w:hAnsi="Arial" w:cs="Arial"/>
-          <w:sz w:val="21"/>
-          <w:szCs w:val="21"/>
-        </w:rPr>
-        <w:t>Okely</w:t>
-      </w:r>
-      <w:proofErr w:type="spellEnd"/>
-      <w:r>
-        <w:rPr>
-          <w:rFonts w:ascii="Arial" w:eastAsia="Times New Roman" w:hAnsi="Arial" w:cs="Arial"/>
-          <w:sz w:val="21"/>
-          <w:szCs w:val="21"/>
-        </w:rPr>
-        <w:t xml:space="preserve"> AD, Lang JJ, Timmons BW, Longmuir PE, Tremblay MS, Tucker P, Goldfield GS. </w:t>
+        <w:t xml:space="preserve">, D’Angiulli A, Adamo KB, Carson V, Okely AD, Lang JJ, Timmons BW, Longmuir PE, Tremblay MS, Tucker P, Goldfield GS. </w:t>
       </w:r>
       <w:hyperlink r:id="rId26" w:history="1">
         <w:r>
@@ -3589,25 +3260,7 @@
           <w:sz w:val="21"/>
           <w:szCs w:val="21"/>
         </w:rPr>
-        <w:t xml:space="preserve">. </w:t>
-      </w:r>
-      <w:proofErr w:type="spellStart"/>
-      <w:r>
-        <w:rPr>
-          <w:rFonts w:ascii="Arial" w:eastAsia="Times New Roman" w:hAnsi="Arial" w:cs="Arial"/>
-          <w:sz w:val="21"/>
-          <w:szCs w:val="21"/>
-        </w:rPr>
-        <w:t>Ment</w:t>
-      </w:r>
-      <w:proofErr w:type="spellEnd"/>
-      <w:r>
-        <w:rPr>
-          <w:rFonts w:ascii="Arial" w:eastAsia="Times New Roman" w:hAnsi="Arial" w:cs="Arial"/>
-          <w:sz w:val="21"/>
-          <w:szCs w:val="21"/>
-        </w:rPr>
-        <w:t xml:space="preserve"> Health Phys Act. 2021;21:100422.</w:t>
+        <w:t>. Ment Health Phys Act. 2021;21:100422.</w:t>
       </w:r>
     </w:p>
     <w:p>
@@ -3651,23 +3304,13 @@
         </w:rPr>
         <w:t xml:space="preserve">, González SA, Tremblay MS. Gender differences in physical activity and sedentary behavior: results from over 200,000 Latin-American children and adolescents. </w:t>
       </w:r>
-      <w:proofErr w:type="spellStart"/>
-      <w:r>
-        <w:rPr>
-          <w:rFonts w:ascii="Arial" w:eastAsia="Times New Roman" w:hAnsi="Arial" w:cs="Arial"/>
-          <w:sz w:val="21"/>
-          <w:szCs w:val="21"/>
-        </w:rPr>
-        <w:t>PLoS</w:t>
-      </w:r>
-      <w:proofErr w:type="spellEnd"/>
-      <w:r>
-        <w:rPr>
-          <w:rFonts w:ascii="Arial" w:eastAsia="Times New Roman" w:hAnsi="Arial" w:cs="Arial"/>
-          <w:sz w:val="21"/>
-          <w:szCs w:val="21"/>
-        </w:rPr>
-        <w:t xml:space="preserve"> ONE. 2021;16(8):e0255353</w:t>
+      <w:r>
+        <w:rPr>
+          <w:rFonts w:ascii="Arial" w:eastAsia="Times New Roman" w:hAnsi="Arial" w:cs="Arial"/>
+          <w:sz w:val="21"/>
+          <w:szCs w:val="21"/>
+        </w:rPr>
+        <w:t>PLoS ONE. 2021;16(8):e0255353</w:t>
       </w:r>
       <w:r>
         <w:rPr>
@@ -3728,25 +3371,7 @@
           <w:sz w:val="21"/>
           <w:szCs w:val="21"/>
         </w:rPr>
-        <w:t xml:space="preserve">. </w:t>
-      </w:r>
-      <w:proofErr w:type="spellStart"/>
-      <w:r>
-        <w:rPr>
-          <w:rFonts w:ascii="Arial" w:eastAsia="Times New Roman" w:hAnsi="Arial" w:cs="Arial"/>
-          <w:sz w:val="21"/>
-          <w:szCs w:val="21"/>
-        </w:rPr>
-        <w:t>PLoS</w:t>
-      </w:r>
-      <w:proofErr w:type="spellEnd"/>
-      <w:r>
-        <w:rPr>
-          <w:rFonts w:ascii="Arial" w:eastAsia="Times New Roman" w:hAnsi="Arial" w:cs="Arial"/>
-          <w:sz w:val="21"/>
-          <w:szCs w:val="21"/>
-        </w:rPr>
-        <w:t xml:space="preserve"> ONE. 202</w:t>
+        <w:t>. PLoS ONE. 202</w:t>
       </w:r>
       <w:r>
         <w:rPr>
@@ -3950,25 +3575,7 @@
           <w:sz w:val="21"/>
           <w:szCs w:val="21"/>
         </w:rPr>
-        <w:t xml:space="preserve">, Blanchette S, Faulkner G, </w:t>
-      </w:r>
-      <w:proofErr w:type="spellStart"/>
-      <w:r>
-        <w:rPr>
-          <w:rFonts w:ascii="Arial" w:eastAsia="Times New Roman" w:hAnsi="Arial" w:cs="Arial"/>
-          <w:sz w:val="21"/>
-          <w:szCs w:val="21"/>
-        </w:rPr>
-        <w:t>Riazi</w:t>
-      </w:r>
-      <w:proofErr w:type="spellEnd"/>
-      <w:r>
-        <w:rPr>
-          <w:rFonts w:ascii="Arial" w:eastAsia="Times New Roman" w:hAnsi="Arial" w:cs="Arial"/>
-          <w:sz w:val="21"/>
-          <w:szCs w:val="21"/>
-        </w:rPr>
-        <w:t xml:space="preserve"> NA, Trudeau F, Tremblay MS. </w:t>
+        <w:t xml:space="preserve">, Blanchette S, Faulkner G, Riazi NA, Trudeau F, Tremblay MS. </w:t>
       </w:r>
       <w:hyperlink r:id="rId30" w:history="1">
         <w:r>
@@ -3987,43 +3594,7 @@
           <w:sz w:val="21"/>
           <w:szCs w:val="21"/>
         </w:rPr>
-        <w:t xml:space="preserve">. </w:t>
-      </w:r>
-      <w:proofErr w:type="spellStart"/>
-      <w:r>
-        <w:rPr>
-          <w:rFonts w:ascii="Arial" w:eastAsia="Times New Roman" w:hAnsi="Arial" w:cs="Arial"/>
-          <w:sz w:val="21"/>
-          <w:szCs w:val="21"/>
-        </w:rPr>
-        <w:t>Pediatr</w:t>
-      </w:r>
-      <w:proofErr w:type="spellEnd"/>
-      <w:r>
-        <w:rPr>
-          <w:rFonts w:ascii="Arial" w:eastAsia="Times New Roman" w:hAnsi="Arial" w:cs="Arial"/>
-          <w:sz w:val="21"/>
-          <w:szCs w:val="21"/>
-        </w:rPr>
-        <w:t xml:space="preserve"> </w:t>
-      </w:r>
-      <w:proofErr w:type="spellStart"/>
-      <w:r>
-        <w:rPr>
-          <w:rFonts w:ascii="Arial" w:eastAsia="Times New Roman" w:hAnsi="Arial" w:cs="Arial"/>
-          <w:sz w:val="21"/>
-          <w:szCs w:val="21"/>
-        </w:rPr>
-        <w:t>Exerc</w:t>
-      </w:r>
-      <w:proofErr w:type="spellEnd"/>
-      <w:r>
-        <w:rPr>
-          <w:rFonts w:ascii="Arial" w:eastAsia="Times New Roman" w:hAnsi="Arial" w:cs="Arial"/>
-          <w:sz w:val="21"/>
-          <w:szCs w:val="21"/>
-        </w:rPr>
-        <w:t xml:space="preserve"> Sci. </w:t>
+        <w:t xml:space="preserve">. Pediatr Exerc Sci. </w:t>
       </w:r>
       <w:r>
         <w:rPr>
@@ -4063,25 +3634,7 @@
           <w:sz w:val="21"/>
           <w:szCs w:val="21"/>
         </w:rPr>
-        <w:t xml:space="preserve">Ludwig A, Berthiaume P, </w:t>
-      </w:r>
-      <w:proofErr w:type="spellStart"/>
-      <w:r>
-        <w:rPr>
-          <w:rFonts w:ascii="Arial" w:eastAsia="Times New Roman" w:hAnsi="Arial" w:cs="Arial"/>
-          <w:sz w:val="21"/>
-          <w:szCs w:val="21"/>
-        </w:rPr>
-        <w:t>Orpana</w:t>
-      </w:r>
-      <w:proofErr w:type="spellEnd"/>
-      <w:r>
-        <w:rPr>
-          <w:rFonts w:ascii="Arial" w:eastAsia="Times New Roman" w:hAnsi="Arial" w:cs="Arial"/>
-          <w:sz w:val="21"/>
-          <w:szCs w:val="21"/>
-        </w:rPr>
-        <w:t xml:space="preserve"> H, Nadeau C, Diasparra M, </w:t>
+        <w:t xml:space="preserve">Ludwig A, Berthiaume P, Orpana H, Nadeau C, Diasparra M, </w:t>
       </w:r>
       <w:r>
         <w:rPr>
@@ -4118,25 +3671,7 @@
           <w:sz w:val="21"/>
           <w:szCs w:val="21"/>
         </w:rPr>
-        <w:t xml:space="preserve">. Can </w:t>
-      </w:r>
-      <w:proofErr w:type="spellStart"/>
-      <w:r>
-        <w:rPr>
-          <w:rFonts w:ascii="Arial" w:eastAsia="Times New Roman" w:hAnsi="Arial" w:cs="Arial"/>
-          <w:sz w:val="21"/>
-          <w:szCs w:val="21"/>
-        </w:rPr>
-        <w:t>Commun</w:t>
-      </w:r>
-      <w:proofErr w:type="spellEnd"/>
-      <w:r>
-        <w:rPr>
-          <w:rFonts w:ascii="Arial" w:eastAsia="Times New Roman" w:hAnsi="Arial" w:cs="Arial"/>
-          <w:sz w:val="21"/>
-          <w:szCs w:val="21"/>
-        </w:rPr>
-        <w:t xml:space="preserve"> Dis Rep. 2020;46(11/12):409-421.</w:t>
+        <w:t>. Can Commun Dis Rep. 2020;46(11/12):409-421.</w:t>
       </w:r>
     </w:p>
     <w:p>
@@ -4188,47 +3723,7 @@
             <w:sz w:val="21"/>
             <w:szCs w:val="21"/>
           </w:rPr>
-          <w:t xml:space="preserve">24-hour movement </w:t>
-        </w:r>
-        <w:proofErr w:type="spellStart"/>
-        <w:r>
-          <w:rPr>
-            <w:rStyle w:val="Hyperlink"/>
-            <w:rFonts w:ascii="Arial" w:eastAsia="Times New Roman" w:hAnsi="Arial" w:cs="Arial"/>
-            <w:sz w:val="21"/>
-            <w:szCs w:val="21"/>
-          </w:rPr>
-          <w:t>behaviours</w:t>
-        </w:r>
-        <w:proofErr w:type="spellEnd"/>
-        <w:r>
-          <w:rPr>
-            <w:rStyle w:val="Hyperlink"/>
-            <w:rFonts w:ascii="Arial" w:eastAsia="Times New Roman" w:hAnsi="Arial" w:cs="Arial"/>
-            <w:sz w:val="21"/>
-            <w:szCs w:val="21"/>
-          </w:rPr>
-          <w:t xml:space="preserve"> and internalizing and externalizing </w:t>
-        </w:r>
-        <w:proofErr w:type="spellStart"/>
-        <w:r>
-          <w:rPr>
-            <w:rStyle w:val="Hyperlink"/>
-            <w:rFonts w:ascii="Arial" w:eastAsia="Times New Roman" w:hAnsi="Arial" w:cs="Arial"/>
-            <w:sz w:val="21"/>
-            <w:szCs w:val="21"/>
-          </w:rPr>
-          <w:t>behaviours</w:t>
-        </w:r>
-        <w:proofErr w:type="spellEnd"/>
-        <w:r>
-          <w:rPr>
-            <w:rStyle w:val="Hyperlink"/>
-            <w:rFonts w:ascii="Arial" w:eastAsia="Times New Roman" w:hAnsi="Arial" w:cs="Arial"/>
-            <w:sz w:val="21"/>
-            <w:szCs w:val="21"/>
-          </w:rPr>
-          <w:t xml:space="preserve"> among youth</w:t>
+          <w:t>24-hour movement behaviours and internalizing and externalizing behaviours among youth</w:t>
         </w:r>
       </w:hyperlink>
       <w:r>
@@ -4237,25 +3732,7 @@
           <w:sz w:val="21"/>
           <w:szCs w:val="21"/>
         </w:rPr>
-        <w:t xml:space="preserve">. J </w:t>
-      </w:r>
-      <w:proofErr w:type="spellStart"/>
-      <w:r>
-        <w:rPr>
-          <w:rFonts w:ascii="Arial" w:eastAsia="Times New Roman" w:hAnsi="Arial" w:cs="Arial"/>
-          <w:sz w:val="21"/>
-          <w:szCs w:val="21"/>
-        </w:rPr>
-        <w:t>Adolesc</w:t>
-      </w:r>
-      <w:proofErr w:type="spellEnd"/>
-      <w:r>
-        <w:rPr>
-          <w:rFonts w:ascii="Arial" w:eastAsia="Times New Roman" w:hAnsi="Arial" w:cs="Arial"/>
-          <w:sz w:val="21"/>
-          <w:szCs w:val="21"/>
-        </w:rPr>
-        <w:t xml:space="preserve"> Health. </w:t>
+        <w:t xml:space="preserve">. J Adolesc Health. </w:t>
       </w:r>
       <w:r>
         <w:rPr>
@@ -4393,25 +3870,7 @@
           <w:sz w:val="21"/>
           <w:szCs w:val="21"/>
         </w:rPr>
-        <w:t xml:space="preserve">. J </w:t>
-      </w:r>
-      <w:proofErr w:type="spellStart"/>
-      <w:r>
-        <w:rPr>
-          <w:rFonts w:ascii="Arial" w:eastAsia="Times New Roman" w:hAnsi="Arial" w:cs="Arial"/>
-          <w:sz w:val="21"/>
-          <w:szCs w:val="21"/>
-        </w:rPr>
-        <w:t>Exerc</w:t>
-      </w:r>
-      <w:proofErr w:type="spellEnd"/>
-      <w:r>
-        <w:rPr>
-          <w:rFonts w:ascii="Arial" w:eastAsia="Times New Roman" w:hAnsi="Arial" w:cs="Arial"/>
-          <w:sz w:val="21"/>
-          <w:szCs w:val="21"/>
-        </w:rPr>
-        <w:t xml:space="preserve"> Sci Fit. 2020;18(2):80-88.</w:t>
+        <w:t>. J Exerc Sci Fit. 2020;18(2):80-88.</w:t>
       </w:r>
     </w:p>
     <w:p>
@@ -4463,27 +3922,7 @@
             <w:sz w:val="21"/>
             <w:szCs w:val="21"/>
           </w:rPr>
-          <w:t xml:space="preserve">Testing validity of </w:t>
-        </w:r>
-        <w:proofErr w:type="spellStart"/>
-        <w:r>
-          <w:rPr>
-            <w:rStyle w:val="Hyperlink"/>
-            <w:rFonts w:ascii="Arial" w:eastAsia="Times New Roman" w:hAnsi="Arial" w:cs="Arial"/>
-            <w:sz w:val="21"/>
-            <w:szCs w:val="21"/>
-          </w:rPr>
-          <w:t>FitnessGram</w:t>
-        </w:r>
-        <w:proofErr w:type="spellEnd"/>
-        <w:r>
-          <w:rPr>
-            <w:rStyle w:val="Hyperlink"/>
-            <w:rFonts w:ascii="Arial" w:eastAsia="Times New Roman" w:hAnsi="Arial" w:cs="Arial"/>
-            <w:sz w:val="21"/>
-            <w:szCs w:val="21"/>
-          </w:rPr>
-          <w:t xml:space="preserve"> in two samples of US adolescents (12-15 years)</w:t>
+          <w:t>Testing validity of FitnessGram in two samples of US adolescents (12-15 years)</w:t>
         </w:r>
       </w:hyperlink>
       <w:r>
@@ -4500,25 +3939,7 @@
           <w:sz w:val="21"/>
           <w:szCs w:val="21"/>
         </w:rPr>
-        <w:t xml:space="preserve">J </w:t>
-      </w:r>
-      <w:proofErr w:type="spellStart"/>
-      <w:r>
-        <w:rPr>
-          <w:rFonts w:ascii="Arial" w:eastAsia="Times New Roman" w:hAnsi="Arial" w:cs="Arial"/>
-          <w:sz w:val="21"/>
-          <w:szCs w:val="21"/>
-        </w:rPr>
-        <w:t>Exerc</w:t>
-      </w:r>
-      <w:proofErr w:type="spellEnd"/>
-      <w:r>
-        <w:rPr>
-          <w:rFonts w:ascii="Arial" w:eastAsia="Times New Roman" w:hAnsi="Arial" w:cs="Arial"/>
-          <w:sz w:val="21"/>
-          <w:szCs w:val="21"/>
-        </w:rPr>
-        <w:t xml:space="preserve"> Sci Fit. 2020;18(3):129-135</w:t>
+        <w:t>J Exerc Sci Fit. 2020;18(3):129-135</w:t>
       </w:r>
       <w:r>
         <w:rPr>
@@ -4587,43 +4008,7 @@
           <w:sz w:val="21"/>
           <w:szCs w:val="21"/>
         </w:rPr>
-        <w:t xml:space="preserve">. </w:t>
-      </w:r>
-      <w:proofErr w:type="spellStart"/>
-      <w:r>
-        <w:rPr>
-          <w:rFonts w:ascii="Arial" w:eastAsia="Times New Roman" w:hAnsi="Arial" w:cs="Arial"/>
-          <w:sz w:val="21"/>
-          <w:szCs w:val="21"/>
-        </w:rPr>
-        <w:t>Comput</w:t>
-      </w:r>
-      <w:proofErr w:type="spellEnd"/>
-      <w:r>
-        <w:rPr>
-          <w:rFonts w:ascii="Arial" w:eastAsia="Times New Roman" w:hAnsi="Arial" w:cs="Arial"/>
-          <w:sz w:val="21"/>
-          <w:szCs w:val="21"/>
-        </w:rPr>
-        <w:t xml:space="preserve"> Human </w:t>
-      </w:r>
-      <w:proofErr w:type="spellStart"/>
-      <w:r>
-        <w:rPr>
-          <w:rFonts w:ascii="Arial" w:eastAsia="Times New Roman" w:hAnsi="Arial" w:cs="Arial"/>
-          <w:sz w:val="21"/>
-          <w:szCs w:val="21"/>
-        </w:rPr>
-        <w:t>Behav</w:t>
-      </w:r>
-      <w:proofErr w:type="spellEnd"/>
-      <w:r>
-        <w:rPr>
-          <w:rFonts w:ascii="Arial" w:eastAsia="Times New Roman" w:hAnsi="Arial" w:cs="Arial"/>
-          <w:sz w:val="21"/>
-          <w:szCs w:val="21"/>
-        </w:rPr>
-        <w:t>.</w:t>
+        <w:t>. Comput Human Behav.</w:t>
       </w:r>
       <w:r>
         <w:rPr>
@@ -4701,25 +4086,7 @@
           <w:sz w:val="21"/>
           <w:szCs w:val="21"/>
         </w:rPr>
-        <w:t xml:space="preserve">. </w:t>
-      </w:r>
-      <w:proofErr w:type="spellStart"/>
-      <w:r>
-        <w:rPr>
-          <w:rFonts w:ascii="Arial" w:eastAsia="Times New Roman" w:hAnsi="Arial" w:cs="Arial"/>
-          <w:sz w:val="21"/>
-          <w:szCs w:val="21"/>
-        </w:rPr>
-        <w:t>PLoS</w:t>
-      </w:r>
-      <w:proofErr w:type="spellEnd"/>
-      <w:r>
-        <w:rPr>
-          <w:rFonts w:ascii="Arial" w:eastAsia="Times New Roman" w:hAnsi="Arial" w:cs="Arial"/>
-          <w:sz w:val="21"/>
-          <w:szCs w:val="21"/>
-        </w:rPr>
-        <w:t xml:space="preserve"> ONE. 2020;15(2): e0228592.</w:t>
+        <w:t>. PLoS ONE. 2020;15(2): e0228592.</w:t>
       </w:r>
     </w:p>
     <w:p>
@@ -4844,43 +4211,7 @@
           <w:sz w:val="21"/>
           <w:szCs w:val="21"/>
         </w:rPr>
-        <w:t xml:space="preserve">. Int J </w:t>
-      </w:r>
-      <w:proofErr w:type="spellStart"/>
-      <w:r>
-        <w:rPr>
-          <w:rFonts w:ascii="Arial" w:eastAsia="Times New Roman" w:hAnsi="Arial" w:cs="Arial"/>
-          <w:sz w:val="21"/>
-          <w:szCs w:val="21"/>
-        </w:rPr>
-        <w:t>Behav</w:t>
-      </w:r>
-      <w:proofErr w:type="spellEnd"/>
-      <w:r>
-        <w:rPr>
-          <w:rFonts w:ascii="Arial" w:eastAsia="Times New Roman" w:hAnsi="Arial" w:cs="Arial"/>
-          <w:sz w:val="21"/>
-          <w:szCs w:val="21"/>
-        </w:rPr>
-        <w:t xml:space="preserve"> </w:t>
-      </w:r>
-      <w:proofErr w:type="spellStart"/>
-      <w:r>
-        <w:rPr>
-          <w:rFonts w:ascii="Arial" w:eastAsia="Times New Roman" w:hAnsi="Arial" w:cs="Arial"/>
-          <w:sz w:val="21"/>
-          <w:szCs w:val="21"/>
-        </w:rPr>
-        <w:t>Nutr</w:t>
-      </w:r>
-      <w:proofErr w:type="spellEnd"/>
-      <w:r>
-        <w:rPr>
-          <w:rFonts w:ascii="Arial" w:eastAsia="Times New Roman" w:hAnsi="Arial" w:cs="Arial"/>
-          <w:sz w:val="21"/>
-          <w:szCs w:val="21"/>
-        </w:rPr>
-        <w:t xml:space="preserve"> Phys Act. 2019;16(1):105.</w:t>
+        <w:t>. Int J Behav Nutr Phys Act. 2019;16(1):105.</w:t>
       </w:r>
     </w:p>
     <w:p>
@@ -4944,43 +4275,7 @@
           <w:sz w:val="21"/>
           <w:szCs w:val="21"/>
         </w:rPr>
-        <w:t xml:space="preserve">. Int J </w:t>
-      </w:r>
-      <w:proofErr w:type="spellStart"/>
-      <w:r>
-        <w:rPr>
-          <w:rFonts w:ascii="Arial" w:eastAsia="Times New Roman" w:hAnsi="Arial" w:cs="Arial"/>
-          <w:sz w:val="21"/>
-          <w:szCs w:val="21"/>
-        </w:rPr>
-        <w:t>Behav</w:t>
-      </w:r>
-      <w:proofErr w:type="spellEnd"/>
-      <w:r>
-        <w:rPr>
-          <w:rFonts w:ascii="Arial" w:eastAsia="Times New Roman" w:hAnsi="Arial" w:cs="Arial"/>
-          <w:sz w:val="21"/>
-          <w:szCs w:val="21"/>
-        </w:rPr>
-        <w:t xml:space="preserve"> </w:t>
-      </w:r>
-      <w:proofErr w:type="spellStart"/>
-      <w:r>
-        <w:rPr>
-          <w:rFonts w:ascii="Arial" w:eastAsia="Times New Roman" w:hAnsi="Arial" w:cs="Arial"/>
-          <w:sz w:val="21"/>
-          <w:szCs w:val="21"/>
-        </w:rPr>
-        <w:t>Nutr</w:t>
-      </w:r>
-      <w:proofErr w:type="spellEnd"/>
-      <w:r>
-        <w:rPr>
-          <w:rFonts w:ascii="Arial" w:eastAsia="Times New Roman" w:hAnsi="Arial" w:cs="Arial"/>
-          <w:sz w:val="21"/>
-          <w:szCs w:val="21"/>
-        </w:rPr>
-        <w:t xml:space="preserve"> Phys Act. 2019;16(1):94.</w:t>
+        <w:t>. Int J Behav Nutr Phys Act. 2019;16(1):94.</w:t>
       </w:r>
     </w:p>
     <w:p>
@@ -5108,25 +4403,7 @@
           <w:sz w:val="21"/>
           <w:szCs w:val="21"/>
         </w:rPr>
-        <w:t xml:space="preserve">. </w:t>
-      </w:r>
-      <w:proofErr w:type="spellStart"/>
-      <w:r>
-        <w:rPr>
-          <w:rFonts w:ascii="Arial" w:eastAsia="Times New Roman" w:hAnsi="Arial" w:cs="Arial"/>
-          <w:sz w:val="21"/>
-          <w:szCs w:val="21"/>
-        </w:rPr>
-        <w:t>PLoS</w:t>
-      </w:r>
-      <w:proofErr w:type="spellEnd"/>
-      <w:r>
-        <w:rPr>
-          <w:rFonts w:ascii="Arial" w:eastAsia="Times New Roman" w:hAnsi="Arial" w:cs="Arial"/>
-          <w:sz w:val="21"/>
-          <w:szCs w:val="21"/>
-        </w:rPr>
-        <w:t xml:space="preserve"> ONE. 2019;14(9):e0223116.</w:t>
+        <w:t>. PLoS ONE. 2019;14(9):e0223116.</w:t>
       </w:r>
     </w:p>
     <w:p>
@@ -5169,79 +4446,7 @@
           <w:sz w:val="21"/>
           <w:szCs w:val="21"/>
         </w:rPr>
-        <w:t xml:space="preserve">, </w:t>
-      </w:r>
-      <w:proofErr w:type="spellStart"/>
-      <w:r>
-        <w:rPr>
-          <w:rFonts w:ascii="Arial" w:eastAsia="Times New Roman" w:hAnsi="Arial" w:cs="Arial"/>
-          <w:sz w:val="21"/>
-          <w:szCs w:val="21"/>
-        </w:rPr>
-        <w:t>Forse</w:t>
-      </w:r>
-      <w:proofErr w:type="spellEnd"/>
-      <w:r>
-        <w:rPr>
-          <w:rFonts w:ascii="Arial" w:eastAsia="Times New Roman" w:hAnsi="Arial" w:cs="Arial"/>
-          <w:sz w:val="21"/>
-          <w:szCs w:val="21"/>
-        </w:rPr>
-        <w:t xml:space="preserve"> ML, Turner E, González SA, Kalinowski J, Katzmarzyk PT, Lee EY, </w:t>
-      </w:r>
-      <w:proofErr w:type="spellStart"/>
-      <w:r>
-        <w:rPr>
-          <w:rFonts w:ascii="Arial" w:eastAsia="Times New Roman" w:hAnsi="Arial" w:cs="Arial"/>
-          <w:sz w:val="21"/>
-          <w:szCs w:val="21"/>
-        </w:rPr>
-        <w:t>Ocansey</w:t>
-      </w:r>
-      <w:proofErr w:type="spellEnd"/>
-      <w:r>
-        <w:rPr>
-          <w:rFonts w:ascii="Arial" w:eastAsia="Times New Roman" w:hAnsi="Arial" w:cs="Arial"/>
-          <w:sz w:val="21"/>
-          <w:szCs w:val="21"/>
-        </w:rPr>
-        <w:t xml:space="preserve"> R, Reilly JJ, </w:t>
-      </w:r>
-      <w:proofErr w:type="spellStart"/>
-      <w:r>
-        <w:rPr>
-          <w:rFonts w:ascii="Arial" w:eastAsia="Times New Roman" w:hAnsi="Arial" w:cs="Arial"/>
-          <w:sz w:val="21"/>
-          <w:szCs w:val="21"/>
-        </w:rPr>
-        <w:t>Schranz</w:t>
-      </w:r>
-      <w:proofErr w:type="spellEnd"/>
-      <w:r>
-        <w:rPr>
-          <w:rFonts w:ascii="Arial" w:eastAsia="Times New Roman" w:hAnsi="Arial" w:cs="Arial"/>
-          <w:sz w:val="21"/>
-          <w:szCs w:val="21"/>
-        </w:rPr>
-        <w:t xml:space="preserve"> N, </w:t>
-      </w:r>
-      <w:proofErr w:type="spellStart"/>
-      <w:r>
-        <w:rPr>
-          <w:rFonts w:ascii="Arial" w:eastAsia="Times New Roman" w:hAnsi="Arial" w:cs="Arial"/>
-          <w:sz w:val="21"/>
-          <w:szCs w:val="21"/>
-        </w:rPr>
-        <w:t>Vanderloo</w:t>
-      </w:r>
-      <w:proofErr w:type="spellEnd"/>
-      <w:r>
-        <w:rPr>
-          <w:rFonts w:ascii="Arial" w:eastAsia="Times New Roman" w:hAnsi="Arial" w:cs="Arial"/>
-          <w:sz w:val="21"/>
-          <w:szCs w:val="21"/>
-        </w:rPr>
-        <w:t xml:space="preserve"> LM, Tremblay MS. </w:t>
+        <w:t>, Forse ML, Turner E, González SA, Kalinowski J, Katzmarzyk PT, Lee EY, Ocansey R, Reilly JJ, Schranz N, Vanderloo LM, Tremblay MS. </w:t>
       </w:r>
       <w:hyperlink r:id="rId43" w:tgtFrame="_blank" w:history="1">
         <w:r>
@@ -5326,25 +4531,7 @@
           <w:sz w:val="21"/>
           <w:szCs w:val="21"/>
         </w:rPr>
-        <w:t xml:space="preserve">. </w:t>
-      </w:r>
-      <w:proofErr w:type="spellStart"/>
-      <w:r>
-        <w:rPr>
-          <w:rFonts w:ascii="Arial" w:eastAsia="Times New Roman" w:hAnsi="Arial" w:cs="Arial"/>
-          <w:sz w:val="21"/>
-          <w:szCs w:val="21"/>
-        </w:rPr>
-        <w:t>Pediatr</w:t>
-      </w:r>
-      <w:proofErr w:type="spellEnd"/>
-      <w:r>
-        <w:rPr>
-          <w:rFonts w:ascii="Arial" w:eastAsia="Times New Roman" w:hAnsi="Arial" w:cs="Arial"/>
-          <w:sz w:val="21"/>
-          <w:szCs w:val="21"/>
-        </w:rPr>
-        <w:t>. 2019;144(3):e20190187.</w:t>
+        <w:t>. Pediatr. 2019;144(3):e20190187.</w:t>
       </w:r>
     </w:p>
     <w:p>
@@ -5368,25 +4555,7 @@
           <w:sz w:val="21"/>
           <w:szCs w:val="21"/>
         </w:rPr>
-        <w:t xml:space="preserve">Delisle </w:t>
-      </w:r>
-      <w:proofErr w:type="spellStart"/>
-      <w:r>
-        <w:rPr>
-          <w:rFonts w:ascii="Arial" w:eastAsia="Times New Roman" w:hAnsi="Arial" w:cs="Arial"/>
-          <w:sz w:val="21"/>
-          <w:szCs w:val="21"/>
-        </w:rPr>
-        <w:t>Nyström</w:t>
-      </w:r>
-      <w:proofErr w:type="spellEnd"/>
-      <w:r>
-        <w:rPr>
-          <w:rFonts w:ascii="Arial" w:eastAsia="Times New Roman" w:hAnsi="Arial" w:cs="Arial"/>
-          <w:sz w:val="21"/>
-          <w:szCs w:val="21"/>
-        </w:rPr>
-        <w:t xml:space="preserve"> C, </w:t>
+        <w:t>Delisle Nyström C, </w:t>
       </w:r>
       <w:r>
         <w:rPr>
@@ -5405,25 +4574,7 @@
           <w:sz w:val="21"/>
           <w:szCs w:val="21"/>
         </w:rPr>
-        <w:t xml:space="preserve">, Blanchette S, Faulkner G, Leduc G, </w:t>
-      </w:r>
-      <w:proofErr w:type="spellStart"/>
-      <w:r>
-        <w:rPr>
-          <w:rFonts w:ascii="Arial" w:eastAsia="Times New Roman" w:hAnsi="Arial" w:cs="Arial"/>
-          <w:sz w:val="21"/>
-          <w:szCs w:val="21"/>
-        </w:rPr>
-        <w:t>Riazi</w:t>
-      </w:r>
-      <w:proofErr w:type="spellEnd"/>
-      <w:r>
-        <w:rPr>
-          <w:rFonts w:ascii="Arial" w:eastAsia="Times New Roman" w:hAnsi="Arial" w:cs="Arial"/>
-          <w:sz w:val="21"/>
-          <w:szCs w:val="21"/>
-        </w:rPr>
-        <w:t xml:space="preserve"> NA, Tremblay MS, Trudeau F, Larouche R. </w:t>
+        <w:t>, Blanchette S, Faulkner G, Leduc G, Riazi NA, Tremblay MS, Trudeau F, Larouche R. </w:t>
       </w:r>
       <w:hyperlink r:id="rId45" w:tgtFrame="_blank" w:history="1">
         <w:r>
@@ -5487,493 +4638,7 @@
           <w:sz w:val="21"/>
           <w:szCs w:val="21"/>
         </w:rPr>
-        <w:t xml:space="preserve">, </w:t>
-      </w:r>
-      <w:proofErr w:type="spellStart"/>
-      <w:r>
-        <w:rPr>
-          <w:rFonts w:ascii="Arial" w:eastAsia="Times New Roman" w:hAnsi="Arial" w:cs="Arial"/>
-          <w:sz w:val="21"/>
-          <w:szCs w:val="21"/>
-        </w:rPr>
-        <w:t>Abdeta</w:t>
-      </w:r>
-      <w:proofErr w:type="spellEnd"/>
-      <w:r>
-        <w:rPr>
-          <w:rFonts w:ascii="Arial" w:eastAsia="Times New Roman" w:hAnsi="Arial" w:cs="Arial"/>
-          <w:sz w:val="21"/>
-          <w:szCs w:val="21"/>
-        </w:rPr>
-        <w:t xml:space="preserve"> C, Nader PA, Adeniyi AF, Aguilar-Farias N, </w:t>
-      </w:r>
-      <w:proofErr w:type="spellStart"/>
-      <w:r>
-        <w:rPr>
-          <w:rFonts w:ascii="Arial" w:eastAsia="Times New Roman" w:hAnsi="Arial" w:cs="Arial"/>
-          <w:sz w:val="21"/>
-          <w:szCs w:val="21"/>
-        </w:rPr>
-        <w:t>Tenesaca</w:t>
-      </w:r>
-      <w:proofErr w:type="spellEnd"/>
-      <w:r>
-        <w:rPr>
-          <w:rFonts w:ascii="Arial" w:eastAsia="Times New Roman" w:hAnsi="Arial" w:cs="Arial"/>
-          <w:sz w:val="21"/>
-          <w:szCs w:val="21"/>
-        </w:rPr>
-        <w:t xml:space="preserve"> DSA, </w:t>
-      </w:r>
-      <w:proofErr w:type="spellStart"/>
-      <w:r>
-        <w:rPr>
-          <w:rFonts w:ascii="Arial" w:eastAsia="Times New Roman" w:hAnsi="Arial" w:cs="Arial"/>
-          <w:sz w:val="21"/>
-          <w:szCs w:val="21"/>
-        </w:rPr>
-        <w:t>Bhawra</w:t>
-      </w:r>
-      <w:proofErr w:type="spellEnd"/>
-      <w:r>
-        <w:rPr>
-          <w:rFonts w:ascii="Arial" w:eastAsia="Times New Roman" w:hAnsi="Arial" w:cs="Arial"/>
-          <w:sz w:val="21"/>
-          <w:szCs w:val="21"/>
-        </w:rPr>
-        <w:t xml:space="preserve"> J, Brazo-Sayavera J, Cardon G, Chang CK, Delisle </w:t>
-      </w:r>
-      <w:proofErr w:type="spellStart"/>
-      <w:r>
-        <w:rPr>
-          <w:rFonts w:ascii="Arial" w:eastAsia="Times New Roman" w:hAnsi="Arial" w:cs="Arial"/>
-          <w:sz w:val="21"/>
-          <w:szCs w:val="21"/>
-        </w:rPr>
-        <w:t>Nyström</w:t>
-      </w:r>
-      <w:proofErr w:type="spellEnd"/>
-      <w:r>
-        <w:rPr>
-          <w:rFonts w:ascii="Arial" w:eastAsia="Times New Roman" w:hAnsi="Arial" w:cs="Arial"/>
-          <w:sz w:val="21"/>
-          <w:szCs w:val="21"/>
-        </w:rPr>
-        <w:t xml:space="preserve"> C, Demetriou Y, Draper CE, Edwards L, Emeljanovas A, </w:t>
-      </w:r>
-      <w:proofErr w:type="spellStart"/>
-      <w:r>
-        <w:rPr>
-          <w:rFonts w:ascii="Arial" w:eastAsia="Times New Roman" w:hAnsi="Arial" w:cs="Arial"/>
-          <w:sz w:val="21"/>
-          <w:szCs w:val="21"/>
-        </w:rPr>
-        <w:t>Gába</w:t>
-      </w:r>
-      <w:proofErr w:type="spellEnd"/>
-      <w:r>
-        <w:rPr>
-          <w:rFonts w:ascii="Arial" w:eastAsia="Times New Roman" w:hAnsi="Arial" w:cs="Arial"/>
-          <w:sz w:val="21"/>
-          <w:szCs w:val="21"/>
-        </w:rPr>
-        <w:t xml:space="preserve"> A, Galaviz KI, González SA, Herrera-Cuenca M, Huang WY, Ibrahim IAE, </w:t>
-      </w:r>
-      <w:proofErr w:type="spellStart"/>
-      <w:r>
-        <w:rPr>
-          <w:rFonts w:ascii="Arial" w:eastAsia="Times New Roman" w:hAnsi="Arial" w:cs="Arial"/>
-          <w:sz w:val="21"/>
-          <w:szCs w:val="21"/>
-        </w:rPr>
-        <w:t>Jürimäe</w:t>
-      </w:r>
-      <w:proofErr w:type="spellEnd"/>
-      <w:r>
-        <w:rPr>
-          <w:rFonts w:ascii="Arial" w:eastAsia="Times New Roman" w:hAnsi="Arial" w:cs="Arial"/>
-          <w:sz w:val="21"/>
-          <w:szCs w:val="21"/>
-        </w:rPr>
-        <w:t xml:space="preserve"> J, </w:t>
-      </w:r>
-      <w:proofErr w:type="spellStart"/>
-      <w:r>
-        <w:rPr>
-          <w:rFonts w:ascii="Arial" w:eastAsia="Times New Roman" w:hAnsi="Arial" w:cs="Arial"/>
-          <w:sz w:val="21"/>
-          <w:szCs w:val="21"/>
-        </w:rPr>
-        <w:t>Kämppi</w:t>
-      </w:r>
-      <w:proofErr w:type="spellEnd"/>
-      <w:r>
-        <w:rPr>
-          <w:rFonts w:ascii="Arial" w:eastAsia="Times New Roman" w:hAnsi="Arial" w:cs="Arial"/>
-          <w:sz w:val="21"/>
-          <w:szCs w:val="21"/>
-        </w:rPr>
-        <w:t xml:space="preserve"> K, Katapally TR, </w:t>
-      </w:r>
-      <w:proofErr w:type="spellStart"/>
-      <w:r>
-        <w:rPr>
-          <w:rFonts w:ascii="Arial" w:eastAsia="Times New Roman" w:hAnsi="Arial" w:cs="Arial"/>
-          <w:sz w:val="21"/>
-          <w:szCs w:val="21"/>
-        </w:rPr>
-        <w:t>Katewongsa</w:t>
-      </w:r>
-      <w:proofErr w:type="spellEnd"/>
-      <w:r>
-        <w:rPr>
-          <w:rFonts w:ascii="Arial" w:eastAsia="Times New Roman" w:hAnsi="Arial" w:cs="Arial"/>
-          <w:sz w:val="21"/>
-          <w:szCs w:val="21"/>
-        </w:rPr>
-        <w:t xml:space="preserve"> P, Katzmarzyk PT, Khan A, </w:t>
-      </w:r>
-      <w:proofErr w:type="spellStart"/>
-      <w:r>
-        <w:rPr>
-          <w:rFonts w:ascii="Arial" w:eastAsia="Times New Roman" w:hAnsi="Arial" w:cs="Arial"/>
-          <w:sz w:val="21"/>
-          <w:szCs w:val="21"/>
-        </w:rPr>
-        <w:t>Korcz</w:t>
-      </w:r>
-      <w:proofErr w:type="spellEnd"/>
-      <w:r>
-        <w:rPr>
-          <w:rFonts w:ascii="Arial" w:eastAsia="Times New Roman" w:hAnsi="Arial" w:cs="Arial"/>
-          <w:sz w:val="21"/>
-          <w:szCs w:val="21"/>
-        </w:rPr>
-        <w:t xml:space="preserve"> A, Kim YS, Lambert E, Lee EY, </w:t>
-      </w:r>
-      <w:proofErr w:type="spellStart"/>
-      <w:r>
-        <w:rPr>
-          <w:rFonts w:ascii="Arial" w:eastAsia="Times New Roman" w:hAnsi="Arial" w:cs="Arial"/>
-          <w:sz w:val="21"/>
-          <w:szCs w:val="21"/>
-        </w:rPr>
-        <w:t>Löf</w:t>
-      </w:r>
-      <w:proofErr w:type="spellEnd"/>
-      <w:r>
-        <w:rPr>
-          <w:rFonts w:ascii="Arial" w:eastAsia="Times New Roman" w:hAnsi="Arial" w:cs="Arial"/>
-          <w:sz w:val="21"/>
-          <w:szCs w:val="21"/>
-        </w:rPr>
-        <w:t xml:space="preserve"> M, </w:t>
-      </w:r>
-      <w:proofErr w:type="spellStart"/>
-      <w:r>
-        <w:rPr>
-          <w:rFonts w:ascii="Arial" w:eastAsia="Times New Roman" w:hAnsi="Arial" w:cs="Arial"/>
-          <w:sz w:val="21"/>
-          <w:szCs w:val="21"/>
-        </w:rPr>
-        <w:t>Loney</w:t>
-      </w:r>
-      <w:proofErr w:type="spellEnd"/>
-      <w:r>
-        <w:rPr>
-          <w:rFonts w:ascii="Arial" w:eastAsia="Times New Roman" w:hAnsi="Arial" w:cs="Arial"/>
-          <w:sz w:val="21"/>
-          <w:szCs w:val="21"/>
-        </w:rPr>
-        <w:t xml:space="preserve"> T, López-Taylor J, Liu Y, </w:t>
-      </w:r>
-      <w:proofErr w:type="spellStart"/>
-      <w:r>
-        <w:rPr>
-          <w:rFonts w:ascii="Arial" w:eastAsia="Times New Roman" w:hAnsi="Arial" w:cs="Arial"/>
-          <w:sz w:val="21"/>
-          <w:szCs w:val="21"/>
-        </w:rPr>
-        <w:t>Makaza</w:t>
-      </w:r>
-      <w:proofErr w:type="spellEnd"/>
-      <w:r>
-        <w:rPr>
-          <w:rFonts w:ascii="Arial" w:eastAsia="Times New Roman" w:hAnsi="Arial" w:cs="Arial"/>
-          <w:sz w:val="21"/>
-          <w:szCs w:val="21"/>
-        </w:rPr>
-        <w:t xml:space="preserve"> D, Manyanga T, </w:t>
-      </w:r>
-      <w:proofErr w:type="spellStart"/>
-      <w:r>
-        <w:rPr>
-          <w:rFonts w:ascii="Arial" w:eastAsia="Times New Roman" w:hAnsi="Arial" w:cs="Arial"/>
-          <w:sz w:val="21"/>
-          <w:szCs w:val="21"/>
-        </w:rPr>
-        <w:t>Mileva</w:t>
-      </w:r>
-      <w:proofErr w:type="spellEnd"/>
-      <w:r>
-        <w:rPr>
-          <w:rFonts w:ascii="Arial" w:eastAsia="Times New Roman" w:hAnsi="Arial" w:cs="Arial"/>
-          <w:sz w:val="21"/>
-          <w:szCs w:val="21"/>
-        </w:rPr>
-        <w:t xml:space="preserve"> B, Morrison SA, </w:t>
-      </w:r>
-      <w:proofErr w:type="spellStart"/>
-      <w:r>
-        <w:rPr>
-          <w:rFonts w:ascii="Arial" w:eastAsia="Times New Roman" w:hAnsi="Arial" w:cs="Arial"/>
-          <w:sz w:val="21"/>
-          <w:szCs w:val="21"/>
-        </w:rPr>
-        <w:t>Mota</w:t>
-      </w:r>
-      <w:proofErr w:type="spellEnd"/>
-      <w:r>
-        <w:rPr>
-          <w:rFonts w:ascii="Arial" w:eastAsia="Times New Roman" w:hAnsi="Arial" w:cs="Arial"/>
-          <w:sz w:val="21"/>
-          <w:szCs w:val="21"/>
-        </w:rPr>
-        <w:t xml:space="preserve"> J, </w:t>
-      </w:r>
-      <w:proofErr w:type="spellStart"/>
-      <w:r>
-        <w:rPr>
-          <w:rFonts w:ascii="Arial" w:eastAsia="Times New Roman" w:hAnsi="Arial" w:cs="Arial"/>
-          <w:sz w:val="21"/>
-          <w:szCs w:val="21"/>
-        </w:rPr>
-        <w:t>Nyawornota</w:t>
-      </w:r>
-      <w:proofErr w:type="spellEnd"/>
-      <w:r>
-        <w:rPr>
-          <w:rFonts w:ascii="Arial" w:eastAsia="Times New Roman" w:hAnsi="Arial" w:cs="Arial"/>
-          <w:sz w:val="21"/>
-          <w:szCs w:val="21"/>
-        </w:rPr>
-        <w:t xml:space="preserve"> VK, </w:t>
-      </w:r>
-      <w:proofErr w:type="spellStart"/>
-      <w:r>
-        <w:rPr>
-          <w:rFonts w:ascii="Arial" w:eastAsia="Times New Roman" w:hAnsi="Arial" w:cs="Arial"/>
-          <w:sz w:val="21"/>
-          <w:szCs w:val="21"/>
-        </w:rPr>
-        <w:t>Ocansey</w:t>
-      </w:r>
-      <w:proofErr w:type="spellEnd"/>
-      <w:r>
-        <w:rPr>
-          <w:rFonts w:ascii="Arial" w:eastAsia="Times New Roman" w:hAnsi="Arial" w:cs="Arial"/>
-          <w:sz w:val="21"/>
-          <w:szCs w:val="21"/>
-        </w:rPr>
-        <w:t xml:space="preserve"> R, Reilly JJ, Roman-</w:t>
-      </w:r>
-      <w:proofErr w:type="spellStart"/>
-      <w:r>
-        <w:rPr>
-          <w:rFonts w:ascii="Arial" w:eastAsia="Times New Roman" w:hAnsi="Arial" w:cs="Arial"/>
-          <w:sz w:val="21"/>
-          <w:szCs w:val="21"/>
-        </w:rPr>
-        <w:t>Viñas</w:t>
-      </w:r>
-      <w:proofErr w:type="spellEnd"/>
-      <w:r>
-        <w:rPr>
-          <w:rFonts w:ascii="Arial" w:eastAsia="Times New Roman" w:hAnsi="Arial" w:cs="Arial"/>
-          <w:sz w:val="21"/>
-          <w:szCs w:val="21"/>
-        </w:rPr>
-        <w:t xml:space="preserve"> B, Silva DAS, </w:t>
-      </w:r>
-      <w:proofErr w:type="spellStart"/>
-      <w:r>
-        <w:rPr>
-          <w:rFonts w:ascii="Arial" w:eastAsia="Times New Roman" w:hAnsi="Arial" w:cs="Arial"/>
-          <w:sz w:val="21"/>
-          <w:szCs w:val="21"/>
-        </w:rPr>
-        <w:t>Saonuam</w:t>
-      </w:r>
-      <w:proofErr w:type="spellEnd"/>
-      <w:r>
-        <w:rPr>
-          <w:rFonts w:ascii="Arial" w:eastAsia="Times New Roman" w:hAnsi="Arial" w:cs="Arial"/>
-          <w:sz w:val="21"/>
-          <w:szCs w:val="21"/>
-        </w:rPr>
-        <w:t xml:space="preserve"> P, Scriven J, </w:t>
-      </w:r>
-      <w:proofErr w:type="spellStart"/>
-      <w:r>
-        <w:rPr>
-          <w:rFonts w:ascii="Arial" w:eastAsia="Times New Roman" w:hAnsi="Arial" w:cs="Arial"/>
-          <w:sz w:val="21"/>
-          <w:szCs w:val="21"/>
-        </w:rPr>
-        <w:t>Seghers</w:t>
-      </w:r>
-      <w:proofErr w:type="spellEnd"/>
-      <w:r>
-        <w:rPr>
-          <w:rFonts w:ascii="Arial" w:eastAsia="Times New Roman" w:hAnsi="Arial" w:cs="Arial"/>
-          <w:sz w:val="21"/>
-          <w:szCs w:val="21"/>
-        </w:rPr>
-        <w:t xml:space="preserve"> J, </w:t>
-      </w:r>
-      <w:proofErr w:type="spellStart"/>
-      <w:r>
-        <w:rPr>
-          <w:rFonts w:ascii="Arial" w:eastAsia="Times New Roman" w:hAnsi="Arial" w:cs="Arial"/>
-          <w:sz w:val="21"/>
-          <w:szCs w:val="21"/>
-        </w:rPr>
-        <w:t>Schranz</w:t>
-      </w:r>
-      <w:proofErr w:type="spellEnd"/>
-      <w:r>
-        <w:rPr>
-          <w:rFonts w:ascii="Arial" w:eastAsia="Times New Roman" w:hAnsi="Arial" w:cs="Arial"/>
-          <w:sz w:val="21"/>
-          <w:szCs w:val="21"/>
-        </w:rPr>
-        <w:t xml:space="preserve"> N, </w:t>
-      </w:r>
-      <w:proofErr w:type="spellStart"/>
-      <w:r>
-        <w:rPr>
-          <w:rFonts w:ascii="Arial" w:eastAsia="Times New Roman" w:hAnsi="Arial" w:cs="Arial"/>
-          <w:sz w:val="21"/>
-          <w:szCs w:val="21"/>
-        </w:rPr>
-        <w:t>Skovgaard</w:t>
-      </w:r>
-      <w:proofErr w:type="spellEnd"/>
-      <w:r>
-        <w:rPr>
-          <w:rFonts w:ascii="Arial" w:eastAsia="Times New Roman" w:hAnsi="Arial" w:cs="Arial"/>
-          <w:sz w:val="21"/>
-          <w:szCs w:val="21"/>
-        </w:rPr>
-        <w:t xml:space="preserve"> T, Smith M, Standage M, </w:t>
-      </w:r>
-      <w:proofErr w:type="spellStart"/>
-      <w:r>
-        <w:rPr>
-          <w:rFonts w:ascii="Arial" w:eastAsia="Times New Roman" w:hAnsi="Arial" w:cs="Arial"/>
-          <w:sz w:val="21"/>
-          <w:szCs w:val="21"/>
-        </w:rPr>
-        <w:t>Starc</w:t>
-      </w:r>
-      <w:proofErr w:type="spellEnd"/>
-      <w:r>
-        <w:rPr>
-          <w:rFonts w:ascii="Arial" w:eastAsia="Times New Roman" w:hAnsi="Arial" w:cs="Arial"/>
-          <w:sz w:val="21"/>
-          <w:szCs w:val="21"/>
-        </w:rPr>
-        <w:t xml:space="preserve"> G, Stratton G, Subedi N, </w:t>
-      </w:r>
-      <w:proofErr w:type="spellStart"/>
-      <w:r>
-        <w:rPr>
-          <w:rFonts w:ascii="Arial" w:eastAsia="Times New Roman" w:hAnsi="Arial" w:cs="Arial"/>
-          <w:sz w:val="21"/>
-          <w:szCs w:val="21"/>
-        </w:rPr>
-        <w:t>Takken</w:t>
-      </w:r>
-      <w:proofErr w:type="spellEnd"/>
-      <w:r>
-        <w:rPr>
-          <w:rFonts w:ascii="Arial" w:eastAsia="Times New Roman" w:hAnsi="Arial" w:cs="Arial"/>
-          <w:sz w:val="21"/>
-          <w:szCs w:val="21"/>
-        </w:rPr>
-        <w:t xml:space="preserve"> T, </w:t>
-      </w:r>
-      <w:proofErr w:type="spellStart"/>
-      <w:r>
-        <w:rPr>
-          <w:rFonts w:ascii="Arial" w:eastAsia="Times New Roman" w:hAnsi="Arial" w:cs="Arial"/>
-          <w:sz w:val="21"/>
-          <w:szCs w:val="21"/>
-        </w:rPr>
-        <w:t>Tammelin</w:t>
-      </w:r>
-      <w:proofErr w:type="spellEnd"/>
-      <w:r>
-        <w:rPr>
-          <w:rFonts w:ascii="Arial" w:eastAsia="Times New Roman" w:hAnsi="Arial" w:cs="Arial"/>
-          <w:sz w:val="21"/>
-          <w:szCs w:val="21"/>
-        </w:rPr>
-        <w:t xml:space="preserve"> T, Tanaka C, </w:t>
-      </w:r>
-      <w:proofErr w:type="spellStart"/>
-      <w:r>
-        <w:rPr>
-          <w:rFonts w:ascii="Arial" w:eastAsia="Times New Roman" w:hAnsi="Arial" w:cs="Arial"/>
-          <w:sz w:val="21"/>
-          <w:szCs w:val="21"/>
-        </w:rPr>
-        <w:t>Thivel</w:t>
-      </w:r>
-      <w:proofErr w:type="spellEnd"/>
-      <w:r>
-        <w:rPr>
-          <w:rFonts w:ascii="Arial" w:eastAsia="Times New Roman" w:hAnsi="Arial" w:cs="Arial"/>
-          <w:sz w:val="21"/>
-          <w:szCs w:val="21"/>
-        </w:rPr>
-        <w:t xml:space="preserve"> D, </w:t>
-      </w:r>
-      <w:proofErr w:type="spellStart"/>
-      <w:r>
-        <w:rPr>
-          <w:rFonts w:ascii="Arial" w:eastAsia="Times New Roman" w:hAnsi="Arial" w:cs="Arial"/>
-          <w:sz w:val="21"/>
-          <w:szCs w:val="21"/>
-        </w:rPr>
-        <w:t>Tladi</w:t>
-      </w:r>
-      <w:proofErr w:type="spellEnd"/>
-      <w:r>
-        <w:rPr>
-          <w:rFonts w:ascii="Arial" w:eastAsia="Times New Roman" w:hAnsi="Arial" w:cs="Arial"/>
-          <w:sz w:val="21"/>
-          <w:szCs w:val="21"/>
-        </w:rPr>
-        <w:t xml:space="preserve"> D, Tyler R, Uddin R, Williams A, Wong SHS, Wu CL, </w:t>
-      </w:r>
-      <w:proofErr w:type="spellStart"/>
-      <w:r>
-        <w:rPr>
-          <w:rFonts w:ascii="Arial" w:eastAsia="Times New Roman" w:hAnsi="Arial" w:cs="Arial"/>
-          <w:sz w:val="21"/>
-          <w:szCs w:val="21"/>
-        </w:rPr>
-        <w:t>Zembura</w:t>
-      </w:r>
-      <w:proofErr w:type="spellEnd"/>
-      <w:r>
-        <w:rPr>
-          <w:rFonts w:ascii="Arial" w:eastAsia="Times New Roman" w:hAnsi="Arial" w:cs="Arial"/>
-          <w:sz w:val="21"/>
-          <w:szCs w:val="21"/>
-        </w:rPr>
-        <w:t xml:space="preserve"> P, Tremblay MS. </w:t>
+        <w:t>, Abdeta C, Nader PA, Adeniyi AF, Aguilar-Farias N, Tenesaca DSA, Bhawra J, Brazo-Sayavera J, Cardon G, Chang CK, Delisle Nyström C, Demetriou Y, Draper CE, Edwards L, Emeljanovas A, Gába A, Galaviz KI, González SA, Herrera-Cuenca M, Huang WY, Ibrahim IAE, Jürimäe J, Kämppi K, Katapally TR, Katewongsa P, Katzmarzyk PT, Khan A, Korcz A, Kim YS, Lambert E, Lee EY, Löf M, Loney T, López-Taylor J, Liu Y, Makaza D, Manyanga T, Mileva B, Morrison SA, Mota J, Nyawornota VK, Ocansey R, Reilly JJ, Roman-Viñas B, Silva DAS, Saonuam P, Scriven J, Seghers J, Schranz N, Skovgaard T, Smith M, Standage M, Starc G, Stratton G, Subedi N, Takken T, Tammelin T, Tanaka C, Thivel D, Tladi D, Tyler R, Uddin R, Williams A, Wong SHS, Wu CL, Zembura P, Tremblay MS. </w:t>
       </w:r>
       <w:hyperlink r:id="rId46" w:tgtFrame="_blank" w:history="1">
         <w:r>
@@ -6037,295 +4702,7 @@
           <w:sz w:val="21"/>
           <w:szCs w:val="21"/>
         </w:rPr>
-        <w:t xml:space="preserve">, Aguilar-Farias N, Cardon G, Chang CK, Delisle </w:t>
-      </w:r>
-      <w:proofErr w:type="spellStart"/>
-      <w:r>
-        <w:rPr>
-          <w:rFonts w:ascii="Arial" w:eastAsia="Times New Roman" w:hAnsi="Arial" w:cs="Arial"/>
-          <w:sz w:val="21"/>
-          <w:szCs w:val="21"/>
-        </w:rPr>
-        <w:t>Nyström</w:t>
-      </w:r>
-      <w:proofErr w:type="spellEnd"/>
-      <w:r>
-        <w:rPr>
-          <w:rFonts w:ascii="Arial" w:eastAsia="Times New Roman" w:hAnsi="Arial" w:cs="Arial"/>
-          <w:sz w:val="21"/>
-          <w:szCs w:val="21"/>
-        </w:rPr>
-        <w:t xml:space="preserve"> C, Demetriou Y, Edwards L, Emeljanovas A, </w:t>
-      </w:r>
-      <w:proofErr w:type="spellStart"/>
-      <w:r>
-        <w:rPr>
-          <w:rFonts w:ascii="Arial" w:eastAsia="Times New Roman" w:hAnsi="Arial" w:cs="Arial"/>
-          <w:sz w:val="21"/>
-          <w:szCs w:val="21"/>
-        </w:rPr>
-        <w:t>Gába</w:t>
-      </w:r>
-      <w:proofErr w:type="spellEnd"/>
-      <w:r>
-        <w:rPr>
-          <w:rFonts w:ascii="Arial" w:eastAsia="Times New Roman" w:hAnsi="Arial" w:cs="Arial"/>
-          <w:sz w:val="21"/>
-          <w:szCs w:val="21"/>
-        </w:rPr>
-        <w:t xml:space="preserve"> A, Huang WY, Ibrahim IAE, </w:t>
-      </w:r>
-      <w:proofErr w:type="spellStart"/>
-      <w:r>
-        <w:rPr>
-          <w:rFonts w:ascii="Arial" w:eastAsia="Times New Roman" w:hAnsi="Arial" w:cs="Arial"/>
-          <w:sz w:val="21"/>
-          <w:szCs w:val="21"/>
-        </w:rPr>
-        <w:t>Jürimäe</w:t>
-      </w:r>
-      <w:proofErr w:type="spellEnd"/>
-      <w:r>
-        <w:rPr>
-          <w:rFonts w:ascii="Arial" w:eastAsia="Times New Roman" w:hAnsi="Arial" w:cs="Arial"/>
-          <w:sz w:val="21"/>
-          <w:szCs w:val="21"/>
-        </w:rPr>
-        <w:t xml:space="preserve"> J, Katzmarzyk PT, </w:t>
-      </w:r>
-      <w:proofErr w:type="spellStart"/>
-      <w:r>
-        <w:rPr>
-          <w:rFonts w:ascii="Arial" w:eastAsia="Times New Roman" w:hAnsi="Arial" w:cs="Arial"/>
-          <w:sz w:val="21"/>
-          <w:szCs w:val="21"/>
-        </w:rPr>
-        <w:t>Korcz</w:t>
-      </w:r>
-      <w:proofErr w:type="spellEnd"/>
-      <w:r>
-        <w:rPr>
-          <w:rFonts w:ascii="Arial" w:eastAsia="Times New Roman" w:hAnsi="Arial" w:cs="Arial"/>
-          <w:sz w:val="21"/>
-          <w:szCs w:val="21"/>
-        </w:rPr>
-        <w:t xml:space="preserve"> A, Kim YS, Lee EY, </w:t>
-      </w:r>
-      <w:proofErr w:type="spellStart"/>
-      <w:r>
-        <w:rPr>
-          <w:rFonts w:ascii="Arial" w:eastAsia="Times New Roman" w:hAnsi="Arial" w:cs="Arial"/>
-          <w:sz w:val="21"/>
-          <w:szCs w:val="21"/>
-        </w:rPr>
-        <w:t>Löf</w:t>
-      </w:r>
-      <w:proofErr w:type="spellEnd"/>
-      <w:r>
-        <w:rPr>
-          <w:rFonts w:ascii="Arial" w:eastAsia="Times New Roman" w:hAnsi="Arial" w:cs="Arial"/>
-          <w:sz w:val="21"/>
-          <w:szCs w:val="21"/>
-        </w:rPr>
-        <w:t xml:space="preserve"> M, </w:t>
-      </w:r>
-      <w:proofErr w:type="spellStart"/>
-      <w:r>
-        <w:rPr>
-          <w:rFonts w:ascii="Arial" w:eastAsia="Times New Roman" w:hAnsi="Arial" w:cs="Arial"/>
-          <w:sz w:val="21"/>
-          <w:szCs w:val="21"/>
-        </w:rPr>
-        <w:t>Loney</w:t>
-      </w:r>
-      <w:proofErr w:type="spellEnd"/>
-      <w:r>
-        <w:rPr>
-          <w:rFonts w:ascii="Arial" w:eastAsia="Times New Roman" w:hAnsi="Arial" w:cs="Arial"/>
-          <w:sz w:val="21"/>
-          <w:szCs w:val="21"/>
-        </w:rPr>
-        <w:t xml:space="preserve"> T, Morrison SA, </w:t>
-      </w:r>
-      <w:proofErr w:type="spellStart"/>
-      <w:r>
-        <w:rPr>
-          <w:rFonts w:ascii="Arial" w:eastAsia="Times New Roman" w:hAnsi="Arial" w:cs="Arial"/>
-          <w:sz w:val="21"/>
-          <w:szCs w:val="21"/>
-        </w:rPr>
-        <w:t>Mota</w:t>
-      </w:r>
-      <w:proofErr w:type="spellEnd"/>
-      <w:r>
-        <w:rPr>
-          <w:rFonts w:ascii="Arial" w:eastAsia="Times New Roman" w:hAnsi="Arial" w:cs="Arial"/>
-          <w:sz w:val="21"/>
-          <w:szCs w:val="21"/>
-        </w:rPr>
-        <w:t xml:space="preserve"> J, Reilly JJ, Roman-</w:t>
-      </w:r>
-      <w:proofErr w:type="spellStart"/>
-      <w:r>
-        <w:rPr>
-          <w:rFonts w:ascii="Arial" w:eastAsia="Times New Roman" w:hAnsi="Arial" w:cs="Arial"/>
-          <w:sz w:val="21"/>
-          <w:szCs w:val="21"/>
-        </w:rPr>
-        <w:t>Viñas</w:t>
-      </w:r>
-      <w:proofErr w:type="spellEnd"/>
-      <w:r>
-        <w:rPr>
-          <w:rFonts w:ascii="Arial" w:eastAsia="Times New Roman" w:hAnsi="Arial" w:cs="Arial"/>
-          <w:sz w:val="21"/>
-          <w:szCs w:val="21"/>
-        </w:rPr>
-        <w:t xml:space="preserve"> B, </w:t>
-      </w:r>
-      <w:proofErr w:type="spellStart"/>
-      <w:r>
-        <w:rPr>
-          <w:rFonts w:ascii="Arial" w:eastAsia="Times New Roman" w:hAnsi="Arial" w:cs="Arial"/>
-          <w:sz w:val="21"/>
-          <w:szCs w:val="21"/>
-        </w:rPr>
-        <w:t>Schranz</w:t>
-      </w:r>
-      <w:proofErr w:type="spellEnd"/>
-      <w:r>
-        <w:rPr>
-          <w:rFonts w:ascii="Arial" w:eastAsia="Times New Roman" w:hAnsi="Arial" w:cs="Arial"/>
-          <w:sz w:val="21"/>
-          <w:szCs w:val="21"/>
-        </w:rPr>
-        <w:t xml:space="preserve"> N, Scriven J, </w:t>
-      </w:r>
-      <w:proofErr w:type="spellStart"/>
-      <w:r>
-        <w:rPr>
-          <w:rFonts w:ascii="Arial" w:eastAsia="Times New Roman" w:hAnsi="Arial" w:cs="Arial"/>
-          <w:sz w:val="21"/>
-          <w:szCs w:val="21"/>
-        </w:rPr>
-        <w:t>Seghers</w:t>
-      </w:r>
-      <w:proofErr w:type="spellEnd"/>
-      <w:r>
-        <w:rPr>
-          <w:rFonts w:ascii="Arial" w:eastAsia="Times New Roman" w:hAnsi="Arial" w:cs="Arial"/>
-          <w:sz w:val="21"/>
-          <w:szCs w:val="21"/>
-        </w:rPr>
-        <w:t xml:space="preserve"> J, </w:t>
-      </w:r>
-      <w:proofErr w:type="spellStart"/>
-      <w:r>
-        <w:rPr>
-          <w:rFonts w:ascii="Arial" w:eastAsia="Times New Roman" w:hAnsi="Arial" w:cs="Arial"/>
-          <w:sz w:val="21"/>
-          <w:szCs w:val="21"/>
-        </w:rPr>
-        <w:t>Skovgaard</w:t>
-      </w:r>
-      <w:proofErr w:type="spellEnd"/>
-      <w:r>
-        <w:rPr>
-          <w:rFonts w:ascii="Arial" w:eastAsia="Times New Roman" w:hAnsi="Arial" w:cs="Arial"/>
-          <w:sz w:val="21"/>
-          <w:szCs w:val="21"/>
-        </w:rPr>
-        <w:t xml:space="preserve"> T, Smith M, Standage M, </w:t>
-      </w:r>
-      <w:proofErr w:type="spellStart"/>
-      <w:r>
-        <w:rPr>
-          <w:rFonts w:ascii="Arial" w:eastAsia="Times New Roman" w:hAnsi="Arial" w:cs="Arial"/>
-          <w:sz w:val="21"/>
-          <w:szCs w:val="21"/>
-        </w:rPr>
-        <w:t>Starc</w:t>
-      </w:r>
-      <w:proofErr w:type="spellEnd"/>
-      <w:r>
-        <w:rPr>
-          <w:rFonts w:ascii="Arial" w:eastAsia="Times New Roman" w:hAnsi="Arial" w:cs="Arial"/>
-          <w:sz w:val="21"/>
-          <w:szCs w:val="21"/>
-        </w:rPr>
-        <w:t xml:space="preserve"> G, Stratton G, </w:t>
-      </w:r>
-      <w:proofErr w:type="spellStart"/>
-      <w:r>
-        <w:rPr>
-          <w:rFonts w:ascii="Arial" w:eastAsia="Times New Roman" w:hAnsi="Arial" w:cs="Arial"/>
-          <w:sz w:val="21"/>
-          <w:szCs w:val="21"/>
-        </w:rPr>
-        <w:t>Takken</w:t>
-      </w:r>
-      <w:proofErr w:type="spellEnd"/>
-      <w:r>
-        <w:rPr>
-          <w:rFonts w:ascii="Arial" w:eastAsia="Times New Roman" w:hAnsi="Arial" w:cs="Arial"/>
-          <w:sz w:val="21"/>
-          <w:szCs w:val="21"/>
-        </w:rPr>
-        <w:t xml:space="preserve"> T, </w:t>
-      </w:r>
-      <w:proofErr w:type="spellStart"/>
-      <w:r>
-        <w:rPr>
-          <w:rFonts w:ascii="Arial" w:eastAsia="Times New Roman" w:hAnsi="Arial" w:cs="Arial"/>
-          <w:sz w:val="21"/>
-          <w:szCs w:val="21"/>
-        </w:rPr>
-        <w:t>Tammelin</w:t>
-      </w:r>
-      <w:proofErr w:type="spellEnd"/>
-      <w:r>
-        <w:rPr>
-          <w:rFonts w:ascii="Arial" w:eastAsia="Times New Roman" w:hAnsi="Arial" w:cs="Arial"/>
-          <w:sz w:val="21"/>
-          <w:szCs w:val="21"/>
-        </w:rPr>
-        <w:t xml:space="preserve"> T, Tanaka C, </w:t>
-      </w:r>
-      <w:proofErr w:type="spellStart"/>
-      <w:r>
-        <w:rPr>
-          <w:rFonts w:ascii="Arial" w:eastAsia="Times New Roman" w:hAnsi="Arial" w:cs="Arial"/>
-          <w:sz w:val="21"/>
-          <w:szCs w:val="21"/>
-        </w:rPr>
-        <w:t>Thivel</w:t>
-      </w:r>
-      <w:proofErr w:type="spellEnd"/>
-      <w:r>
-        <w:rPr>
-          <w:rFonts w:ascii="Arial" w:eastAsia="Times New Roman" w:hAnsi="Arial" w:cs="Arial"/>
-          <w:sz w:val="21"/>
-          <w:szCs w:val="21"/>
-        </w:rPr>
-        <w:t xml:space="preserve"> D, Tyler R, Williams A, Wong SHS, </w:t>
-      </w:r>
-      <w:proofErr w:type="spellStart"/>
-      <w:r>
-        <w:rPr>
-          <w:rFonts w:ascii="Arial" w:eastAsia="Times New Roman" w:hAnsi="Arial" w:cs="Arial"/>
-          <w:sz w:val="21"/>
-          <w:szCs w:val="21"/>
-        </w:rPr>
-        <w:t>Zembura</w:t>
-      </w:r>
-      <w:proofErr w:type="spellEnd"/>
-      <w:r>
-        <w:rPr>
-          <w:rFonts w:ascii="Arial" w:eastAsia="Times New Roman" w:hAnsi="Arial" w:cs="Arial"/>
-          <w:sz w:val="21"/>
-          <w:szCs w:val="21"/>
-        </w:rPr>
-        <w:t xml:space="preserve"> P, Tremblay MS. </w:t>
+        <w:t>, Aguilar-Farias N, Cardon G, Chang CK, Delisle Nyström C, Demetriou Y, Edwards L, Emeljanovas A, Gába A, Huang WY, Ibrahim IAE, Jürimäe J, Katzmarzyk PT, Korcz A, Kim YS, Lee EY, Löf M, Loney T, Morrison SA, Mota J, Reilly JJ, Roman-Viñas B, Schranz N, Scriven J, Seghers J, Skovgaard T, Smith M, Standage M, Starc G, Stratton G, Takken T, Tammelin T, Tanaka C, Thivel D, Tyler R, Williams A, Wong SHS, Zembura P, Tremblay MS. </w:t>
       </w:r>
       <w:hyperlink r:id="rId47" w:tgtFrame="_blank" w:history="1">
         <w:r>
@@ -6393,43 +4770,7 @@
           <w:sz w:val="21"/>
           <w:szCs w:val="21"/>
         </w:rPr>
-        <w:t xml:space="preserve">, Cameron C, Carson V, Chaput JP, Colley RC, Faulkner GEJ, Janssen I, </w:t>
-      </w:r>
-      <w:proofErr w:type="spellStart"/>
-      <w:r>
-        <w:rPr>
-          <w:rFonts w:ascii="Arial" w:eastAsia="Times New Roman" w:hAnsi="Arial" w:cs="Arial"/>
-          <w:sz w:val="21"/>
-          <w:szCs w:val="21"/>
-        </w:rPr>
-        <w:t>Kramers</w:t>
-      </w:r>
-      <w:proofErr w:type="spellEnd"/>
-      <w:r>
-        <w:rPr>
-          <w:rFonts w:ascii="Arial" w:eastAsia="Times New Roman" w:hAnsi="Arial" w:cs="Arial"/>
-          <w:sz w:val="21"/>
-          <w:szCs w:val="21"/>
-        </w:rPr>
-        <w:t xml:space="preserve"> R, Saunders TJ, Spence JC, Tucker P, </w:t>
-      </w:r>
-      <w:proofErr w:type="spellStart"/>
-      <w:r>
-        <w:rPr>
-          <w:rFonts w:ascii="Arial" w:eastAsia="Times New Roman" w:hAnsi="Arial" w:cs="Arial"/>
-          <w:sz w:val="21"/>
-          <w:szCs w:val="21"/>
-        </w:rPr>
-        <w:t>Vanderloo</w:t>
-      </w:r>
-      <w:proofErr w:type="spellEnd"/>
-      <w:r>
-        <w:rPr>
-          <w:rFonts w:ascii="Arial" w:eastAsia="Times New Roman" w:hAnsi="Arial" w:cs="Arial"/>
-          <w:sz w:val="21"/>
-          <w:szCs w:val="21"/>
-        </w:rPr>
-        <w:t xml:space="preserve"> LM, Tremblay MS. </w:t>
+        <w:t>, Cameron C, Carson V, Chaput JP, Colley RC, Faulkner GEJ, Janssen I, Kramers R, Saunders TJ, Spence JC, Tucker P, Vanderloo LM, Tremblay MS. </w:t>
       </w:r>
       <w:hyperlink r:id="rId48" w:tgtFrame="_blank" w:history="1">
         <w:r>
@@ -6493,79 +4834,7 @@
           <w:sz w:val="21"/>
           <w:szCs w:val="21"/>
         </w:rPr>
-        <w:t xml:space="preserve">, Nader PA, Andrade DST, Brazo-Sayavera J, Galaviz KI, Herrera-Cuenca M, </w:t>
-      </w:r>
-      <w:proofErr w:type="spellStart"/>
-      <w:r>
-        <w:rPr>
-          <w:rFonts w:ascii="Arial" w:eastAsia="Times New Roman" w:hAnsi="Arial" w:cs="Arial"/>
-          <w:sz w:val="21"/>
-          <w:szCs w:val="21"/>
-        </w:rPr>
-        <w:t>Katewongsa</w:t>
-      </w:r>
-      <w:proofErr w:type="spellEnd"/>
-      <w:r>
-        <w:rPr>
-          <w:rFonts w:ascii="Arial" w:eastAsia="Times New Roman" w:hAnsi="Arial" w:cs="Arial"/>
-          <w:sz w:val="21"/>
-          <w:szCs w:val="21"/>
-        </w:rPr>
-        <w:t xml:space="preserve"> P, López-Taylor J, Liu Y, </w:t>
-      </w:r>
-      <w:proofErr w:type="spellStart"/>
-      <w:r>
-        <w:rPr>
-          <w:rFonts w:ascii="Arial" w:eastAsia="Times New Roman" w:hAnsi="Arial" w:cs="Arial"/>
-          <w:sz w:val="21"/>
-          <w:szCs w:val="21"/>
-        </w:rPr>
-        <w:t>Mileva</w:t>
-      </w:r>
-      <w:proofErr w:type="spellEnd"/>
-      <w:r>
-        <w:rPr>
-          <w:rFonts w:ascii="Arial" w:eastAsia="Times New Roman" w:hAnsi="Arial" w:cs="Arial"/>
-          <w:sz w:val="21"/>
-          <w:szCs w:val="21"/>
-        </w:rPr>
-        <w:t xml:space="preserve"> B, </w:t>
-      </w:r>
-      <w:proofErr w:type="spellStart"/>
-      <w:r>
-        <w:rPr>
-          <w:rFonts w:ascii="Arial" w:eastAsia="Times New Roman" w:hAnsi="Arial" w:cs="Arial"/>
-          <w:sz w:val="21"/>
-          <w:szCs w:val="21"/>
-        </w:rPr>
-        <w:t>Avilés</w:t>
-      </w:r>
-      <w:proofErr w:type="spellEnd"/>
-      <w:r>
-        <w:rPr>
-          <w:rFonts w:ascii="Arial" w:eastAsia="Times New Roman" w:hAnsi="Arial" w:cs="Arial"/>
-          <w:sz w:val="21"/>
-          <w:szCs w:val="21"/>
-        </w:rPr>
-        <w:t xml:space="preserve"> AMO, Silva DAS, </w:t>
-      </w:r>
-      <w:proofErr w:type="spellStart"/>
-      <w:r>
-        <w:rPr>
-          <w:rFonts w:ascii="Arial" w:eastAsia="Times New Roman" w:hAnsi="Arial" w:cs="Arial"/>
-          <w:sz w:val="21"/>
-          <w:szCs w:val="21"/>
-        </w:rPr>
-        <w:t>Saonuam</w:t>
-      </w:r>
-      <w:proofErr w:type="spellEnd"/>
-      <w:r>
-        <w:rPr>
-          <w:rFonts w:ascii="Arial" w:eastAsia="Times New Roman" w:hAnsi="Arial" w:cs="Arial"/>
-          <w:sz w:val="21"/>
-          <w:szCs w:val="21"/>
-        </w:rPr>
-        <w:t xml:space="preserve"> P, Tremblay MS. </w:t>
+        <w:t>, Nader PA, Andrade DST, Brazo-Sayavera J, Galaviz KI, Herrera-Cuenca M, Katewongsa P, López-Taylor J, Liu Y, Mileva B, Avilés AMO, Silva DAS, Saonuam P, Tremblay MS. </w:t>
       </w:r>
       <w:hyperlink r:id="rId49" w:tgtFrame="_blank" w:history="1">
         <w:r>
@@ -6629,97 +4898,7 @@
           <w:sz w:val="21"/>
           <w:szCs w:val="21"/>
         </w:rPr>
-        <w:t xml:space="preserve">, Adeniyi AF, </w:t>
-      </w:r>
-      <w:proofErr w:type="spellStart"/>
-      <w:r>
-        <w:rPr>
-          <w:rFonts w:ascii="Arial" w:eastAsia="Times New Roman" w:hAnsi="Arial" w:cs="Arial"/>
-          <w:sz w:val="21"/>
-          <w:szCs w:val="21"/>
-        </w:rPr>
-        <w:t>Bhawra</w:t>
-      </w:r>
-      <w:proofErr w:type="spellEnd"/>
-      <w:r>
-        <w:rPr>
-          <w:rFonts w:ascii="Arial" w:eastAsia="Times New Roman" w:hAnsi="Arial" w:cs="Arial"/>
-          <w:sz w:val="21"/>
-          <w:szCs w:val="21"/>
-        </w:rPr>
-        <w:t xml:space="preserve"> J, Draper CE, Katapally TR, Khan A, Lambert E, </w:t>
-      </w:r>
-      <w:proofErr w:type="spellStart"/>
-      <w:r>
-        <w:rPr>
-          <w:rFonts w:ascii="Arial" w:eastAsia="Times New Roman" w:hAnsi="Arial" w:cs="Arial"/>
-          <w:sz w:val="21"/>
-          <w:szCs w:val="21"/>
-        </w:rPr>
-        <w:t>Makaza</w:t>
-      </w:r>
-      <w:proofErr w:type="spellEnd"/>
-      <w:r>
-        <w:rPr>
-          <w:rFonts w:ascii="Arial" w:eastAsia="Times New Roman" w:hAnsi="Arial" w:cs="Arial"/>
-          <w:sz w:val="21"/>
-          <w:szCs w:val="21"/>
-        </w:rPr>
-        <w:t xml:space="preserve"> D, </w:t>
-      </w:r>
-      <w:proofErr w:type="spellStart"/>
-      <w:r>
-        <w:rPr>
-          <w:rFonts w:ascii="Arial" w:eastAsia="Times New Roman" w:hAnsi="Arial" w:cs="Arial"/>
-          <w:sz w:val="21"/>
-          <w:szCs w:val="21"/>
-        </w:rPr>
-        <w:t>Nyawornota</w:t>
-      </w:r>
-      <w:proofErr w:type="spellEnd"/>
-      <w:r>
-        <w:rPr>
-          <w:rFonts w:ascii="Arial" w:eastAsia="Times New Roman" w:hAnsi="Arial" w:cs="Arial"/>
-          <w:sz w:val="21"/>
-          <w:szCs w:val="21"/>
-        </w:rPr>
-        <w:t xml:space="preserve"> VK, </w:t>
-      </w:r>
-      <w:proofErr w:type="spellStart"/>
-      <w:r>
-        <w:rPr>
-          <w:rFonts w:ascii="Arial" w:eastAsia="Times New Roman" w:hAnsi="Arial" w:cs="Arial"/>
-          <w:sz w:val="21"/>
-          <w:szCs w:val="21"/>
-        </w:rPr>
-        <w:t>Ocansey</w:t>
-      </w:r>
-      <w:proofErr w:type="spellEnd"/>
-      <w:r>
-        <w:rPr>
-          <w:rFonts w:ascii="Arial" w:eastAsia="Times New Roman" w:hAnsi="Arial" w:cs="Arial"/>
-          <w:sz w:val="21"/>
-          <w:szCs w:val="21"/>
-        </w:rPr>
-        <w:t xml:space="preserve"> R, Subedi N, Uddin R, </w:t>
-      </w:r>
-      <w:proofErr w:type="spellStart"/>
-      <w:r>
-        <w:rPr>
-          <w:rFonts w:ascii="Arial" w:eastAsia="Times New Roman" w:hAnsi="Arial" w:cs="Arial"/>
-          <w:sz w:val="21"/>
-          <w:szCs w:val="21"/>
-        </w:rPr>
-        <w:t>Tladi</w:t>
-      </w:r>
-      <w:proofErr w:type="spellEnd"/>
-      <w:r>
-        <w:rPr>
-          <w:rFonts w:ascii="Arial" w:eastAsia="Times New Roman" w:hAnsi="Arial" w:cs="Arial"/>
-          <w:sz w:val="21"/>
-          <w:szCs w:val="21"/>
-        </w:rPr>
-        <w:t xml:space="preserve"> D, Tremblay MS. </w:t>
+        <w:t>, Adeniyi AF, Bhawra J, Draper CE, Katapally TR, Khan A, Lambert E, Makaza D, Nyawornota VK, Ocansey R, Subedi N, Uddin R, Tladi D, Tremblay MS. </w:t>
       </w:r>
       <w:hyperlink r:id="rId50" w:tgtFrame="_blank" w:history="1">
         <w:r>
@@ -6783,25 +4962,7 @@
           <w:sz w:val="21"/>
           <w:szCs w:val="21"/>
         </w:rPr>
-        <w:t xml:space="preserve">, Longmuir PE, Anderson KD, Bruner B, Copeland JL, Gregg MJ, Hall N, </w:t>
-      </w:r>
-      <w:proofErr w:type="spellStart"/>
-      <w:r>
-        <w:rPr>
-          <w:rFonts w:ascii="Arial" w:eastAsia="Times New Roman" w:hAnsi="Arial" w:cs="Arial"/>
-          <w:sz w:val="21"/>
-          <w:szCs w:val="21"/>
-        </w:rPr>
-        <w:t>Kolen</w:t>
-      </w:r>
-      <w:proofErr w:type="spellEnd"/>
-      <w:r>
-        <w:rPr>
-          <w:rFonts w:ascii="Arial" w:eastAsia="Times New Roman" w:hAnsi="Arial" w:cs="Arial"/>
-          <w:sz w:val="21"/>
-          <w:szCs w:val="21"/>
-        </w:rPr>
-        <w:t xml:space="preserve"> AM, Lane KN, Law B, MacDonald DJ, Martin LJ, Saunders TJ, Sheehan D, Stone M, Woodruff SJ, Tremblay MS. </w:t>
+        <w:t>, Longmuir PE, Anderson KD, Bruner B, Copeland JL, Gregg MJ, Hall N, Kolen AM, Lane KN, Law B, MacDonald DJ, Martin LJ, Saunders TJ, Sheehan D, Stone M, Woodruff SJ, Tremblay MS. </w:t>
       </w:r>
       <w:hyperlink r:id="rId51" w:tgtFrame="_blank" w:history="1">
         <w:r>
@@ -6813,31 +4974,7 @@
             <w:u w:val="single"/>
             <w:bdr w:val="none" w:sz="0" w:space="0" w:color="auto" w:frame="1"/>
           </w:rPr>
-          <w:t xml:space="preserve">The relationship between physical literacy scores and adherence to Canadian physical activity and sedentary </w:t>
-        </w:r>
-        <w:proofErr w:type="spellStart"/>
-        <w:r>
-          <w:rPr>
-            <w:rFonts w:ascii="Arial" w:eastAsia="Times New Roman" w:hAnsi="Arial" w:cs="Arial"/>
-            <w:color w:val="0000FF"/>
-            <w:sz w:val="21"/>
-            <w:szCs w:val="21"/>
-            <w:u w:val="single"/>
-            <w:bdr w:val="none" w:sz="0" w:space="0" w:color="auto" w:frame="1"/>
-          </w:rPr>
-          <w:t>behaviour</w:t>
-        </w:r>
-        <w:proofErr w:type="spellEnd"/>
-        <w:r>
-          <w:rPr>
-            <w:rFonts w:ascii="Arial" w:eastAsia="Times New Roman" w:hAnsi="Arial" w:cs="Arial"/>
-            <w:color w:val="0000FF"/>
-            <w:sz w:val="21"/>
-            <w:szCs w:val="21"/>
-            <w:u w:val="single"/>
-            <w:bdr w:val="none" w:sz="0" w:space="0" w:color="auto" w:frame="1"/>
-          </w:rPr>
-          <w:t xml:space="preserve"> guidelines</w:t>
+          <w:t>The relationship between physical literacy scores and adherence to Canadian physical activity and sedentary behaviour guidelines</w:t>
         </w:r>
       </w:hyperlink>
       <w:r>
@@ -6870,25 +5007,7 @@
           <w:sz w:val="21"/>
           <w:szCs w:val="21"/>
         </w:rPr>
-        <w:t xml:space="preserve">Delisle </w:t>
-      </w:r>
-      <w:proofErr w:type="spellStart"/>
-      <w:r>
-        <w:rPr>
-          <w:rFonts w:ascii="Arial" w:eastAsia="Times New Roman" w:hAnsi="Arial" w:cs="Arial"/>
-          <w:sz w:val="21"/>
-          <w:szCs w:val="21"/>
-        </w:rPr>
-        <w:t>Nyström</w:t>
-      </w:r>
-      <w:proofErr w:type="spellEnd"/>
-      <w:r>
-        <w:rPr>
-          <w:rFonts w:ascii="Arial" w:eastAsia="Times New Roman" w:hAnsi="Arial" w:cs="Arial"/>
-          <w:sz w:val="21"/>
-          <w:szCs w:val="21"/>
-        </w:rPr>
-        <w:t xml:space="preserve"> C, </w:t>
+        <w:t>Delisle Nyström C, </w:t>
       </w:r>
       <w:r>
         <w:rPr>
@@ -6952,43 +5071,7 @@
           <w:sz w:val="21"/>
           <w:szCs w:val="21"/>
         </w:rPr>
-        <w:t xml:space="preserve">Delisle </w:t>
-      </w:r>
-      <w:proofErr w:type="spellStart"/>
-      <w:r>
-        <w:rPr>
-          <w:rFonts w:ascii="Arial" w:eastAsia="Times New Roman" w:hAnsi="Arial" w:cs="Arial"/>
-          <w:sz w:val="21"/>
-          <w:szCs w:val="21"/>
-        </w:rPr>
-        <w:t>Nyström</w:t>
-      </w:r>
-      <w:proofErr w:type="spellEnd"/>
-      <w:r>
-        <w:rPr>
-          <w:rFonts w:ascii="Arial" w:eastAsia="Times New Roman" w:hAnsi="Arial" w:cs="Arial"/>
-          <w:sz w:val="21"/>
-          <w:szCs w:val="21"/>
-        </w:rPr>
-        <w:t xml:space="preserve"> C, </w:t>
-      </w:r>
-      <w:proofErr w:type="spellStart"/>
-      <w:r>
-        <w:rPr>
-          <w:rFonts w:ascii="Arial" w:eastAsia="Times New Roman" w:hAnsi="Arial" w:cs="Arial"/>
-          <w:sz w:val="21"/>
-          <w:szCs w:val="21"/>
-        </w:rPr>
-        <w:t>Traversy</w:t>
-      </w:r>
-      <w:proofErr w:type="spellEnd"/>
-      <w:r>
-        <w:rPr>
-          <w:rFonts w:ascii="Arial" w:eastAsia="Times New Roman" w:hAnsi="Arial" w:cs="Arial"/>
-          <w:sz w:val="21"/>
-          <w:szCs w:val="21"/>
-        </w:rPr>
-        <w:t xml:space="preserve"> G, </w:t>
+        <w:t>Delisle Nyström C, Traversy G, </w:t>
       </w:r>
       <w:r>
         <w:rPr>
@@ -7046,23 +5129,13 @@
           <w:szCs w:val="21"/>
         </w:rPr>
       </w:pPr>
-      <w:proofErr w:type="spellStart"/>
-      <w:r>
-        <w:rPr>
-          <w:rFonts w:ascii="Arial" w:eastAsia="Times New Roman" w:hAnsi="Arial" w:cs="Arial"/>
-          <w:sz w:val="21"/>
-          <w:szCs w:val="21"/>
-        </w:rPr>
-        <w:t>Dutil</w:t>
-      </w:r>
-      <w:proofErr w:type="spellEnd"/>
-      <w:r>
-        <w:rPr>
-          <w:rFonts w:ascii="Arial" w:eastAsia="Times New Roman" w:hAnsi="Arial" w:cs="Arial"/>
-          <w:sz w:val="21"/>
-          <w:szCs w:val="21"/>
-        </w:rPr>
-        <w:t xml:space="preserve"> C, Tremblay MS, Longmuir PE, </w:t>
+      <w:r>
+        <w:rPr>
+          <w:rFonts w:ascii="Arial" w:eastAsia="Times New Roman" w:hAnsi="Arial" w:cs="Arial"/>
+          <w:sz w:val="21"/>
+          <w:szCs w:val="21"/>
+        </w:rPr>
+        <w:t>Dutil C, Tremblay MS, Longmuir PE, </w:t>
       </w:r>
       <w:r>
         <w:rPr>
@@ -7273,25 +5346,7 @@
           <w:sz w:val="21"/>
           <w:szCs w:val="21"/>
         </w:rPr>
-        <w:t xml:space="preserve">, Belanger K, Tomkinson GR, Anderson KD, Bruner B, Copeland JL, Gregg MJ, Hall N, </w:t>
-      </w:r>
-      <w:proofErr w:type="spellStart"/>
-      <w:r>
-        <w:rPr>
-          <w:rFonts w:ascii="Arial" w:eastAsia="Times New Roman" w:hAnsi="Arial" w:cs="Arial"/>
-          <w:sz w:val="21"/>
-          <w:szCs w:val="21"/>
-        </w:rPr>
-        <w:t>Kolen</w:t>
-      </w:r>
-      <w:proofErr w:type="spellEnd"/>
-      <w:r>
-        <w:rPr>
-          <w:rFonts w:ascii="Arial" w:eastAsia="Times New Roman" w:hAnsi="Arial" w:cs="Arial"/>
-          <w:sz w:val="21"/>
-          <w:szCs w:val="21"/>
-        </w:rPr>
-        <w:t xml:space="preserve"> AM, Lane KN, Law B, MacDonald DJ, Martin LJ, Saunders TJ, Sheehan D, Stone MR, Woodruff SJ, Tremblay MS. </w:t>
+        <w:t>, Belanger K, Tomkinson GR, Anderson KD, Bruner B, Copeland JL, Gregg MJ, Hall N, Kolen AM, Lane KN, Law B, MacDonald DJ, Martin LJ, Saunders TJ, Sheehan D, Stone MR, Woodruff SJ, Tremblay MS. </w:t>
       </w:r>
       <w:hyperlink r:id="rId57" w:tgtFrame="_blank" w:history="1">
         <w:r>
@@ -7336,25 +5391,7 @@
           <w:sz w:val="21"/>
           <w:szCs w:val="21"/>
         </w:rPr>
-        <w:t xml:space="preserve">Law B, Bruner B, </w:t>
-      </w:r>
-      <w:proofErr w:type="spellStart"/>
-      <w:r>
-        <w:rPr>
-          <w:rFonts w:ascii="Arial" w:eastAsia="Times New Roman" w:hAnsi="Arial" w:cs="Arial"/>
-          <w:sz w:val="21"/>
-          <w:szCs w:val="21"/>
-        </w:rPr>
-        <w:t>Scharoun</w:t>
-      </w:r>
-      <w:proofErr w:type="spellEnd"/>
-      <w:r>
-        <w:rPr>
-          <w:rFonts w:ascii="Arial" w:eastAsia="Times New Roman" w:hAnsi="Arial" w:cs="Arial"/>
-          <w:sz w:val="21"/>
-          <w:szCs w:val="21"/>
-        </w:rPr>
-        <w:t xml:space="preserve"> SM, Anderson K, Gregg M, Hall N, Lane K, MacDonald DJ, Saunders TJ, Sheehan D, Stone MR, Woodruff SJ, Belanger K, </w:t>
+        <w:t>Law B, Bruner B, Scharoun SM, Anderson K, Gregg M, Hall N, Lane K, MacDonald DJ, Saunders TJ, Sheehan D, Stone MR, Woodruff SJ, Belanger K, </w:t>
       </w:r>
       <w:r>
         <w:rPr>
@@ -7513,25 +5550,7 @@
           <w:sz w:val="21"/>
           <w:szCs w:val="21"/>
         </w:rPr>
-        <w:t xml:space="preserve">, Belanger K, Bruner B, Copeland JL, Gregg MJ, Hall N, </w:t>
-      </w:r>
-      <w:proofErr w:type="spellStart"/>
-      <w:r>
-        <w:rPr>
-          <w:rFonts w:ascii="Arial" w:eastAsia="Times New Roman" w:hAnsi="Arial" w:cs="Arial"/>
-          <w:sz w:val="21"/>
-          <w:szCs w:val="21"/>
-        </w:rPr>
-        <w:t>Kolen</w:t>
-      </w:r>
-      <w:proofErr w:type="spellEnd"/>
-      <w:r>
-        <w:rPr>
-          <w:rFonts w:ascii="Arial" w:eastAsia="Times New Roman" w:hAnsi="Arial" w:cs="Arial"/>
-          <w:sz w:val="21"/>
-          <w:szCs w:val="21"/>
-        </w:rPr>
-        <w:t xml:space="preserve"> AM, Law B, Martin LJ, Sheehan D, Woodruff SJ, Tremblay MS. </w:t>
+        <w:t>, Belanger K, Bruner B, Copeland JL, Gregg MJ, Hall N, Kolen AM, Law B, Martin LJ, Sheehan D, Woodruff SJ, Tremblay MS. </w:t>
       </w:r>
       <w:hyperlink r:id="rId60" w:tgtFrame="_blank" w:history="1">
         <w:r>
@@ -7595,25 +5614,7 @@
           <w:sz w:val="21"/>
           <w:szCs w:val="21"/>
         </w:rPr>
-        <w:t xml:space="preserve">, Belanger K, Bruner B, Gregg MJ, Hall N, </w:t>
-      </w:r>
-      <w:proofErr w:type="spellStart"/>
-      <w:r>
-        <w:rPr>
-          <w:rFonts w:ascii="Arial" w:eastAsia="Times New Roman" w:hAnsi="Arial" w:cs="Arial"/>
-          <w:sz w:val="21"/>
-          <w:szCs w:val="21"/>
-        </w:rPr>
-        <w:t>Kolen</w:t>
-      </w:r>
-      <w:proofErr w:type="spellEnd"/>
-      <w:r>
-        <w:rPr>
-          <w:rFonts w:ascii="Arial" w:eastAsia="Times New Roman" w:hAnsi="Arial" w:cs="Arial"/>
-          <w:sz w:val="21"/>
-          <w:szCs w:val="21"/>
-        </w:rPr>
-        <w:t xml:space="preserve"> AM, Law B, Martin LJ, Sheehan D, Stone MR, Woodruff SJ, Tremblay MS. </w:t>
+        <w:t>, Belanger K, Bruner B, Gregg MJ, Hall N, Kolen AM, Law B, Martin LJ, Sheehan D, Stone MR, Woodruff SJ, Tremblay MS. </w:t>
       </w:r>
       <w:hyperlink r:id="rId61" w:tgtFrame="_blank" w:history="1">
         <w:r>
@@ -7625,31 +5626,7 @@
             <w:u w:val="single"/>
             <w:bdr w:val="none" w:sz="0" w:space="0" w:color="auto" w:frame="1"/>
           </w:rPr>
-          <w:t xml:space="preserve">The relationship between sedentary </w:t>
-        </w:r>
-        <w:proofErr w:type="spellStart"/>
-        <w:r>
-          <w:rPr>
-            <w:rFonts w:ascii="Arial" w:eastAsia="Times New Roman" w:hAnsi="Arial" w:cs="Arial"/>
-            <w:color w:val="0000FF"/>
-            <w:sz w:val="21"/>
-            <w:szCs w:val="21"/>
-            <w:u w:val="single"/>
-            <w:bdr w:val="none" w:sz="0" w:space="0" w:color="auto" w:frame="1"/>
-          </w:rPr>
-          <w:t>behaviour</w:t>
-        </w:r>
-        <w:proofErr w:type="spellEnd"/>
-        <w:r>
-          <w:rPr>
-            <w:rFonts w:ascii="Arial" w:eastAsia="Times New Roman" w:hAnsi="Arial" w:cs="Arial"/>
-            <w:color w:val="0000FF"/>
-            <w:sz w:val="21"/>
-            <w:szCs w:val="21"/>
-            <w:u w:val="single"/>
-            <w:bdr w:val="none" w:sz="0" w:space="0" w:color="auto" w:frame="1"/>
-          </w:rPr>
-          <w:t xml:space="preserve"> and physical literacy in Canadian children: a cross-sectional analysis from the RBC-CAPL Learn to Play study</w:t>
+          <w:t>The relationship between sedentary behaviour and physical literacy in Canadian children: a cross-sectional analysis from the RBC-CAPL Learn to Play study</w:t>
         </w:r>
       </w:hyperlink>
       <w:r>
@@ -7701,43 +5678,7 @@
           <w:sz w:val="21"/>
           <w:szCs w:val="21"/>
         </w:rPr>
-        <w:t xml:space="preserve">, Bartlett B, Dampier D, Lalonde C, </w:t>
-      </w:r>
-      <w:proofErr w:type="spellStart"/>
-      <w:r>
-        <w:rPr>
-          <w:rFonts w:ascii="Arial" w:eastAsia="Times New Roman" w:hAnsi="Arial" w:cs="Arial"/>
-          <w:sz w:val="21"/>
-          <w:szCs w:val="21"/>
-        </w:rPr>
-        <w:t>Leidl</w:t>
-      </w:r>
-      <w:proofErr w:type="spellEnd"/>
-      <w:r>
-        <w:rPr>
-          <w:rFonts w:ascii="Arial" w:eastAsia="Times New Roman" w:hAnsi="Arial" w:cs="Arial"/>
-          <w:sz w:val="21"/>
-          <w:szCs w:val="21"/>
-        </w:rPr>
-        <w:t xml:space="preserve"> R, Longmuir P, McKee M, Patton R, Way R, </w:t>
-      </w:r>
-      <w:proofErr w:type="spellStart"/>
-      <w:r>
-        <w:rPr>
-          <w:rFonts w:ascii="Arial" w:eastAsia="Times New Roman" w:hAnsi="Arial" w:cs="Arial"/>
-          <w:sz w:val="21"/>
-          <w:szCs w:val="21"/>
-        </w:rPr>
-        <w:t>Yessis</w:t>
-      </w:r>
-      <w:proofErr w:type="spellEnd"/>
-      <w:r>
-        <w:rPr>
-          <w:rFonts w:ascii="Arial" w:eastAsia="Times New Roman" w:hAnsi="Arial" w:cs="Arial"/>
-          <w:sz w:val="21"/>
-          <w:szCs w:val="21"/>
-        </w:rPr>
-        <w:t xml:space="preserve"> J. </w:t>
+        <w:t>, Bartlett B, Dampier D, Lalonde C, Leidl R, Longmuir P, McKee M, Patton R, Way R, Yessis J. </w:t>
       </w:r>
       <w:hyperlink r:id="rId62" w:tgtFrame="_blank" w:history="1">
         <w:r>
@@ -7801,61 +5742,7 @@
           <w:sz w:val="21"/>
           <w:szCs w:val="21"/>
         </w:rPr>
-        <w:t xml:space="preserve">, </w:t>
-      </w:r>
-      <w:proofErr w:type="spellStart"/>
-      <w:r>
-        <w:rPr>
-          <w:rFonts w:ascii="Arial" w:eastAsia="Times New Roman" w:hAnsi="Arial" w:cs="Arial"/>
-          <w:sz w:val="21"/>
-          <w:szCs w:val="21"/>
-        </w:rPr>
-        <w:t>Belander</w:t>
-      </w:r>
-      <w:proofErr w:type="spellEnd"/>
-      <w:r>
-        <w:rPr>
-          <w:rFonts w:ascii="Arial" w:eastAsia="Times New Roman" w:hAnsi="Arial" w:cs="Arial"/>
-          <w:sz w:val="21"/>
-          <w:szCs w:val="21"/>
-        </w:rPr>
-        <w:t xml:space="preserve"> K, Anderson KD, Bruner B, Copeland JL, Delisle </w:t>
-      </w:r>
-      <w:proofErr w:type="spellStart"/>
-      <w:r>
-        <w:rPr>
-          <w:rFonts w:ascii="Arial" w:eastAsia="Times New Roman" w:hAnsi="Arial" w:cs="Arial"/>
-          <w:sz w:val="21"/>
-          <w:szCs w:val="21"/>
-        </w:rPr>
-        <w:t>Nyström</w:t>
-      </w:r>
-      <w:proofErr w:type="spellEnd"/>
-      <w:r>
-        <w:rPr>
-          <w:rFonts w:ascii="Arial" w:eastAsia="Times New Roman" w:hAnsi="Arial" w:cs="Arial"/>
-          <w:sz w:val="21"/>
-          <w:szCs w:val="21"/>
-        </w:rPr>
-        <w:t xml:space="preserve"> C, Gregg MJ, Hall N, </w:t>
-      </w:r>
-      <w:proofErr w:type="spellStart"/>
-      <w:r>
-        <w:rPr>
-          <w:rFonts w:ascii="Arial" w:eastAsia="Times New Roman" w:hAnsi="Arial" w:cs="Arial"/>
-          <w:sz w:val="21"/>
-          <w:szCs w:val="21"/>
-        </w:rPr>
-        <w:t>Kolen</w:t>
-      </w:r>
-      <w:proofErr w:type="spellEnd"/>
-      <w:r>
-        <w:rPr>
-          <w:rFonts w:ascii="Arial" w:eastAsia="Times New Roman" w:hAnsi="Arial" w:cs="Arial"/>
-          <w:sz w:val="21"/>
-          <w:szCs w:val="21"/>
-        </w:rPr>
-        <w:t xml:space="preserve"> AM, Lane KN, Law B, MacDonald DJ, Martin LJ, Saunders TJ, Sheehan D, Stone MR, Woodruff SJ. </w:t>
+        <w:t>, Belander K, Anderson KD, Bruner B, Copeland JL, Delisle Nyström C, Gregg MJ, Hall N, Kolen AM, Lane KN, Law B, MacDonald DJ, Martin LJ, Saunders TJ, Sheehan D, Stone MR, Woodruff SJ. </w:t>
       </w:r>
       <w:hyperlink r:id="rId63" w:tgtFrame="_blank" w:history="1">
         <w:r>
@@ -7919,25 +5806,7 @@
           <w:sz w:val="21"/>
           <w:szCs w:val="21"/>
         </w:rPr>
-        <w:t xml:space="preserve">, Cameron JD, Goldfield GS, Chaput JP, Gunnell KE, Ledoux AA, </w:t>
-      </w:r>
-      <w:proofErr w:type="spellStart"/>
-      <w:r>
-        <w:rPr>
-          <w:rFonts w:ascii="Arial" w:eastAsia="Times New Roman" w:hAnsi="Arial" w:cs="Arial"/>
-          <w:sz w:val="21"/>
-          <w:szCs w:val="21"/>
-        </w:rPr>
-        <w:t>Zemek</w:t>
-      </w:r>
-      <w:proofErr w:type="spellEnd"/>
-      <w:r>
-        <w:rPr>
-          <w:rFonts w:ascii="Arial" w:eastAsia="Times New Roman" w:hAnsi="Arial" w:cs="Arial"/>
-          <w:sz w:val="21"/>
-          <w:szCs w:val="21"/>
-        </w:rPr>
-        <w:t xml:space="preserve"> RL, Tremblay MS. </w:t>
+        <w:t>, Cameron JD, Goldfield GS, Chaput JP, Gunnell KE, Ledoux AA, Zemek RL, Tremblay MS. </w:t>
       </w:r>
       <w:hyperlink r:id="rId64" w:tgtFrame="_blank" w:history="1">
         <w:r>
@@ -7949,31 +5818,7 @@
             <w:u w:val="single"/>
             <w:bdr w:val="none" w:sz="0" w:space="0" w:color="auto" w:frame="1"/>
           </w:rPr>
-          <w:t xml:space="preserve">Associations between 24 hour movement </w:t>
-        </w:r>
-        <w:proofErr w:type="spellStart"/>
-        <w:r>
-          <w:rPr>
-            <w:rFonts w:ascii="Arial" w:eastAsia="Times New Roman" w:hAnsi="Arial" w:cs="Arial"/>
-            <w:color w:val="0000FF"/>
-            <w:sz w:val="21"/>
-            <w:szCs w:val="21"/>
-            <w:u w:val="single"/>
-            <w:bdr w:val="none" w:sz="0" w:space="0" w:color="auto" w:frame="1"/>
-          </w:rPr>
-          <w:t>behaviours</w:t>
-        </w:r>
-        <w:proofErr w:type="spellEnd"/>
-        <w:r>
-          <w:rPr>
-            <w:rFonts w:ascii="Arial" w:eastAsia="Times New Roman" w:hAnsi="Arial" w:cs="Arial"/>
-            <w:color w:val="0000FF"/>
-            <w:sz w:val="21"/>
-            <w:szCs w:val="21"/>
-            <w:u w:val="single"/>
-            <w:bdr w:val="none" w:sz="0" w:space="0" w:color="auto" w:frame="1"/>
-          </w:rPr>
-          <w:t xml:space="preserve"> and global cognition in US children: a cross-sectional observational study</w:t>
+          <w:t>Associations between 24 hour movement behaviours and global cognition in US children: a cross-sectional observational study</w:t>
         </w:r>
       </w:hyperlink>
       <w:r>
@@ -7982,25 +5827,7 @@
           <w:sz w:val="21"/>
           <w:szCs w:val="21"/>
         </w:rPr>
-        <w:t xml:space="preserve">. Lancet Child </w:t>
-      </w:r>
-      <w:proofErr w:type="spellStart"/>
-      <w:r>
-        <w:rPr>
-          <w:rFonts w:ascii="Arial" w:eastAsia="Times New Roman" w:hAnsi="Arial" w:cs="Arial"/>
-          <w:sz w:val="21"/>
-          <w:szCs w:val="21"/>
-        </w:rPr>
-        <w:t>Adolesc</w:t>
-      </w:r>
-      <w:proofErr w:type="spellEnd"/>
-      <w:r>
-        <w:rPr>
-          <w:rFonts w:ascii="Arial" w:eastAsia="Times New Roman" w:hAnsi="Arial" w:cs="Arial"/>
-          <w:sz w:val="21"/>
-          <w:szCs w:val="21"/>
-        </w:rPr>
-        <w:t xml:space="preserve"> Health. 2018;2(11):783-791.</w:t>
+        <w:t>. Lancet Child Adolesc Health. 2018;2(11):783-791.</w:t>
       </w:r>
     </w:p>
     <w:p>
@@ -8064,25 +5891,7 @@
           <w:sz w:val="21"/>
           <w:szCs w:val="21"/>
         </w:rPr>
-        <w:t xml:space="preserve">. </w:t>
-      </w:r>
-      <w:proofErr w:type="spellStart"/>
-      <w:r>
-        <w:rPr>
-          <w:rFonts w:ascii="Arial" w:eastAsia="Times New Roman" w:hAnsi="Arial" w:cs="Arial"/>
-          <w:sz w:val="21"/>
-          <w:szCs w:val="21"/>
-        </w:rPr>
-        <w:t>PLoS</w:t>
-      </w:r>
-      <w:proofErr w:type="spellEnd"/>
-      <w:r>
-        <w:rPr>
-          <w:rFonts w:ascii="Arial" w:eastAsia="Times New Roman" w:hAnsi="Arial" w:cs="Arial"/>
-          <w:sz w:val="21"/>
-          <w:szCs w:val="21"/>
-        </w:rPr>
-        <w:t xml:space="preserve"> ONE. 2018;13(8):e0201048.</w:t>
+        <w:t>. PLoS ONE. 2018;13(8):e0201048.</w:t>
       </w:r>
     </w:p>
     <w:p>
@@ -8146,43 +5955,7 @@
           <w:sz w:val="21"/>
           <w:szCs w:val="21"/>
         </w:rPr>
-        <w:t xml:space="preserve">. </w:t>
-      </w:r>
-      <w:proofErr w:type="spellStart"/>
-      <w:r>
-        <w:rPr>
-          <w:rFonts w:ascii="Arial" w:eastAsia="Times New Roman" w:hAnsi="Arial" w:cs="Arial"/>
-          <w:sz w:val="21"/>
-          <w:szCs w:val="21"/>
-        </w:rPr>
-        <w:t>Physiol</w:t>
-      </w:r>
-      <w:proofErr w:type="spellEnd"/>
-      <w:r>
-        <w:rPr>
-          <w:rFonts w:ascii="Arial" w:eastAsia="Times New Roman" w:hAnsi="Arial" w:cs="Arial"/>
-          <w:sz w:val="21"/>
-          <w:szCs w:val="21"/>
-        </w:rPr>
-        <w:t xml:space="preserve"> </w:t>
-      </w:r>
-      <w:proofErr w:type="spellStart"/>
-      <w:r>
-        <w:rPr>
-          <w:rFonts w:ascii="Arial" w:eastAsia="Times New Roman" w:hAnsi="Arial" w:cs="Arial"/>
-          <w:sz w:val="21"/>
-          <w:szCs w:val="21"/>
-        </w:rPr>
-        <w:t>Behav</w:t>
-      </w:r>
-      <w:proofErr w:type="spellEnd"/>
-      <w:r>
-        <w:rPr>
-          <w:rFonts w:ascii="Arial" w:eastAsia="Times New Roman" w:hAnsi="Arial" w:cs="Arial"/>
-          <w:sz w:val="21"/>
-          <w:szCs w:val="21"/>
-        </w:rPr>
-        <w:t>. 2018;194:394-400.</w:t>
+        <w:t>. Physiol Behav. 2018;194:394-400.</w:t>
       </w:r>
     </w:p>
     <w:p>
@@ -8200,23 +5973,13 @@
           <w:szCs w:val="21"/>
         </w:rPr>
       </w:pPr>
-      <w:proofErr w:type="spellStart"/>
-      <w:r>
-        <w:rPr>
-          <w:rFonts w:ascii="Arial" w:eastAsia="Times New Roman" w:hAnsi="Arial" w:cs="Arial"/>
-          <w:sz w:val="21"/>
-          <w:szCs w:val="21"/>
-        </w:rPr>
-        <w:t>Livock</w:t>
-      </w:r>
-      <w:proofErr w:type="spellEnd"/>
-      <w:r>
-        <w:rPr>
-          <w:rFonts w:ascii="Arial" w:eastAsia="Times New Roman" w:hAnsi="Arial" w:cs="Arial"/>
-          <w:sz w:val="21"/>
-          <w:szCs w:val="21"/>
-        </w:rPr>
-        <w:t xml:space="preserve"> H, </w:t>
+      <w:r>
+        <w:rPr>
+          <w:rFonts w:ascii="Arial" w:eastAsia="Times New Roman" w:hAnsi="Arial" w:cs="Arial"/>
+          <w:sz w:val="21"/>
+          <w:szCs w:val="21"/>
+        </w:rPr>
+        <w:t>Livock H, </w:t>
       </w:r>
       <w:r>
         <w:rPr>
@@ -8235,43 +5998,7 @@
           <w:sz w:val="21"/>
           <w:szCs w:val="21"/>
         </w:rPr>
-        <w:t xml:space="preserve">, </w:t>
-      </w:r>
-      <w:proofErr w:type="spellStart"/>
-      <w:r>
-        <w:rPr>
-          <w:rFonts w:ascii="Arial" w:eastAsia="Times New Roman" w:hAnsi="Arial" w:cs="Arial"/>
-          <w:sz w:val="21"/>
-          <w:szCs w:val="21"/>
-        </w:rPr>
-        <w:t>Pouliot</w:t>
-      </w:r>
-      <w:proofErr w:type="spellEnd"/>
-      <w:r>
-        <w:rPr>
-          <w:rFonts w:ascii="Arial" w:eastAsia="Times New Roman" w:hAnsi="Arial" w:cs="Arial"/>
-          <w:sz w:val="21"/>
-          <w:szCs w:val="21"/>
-        </w:rPr>
-        <w:t xml:space="preserve"> C, LeBlanc AG, Saunders TJ, Tremblay MS, </w:t>
-      </w:r>
-      <w:proofErr w:type="spellStart"/>
-      <w:r>
-        <w:rPr>
-          <w:rFonts w:ascii="Arial" w:eastAsia="Times New Roman" w:hAnsi="Arial" w:cs="Arial"/>
-          <w:sz w:val="21"/>
-          <w:szCs w:val="21"/>
-        </w:rPr>
-        <w:t>Prud’homme</w:t>
-      </w:r>
-      <w:proofErr w:type="spellEnd"/>
-      <w:r>
-        <w:rPr>
-          <w:rFonts w:ascii="Arial" w:eastAsia="Times New Roman" w:hAnsi="Arial" w:cs="Arial"/>
-          <w:sz w:val="21"/>
-          <w:szCs w:val="21"/>
-        </w:rPr>
-        <w:t xml:space="preserve"> D, Chaput JP. </w:t>
+        <w:t>, Pouliot C, LeBlanc AG, Saunders TJ, Tremblay MS, Prud’homme D, Chaput JP. </w:t>
       </w:r>
       <w:hyperlink r:id="rId67" w:tgtFrame="_blank" w:history="1">
         <w:r>
@@ -8335,61 +6062,7 @@
           <w:sz w:val="21"/>
           <w:szCs w:val="21"/>
         </w:rPr>
-        <w:t xml:space="preserve">, Tremblay MS, </w:t>
-      </w:r>
-      <w:proofErr w:type="spellStart"/>
-      <w:r>
-        <w:rPr>
-          <w:rFonts w:ascii="Arial" w:eastAsia="Times New Roman" w:hAnsi="Arial" w:cs="Arial"/>
-          <w:sz w:val="21"/>
-          <w:szCs w:val="21"/>
-        </w:rPr>
-        <w:t>Fogelholm</w:t>
-      </w:r>
-      <w:proofErr w:type="spellEnd"/>
-      <w:r>
-        <w:rPr>
-          <w:rFonts w:ascii="Arial" w:eastAsia="Times New Roman" w:hAnsi="Arial" w:cs="Arial"/>
-          <w:sz w:val="21"/>
-          <w:szCs w:val="21"/>
-        </w:rPr>
-        <w:t xml:space="preserve"> M, Hu G, Lambert EV, Maher C, Maia J, </w:t>
-      </w:r>
-      <w:proofErr w:type="spellStart"/>
-      <w:r>
-        <w:rPr>
-          <w:rFonts w:ascii="Arial" w:eastAsia="Times New Roman" w:hAnsi="Arial" w:cs="Arial"/>
-          <w:sz w:val="21"/>
-          <w:szCs w:val="21"/>
-        </w:rPr>
-        <w:t>Olds</w:t>
-      </w:r>
-      <w:proofErr w:type="spellEnd"/>
-      <w:r>
-        <w:rPr>
-          <w:rFonts w:ascii="Arial" w:eastAsia="Times New Roman" w:hAnsi="Arial" w:cs="Arial"/>
-          <w:sz w:val="21"/>
-          <w:szCs w:val="21"/>
-        </w:rPr>
-        <w:t xml:space="preserve"> T, </w:t>
-      </w:r>
-      <w:proofErr w:type="spellStart"/>
-      <w:r>
-        <w:rPr>
-          <w:rFonts w:ascii="Arial" w:eastAsia="Times New Roman" w:hAnsi="Arial" w:cs="Arial"/>
-          <w:sz w:val="21"/>
-          <w:szCs w:val="21"/>
-        </w:rPr>
-        <w:t>Onywera</w:t>
-      </w:r>
-      <w:proofErr w:type="spellEnd"/>
-      <w:r>
-        <w:rPr>
-          <w:rFonts w:ascii="Arial" w:eastAsia="Times New Roman" w:hAnsi="Arial" w:cs="Arial"/>
-          <w:sz w:val="21"/>
-          <w:szCs w:val="21"/>
-        </w:rPr>
-        <w:t xml:space="preserve"> V, Sarmiento OL, Standage M, Tudor-Locke C, Katzmarzyk PT. </w:t>
+        <w:t>, Tremblay MS, Fogelholm M, Hu G, Lambert EV, Maher C, Maia J, Olds T, Onywera V, Sarmiento OL, Standage M, Tudor-Locke C, Katzmarzyk PT. </w:t>
       </w:r>
       <w:hyperlink r:id="rId68" w:tgtFrame="_blank" w:history="1">
         <w:r>
@@ -8410,43 +6083,7 @@
           <w:sz w:val="21"/>
           <w:szCs w:val="21"/>
         </w:rPr>
-        <w:t>. </w:t>
-      </w:r>
-      <w:proofErr w:type="spellStart"/>
-      <w:r>
-        <w:rPr>
-          <w:rFonts w:ascii="Arial" w:eastAsia="Times New Roman" w:hAnsi="Arial" w:cs="Arial"/>
-          <w:sz w:val="21"/>
-          <w:szCs w:val="21"/>
-        </w:rPr>
-        <w:t>Obes</w:t>
-      </w:r>
-      <w:proofErr w:type="spellEnd"/>
-      <w:r>
-        <w:rPr>
-          <w:rFonts w:ascii="Arial" w:eastAsia="Times New Roman" w:hAnsi="Arial" w:cs="Arial"/>
-          <w:sz w:val="21"/>
-          <w:szCs w:val="21"/>
-        </w:rPr>
-        <w:t xml:space="preserve"> Sci </w:t>
-      </w:r>
-      <w:proofErr w:type="spellStart"/>
-      <w:r>
-        <w:rPr>
-          <w:rFonts w:ascii="Arial" w:eastAsia="Times New Roman" w:hAnsi="Arial" w:cs="Arial"/>
-          <w:sz w:val="21"/>
-          <w:szCs w:val="21"/>
-        </w:rPr>
-        <w:t>Pract</w:t>
-      </w:r>
-      <w:proofErr w:type="spellEnd"/>
-      <w:r>
-        <w:rPr>
-          <w:rFonts w:ascii="Arial" w:eastAsia="Times New Roman" w:hAnsi="Arial" w:cs="Arial"/>
-          <w:sz w:val="21"/>
-          <w:szCs w:val="21"/>
-        </w:rPr>
-        <w:t>. 2018;4:229-237.</w:t>
+        <w:t>. Obes Sci Pract. 2018;4:229-237.</w:t>
       </w:r>
     </w:p>
     <w:p>
@@ -8489,61 +6126,7 @@
           <w:sz w:val="21"/>
           <w:szCs w:val="21"/>
         </w:rPr>
-        <w:t xml:space="preserve">, Tremblay MS, </w:t>
-      </w:r>
-      <w:proofErr w:type="spellStart"/>
-      <w:r>
-        <w:rPr>
-          <w:rFonts w:ascii="Arial" w:eastAsia="Times New Roman" w:hAnsi="Arial" w:cs="Arial"/>
-          <w:sz w:val="21"/>
-          <w:szCs w:val="21"/>
-        </w:rPr>
-        <w:t>Fogelholm</w:t>
-      </w:r>
-      <w:proofErr w:type="spellEnd"/>
-      <w:r>
-        <w:rPr>
-          <w:rFonts w:ascii="Arial" w:eastAsia="Times New Roman" w:hAnsi="Arial" w:cs="Arial"/>
-          <w:sz w:val="21"/>
-          <w:szCs w:val="21"/>
-        </w:rPr>
-        <w:t xml:space="preserve"> M, Hu G, Lambert EV, Maher C, Maia J, </w:t>
-      </w:r>
-      <w:proofErr w:type="spellStart"/>
-      <w:r>
-        <w:rPr>
-          <w:rFonts w:ascii="Arial" w:eastAsia="Times New Roman" w:hAnsi="Arial" w:cs="Arial"/>
-          <w:sz w:val="21"/>
-          <w:szCs w:val="21"/>
-        </w:rPr>
-        <w:t>Olds</w:t>
-      </w:r>
-      <w:proofErr w:type="spellEnd"/>
-      <w:r>
-        <w:rPr>
-          <w:rFonts w:ascii="Arial" w:eastAsia="Times New Roman" w:hAnsi="Arial" w:cs="Arial"/>
-          <w:sz w:val="21"/>
-          <w:szCs w:val="21"/>
-        </w:rPr>
-        <w:t xml:space="preserve"> T, </w:t>
-      </w:r>
-      <w:proofErr w:type="spellStart"/>
-      <w:r>
-        <w:rPr>
-          <w:rFonts w:ascii="Arial" w:eastAsia="Times New Roman" w:hAnsi="Arial" w:cs="Arial"/>
-          <w:sz w:val="21"/>
-          <w:szCs w:val="21"/>
-        </w:rPr>
-        <w:t>Onywera</w:t>
-      </w:r>
-      <w:proofErr w:type="spellEnd"/>
-      <w:r>
-        <w:rPr>
-          <w:rFonts w:ascii="Arial" w:eastAsia="Times New Roman" w:hAnsi="Arial" w:cs="Arial"/>
-          <w:sz w:val="21"/>
-          <w:szCs w:val="21"/>
-        </w:rPr>
-        <w:t xml:space="preserve"> V, Sarmiento OL, Standage M, Tudor-Locke C, Katzmarzyk PT. </w:t>
+        <w:t>, Tremblay MS, Fogelholm M, Hu G, Lambert EV, Maher C, Maia J, Olds T, Onywera V, Sarmiento OL, Standage M, Tudor-Locke C, Katzmarzyk PT. </w:t>
       </w:r>
       <w:hyperlink r:id="rId69" w:tgtFrame="_blank" w:history="1">
         <w:r>
@@ -8564,43 +6147,7 @@
           <w:sz w:val="21"/>
           <w:szCs w:val="21"/>
         </w:rPr>
-        <w:t xml:space="preserve">. </w:t>
-      </w:r>
-      <w:proofErr w:type="spellStart"/>
-      <w:r>
-        <w:rPr>
-          <w:rFonts w:ascii="Arial" w:eastAsia="Times New Roman" w:hAnsi="Arial" w:cs="Arial"/>
-          <w:sz w:val="21"/>
-          <w:szCs w:val="21"/>
-        </w:rPr>
-        <w:t>Pediatr</w:t>
-      </w:r>
-      <w:proofErr w:type="spellEnd"/>
-      <w:r>
-        <w:rPr>
-          <w:rFonts w:ascii="Arial" w:eastAsia="Times New Roman" w:hAnsi="Arial" w:cs="Arial"/>
-          <w:sz w:val="21"/>
-          <w:szCs w:val="21"/>
-        </w:rPr>
-        <w:t xml:space="preserve"> </w:t>
-      </w:r>
-      <w:proofErr w:type="spellStart"/>
-      <w:r>
-        <w:rPr>
-          <w:rFonts w:ascii="Arial" w:eastAsia="Times New Roman" w:hAnsi="Arial" w:cs="Arial"/>
-          <w:sz w:val="21"/>
-          <w:szCs w:val="21"/>
-        </w:rPr>
-        <w:t>Obes</w:t>
-      </w:r>
-      <w:proofErr w:type="spellEnd"/>
-      <w:r>
-        <w:rPr>
-          <w:rFonts w:ascii="Arial" w:eastAsia="Times New Roman" w:hAnsi="Arial" w:cs="Arial"/>
-          <w:sz w:val="21"/>
-          <w:szCs w:val="21"/>
-        </w:rPr>
-        <w:t>. 2018;13:450-457.</w:t>
+        <w:t>. Pediatr Obes. 2018;13:450-457.</w:t>
       </w:r>
     </w:p>
     <w:p>
@@ -8643,61 +6190,7 @@
           <w:sz w:val="21"/>
           <w:szCs w:val="21"/>
         </w:rPr>
-        <w:t xml:space="preserve">, Tremblay MS, Katzmarzyk PT, Broyles ST, </w:t>
-      </w:r>
-      <w:proofErr w:type="spellStart"/>
-      <w:r>
-        <w:rPr>
-          <w:rFonts w:ascii="Arial" w:eastAsia="Times New Roman" w:hAnsi="Arial" w:cs="Arial"/>
-          <w:sz w:val="21"/>
-          <w:szCs w:val="21"/>
-        </w:rPr>
-        <w:t>Barreira</w:t>
-      </w:r>
-      <w:proofErr w:type="spellEnd"/>
-      <w:r>
-        <w:rPr>
-          <w:rFonts w:ascii="Arial" w:eastAsia="Times New Roman" w:hAnsi="Arial" w:cs="Arial"/>
-          <w:sz w:val="21"/>
-          <w:szCs w:val="21"/>
-        </w:rPr>
-        <w:t xml:space="preserve"> TV, </w:t>
-      </w:r>
-      <w:proofErr w:type="spellStart"/>
-      <w:r>
-        <w:rPr>
-          <w:rFonts w:ascii="Arial" w:eastAsia="Times New Roman" w:hAnsi="Arial" w:cs="Arial"/>
-          <w:sz w:val="21"/>
-          <w:szCs w:val="21"/>
-        </w:rPr>
-        <w:t>Fogelholm</w:t>
-      </w:r>
-      <w:proofErr w:type="spellEnd"/>
-      <w:r>
-        <w:rPr>
-          <w:rFonts w:ascii="Arial" w:eastAsia="Times New Roman" w:hAnsi="Arial" w:cs="Arial"/>
-          <w:sz w:val="21"/>
-          <w:szCs w:val="21"/>
-        </w:rPr>
-        <w:t xml:space="preserve"> M, Hu G, Maher C, Maia J, </w:t>
-      </w:r>
-      <w:proofErr w:type="spellStart"/>
-      <w:r>
-        <w:rPr>
-          <w:rFonts w:ascii="Arial" w:eastAsia="Times New Roman" w:hAnsi="Arial" w:cs="Arial"/>
-          <w:sz w:val="21"/>
-          <w:szCs w:val="21"/>
-        </w:rPr>
-        <w:t>Olds</w:t>
-      </w:r>
-      <w:proofErr w:type="spellEnd"/>
-      <w:r>
-        <w:rPr>
-          <w:rFonts w:ascii="Arial" w:eastAsia="Times New Roman" w:hAnsi="Arial" w:cs="Arial"/>
-          <w:sz w:val="21"/>
-          <w:szCs w:val="21"/>
-        </w:rPr>
-        <w:t xml:space="preserve"> T, Sarmiento OL, Standage M, Tudor-Locke C, Chaput JP. </w:t>
+        <w:t>, Tremblay MS, Katzmarzyk PT, Broyles ST, Barreira TV, Fogelholm M, Hu G, Maher C, Maia J, Olds T, Sarmiento OL, Standage M, Tudor-Locke C, Chaput JP. </w:t>
       </w:r>
       <w:hyperlink r:id="rId70" w:tgtFrame="_blank" w:history="1">
         <w:r>
@@ -8761,43 +6254,7 @@
           <w:sz w:val="21"/>
           <w:szCs w:val="21"/>
         </w:rPr>
-        <w:t xml:space="preserve">, </w:t>
-      </w:r>
-      <w:proofErr w:type="spellStart"/>
-      <w:r>
-        <w:rPr>
-          <w:rFonts w:ascii="Arial" w:eastAsia="Times New Roman" w:hAnsi="Arial" w:cs="Arial"/>
-          <w:sz w:val="21"/>
-          <w:szCs w:val="21"/>
-        </w:rPr>
-        <w:t>Choquette</w:t>
-      </w:r>
-      <w:proofErr w:type="spellEnd"/>
-      <w:r>
-        <w:rPr>
-          <w:rFonts w:ascii="Arial" w:eastAsia="Times New Roman" w:hAnsi="Arial" w:cs="Arial"/>
-          <w:sz w:val="21"/>
-          <w:szCs w:val="21"/>
-        </w:rPr>
-        <w:t xml:space="preserve"> L, Duggan M, Faulkner G, Goldfield GS, Gray CE, Gruber R, Janson K, Janssen I, Janssen X, Jaramillo Garcia A, Kuzik N, LeBlanc C, MacLean J, </w:t>
-      </w:r>
-      <w:proofErr w:type="spellStart"/>
-      <w:r>
-        <w:rPr>
-          <w:rFonts w:ascii="Arial" w:eastAsia="Times New Roman" w:hAnsi="Arial" w:cs="Arial"/>
-          <w:sz w:val="21"/>
-          <w:szCs w:val="21"/>
-        </w:rPr>
-        <w:t>Okely</w:t>
-      </w:r>
-      <w:proofErr w:type="spellEnd"/>
-      <w:r>
-        <w:rPr>
-          <w:rFonts w:ascii="Arial" w:eastAsia="Times New Roman" w:hAnsi="Arial" w:cs="Arial"/>
-          <w:sz w:val="21"/>
-          <w:szCs w:val="21"/>
-        </w:rPr>
-        <w:t xml:space="preserve"> AD, Poitras VJ, Rayner ME, Reilly JJ, </w:t>
+        <w:t xml:space="preserve">, Choquette L, Duggan M, Faulkner G, Goldfield GS, Gray CE, Gruber R, Janson K, Janssen I, Janssen X, Jaramillo Garcia A, Kuzik N, LeBlanc C, MacLean J, Okely AD, Poitras VJ, Rayner ME, Reilly JJ, </w:t>
       </w:r>
       <w:r>
         <w:rPr>
@@ -8818,31 +6275,7 @@
             <w:u w:val="single"/>
             <w:bdr w:val="none" w:sz="0" w:space="0" w:color="auto" w:frame="1"/>
           </w:rPr>
-          <w:t xml:space="preserve">Canadian 24-Hour Movement Guidelines for the Early Years (0–4 years): An Integration of Physical Activity, Sedentary </w:t>
-        </w:r>
-        <w:proofErr w:type="spellStart"/>
-        <w:r>
-          <w:rPr>
-            <w:rFonts w:ascii="Arial" w:eastAsia="Times New Roman" w:hAnsi="Arial" w:cs="Arial"/>
-            <w:color w:val="0000FF"/>
-            <w:sz w:val="21"/>
-            <w:szCs w:val="21"/>
-            <w:u w:val="single"/>
-            <w:bdr w:val="none" w:sz="0" w:space="0" w:color="auto" w:frame="1"/>
-          </w:rPr>
-          <w:t>Behaviour</w:t>
-        </w:r>
-        <w:proofErr w:type="spellEnd"/>
-        <w:r>
-          <w:rPr>
-            <w:rFonts w:ascii="Arial" w:eastAsia="Times New Roman" w:hAnsi="Arial" w:cs="Arial"/>
-            <w:color w:val="0000FF"/>
-            <w:sz w:val="21"/>
-            <w:szCs w:val="21"/>
-            <w:u w:val="single"/>
-            <w:bdr w:val="none" w:sz="0" w:space="0" w:color="auto" w:frame="1"/>
-          </w:rPr>
-          <w:t>, and Sleep</w:t>
+          <w:t>Canadian 24-Hour Movement Guidelines for the Early Years (0–4 years): An Integration of Physical Activity, Sedentary Behaviour, and Sleep</w:t>
         </w:r>
       </w:hyperlink>
       <w:r>
@@ -8915,25 +6348,7 @@
           <w:sz w:val="21"/>
           <w:szCs w:val="21"/>
         </w:rPr>
-        <w:t xml:space="preserve">. </w:t>
-      </w:r>
-      <w:proofErr w:type="spellStart"/>
-      <w:r>
-        <w:rPr>
-          <w:rFonts w:ascii="Arial" w:eastAsia="Times New Roman" w:hAnsi="Arial" w:cs="Arial"/>
-          <w:sz w:val="21"/>
-          <w:szCs w:val="21"/>
-        </w:rPr>
-        <w:t>Transl</w:t>
-      </w:r>
-      <w:proofErr w:type="spellEnd"/>
-      <w:r>
-        <w:rPr>
-          <w:rFonts w:ascii="Arial" w:eastAsia="Times New Roman" w:hAnsi="Arial" w:cs="Arial"/>
-          <w:sz w:val="21"/>
-          <w:szCs w:val="21"/>
-        </w:rPr>
-        <w:t xml:space="preserve"> J Am Coll Sports Med. 2017;2(17):104-</w:t>
+        <w:t>. Transl J Am Coll Sports Med. 2017;2(17):104-</w:t>
       </w:r>
       <w:r>
         <w:rPr>
@@ -8992,43 +6407,7 @@
           <w:sz w:val="21"/>
           <w:szCs w:val="21"/>
         </w:rPr>
-        <w:t xml:space="preserve">, Saunders TJ, Carson V, Latimer-Cheung AE, </w:t>
-      </w:r>
-      <w:proofErr w:type="spellStart"/>
-      <w:r>
-        <w:rPr>
-          <w:rFonts w:ascii="Arial" w:eastAsia="Times New Roman" w:hAnsi="Arial" w:cs="Arial"/>
-          <w:sz w:val="21"/>
-          <w:szCs w:val="21"/>
-        </w:rPr>
-        <w:t>Chastin</w:t>
-      </w:r>
-      <w:proofErr w:type="spellEnd"/>
-      <w:r>
-        <w:rPr>
-          <w:rFonts w:ascii="Arial" w:eastAsia="Times New Roman" w:hAnsi="Arial" w:cs="Arial"/>
-          <w:sz w:val="21"/>
-          <w:szCs w:val="21"/>
-        </w:rPr>
-        <w:t xml:space="preserve"> SFM, Altenburg TM, </w:t>
-      </w:r>
-      <w:proofErr w:type="spellStart"/>
-      <w:r>
-        <w:rPr>
-          <w:rFonts w:ascii="Arial" w:eastAsia="Times New Roman" w:hAnsi="Arial" w:cs="Arial"/>
-          <w:sz w:val="21"/>
-          <w:szCs w:val="21"/>
-        </w:rPr>
-        <w:t>Chinapaw</w:t>
-      </w:r>
-      <w:proofErr w:type="spellEnd"/>
-      <w:r>
-        <w:rPr>
-          <w:rFonts w:ascii="Arial" w:eastAsia="Times New Roman" w:hAnsi="Arial" w:cs="Arial"/>
-          <w:sz w:val="21"/>
-          <w:szCs w:val="21"/>
-        </w:rPr>
-        <w:t xml:space="preserve"> MJM, SBRN Terminology Consensus Project Participants. </w:t>
+        <w:t>, Saunders TJ, Carson V, Latimer-Cheung AE, Chastin SFM, Altenburg TM, Chinapaw MJM, SBRN Terminology Consensus Project Participants. </w:t>
       </w:r>
       <w:hyperlink r:id="rId73" w:tgtFrame="_blank" w:history="1">
         <w:r>
@@ -9049,43 +6428,7 @@
           <w:sz w:val="21"/>
           <w:szCs w:val="21"/>
         </w:rPr>
-        <w:t xml:space="preserve">. Int J </w:t>
-      </w:r>
-      <w:proofErr w:type="spellStart"/>
-      <w:r>
-        <w:rPr>
-          <w:rFonts w:ascii="Arial" w:eastAsia="Times New Roman" w:hAnsi="Arial" w:cs="Arial"/>
-          <w:sz w:val="21"/>
-          <w:szCs w:val="21"/>
-        </w:rPr>
-        <w:t>Behav</w:t>
-      </w:r>
-      <w:proofErr w:type="spellEnd"/>
-      <w:r>
-        <w:rPr>
-          <w:rFonts w:ascii="Arial" w:eastAsia="Times New Roman" w:hAnsi="Arial" w:cs="Arial"/>
-          <w:sz w:val="21"/>
-          <w:szCs w:val="21"/>
-        </w:rPr>
-        <w:t xml:space="preserve"> </w:t>
-      </w:r>
-      <w:proofErr w:type="spellStart"/>
-      <w:r>
-        <w:rPr>
-          <w:rFonts w:ascii="Arial" w:eastAsia="Times New Roman" w:hAnsi="Arial" w:cs="Arial"/>
-          <w:sz w:val="21"/>
-          <w:szCs w:val="21"/>
-        </w:rPr>
-        <w:t>Nutr</w:t>
-      </w:r>
-      <w:proofErr w:type="spellEnd"/>
-      <w:r>
-        <w:rPr>
-          <w:rFonts w:ascii="Arial" w:eastAsia="Times New Roman" w:hAnsi="Arial" w:cs="Arial"/>
-          <w:sz w:val="21"/>
-          <w:szCs w:val="21"/>
-        </w:rPr>
-        <w:t xml:space="preserve"> Phys Act. 2017;14(1):75.</w:t>
+        <w:t>. Int J Behav Nutr Phys Act. 2017;14(1):75.</w:t>
       </w:r>
     </w:p>
     <w:p>
@@ -9140,55 +6483,7 @@
             <w:u w:val="single"/>
             <w:bdr w:val="none" w:sz="0" w:space="0" w:color="auto" w:frame="1"/>
           </w:rPr>
-          <w:t xml:space="preserve">Increasing Canadian </w:t>
-        </w:r>
-        <w:proofErr w:type="spellStart"/>
-        <w:r>
-          <w:rPr>
-            <w:rFonts w:ascii="Arial" w:eastAsia="Times New Roman" w:hAnsi="Arial" w:cs="Arial"/>
-            <w:color w:val="0000FF"/>
-            <w:sz w:val="21"/>
-            <w:szCs w:val="21"/>
-            <w:u w:val="single"/>
-            <w:bdr w:val="none" w:sz="0" w:space="0" w:color="auto" w:frame="1"/>
-          </w:rPr>
-          <w:t>paediatricians’</w:t>
-        </w:r>
-        <w:proofErr w:type="spellEnd"/>
-        <w:r>
-          <w:rPr>
-            <w:rFonts w:ascii="Arial" w:eastAsia="Times New Roman" w:hAnsi="Arial" w:cs="Arial"/>
-            <w:color w:val="0000FF"/>
-            <w:sz w:val="21"/>
-            <w:szCs w:val="21"/>
-            <w:u w:val="single"/>
-            <w:bdr w:val="none" w:sz="0" w:space="0" w:color="auto" w:frame="1"/>
-          </w:rPr>
-          <w:t xml:space="preserve"> awareness and use of the new Canadian Physical Activity and Sedentary </w:t>
-        </w:r>
-        <w:proofErr w:type="spellStart"/>
-        <w:r>
-          <w:rPr>
-            <w:rFonts w:ascii="Arial" w:eastAsia="Times New Roman" w:hAnsi="Arial" w:cs="Arial"/>
-            <w:color w:val="0000FF"/>
-            <w:sz w:val="21"/>
-            <w:szCs w:val="21"/>
-            <w:u w:val="single"/>
-            <w:bdr w:val="none" w:sz="0" w:space="0" w:color="auto" w:frame="1"/>
-          </w:rPr>
-          <w:t>Behaviour</w:t>
-        </w:r>
-        <w:proofErr w:type="spellEnd"/>
-        <w:r>
-          <w:rPr>
-            <w:rFonts w:ascii="Arial" w:eastAsia="Times New Roman" w:hAnsi="Arial" w:cs="Arial"/>
-            <w:color w:val="0000FF"/>
-            <w:sz w:val="21"/>
-            <w:szCs w:val="21"/>
-            <w:u w:val="single"/>
-            <w:bdr w:val="none" w:sz="0" w:space="0" w:color="auto" w:frame="1"/>
-          </w:rPr>
-          <w:t xml:space="preserve"> Guidelines for ages 0 to 17 years</w:t>
+          <w:t>Increasing Canadian paediatricians’ awareness and use of the new Canadian Physical Activity and Sedentary Behaviour Guidelines for ages 0 to 17 years</w:t>
         </w:r>
       </w:hyperlink>
       <w:r>
@@ -9197,25 +6492,7 @@
           <w:sz w:val="21"/>
           <w:szCs w:val="21"/>
         </w:rPr>
-        <w:t xml:space="preserve">. </w:t>
-      </w:r>
-      <w:proofErr w:type="spellStart"/>
-      <w:r>
-        <w:rPr>
-          <w:rFonts w:ascii="Arial" w:eastAsia="Times New Roman" w:hAnsi="Arial" w:cs="Arial"/>
-          <w:sz w:val="21"/>
-          <w:szCs w:val="21"/>
-        </w:rPr>
-        <w:t>Paediatr</w:t>
-      </w:r>
-      <w:proofErr w:type="spellEnd"/>
-      <w:r>
-        <w:rPr>
-          <w:rFonts w:ascii="Arial" w:eastAsia="Times New Roman" w:hAnsi="Arial" w:cs="Arial"/>
-          <w:sz w:val="21"/>
-          <w:szCs w:val="21"/>
-        </w:rPr>
-        <w:t xml:space="preserve"> Child Health. 2017;22(1):17-22.</w:t>
+        <w:t>. Paediatr Child Health. 2017;22(1):17-22.</w:t>
       </w:r>
     </w:p>
     <w:p>
@@ -9250,25 +6527,7 @@
           <w:sz w:val="21"/>
           <w:szCs w:val="21"/>
         </w:rPr>
-        <w:t xml:space="preserve">, Cameron C, Carson V, Chaput JP, Faulkner G, Janssen I, Janson K, </w:t>
-      </w:r>
-      <w:proofErr w:type="spellStart"/>
-      <w:r>
-        <w:rPr>
-          <w:rFonts w:ascii="Arial" w:eastAsia="Times New Roman" w:hAnsi="Arial" w:cs="Arial"/>
-          <w:sz w:val="21"/>
-          <w:szCs w:val="21"/>
-        </w:rPr>
-        <w:t>Kramers</w:t>
-      </w:r>
-      <w:proofErr w:type="spellEnd"/>
-      <w:r>
-        <w:rPr>
-          <w:rFonts w:ascii="Arial" w:eastAsia="Times New Roman" w:hAnsi="Arial" w:cs="Arial"/>
-          <w:sz w:val="21"/>
-          <w:szCs w:val="21"/>
-        </w:rPr>
-        <w:t xml:space="preserve"> R, LeBlanc AG, Spence JC, Tremblay MS. </w:t>
+        <w:t>, Cameron C, Carson V, Chaput JP, Faulkner G, Janssen I, Janson K, Kramers R, LeBlanc AG, Spence JC, Tremblay MS. </w:t>
       </w:r>
       <w:hyperlink r:id="rId75" w:tgtFrame="_blank" w:history="1">
         <w:r>
@@ -9420,97 +6679,7 @@
           <w:sz w:val="21"/>
           <w:szCs w:val="21"/>
         </w:rPr>
-        <w:t xml:space="preserve">, </w:t>
-      </w:r>
-      <w:proofErr w:type="spellStart"/>
-      <w:r>
-        <w:rPr>
-          <w:rFonts w:ascii="Arial" w:eastAsia="Times New Roman" w:hAnsi="Arial" w:cs="Arial"/>
-          <w:sz w:val="21"/>
-          <w:szCs w:val="21"/>
-        </w:rPr>
-        <w:t>Fogelholm</w:t>
-      </w:r>
-      <w:proofErr w:type="spellEnd"/>
-      <w:r>
-        <w:rPr>
-          <w:rFonts w:ascii="Arial" w:eastAsia="Times New Roman" w:hAnsi="Arial" w:cs="Arial"/>
-          <w:sz w:val="21"/>
-          <w:szCs w:val="21"/>
-        </w:rPr>
-        <w:t xml:space="preserve"> M, Hu G, </w:t>
-      </w:r>
-      <w:proofErr w:type="spellStart"/>
-      <w:r>
-        <w:rPr>
-          <w:rFonts w:ascii="Arial" w:eastAsia="Times New Roman" w:hAnsi="Arial" w:cs="Arial"/>
-          <w:sz w:val="21"/>
-          <w:szCs w:val="21"/>
-        </w:rPr>
-        <w:t>Kuriyan</w:t>
-      </w:r>
-      <w:proofErr w:type="spellEnd"/>
-      <w:r>
-        <w:rPr>
-          <w:rFonts w:ascii="Arial" w:eastAsia="Times New Roman" w:hAnsi="Arial" w:cs="Arial"/>
-          <w:sz w:val="21"/>
-          <w:szCs w:val="21"/>
-        </w:rPr>
-        <w:t xml:space="preserve"> R, </w:t>
-      </w:r>
-      <w:proofErr w:type="spellStart"/>
-      <w:r>
-        <w:rPr>
-          <w:rFonts w:ascii="Arial" w:eastAsia="Times New Roman" w:hAnsi="Arial" w:cs="Arial"/>
-          <w:sz w:val="21"/>
-          <w:szCs w:val="21"/>
-        </w:rPr>
-        <w:t>Kurpad</w:t>
-      </w:r>
-      <w:proofErr w:type="spellEnd"/>
-      <w:r>
-        <w:rPr>
-          <w:rFonts w:ascii="Arial" w:eastAsia="Times New Roman" w:hAnsi="Arial" w:cs="Arial"/>
-          <w:sz w:val="21"/>
-          <w:szCs w:val="21"/>
-        </w:rPr>
-        <w:t xml:space="preserve"> A, Lambert EV, Maher C, Maia J, Matsudo V, </w:t>
-      </w:r>
-      <w:proofErr w:type="spellStart"/>
-      <w:r>
-        <w:rPr>
-          <w:rFonts w:ascii="Arial" w:eastAsia="Times New Roman" w:hAnsi="Arial" w:cs="Arial"/>
-          <w:sz w:val="21"/>
-          <w:szCs w:val="21"/>
-        </w:rPr>
-        <w:t>Olds</w:t>
-      </w:r>
-      <w:proofErr w:type="spellEnd"/>
-      <w:r>
-        <w:rPr>
-          <w:rFonts w:ascii="Arial" w:eastAsia="Times New Roman" w:hAnsi="Arial" w:cs="Arial"/>
-          <w:sz w:val="21"/>
-          <w:szCs w:val="21"/>
-        </w:rPr>
-        <w:t xml:space="preserve"> T, </w:t>
-      </w:r>
-      <w:proofErr w:type="spellStart"/>
-      <w:r>
-        <w:rPr>
-          <w:rFonts w:ascii="Arial" w:eastAsia="Times New Roman" w:hAnsi="Arial" w:cs="Arial"/>
-          <w:sz w:val="21"/>
-          <w:szCs w:val="21"/>
-        </w:rPr>
-        <w:t>Onywera</w:t>
-      </w:r>
-      <w:proofErr w:type="spellEnd"/>
-      <w:r>
-        <w:rPr>
-          <w:rFonts w:ascii="Arial" w:eastAsia="Times New Roman" w:hAnsi="Arial" w:cs="Arial"/>
-          <w:sz w:val="21"/>
-          <w:szCs w:val="21"/>
-        </w:rPr>
-        <w:t xml:space="preserve"> V, Sarmiento OL, Standage M, Tudor-Locke C, Zhao P, Tremblay MS; ISCOLE Research Group. </w:t>
+        <w:t>, Fogelholm M, Hu G, Kuriyan R, Kurpad A, Lambert EV, Maher C, Maia J, Matsudo V, Olds T, Onywera V, Sarmiento OL, Standage M, Tudor-Locke C, Zhao P, Tremblay MS; ISCOLE Research Group. </w:t>
       </w:r>
       <w:hyperlink r:id="rId77" w:tgtFrame="_blank" w:history="1">
         <w:r>
@@ -9531,43 +6700,7 @@
           <w:sz w:val="21"/>
           <w:szCs w:val="21"/>
         </w:rPr>
-        <w:t xml:space="preserve">. </w:t>
-      </w:r>
-      <w:proofErr w:type="spellStart"/>
-      <w:r>
-        <w:rPr>
-          <w:rFonts w:ascii="Arial" w:eastAsia="Times New Roman" w:hAnsi="Arial" w:cs="Arial"/>
-          <w:sz w:val="21"/>
-          <w:szCs w:val="21"/>
-        </w:rPr>
-        <w:t>Pediatr</w:t>
-      </w:r>
-      <w:proofErr w:type="spellEnd"/>
-      <w:r>
-        <w:rPr>
-          <w:rFonts w:ascii="Arial" w:eastAsia="Times New Roman" w:hAnsi="Arial" w:cs="Arial"/>
-          <w:sz w:val="21"/>
-          <w:szCs w:val="21"/>
-        </w:rPr>
-        <w:t xml:space="preserve"> </w:t>
-      </w:r>
-      <w:proofErr w:type="spellStart"/>
-      <w:r>
-        <w:rPr>
-          <w:rFonts w:ascii="Arial" w:eastAsia="Times New Roman" w:hAnsi="Arial" w:cs="Arial"/>
-          <w:sz w:val="21"/>
-          <w:szCs w:val="21"/>
-        </w:rPr>
-        <w:t>Obes</w:t>
-      </w:r>
-      <w:proofErr w:type="spellEnd"/>
-      <w:r>
-        <w:rPr>
-          <w:rFonts w:ascii="Arial" w:eastAsia="Times New Roman" w:hAnsi="Arial" w:cs="Arial"/>
-          <w:sz w:val="21"/>
-          <w:szCs w:val="21"/>
-        </w:rPr>
-        <w:t>. 2016;12:439-</w:t>
+        <w:t>. Pediatr Obes. 2016;12:439-</w:t>
       </w:r>
       <w:r>
         <w:rPr>
@@ -9626,79 +6759,7 @@
           <w:sz w:val="21"/>
           <w:szCs w:val="21"/>
         </w:rPr>
-        <w:t xml:space="preserve">, </w:t>
-      </w:r>
-      <w:proofErr w:type="spellStart"/>
-      <w:r>
-        <w:rPr>
-          <w:rFonts w:ascii="Arial" w:eastAsia="Times New Roman" w:hAnsi="Arial" w:cs="Arial"/>
-          <w:sz w:val="21"/>
-          <w:szCs w:val="21"/>
-        </w:rPr>
-        <w:t>Boiarskaia</w:t>
-      </w:r>
-      <w:proofErr w:type="spellEnd"/>
-      <w:r>
-        <w:rPr>
-          <w:rFonts w:ascii="Arial" w:eastAsia="Times New Roman" w:hAnsi="Arial" w:cs="Arial"/>
-          <w:sz w:val="21"/>
-          <w:szCs w:val="21"/>
-        </w:rPr>
-        <w:t xml:space="preserve"> E, Cairney J, </w:t>
-      </w:r>
-      <w:proofErr w:type="spellStart"/>
-      <w:r>
-        <w:rPr>
-          <w:rFonts w:ascii="Arial" w:eastAsia="Times New Roman" w:hAnsi="Arial" w:cs="Arial"/>
-          <w:sz w:val="21"/>
-          <w:szCs w:val="21"/>
-        </w:rPr>
-        <w:t>Faigenbaum</w:t>
-      </w:r>
-      <w:proofErr w:type="spellEnd"/>
-      <w:r>
-        <w:rPr>
-          <w:rFonts w:ascii="Arial" w:eastAsia="Times New Roman" w:hAnsi="Arial" w:cs="Arial"/>
-          <w:sz w:val="21"/>
-          <w:szCs w:val="21"/>
-        </w:rPr>
-        <w:t xml:space="preserve"> AD, Faulkner G, Hands BP, Hay JA, Janssen I, Katzmarzyk PT, Kemper HC, Knudson D, Lloyd M, McKenzie TL, </w:t>
-      </w:r>
-      <w:proofErr w:type="spellStart"/>
-      <w:r>
-        <w:rPr>
-          <w:rFonts w:ascii="Arial" w:eastAsia="Times New Roman" w:hAnsi="Arial" w:cs="Arial"/>
-          <w:sz w:val="21"/>
-          <w:szCs w:val="21"/>
-        </w:rPr>
-        <w:t>Olds</w:t>
-      </w:r>
-      <w:proofErr w:type="spellEnd"/>
-      <w:r>
-        <w:rPr>
-          <w:rFonts w:ascii="Arial" w:eastAsia="Times New Roman" w:hAnsi="Arial" w:cs="Arial"/>
-          <w:sz w:val="21"/>
-          <w:szCs w:val="21"/>
-        </w:rPr>
-        <w:t xml:space="preserve"> TS, </w:t>
-      </w:r>
-      <w:proofErr w:type="spellStart"/>
-      <w:r>
-        <w:rPr>
-          <w:rFonts w:ascii="Arial" w:eastAsia="Times New Roman" w:hAnsi="Arial" w:cs="Arial"/>
-          <w:sz w:val="21"/>
-          <w:szCs w:val="21"/>
-        </w:rPr>
-        <w:t>Sacheck</w:t>
-      </w:r>
-      <w:proofErr w:type="spellEnd"/>
-      <w:r>
-        <w:rPr>
-          <w:rFonts w:ascii="Arial" w:eastAsia="Times New Roman" w:hAnsi="Arial" w:cs="Arial"/>
-          <w:sz w:val="21"/>
-          <w:szCs w:val="21"/>
-        </w:rPr>
-        <w:t xml:space="preserve"> JM, Shephard RJ, Zhu W, Tremblay MS. </w:t>
+        <w:t>, Boiarskaia E, Cairney J, Faigenbaum AD, Faulkner G, Hands BP, Hay JA, Janssen I, Katzmarzyk PT, Kemper HC, Knudson D, Lloyd M, McKenzie TL, Olds TS, Sacheck JM, Shephard RJ, Zhu W, Tremblay MS. </w:t>
       </w:r>
       <w:hyperlink r:id="rId78" w:tgtFrame="_blank" w:history="1">
         <w:r>
@@ -9778,25 +6839,7 @@
           <w:sz w:val="21"/>
           <w:szCs w:val="21"/>
         </w:rPr>
-        <w:t xml:space="preserve">, González SA, Katzmarzyk PT, </w:t>
-      </w:r>
-      <w:proofErr w:type="spellStart"/>
-      <w:r>
-        <w:rPr>
-          <w:rFonts w:ascii="Arial" w:eastAsia="Times New Roman" w:hAnsi="Arial" w:cs="Arial"/>
-          <w:sz w:val="21"/>
-          <w:szCs w:val="21"/>
-        </w:rPr>
-        <w:t>Onywera</w:t>
-      </w:r>
-      <w:proofErr w:type="spellEnd"/>
-      <w:r>
-        <w:rPr>
-          <w:rFonts w:ascii="Arial" w:eastAsia="Times New Roman" w:hAnsi="Arial" w:cs="Arial"/>
-          <w:sz w:val="21"/>
-          <w:szCs w:val="21"/>
-        </w:rPr>
-        <w:t xml:space="preserve"> VO, Reilly JJ, Tomkinson GR, the Global Matrix 2.0 Research Team. </w:t>
+        <w:t>, González SA, Katzmarzyk PT, Onywera VO, Reilly JJ, Tomkinson GR, the Global Matrix 2.0 Research Team. </w:t>
       </w:r>
       <w:hyperlink r:id="rId79" w:tgtFrame="_blank" w:history="1">
         <w:r>
@@ -9876,115 +6919,7 @@
           <w:sz w:val="21"/>
           <w:szCs w:val="21"/>
         </w:rPr>
-        <w:t xml:space="preserve">, Costas Bradstreet C, </w:t>
-      </w:r>
-      <w:proofErr w:type="spellStart"/>
-      <w:r>
-        <w:rPr>
-          <w:rFonts w:ascii="Arial" w:eastAsia="Times New Roman" w:hAnsi="Arial" w:cs="Arial"/>
-          <w:sz w:val="21"/>
-          <w:szCs w:val="21"/>
-        </w:rPr>
-        <w:t>Carr</w:t>
-      </w:r>
-      <w:proofErr w:type="spellEnd"/>
-      <w:r>
-        <w:rPr>
-          <w:rFonts w:ascii="Arial" w:eastAsia="Times New Roman" w:hAnsi="Arial" w:cs="Arial"/>
-          <w:sz w:val="21"/>
-          <w:szCs w:val="21"/>
-        </w:rPr>
-        <w:t xml:space="preserve"> D,  Chabot G,  </w:t>
-      </w:r>
-      <w:proofErr w:type="spellStart"/>
-      <w:r>
-        <w:rPr>
-          <w:rFonts w:ascii="Arial" w:eastAsia="Times New Roman" w:hAnsi="Arial" w:cs="Arial"/>
-          <w:sz w:val="21"/>
-          <w:szCs w:val="21"/>
-        </w:rPr>
-        <w:t>Choquette</w:t>
-      </w:r>
-      <w:proofErr w:type="spellEnd"/>
-      <w:r>
-        <w:rPr>
-          <w:rFonts w:ascii="Arial" w:eastAsia="Times New Roman" w:hAnsi="Arial" w:cs="Arial"/>
-          <w:sz w:val="21"/>
-          <w:szCs w:val="21"/>
-        </w:rPr>
-        <w:t xml:space="preserve"> L, </w:t>
-      </w:r>
-      <w:proofErr w:type="spellStart"/>
-      <w:r>
-        <w:rPr>
-          <w:rFonts w:ascii="Arial" w:eastAsia="Times New Roman" w:hAnsi="Arial" w:cs="Arial"/>
-          <w:sz w:val="21"/>
-          <w:szCs w:val="21"/>
-        </w:rPr>
-        <w:t>Chorney</w:t>
-      </w:r>
-      <w:proofErr w:type="spellEnd"/>
-      <w:r>
-        <w:rPr>
-          <w:rFonts w:ascii="Arial" w:eastAsia="Times New Roman" w:hAnsi="Arial" w:cs="Arial"/>
-          <w:sz w:val="21"/>
-          <w:szCs w:val="21"/>
-        </w:rPr>
-        <w:t xml:space="preserve"> D,  Collyer C, Herrington S, Janson K, Janssen I, Larouche R, Pickett W, Power M,  </w:t>
-      </w:r>
-      <w:proofErr w:type="spellStart"/>
-      <w:r>
-        <w:rPr>
-          <w:rFonts w:ascii="Arial" w:eastAsia="Times New Roman" w:hAnsi="Arial" w:cs="Arial"/>
-          <w:sz w:val="21"/>
-          <w:szCs w:val="21"/>
-        </w:rPr>
-        <w:t>Beate</w:t>
-      </w:r>
-      <w:proofErr w:type="spellEnd"/>
-      <w:r>
-        <w:rPr>
-          <w:rFonts w:ascii="Arial" w:eastAsia="Times New Roman" w:hAnsi="Arial" w:cs="Arial"/>
-          <w:sz w:val="21"/>
-          <w:szCs w:val="21"/>
-        </w:rPr>
-        <w:t xml:space="preserve"> Hansen </w:t>
-      </w:r>
-      <w:proofErr w:type="spellStart"/>
-      <w:r>
-        <w:rPr>
-          <w:rFonts w:ascii="Arial" w:eastAsia="Times New Roman" w:hAnsi="Arial" w:cs="Arial"/>
-          <w:sz w:val="21"/>
-          <w:szCs w:val="21"/>
-        </w:rPr>
-        <w:t>Sandseter</w:t>
-      </w:r>
-      <w:proofErr w:type="spellEnd"/>
-      <w:r>
-        <w:rPr>
-          <w:rFonts w:ascii="Arial" w:eastAsia="Times New Roman" w:hAnsi="Arial" w:cs="Arial"/>
-          <w:sz w:val="21"/>
-          <w:szCs w:val="21"/>
-        </w:rPr>
-        <w:t xml:space="preserve"> E, Simon B, </w:t>
-      </w:r>
-      <w:proofErr w:type="spellStart"/>
-      <w:r>
-        <w:rPr>
-          <w:rFonts w:ascii="Arial" w:eastAsia="Times New Roman" w:hAnsi="Arial" w:cs="Arial"/>
-          <w:sz w:val="21"/>
-          <w:szCs w:val="21"/>
-        </w:rPr>
-        <w:t>Brussoni</w:t>
-      </w:r>
-      <w:proofErr w:type="spellEnd"/>
-      <w:r>
-        <w:rPr>
-          <w:rFonts w:ascii="Arial" w:eastAsia="Times New Roman" w:hAnsi="Arial" w:cs="Arial"/>
-          <w:sz w:val="21"/>
-          <w:szCs w:val="21"/>
-        </w:rPr>
-        <w:t xml:space="preserve"> M. </w:t>
+        <w:t>, Costas Bradstreet C, Carr D,  Chabot G,  Choquette L, Chorney D,  Collyer C, Herrington S, Janson K, Janssen I, Larouche R, Pickett W, Power M,  Beate Hansen Sandseter E, Simon B, Brussoni M. </w:t>
       </w:r>
       <w:hyperlink r:id="rId80" w:tgtFrame="_blank" w:history="1">
         <w:r>
@@ -10048,43 +6983,7 @@
           <w:sz w:val="21"/>
           <w:szCs w:val="21"/>
         </w:rPr>
-        <w:t xml:space="preserve">Colley RC, Cowie Bonne J, Arthur M, Cameron C, Chaput JP, Faulkner G, Janssen I, </w:t>
-      </w:r>
-      <w:proofErr w:type="spellStart"/>
-      <w:r>
-        <w:rPr>
-          <w:rFonts w:ascii="Arial" w:eastAsia="Times New Roman" w:hAnsi="Arial" w:cs="Arial"/>
-          <w:sz w:val="21"/>
-          <w:szCs w:val="21"/>
-        </w:rPr>
-        <w:t>Kolen</w:t>
-      </w:r>
-      <w:proofErr w:type="spellEnd"/>
-      <w:r>
-        <w:rPr>
-          <w:rFonts w:ascii="Arial" w:eastAsia="Times New Roman" w:hAnsi="Arial" w:cs="Arial"/>
-          <w:sz w:val="21"/>
-          <w:szCs w:val="21"/>
-        </w:rPr>
-        <w:t xml:space="preserve"> AM, </w:t>
-      </w:r>
-      <w:proofErr w:type="spellStart"/>
-      <w:r>
-        <w:rPr>
-          <w:rFonts w:ascii="Arial" w:eastAsia="Times New Roman" w:hAnsi="Arial" w:cs="Arial"/>
-          <w:sz w:val="21"/>
-          <w:szCs w:val="21"/>
-        </w:rPr>
-        <w:t>Manske</w:t>
-      </w:r>
-      <w:proofErr w:type="spellEnd"/>
-      <w:r>
-        <w:rPr>
-          <w:rFonts w:ascii="Arial" w:eastAsia="Times New Roman" w:hAnsi="Arial" w:cs="Arial"/>
-          <w:sz w:val="21"/>
-          <w:szCs w:val="21"/>
-        </w:rPr>
-        <w:t xml:space="preserve"> SR, Salmon A, Spence JC, Timmons BW, Tremblay MS. </w:t>
+        <w:t>Colley RC, Cowie Bonne J, Arthur M, Cameron C, Chaput JP, Faulkner G, Janssen I, Kolen AM, Manske SR, Salmon A, Spence JC, Timmons BW, Tremblay MS. </w:t>
       </w:r>
       <w:hyperlink r:id="rId81" w:tgtFrame="_blank" w:history="1">
         <w:r>
@@ -10164,43 +7063,7 @@
           <w:sz w:val="21"/>
           <w:szCs w:val="21"/>
         </w:rPr>
-        <w:t xml:space="preserve">, Cowie Bonne J, Cameron C, Chaput JP, Faulkner G, Janssen I, Katzmarzyk PT, </w:t>
-      </w:r>
-      <w:proofErr w:type="spellStart"/>
-      <w:r>
-        <w:rPr>
-          <w:rFonts w:ascii="Arial" w:eastAsia="Times New Roman" w:hAnsi="Arial" w:cs="Arial"/>
-          <w:sz w:val="21"/>
-          <w:szCs w:val="21"/>
-        </w:rPr>
-        <w:t>Kolen</w:t>
-      </w:r>
-      <w:proofErr w:type="spellEnd"/>
-      <w:r>
-        <w:rPr>
-          <w:rFonts w:ascii="Arial" w:eastAsia="Times New Roman" w:hAnsi="Arial" w:cs="Arial"/>
-          <w:sz w:val="21"/>
-          <w:szCs w:val="21"/>
-        </w:rPr>
-        <w:t xml:space="preserve"> AM, </w:t>
-      </w:r>
-      <w:proofErr w:type="spellStart"/>
-      <w:r>
-        <w:rPr>
-          <w:rFonts w:ascii="Arial" w:eastAsia="Times New Roman" w:hAnsi="Arial" w:cs="Arial"/>
-          <w:sz w:val="21"/>
-          <w:szCs w:val="21"/>
-        </w:rPr>
-        <w:t>Manske</w:t>
-      </w:r>
-      <w:proofErr w:type="spellEnd"/>
-      <w:r>
-        <w:rPr>
-          <w:rFonts w:ascii="Arial" w:eastAsia="Times New Roman" w:hAnsi="Arial" w:cs="Arial"/>
-          <w:sz w:val="21"/>
-          <w:szCs w:val="21"/>
-        </w:rPr>
-        <w:t xml:space="preserve"> SR, Salmon A, Spence JC, Timmons BW, Tremblay MS. </w:t>
+        <w:t>, Cowie Bonne J, Cameron C, Chaput JP, Faulkner G, Janssen I, Katzmarzyk PT, Kolen AM, Manske SR, Salmon A, Spence JC, Timmons BW, Tremblay MS. </w:t>
       </w:r>
       <w:hyperlink r:id="rId82" w:tgtFrame="_blank" w:history="1">
         <w:r>
@@ -10438,25 +7301,7 @@
           <w:sz w:val="21"/>
           <w:szCs w:val="21"/>
         </w:rPr>
-        <w:t xml:space="preserve">. </w:t>
-      </w:r>
-      <w:proofErr w:type="spellStart"/>
-      <w:r>
-        <w:rPr>
-          <w:rFonts w:ascii="Arial" w:eastAsia="Times New Roman" w:hAnsi="Arial" w:cs="Arial"/>
-          <w:sz w:val="21"/>
-          <w:szCs w:val="21"/>
-        </w:rPr>
-        <w:t>Paediatr</w:t>
-      </w:r>
-      <w:proofErr w:type="spellEnd"/>
-      <w:r>
-        <w:rPr>
-          <w:rFonts w:ascii="Arial" w:eastAsia="Times New Roman" w:hAnsi="Arial" w:cs="Arial"/>
-          <w:sz w:val="21"/>
-          <w:szCs w:val="21"/>
-        </w:rPr>
-        <w:t xml:space="preserve"> Child Health. 2013;18(6):301-</w:t>
+        <w:t>. Paediatr Child Health. 2013;18(6):301-</w:t>
       </w:r>
       <w:r>
         <w:rPr>
@@ -10527,31 +7372,7 @@
             <w:u w:val="single"/>
             <w:bdr w:val="none" w:sz="0" w:space="0" w:color="auto" w:frame="1"/>
           </w:rPr>
-          <w:t>Validity of the SC-</w:t>
-        </w:r>
-        <w:proofErr w:type="spellStart"/>
-        <w:r>
-          <w:rPr>
-            <w:rFonts w:ascii="Arial" w:eastAsia="Times New Roman" w:hAnsi="Arial" w:cs="Arial"/>
-            <w:color w:val="0000FF"/>
-            <w:sz w:val="21"/>
-            <w:szCs w:val="21"/>
-            <w:u w:val="single"/>
-            <w:bdr w:val="none" w:sz="0" w:space="0" w:color="auto" w:frame="1"/>
-          </w:rPr>
-          <w:t>StepMX</w:t>
-        </w:r>
-        <w:proofErr w:type="spellEnd"/>
-        <w:r>
-          <w:rPr>
-            <w:rFonts w:ascii="Arial" w:eastAsia="Times New Roman" w:hAnsi="Arial" w:cs="Arial"/>
-            <w:color w:val="0000FF"/>
-            <w:sz w:val="21"/>
-            <w:szCs w:val="21"/>
-            <w:u w:val="single"/>
-            <w:bdr w:val="none" w:sz="0" w:space="0" w:color="auto" w:frame="1"/>
-          </w:rPr>
-          <w:t xml:space="preserve"> pedometer during treadmill walking and running</w:t>
+          <w:t>Validity of the SC-StepMX pedometer during treadmill walking and running</w:t>
         </w:r>
       </w:hyperlink>
       <w:r>
@@ -10560,61 +7381,7 @@
           <w:sz w:val="21"/>
           <w:szCs w:val="21"/>
         </w:rPr>
-        <w:t xml:space="preserve">. Appl </w:t>
-      </w:r>
-      <w:proofErr w:type="spellStart"/>
-      <w:r>
-        <w:rPr>
-          <w:rFonts w:ascii="Arial" w:eastAsia="Times New Roman" w:hAnsi="Arial" w:cs="Arial"/>
-          <w:sz w:val="21"/>
-          <w:szCs w:val="21"/>
-        </w:rPr>
-        <w:t>Physiol</w:t>
-      </w:r>
-      <w:proofErr w:type="spellEnd"/>
-      <w:r>
-        <w:rPr>
-          <w:rFonts w:ascii="Arial" w:eastAsia="Times New Roman" w:hAnsi="Arial" w:cs="Arial"/>
-          <w:sz w:val="21"/>
-          <w:szCs w:val="21"/>
-        </w:rPr>
-        <w:t xml:space="preserve"> </w:t>
-      </w:r>
-      <w:proofErr w:type="spellStart"/>
-      <w:r>
-        <w:rPr>
-          <w:rFonts w:ascii="Arial" w:eastAsia="Times New Roman" w:hAnsi="Arial" w:cs="Arial"/>
-          <w:sz w:val="21"/>
-          <w:szCs w:val="21"/>
-        </w:rPr>
-        <w:t>Nutr</w:t>
-      </w:r>
-      <w:proofErr w:type="spellEnd"/>
-      <w:r>
-        <w:rPr>
-          <w:rFonts w:ascii="Arial" w:eastAsia="Times New Roman" w:hAnsi="Arial" w:cs="Arial"/>
-          <w:sz w:val="21"/>
-          <w:szCs w:val="21"/>
-        </w:rPr>
-        <w:t xml:space="preserve"> </w:t>
-      </w:r>
-      <w:proofErr w:type="spellStart"/>
-      <w:r>
-        <w:rPr>
-          <w:rFonts w:ascii="Arial" w:eastAsia="Times New Roman" w:hAnsi="Arial" w:cs="Arial"/>
-          <w:sz w:val="21"/>
-          <w:szCs w:val="21"/>
-        </w:rPr>
-        <w:t>Metab</w:t>
-      </w:r>
-      <w:proofErr w:type="spellEnd"/>
-      <w:r>
-        <w:rPr>
-          <w:rFonts w:ascii="Arial" w:eastAsia="Times New Roman" w:hAnsi="Arial" w:cs="Arial"/>
-          <w:sz w:val="21"/>
-          <w:szCs w:val="21"/>
-        </w:rPr>
-        <w:t>. 2013;38(5):520-</w:t>
+        <w:t>. Appl Physiol Nutr Metab. 2013;38(5):520-</w:t>
       </w:r>
       <w:r>
         <w:rPr>
@@ -10686,61 +7453,7 @@
           <w:sz w:val="21"/>
           <w:szCs w:val="21"/>
         </w:rPr>
-        <w:t xml:space="preserve">. Appl </w:t>
-      </w:r>
-      <w:proofErr w:type="spellStart"/>
-      <w:r>
-        <w:rPr>
-          <w:rFonts w:ascii="Arial" w:eastAsia="Times New Roman" w:hAnsi="Arial" w:cs="Arial"/>
-          <w:sz w:val="21"/>
-          <w:szCs w:val="21"/>
-        </w:rPr>
-        <w:t>Physiol</w:t>
-      </w:r>
-      <w:proofErr w:type="spellEnd"/>
-      <w:r>
-        <w:rPr>
-          <w:rFonts w:ascii="Arial" w:eastAsia="Times New Roman" w:hAnsi="Arial" w:cs="Arial"/>
-          <w:sz w:val="21"/>
-          <w:szCs w:val="21"/>
-        </w:rPr>
-        <w:t xml:space="preserve"> </w:t>
-      </w:r>
-      <w:proofErr w:type="spellStart"/>
-      <w:r>
-        <w:rPr>
-          <w:rFonts w:ascii="Arial" w:eastAsia="Times New Roman" w:hAnsi="Arial" w:cs="Arial"/>
-          <w:sz w:val="21"/>
-          <w:szCs w:val="21"/>
-        </w:rPr>
-        <w:t>Nutr</w:t>
-      </w:r>
-      <w:proofErr w:type="spellEnd"/>
-      <w:r>
-        <w:rPr>
-          <w:rFonts w:ascii="Arial" w:eastAsia="Times New Roman" w:hAnsi="Arial" w:cs="Arial"/>
-          <w:sz w:val="21"/>
-          <w:szCs w:val="21"/>
-        </w:rPr>
-        <w:t xml:space="preserve"> </w:t>
-      </w:r>
-      <w:proofErr w:type="spellStart"/>
-      <w:r>
-        <w:rPr>
-          <w:rFonts w:ascii="Arial" w:eastAsia="Times New Roman" w:hAnsi="Arial" w:cs="Arial"/>
-          <w:sz w:val="21"/>
-          <w:szCs w:val="21"/>
-        </w:rPr>
-        <w:t>Metab</w:t>
-      </w:r>
-      <w:proofErr w:type="spellEnd"/>
-      <w:r>
-        <w:rPr>
-          <w:rFonts w:ascii="Arial" w:eastAsia="Times New Roman" w:hAnsi="Arial" w:cs="Arial"/>
-          <w:sz w:val="21"/>
-          <w:szCs w:val="21"/>
-        </w:rPr>
-        <w:t>. 2012;37(4):793-</w:t>
+        <w:t>. Appl Physiol Nutr Metab. 2012;37(4):793-</w:t>
       </w:r>
       <w:r>
         <w:rPr>
@@ -10783,31 +7496,7 @@
           <w:szCs w:val="21"/>
           <w:bdr w:val="none" w:sz="0" w:space="0" w:color="auto" w:frame="1"/>
         </w:rPr>
-        <w:t xml:space="preserve">Sedentary </w:t>
-      </w:r>
-      <w:proofErr w:type="spellStart"/>
-      <w:r>
-        <w:rPr>
-          <w:rFonts w:ascii="Arial" w:eastAsia="Times New Roman" w:hAnsi="Arial" w:cs="Arial"/>
-          <w:b/>
-          <w:bCs/>
-          <w:sz w:val="21"/>
-          <w:szCs w:val="21"/>
-          <w:bdr w:val="none" w:sz="0" w:space="0" w:color="auto" w:frame="1"/>
-        </w:rPr>
-        <w:t>Behaviour</w:t>
-      </w:r>
-      <w:proofErr w:type="spellEnd"/>
-      <w:r>
-        <w:rPr>
-          <w:rFonts w:ascii="Arial" w:eastAsia="Times New Roman" w:hAnsi="Arial" w:cs="Arial"/>
-          <w:b/>
-          <w:bCs/>
-          <w:sz w:val="21"/>
-          <w:szCs w:val="21"/>
-          <w:bdr w:val="none" w:sz="0" w:space="0" w:color="auto" w:frame="1"/>
-        </w:rPr>
-        <w:t xml:space="preserve"> Research Network</w:t>
+        <w:t>Sedentary Behaviour Research Network</w:t>
       </w:r>
       <w:r>
         <w:rPr>
@@ -10827,31 +7516,7 @@
             <w:u w:val="single"/>
             <w:bdr w:val="none" w:sz="0" w:space="0" w:color="auto" w:frame="1"/>
           </w:rPr>
-          <w:t xml:space="preserve">Letter to the editor: standardized use of the terms “sedentary” and “sedentary </w:t>
-        </w:r>
-        <w:proofErr w:type="spellStart"/>
-        <w:r>
-          <w:rPr>
-            <w:rFonts w:ascii="Arial" w:eastAsia="Times New Roman" w:hAnsi="Arial" w:cs="Arial"/>
-            <w:color w:val="0000FF"/>
-            <w:sz w:val="21"/>
-            <w:szCs w:val="21"/>
-            <w:u w:val="single"/>
-            <w:bdr w:val="none" w:sz="0" w:space="0" w:color="auto" w:frame="1"/>
-          </w:rPr>
-          <w:t>behaviours</w:t>
-        </w:r>
-        <w:proofErr w:type="spellEnd"/>
-        <w:r>
-          <w:rPr>
-            <w:rFonts w:ascii="Arial" w:eastAsia="Times New Roman" w:hAnsi="Arial" w:cs="Arial"/>
-            <w:color w:val="0000FF"/>
-            <w:sz w:val="21"/>
-            <w:szCs w:val="21"/>
-            <w:u w:val="single"/>
-            <w:bdr w:val="none" w:sz="0" w:space="0" w:color="auto" w:frame="1"/>
-          </w:rPr>
-          <w:t>”</w:t>
+          <w:t>Letter to the editor: standardized use of the terms “sedentary” and “sedentary behaviours”</w:t>
         </w:r>
       </w:hyperlink>
       <w:r>
@@ -10860,61 +7525,7 @@
           <w:sz w:val="21"/>
           <w:szCs w:val="21"/>
         </w:rPr>
-        <w:t xml:space="preserve">. Appl </w:t>
-      </w:r>
-      <w:proofErr w:type="spellStart"/>
-      <w:r>
-        <w:rPr>
-          <w:rFonts w:ascii="Arial" w:eastAsia="Times New Roman" w:hAnsi="Arial" w:cs="Arial"/>
-          <w:sz w:val="21"/>
-          <w:szCs w:val="21"/>
-        </w:rPr>
-        <w:t>Physiol</w:t>
-      </w:r>
-      <w:proofErr w:type="spellEnd"/>
-      <w:r>
-        <w:rPr>
-          <w:rFonts w:ascii="Arial" w:eastAsia="Times New Roman" w:hAnsi="Arial" w:cs="Arial"/>
-          <w:sz w:val="21"/>
-          <w:szCs w:val="21"/>
-        </w:rPr>
-        <w:t xml:space="preserve"> </w:t>
-      </w:r>
-      <w:proofErr w:type="spellStart"/>
-      <w:r>
-        <w:rPr>
-          <w:rFonts w:ascii="Arial" w:eastAsia="Times New Roman" w:hAnsi="Arial" w:cs="Arial"/>
-          <w:sz w:val="21"/>
-          <w:szCs w:val="21"/>
-        </w:rPr>
-        <w:t>Nutr</w:t>
-      </w:r>
-      <w:proofErr w:type="spellEnd"/>
-      <w:r>
-        <w:rPr>
-          <w:rFonts w:ascii="Arial" w:eastAsia="Times New Roman" w:hAnsi="Arial" w:cs="Arial"/>
-          <w:sz w:val="21"/>
-          <w:szCs w:val="21"/>
-        </w:rPr>
-        <w:t xml:space="preserve"> </w:t>
-      </w:r>
-      <w:proofErr w:type="spellStart"/>
-      <w:r>
-        <w:rPr>
-          <w:rFonts w:ascii="Arial" w:eastAsia="Times New Roman" w:hAnsi="Arial" w:cs="Arial"/>
-          <w:sz w:val="21"/>
-          <w:szCs w:val="21"/>
-        </w:rPr>
-        <w:t>Metab</w:t>
-      </w:r>
-      <w:proofErr w:type="spellEnd"/>
-      <w:r>
-        <w:rPr>
-          <w:rFonts w:ascii="Arial" w:eastAsia="Times New Roman" w:hAnsi="Arial" w:cs="Arial"/>
-          <w:sz w:val="21"/>
-          <w:szCs w:val="21"/>
-        </w:rPr>
-        <w:t>. 2012;37(3):540-</w:t>
+        <w:t>. Appl Physiol Nutr Metab. 2012;37(3):540-</w:t>
       </w:r>
       <w:r>
         <w:rPr>
@@ -10948,23 +7559,13 @@
           <w:szCs w:val="21"/>
         </w:rPr>
       </w:pPr>
-      <w:proofErr w:type="spellStart"/>
-      <w:r>
-        <w:rPr>
-          <w:rFonts w:ascii="Arial" w:eastAsia="Times New Roman" w:hAnsi="Arial" w:cs="Arial"/>
-          <w:sz w:val="21"/>
-          <w:szCs w:val="21"/>
-        </w:rPr>
-        <w:t>Esliger</w:t>
-      </w:r>
-      <w:proofErr w:type="spellEnd"/>
-      <w:r>
-        <w:rPr>
-          <w:rFonts w:ascii="Arial" w:eastAsia="Times New Roman" w:hAnsi="Arial" w:cs="Arial"/>
-          <w:sz w:val="21"/>
-          <w:szCs w:val="21"/>
-        </w:rPr>
-        <w:t xml:space="preserve"> DW, Tremblay MS, Copeland JL, </w:t>
+      <w:r>
+        <w:rPr>
+          <w:rFonts w:ascii="Arial" w:eastAsia="Times New Roman" w:hAnsi="Arial" w:cs="Arial"/>
+          <w:sz w:val="21"/>
+          <w:szCs w:val="21"/>
+        </w:rPr>
+        <w:t>Esliger DW, Tremblay MS, Copeland JL, </w:t>
       </w:r>
       <w:r>
         <w:rPr>
@@ -11004,25 +7605,7 @@
           <w:sz w:val="21"/>
           <w:szCs w:val="21"/>
         </w:rPr>
-        <w:t xml:space="preserve">. Med Sci Sports </w:t>
-      </w:r>
-      <w:proofErr w:type="spellStart"/>
-      <w:r>
-        <w:rPr>
-          <w:rFonts w:ascii="Arial" w:eastAsia="Times New Roman" w:hAnsi="Arial" w:cs="Arial"/>
-          <w:sz w:val="21"/>
-          <w:szCs w:val="21"/>
-        </w:rPr>
-        <w:t>Exerc</w:t>
-      </w:r>
-      <w:proofErr w:type="spellEnd"/>
-      <w:r>
-        <w:rPr>
-          <w:rFonts w:ascii="Arial" w:eastAsia="Times New Roman" w:hAnsi="Arial" w:cs="Arial"/>
-          <w:sz w:val="21"/>
-          <w:szCs w:val="21"/>
-        </w:rPr>
-        <w:t>. 2010;42(2):296-303.</w:t>
+        <w:t>. Med Sci Sports Exerc. 2010;42(2):296-303.</w:t>
       </w:r>
     </w:p>
     <w:p>
@@ -11046,25 +7629,7 @@
           <w:sz w:val="21"/>
           <w:szCs w:val="21"/>
         </w:rPr>
-        <w:t xml:space="preserve">Tremblay MS, </w:t>
-      </w:r>
-      <w:proofErr w:type="spellStart"/>
-      <w:r>
-        <w:rPr>
-          <w:rFonts w:ascii="Arial" w:eastAsia="Times New Roman" w:hAnsi="Arial" w:cs="Arial"/>
-          <w:sz w:val="21"/>
-          <w:szCs w:val="21"/>
-        </w:rPr>
-        <w:t>Esliger</w:t>
-      </w:r>
-      <w:proofErr w:type="spellEnd"/>
-      <w:r>
-        <w:rPr>
-          <w:rFonts w:ascii="Arial" w:eastAsia="Times New Roman" w:hAnsi="Arial" w:cs="Arial"/>
-          <w:sz w:val="21"/>
-          <w:szCs w:val="21"/>
-        </w:rPr>
-        <w:t xml:space="preserve"> DW, Copeland JL, </w:t>
+        <w:t>Tremblay MS, Esliger DW, Copeland JL, </w:t>
       </w:r>
       <w:r>
         <w:rPr>
@@ -11104,61 +7669,7 @@
           <w:sz w:val="21"/>
           <w:szCs w:val="21"/>
         </w:rPr>
-        <w:t xml:space="preserve">. Appl </w:t>
-      </w:r>
-      <w:proofErr w:type="spellStart"/>
-      <w:r>
-        <w:rPr>
-          <w:rFonts w:ascii="Arial" w:eastAsia="Times New Roman" w:hAnsi="Arial" w:cs="Arial"/>
-          <w:sz w:val="21"/>
-          <w:szCs w:val="21"/>
-        </w:rPr>
-        <w:t>Physiol</w:t>
-      </w:r>
-      <w:proofErr w:type="spellEnd"/>
-      <w:r>
-        <w:rPr>
-          <w:rFonts w:ascii="Arial" w:eastAsia="Times New Roman" w:hAnsi="Arial" w:cs="Arial"/>
-          <w:sz w:val="21"/>
-          <w:szCs w:val="21"/>
-        </w:rPr>
-        <w:t xml:space="preserve"> </w:t>
-      </w:r>
-      <w:proofErr w:type="spellStart"/>
-      <w:r>
-        <w:rPr>
-          <w:rFonts w:ascii="Arial" w:eastAsia="Times New Roman" w:hAnsi="Arial" w:cs="Arial"/>
-          <w:sz w:val="21"/>
-          <w:szCs w:val="21"/>
-        </w:rPr>
-        <w:t>Nutr</w:t>
-      </w:r>
-      <w:proofErr w:type="spellEnd"/>
-      <w:r>
-        <w:rPr>
-          <w:rFonts w:ascii="Arial" w:eastAsia="Times New Roman" w:hAnsi="Arial" w:cs="Arial"/>
-          <w:sz w:val="21"/>
-          <w:szCs w:val="21"/>
-        </w:rPr>
-        <w:t xml:space="preserve"> </w:t>
-      </w:r>
-      <w:proofErr w:type="spellStart"/>
-      <w:r>
-        <w:rPr>
-          <w:rFonts w:ascii="Arial" w:eastAsia="Times New Roman" w:hAnsi="Arial" w:cs="Arial"/>
-          <w:sz w:val="21"/>
-          <w:szCs w:val="21"/>
-        </w:rPr>
-        <w:t>Metab</w:t>
-      </w:r>
-      <w:proofErr w:type="spellEnd"/>
-      <w:r>
-        <w:rPr>
-          <w:rFonts w:ascii="Arial" w:eastAsia="Times New Roman" w:hAnsi="Arial" w:cs="Arial"/>
-          <w:sz w:val="21"/>
-          <w:szCs w:val="21"/>
-        </w:rPr>
-        <w:t>. 2008;33(4):836-</w:t>
+        <w:t>. Appl Physiol Nutr Metab. 2008;33(4):836-</w:t>
       </w:r>
       <w:r>
         <w:rPr>
@@ -11198,25 +7709,7 @@
           <w:sz w:val="21"/>
           <w:szCs w:val="21"/>
         </w:rPr>
-        <w:t xml:space="preserve">Bassett DR Jr, Tremblay MS, </w:t>
-      </w:r>
-      <w:proofErr w:type="spellStart"/>
-      <w:r>
-        <w:rPr>
-          <w:rFonts w:ascii="Arial" w:eastAsia="Times New Roman" w:hAnsi="Arial" w:cs="Arial"/>
-          <w:sz w:val="21"/>
-          <w:szCs w:val="21"/>
-        </w:rPr>
-        <w:t>Esliger</w:t>
-      </w:r>
-      <w:proofErr w:type="spellEnd"/>
-      <w:r>
-        <w:rPr>
-          <w:rFonts w:ascii="Arial" w:eastAsia="Times New Roman" w:hAnsi="Arial" w:cs="Arial"/>
-          <w:sz w:val="21"/>
-          <w:szCs w:val="21"/>
-        </w:rPr>
-        <w:t xml:space="preserve"> DW, Copeland JL, </w:t>
+        <w:t>Bassett DR Jr, Tremblay MS, Esliger DW, Copeland JL, </w:t>
       </w:r>
       <w:r>
         <w:rPr>
@@ -11256,25 +7749,7 @@
           <w:sz w:val="21"/>
           <w:szCs w:val="21"/>
         </w:rPr>
-        <w:t xml:space="preserve">. Med Sci Sports </w:t>
-      </w:r>
-      <w:proofErr w:type="spellStart"/>
-      <w:r>
-        <w:rPr>
-          <w:rFonts w:ascii="Arial" w:eastAsia="Times New Roman" w:hAnsi="Arial" w:cs="Arial"/>
-          <w:sz w:val="21"/>
-          <w:szCs w:val="21"/>
-        </w:rPr>
-        <w:t>Exerc</w:t>
-      </w:r>
-      <w:proofErr w:type="spellEnd"/>
-      <w:r>
-        <w:rPr>
-          <w:rFonts w:ascii="Arial" w:eastAsia="Times New Roman" w:hAnsi="Arial" w:cs="Arial"/>
-          <w:sz w:val="21"/>
-          <w:szCs w:val="21"/>
-        </w:rPr>
-        <w:t>. 2007;39(3):410-</w:t>
+        <w:t>. Med Sci Sports Exerc. 2007;39(3):410-</w:t>
       </w:r>
       <w:r>
         <w:rPr>
@@ -11308,23 +7783,13 @@
           <w:szCs w:val="21"/>
         </w:rPr>
       </w:pPr>
-      <w:proofErr w:type="spellStart"/>
-      <w:r>
-        <w:rPr>
-          <w:rFonts w:ascii="Arial" w:eastAsia="Times New Roman" w:hAnsi="Arial" w:cs="Arial"/>
-          <w:sz w:val="21"/>
-          <w:szCs w:val="21"/>
-        </w:rPr>
-        <w:t>Esliger</w:t>
-      </w:r>
-      <w:proofErr w:type="spellEnd"/>
-      <w:r>
-        <w:rPr>
-          <w:rFonts w:ascii="Arial" w:eastAsia="Times New Roman" w:hAnsi="Arial" w:cs="Arial"/>
-          <w:sz w:val="21"/>
-          <w:szCs w:val="21"/>
-        </w:rPr>
-        <w:t xml:space="preserve"> DE, Copeland JL, </w:t>
+      <w:r>
+        <w:rPr>
+          <w:rFonts w:ascii="Arial" w:eastAsia="Times New Roman" w:hAnsi="Arial" w:cs="Arial"/>
+          <w:sz w:val="21"/>
+          <w:szCs w:val="21"/>
+        </w:rPr>
+        <w:t>Esliger DE, Copeland JL, </w:t>
       </w:r>
       <w:r>
         <w:rPr>
@@ -11423,25 +7888,7 @@
           <w:sz w:val="21"/>
           <w:szCs w:val="21"/>
         </w:rPr>
-        <w:t xml:space="preserve">, Copeland JL, </w:t>
-      </w:r>
-      <w:proofErr w:type="spellStart"/>
-      <w:r>
-        <w:rPr>
-          <w:rFonts w:ascii="Arial" w:eastAsia="Times New Roman" w:hAnsi="Arial" w:cs="Arial"/>
-          <w:sz w:val="21"/>
-          <w:szCs w:val="21"/>
-        </w:rPr>
-        <w:t>Esliger</w:t>
-      </w:r>
-      <w:proofErr w:type="spellEnd"/>
-      <w:r>
-        <w:rPr>
-          <w:rFonts w:ascii="Arial" w:eastAsia="Times New Roman" w:hAnsi="Arial" w:cs="Arial"/>
-          <w:sz w:val="21"/>
-          <w:szCs w:val="21"/>
-        </w:rPr>
-        <w:t xml:space="preserve"> DW. </w:t>
+        <w:t>, Copeland JL, Esliger DW. </w:t>
       </w:r>
       <w:hyperlink r:id="rId93" w:tgtFrame="_blank" w:history="1">
         <w:r>
@@ -11470,25 +7917,7 @@
           <w:sz w:val="21"/>
           <w:szCs w:val="21"/>
         </w:rPr>
-        <w:t xml:space="preserve">Med Sci Sports </w:t>
-      </w:r>
-      <w:proofErr w:type="spellStart"/>
-      <w:r>
-        <w:rPr>
-          <w:rFonts w:ascii="Arial" w:eastAsia="Times New Roman" w:hAnsi="Arial" w:cs="Arial"/>
-          <w:sz w:val="21"/>
-          <w:szCs w:val="21"/>
-        </w:rPr>
-        <w:t>Exerc</w:t>
-      </w:r>
-      <w:proofErr w:type="spellEnd"/>
-      <w:r>
-        <w:rPr>
-          <w:rFonts w:ascii="Arial" w:eastAsia="Times New Roman" w:hAnsi="Arial" w:cs="Arial"/>
-          <w:sz w:val="21"/>
-          <w:szCs w:val="21"/>
-        </w:rPr>
-        <w:t>. 2005;37(7):1187-</w:t>
+        <w:t>Med Sci Sports Exerc. 2005;37(7):1187-</w:t>
       </w:r>
       <w:r>
         <w:rPr>
@@ -11668,25 +8097,7 @@
           <w:sz w:val="21"/>
           <w:szCs w:val="21"/>
         </w:rPr>
-        <w:t xml:space="preserve">ParticipACTION. The role of the family in the physical activity, sedentary and sleep </w:t>
-      </w:r>
-      <w:proofErr w:type="spellStart"/>
-      <w:r>
-        <w:rPr>
-          <w:rFonts w:ascii="Arial" w:hAnsi="Arial" w:cs="Arial"/>
-          <w:sz w:val="21"/>
-          <w:szCs w:val="21"/>
-        </w:rPr>
-        <w:t>behaviours</w:t>
-      </w:r>
-      <w:proofErr w:type="spellEnd"/>
-      <w:r>
-        <w:rPr>
-          <w:rFonts w:ascii="Arial" w:hAnsi="Arial" w:cs="Arial"/>
-          <w:sz w:val="21"/>
-          <w:szCs w:val="21"/>
-        </w:rPr>
-        <w:t xml:space="preserve"> of </w:t>
+        <w:t xml:space="preserve">ParticipACTION. The role of the family in the physical activity, sedentary and sleep behaviours of </w:t>
       </w:r>
       <w:r>
         <w:rPr>

</xml_diff>

<commit_message>
Update skills and add end date to Treasurer position
</commit_message>
<xml_diff>
--- a/CV - Joel Barnes.docx
+++ b/CV - Joel Barnes.docx
@@ -615,7 +615,25 @@
           <w:sz w:val="21"/>
           <w:szCs w:val="21"/>
         </w:rPr>
-        <w:t xml:space="preserve"> that enables users to slice and visualize preliminary COVID-19 data in Canada by a number of different variables.</w:t>
+        <w:t xml:space="preserve"> that enables users to slice and visualize preliminary COVID-19 data in Canada by </w:t>
+      </w:r>
+      <w:proofErr w:type="gramStart"/>
+      <w:r>
+        <w:rPr>
+          <w:rFonts w:ascii="Arial" w:hAnsi="Arial" w:cs="Arial"/>
+          <w:sz w:val="21"/>
+          <w:szCs w:val="21"/>
+        </w:rPr>
+        <w:t>a number of</w:t>
+      </w:r>
+      <w:proofErr w:type="gramEnd"/>
+      <w:r>
+        <w:rPr>
+          <w:rFonts w:ascii="Arial" w:hAnsi="Arial" w:cs="Arial"/>
+          <w:sz w:val="21"/>
+          <w:szCs w:val="21"/>
+        </w:rPr>
+        <w:t xml:space="preserve"> different variables.</w:t>
       </w:r>
     </w:p>
     <w:p>
@@ -1638,7 +1656,31 @@
           <w:szCs w:val="21"/>
         </w:rPr>
         <w:tab/>
-        <w:t>May 2018 - current</w:t>
+        <w:t xml:space="preserve">May 2018 </w:t>
+      </w:r>
+      <w:r>
+        <w:rPr>
+          <w:rFonts w:ascii="Arial" w:hAnsi="Arial" w:cs="Arial"/>
+          <w:sz w:val="21"/>
+          <w:szCs w:val="21"/>
+        </w:rPr>
+        <w:t>–</w:t>
+      </w:r>
+      <w:r>
+        <w:rPr>
+          <w:rFonts w:ascii="Arial" w:hAnsi="Arial" w:cs="Arial"/>
+          <w:sz w:val="21"/>
+          <w:szCs w:val="21"/>
+        </w:rPr>
+        <w:t xml:space="preserve"> </w:t>
+      </w:r>
+      <w:r>
+        <w:rPr>
+          <w:rFonts w:ascii="Arial" w:hAnsi="Arial" w:cs="Arial"/>
+          <w:sz w:val="21"/>
+          <w:szCs w:val="21"/>
+        </w:rPr>
+        <w:t>March 2024</w:t>
       </w:r>
     </w:p>
     <w:p>
@@ -1670,122 +1712,6 @@
           <w:szCs w:val="21"/>
         </w:rPr>
         <w:tab/>
-      </w:r>
-    </w:p>
-    <w:p>
-      <w:pPr>
-        <w:widowControl w:val="0"/>
-        <w:autoSpaceDE w:val="0"/>
-        <w:autoSpaceDN w:val="0"/>
-        <w:adjustRightInd w:val="0"/>
-        <w:spacing w:after="0" w:line="240" w:lineRule="auto"/>
-        <w:rPr>
-          <w:rFonts w:ascii="Arial" w:hAnsi="Arial" w:cs="Arial"/>
-          <w:sz w:val="21"/>
-          <w:szCs w:val="21"/>
-        </w:rPr>
-      </w:pPr>
-    </w:p>
-    <w:p>
-      <w:pPr>
-        <w:widowControl w:val="0"/>
-        <w:numPr>
-          <w:ilvl w:val="0"/>
-          <w:numId w:val="1"/>
-        </w:numPr>
-        <w:autoSpaceDE w:val="0"/>
-        <w:autoSpaceDN w:val="0"/>
-        <w:adjustRightInd w:val="0"/>
-        <w:spacing w:after="0" w:line="276" w:lineRule="auto"/>
-        <w:ind w:left="568" w:hanging="284"/>
-        <w:rPr>
-          <w:rFonts w:ascii="Arial" w:hAnsi="Arial" w:cs="Arial"/>
-          <w:sz w:val="21"/>
-          <w:szCs w:val="21"/>
-        </w:rPr>
-      </w:pPr>
-      <w:r>
-        <w:rPr>
-          <w:rFonts w:ascii="Arial" w:hAnsi="Arial" w:cs="Arial"/>
-          <w:sz w:val="21"/>
-          <w:szCs w:val="21"/>
-        </w:rPr>
-        <w:t>Attend monthly board meetings.</w:t>
-      </w:r>
-    </w:p>
-    <w:p>
-      <w:pPr>
-        <w:widowControl w:val="0"/>
-        <w:numPr>
-          <w:ilvl w:val="0"/>
-          <w:numId w:val="1"/>
-        </w:numPr>
-        <w:autoSpaceDE w:val="0"/>
-        <w:autoSpaceDN w:val="0"/>
-        <w:adjustRightInd w:val="0"/>
-        <w:spacing w:after="0" w:line="276" w:lineRule="auto"/>
-        <w:ind w:left="568" w:hanging="284"/>
-        <w:rPr>
-          <w:rFonts w:ascii="Arial" w:hAnsi="Arial" w:cs="Arial"/>
-          <w:sz w:val="21"/>
-          <w:szCs w:val="21"/>
-        </w:rPr>
-      </w:pPr>
-      <w:r>
-        <w:rPr>
-          <w:rFonts w:ascii="Arial" w:hAnsi="Arial" w:cs="Arial"/>
-          <w:sz w:val="21"/>
-          <w:szCs w:val="21"/>
-        </w:rPr>
-        <w:t>Manage accounts</w:t>
-      </w:r>
-      <w:r>
-        <w:rPr>
-          <w:rFonts w:ascii="Arial" w:hAnsi="Arial" w:cs="Arial"/>
-          <w:sz w:val="21"/>
-          <w:szCs w:val="21"/>
-        </w:rPr>
-        <w:t xml:space="preserve">, </w:t>
-      </w:r>
-      <w:r>
-        <w:rPr>
-          <w:rFonts w:ascii="Arial" w:hAnsi="Arial" w:cs="Arial"/>
-          <w:sz w:val="21"/>
-          <w:szCs w:val="21"/>
-        </w:rPr>
-        <w:t>serve as</w:t>
-      </w:r>
-      <w:r>
-        <w:rPr>
-          <w:rFonts w:ascii="Arial" w:hAnsi="Arial" w:cs="Arial"/>
-          <w:sz w:val="21"/>
-          <w:szCs w:val="21"/>
-        </w:rPr>
-        <w:t xml:space="preserve"> bookkeeper</w:t>
-      </w:r>
-      <w:r>
-        <w:rPr>
-          <w:rFonts w:ascii="Arial" w:hAnsi="Arial" w:cs="Arial"/>
-          <w:sz w:val="21"/>
-          <w:szCs w:val="21"/>
-        </w:rPr>
-        <w:t>,</w:t>
-      </w:r>
-      <w:r>
-        <w:rPr>
-          <w:rFonts w:ascii="Arial" w:hAnsi="Arial" w:cs="Arial"/>
-          <w:sz w:val="21"/>
-          <w:szCs w:val="21"/>
-        </w:rPr>
-        <w:t xml:space="preserve"> and generate reports for annual general meeting and yearly audit.</w:t>
-      </w:r>
-      <w:r>
-        <w:rPr>
-          <w:rFonts w:ascii="Arial" w:hAnsi="Arial" w:cs="Arial"/>
-          <w:sz w:val="21"/>
-          <w:szCs w:val="21"/>
-        </w:rPr>
-        <w:t xml:space="preserve"> </w:t>
       </w:r>
     </w:p>
     <w:p>
@@ -1935,6 +1861,33 @@
                 <w:szCs w:val="21"/>
               </w:rPr>
               <w:t>CSS</w:t>
+            </w:r>
+          </w:p>
+          <w:p>
+            <w:pPr>
+              <w:widowControl w:val="0"/>
+              <w:numPr>
+                <w:ilvl w:val="0"/>
+                <w:numId w:val="1"/>
+              </w:numPr>
+              <w:autoSpaceDE w:val="0"/>
+              <w:autoSpaceDN w:val="0"/>
+              <w:adjustRightInd w:val="0"/>
+              <w:spacing w:line="276" w:lineRule="auto"/>
+              <w:ind w:left="568" w:hanging="284"/>
+              <w:rPr>
+                <w:rFonts w:ascii="Arial" w:hAnsi="Arial" w:cs="Arial"/>
+                <w:sz w:val="21"/>
+                <w:szCs w:val="21"/>
+              </w:rPr>
+            </w:pPr>
+            <w:r>
+              <w:rPr>
+                <w:rFonts w:ascii="Arial" w:hAnsi="Arial" w:cs="Arial"/>
+                <w:sz w:val="21"/>
+                <w:szCs w:val="21"/>
+              </w:rPr>
+              <w:t>Git</w:t>
             </w:r>
           </w:p>
           <w:p>
@@ -2069,6 +2022,33 @@
                 <w:sz w:val="21"/>
                 <w:szCs w:val="21"/>
               </w:rPr>
+              <w:t>R</w:t>
+            </w:r>
+          </w:p>
+          <w:p>
+            <w:pPr>
+              <w:widowControl w:val="0"/>
+              <w:numPr>
+                <w:ilvl w:val="0"/>
+                <w:numId w:val="1"/>
+              </w:numPr>
+              <w:autoSpaceDE w:val="0"/>
+              <w:autoSpaceDN w:val="0"/>
+              <w:adjustRightInd w:val="0"/>
+              <w:spacing w:line="276" w:lineRule="auto"/>
+              <w:ind w:left="568" w:hanging="284"/>
+              <w:rPr>
+                <w:rFonts w:ascii="Arial" w:hAnsi="Arial" w:cs="Arial"/>
+                <w:sz w:val="21"/>
+                <w:szCs w:val="21"/>
+              </w:rPr>
+            </w:pPr>
+            <w:r>
+              <w:rPr>
+                <w:rFonts w:ascii="Arial" w:hAnsi="Arial" w:cs="Arial"/>
+                <w:sz w:val="21"/>
+                <w:szCs w:val="21"/>
+              </w:rPr>
               <w:t>SPSS</w:t>
             </w:r>
           </w:p>
@@ -2150,156 +2130,6 @@
                 <w:szCs w:val="21"/>
               </w:rPr>
               <w:t>5+ years’ experience</w:t>
-            </w:r>
-          </w:p>
-          <w:p>
-            <w:pPr>
-              <w:widowControl w:val="0"/>
-              <w:numPr>
-                <w:ilvl w:val="0"/>
-                <w:numId w:val="1"/>
-              </w:numPr>
-              <w:autoSpaceDE w:val="0"/>
-              <w:autoSpaceDN w:val="0"/>
-              <w:adjustRightInd w:val="0"/>
-              <w:ind w:left="568" w:hanging="284"/>
-              <w:rPr>
-                <w:rFonts w:ascii="Arial" w:hAnsi="Arial" w:cs="Arial"/>
-                <w:sz w:val="21"/>
-                <w:szCs w:val="21"/>
-              </w:rPr>
-            </w:pPr>
-            <w:proofErr w:type="spellStart"/>
-            <w:r>
-              <w:rPr>
-                <w:rFonts w:ascii="Arial" w:hAnsi="Arial" w:cs="Arial"/>
-                <w:sz w:val="21"/>
-                <w:szCs w:val="21"/>
-              </w:rPr>
-              <w:t>DigitalOcean</w:t>
-            </w:r>
-            <w:proofErr w:type="spellEnd"/>
-            <w:r>
-              <w:rPr>
-                <w:rFonts w:ascii="Arial" w:hAnsi="Arial" w:cs="Arial"/>
-                <w:sz w:val="21"/>
-                <w:szCs w:val="21"/>
-              </w:rPr>
-              <w:t xml:space="preserve"> </w:t>
-            </w:r>
-          </w:p>
-          <w:p>
-            <w:pPr>
-              <w:widowControl w:val="0"/>
-              <w:numPr>
-                <w:ilvl w:val="0"/>
-                <w:numId w:val="1"/>
-              </w:numPr>
-              <w:autoSpaceDE w:val="0"/>
-              <w:autoSpaceDN w:val="0"/>
-              <w:adjustRightInd w:val="0"/>
-              <w:ind w:left="568" w:hanging="284"/>
-              <w:rPr>
-                <w:rFonts w:ascii="Arial" w:hAnsi="Arial" w:cs="Arial"/>
-                <w:sz w:val="21"/>
-                <w:szCs w:val="21"/>
-              </w:rPr>
-            </w:pPr>
-            <w:r>
-              <w:rPr>
-                <w:rFonts w:ascii="Arial" w:hAnsi="Arial" w:cs="Arial"/>
-                <w:sz w:val="21"/>
-                <w:szCs w:val="21"/>
-              </w:rPr>
-              <w:t>GitHub</w:t>
-            </w:r>
-          </w:p>
-          <w:p>
-            <w:pPr>
-              <w:widowControl w:val="0"/>
-              <w:numPr>
-                <w:ilvl w:val="0"/>
-                <w:numId w:val="1"/>
-              </w:numPr>
-              <w:autoSpaceDE w:val="0"/>
-              <w:autoSpaceDN w:val="0"/>
-              <w:adjustRightInd w:val="0"/>
-              <w:ind w:left="568" w:hanging="284"/>
-              <w:rPr>
-                <w:rFonts w:ascii="Arial" w:hAnsi="Arial" w:cs="Arial"/>
-                <w:sz w:val="21"/>
-                <w:szCs w:val="21"/>
-              </w:rPr>
-            </w:pPr>
-            <w:r>
-              <w:rPr>
-                <w:rFonts w:ascii="Arial" w:hAnsi="Arial" w:cs="Arial"/>
-                <w:sz w:val="21"/>
-                <w:szCs w:val="21"/>
-              </w:rPr>
-              <w:t>R</w:t>
-            </w:r>
-          </w:p>
-          <w:p>
-            <w:pPr>
-              <w:widowControl w:val="0"/>
-              <w:numPr>
-                <w:ilvl w:val="0"/>
-                <w:numId w:val="1"/>
-              </w:numPr>
-              <w:autoSpaceDE w:val="0"/>
-              <w:autoSpaceDN w:val="0"/>
-              <w:adjustRightInd w:val="0"/>
-              <w:ind w:left="568" w:hanging="284"/>
-              <w:rPr>
-                <w:rFonts w:ascii="Arial" w:hAnsi="Arial" w:cs="Arial"/>
-                <w:sz w:val="21"/>
-                <w:szCs w:val="21"/>
-              </w:rPr>
-            </w:pPr>
-            <w:r>
-              <w:rPr>
-                <w:rFonts w:ascii="Arial" w:hAnsi="Arial" w:cs="Arial"/>
-                <w:sz w:val="21"/>
-                <w:szCs w:val="21"/>
-              </w:rPr>
-              <w:t>RStudio</w:t>
-            </w:r>
-          </w:p>
-          <w:p>
-            <w:pPr>
-              <w:widowControl w:val="0"/>
-              <w:autoSpaceDE w:val="0"/>
-              <w:autoSpaceDN w:val="0"/>
-              <w:adjustRightInd w:val="0"/>
-              <w:spacing w:line="276" w:lineRule="auto"/>
-              <w:rPr>
-                <w:rFonts w:ascii="Arial" w:hAnsi="Arial" w:cs="Arial"/>
-                <w:sz w:val="21"/>
-                <w:szCs w:val="21"/>
-              </w:rPr>
-            </w:pPr>
-          </w:p>
-          <w:p>
-            <w:pPr>
-              <w:widowControl w:val="0"/>
-              <w:autoSpaceDE w:val="0"/>
-              <w:autoSpaceDN w:val="0"/>
-              <w:adjustRightInd w:val="0"/>
-              <w:spacing w:line="276" w:lineRule="auto"/>
-              <w:rPr>
-                <w:rFonts w:ascii="Arial" w:hAnsi="Arial" w:cs="Arial"/>
-                <w:sz w:val="21"/>
-                <w:szCs w:val="21"/>
-              </w:rPr>
-            </w:pPr>
-            <w:r>
-              <w:rPr>
-                <w:rFonts w:ascii="Arial" w:hAnsi="Arial" w:cs="Arial"/>
-                <w:sz w:val="21"/>
-                <w:szCs w:val="21"/>
-              </w:rPr>
-              <w:t>&lt;5 years’ experience</w:t>
             </w:r>
           </w:p>
           <w:p>
@@ -3112,7 +2942,25 @@
           <w:sz w:val="21"/>
           <w:szCs w:val="21"/>
         </w:rPr>
-        <w:t xml:space="preserve"> Peer Rev. 2023;8:3.</w:t>
+        <w:t xml:space="preserve"> Peer Rev. </w:t>
+      </w:r>
+      <w:proofErr w:type="gramStart"/>
+      <w:r>
+        <w:rPr>
+          <w:rFonts w:ascii="Arial" w:eastAsia="Times New Roman" w:hAnsi="Arial" w:cs="Arial"/>
+          <w:sz w:val="21"/>
+          <w:szCs w:val="21"/>
+        </w:rPr>
+        <w:t>2023;8:3</w:t>
+      </w:r>
+      <w:proofErr w:type="gramEnd"/>
+      <w:r>
+        <w:rPr>
+          <w:rFonts w:ascii="Arial" w:eastAsia="Times New Roman" w:hAnsi="Arial" w:cs="Arial"/>
+          <w:sz w:val="21"/>
+          <w:szCs w:val="21"/>
+        </w:rPr>
+        <w:t>.</w:t>
       </w:r>
     </w:p>
     <w:p>
@@ -3136,7 +2984,6 @@
           <w:sz w:val="21"/>
           <w:szCs w:val="21"/>
         </w:rPr>
-        <w:lastRenderedPageBreak/>
         <w:t xml:space="preserve">Aubert S, </w:t>
       </w:r>
       <w:r>
@@ -3173,7 +3020,7 @@
           <w:sz w:val="21"/>
           <w:szCs w:val="21"/>
         </w:rPr>
-        <w:t xml:space="preserve"> Sala JC, Aguilar-Farias N, Aznar S, Bakalár P, </w:t>
+        <w:t xml:space="preserve"> Sala JC, Aguilar-Farias N, Aznar S, Bakalár P, Bhawra J, Brazo-Sayavera J, Bringas M, Cagas JY, Carlin A, Chang CK, Chen B, Christiansen LB, Christie CJ, De </w:t>
       </w:r>
       <w:proofErr w:type="spellStart"/>
       <w:r>
@@ -3182,7 +3029,7 @@
           <w:sz w:val="21"/>
           <w:szCs w:val="21"/>
         </w:rPr>
-        <w:t>Bhawra</w:t>
+        <w:t>Roia</w:t>
       </w:r>
       <w:proofErr w:type="spellEnd"/>
       <w:r>
@@ -3191,7 +3038,7 @@
           <w:sz w:val="21"/>
           <w:szCs w:val="21"/>
         </w:rPr>
-        <w:t xml:space="preserve"> J, Brazo-Sayavera J, Bringas M, Cagas JY, Carlin A, Chang CK, Chen B, Christiansen LB, Christie CJ, De </w:t>
+        <w:t xml:space="preserve"> GF, Delisle Nyström C, Demetriou Y, </w:t>
       </w:r>
       <w:proofErr w:type="spellStart"/>
       <w:r>
@@ -3200,7 +3047,7 @@
           <w:sz w:val="21"/>
           <w:szCs w:val="21"/>
         </w:rPr>
-        <w:t>Roia</w:t>
+        <w:t>Djordjic</w:t>
       </w:r>
       <w:proofErr w:type="spellEnd"/>
       <w:r>
@@ -3209,7 +3056,7 @@
           <w:sz w:val="21"/>
           <w:szCs w:val="21"/>
         </w:rPr>
-        <w:t xml:space="preserve"> GF, Delisle Nyström C, Demetriou Y, </w:t>
+        <w:t xml:space="preserve"> V, Emeljanovas A, Findling Endy L, </w:t>
       </w:r>
       <w:proofErr w:type="spellStart"/>
       <w:r>
@@ -3218,7 +3065,7 @@
           <w:sz w:val="21"/>
           <w:szCs w:val="21"/>
         </w:rPr>
-        <w:t>Djordjic</w:t>
+        <w:t>Gába</w:t>
       </w:r>
       <w:proofErr w:type="spellEnd"/>
       <w:r>
@@ -3227,25 +3074,16 @@
           <w:sz w:val="21"/>
           <w:szCs w:val="21"/>
         </w:rPr>
-        <w:t xml:space="preserve"> V, Emeljanovas A, Findling Endy L, </w:t>
-      </w:r>
-      <w:proofErr w:type="spellStart"/>
-      <w:r>
-        <w:rPr>
-          <w:rFonts w:ascii="Arial" w:eastAsia="Times New Roman" w:hAnsi="Arial" w:cs="Arial"/>
-          <w:sz w:val="21"/>
-          <w:szCs w:val="21"/>
-        </w:rPr>
-        <w:t>Gába</w:t>
-      </w:r>
-      <w:proofErr w:type="spellEnd"/>
-      <w:r>
-        <w:rPr>
-          <w:rFonts w:ascii="Arial" w:eastAsia="Times New Roman" w:hAnsi="Arial" w:cs="Arial"/>
-          <w:sz w:val="21"/>
-          <w:szCs w:val="21"/>
-        </w:rPr>
-        <w:t xml:space="preserve"> A, Galaviz KI, González SA, Hesketh KD, Huang WY, </w:t>
+        <w:t xml:space="preserve"> A, Galaviz KI, González SA, </w:t>
+      </w:r>
+      <w:r>
+        <w:rPr>
+          <w:rFonts w:ascii="Arial" w:eastAsia="Times New Roman" w:hAnsi="Arial" w:cs="Arial"/>
+          <w:sz w:val="21"/>
+          <w:szCs w:val="21"/>
+        </w:rPr>
+        <w:lastRenderedPageBreak/>
+        <w:t xml:space="preserve">Hesketh KD, Huang WY, </w:t>
       </w:r>
       <w:proofErr w:type="spellStart"/>
       <w:r>
@@ -3754,10 +3592,23 @@
           <w:sz w:val="21"/>
           <w:szCs w:val="21"/>
         </w:rPr>
-        <w:t>;17(6):</w:t>
-      </w:r>
-      <w:r>
-        <w:t>e0268583</w:t>
+        <w:t>;17(6</w:t>
+      </w:r>
+      <w:proofErr w:type="gramStart"/>
+      <w:r>
+        <w:rPr>
+          <w:rFonts w:ascii="Arial" w:eastAsia="Times New Roman" w:hAnsi="Arial" w:cs="Arial"/>
+          <w:sz w:val="21"/>
+          <w:szCs w:val="21"/>
+        </w:rPr>
+        <w:t>):</w:t>
+      </w:r>
+      <w:r>
+        <w:t>e</w:t>
+      </w:r>
+      <w:proofErr w:type="gramEnd"/>
+      <w:r>
+        <w:t>0268583</w:t>
       </w:r>
       <w:r>
         <w:rPr>
@@ -4116,7 +3967,25 @@
           <w:sz w:val="21"/>
           <w:szCs w:val="21"/>
         </w:rPr>
-        <w:t>. Ment Health Phys Act. 2021;21:100422.</w:t>
+        <w:t xml:space="preserve">. Ment Health Phys Act. </w:t>
+      </w:r>
+      <w:proofErr w:type="gramStart"/>
+      <w:r>
+        <w:rPr>
+          <w:rFonts w:ascii="Arial" w:eastAsia="Times New Roman" w:hAnsi="Arial" w:cs="Arial"/>
+          <w:sz w:val="21"/>
+          <w:szCs w:val="21"/>
+        </w:rPr>
+        <w:t>2021;21:100422</w:t>
+      </w:r>
+      <w:proofErr w:type="gramEnd"/>
+      <w:r>
+        <w:rPr>
+          <w:rFonts w:ascii="Arial" w:eastAsia="Times New Roman" w:hAnsi="Arial" w:cs="Arial"/>
+          <w:sz w:val="21"/>
+          <w:szCs w:val="21"/>
+        </w:rPr>
+        <w:t>.</w:t>
       </w:r>
     </w:p>
     <w:p>
@@ -4176,7 +4045,25 @@
           <w:sz w:val="21"/>
           <w:szCs w:val="21"/>
         </w:rPr>
-        <w:t xml:space="preserve"> ONE. 2021;16(8):e0255353</w:t>
+        <w:t xml:space="preserve"> ONE. 2021;16(8</w:t>
+      </w:r>
+      <w:proofErr w:type="gramStart"/>
+      <w:r>
+        <w:rPr>
+          <w:rFonts w:ascii="Arial" w:eastAsia="Times New Roman" w:hAnsi="Arial" w:cs="Arial"/>
+          <w:sz w:val="21"/>
+          <w:szCs w:val="21"/>
+        </w:rPr>
+        <w:t>):e</w:t>
+      </w:r>
+      <w:proofErr w:type="gramEnd"/>
+      <w:r>
+        <w:rPr>
+          <w:rFonts w:ascii="Arial" w:eastAsia="Times New Roman" w:hAnsi="Arial" w:cs="Arial"/>
+          <w:sz w:val="21"/>
+          <w:szCs w:val="21"/>
+        </w:rPr>
+        <w:t>0255353</w:t>
       </w:r>
       <w:r>
         <w:rPr>
@@ -4303,7 +4190,6 @@
           <w:sz w:val="21"/>
           <w:szCs w:val="21"/>
         </w:rPr>
-        <w:lastRenderedPageBreak/>
         <w:t xml:space="preserve">Hoffmann MD, McEwan D, Baumeister RF, </w:t>
       </w:r>
       <w:r>
@@ -4381,6 +4267,7 @@
           <w:sz w:val="21"/>
           <w:szCs w:val="21"/>
         </w:rPr>
+        <w:lastRenderedPageBreak/>
         <w:t xml:space="preserve">Guerrero MD, </w:t>
       </w:r>
       <w:r>
@@ -4749,13 +4636,23 @@
         </w:rPr>
         <w:t xml:space="preserve"> Health. </w:t>
       </w:r>
-      <w:r>
-        <w:rPr>
-          <w:rFonts w:ascii="Arial" w:eastAsia="Times New Roman" w:hAnsi="Arial" w:cs="Arial"/>
-          <w:sz w:val="21"/>
-          <w:szCs w:val="21"/>
-        </w:rPr>
-        <w:t>2020;S1054-139X(20)30524-3</w:t>
+      <w:proofErr w:type="gramStart"/>
+      <w:r>
+        <w:rPr>
+          <w:rFonts w:ascii="Arial" w:eastAsia="Times New Roman" w:hAnsi="Arial" w:cs="Arial"/>
+          <w:sz w:val="21"/>
+          <w:szCs w:val="21"/>
+        </w:rPr>
+        <w:t>2020;S</w:t>
+      </w:r>
+      <w:proofErr w:type="gramEnd"/>
+      <w:r>
+        <w:rPr>
+          <w:rFonts w:ascii="Arial" w:eastAsia="Times New Roman" w:hAnsi="Arial" w:cs="Arial"/>
+          <w:sz w:val="21"/>
+          <w:szCs w:val="21"/>
+        </w:rPr>
+        <w:t>1054-139X(20)30524-3</w:t>
       </w:r>
       <w:r>
         <w:rPr>
@@ -4824,7 +4721,25 @@
           <w:sz w:val="21"/>
           <w:szCs w:val="21"/>
         </w:rPr>
-        <w:t>. Int J Environ Res Public Health. 2020;17:5997.</w:t>
+        <w:t xml:space="preserve">. Int J Environ Res Public Health. </w:t>
+      </w:r>
+      <w:proofErr w:type="gramStart"/>
+      <w:r>
+        <w:rPr>
+          <w:rFonts w:ascii="Arial" w:eastAsia="Times New Roman" w:hAnsi="Arial" w:cs="Arial"/>
+          <w:sz w:val="21"/>
+          <w:szCs w:val="21"/>
+        </w:rPr>
+        <w:t>2020;17:5997</w:t>
+      </w:r>
+      <w:proofErr w:type="gramEnd"/>
+      <w:r>
+        <w:rPr>
+          <w:rFonts w:ascii="Arial" w:eastAsia="Times New Roman" w:hAnsi="Arial" w:cs="Arial"/>
+          <w:sz w:val="21"/>
+          <w:szCs w:val="21"/>
+        </w:rPr>
+        <w:t>.</w:t>
       </w:r>
     </w:p>
     <w:p>
@@ -5125,13 +5040,23 @@
         </w:rPr>
         <w:t xml:space="preserve"> </w:t>
       </w:r>
-      <w:r>
-        <w:rPr>
-          <w:rFonts w:ascii="Arial" w:eastAsia="Times New Roman" w:hAnsi="Arial" w:cs="Arial"/>
-          <w:sz w:val="21"/>
-          <w:szCs w:val="21"/>
-        </w:rPr>
-        <w:t>2020;108:106312.</w:t>
+      <w:proofErr w:type="gramStart"/>
+      <w:r>
+        <w:rPr>
+          <w:rFonts w:ascii="Arial" w:eastAsia="Times New Roman" w:hAnsi="Arial" w:cs="Arial"/>
+          <w:sz w:val="21"/>
+          <w:szCs w:val="21"/>
+        </w:rPr>
+        <w:t>2020;108:106312</w:t>
+      </w:r>
+      <w:proofErr w:type="gramEnd"/>
+      <w:r>
+        <w:rPr>
+          <w:rFonts w:ascii="Arial" w:eastAsia="Times New Roman" w:hAnsi="Arial" w:cs="Arial"/>
+          <w:sz w:val="21"/>
+          <w:szCs w:val="21"/>
+        </w:rPr>
+        <w:t>.</w:t>
       </w:r>
     </w:p>
     <w:p>
@@ -5535,7 +5460,25 @@
           <w:sz w:val="21"/>
           <w:szCs w:val="21"/>
         </w:rPr>
-        <w:t>. Am J Hum Biol. 2019;e23341.</w:t>
+        <w:t xml:space="preserve">. Am J Hum Biol. </w:t>
+      </w:r>
+      <w:proofErr w:type="gramStart"/>
+      <w:r>
+        <w:rPr>
+          <w:rFonts w:ascii="Arial" w:eastAsia="Times New Roman" w:hAnsi="Arial" w:cs="Arial"/>
+          <w:sz w:val="21"/>
+          <w:szCs w:val="21"/>
+        </w:rPr>
+        <w:t>2019;e</w:t>
+      </w:r>
+      <w:proofErr w:type="gramEnd"/>
+      <w:r>
+        <w:rPr>
+          <w:rFonts w:ascii="Arial" w:eastAsia="Times New Roman" w:hAnsi="Arial" w:cs="Arial"/>
+          <w:sz w:val="21"/>
+          <w:szCs w:val="21"/>
+        </w:rPr>
+        <w:t>23341.</w:t>
       </w:r>
     </w:p>
     <w:p>
@@ -5617,7 +5560,25 @@
           <w:sz w:val="21"/>
           <w:szCs w:val="21"/>
         </w:rPr>
-        <w:t xml:space="preserve"> ONE. 2019;14(9):e0223116.</w:t>
+        <w:t xml:space="preserve"> ONE. 2019;14(9</w:t>
+      </w:r>
+      <w:proofErr w:type="gramStart"/>
+      <w:r>
+        <w:rPr>
+          <w:rFonts w:ascii="Arial" w:eastAsia="Times New Roman" w:hAnsi="Arial" w:cs="Arial"/>
+          <w:sz w:val="21"/>
+          <w:szCs w:val="21"/>
+        </w:rPr>
+        <w:t>):e</w:t>
+      </w:r>
+      <w:proofErr w:type="gramEnd"/>
+      <w:r>
+        <w:rPr>
+          <w:rFonts w:ascii="Arial" w:eastAsia="Times New Roman" w:hAnsi="Arial" w:cs="Arial"/>
+          <w:sz w:val="21"/>
+          <w:szCs w:val="21"/>
+        </w:rPr>
+        <w:t>0223116.</w:t>
       </w:r>
     </w:p>
     <w:p>
@@ -5641,7 +5602,6 @@
           <w:sz w:val="21"/>
           <w:szCs w:val="21"/>
         </w:rPr>
-        <w:lastRenderedPageBreak/>
         <w:t>Aubert S, </w:t>
       </w:r>
       <w:r>
@@ -5682,7 +5642,25 @@
           <w:sz w:val="21"/>
           <w:szCs w:val="21"/>
         </w:rPr>
-        <w:t>. J Phys Act Health. 2019;16:679-697.</w:t>
+        <w:t xml:space="preserve">. J Phys Act Health. </w:t>
+      </w:r>
+      <w:proofErr w:type="gramStart"/>
+      <w:r>
+        <w:rPr>
+          <w:rFonts w:ascii="Arial" w:eastAsia="Times New Roman" w:hAnsi="Arial" w:cs="Arial"/>
+          <w:sz w:val="21"/>
+          <w:szCs w:val="21"/>
+        </w:rPr>
+        <w:t>2019;16:679</w:t>
+      </w:r>
+      <w:proofErr w:type="gramEnd"/>
+      <w:r>
+        <w:rPr>
+          <w:rFonts w:ascii="Arial" w:eastAsia="Times New Roman" w:hAnsi="Arial" w:cs="Arial"/>
+          <w:sz w:val="21"/>
+          <w:szCs w:val="21"/>
+        </w:rPr>
+        <w:t>-697.</w:t>
       </w:r>
     </w:p>
     <w:p>
@@ -5706,6 +5684,7 @@
           <w:sz w:val="21"/>
           <w:szCs w:val="21"/>
         </w:rPr>
+        <w:lastRenderedPageBreak/>
         <w:t>Guerrero MD, </w:t>
       </w:r>
       <w:r>
@@ -5764,7 +5743,25 @@
           <w:sz w:val="21"/>
           <w:szCs w:val="21"/>
         </w:rPr>
-        <w:t>. 2019;144(3):e20190187.</w:t>
+        <w:t>. 2019;144(3</w:t>
+      </w:r>
+      <w:proofErr w:type="gramStart"/>
+      <w:r>
+        <w:rPr>
+          <w:rFonts w:ascii="Arial" w:eastAsia="Times New Roman" w:hAnsi="Arial" w:cs="Arial"/>
+          <w:sz w:val="21"/>
+          <w:szCs w:val="21"/>
+        </w:rPr>
+        <w:t>):e</w:t>
+      </w:r>
+      <w:proofErr w:type="gramEnd"/>
+      <w:r>
+        <w:rPr>
+          <w:rFonts w:ascii="Arial" w:eastAsia="Times New Roman" w:hAnsi="Arial" w:cs="Arial"/>
+          <w:sz w:val="21"/>
+          <w:szCs w:val="21"/>
+        </w:rPr>
+        <w:t>20190187.</w:t>
       </w:r>
     </w:p>
     <w:p>
@@ -5889,25 +5886,7 @@
           <w:sz w:val="21"/>
           <w:szCs w:val="21"/>
         </w:rPr>
-        <w:t xml:space="preserve"> DSA, </w:t>
-      </w:r>
-      <w:proofErr w:type="spellStart"/>
-      <w:r>
-        <w:rPr>
-          <w:rFonts w:ascii="Arial" w:eastAsia="Times New Roman" w:hAnsi="Arial" w:cs="Arial"/>
-          <w:sz w:val="21"/>
-          <w:szCs w:val="21"/>
-        </w:rPr>
-        <w:t>Bhawra</w:t>
-      </w:r>
-      <w:proofErr w:type="spellEnd"/>
-      <w:r>
-        <w:rPr>
-          <w:rFonts w:ascii="Arial" w:eastAsia="Times New Roman" w:hAnsi="Arial" w:cs="Arial"/>
-          <w:sz w:val="21"/>
-          <w:szCs w:val="21"/>
-        </w:rPr>
-        <w:t xml:space="preserve"> J, Brazo-Sayavera J, Cardon G, Chang CK, Delisle Nyström C, Demetriou Y, Draper CE, Edwards L, Emeljanovas A, </w:t>
+        <w:t xml:space="preserve"> DSA, Bhawra J, Brazo-Sayavera J, Cardon G, Chang CK, Delisle Nyström C, Demetriou Y, Draper CE, Edwards L, Emeljanovas A, </w:t>
       </w:r>
       <w:proofErr w:type="spellStart"/>
       <w:r>
@@ -6054,7 +6033,25 @@
           <w:sz w:val="21"/>
           <w:szCs w:val="21"/>
         </w:rPr>
-        <w:t>. J Phys Act Health. 2018;15(S2):S251-S273.</w:t>
+        <w:t>. J Phys Act Health. 2018;15(S2</w:t>
+      </w:r>
+      <w:proofErr w:type="gramStart"/>
+      <w:r>
+        <w:rPr>
+          <w:rFonts w:ascii="Arial" w:eastAsia="Times New Roman" w:hAnsi="Arial" w:cs="Arial"/>
+          <w:sz w:val="21"/>
+          <w:szCs w:val="21"/>
+        </w:rPr>
+        <w:t>):S</w:t>
+      </w:r>
+      <w:proofErr w:type="gramEnd"/>
+      <w:r>
+        <w:rPr>
+          <w:rFonts w:ascii="Arial" w:eastAsia="Times New Roman" w:hAnsi="Arial" w:cs="Arial"/>
+          <w:sz w:val="21"/>
+          <w:szCs w:val="21"/>
+        </w:rPr>
+        <w:t>251-S273.</w:t>
       </w:r>
     </w:p>
     <w:p>
@@ -6190,7 +6187,25 @@
           <w:sz w:val="21"/>
           <w:szCs w:val="21"/>
         </w:rPr>
-        <w:t>. J Phys Act Health. 2018;15(S2):S298-S314.</w:t>
+        <w:t>. J Phys Act Health. 2018;15(S2</w:t>
+      </w:r>
+      <w:proofErr w:type="gramStart"/>
+      <w:r>
+        <w:rPr>
+          <w:rFonts w:ascii="Arial" w:eastAsia="Times New Roman" w:hAnsi="Arial" w:cs="Arial"/>
+          <w:sz w:val="21"/>
+          <w:szCs w:val="21"/>
+        </w:rPr>
+        <w:t>):S</w:t>
+      </w:r>
+      <w:proofErr w:type="gramEnd"/>
+      <w:r>
+        <w:rPr>
+          <w:rFonts w:ascii="Arial" w:eastAsia="Times New Roman" w:hAnsi="Arial" w:cs="Arial"/>
+          <w:sz w:val="21"/>
+          <w:szCs w:val="21"/>
+        </w:rPr>
+        <w:t>298-S314.</w:t>
       </w:r>
     </w:p>
     <w:p>
@@ -6246,7 +6261,25 @@
           <w:sz w:val="21"/>
           <w:szCs w:val="21"/>
         </w:rPr>
-        <w:t>. J Phys Act Health. 2018;15(S2):S328-S330.</w:t>
+        <w:t>. J Phys Act Health. 2018;15(S2</w:t>
+      </w:r>
+      <w:proofErr w:type="gramStart"/>
+      <w:r>
+        <w:rPr>
+          <w:rFonts w:ascii="Arial" w:eastAsia="Times New Roman" w:hAnsi="Arial" w:cs="Arial"/>
+          <w:sz w:val="21"/>
+          <w:szCs w:val="21"/>
+        </w:rPr>
+        <w:t>):S</w:t>
+      </w:r>
+      <w:proofErr w:type="gramEnd"/>
+      <w:r>
+        <w:rPr>
+          <w:rFonts w:ascii="Arial" w:eastAsia="Times New Roman" w:hAnsi="Arial" w:cs="Arial"/>
+          <w:sz w:val="21"/>
+          <w:szCs w:val="21"/>
+        </w:rPr>
+        <w:t>328-S330.</w:t>
       </w:r>
     </w:p>
     <w:p>
@@ -6346,7 +6379,25 @@
           <w:sz w:val="21"/>
           <w:szCs w:val="21"/>
         </w:rPr>
-        <w:t>. J Phys Act Health. 2018;15(S2):S284-S297.</w:t>
+        <w:t>. J Phys Act Health. 2018;15(S2</w:t>
+      </w:r>
+      <w:proofErr w:type="gramStart"/>
+      <w:r>
+        <w:rPr>
+          <w:rFonts w:ascii="Arial" w:eastAsia="Times New Roman" w:hAnsi="Arial" w:cs="Arial"/>
+          <w:sz w:val="21"/>
+          <w:szCs w:val="21"/>
+        </w:rPr>
+        <w:t>):S</w:t>
+      </w:r>
+      <w:proofErr w:type="gramEnd"/>
+      <w:r>
+        <w:rPr>
+          <w:rFonts w:ascii="Arial" w:eastAsia="Times New Roman" w:hAnsi="Arial" w:cs="Arial"/>
+          <w:sz w:val="21"/>
+          <w:szCs w:val="21"/>
+        </w:rPr>
+        <w:t>284-S297.</w:t>
       </w:r>
     </w:p>
     <w:p>
@@ -6389,25 +6440,7 @@
           <w:sz w:val="21"/>
           <w:szCs w:val="21"/>
         </w:rPr>
-        <w:t xml:space="preserve">, Adeniyi AF, </w:t>
-      </w:r>
-      <w:proofErr w:type="spellStart"/>
-      <w:r>
-        <w:rPr>
-          <w:rFonts w:ascii="Arial" w:eastAsia="Times New Roman" w:hAnsi="Arial" w:cs="Arial"/>
-          <w:sz w:val="21"/>
-          <w:szCs w:val="21"/>
-        </w:rPr>
-        <w:t>Bhawra</w:t>
-      </w:r>
-      <w:proofErr w:type="spellEnd"/>
-      <w:r>
-        <w:rPr>
-          <w:rFonts w:ascii="Arial" w:eastAsia="Times New Roman" w:hAnsi="Arial" w:cs="Arial"/>
-          <w:sz w:val="21"/>
-          <w:szCs w:val="21"/>
-        </w:rPr>
-        <w:t xml:space="preserve"> J, Draper CE, Katapally TR, Khan A, Lambert E, Makaza D, Nyawornota VK, Ocansey R, Subedi N, Uddin R, Tladi D, Tremblay MS. </w:t>
+        <w:t>, Adeniyi AF, Bhawra J, Draper CE, Katapally TR, Khan A, Lambert E, Makaza D, Nyawornota VK, Ocansey R, Subedi N, Uddin R, Tladi D, Tremblay MS. </w:t>
       </w:r>
       <w:hyperlink r:id="rId55" w:tgtFrame="_blank" w:history="1">
         <w:r>
@@ -6428,7 +6461,25 @@
           <w:sz w:val="21"/>
           <w:szCs w:val="21"/>
         </w:rPr>
-        <w:t>. J Phys Act Health. 2018;15(S2):S274-S283.</w:t>
+        <w:t>. J Phys Act Health. 2018;15(S2</w:t>
+      </w:r>
+      <w:proofErr w:type="gramStart"/>
+      <w:r>
+        <w:rPr>
+          <w:rFonts w:ascii="Arial" w:eastAsia="Times New Roman" w:hAnsi="Arial" w:cs="Arial"/>
+          <w:sz w:val="21"/>
+          <w:szCs w:val="21"/>
+        </w:rPr>
+        <w:t>):S</w:t>
+      </w:r>
+      <w:proofErr w:type="gramEnd"/>
+      <w:r>
+        <w:rPr>
+          <w:rFonts w:ascii="Arial" w:eastAsia="Times New Roman" w:hAnsi="Arial" w:cs="Arial"/>
+          <w:sz w:val="21"/>
+          <w:szCs w:val="21"/>
+        </w:rPr>
+        <w:t>274-S283.</w:t>
       </w:r>
     </w:p>
     <w:p>
@@ -6540,7 +6591,6 @@
           <w:sz w:val="21"/>
           <w:szCs w:val="21"/>
         </w:rPr>
-        <w:lastRenderedPageBreak/>
         <w:t>Delisle Nyström C, </w:t>
       </w:r>
       <w:r>
@@ -6605,6 +6655,7 @@
           <w:sz w:val="21"/>
           <w:szCs w:val="21"/>
         </w:rPr>
+        <w:lastRenderedPageBreak/>
         <w:t xml:space="preserve">Delisle Nyström C, </w:t>
       </w:r>
       <w:proofErr w:type="spellStart"/>
@@ -7424,19 +7475,7 @@
             <w:u w:val="single"/>
             <w:bdr w:val="none" w:sz="0" w:space="0" w:color="auto" w:frame="1"/>
           </w:rPr>
-          <w:t xml:space="preserve"> and global </w:t>
-        </w:r>
-        <w:r>
-          <w:rPr>
-            <w:rFonts w:ascii="Arial" w:eastAsia="Times New Roman" w:hAnsi="Arial" w:cs="Arial"/>
-            <w:color w:val="0000FF"/>
-            <w:sz w:val="21"/>
-            <w:szCs w:val="21"/>
-            <w:u w:val="single"/>
-            <w:bdr w:val="none" w:sz="0" w:space="0" w:color="auto" w:frame="1"/>
-          </w:rPr>
-          <w:lastRenderedPageBreak/>
-          <w:t>cognition in US children: a cross-sectional observational study</w:t>
+          <w:t xml:space="preserve"> and global cognition in US children: a cross-sectional observational study</w:t>
         </w:r>
       </w:hyperlink>
       <w:r>
@@ -7487,6 +7526,7 @@
           <w:sz w:val="21"/>
           <w:szCs w:val="21"/>
         </w:rPr>
+        <w:lastRenderedPageBreak/>
         <w:t>Silva DAS, Lang JJ, </w:t>
       </w:r>
       <w:r>
@@ -7545,7 +7585,25 @@
           <w:sz w:val="21"/>
           <w:szCs w:val="21"/>
         </w:rPr>
-        <w:t xml:space="preserve"> ONE. 2018;13(8):e0201048.</w:t>
+        <w:t xml:space="preserve"> ONE. 2018;13(8</w:t>
+      </w:r>
+      <w:proofErr w:type="gramStart"/>
+      <w:r>
+        <w:rPr>
+          <w:rFonts w:ascii="Arial" w:eastAsia="Times New Roman" w:hAnsi="Arial" w:cs="Arial"/>
+          <w:sz w:val="21"/>
+          <w:szCs w:val="21"/>
+        </w:rPr>
+        <w:t>):e</w:t>
+      </w:r>
+      <w:proofErr w:type="gramEnd"/>
+      <w:r>
+        <w:rPr>
+          <w:rFonts w:ascii="Arial" w:eastAsia="Times New Roman" w:hAnsi="Arial" w:cs="Arial"/>
+          <w:sz w:val="21"/>
+          <w:szCs w:val="21"/>
+        </w:rPr>
+        <w:t>0201048.</w:t>
       </w:r>
     </w:p>
     <w:p>
@@ -7645,7 +7703,25 @@
           <w:sz w:val="21"/>
           <w:szCs w:val="21"/>
         </w:rPr>
-        <w:t>. 2018;194:394-400.</w:t>
+        <w:t xml:space="preserve">. </w:t>
+      </w:r>
+      <w:proofErr w:type="gramStart"/>
+      <w:r>
+        <w:rPr>
+          <w:rFonts w:ascii="Arial" w:eastAsia="Times New Roman" w:hAnsi="Arial" w:cs="Arial"/>
+          <w:sz w:val="21"/>
+          <w:szCs w:val="21"/>
+        </w:rPr>
+        <w:t>2018;194:394</w:t>
+      </w:r>
+      <w:proofErr w:type="gramEnd"/>
+      <w:r>
+        <w:rPr>
+          <w:rFonts w:ascii="Arial" w:eastAsia="Times New Roman" w:hAnsi="Arial" w:cs="Arial"/>
+          <w:sz w:val="21"/>
+          <w:szCs w:val="21"/>
+        </w:rPr>
+        <w:t>-400.</w:t>
       </w:r>
     </w:p>
     <w:p>
@@ -7737,7 +7813,25 @@
           <w:sz w:val="21"/>
           <w:szCs w:val="21"/>
         </w:rPr>
-        <w:t>. Appetite. 2018;127:266-273.</w:t>
+        <w:t xml:space="preserve">. Appetite. </w:t>
+      </w:r>
+      <w:proofErr w:type="gramStart"/>
+      <w:r>
+        <w:rPr>
+          <w:rFonts w:ascii="Arial" w:eastAsia="Times New Roman" w:hAnsi="Arial" w:cs="Arial"/>
+          <w:sz w:val="21"/>
+          <w:szCs w:val="21"/>
+        </w:rPr>
+        <w:t>2018;127:266</w:t>
+      </w:r>
+      <w:proofErr w:type="gramEnd"/>
+      <w:r>
+        <w:rPr>
+          <w:rFonts w:ascii="Arial" w:eastAsia="Times New Roman" w:hAnsi="Arial" w:cs="Arial"/>
+          <w:sz w:val="21"/>
+          <w:szCs w:val="21"/>
+        </w:rPr>
+        <w:t>-273.</w:t>
       </w:r>
     </w:p>
     <w:p>
@@ -7873,7 +7967,25 @@
           <w:sz w:val="21"/>
           <w:szCs w:val="21"/>
         </w:rPr>
-        <w:t>. 2018;4:229-237.</w:t>
+        <w:t xml:space="preserve">. </w:t>
+      </w:r>
+      <w:proofErr w:type="gramStart"/>
+      <w:r>
+        <w:rPr>
+          <w:rFonts w:ascii="Arial" w:eastAsia="Times New Roman" w:hAnsi="Arial" w:cs="Arial"/>
+          <w:sz w:val="21"/>
+          <w:szCs w:val="21"/>
+        </w:rPr>
+        <w:t>2018;4:229</w:t>
+      </w:r>
+      <w:proofErr w:type="gramEnd"/>
+      <w:r>
+        <w:rPr>
+          <w:rFonts w:ascii="Arial" w:eastAsia="Times New Roman" w:hAnsi="Arial" w:cs="Arial"/>
+          <w:sz w:val="21"/>
+          <w:szCs w:val="21"/>
+        </w:rPr>
+        <w:t>-237.</w:t>
       </w:r>
     </w:p>
     <w:p>
@@ -8009,7 +8121,25 @@
           <w:sz w:val="21"/>
           <w:szCs w:val="21"/>
         </w:rPr>
-        <w:t>. 2018;13:450-457.</w:t>
+        <w:t xml:space="preserve">. </w:t>
+      </w:r>
+      <w:proofErr w:type="gramStart"/>
+      <w:r>
+        <w:rPr>
+          <w:rFonts w:ascii="Arial" w:eastAsia="Times New Roman" w:hAnsi="Arial" w:cs="Arial"/>
+          <w:sz w:val="21"/>
+          <w:szCs w:val="21"/>
+        </w:rPr>
+        <w:t>2018;13:450</w:t>
+      </w:r>
+      <w:proofErr w:type="gramEnd"/>
+      <w:r>
+        <w:rPr>
+          <w:rFonts w:ascii="Arial" w:eastAsia="Times New Roman" w:hAnsi="Arial" w:cs="Arial"/>
+          <w:sz w:val="21"/>
+          <w:szCs w:val="21"/>
+        </w:rPr>
+        <w:t>-457.</w:t>
       </w:r>
     </w:p>
     <w:p>
@@ -8091,7 +8221,25 @@
           <w:sz w:val="21"/>
           <w:szCs w:val="21"/>
         </w:rPr>
-        <w:t>. Sleep Health. 2018;4:87-95.</w:t>
+        <w:t xml:space="preserve">. Sleep Health. </w:t>
+      </w:r>
+      <w:proofErr w:type="gramStart"/>
+      <w:r>
+        <w:rPr>
+          <w:rFonts w:ascii="Arial" w:eastAsia="Times New Roman" w:hAnsi="Arial" w:cs="Arial"/>
+          <w:sz w:val="21"/>
+          <w:szCs w:val="21"/>
+        </w:rPr>
+        <w:t>2018;4:87</w:t>
+      </w:r>
+      <w:proofErr w:type="gramEnd"/>
+      <w:r>
+        <w:rPr>
+          <w:rFonts w:ascii="Arial" w:eastAsia="Times New Roman" w:hAnsi="Arial" w:cs="Arial"/>
+          <w:sz w:val="21"/>
+          <w:szCs w:val="21"/>
+        </w:rPr>
+        <w:t>-95.</w:t>
       </w:r>
     </w:p>
     <w:p>
@@ -8581,7 +8729,25 @@
           <w:sz w:val="21"/>
           <w:szCs w:val="21"/>
         </w:rPr>
-        <w:t>. J Phys Act Health. 2016;13 Suppl 2:S110-</w:t>
+        <w:t xml:space="preserve">. J Phys Act Health. 2016;13 Suppl </w:t>
+      </w:r>
+      <w:proofErr w:type="gramStart"/>
+      <w:r>
+        <w:rPr>
+          <w:rFonts w:ascii="Arial" w:eastAsia="Times New Roman" w:hAnsi="Arial" w:cs="Arial"/>
+          <w:sz w:val="21"/>
+          <w:szCs w:val="21"/>
+        </w:rPr>
+        <w:t>2:S</w:t>
+      </w:r>
+      <w:proofErr w:type="gramEnd"/>
+      <w:r>
+        <w:rPr>
+          <w:rFonts w:ascii="Arial" w:eastAsia="Times New Roman" w:hAnsi="Arial" w:cs="Arial"/>
+          <w:sz w:val="21"/>
+          <w:szCs w:val="21"/>
+        </w:rPr>
+        <w:t>110-</w:t>
       </w:r>
       <w:r>
         <w:rPr>
@@ -8653,7 +8819,25 @@
           <w:sz w:val="21"/>
           <w:szCs w:val="21"/>
         </w:rPr>
-        <w:t>. Can J Pub Health. 2016;107(6):e586-</w:t>
+        <w:t>. Can J Pub Health. 2016;107(6</w:t>
+      </w:r>
+      <w:proofErr w:type="gramStart"/>
+      <w:r>
+        <w:rPr>
+          <w:rFonts w:ascii="Arial" w:eastAsia="Times New Roman" w:hAnsi="Arial" w:cs="Arial"/>
+          <w:sz w:val="21"/>
+          <w:szCs w:val="21"/>
+        </w:rPr>
+        <w:t>):e</w:t>
+      </w:r>
+      <w:proofErr w:type="gramEnd"/>
+      <w:r>
+        <w:rPr>
+          <w:rFonts w:ascii="Arial" w:eastAsia="Times New Roman" w:hAnsi="Arial" w:cs="Arial"/>
+          <w:sz w:val="21"/>
+          <w:szCs w:val="21"/>
+        </w:rPr>
+        <w:t>586-</w:t>
       </w:r>
       <w:r>
         <w:rPr>
@@ -8796,19 +8980,7 @@
             <w:u w:val="single"/>
             <w:bdr w:val="none" w:sz="0" w:space="0" w:color="auto" w:frame="1"/>
           </w:rPr>
-          <w:t xml:space="preserve">Mid-upper arm circumference as </w:t>
-        </w:r>
-        <w:r>
-          <w:rPr>
-            <w:rFonts w:ascii="Arial" w:eastAsia="Times New Roman" w:hAnsi="Arial" w:cs="Arial"/>
-            <w:color w:val="0000FF"/>
-            <w:sz w:val="21"/>
-            <w:szCs w:val="21"/>
-            <w:u w:val="single"/>
-            <w:bdr w:val="none" w:sz="0" w:space="0" w:color="auto" w:frame="1"/>
-          </w:rPr>
-          <w:lastRenderedPageBreak/>
-          <w:t>a screening tool for identifying children with obesity: a 12-country study</w:t>
+          <w:t>Mid-upper arm circumference as a screening tool for identifying children with obesity: a 12-country study</w:t>
         </w:r>
       </w:hyperlink>
       <w:r>
@@ -8853,7 +9025,25 @@
           <w:sz w:val="21"/>
           <w:szCs w:val="21"/>
         </w:rPr>
-        <w:t>. 2016;12:439-</w:t>
+        <w:t xml:space="preserve">. </w:t>
+      </w:r>
+      <w:proofErr w:type="gramStart"/>
+      <w:r>
+        <w:rPr>
+          <w:rFonts w:ascii="Arial" w:eastAsia="Times New Roman" w:hAnsi="Arial" w:cs="Arial"/>
+          <w:sz w:val="21"/>
+          <w:szCs w:val="21"/>
+        </w:rPr>
+        <w:t>2016;12:439</w:t>
+      </w:r>
+      <w:proofErr w:type="gramEnd"/>
+      <w:r>
+        <w:rPr>
+          <w:rFonts w:ascii="Arial" w:eastAsia="Times New Roman" w:hAnsi="Arial" w:cs="Arial"/>
+          <w:sz w:val="21"/>
+          <w:szCs w:val="21"/>
+        </w:rPr>
+        <w:t>-</w:t>
       </w:r>
       <w:r>
         <w:rPr>
@@ -8893,6 +9083,7 @@
           <w:sz w:val="21"/>
           <w:szCs w:val="21"/>
         </w:rPr>
+        <w:lastRenderedPageBreak/>
         <w:t>Francis CE, Longmuir PE, Boyer C, Andersen LB, </w:t>
       </w:r>
       <w:r>
@@ -9067,7 +9258,25 @@
           <w:sz w:val="21"/>
           <w:szCs w:val="21"/>
         </w:rPr>
-        <w:t>. J Phys Act Health. 2016;13 Suppl 2:S343-</w:t>
+        <w:t xml:space="preserve">. J Phys Act Health. 2016;13 Suppl </w:t>
+      </w:r>
+      <w:proofErr w:type="gramStart"/>
+      <w:r>
+        <w:rPr>
+          <w:rFonts w:ascii="Arial" w:eastAsia="Times New Roman" w:hAnsi="Arial" w:cs="Arial"/>
+          <w:sz w:val="21"/>
+          <w:szCs w:val="21"/>
+        </w:rPr>
+        <w:t>2:S</w:t>
+      </w:r>
+      <w:proofErr w:type="gramEnd"/>
+      <w:r>
+        <w:rPr>
+          <w:rFonts w:ascii="Arial" w:eastAsia="Times New Roman" w:hAnsi="Arial" w:cs="Arial"/>
+          <w:sz w:val="21"/>
+          <w:szCs w:val="21"/>
+        </w:rPr>
+        <w:t>343-</w:t>
       </w:r>
       <w:r>
         <w:rPr>
@@ -9247,7 +9456,25 @@
           <w:sz w:val="21"/>
           <w:szCs w:val="21"/>
         </w:rPr>
-        <w:t>. Int J Environ Res Public Health. 2014;11:6009-</w:t>
+        <w:t xml:space="preserve">. Int J Environ Res Public Health. </w:t>
+      </w:r>
+      <w:proofErr w:type="gramStart"/>
+      <w:r>
+        <w:rPr>
+          <w:rFonts w:ascii="Arial" w:eastAsia="Times New Roman" w:hAnsi="Arial" w:cs="Arial"/>
+          <w:sz w:val="21"/>
+          <w:szCs w:val="21"/>
+        </w:rPr>
+        <w:t>2014;11:6009</w:t>
+      </w:r>
+      <w:proofErr w:type="gramEnd"/>
+      <w:r>
+        <w:rPr>
+          <w:rFonts w:ascii="Arial" w:eastAsia="Times New Roman" w:hAnsi="Arial" w:cs="Arial"/>
+          <w:sz w:val="21"/>
+          <w:szCs w:val="21"/>
+        </w:rPr>
+        <w:t>-</w:t>
       </w:r>
       <w:r>
         <w:rPr>
@@ -9327,7 +9554,25 @@
           <w:sz w:val="21"/>
           <w:szCs w:val="21"/>
         </w:rPr>
-        <w:t>. J Phys Act Health. 2014;11(Supp 1):S26-</w:t>
+        <w:t>. J Phys Act Health. 2014;11(Supp 1</w:t>
+      </w:r>
+      <w:proofErr w:type="gramStart"/>
+      <w:r>
+        <w:rPr>
+          <w:rFonts w:ascii="Arial" w:eastAsia="Times New Roman" w:hAnsi="Arial" w:cs="Arial"/>
+          <w:sz w:val="21"/>
+          <w:szCs w:val="21"/>
+        </w:rPr>
+        <w:t>):S</w:t>
+      </w:r>
+      <w:proofErr w:type="gramEnd"/>
+      <w:r>
+        <w:rPr>
+          <w:rFonts w:ascii="Arial" w:eastAsia="Times New Roman" w:hAnsi="Arial" w:cs="Arial"/>
+          <w:sz w:val="21"/>
+          <w:szCs w:val="21"/>
+        </w:rPr>
+        <w:t>26-</w:t>
       </w:r>
       <w:r>
         <w:rPr>
@@ -9407,7 +9652,25 @@
           <w:sz w:val="21"/>
           <w:szCs w:val="21"/>
         </w:rPr>
-        <w:t>. J Phys Act Health. 2014;11(Supp 1):S3-S20.</w:t>
+        <w:t>. J Phys Act Health. 2014;11(Supp 1</w:t>
+      </w:r>
+      <w:proofErr w:type="gramStart"/>
+      <w:r>
+        <w:rPr>
+          <w:rFonts w:ascii="Arial" w:eastAsia="Times New Roman" w:hAnsi="Arial" w:cs="Arial"/>
+          <w:sz w:val="21"/>
+          <w:szCs w:val="21"/>
+        </w:rPr>
+        <w:t>):S</w:t>
+      </w:r>
+      <w:proofErr w:type="gramEnd"/>
+      <w:r>
+        <w:rPr>
+          <w:rFonts w:ascii="Arial" w:eastAsia="Times New Roman" w:hAnsi="Arial" w:cs="Arial"/>
+          <w:sz w:val="21"/>
+          <w:szCs w:val="21"/>
+        </w:rPr>
+        <w:t>3-S20.</w:t>
       </w:r>
     </w:p>
     <w:p>
@@ -9471,7 +9734,25 @@
           <w:sz w:val="21"/>
           <w:szCs w:val="21"/>
         </w:rPr>
-        <w:t> Can J Public Health. 2013;104(7):e487-</w:t>
+        <w:t> Can J Public Health. 2013;104(7</w:t>
+      </w:r>
+      <w:proofErr w:type="gramStart"/>
+      <w:r>
+        <w:rPr>
+          <w:rFonts w:ascii="Arial" w:eastAsia="Times New Roman" w:hAnsi="Arial" w:cs="Arial"/>
+          <w:sz w:val="21"/>
+          <w:szCs w:val="21"/>
+        </w:rPr>
+        <w:t>):e</w:t>
+      </w:r>
+      <w:proofErr w:type="gramEnd"/>
+      <w:r>
+        <w:rPr>
+          <w:rFonts w:ascii="Arial" w:eastAsia="Times New Roman" w:hAnsi="Arial" w:cs="Arial"/>
+          <w:sz w:val="21"/>
+          <w:szCs w:val="21"/>
+        </w:rPr>
+        <w:t>487-</w:t>
       </w:r>
       <w:r>
         <w:rPr>
@@ -10303,7 +10584,6 @@
           <w:sz w:val="21"/>
           <w:szCs w:val="21"/>
         </w:rPr>
-        <w:lastRenderedPageBreak/>
         <w:t xml:space="preserve">Bassett DR Jr, Tremblay MS, </w:t>
       </w:r>
       <w:proofErr w:type="spellStart"/>
@@ -10421,6 +10701,7 @@
           <w:sz w:val="21"/>
           <w:szCs w:val="21"/>
         </w:rPr>
+        <w:lastRenderedPageBreak/>
         <w:t>Esliger</w:t>
       </w:r>
       <w:proofErr w:type="spellEnd"/>
@@ -10650,6 +10931,7 @@
           <w:szCs w:val="4"/>
         </w:rPr>
       </w:pPr>
+      <w:proofErr w:type="gramStart"/>
       <w:r>
         <w:rPr>
           <w:rFonts w:ascii="Arial" w:hAnsi="Arial" w:cs="Arial"/>
@@ -10658,7 +10940,18 @@
           <w:sz w:val="24"/>
           <w:szCs w:val="24"/>
         </w:rPr>
-        <w:t>NON REFEREED PUBLICATIONS</w:t>
+        <w:t>NON REFEREED</w:t>
+      </w:r>
+      <w:proofErr w:type="gramEnd"/>
+      <w:r>
+        <w:rPr>
+          <w:rFonts w:ascii="Arial" w:hAnsi="Arial" w:cs="Arial"/>
+          <w:b/>
+          <w:bCs/>
+          <w:sz w:val="24"/>
+          <w:szCs w:val="24"/>
+        </w:rPr>
+        <w:t xml:space="preserve"> PUBLICATIONS</w:t>
       </w:r>
     </w:p>
     <w:p>
@@ -10774,7 +11067,25 @@
           <w:sz w:val="21"/>
           <w:szCs w:val="21"/>
         </w:rPr>
-        <w:t xml:space="preserve">ParticipACTION. The role of the family in the physical activity, sedentary and sleep </w:t>
+        <w:t xml:space="preserve">ParticipACTION. The role of the family in </w:t>
+      </w:r>
+      <w:proofErr w:type="gramStart"/>
+      <w:r>
+        <w:rPr>
+          <w:rFonts w:ascii="Arial" w:hAnsi="Arial" w:cs="Arial"/>
+          <w:sz w:val="21"/>
+          <w:szCs w:val="21"/>
+        </w:rPr>
+        <w:t>the physical</w:t>
+      </w:r>
+      <w:proofErr w:type="gramEnd"/>
+      <w:r>
+        <w:rPr>
+          <w:rFonts w:ascii="Arial" w:hAnsi="Arial" w:cs="Arial"/>
+          <w:sz w:val="21"/>
+          <w:szCs w:val="21"/>
+        </w:rPr>
+        <w:t xml:space="preserve"> activity, sedentary and sleep </w:t>
       </w:r>
       <w:proofErr w:type="spellStart"/>
       <w:r>

</xml_diff>